<commit_message>
Atualização da Arquitetura + Especificação da mesma no documento Word
</commit_message>
<xml_diff>
--- a/Especificação da API.docx
+++ b/Especificação da API.docx
@@ -736,6 +736,8 @@
             <w:rPr>
               <w:rFonts w:eastAsiaTheme="minorEastAsia"/>
               <w:noProof/>
+              <w:sz w:val="24"/>
+              <w:szCs w:val="24"/>
               <w:lang w:eastAsia="pt-PT"/>
             </w:rPr>
           </w:pPr>
@@ -748,7 +750,7 @@
           <w:r>
             <w:fldChar w:fldCharType="separate"/>
           </w:r>
-          <w:hyperlink w:anchor="_Toc180248845" w:history="1">
+          <w:hyperlink w:anchor="_Toc180519427" w:history="1">
             <w:r>
               <w:rPr>
                 <w:rStyle w:val="Hiperligao"/>
@@ -775,7 +777,7 @@
                 <w:noProof/>
                 <w:webHidden/>
               </w:rPr>
-              <w:instrText xml:space="preserve"> PAGEREF _Toc180248845 \h </w:instrText>
+              <w:instrText xml:space="preserve"> PAGEREF _Toc180519427 \h </w:instrText>
             </w:r>
             <w:r>
               <w:rPr>
@@ -815,16 +817,18 @@
             <w:rPr>
               <w:rFonts w:eastAsiaTheme="minorEastAsia"/>
               <w:noProof/>
+              <w:sz w:val="24"/>
+              <w:szCs w:val="24"/>
               <w:lang w:eastAsia="pt-PT"/>
             </w:rPr>
           </w:pPr>
-          <w:hyperlink w:anchor="_Toc180248846" w:history="1">
+          <w:hyperlink w:anchor="_Toc180519428" w:history="1">
             <w:r>
               <w:rPr>
                 <w:rStyle w:val="Hiperligao"/>
                 <w:noProof/>
               </w:rPr>
-              <w:t>Especificação da API REST</w:t>
+              <w:t>Arquitetura dos Sistemas</w:t>
             </w:r>
             <w:r>
               <w:rPr>
@@ -845,7 +849,7 @@
                 <w:noProof/>
                 <w:webHidden/>
               </w:rPr>
-              <w:instrText xml:space="preserve"> PAGEREF _Toc180248846 \h </w:instrText>
+              <w:instrText xml:space="preserve"> PAGEREF _Toc180519428 \h </w:instrText>
             </w:r>
             <w:r>
               <w:rPr>
@@ -877,6 +881,78 @@
           </w:hyperlink>
         </w:p>
         <w:p>
+          <w:pPr>
+            <w:pStyle w:val="ndice1"/>
+            <w:tabs>
+              <w:tab w:val="right" w:leader="dot" w:pos="8494"/>
+            </w:tabs>
+            <w:rPr>
+              <w:rFonts w:eastAsiaTheme="minorEastAsia"/>
+              <w:noProof/>
+              <w:sz w:val="24"/>
+              <w:szCs w:val="24"/>
+              <w:lang w:eastAsia="pt-PT"/>
+            </w:rPr>
+          </w:pPr>
+          <w:hyperlink w:anchor="_Toc180519429" w:history="1">
+            <w:r>
+              <w:rPr>
+                <w:rStyle w:val="Hiperligao"/>
+                <w:noProof/>
+              </w:rPr>
+              <w:t>Especificação da API REST</w:t>
+            </w:r>
+            <w:r>
+              <w:rPr>
+                <w:noProof/>
+                <w:webHidden/>
+              </w:rPr>
+              <w:tab/>
+            </w:r>
+            <w:r>
+              <w:rPr>
+                <w:noProof/>
+                <w:webHidden/>
+              </w:rPr>
+              <w:fldChar w:fldCharType="begin"/>
+            </w:r>
+            <w:r>
+              <w:rPr>
+                <w:noProof/>
+                <w:webHidden/>
+              </w:rPr>
+              <w:instrText xml:space="preserve"> PAGEREF _Toc180519429 \h </w:instrText>
+            </w:r>
+            <w:r>
+              <w:rPr>
+                <w:noProof/>
+                <w:webHidden/>
+              </w:rPr>
+            </w:r>
+            <w:r>
+              <w:rPr>
+                <w:noProof/>
+                <w:webHidden/>
+              </w:rPr>
+              <w:fldChar w:fldCharType="separate"/>
+            </w:r>
+            <w:r>
+              <w:rPr>
+                <w:noProof/>
+                <w:webHidden/>
+              </w:rPr>
+              <w:t>4</w:t>
+            </w:r>
+            <w:r>
+              <w:rPr>
+                <w:noProof/>
+                <w:webHidden/>
+              </w:rPr>
+              <w:fldChar w:fldCharType="end"/>
+            </w:r>
+          </w:hyperlink>
+        </w:p>
+        <w:p>
           <w:r>
             <w:rPr>
               <w:b/>
@@ -901,7 +977,7 @@
           <w:color w:val="ED7D31" w:themeColor="accent2"/>
         </w:rPr>
       </w:pPr>
-      <w:bookmarkStart w:id="0" w:name="_Toc180248845"/>
+      <w:bookmarkStart w:id="0" w:name="_Toc180519427"/>
       <w:r>
         <w:rPr>
           <w:color w:val="ED7D31" w:themeColor="accent2"/>
@@ -1146,7 +1222,189 @@
         <w:t>Os sensores monitorizam aspetos como temperatura, localização, entre outros dados, e enviam essa informação diretamente para a "Aplicação de Monitorização", assegurando que as encomendas estão nas condições corretas durante o transporte.</w:t>
       </w:r>
     </w:p>
+    <w:p>
+      <w:r>
+        <w:br w:type="page"/>
+      </w:r>
+    </w:p>
+    <w:p>
+      <w:pPr>
+        <w:pStyle w:val="Ttulo1"/>
+        <w:spacing w:line="480" w:lineRule="auto"/>
+        <w:rPr>
+          <w:color w:val="ED7D31" w:themeColor="accent2"/>
+          <w:u w:val="single"/>
+        </w:rPr>
+      </w:pPr>
+      <w:bookmarkStart w:id="1" w:name="_Toc180519428"/>
+      <w:r>
+        <w:rPr>
+          <w:color w:val="ED7D31" w:themeColor="accent2"/>
+        </w:rPr>
+        <w:lastRenderedPageBreak/>
+        <w:t>Arquitetura dos Sistemas</w:t>
+      </w:r>
+      <w:bookmarkEnd w:id="1"/>
+    </w:p>
+    <w:p>
+      <w:pPr>
+        <w:spacing w:line="360" w:lineRule="auto"/>
+        <w:ind w:firstLine="708"/>
+        <w:jc w:val="both"/>
+        <w:rPr>
+          <w:u w:val="single"/>
+        </w:rPr>
+      </w:pPr>
+      <w:r>
+        <w:t>A figura (</w:t>
+      </w:r>
+      <w:r>
+        <w:rPr>
+          <w:color w:val="C00000"/>
+        </w:rPr>
+        <w:t>nome da figura</w:t>
+      </w:r>
+      <w:r>
+        <w:t>) ilustra todos os sistemas presentes no cenário da empresa Amazon JBM, como o Sistema de Monotorização (SM), Sistema de Comercio Eletrónico (SCE), Sistema de Logística (SL), Sistema Operacional (SO), Sistema de Apoio ao Cliente (SAC), e os sensores que estarão fora da empresa, bem como as respetivas comunicações entre eles. Na realização deste projeto apenas iremos desenvolver os sistemas que comunicam diretamente com o sistema de monotorização.</w:t>
+      </w:r>
+    </w:p>
+    <w:p>
+      <w:pPr>
+        <w:spacing w:line="360" w:lineRule="auto"/>
+        <w:jc w:val="both"/>
+      </w:pPr>
+      <w:r>
+        <w:t>No centro podemos observar o nosso sistema de monotorização, nele estará presenta a API juntamente com a base de dados da empresa. A API dará suporte à integração dos sistemas, permitindo que os mesmos comuniquem entre si de forma eficiente e fluida, utilizando o protocolo HTTP. A base de dados da empresa guardará os diversos dados da mesma, como os dados dos utilizadores, todas as encomendas, os produtos existentes, os tipos de sensores, etc.</w:t>
+      </w:r>
+    </w:p>
+    <w:p>
+      <w:pPr>
+        <w:spacing w:line="360" w:lineRule="auto"/>
+        <w:jc w:val="both"/>
+      </w:pPr>
+      <w:r>
+        <w:t xml:space="preserve">Na figura, também podemos observar os sensores que estarão localizados fora da empresa e que </w:t>
+      </w:r>
+      <w:r>
+        <w:t>terão</w:t>
+      </w:r>
+      <w:r>
+        <w:t xml:space="preserve"> comunicação direta com o sistema de monitorização</w:t>
+      </w:r>
+      <w:r>
+        <w:t>, e</w:t>
+      </w:r>
+      <w:r>
+        <w:t>ste, por sua vez, será responsável por armazenar os dados capturados pelos sensores e por notificar os diferentes sistemas sobre quaisquer alterações nesses dados.</w:t>
+      </w:r>
+      <w:r>
+        <w:t xml:space="preserve"> Na prática a simulação dos sensores será realizada através de uma página </w:t>
+      </w:r>
+      <w:proofErr w:type="spellStart"/>
+      <w:r>
+        <w:t>front-end</w:t>
+      </w:r>
+      <w:proofErr w:type="spellEnd"/>
+      <w:r>
+        <w:t xml:space="preserve">, nela </w:t>
+      </w:r>
+      <w:r>
+        <w:t xml:space="preserve">será possível alterar os dados </w:t>
+      </w:r>
+      <w:r>
+        <w:t>dos mesmos para efeitos de teste</w:t>
+      </w:r>
+      <w:r>
+        <w:t>.</w:t>
+      </w:r>
+    </w:p>
+    <w:p>
+      <w:r>
+        <w:rPr>
+          <w:noProof/>
+          <w:u w:val="single"/>
+        </w:rPr>
+        <w:drawing>
+          <wp:anchor distT="0" distB="0" distL="114300" distR="114300" simplePos="0" relativeHeight="251661312" behindDoc="1" locked="0" layoutInCell="1" allowOverlap="1" wp14:anchorId="587EC61E" wp14:editId="22EBC37F">
+            <wp:simplePos x="0" y="0"/>
+            <wp:positionH relativeFrom="margin">
+              <wp:posOffset>421005</wp:posOffset>
+            </wp:positionH>
+            <wp:positionV relativeFrom="margin">
+              <wp:posOffset>5226685</wp:posOffset>
+            </wp:positionV>
+            <wp:extent cx="4554220" cy="4065905"/>
+            <wp:effectExtent l="0" t="0" r="0" b="0"/>
+            <wp:wrapTight wrapText="bothSides">
+              <wp:wrapPolygon edited="0">
+                <wp:start x="0" y="0"/>
+                <wp:lineTo x="0" y="21455"/>
+                <wp:lineTo x="21504" y="21455"/>
+                <wp:lineTo x="21504" y="0"/>
+                <wp:lineTo x="0" y="0"/>
+              </wp:wrapPolygon>
+            </wp:wrapTight>
+            <wp:docPr id="544389789" name="Imagem 2" descr="Uma imagem com texto, diagrama, captura de ecrã, design&#10;&#10;Descrição gerada automaticamente"/>
+            <wp:cNvGraphicFramePr>
+              <a:graphicFrameLocks xmlns:a="http://schemas.openxmlformats.org/drawingml/2006/main" noChangeAspect="1"/>
+            </wp:cNvGraphicFramePr>
+            <a:graphic xmlns:a="http://schemas.openxmlformats.org/drawingml/2006/main">
+              <a:graphicData uri="http://schemas.openxmlformats.org/drawingml/2006/picture">
+                <pic:pic xmlns:pic="http://schemas.openxmlformats.org/drawingml/2006/picture">
+                  <pic:nvPicPr>
+                    <pic:cNvPr id="544389789" name="Imagem 2" descr="Uma imagem com texto, diagrama, captura de ecrã, design&#10;&#10;Descrição gerada automaticamente"/>
+                    <pic:cNvPicPr/>
+                  </pic:nvPicPr>
+                  <pic:blipFill>
+                    <a:blip r:embed="rId8">
+                      <a:extLst>
+                        <a:ext uri="{28A0092B-C50C-407E-A947-70E740481C1C}">
+                          <a14:useLocalDpi xmlns:a14="http://schemas.microsoft.com/office/drawing/2010/main" val="0"/>
+                        </a:ext>
+                      </a:extLst>
+                    </a:blip>
+                    <a:stretch>
+                      <a:fillRect/>
+                    </a:stretch>
+                  </pic:blipFill>
+                  <pic:spPr>
+                    <a:xfrm>
+                      <a:off x="0" y="0"/>
+                      <a:ext cx="4554220" cy="4065905"/>
+                    </a:xfrm>
+                    <a:prstGeom prst="rect">
+                      <a:avLst/>
+                    </a:prstGeom>
+                  </pic:spPr>
+                </pic:pic>
+              </a:graphicData>
+            </a:graphic>
+            <wp14:sizeRelH relativeFrom="page">
+              <wp14:pctWidth>0</wp14:pctWidth>
+            </wp14:sizeRelH>
+            <wp14:sizeRelV relativeFrom="page">
+              <wp14:pctHeight>0</wp14:pctHeight>
+            </wp14:sizeRelV>
+          </wp:anchor>
+        </w:drawing>
+      </w:r>
+    </w:p>
     <w:p/>
+    <w:p/>
+    <w:p/>
+    <w:p/>
+    <w:p/>
+    <w:p/>
+    <w:p/>
+    <w:p/>
+    <w:p/>
+    <w:p/>
+    <w:p/>
+    <w:p>
+      <w:r>
+        <w:br w:type="page"/>
+      </w:r>
+    </w:p>
     <w:p>
       <w:pPr>
         <w:pStyle w:val="Ttulo1"/>
@@ -1154,7 +1412,7 @@
           <w:color w:val="ED7D31" w:themeColor="accent2"/>
         </w:rPr>
       </w:pPr>
-      <w:bookmarkStart w:id="1" w:name="_Toc180248846"/>
+      <w:bookmarkStart w:id="2" w:name="_Toc180519429"/>
       <w:r>
         <w:rPr>
           <w:color w:val="ED7D31" w:themeColor="accent2"/>
@@ -1162,7 +1420,7 @@
         <w:lastRenderedPageBreak/>
         <w:t>Especificação da API REST</w:t>
       </w:r>
-      <w:bookmarkEnd w:id="1"/>
+      <w:bookmarkEnd w:id="2"/>
       <w:r>
         <w:rPr>
           <w:color w:val="ED7D31" w:themeColor="accent2"/>
@@ -1272,7 +1530,7 @@
                     <pic:cNvPicPr/>
                   </pic:nvPicPr>
                   <pic:blipFill rotWithShape="1">
-                    <a:blip r:embed="rId8"/>
+                    <a:blip r:embed="rId9"/>
                     <a:srcRect b="3544"/>
                     <a:stretch/>
                   </pic:blipFill>
@@ -1634,7 +1892,7 @@
                     <pic:cNvPicPr/>
                   </pic:nvPicPr>
                   <pic:blipFill>
-                    <a:blip r:embed="rId9"/>
+                    <a:blip r:embed="rId10"/>
                     <a:stretch>
                       <a:fillRect/>
                     </a:stretch>

</xml_diff>

<commit_message>
Especificaçao do  Sistema Operacional
</commit_message>
<xml_diff>
--- a/Especificação da API.docx
+++ b/Especificação da API.docx
@@ -85,7 +85,7 @@
                                 </w:tblPr>
                                 <w:tblGrid>
                                   <w:gridCol w:w="5890"/>
-                                  <w:gridCol w:w="1994"/>
+                                  <w:gridCol w:w="5304"/>
                                 </w:tblGrid>
                                 <w:tr>
                                   <w:trPr>
@@ -403,7 +403,7 @@
                           </w:tblPr>
                           <w:tblGrid>
                             <w:gridCol w:w="5890"/>
-                            <w:gridCol w:w="1994"/>
+                            <w:gridCol w:w="5304"/>
                           </w:tblGrid>
                           <w:tr>
                             <w:trPr>
@@ -750,7 +750,7 @@
           <w:r>
             <w:fldChar w:fldCharType="separate"/>
           </w:r>
-          <w:hyperlink w:anchor="_Toc180519427" w:history="1">
+          <w:hyperlink w:anchor="_Toc180590785" w:history="1">
             <w:r>
               <w:rPr>
                 <w:rStyle w:val="Hiperligao"/>
@@ -777,7 +777,7 @@
                 <w:noProof/>
                 <w:webHidden/>
               </w:rPr>
-              <w:instrText xml:space="preserve"> PAGEREF _Toc180519427 \h </w:instrText>
+              <w:instrText xml:space="preserve"> PAGEREF _Toc180590785 \h </w:instrText>
             </w:r>
             <w:r>
               <w:rPr>
@@ -822,7 +822,7 @@
               <w:lang w:eastAsia="pt-PT"/>
             </w:rPr>
           </w:pPr>
-          <w:hyperlink w:anchor="_Toc180519428" w:history="1">
+          <w:hyperlink w:anchor="_Toc180590786" w:history="1">
             <w:r>
               <w:rPr>
                 <w:rStyle w:val="Hiperligao"/>
@@ -849,7 +849,7 @@
                 <w:noProof/>
                 <w:webHidden/>
               </w:rPr>
-              <w:instrText xml:space="preserve"> PAGEREF _Toc180519428 \h </w:instrText>
+              <w:instrText xml:space="preserve"> PAGEREF _Toc180590786 \h </w:instrText>
             </w:r>
             <w:r>
               <w:rPr>
@@ -894,7 +894,7 @@
               <w:lang w:eastAsia="pt-PT"/>
             </w:rPr>
           </w:pPr>
-          <w:hyperlink w:anchor="_Toc180519429" w:history="1">
+          <w:hyperlink w:anchor="_Toc180590787" w:history="1">
             <w:r>
               <w:rPr>
                 <w:rStyle w:val="Hiperligao"/>
@@ -921,7 +921,7 @@
                 <w:noProof/>
                 <w:webHidden/>
               </w:rPr>
-              <w:instrText xml:space="preserve"> PAGEREF _Toc180519429 \h </w:instrText>
+              <w:instrText xml:space="preserve"> PAGEREF _Toc180590787 \h </w:instrText>
             </w:r>
             <w:r>
               <w:rPr>
@@ -977,7 +977,7 @@
           <w:color w:val="ED7D31" w:themeColor="accent2"/>
         </w:rPr>
       </w:pPr>
-      <w:bookmarkStart w:id="0" w:name="_Toc180519427"/>
+      <w:bookmarkStart w:id="0" w:name="_Toc180590785"/>
       <w:r>
         <w:rPr>
           <w:color w:val="ED7D31" w:themeColor="accent2"/>
@@ -1236,7 +1236,7 @@
           <w:u w:val="single"/>
         </w:rPr>
       </w:pPr>
-      <w:bookmarkStart w:id="1" w:name="_Toc180519428"/>
+      <w:bookmarkStart w:id="1" w:name="_Toc180590786"/>
       <w:r>
         <w:rPr>
           <w:color w:val="ED7D31" w:themeColor="accent2"/>
@@ -1412,7 +1412,7 @@
           <w:color w:val="ED7D31" w:themeColor="accent2"/>
         </w:rPr>
       </w:pPr>
-      <w:bookmarkStart w:id="2" w:name="_Toc180519429"/>
+      <w:bookmarkStart w:id="2" w:name="_Toc180590787"/>
       <w:r>
         <w:rPr>
           <w:color w:val="ED7D31" w:themeColor="accent2"/>
@@ -1430,6 +1430,9 @@
     </w:p>
     <w:p/>
     <w:p>
+      <w:pPr>
+        <w:pStyle w:val="Subttulo"/>
+      </w:pPr>
       <w:r>
         <w:t>Sistema de Apoio ao Cliente</w:t>
       </w:r>
@@ -2264,13 +2267,7 @@
         </w:rPr>
       </w:pPr>
       <w:r>
-        <w:t xml:space="preserve">Um utilizador autenticado no Sistema </w:t>
-      </w:r>
-      <w:r>
-        <w:t>de Apoio ao Cliente</w:t>
-      </w:r>
-      <w:r>
-        <w:t xml:space="preserve"> </w:t>
+        <w:t xml:space="preserve">Um utilizador autenticado no Sistema de Apoio ao Cliente </w:t>
       </w:r>
       <w:r>
         <w:rPr>
@@ -2346,10 +2343,7 @@
     </w:p>
     <w:p>
       <w:r>
-        <w:t>E</w:t>
-      </w:r>
-      <w:r>
-        <w:t>m caso de sucesso, a</w:t>
+        <w:t>Em caso de sucesso, a</w:t>
       </w:r>
       <w:r>
         <w:t xml:space="preserve"> resposta </w:t>
@@ -2428,6 +2422,891 @@
       </w:r>
     </w:p>
     <w:p/>
+    <w:p/>
+    <w:p/>
+    <w:p>
+      <w:pPr>
+        <w:pStyle w:val="Subttulo"/>
+        <w:rPr>
+          <w:sz w:val="24"/>
+          <w:szCs w:val="24"/>
+        </w:rPr>
+      </w:pPr>
+      <w:r>
+        <w:rPr>
+          <w:sz w:val="24"/>
+          <w:szCs w:val="24"/>
+        </w:rPr>
+        <w:t xml:space="preserve">Sistema </w:t>
+      </w:r>
+      <w:r>
+        <w:rPr>
+          <w:sz w:val="24"/>
+          <w:szCs w:val="24"/>
+        </w:rPr>
+        <w:t>Operacional</w:t>
+      </w:r>
+    </w:p>
+    <w:p>
+      <w:r>
+        <w:t xml:space="preserve">Um utilizador autenticado no Sistema Operacional efetua o login através do protocolo HTTP, verbo </w:t>
+      </w:r>
+      <w:r>
+        <w:rPr>
+          <w:b/>
+          <w:bCs/>
+        </w:rPr>
+        <w:t>POST</w:t>
+      </w:r>
+      <w:r>
+        <w:t xml:space="preserve">, para o sítio: </w:t>
+      </w:r>
+      <w:r>
+        <w:rPr>
+          <w:b/>
+          <w:bCs/>
+        </w:rPr>
+        <w:t>/</w:t>
+      </w:r>
+      <w:proofErr w:type="spellStart"/>
+      <w:r>
+        <w:rPr>
+          <w:b/>
+          <w:bCs/>
+        </w:rPr>
+        <w:t>so</w:t>
+      </w:r>
+      <w:proofErr w:type="spellEnd"/>
+      <w:r>
+        <w:rPr>
+          <w:b/>
+          <w:bCs/>
+        </w:rPr>
+        <w:t>/</w:t>
+      </w:r>
+      <w:r>
+        <w:rPr>
+          <w:b/>
+          <w:bCs/>
+        </w:rPr>
+        <w:t>login</w:t>
+      </w:r>
+    </w:p>
+    <w:p>
+      <w:pPr>
+        <w:rPr>
+          <w:b/>
+          <w:bCs/>
+        </w:rPr>
+      </w:pPr>
+      <w:r>
+        <w:br/>
+      </w:r>
+      <w:r>
+        <w:t xml:space="preserve">O corpo do </w:t>
+      </w:r>
+      <w:r>
+        <w:rPr>
+          <w:b/>
+          <w:bCs/>
+        </w:rPr>
+        <w:t>pedido</w:t>
+      </w:r>
+      <w:r>
+        <w:t xml:space="preserve"> recebido tem o seguinte formato JSON:</w:t>
+      </w:r>
+    </w:p>
+    <w:p>
+      <w:pPr>
+        <w:rPr>
+          <w:color w:val="FF0000"/>
+        </w:rPr>
+      </w:pPr>
+      <w:r>
+        <w:rPr>
+          <w:color w:val="FF0000"/>
+        </w:rPr>
+        <w:t>&lt;Imagem&gt;</w:t>
+      </w:r>
+    </w:p>
+    <w:p>
+      <w:pPr>
+        <w:rPr>
+          <w:u w:val="single"/>
+        </w:rPr>
+      </w:pPr>
+    </w:p>
+    <w:p>
+      <w:r>
+        <w:t>Após o login, em caso de sucesso, a</w:t>
+      </w:r>
+      <w:r>
+        <w:t xml:space="preserve"> resposta </w:t>
+      </w:r>
+      <w:r>
+        <w:rPr>
+          <w:b/>
+          <w:bCs/>
+        </w:rPr>
+        <w:t>devolvida</w:t>
+      </w:r>
+      <w:r>
+        <w:t xml:space="preserve"> por este recurso</w:t>
+      </w:r>
+      <w:r>
+        <w:t xml:space="preserve"> retorna um código utilizado pelo HTTP </w:t>
+      </w:r>
+    </w:p>
+    <w:p>
+      <w:r>
+        <w:rPr>
+          <w:noProof/>
+        </w:rPr>
+        <w:t>R</w:t>
+      </w:r>
+      <w:r>
+        <w:rPr>
+          <w:noProof/>
+        </w:rPr>
+        <w:t>esponse</w:t>
+      </w:r>
+      <w:r>
+        <w:rPr>
+          <w:noProof/>
+        </w:rPr>
+        <w:t>:</w:t>
+      </w:r>
+      <w:r>
+        <w:rPr>
+          <w:noProof/>
+        </w:rPr>
+        <w:t xml:space="preserve"> status</w:t>
+      </w:r>
+      <w:r>
+        <w:rPr>
+          <w:noProof/>
+          <w:color w:val="00B050"/>
+        </w:rPr>
+        <w:t xml:space="preserve"> </w:t>
+      </w:r>
+      <w:r>
+        <w:rPr>
+          <w:noProof/>
+          <w:color w:val="00B050"/>
+        </w:rPr>
+        <w:t>200 OK</w:t>
+      </w:r>
+      <w:r>
+        <w:t xml:space="preserve"> </w:t>
+      </w:r>
+    </w:p>
+    <w:p/>
+    <w:p>
+      <w:pPr>
+        <w:rPr>
+          <w:b/>
+          <w:bCs/>
+        </w:rPr>
+      </w:pPr>
+      <w:r>
+        <w:t>Um utilizador autenticado do tipo operacional faz um pedido</w:t>
+      </w:r>
+      <w:r>
+        <w:t xml:space="preserve"> </w:t>
+      </w:r>
+      <w:r>
+        <w:t>para receber todas as encomendas ativas disponíveis, com a indicação de quem as efetuou</w:t>
+      </w:r>
+      <w:r>
+        <w:t xml:space="preserve">, através do protocolo HTTP e do verbo </w:t>
+      </w:r>
+      <w:r>
+        <w:rPr>
+          <w:b/>
+          <w:bCs/>
+        </w:rPr>
+        <w:t>GET</w:t>
+      </w:r>
+      <w:r>
+        <w:t>, para o sítio:</w:t>
+      </w:r>
+      <w:r>
+        <w:br/>
+      </w:r>
+      <w:r>
+        <w:rPr>
+          <w:b/>
+          <w:bCs/>
+        </w:rPr>
+        <w:t>/</w:t>
+      </w:r>
+      <w:proofErr w:type="spellStart"/>
+      <w:r>
+        <w:rPr>
+          <w:b/>
+          <w:bCs/>
+        </w:rPr>
+        <w:t>so</w:t>
+      </w:r>
+      <w:proofErr w:type="spellEnd"/>
+      <w:r>
+        <w:rPr>
+          <w:b/>
+          <w:bCs/>
+        </w:rPr>
+        <w:t>/encomendas</w:t>
+      </w:r>
+    </w:p>
+    <w:p>
+      <w:pPr>
+        <w:rPr>
+          <w:b/>
+          <w:bCs/>
+        </w:rPr>
+      </w:pPr>
+      <w:r>
+        <w:t>A resposta</w:t>
+      </w:r>
+      <w:r>
+        <w:rPr>
+          <w:b/>
+          <w:bCs/>
+        </w:rPr>
+        <w:t xml:space="preserve"> devolvida </w:t>
+      </w:r>
+      <w:r>
+        <w:t>por este recurso segue o formato JSON</w:t>
+      </w:r>
+      <w:r>
+        <w:rPr>
+          <w:b/>
+          <w:bCs/>
+        </w:rPr>
+        <w:t>:</w:t>
+      </w:r>
+    </w:p>
+    <w:p>
+      <w:pPr>
+        <w:rPr>
+          <w:color w:val="FF0000"/>
+        </w:rPr>
+      </w:pPr>
+      <w:r>
+        <w:rPr>
+          <w:color w:val="FF0000"/>
+        </w:rPr>
+        <w:t>&lt;Imagem&gt;</w:t>
+      </w:r>
+    </w:p>
+    <w:p/>
+    <w:p>
+      <w:pPr>
+        <w:pStyle w:val="SemEspaamento"/>
+      </w:pPr>
+      <w:r>
+        <w:lastRenderedPageBreak/>
+        <w:t>Um utilizador autenticado do tipo operacional faz um pedido para receber o histórico de encomendas num período definido (</w:t>
+      </w:r>
+      <w:proofErr w:type="spellStart"/>
+      <w:r>
+        <w:t>DataInicio-DataFim</w:t>
+      </w:r>
+      <w:proofErr w:type="spellEnd"/>
+      <w:r>
+        <w:t xml:space="preserve">), através do protocolo HTTP e do verbo </w:t>
+      </w:r>
+      <w:r>
+        <w:rPr>
+          <w:b/>
+          <w:bCs/>
+        </w:rPr>
+        <w:t>GET</w:t>
+      </w:r>
+      <w:r>
+        <w:t xml:space="preserve">, para o sítio: </w:t>
+      </w:r>
+    </w:p>
+    <w:p>
+      <w:pPr>
+        <w:pStyle w:val="SemEspaamento"/>
+        <w:rPr>
+          <w:b/>
+          <w:bCs/>
+        </w:rPr>
+      </w:pPr>
+      <w:r>
+        <w:rPr>
+          <w:b/>
+          <w:bCs/>
+        </w:rPr>
+        <w:t>/so/historico-encomendas?DataInicio=YYYY-MM-DD&amp;DataFim=YYYY-MM-DD</w:t>
+      </w:r>
+    </w:p>
+    <w:p>
+      <w:pPr>
+        <w:pStyle w:val="SemEspaamento"/>
+        <w:rPr>
+          <w:b/>
+          <w:bCs/>
+        </w:rPr>
+      </w:pPr>
+    </w:p>
+    <w:p>
+      <w:pPr>
+        <w:rPr>
+          <w:b/>
+          <w:bCs/>
+        </w:rPr>
+      </w:pPr>
+      <w:r>
+        <w:t>A resposta</w:t>
+      </w:r>
+      <w:r>
+        <w:rPr>
+          <w:b/>
+          <w:bCs/>
+        </w:rPr>
+        <w:t xml:space="preserve"> devolvida </w:t>
+      </w:r>
+      <w:r>
+        <w:t>por este recurso segue o formato JSON</w:t>
+      </w:r>
+      <w:r>
+        <w:rPr>
+          <w:b/>
+          <w:bCs/>
+        </w:rPr>
+        <w:t>:</w:t>
+      </w:r>
+    </w:p>
+    <w:p>
+      <w:pPr>
+        <w:rPr>
+          <w:color w:val="FF0000"/>
+        </w:rPr>
+      </w:pPr>
+      <w:r>
+        <w:rPr>
+          <w:color w:val="FF0000"/>
+        </w:rPr>
+        <w:t>&lt;Imagem&gt;</w:t>
+      </w:r>
+    </w:p>
+    <w:p>
+      <w:pPr>
+        <w:pStyle w:val="SemEspaamento"/>
+      </w:pPr>
+    </w:p>
+    <w:p>
+      <w:pPr>
+        <w:pStyle w:val="SemEspaamento"/>
+        <w:rPr>
+          <w:b/>
+          <w:bCs/>
+        </w:rPr>
+      </w:pPr>
+      <w:r>
+        <w:t xml:space="preserve">Um utilizador autenticado do tipo operacional faz um pedido para cancelar uma encomenda que ainda não foi processada, através do protocolo HTTP e do verbo </w:t>
+      </w:r>
+      <w:r>
+        <w:rPr>
+          <w:b/>
+          <w:bCs/>
+        </w:rPr>
+        <w:t>DELETE</w:t>
+      </w:r>
+      <w:r>
+        <w:t xml:space="preserve">, para o sítio: </w:t>
+      </w:r>
+      <w:r>
+        <w:rPr>
+          <w:b/>
+          <w:bCs/>
+        </w:rPr>
+        <w:t>/</w:t>
+      </w:r>
+      <w:proofErr w:type="spellStart"/>
+      <w:r>
+        <w:rPr>
+          <w:b/>
+          <w:bCs/>
+        </w:rPr>
+        <w:t>so</w:t>
+      </w:r>
+      <w:proofErr w:type="spellEnd"/>
+      <w:r>
+        <w:rPr>
+          <w:b/>
+          <w:bCs/>
+        </w:rPr>
+        <w:t>/encomendas/{id}</w:t>
+      </w:r>
+    </w:p>
+    <w:p>
+      <w:pPr>
+        <w:pStyle w:val="SemEspaamento"/>
+      </w:pPr>
+    </w:p>
+    <w:p>
+      <w:pPr>
+        <w:rPr>
+          <w:b/>
+          <w:bCs/>
+        </w:rPr>
+      </w:pPr>
+      <w:r>
+        <w:t>A resposta</w:t>
+      </w:r>
+      <w:r>
+        <w:rPr>
+          <w:b/>
+          <w:bCs/>
+        </w:rPr>
+        <w:t xml:space="preserve"> devolvida </w:t>
+      </w:r>
+      <w:r>
+        <w:t>por este recurso segue o formato JSON</w:t>
+      </w:r>
+      <w:r>
+        <w:rPr>
+          <w:b/>
+          <w:bCs/>
+        </w:rPr>
+        <w:t>:</w:t>
+      </w:r>
+    </w:p>
+    <w:p>
+      <w:pPr>
+        <w:rPr>
+          <w:color w:val="FF0000"/>
+        </w:rPr>
+      </w:pPr>
+      <w:r>
+        <w:rPr>
+          <w:color w:val="FF0000"/>
+        </w:rPr>
+        <w:t>&lt;Imagem&gt;</w:t>
+      </w:r>
+    </w:p>
+    <w:p>
+      <w:pPr>
+        <w:pStyle w:val="SemEspaamento"/>
+      </w:pPr>
+    </w:p>
+    <w:p>
+      <w:pPr>
+        <w:pStyle w:val="SemEspaamento"/>
+      </w:pPr>
+      <w:r>
+        <w:t xml:space="preserve">Um utilizador autenticado do tipo operacional faz um pedido para obter os detalhes de uma encomenda específica, incluindo volumes, posicionamento e valores dos sensores, através do protocolo HTTP e do verbo </w:t>
+      </w:r>
+      <w:r>
+        <w:rPr>
+          <w:b/>
+          <w:bCs/>
+        </w:rPr>
+        <w:t>GET</w:t>
+      </w:r>
+      <w:r>
+        <w:t>, para o sítio:</w:t>
+      </w:r>
+    </w:p>
+    <w:p>
+      <w:pPr>
+        <w:pStyle w:val="SemEspaamento"/>
+        <w:rPr>
+          <w:b/>
+          <w:bCs/>
+        </w:rPr>
+      </w:pPr>
+      <w:r>
+        <w:rPr>
+          <w:b/>
+          <w:bCs/>
+        </w:rPr>
+        <w:t>/</w:t>
+      </w:r>
+      <w:proofErr w:type="spellStart"/>
+      <w:r>
+        <w:rPr>
+          <w:b/>
+          <w:bCs/>
+        </w:rPr>
+        <w:t>so</w:t>
+      </w:r>
+      <w:proofErr w:type="spellEnd"/>
+      <w:r>
+        <w:rPr>
+          <w:b/>
+          <w:bCs/>
+        </w:rPr>
+        <w:t>/encomendas/{id}</w:t>
+      </w:r>
+    </w:p>
+    <w:p>
+      <w:pPr>
+        <w:pStyle w:val="SemEspaamento"/>
+        <w:rPr>
+          <w:b/>
+          <w:bCs/>
+        </w:rPr>
+      </w:pPr>
+    </w:p>
+    <w:p>
+      <w:pPr>
+        <w:rPr>
+          <w:b/>
+          <w:bCs/>
+        </w:rPr>
+      </w:pPr>
+      <w:r>
+        <w:t>A resposta</w:t>
+      </w:r>
+      <w:r>
+        <w:rPr>
+          <w:b/>
+          <w:bCs/>
+        </w:rPr>
+        <w:t xml:space="preserve"> devolvida </w:t>
+      </w:r>
+      <w:r>
+        <w:t>por este recurso segue o formato JSON</w:t>
+      </w:r>
+      <w:r>
+        <w:rPr>
+          <w:b/>
+          <w:bCs/>
+        </w:rPr>
+        <w:t>:</w:t>
+      </w:r>
+    </w:p>
+    <w:p>
+      <w:pPr>
+        <w:rPr>
+          <w:color w:val="FF0000"/>
+        </w:rPr>
+      </w:pPr>
+      <w:r>
+        <w:rPr>
+          <w:color w:val="FF0000"/>
+        </w:rPr>
+        <w:t>&lt;Imagem&gt;</w:t>
+      </w:r>
+    </w:p>
+    <w:p>
+      <w:pPr>
+        <w:pStyle w:val="SemEspaamento"/>
+        <w:rPr>
+          <w:b/>
+          <w:bCs/>
+        </w:rPr>
+      </w:pPr>
+    </w:p>
+    <w:p>
+      <w:pPr>
+        <w:pStyle w:val="SemEspaamento"/>
+      </w:pPr>
+      <w:r>
+        <w:t xml:space="preserve">Um utilizador autenticado do tipo operacional faz um pedido para visualizar o histórico de alertas de um sensor específico, através do protocolo HTTP e do verbo </w:t>
+      </w:r>
+      <w:r>
+        <w:rPr>
+          <w:b/>
+          <w:bCs/>
+        </w:rPr>
+        <w:t>GET</w:t>
+      </w:r>
+      <w:r>
+        <w:t>, para o sítio:</w:t>
+      </w:r>
+    </w:p>
+    <w:p>
+      <w:pPr>
+        <w:pStyle w:val="SemEspaamento"/>
+        <w:rPr>
+          <w:b/>
+          <w:bCs/>
+        </w:rPr>
+      </w:pPr>
+      <w:r>
+        <w:rPr>
+          <w:b/>
+          <w:bCs/>
+        </w:rPr>
+        <w:t>/</w:t>
+      </w:r>
+      <w:proofErr w:type="spellStart"/>
+      <w:r>
+        <w:rPr>
+          <w:b/>
+          <w:bCs/>
+        </w:rPr>
+        <w:t>so</w:t>
+      </w:r>
+      <w:proofErr w:type="spellEnd"/>
+      <w:r>
+        <w:rPr>
+          <w:b/>
+          <w:bCs/>
+        </w:rPr>
+        <w:t>/sensores/{</w:t>
+      </w:r>
+      <w:proofErr w:type="spellStart"/>
+      <w:r>
+        <w:rPr>
+          <w:b/>
+          <w:bCs/>
+        </w:rPr>
+        <w:t>sensorId</w:t>
+      </w:r>
+      <w:proofErr w:type="spellEnd"/>
+      <w:r>
+        <w:rPr>
+          <w:b/>
+          <w:bCs/>
+        </w:rPr>
+        <w:t>}/alertas</w:t>
+      </w:r>
+    </w:p>
+    <w:p>
+      <w:pPr>
+        <w:pStyle w:val="SemEspaamento"/>
+        <w:rPr>
+          <w:b/>
+          <w:bCs/>
+        </w:rPr>
+      </w:pPr>
+    </w:p>
+    <w:p>
+      <w:pPr>
+        <w:rPr>
+          <w:b/>
+          <w:bCs/>
+        </w:rPr>
+      </w:pPr>
+      <w:r>
+        <w:t>A resposta</w:t>
+      </w:r>
+      <w:r>
+        <w:rPr>
+          <w:b/>
+          <w:bCs/>
+        </w:rPr>
+        <w:t xml:space="preserve"> devolvida </w:t>
+      </w:r>
+      <w:r>
+        <w:t>por este recurso segue o formato JSON</w:t>
+      </w:r>
+      <w:r>
+        <w:rPr>
+          <w:b/>
+          <w:bCs/>
+        </w:rPr>
+        <w:t>:</w:t>
+      </w:r>
+    </w:p>
+    <w:p>
+      <w:pPr>
+        <w:rPr>
+          <w:color w:val="FF0000"/>
+        </w:rPr>
+      </w:pPr>
+      <w:r>
+        <w:rPr>
+          <w:color w:val="FF0000"/>
+        </w:rPr>
+        <w:t>&lt;Imagem&gt;</w:t>
+      </w:r>
+    </w:p>
+    <w:p>
+      <w:pPr>
+        <w:rPr>
+          <w:color w:val="FF0000"/>
+        </w:rPr>
+      </w:pPr>
+    </w:p>
+    <w:p>
+      <w:pPr>
+        <w:pStyle w:val="SemEspaamento"/>
+      </w:pPr>
+      <w:r>
+        <w:t xml:space="preserve">Um utilizador autenticado do tipo operacional faz um pedido para receber os alertas novos de todas as encomendas, através do protocolo HTTP e do verbo </w:t>
+      </w:r>
+      <w:r>
+        <w:rPr>
+          <w:b/>
+          <w:bCs/>
+        </w:rPr>
+        <w:t>GET</w:t>
+      </w:r>
+      <w:r>
+        <w:t>, para o sítio:</w:t>
+      </w:r>
+    </w:p>
+    <w:p>
+      <w:pPr>
+        <w:pStyle w:val="SemEspaamento"/>
+        <w:rPr>
+          <w:b/>
+          <w:bCs/>
+        </w:rPr>
+      </w:pPr>
+      <w:r>
+        <w:rPr>
+          <w:b/>
+          <w:bCs/>
+        </w:rPr>
+        <w:t>/</w:t>
+      </w:r>
+      <w:proofErr w:type="spellStart"/>
+      <w:r>
+        <w:rPr>
+          <w:b/>
+          <w:bCs/>
+        </w:rPr>
+        <w:t>so</w:t>
+      </w:r>
+      <w:proofErr w:type="spellEnd"/>
+      <w:r>
+        <w:rPr>
+          <w:b/>
+          <w:bCs/>
+        </w:rPr>
+        <w:t>/encomendas/alertas-novos</w:t>
+      </w:r>
+    </w:p>
+    <w:p>
+      <w:pPr>
+        <w:pStyle w:val="SemEspaamento"/>
+        <w:rPr>
+          <w:b/>
+          <w:bCs/>
+        </w:rPr>
+      </w:pPr>
+      <w:r>
+        <w:rPr>
+          <w:b/>
+          <w:bCs/>
+        </w:rPr>
+        <w:t>Ou</w:t>
+      </w:r>
+    </w:p>
+    <w:p>
+      <w:pPr>
+        <w:pStyle w:val="SemEspaamento"/>
+        <w:rPr>
+          <w:b/>
+          <w:bCs/>
+        </w:rPr>
+      </w:pPr>
+      <w:r>
+        <w:rPr>
+          <w:b/>
+          <w:bCs/>
+        </w:rPr>
+        <w:t>GET /</w:t>
+      </w:r>
+      <w:proofErr w:type="spellStart"/>
+      <w:r>
+        <w:rPr>
+          <w:b/>
+          <w:bCs/>
+        </w:rPr>
+        <w:t>so</w:t>
+      </w:r>
+      <w:proofErr w:type="spellEnd"/>
+      <w:r>
+        <w:rPr>
+          <w:b/>
+          <w:bCs/>
+        </w:rPr>
+        <w:t>/encomendas/</w:t>
+      </w:r>
+      <w:proofErr w:type="spellStart"/>
+      <w:r>
+        <w:rPr>
+          <w:b/>
+          <w:bCs/>
+        </w:rPr>
+        <w:t>alertas-novos?desde</w:t>
+      </w:r>
+      <w:proofErr w:type="spellEnd"/>
+      <w:r>
+        <w:rPr>
+          <w:b/>
+          <w:bCs/>
+        </w:rPr>
+        <w:t>=YYYY-MM-DDTHH:</w:t>
+      </w:r>
+      <w:proofErr w:type="gramStart"/>
+      <w:r>
+        <w:rPr>
+          <w:b/>
+          <w:bCs/>
+        </w:rPr>
+        <w:t>MM:SS</w:t>
+      </w:r>
+      <w:proofErr w:type="gramEnd"/>
+      <w:r>
+        <w:rPr>
+          <w:b/>
+          <w:bCs/>
+        </w:rPr>
+        <w:br/>
+        <w:t>???</w:t>
+      </w:r>
+    </w:p>
+    <w:p>
+      <w:pPr>
+        <w:pStyle w:val="SemEspaamento"/>
+      </w:pPr>
+    </w:p>
+    <w:p>
+      <w:pPr>
+        <w:rPr>
+          <w:b/>
+          <w:bCs/>
+        </w:rPr>
+      </w:pPr>
+      <w:r>
+        <w:t>A resposta</w:t>
+      </w:r>
+      <w:r>
+        <w:rPr>
+          <w:b/>
+          <w:bCs/>
+        </w:rPr>
+        <w:t xml:space="preserve"> devolvida </w:t>
+      </w:r>
+      <w:r>
+        <w:t>por este recurso segue o formato JSON</w:t>
+      </w:r>
+      <w:r>
+        <w:rPr>
+          <w:b/>
+          <w:bCs/>
+        </w:rPr>
+        <w:t>:</w:t>
+      </w:r>
+    </w:p>
+    <w:p>
+      <w:pPr>
+        <w:rPr>
+          <w:color w:val="FF0000"/>
+        </w:rPr>
+      </w:pPr>
+      <w:r>
+        <w:rPr>
+          <w:color w:val="FF0000"/>
+        </w:rPr>
+        <w:t>&lt;Imagem&gt;</w:t>
+      </w:r>
+    </w:p>
+    <w:p>
+      <w:pPr>
+        <w:pStyle w:val="SemEspaamento"/>
+      </w:pPr>
+    </w:p>
     <w:sectPr>
       <w:pgSz w:w="11906" w:h="16838"/>
       <w:pgMar w:top="1417" w:right="1701" w:bottom="1417" w:left="1701" w:header="708" w:footer="708" w:gutter="0"/>
@@ -2969,7 +3848,7 @@
   <w:style w:type="paragraph" w:default="1" w:styleId="Normal">
     <w:name w:val="Normal"/>
     <w:qFormat/>
-    <w:rsid w:val="00C24352"/>
+    <w:rsid w:val="00511A07"/>
   </w:style>
   <w:style w:type="paragraph" w:styleId="Ttulo1">
     <w:name w:val="heading 1"/>
@@ -2995,7 +3874,6 @@
   <w:style w:type="character" w:default="1" w:styleId="Tipodeletrapredefinidodopargrafo">
     <w:name w:val="Default Paragraph Font"/>
     <w:uiPriority w:val="1"/>
-    <w:semiHidden/>
     <w:unhideWhenUsed/>
   </w:style>
   <w:style w:type="table" w:default="1" w:styleId="Tabelanormal">
@@ -3111,6 +3989,37 @@
       <w:ind w:left="720"/>
       <w:contextualSpacing/>
     </w:pPr>
+  </w:style>
+  <w:style w:type="paragraph" w:styleId="Subttulo">
+    <w:name w:val="Subtitle"/>
+    <w:basedOn w:val="Normal"/>
+    <w:next w:val="Normal"/>
+    <w:link w:val="SubttuloCarter"/>
+    <w:uiPriority w:val="11"/>
+    <w:qFormat/>
+    <w:rsid w:val="00442897"/>
+    <w:pPr>
+      <w:numPr>
+        <w:ilvl w:val="1"/>
+      </w:numPr>
+    </w:pPr>
+    <w:rPr>
+      <w:rFonts w:eastAsiaTheme="minorEastAsia"/>
+      <w:color w:val="5A5A5A" w:themeColor="text1" w:themeTint="A5"/>
+      <w:spacing w:val="15"/>
+    </w:rPr>
+  </w:style>
+  <w:style w:type="character" w:customStyle="1" w:styleId="SubttuloCarter">
+    <w:name w:val="Subtítulo Caráter"/>
+    <w:basedOn w:val="Tipodeletrapredefinidodopargrafo"/>
+    <w:link w:val="Subttulo"/>
+    <w:uiPriority w:val="11"/>
+    <w:rsid w:val="00442897"/>
+    <w:rPr>
+      <w:rFonts w:eastAsiaTheme="minorEastAsia"/>
+      <w:color w:val="5A5A5A" w:themeColor="text1" w:themeTint="A5"/>
+      <w:spacing w:val="15"/>
+    </w:rPr>
   </w:style>
 </w:styles>
 </file>

</xml_diff>

<commit_message>
Inserção de algumas prints ilustrativas
</commit_message>
<xml_diff>
--- a/Especificação da API.docx
+++ b/Especificação da API.docx
@@ -1506,8 +1506,21 @@
       </w:r>
     </w:p>
     <w:p>
-      <w:r>
-        <w:t xml:space="preserve">Um utilizador autenticado no Sistema de Apoio ao Cliente </w:t>
+      <w:pPr>
+        <w:pStyle w:val="PargrafodaLista"/>
+        <w:numPr>
+          <w:ilvl w:val="0"/>
+          <w:numId w:val="3"/>
+        </w:numPr>
+      </w:pPr>
+      <w:r>
+        <w:t xml:space="preserve">Um utilizador </w:t>
+      </w:r>
+      <w:r>
+        <w:t xml:space="preserve">não </w:t>
+      </w:r>
+      <w:r>
+        <w:t xml:space="preserve">autenticado no Sistema de Apoio ao Cliente </w:t>
       </w:r>
       <w:r>
         <w:rPr>
@@ -1532,6 +1545,15 @@
       <w:r>
         <w:t xml:space="preserve"> </w:t>
       </w:r>
+      <w:proofErr w:type="spellStart"/>
+      <w:r>
+        <w:rPr>
+          <w:b/>
+          <w:bCs/>
+        </w:rPr>
+        <w:t>amazonJBM</w:t>
+      </w:r>
+      <w:proofErr w:type="spellEnd"/>
       <w:r>
         <w:rPr>
           <w:b/>
@@ -1545,6 +1567,22 @@
           <w:b/>
           <w:bCs/>
         </w:rPr>
+        <w:t>api</w:t>
+      </w:r>
+      <w:proofErr w:type="spellEnd"/>
+      <w:r>
+        <w:rPr>
+          <w:b/>
+          <w:bCs/>
+        </w:rPr>
+        <w:t>/</w:t>
+      </w:r>
+      <w:proofErr w:type="spellStart"/>
+      <w:r>
+        <w:rPr>
+          <w:b/>
+          <w:bCs/>
+        </w:rPr>
         <w:t>sac</w:t>
       </w:r>
       <w:proofErr w:type="spellEnd"/>
@@ -1565,6 +1603,7 @@
     </w:p>
     <w:p>
       <w:pPr>
+        <w:ind w:left="708"/>
         <w:rPr>
           <w:b/>
           <w:bCs/>
@@ -1587,19 +1626,40 @@
         <w:t xml:space="preserve"> recebido tem o seguinte formato</w:t>
       </w:r>
       <w:r>
-        <w:t xml:space="preserve"> JSON:</w:t>
-      </w:r>
-    </w:p>
-    <w:p>
+        <w:t xml:space="preserve"> JSON</w:t>
+      </w:r>
+    </w:p>
+    <w:p>
+      <w:pPr>
+        <w:rPr>
+          <w:u w:val="single"/>
+        </w:rPr>
+      </w:pPr>
       <w:r>
         <w:rPr>
           <w:noProof/>
         </w:rPr>
         <w:drawing>
-          <wp:inline distT="0" distB="0" distL="0" distR="0" wp14:anchorId="31E03F3F" wp14:editId="4471545A">
-            <wp:extent cx="2678570" cy="953041"/>
-            <wp:effectExtent l="19050" t="19050" r="26670" b="19050"/>
-            <wp:docPr id="735732960" name="Imagem 1"/>
+          <wp:anchor distT="0" distB="0" distL="114300" distR="114300" simplePos="0" relativeHeight="251662336" behindDoc="1" locked="0" layoutInCell="1" allowOverlap="1" wp14:anchorId="060094D8" wp14:editId="71A05192">
+            <wp:simplePos x="0" y="0"/>
+            <wp:positionH relativeFrom="margin">
+              <wp:align>center</wp:align>
+            </wp:positionH>
+            <wp:positionV relativeFrom="paragraph">
+              <wp:posOffset>170831</wp:posOffset>
+            </wp:positionV>
+            <wp:extent cx="2962275" cy="1038225"/>
+            <wp:effectExtent l="19050" t="19050" r="28575" b="28575"/>
+            <wp:wrapTight wrapText="bothSides">
+              <wp:wrapPolygon edited="0">
+                <wp:start x="-139" y="-396"/>
+                <wp:lineTo x="-139" y="21798"/>
+                <wp:lineTo x="21669" y="21798"/>
+                <wp:lineTo x="21669" y="-396"/>
+                <wp:lineTo x="-139" y="-396"/>
+              </wp:wrapPolygon>
+            </wp:wrapTight>
+            <wp:docPr id="602103607" name="Imagem 1"/>
             <wp:cNvGraphicFramePr>
               <a:graphicFrameLocks xmlns:a="http://schemas.openxmlformats.org/drawingml/2006/main" noChangeAspect="1"/>
             </wp:cNvGraphicFramePr>
@@ -1607,396 +1667,17 @@
               <a:graphicData uri="http://schemas.openxmlformats.org/drawingml/2006/picture">
                 <pic:pic xmlns:pic="http://schemas.openxmlformats.org/drawingml/2006/picture">
                   <pic:nvPicPr>
-                    <pic:cNvPr id="735732960" name=""/>
-                    <pic:cNvPicPr/>
-                  </pic:nvPicPr>
-                  <pic:blipFill rotWithShape="1">
-                    <a:blip r:embed="rId9"/>
-                    <a:srcRect b="3544"/>
-                    <a:stretch/>
-                  </pic:blipFill>
-                  <pic:spPr bwMode="auto">
-                    <a:xfrm>
-                      <a:off x="0" y="0"/>
-                      <a:ext cx="2704310" cy="962199"/>
-                    </a:xfrm>
-                    <a:prstGeom prst="rect">
-                      <a:avLst/>
-                    </a:prstGeom>
-                    <a:ln w="6350" cap="flat" cmpd="sng" algn="ctr">
-                      <a:solidFill>
-                        <a:sysClr val="windowText" lastClr="000000"/>
-                      </a:solidFill>
-                      <a:prstDash val="solid"/>
-                      <a:round/>
-                      <a:headEnd type="none" w="med" len="med"/>
-                      <a:tailEnd type="none" w="med" len="med"/>
-                      <a:extLst>
-                        <a:ext uri="{C807C97D-BFC1-408E-A445-0C87EB9F89A2}">
-                          <ask:lineSketchStyleProps xmlns:ask="http://schemas.microsoft.com/office/drawing/2018/sketchyshapes" sd="0">
-                            <a:custGeom>
-                              <a:avLst/>
-                              <a:gdLst/>
-                              <a:ahLst/>
-                              <a:cxnLst/>
-                              <a:rect l="0" t="0" r="0" b="0"/>
-                              <a:pathLst/>
-                            </a:custGeom>
-                            <ask:type/>
-                          </ask:lineSketchStyleProps>
-                        </a:ext>
-                      </a:extLst>
-                    </a:ln>
-                    <a:extLst>
-                      <a:ext uri="{53640926-AAD7-44D8-BBD7-CCE9431645EC}">
-                        <a14:shadowObscured xmlns:a14="http://schemas.microsoft.com/office/drawing/2010/main"/>
-                      </a:ext>
-                    </a:extLst>
-                  </pic:spPr>
-                </pic:pic>
-              </a:graphicData>
-            </a:graphic>
-          </wp:inline>
-        </w:drawing>
-      </w:r>
-    </w:p>
-    <w:p>
-      <w:pPr>
-        <w:rPr>
-          <w:u w:val="single"/>
-        </w:rPr>
-      </w:pPr>
-    </w:p>
-    <w:p>
-      <w:r>
-        <w:t>Após o login</w:t>
-      </w:r>
-      <w:r>
-        <w:t>, em caso de sucesso</w:t>
-      </w:r>
-      <w:r>
-        <w:t>, a</w:t>
-      </w:r>
-      <w:r>
-        <w:t xml:space="preserve"> resposta </w:t>
-      </w:r>
-      <w:r>
-        <w:rPr>
-          <w:b/>
-          <w:bCs/>
-        </w:rPr>
-        <w:t>devolvida</w:t>
-      </w:r>
-      <w:r>
-        <w:t xml:space="preserve"> por este recurso</w:t>
-      </w:r>
-      <w:r>
-        <w:t xml:space="preserve"> retorna </w:t>
-      </w:r>
-      <w:r>
-        <w:t>um código utilizado pelo HTTP</w:t>
-      </w:r>
-      <w:r>
-        <w:t>.</w:t>
-      </w:r>
-    </w:p>
-    <w:p>
-      <w:r>
-        <w:rPr>
-          <w:noProof/>
-        </w:rPr>
-        <w:t>R</w:t>
-      </w:r>
-      <w:r>
-        <w:rPr>
-          <w:noProof/>
-        </w:rPr>
-        <w:t>esponse</w:t>
-      </w:r>
-      <w:r>
-        <w:rPr>
-          <w:noProof/>
-        </w:rPr>
-        <w:t>:</w:t>
-      </w:r>
-      <w:r>
-        <w:rPr>
-          <w:noProof/>
-        </w:rPr>
-        <w:t xml:space="preserve"> status</w:t>
-      </w:r>
-      <w:r>
-        <w:rPr>
-          <w:noProof/>
-          <w:color w:val="00B050"/>
-        </w:rPr>
-        <w:t xml:space="preserve"> </w:t>
-      </w:r>
-      <w:r>
-        <w:rPr>
-          <w:noProof/>
-          <w:color w:val="00B050"/>
-        </w:rPr>
-        <w:t>200 OK</w:t>
-      </w:r>
-      <w:r>
-        <w:t xml:space="preserve"> </w:t>
-      </w:r>
-    </w:p>
-    <w:p/>
-    <w:p>
-      <w:r>
-        <w:t xml:space="preserve">Em caso de insucesso, a resposta </w:t>
-      </w:r>
-      <w:r>
-        <w:rPr>
-          <w:b/>
-          <w:bCs/>
-        </w:rPr>
-        <w:t>devolvida</w:t>
-      </w:r>
-      <w:r>
-        <w:t xml:space="preserve"> por este recurso retorna um código de erro apropriado utilizado pelo HTTP.</w:t>
-      </w:r>
-    </w:p>
-    <w:p/>
-    <w:p>
-      <w:r>
-        <w:t xml:space="preserve">Um utilizador autenticado no Sistema de Apoio ao Cliente </w:t>
-      </w:r>
-      <w:r>
-        <w:rPr>
-          <w:b/>
-          <w:bCs/>
-        </w:rPr>
-        <w:t>visualiza todas as suas encomendas</w:t>
-      </w:r>
-      <w:r>
-        <w:t xml:space="preserve"> </w:t>
-      </w:r>
-      <w:r>
-        <w:t xml:space="preserve">através do protocolo HTTP, verbo </w:t>
-      </w:r>
-      <w:r>
-        <w:rPr>
-          <w:b/>
-          <w:bCs/>
-        </w:rPr>
-        <w:t>GET</w:t>
-      </w:r>
-      <w:r>
-        <w:t xml:space="preserve">, para o sítio: </w:t>
-      </w:r>
-      <w:r>
-        <w:rPr>
-          <w:b/>
-          <w:bCs/>
-        </w:rPr>
-        <w:t>/</w:t>
-      </w:r>
-      <w:proofErr w:type="spellStart"/>
-      <w:r>
-        <w:rPr>
-          <w:b/>
-          <w:bCs/>
-        </w:rPr>
-        <w:t>sac</w:t>
-      </w:r>
-      <w:proofErr w:type="spellEnd"/>
-      <w:r>
-        <w:rPr>
-          <w:b/>
-          <w:bCs/>
-        </w:rPr>
-        <w:t>/encomenda/</w:t>
-      </w:r>
-      <w:r>
-        <w:rPr>
-          <w:b/>
-          <w:bCs/>
-        </w:rPr>
-        <w:t>{</w:t>
-      </w:r>
-      <w:proofErr w:type="spellStart"/>
-      <w:r>
-        <w:rPr>
-          <w:b/>
-          <w:bCs/>
-        </w:rPr>
-        <w:t>username</w:t>
-      </w:r>
-      <w:proofErr w:type="spellEnd"/>
-      <w:r>
-        <w:rPr>
-          <w:b/>
-          <w:bCs/>
-        </w:rPr>
-        <w:t>}</w:t>
-      </w:r>
-    </w:p>
-    <w:p>
-      <w:pPr>
-        <w:rPr>
-          <w:color w:val="FF0000"/>
-        </w:rPr>
-      </w:pPr>
-      <w:r>
-        <w:rPr>
-          <w:color w:val="FF0000"/>
-        </w:rPr>
-        <w:t>&lt;</w:t>
-      </w:r>
-      <w:proofErr w:type="spellStart"/>
-      <w:r>
-        <w:rPr>
-          <w:color w:val="FF0000"/>
-        </w:rPr>
-        <w:t>image</w:t>
-      </w:r>
-      <w:proofErr w:type="spellEnd"/>
-      <w:r>
-        <w:rPr>
-          <w:color w:val="FF0000"/>
-        </w:rPr>
-        <w:t>&gt;</w:t>
-      </w:r>
-    </w:p>
-    <w:p/>
-    <w:p>
-      <w:pPr>
-        <w:rPr>
-          <w:b/>
-          <w:bCs/>
-        </w:rPr>
-      </w:pPr>
-      <w:r>
-        <w:t xml:space="preserve">Um utilizador </w:t>
-      </w:r>
-      <w:r>
-        <w:t>autenticado no Sistema de Apoio ao Cliente</w:t>
-      </w:r>
-      <w:r>
-        <w:rPr>
-          <w:b/>
-          <w:bCs/>
-        </w:rPr>
-        <w:t xml:space="preserve"> </w:t>
-      </w:r>
-      <w:r>
-        <w:rPr>
-          <w:b/>
-          <w:bCs/>
-        </w:rPr>
-        <w:t>efetua a pesquisa de uma determinada encomenda</w:t>
-      </w:r>
-      <w:r>
-        <w:t xml:space="preserve"> </w:t>
-      </w:r>
-      <w:r>
-        <w:t xml:space="preserve">através do protocolo HTTP, verbo </w:t>
-      </w:r>
-      <w:r>
-        <w:rPr>
-          <w:b/>
-          <w:bCs/>
-        </w:rPr>
-        <w:t>GET</w:t>
-      </w:r>
-      <w:r>
-        <w:t xml:space="preserve">, para o sítio: </w:t>
-      </w:r>
-      <w:r>
-        <w:rPr>
-          <w:b/>
-          <w:bCs/>
-        </w:rPr>
-        <w:t>/</w:t>
-      </w:r>
-      <w:proofErr w:type="spellStart"/>
-      <w:r>
-        <w:rPr>
-          <w:b/>
-          <w:bCs/>
-        </w:rPr>
-        <w:t>sac</w:t>
-      </w:r>
-      <w:proofErr w:type="spellEnd"/>
-      <w:r>
-        <w:rPr>
-          <w:b/>
-          <w:bCs/>
-        </w:rPr>
-        <w:t>/encomenda</w:t>
-      </w:r>
-      <w:r>
-        <w:rPr>
-          <w:b/>
-          <w:bCs/>
-        </w:rPr>
-        <w:t>/{id}</w:t>
-      </w:r>
-    </w:p>
-    <w:p>
-      <w:pPr>
-        <w:rPr>
-          <w:b/>
-          <w:bCs/>
-        </w:rPr>
-      </w:pPr>
-    </w:p>
-    <w:p>
-      <w:r>
-        <w:t xml:space="preserve">A resposta </w:t>
-      </w:r>
-      <w:r>
-        <w:rPr>
-          <w:b/>
-          <w:bCs/>
-        </w:rPr>
-        <w:t>devolvida</w:t>
-      </w:r>
-      <w:r>
-        <w:t xml:space="preserve"> retorna</w:t>
-      </w:r>
-      <w:r>
-        <w:t xml:space="preserve"> </w:t>
-      </w:r>
-      <w:r>
-        <w:t xml:space="preserve">uma determinada encomenda </w:t>
-      </w:r>
-      <w:r>
-        <w:t>de um cliente específico</w:t>
-      </w:r>
-      <w:r>
-        <w:t xml:space="preserve"> e segue o seguinte formato JSON</w:t>
-      </w:r>
-      <w:r>
-        <w:t>.</w:t>
-      </w:r>
-    </w:p>
-    <w:p>
-      <w:r>
-        <w:rPr>
-          <w:noProof/>
-        </w:rPr>
-        <w:lastRenderedPageBreak/>
-        <w:drawing>
-          <wp:inline distT="0" distB="0" distL="0" distR="0" wp14:anchorId="5F97F8FC" wp14:editId="08B1D903">
-            <wp:extent cx="2865833" cy="2343150"/>
-            <wp:effectExtent l="19050" t="19050" r="10795" b="19050"/>
-            <wp:docPr id="457506507" name="Imagem 1"/>
-            <wp:cNvGraphicFramePr>
-              <a:graphicFrameLocks xmlns:a="http://schemas.openxmlformats.org/drawingml/2006/main" noChangeAspect="1"/>
-            </wp:cNvGraphicFramePr>
-            <a:graphic xmlns:a="http://schemas.openxmlformats.org/drawingml/2006/main">
-              <a:graphicData uri="http://schemas.openxmlformats.org/drawingml/2006/picture">
-                <pic:pic xmlns:pic="http://schemas.openxmlformats.org/drawingml/2006/picture">
-                  <pic:nvPicPr>
-                    <pic:cNvPr id="457506507" name=""/>
+                    <pic:cNvPr id="602103607" name=""/>
                     <pic:cNvPicPr/>
                   </pic:nvPicPr>
                   <pic:blipFill>
-                    <a:blip r:embed="rId10"/>
+                    <a:blip r:embed="rId9">
+                      <a:extLst>
+                        <a:ext uri="{28A0092B-C50C-407E-A947-70E740481C1C}">
+                          <a14:useLocalDpi xmlns:a14="http://schemas.microsoft.com/office/drawing/2010/main" val="0"/>
+                        </a:ext>
+                      </a:extLst>
+                    </a:blip>
                     <a:stretch>
                       <a:fillRect/>
                     </a:stretch>
@@ -2004,7 +1685,7 @@
                   <pic:spPr>
                     <a:xfrm>
                       <a:off x="0" y="0"/>
-                      <a:ext cx="2890514" cy="2363329"/>
+                      <a:ext cx="2962275" cy="1038225"/>
                     </a:xfrm>
                     <a:prstGeom prst="rect">
                       <a:avLst/>
@@ -2018,111 +1699,66 @@
                 </pic:pic>
               </a:graphicData>
             </a:graphic>
-          </wp:inline>
+            <wp14:sizeRelH relativeFrom="page">
+              <wp14:pctWidth>0</wp14:pctWidth>
+            </wp14:sizeRelH>
+            <wp14:sizeRelV relativeFrom="page">
+              <wp14:pctHeight>0</wp14:pctHeight>
+            </wp14:sizeRelV>
+          </wp:anchor>
         </w:drawing>
       </w:r>
     </w:p>
-    <w:p/>
-    <w:p>
-      <w:pPr>
-        <w:rPr>
-          <w:b/>
-          <w:bCs/>
-        </w:rPr>
-      </w:pPr>
-      <w:r>
-        <w:t xml:space="preserve">Um utilizador </w:t>
-      </w:r>
-      <w:r>
-        <w:t>autenticado no Sistema de Apoio ao Cliente</w:t>
-      </w:r>
-      <w:r>
-        <w:rPr>
-          <w:b/>
-          <w:bCs/>
-        </w:rPr>
-        <w:t xml:space="preserve"> </w:t>
-      </w:r>
-      <w:r>
-        <w:rPr>
-          <w:b/>
-          <w:bCs/>
-        </w:rPr>
-        <w:t>pesquisa as encomendas por entregar</w:t>
-      </w:r>
-      <w:r>
-        <w:rPr>
-          <w:b/>
-          <w:bCs/>
-        </w:rPr>
-        <w:t xml:space="preserve"> e em processamento</w:t>
-      </w:r>
-      <w:r>
-        <w:t xml:space="preserve"> através do protocolo HTTP, verbo </w:t>
-      </w:r>
-      <w:r>
-        <w:rPr>
-          <w:b/>
-          <w:bCs/>
-        </w:rPr>
-        <w:t>GET</w:t>
-      </w:r>
-      <w:r>
-        <w:t xml:space="preserve">, para o sítio: </w:t>
-      </w:r>
-      <w:r>
-        <w:rPr>
-          <w:b/>
-          <w:bCs/>
-        </w:rPr>
-        <w:t>/</w:t>
-      </w:r>
-      <w:proofErr w:type="spellStart"/>
-      <w:r>
-        <w:rPr>
-          <w:b/>
-          <w:bCs/>
-        </w:rPr>
-        <w:t>sac</w:t>
-      </w:r>
-      <w:proofErr w:type="spellEnd"/>
-      <w:r>
-        <w:rPr>
-          <w:b/>
-          <w:bCs/>
-        </w:rPr>
-        <w:t>/encomenda</w:t>
-      </w:r>
-      <w:r>
-        <w:rPr>
-          <w:b/>
-          <w:bCs/>
-        </w:rPr>
-        <w:t>s</w:t>
-      </w:r>
-      <w:r>
-        <w:rPr>
-          <w:b/>
-          <w:bCs/>
-        </w:rPr>
-        <w:t>/pendente</w:t>
-      </w:r>
-      <w:r>
-        <w:rPr>
-          <w:b/>
-          <w:bCs/>
-        </w:rPr>
-        <w:t>s</w:t>
-      </w:r>
-    </w:p>
-    <w:p>
-      <w:pPr>
-        <w:ind w:right="-1"/>
-      </w:pPr>
-    </w:p>
-    <w:p>
-      <w:r>
-        <w:t xml:space="preserve">A resposta </w:t>
+    <w:p>
+      <w:pPr>
+        <w:rPr>
+          <w:u w:val="single"/>
+        </w:rPr>
+      </w:pPr>
+    </w:p>
+    <w:p>
+      <w:pPr>
+        <w:rPr>
+          <w:u w:val="single"/>
+        </w:rPr>
+      </w:pPr>
+    </w:p>
+    <w:p>
+      <w:pPr>
+        <w:rPr>
+          <w:u w:val="single"/>
+        </w:rPr>
+      </w:pPr>
+    </w:p>
+    <w:p>
+      <w:pPr>
+        <w:rPr>
+          <w:u w:val="single"/>
+        </w:rPr>
+      </w:pPr>
+    </w:p>
+    <w:p>
+      <w:pPr>
+        <w:rPr>
+          <w:u w:val="single"/>
+        </w:rPr>
+      </w:pPr>
+    </w:p>
+    <w:p>
+      <w:pPr>
+        <w:ind w:left="708"/>
+      </w:pPr>
+      <w:r>
+        <w:t>Após o login</w:t>
+      </w:r>
+      <w:r>
+        <w:t>, em caso de sucesso</w:t>
+      </w:r>
+      <w:r>
+        <w:t>, a</w:t>
+      </w:r>
+      <w:r>
+        <w:t xml:space="preserve"> resposta </w:t>
       </w:r>
       <w:r>
         <w:rPr>
@@ -2132,305 +1768,19 @@
         <w:t>devolvida</w:t>
       </w:r>
       <w:r>
-        <w:t xml:space="preserve"> por este recurso segue o formato JSON</w:t>
-      </w:r>
-    </w:p>
-    <w:p/>
-    <w:p>
-      <w:pPr>
-        <w:rPr>
-          <w:color w:val="FF0000"/>
-        </w:rPr>
-      </w:pPr>
-      <w:r>
-        <w:rPr>
-          <w:color w:val="FF0000"/>
-        </w:rPr>
-        <w:t>&lt;Imagem&gt;</w:t>
-      </w:r>
-    </w:p>
-    <w:p/>
-    <w:p>
-      <w:pPr>
-        <w:rPr>
-          <w:b/>
-          <w:bCs/>
-        </w:rPr>
-      </w:pPr>
-      <w:r>
-        <w:t xml:space="preserve">Um utilizador </w:t>
-      </w:r>
-      <w:r>
-        <w:t>autenticado no Sistema de Apoio ao Cliente</w:t>
-      </w:r>
-      <w:r>
-        <w:rPr>
-          <w:b/>
-          <w:bCs/>
-        </w:rPr>
-        <w:t xml:space="preserve"> </w:t>
-      </w:r>
-      <w:r>
-        <w:rPr>
-          <w:b/>
-          <w:bCs/>
-        </w:rPr>
-        <w:t>pesquisa as encomendas entregues</w:t>
-      </w:r>
-      <w:r>
-        <w:t xml:space="preserve"> através do protocolo HTTP, verbo </w:t>
-      </w:r>
-      <w:r>
-        <w:rPr>
-          <w:b/>
-          <w:bCs/>
-        </w:rPr>
-        <w:t>GET</w:t>
-      </w:r>
-      <w:r>
-        <w:t xml:space="preserve">, para o sítio: </w:t>
-      </w:r>
-      <w:r>
-        <w:rPr>
-          <w:b/>
-          <w:bCs/>
-        </w:rPr>
-        <w:t>/</w:t>
-      </w:r>
-      <w:proofErr w:type="spellStart"/>
-      <w:r>
-        <w:rPr>
-          <w:b/>
-          <w:bCs/>
-        </w:rPr>
-        <w:t>sac</w:t>
-      </w:r>
-      <w:proofErr w:type="spellEnd"/>
-      <w:r>
-        <w:rPr>
-          <w:b/>
-          <w:bCs/>
-        </w:rPr>
-        <w:t>/encomenda</w:t>
-      </w:r>
-      <w:r>
-        <w:rPr>
-          <w:b/>
-          <w:bCs/>
-        </w:rPr>
-        <w:t>s</w:t>
-      </w:r>
-      <w:r>
-        <w:rPr>
-          <w:b/>
-          <w:bCs/>
-        </w:rPr>
-        <w:t>/entregues</w:t>
-      </w:r>
-    </w:p>
-    <w:p/>
-    <w:p>
-      <w:r>
-        <w:t xml:space="preserve">A resposta </w:t>
-      </w:r>
-      <w:r>
-        <w:rPr>
-          <w:b/>
-          <w:bCs/>
-        </w:rPr>
-        <w:t>devolvida</w:t>
-      </w:r>
-      <w:r>
-        <w:t xml:space="preserve"> por este recurso segue o formato JSON</w:t>
-      </w:r>
-    </w:p>
-    <w:p/>
-    <w:p>
-      <w:pPr>
-        <w:rPr>
-          <w:color w:val="FF0000"/>
-        </w:rPr>
-      </w:pPr>
-      <w:r>
-        <w:rPr>
-          <w:color w:val="FF0000"/>
-        </w:rPr>
-        <w:t>&lt;Imagem&gt;</w:t>
-      </w:r>
-    </w:p>
-    <w:p>
-      <w:pPr>
-        <w:rPr>
-          <w:color w:val="FF0000"/>
-        </w:rPr>
-      </w:pPr>
-    </w:p>
-    <w:p>
-      <w:r>
-        <w:t xml:space="preserve">Um </w:t>
-      </w:r>
-      <w:r>
-        <w:t xml:space="preserve">utilizador autenticado </w:t>
-      </w:r>
-      <w:r>
-        <w:t>no Sistema de Apoio ao Cliente</w:t>
-      </w:r>
-      <w:r>
-        <w:rPr>
-          <w:b/>
-          <w:bCs/>
-        </w:rPr>
-        <w:t xml:space="preserve"> </w:t>
-      </w:r>
-      <w:r>
-        <w:rPr>
-          <w:b/>
-          <w:bCs/>
-        </w:rPr>
-        <w:t>recebe um alerta</w:t>
-      </w:r>
-      <w:r>
-        <w:t xml:space="preserve"> com um inconveniente na sua encomenda através do protocolo HTTP, verbo </w:t>
-      </w:r>
-      <w:r>
-        <w:rPr>
-          <w:b/>
-          <w:bCs/>
-        </w:rPr>
-        <w:t>POST</w:t>
-      </w:r>
-      <w:r>
-        <w:t>, com o seguinte formato JSON</w:t>
-      </w:r>
-    </w:p>
-    <w:p>
-      <w:pPr>
-        <w:rPr>
-          <w:color w:val="FF0000"/>
-        </w:rPr>
-      </w:pPr>
-      <w:r>
-        <w:rPr>
-          <w:color w:val="FF0000"/>
-        </w:rPr>
-        <w:t>&lt;Imagem&gt;</w:t>
-      </w:r>
-    </w:p>
-    <w:p/>
-    <w:p/>
-    <w:p/>
-    <w:p/>
-    <w:p>
-      <w:pPr>
-        <w:rPr>
-          <w:color w:val="FF0000"/>
-        </w:rPr>
-      </w:pPr>
-    </w:p>
-    <w:p>
-      <w:pPr>
-        <w:rPr>
-          <w:b/>
-          <w:bCs/>
-        </w:rPr>
-      </w:pPr>
-      <w:r>
-        <w:t xml:space="preserve">Um utilizador autenticado no Sistema de Apoio ao Cliente </w:t>
-      </w:r>
-      <w:r>
-        <w:rPr>
-          <w:b/>
-          <w:bCs/>
-        </w:rPr>
-        <w:t>cancela uma encomenda</w:t>
-      </w:r>
-      <w:r>
-        <w:t xml:space="preserve"> através do protocolo HTTP, verbo </w:t>
-      </w:r>
-      <w:r>
-        <w:rPr>
-          <w:b/>
-          <w:bCs/>
-        </w:rPr>
-        <w:t>PATCH</w:t>
-      </w:r>
-      <w:r>
-        <w:t xml:space="preserve">, para o sítio: </w:t>
-      </w:r>
-      <w:r>
-        <w:rPr>
-          <w:b/>
-          <w:bCs/>
-        </w:rPr>
-        <w:t>/</w:t>
-      </w:r>
-      <w:proofErr w:type="spellStart"/>
-      <w:r>
-        <w:rPr>
-          <w:b/>
-          <w:bCs/>
-        </w:rPr>
-        <w:t>sac</w:t>
-      </w:r>
-      <w:proofErr w:type="spellEnd"/>
-      <w:r>
-        <w:rPr>
-          <w:b/>
-          <w:bCs/>
-        </w:rPr>
-        <w:t>/encomenda/{id}</w:t>
-      </w:r>
-    </w:p>
-    <w:p>
-      <w:pPr>
-        <w:rPr>
-          <w:b/>
-          <w:bCs/>
-        </w:rPr>
-      </w:pPr>
-    </w:p>
-    <w:p>
-      <w:pPr>
-        <w:rPr>
-          <w:color w:val="FF0000"/>
-        </w:rPr>
-      </w:pPr>
-      <w:r>
-        <w:rPr>
-          <w:color w:val="FF0000"/>
-        </w:rPr>
-        <w:t>&lt;Imagem&gt;</w:t>
-      </w:r>
-    </w:p>
-    <w:p>
-      <w:pPr>
-        <w:rPr>
-          <w:color w:val="FF0000"/>
-        </w:rPr>
-      </w:pPr>
-    </w:p>
-    <w:p>
-      <w:r>
-        <w:t>Em caso de sucesso, a</w:t>
-      </w:r>
-      <w:r>
-        <w:t xml:space="preserve"> resposta </w:t>
-      </w:r>
-      <w:r>
-        <w:rPr>
-          <w:b/>
-          <w:bCs/>
-        </w:rPr>
-        <w:t>devolvida</w:t>
-      </w:r>
-      <w:r>
         <w:t xml:space="preserve"> por este recurso</w:t>
       </w:r>
       <w:r>
-        <w:t xml:space="preserve"> retorna um código utilizado pelo HTTP.</w:t>
-      </w:r>
-    </w:p>
-    <w:p>
+        <w:t xml:space="preserve"> retorna </w:t>
+      </w:r>
+      <w:r>
+        <w:t>um código utilizado pelo HTTP</w:t>
+      </w:r>
+    </w:p>
+    <w:p>
+      <w:pPr>
+        <w:ind w:firstLine="708"/>
+      </w:pPr>
       <w:r>
         <w:rPr>
           <w:noProof/>
@@ -2475,6 +1825,9 @@
     </w:p>
     <w:p/>
     <w:p>
+      <w:pPr>
+        <w:ind w:left="708"/>
+      </w:pPr>
       <w:r>
         <w:t xml:space="preserve">Em caso de insucesso, a resposta </w:t>
       </w:r>
@@ -2486,9 +1839,1342 @@
         <w:t>devolvida</w:t>
       </w:r>
       <w:r>
+        <w:t xml:space="preserve"> por este recurso retorna um código de erro apropriado utilizado pelo HTTP</w:t>
+      </w:r>
+    </w:p>
+    <w:p/>
+    <w:p>
+      <w:pPr>
+        <w:pStyle w:val="PargrafodaLista"/>
+        <w:numPr>
+          <w:ilvl w:val="0"/>
+          <w:numId w:val="3"/>
+        </w:numPr>
+        <w:rPr>
+          <w:b/>
+          <w:bCs/>
+        </w:rPr>
+      </w:pPr>
+      <w:r>
+        <w:t xml:space="preserve">Um utilizador autenticado no Sistema de Apoio ao Cliente </w:t>
+      </w:r>
+      <w:r>
+        <w:rPr>
+          <w:b/>
+          <w:bCs/>
+        </w:rPr>
+        <w:t>visualiza todas as suas encomendas</w:t>
+      </w:r>
+      <w:r>
+        <w:t xml:space="preserve"> </w:t>
+      </w:r>
+      <w:r>
+        <w:t xml:space="preserve">através do protocolo HTTP, verbo </w:t>
+      </w:r>
+      <w:r>
+        <w:rPr>
+          <w:b/>
+          <w:bCs/>
+        </w:rPr>
+        <w:t>GET</w:t>
+      </w:r>
+      <w:r>
+        <w:t xml:space="preserve">, para o sítio: </w:t>
+      </w:r>
+      <w:proofErr w:type="spellStart"/>
+      <w:r>
+        <w:rPr>
+          <w:b/>
+          <w:bCs/>
+        </w:rPr>
+        <w:t>amazonJBM</w:t>
+      </w:r>
+      <w:proofErr w:type="spellEnd"/>
+      <w:r>
+        <w:rPr>
+          <w:b/>
+          <w:bCs/>
+        </w:rPr>
+        <w:t>/</w:t>
+      </w:r>
+      <w:proofErr w:type="spellStart"/>
+      <w:r>
+        <w:rPr>
+          <w:b/>
+          <w:bCs/>
+        </w:rPr>
+        <w:t>api</w:t>
+      </w:r>
+      <w:proofErr w:type="spellEnd"/>
+      <w:r>
+        <w:rPr>
+          <w:b/>
+          <w:bCs/>
+        </w:rPr>
+        <w:t>/</w:t>
+      </w:r>
+      <w:proofErr w:type="spellStart"/>
+      <w:r>
+        <w:rPr>
+          <w:b/>
+          <w:bCs/>
+        </w:rPr>
+        <w:t>sac</w:t>
+      </w:r>
+      <w:proofErr w:type="spellEnd"/>
+      <w:r>
+        <w:rPr>
+          <w:b/>
+          <w:bCs/>
+        </w:rPr>
+        <w:t>/encomenda</w:t>
+      </w:r>
+      <w:r>
+        <w:rPr>
+          <w:b/>
+          <w:bCs/>
+        </w:rPr>
+        <w:t>s</w:t>
+      </w:r>
+      <w:r>
+        <w:rPr>
+          <w:b/>
+          <w:bCs/>
+        </w:rPr>
+        <w:t>/{</w:t>
+      </w:r>
+      <w:proofErr w:type="spellStart"/>
+      <w:r>
+        <w:rPr>
+          <w:b/>
+          <w:bCs/>
+        </w:rPr>
+        <w:t>username</w:t>
+      </w:r>
+      <w:proofErr w:type="spellEnd"/>
+      <w:r>
+        <w:rPr>
+          <w:b/>
+          <w:bCs/>
+        </w:rPr>
+        <w:t>}</w:t>
+      </w:r>
+    </w:p>
+    <w:p>
+      <w:pPr>
+        <w:rPr>
+          <w:b/>
+          <w:bCs/>
+        </w:rPr>
+      </w:pPr>
+    </w:p>
+    <w:p>
+      <w:pPr>
+        <w:ind w:firstLine="708"/>
+      </w:pPr>
+      <w:r>
+        <w:t xml:space="preserve">A resposta </w:t>
+      </w:r>
+      <w:r>
+        <w:rPr>
+          <w:b/>
+          <w:bCs/>
+        </w:rPr>
+        <w:t>devolvida</w:t>
+      </w:r>
+      <w:r>
+        <w:t xml:space="preserve"> retorna</w:t>
+      </w:r>
+      <w:r>
+        <w:t xml:space="preserve"> </w:t>
+      </w:r>
+      <w:r>
+        <w:t xml:space="preserve">todas as encomendas </w:t>
+      </w:r>
+      <w:r>
+        <w:t>e segue o seguinte formato JSON</w:t>
+      </w:r>
+      <w:r>
+        <w:t>:</w:t>
+      </w:r>
+    </w:p>
+    <w:p>
+      <w:r>
+        <w:rPr>
+          <w:noProof/>
+        </w:rPr>
+        <w:lastRenderedPageBreak/>
+        <w:drawing>
+          <wp:anchor distT="0" distB="0" distL="114300" distR="114300" simplePos="0" relativeHeight="251665408" behindDoc="1" locked="0" layoutInCell="1" allowOverlap="1" wp14:anchorId="2363DBE2" wp14:editId="7BA97A3F">
+            <wp:simplePos x="0" y="0"/>
+            <wp:positionH relativeFrom="margin">
+              <wp:align>center</wp:align>
+            </wp:positionH>
+            <wp:positionV relativeFrom="paragraph">
+              <wp:posOffset>19179</wp:posOffset>
+            </wp:positionV>
+            <wp:extent cx="2856865" cy="5265420"/>
+            <wp:effectExtent l="19050" t="19050" r="19685" b="11430"/>
+            <wp:wrapTight wrapText="bothSides">
+              <wp:wrapPolygon edited="0">
+                <wp:start x="-144" y="-78"/>
+                <wp:lineTo x="-144" y="21569"/>
+                <wp:lineTo x="21605" y="21569"/>
+                <wp:lineTo x="21605" y="-78"/>
+                <wp:lineTo x="-144" y="-78"/>
+              </wp:wrapPolygon>
+            </wp:wrapTight>
+            <wp:docPr id="246683758" name="Imagem 1"/>
+            <wp:cNvGraphicFramePr>
+              <a:graphicFrameLocks xmlns:a="http://schemas.openxmlformats.org/drawingml/2006/main" noChangeAspect="1"/>
+            </wp:cNvGraphicFramePr>
+            <a:graphic xmlns:a="http://schemas.openxmlformats.org/drawingml/2006/main">
+              <a:graphicData uri="http://schemas.openxmlformats.org/drawingml/2006/picture">
+                <pic:pic xmlns:pic="http://schemas.openxmlformats.org/drawingml/2006/picture">
+                  <pic:nvPicPr>
+                    <pic:cNvPr id="246683758" name=""/>
+                    <pic:cNvPicPr/>
+                  </pic:nvPicPr>
+                  <pic:blipFill>
+                    <a:blip r:embed="rId10">
+                      <a:extLst>
+                        <a:ext uri="{28A0092B-C50C-407E-A947-70E740481C1C}">
+                          <a14:useLocalDpi xmlns:a14="http://schemas.microsoft.com/office/drawing/2010/main" val="0"/>
+                        </a:ext>
+                      </a:extLst>
+                    </a:blip>
+                    <a:stretch>
+                      <a:fillRect/>
+                    </a:stretch>
+                  </pic:blipFill>
+                  <pic:spPr>
+                    <a:xfrm>
+                      <a:off x="0" y="0"/>
+                      <a:ext cx="2856865" cy="5265420"/>
+                    </a:xfrm>
+                    <a:prstGeom prst="rect">
+                      <a:avLst/>
+                    </a:prstGeom>
+                    <a:ln w="6350">
+                      <a:solidFill>
+                        <a:schemeClr val="tx1"/>
+                      </a:solidFill>
+                    </a:ln>
+                  </pic:spPr>
+                </pic:pic>
+              </a:graphicData>
+            </a:graphic>
+            <wp14:sizeRelH relativeFrom="page">
+              <wp14:pctWidth>0</wp14:pctWidth>
+            </wp14:sizeRelH>
+            <wp14:sizeRelV relativeFrom="page">
+              <wp14:pctHeight>0</wp14:pctHeight>
+            </wp14:sizeRelV>
+          </wp:anchor>
+        </w:drawing>
+      </w:r>
+    </w:p>
+    <w:p/>
+    <w:p/>
+    <w:p/>
+    <w:p/>
+    <w:p/>
+    <w:p/>
+    <w:p/>
+    <w:p/>
+    <w:p/>
+    <w:p/>
+    <w:p/>
+    <w:p/>
+    <w:p/>
+    <w:p/>
+    <w:p/>
+    <w:p/>
+    <w:p/>
+    <w:p>
+      <w:r>
+        <w:rPr>
+          <w:noProof/>
+        </w:rPr>
+        <w:drawing>
+          <wp:anchor distT="0" distB="0" distL="114300" distR="114300" simplePos="0" relativeHeight="251663360" behindDoc="1" locked="0" layoutInCell="1" allowOverlap="1" wp14:anchorId="3F6BAD64" wp14:editId="409327AE">
+            <wp:simplePos x="0" y="0"/>
+            <wp:positionH relativeFrom="margin">
+              <wp:align>center</wp:align>
+            </wp:positionH>
+            <wp:positionV relativeFrom="paragraph">
+              <wp:posOffset>147320</wp:posOffset>
+            </wp:positionV>
+            <wp:extent cx="2862580" cy="3369310"/>
+            <wp:effectExtent l="19050" t="19050" r="13970" b="21590"/>
+            <wp:wrapTight wrapText="bothSides">
+              <wp:wrapPolygon edited="0">
+                <wp:start x="-144" y="-122"/>
+                <wp:lineTo x="-144" y="21616"/>
+                <wp:lineTo x="21562" y="21616"/>
+                <wp:lineTo x="21562" y="-122"/>
+                <wp:lineTo x="-144" y="-122"/>
+              </wp:wrapPolygon>
+            </wp:wrapTight>
+            <wp:docPr id="1574292224" name="Imagem 1"/>
+            <wp:cNvGraphicFramePr>
+              <a:graphicFrameLocks xmlns:a="http://schemas.openxmlformats.org/drawingml/2006/main" noChangeAspect="1"/>
+            </wp:cNvGraphicFramePr>
+            <a:graphic xmlns:a="http://schemas.openxmlformats.org/drawingml/2006/main">
+              <a:graphicData uri="http://schemas.openxmlformats.org/drawingml/2006/picture">
+                <pic:pic xmlns:pic="http://schemas.openxmlformats.org/drawingml/2006/picture">
+                  <pic:nvPicPr>
+                    <pic:cNvPr id="1574292224" name=""/>
+                    <pic:cNvPicPr/>
+                  </pic:nvPicPr>
+                  <pic:blipFill>
+                    <a:blip r:embed="rId11">
+                      <a:extLst>
+                        <a:ext uri="{28A0092B-C50C-407E-A947-70E740481C1C}">
+                          <a14:useLocalDpi xmlns:a14="http://schemas.microsoft.com/office/drawing/2010/main" val="0"/>
+                        </a:ext>
+                      </a:extLst>
+                    </a:blip>
+                    <a:stretch>
+                      <a:fillRect/>
+                    </a:stretch>
+                  </pic:blipFill>
+                  <pic:spPr>
+                    <a:xfrm>
+                      <a:off x="0" y="0"/>
+                      <a:ext cx="2862580" cy="3369310"/>
+                    </a:xfrm>
+                    <a:prstGeom prst="rect">
+                      <a:avLst/>
+                    </a:prstGeom>
+                    <a:ln w="6350">
+                      <a:solidFill>
+                        <a:schemeClr val="tx1"/>
+                      </a:solidFill>
+                    </a:ln>
+                  </pic:spPr>
+                </pic:pic>
+              </a:graphicData>
+            </a:graphic>
+            <wp14:sizeRelH relativeFrom="page">
+              <wp14:pctWidth>0</wp14:pctWidth>
+            </wp14:sizeRelH>
+            <wp14:sizeRelV relativeFrom="page">
+              <wp14:pctHeight>0</wp14:pctHeight>
+            </wp14:sizeRelV>
+          </wp:anchor>
+        </w:drawing>
+      </w:r>
+    </w:p>
+    <w:p/>
+    <w:p/>
+    <w:p/>
+    <w:p/>
+    <w:p/>
+    <w:p/>
+    <w:p/>
+    <w:p/>
+    <w:p/>
+    <w:p/>
+    <w:p/>
+    <w:p/>
+    <w:p>
+      <w:pPr>
+        <w:pStyle w:val="PargrafodaLista"/>
+        <w:numPr>
+          <w:ilvl w:val="0"/>
+          <w:numId w:val="3"/>
+        </w:numPr>
+        <w:rPr>
+          <w:b/>
+          <w:bCs/>
+        </w:rPr>
+      </w:pPr>
+      <w:r>
+        <w:lastRenderedPageBreak/>
+        <w:t xml:space="preserve">Um utilizador </w:t>
+      </w:r>
+      <w:r>
+        <w:t>autenticado no Sistema de Apoio ao Cliente</w:t>
+      </w:r>
+      <w:r>
+        <w:rPr>
+          <w:b/>
+          <w:bCs/>
+        </w:rPr>
+        <w:t xml:space="preserve"> </w:t>
+      </w:r>
+      <w:r>
+        <w:rPr>
+          <w:b/>
+          <w:bCs/>
+        </w:rPr>
+        <w:t>efetua a pesquisa de uma determinada encomenda</w:t>
+      </w:r>
+      <w:r>
+        <w:t xml:space="preserve"> </w:t>
+      </w:r>
+      <w:r>
+        <w:t xml:space="preserve">através do protocolo HTTP, verbo </w:t>
+      </w:r>
+      <w:r>
+        <w:rPr>
+          <w:b/>
+          <w:bCs/>
+        </w:rPr>
+        <w:t>GET</w:t>
+      </w:r>
+      <w:r>
+        <w:t xml:space="preserve">, para o sítio: </w:t>
+      </w:r>
+      <w:proofErr w:type="spellStart"/>
+      <w:r>
+        <w:rPr>
+          <w:b/>
+          <w:bCs/>
+        </w:rPr>
+        <w:t>amazonJBM</w:t>
+      </w:r>
+      <w:proofErr w:type="spellEnd"/>
+      <w:r>
+        <w:rPr>
+          <w:b/>
+          <w:bCs/>
+        </w:rPr>
+        <w:t>/</w:t>
+      </w:r>
+      <w:proofErr w:type="spellStart"/>
+      <w:r>
+        <w:rPr>
+          <w:b/>
+          <w:bCs/>
+        </w:rPr>
+        <w:t>api</w:t>
+      </w:r>
+      <w:proofErr w:type="spellEnd"/>
+      <w:r>
+        <w:rPr>
+          <w:b/>
+          <w:bCs/>
+        </w:rPr>
+        <w:t>/</w:t>
+      </w:r>
+      <w:proofErr w:type="spellStart"/>
+      <w:r>
+        <w:rPr>
+          <w:b/>
+          <w:bCs/>
+        </w:rPr>
+        <w:t>sac</w:t>
+      </w:r>
+      <w:proofErr w:type="spellEnd"/>
+      <w:r>
+        <w:rPr>
+          <w:b/>
+          <w:bCs/>
+        </w:rPr>
+        <w:t>/encomenda/</w:t>
+      </w:r>
+      <w:r>
+        <w:rPr>
+          <w:b/>
+          <w:bCs/>
+        </w:rPr>
+        <w:t>{</w:t>
+      </w:r>
+      <w:proofErr w:type="spellStart"/>
+      <w:r>
+        <w:rPr>
+          <w:b/>
+          <w:bCs/>
+        </w:rPr>
+        <w:t>username</w:t>
+      </w:r>
+      <w:proofErr w:type="spellEnd"/>
+      <w:r>
+        <w:rPr>
+          <w:b/>
+          <w:bCs/>
+        </w:rPr>
+        <w:t>}</w:t>
+      </w:r>
+      <w:r>
+        <w:rPr>
+          <w:b/>
+          <w:bCs/>
+        </w:rPr>
+        <w:t>/</w:t>
+      </w:r>
+      <w:r>
+        <w:rPr>
+          <w:b/>
+          <w:bCs/>
+        </w:rPr>
+        <w:t>{id}</w:t>
+      </w:r>
+    </w:p>
+    <w:p>
+      <w:pPr>
+        <w:rPr>
+          <w:b/>
+          <w:bCs/>
+        </w:rPr>
+      </w:pPr>
+    </w:p>
+    <w:p>
+      <w:pPr>
+        <w:ind w:left="708"/>
+      </w:pPr>
+      <w:r>
+        <w:t xml:space="preserve">A resposta </w:t>
+      </w:r>
+      <w:r>
+        <w:rPr>
+          <w:b/>
+          <w:bCs/>
+        </w:rPr>
+        <w:t>devolvida</w:t>
+      </w:r>
+      <w:r>
+        <w:t xml:space="preserve"> retorna</w:t>
+      </w:r>
+      <w:r>
+        <w:t xml:space="preserve"> </w:t>
+      </w:r>
+      <w:r>
+        <w:t xml:space="preserve">uma determinada encomenda </w:t>
+      </w:r>
+      <w:r>
+        <w:t>de um cliente específico</w:t>
+      </w:r>
+      <w:r>
+        <w:t xml:space="preserve"> e segue o seguinte formato JSON</w:t>
+      </w:r>
+      <w:r>
+        <w:t>:</w:t>
+      </w:r>
+    </w:p>
+    <w:p>
+      <w:pPr>
+        <w:ind w:left="708"/>
+      </w:pPr>
+      <w:r>
+        <w:rPr>
+          <w:noProof/>
+        </w:rPr>
+        <w:drawing>
+          <wp:anchor distT="0" distB="0" distL="114300" distR="114300" simplePos="0" relativeHeight="251664384" behindDoc="1" locked="0" layoutInCell="1" allowOverlap="1" wp14:anchorId="289E098B" wp14:editId="1ECB8187">
+            <wp:simplePos x="0" y="0"/>
+            <wp:positionH relativeFrom="margin">
+              <wp:align>center</wp:align>
+            </wp:positionH>
+            <wp:positionV relativeFrom="paragraph">
+              <wp:posOffset>24838</wp:posOffset>
+            </wp:positionV>
+            <wp:extent cx="2291788" cy="4945177"/>
+            <wp:effectExtent l="19050" t="19050" r="13335" b="27305"/>
+            <wp:wrapTight wrapText="bothSides">
+              <wp:wrapPolygon edited="0">
+                <wp:start x="-180" y="-83"/>
+                <wp:lineTo x="-180" y="21636"/>
+                <wp:lineTo x="21546" y="21636"/>
+                <wp:lineTo x="21546" y="-83"/>
+                <wp:lineTo x="-180" y="-83"/>
+              </wp:wrapPolygon>
+            </wp:wrapTight>
+            <wp:docPr id="1052151642" name="Imagem 1"/>
+            <wp:cNvGraphicFramePr>
+              <a:graphicFrameLocks xmlns:a="http://schemas.openxmlformats.org/drawingml/2006/main" noChangeAspect="1"/>
+            </wp:cNvGraphicFramePr>
+            <a:graphic xmlns:a="http://schemas.openxmlformats.org/drawingml/2006/main">
+              <a:graphicData uri="http://schemas.openxmlformats.org/drawingml/2006/picture">
+                <pic:pic xmlns:pic="http://schemas.openxmlformats.org/drawingml/2006/picture">
+                  <pic:nvPicPr>
+                    <pic:cNvPr id="1052151642" name=""/>
+                    <pic:cNvPicPr/>
+                  </pic:nvPicPr>
+                  <pic:blipFill>
+                    <a:blip r:embed="rId12" cstate="print">
+                      <a:extLst>
+                        <a:ext uri="{28A0092B-C50C-407E-A947-70E740481C1C}">
+                          <a14:useLocalDpi xmlns:a14="http://schemas.microsoft.com/office/drawing/2010/main" val="0"/>
+                        </a:ext>
+                      </a:extLst>
+                    </a:blip>
+                    <a:stretch>
+                      <a:fillRect/>
+                    </a:stretch>
+                  </pic:blipFill>
+                  <pic:spPr>
+                    <a:xfrm>
+                      <a:off x="0" y="0"/>
+                      <a:ext cx="2291788" cy="4945177"/>
+                    </a:xfrm>
+                    <a:prstGeom prst="rect">
+                      <a:avLst/>
+                    </a:prstGeom>
+                    <a:ln w="6350">
+                      <a:solidFill>
+                        <a:schemeClr val="tx1"/>
+                      </a:solidFill>
+                    </a:ln>
+                  </pic:spPr>
+                </pic:pic>
+              </a:graphicData>
+            </a:graphic>
+            <wp14:sizeRelH relativeFrom="page">
+              <wp14:pctWidth>0</wp14:pctWidth>
+            </wp14:sizeRelH>
+            <wp14:sizeRelV relativeFrom="page">
+              <wp14:pctHeight>0</wp14:pctHeight>
+            </wp14:sizeRelV>
+          </wp:anchor>
+        </w:drawing>
+      </w:r>
+    </w:p>
+    <w:p>
+      <w:pPr>
+        <w:ind w:left="708"/>
+      </w:pPr>
+    </w:p>
+    <w:p/>
+    <w:p/>
+    <w:p/>
+    <w:p/>
+    <w:p/>
+    <w:p/>
+    <w:p/>
+    <w:p/>
+    <w:p/>
+    <w:p/>
+    <w:p/>
+    <w:p/>
+    <w:p/>
+    <w:p/>
+    <w:p/>
+    <w:p/>
+    <w:p>
+      <w:r>
+        <w:br w:type="page"/>
+      </w:r>
+    </w:p>
+    <w:p>
+      <w:pPr>
+        <w:pStyle w:val="PargrafodaLista"/>
+        <w:numPr>
+          <w:ilvl w:val="0"/>
+          <w:numId w:val="3"/>
+        </w:numPr>
+        <w:rPr>
+          <w:b/>
+          <w:bCs/>
+        </w:rPr>
+      </w:pPr>
+      <w:r>
+        <w:lastRenderedPageBreak/>
+        <w:t xml:space="preserve">Um utilizador </w:t>
+      </w:r>
+      <w:r>
+        <w:t>autenticado no Sistema de Apoio ao Cliente</w:t>
+      </w:r>
+      <w:r>
+        <w:rPr>
+          <w:b/>
+          <w:bCs/>
+        </w:rPr>
+        <w:t xml:space="preserve"> </w:t>
+      </w:r>
+      <w:r>
+        <w:rPr>
+          <w:b/>
+          <w:bCs/>
+        </w:rPr>
+        <w:t>pesquisa as encomendas por entregar</w:t>
+      </w:r>
+      <w:r>
+        <w:rPr>
+          <w:b/>
+          <w:bCs/>
+        </w:rPr>
+        <w:t xml:space="preserve"> e em processamento</w:t>
+      </w:r>
+      <w:r>
+        <w:t xml:space="preserve"> através do protocolo HTTP, verbo </w:t>
+      </w:r>
+      <w:r>
+        <w:rPr>
+          <w:b/>
+          <w:bCs/>
+        </w:rPr>
+        <w:t>GET</w:t>
+      </w:r>
+      <w:r>
+        <w:t xml:space="preserve">, para o sítio: </w:t>
+      </w:r>
+      <w:proofErr w:type="spellStart"/>
+      <w:r>
+        <w:rPr>
+          <w:b/>
+          <w:bCs/>
+        </w:rPr>
+        <w:t>amazonJBM</w:t>
+      </w:r>
+      <w:proofErr w:type="spellEnd"/>
+      <w:r>
+        <w:rPr>
+          <w:b/>
+          <w:bCs/>
+        </w:rPr>
+        <w:t>/</w:t>
+      </w:r>
+      <w:proofErr w:type="spellStart"/>
+      <w:r>
+        <w:rPr>
+          <w:b/>
+          <w:bCs/>
+        </w:rPr>
+        <w:t>api</w:t>
+      </w:r>
+      <w:proofErr w:type="spellEnd"/>
+      <w:r>
+        <w:rPr>
+          <w:b/>
+          <w:bCs/>
+        </w:rPr>
+        <w:t>/</w:t>
+      </w:r>
+      <w:proofErr w:type="spellStart"/>
+      <w:r>
+        <w:rPr>
+          <w:b/>
+          <w:bCs/>
+        </w:rPr>
+        <w:t>sac</w:t>
+      </w:r>
+      <w:proofErr w:type="spellEnd"/>
+      <w:r>
+        <w:rPr>
+          <w:b/>
+          <w:bCs/>
+        </w:rPr>
+        <w:t>/encomenda</w:t>
+      </w:r>
+      <w:r>
+        <w:rPr>
+          <w:b/>
+          <w:bCs/>
+        </w:rPr>
+        <w:t>s</w:t>
+      </w:r>
+      <w:r>
+        <w:rPr>
+          <w:b/>
+          <w:bCs/>
+        </w:rPr>
+        <w:t>/</w:t>
+      </w:r>
+      <w:r>
+        <w:rPr>
+          <w:b/>
+          <w:bCs/>
+        </w:rPr>
+        <w:t>{</w:t>
+      </w:r>
+      <w:proofErr w:type="spellStart"/>
+      <w:r>
+        <w:rPr>
+          <w:b/>
+          <w:bCs/>
+        </w:rPr>
+        <w:t>username</w:t>
+      </w:r>
+      <w:proofErr w:type="spellEnd"/>
+      <w:r>
+        <w:rPr>
+          <w:b/>
+          <w:bCs/>
+        </w:rPr>
+        <w:t>}/</w:t>
+      </w:r>
+      <w:r>
+        <w:rPr>
+          <w:b/>
+          <w:bCs/>
+        </w:rPr>
+        <w:t>pendente</w:t>
+      </w:r>
+      <w:r>
+        <w:rPr>
+          <w:b/>
+          <w:bCs/>
+        </w:rPr>
+        <w:t>s</w:t>
+      </w:r>
+    </w:p>
+    <w:p>
+      <w:pPr>
+        <w:ind w:right="-1"/>
+      </w:pPr>
+    </w:p>
+    <w:p>
+      <w:pPr>
+        <w:ind w:firstLine="708"/>
+      </w:pPr>
+      <w:r>
+        <w:t xml:space="preserve">A resposta </w:t>
+      </w:r>
+      <w:r>
+        <w:rPr>
+          <w:b/>
+          <w:bCs/>
+        </w:rPr>
+        <w:t>devolvida</w:t>
+      </w:r>
+      <w:r>
+        <w:t xml:space="preserve"> por este recurso segue o formato JSON</w:t>
+      </w:r>
+    </w:p>
+    <w:p>
+      <w:r>
+        <w:rPr>
+          <w:noProof/>
+        </w:rPr>
+        <w:drawing>
+          <wp:anchor distT="0" distB="0" distL="114300" distR="114300" simplePos="0" relativeHeight="251666432" behindDoc="1" locked="0" layoutInCell="1" allowOverlap="1" wp14:anchorId="4A8B4E19" wp14:editId="19494611">
+            <wp:simplePos x="0" y="0"/>
+            <wp:positionH relativeFrom="margin">
+              <wp:align>center</wp:align>
+            </wp:positionH>
+            <wp:positionV relativeFrom="paragraph">
+              <wp:posOffset>226299</wp:posOffset>
+            </wp:positionV>
+            <wp:extent cx="2544445" cy="5713095"/>
+            <wp:effectExtent l="19050" t="19050" r="27305" b="20955"/>
+            <wp:wrapTight wrapText="bothSides">
+              <wp:wrapPolygon edited="0">
+                <wp:start x="-162" y="-72"/>
+                <wp:lineTo x="-162" y="21607"/>
+                <wp:lineTo x="21670" y="21607"/>
+                <wp:lineTo x="21670" y="-72"/>
+                <wp:lineTo x="-162" y="-72"/>
+              </wp:wrapPolygon>
+            </wp:wrapTight>
+            <wp:docPr id="269022496" name="Imagem 1"/>
+            <wp:cNvGraphicFramePr>
+              <a:graphicFrameLocks xmlns:a="http://schemas.openxmlformats.org/drawingml/2006/main" noChangeAspect="1"/>
+            </wp:cNvGraphicFramePr>
+            <a:graphic xmlns:a="http://schemas.openxmlformats.org/drawingml/2006/main">
+              <a:graphicData uri="http://schemas.openxmlformats.org/drawingml/2006/picture">
+                <pic:pic xmlns:pic="http://schemas.openxmlformats.org/drawingml/2006/picture">
+                  <pic:nvPicPr>
+                    <pic:cNvPr id="269022496" name=""/>
+                    <pic:cNvPicPr/>
+                  </pic:nvPicPr>
+                  <pic:blipFill>
+                    <a:blip r:embed="rId13">
+                      <a:extLst>
+                        <a:ext uri="{28A0092B-C50C-407E-A947-70E740481C1C}">
+                          <a14:useLocalDpi xmlns:a14="http://schemas.microsoft.com/office/drawing/2010/main" val="0"/>
+                        </a:ext>
+                      </a:extLst>
+                    </a:blip>
+                    <a:stretch>
+                      <a:fillRect/>
+                    </a:stretch>
+                  </pic:blipFill>
+                  <pic:spPr>
+                    <a:xfrm>
+                      <a:off x="0" y="0"/>
+                      <a:ext cx="2544445" cy="5713095"/>
+                    </a:xfrm>
+                    <a:prstGeom prst="rect">
+                      <a:avLst/>
+                    </a:prstGeom>
+                    <a:ln w="6350">
+                      <a:solidFill>
+                        <a:schemeClr val="tx1"/>
+                      </a:solidFill>
+                    </a:ln>
+                  </pic:spPr>
+                </pic:pic>
+              </a:graphicData>
+            </a:graphic>
+            <wp14:sizeRelH relativeFrom="page">
+              <wp14:pctWidth>0</wp14:pctWidth>
+            </wp14:sizeRelH>
+            <wp14:sizeRelV relativeFrom="page">
+              <wp14:pctHeight>0</wp14:pctHeight>
+            </wp14:sizeRelV>
+          </wp:anchor>
+        </w:drawing>
+      </w:r>
+    </w:p>
+    <w:p>
+      <w:pPr>
+        <w:rPr>
+          <w:color w:val="FF0000"/>
+        </w:rPr>
+      </w:pPr>
+      <w:r>
+        <w:rPr>
+          <w:color w:val="FF0000"/>
+        </w:rPr>
+        <w:br w:type="page"/>
+      </w:r>
+    </w:p>
+    <w:p/>
+    <w:p>
+      <w:pPr>
+        <w:pStyle w:val="PargrafodaLista"/>
+        <w:numPr>
+          <w:ilvl w:val="0"/>
+          <w:numId w:val="3"/>
+        </w:numPr>
+        <w:rPr>
+          <w:b/>
+          <w:bCs/>
+        </w:rPr>
+      </w:pPr>
+      <w:r>
+        <w:t xml:space="preserve">Um utilizador </w:t>
+      </w:r>
+      <w:r>
+        <w:t>autenticado no Sistema de Apoio ao Cliente</w:t>
+      </w:r>
+      <w:r>
+        <w:rPr>
+          <w:b/>
+          <w:bCs/>
+        </w:rPr>
+        <w:t xml:space="preserve"> </w:t>
+      </w:r>
+      <w:r>
+        <w:rPr>
+          <w:b/>
+          <w:bCs/>
+        </w:rPr>
+        <w:t>pesquisa as encomendas entregues</w:t>
+      </w:r>
+      <w:r>
+        <w:t xml:space="preserve"> através do protocolo HTTP, verbo </w:t>
+      </w:r>
+      <w:r>
+        <w:rPr>
+          <w:b/>
+          <w:bCs/>
+        </w:rPr>
+        <w:t>GET</w:t>
+      </w:r>
+      <w:r>
+        <w:t xml:space="preserve">, para o sítio: </w:t>
+      </w:r>
+      <w:proofErr w:type="spellStart"/>
+      <w:r>
+        <w:rPr>
+          <w:b/>
+          <w:bCs/>
+        </w:rPr>
+        <w:t>amazonJBM</w:t>
+      </w:r>
+      <w:proofErr w:type="spellEnd"/>
+      <w:r>
+        <w:rPr>
+          <w:b/>
+          <w:bCs/>
+        </w:rPr>
+        <w:t>/</w:t>
+      </w:r>
+      <w:proofErr w:type="spellStart"/>
+      <w:r>
+        <w:rPr>
+          <w:b/>
+          <w:bCs/>
+        </w:rPr>
+        <w:t>api</w:t>
+      </w:r>
+      <w:proofErr w:type="spellEnd"/>
+      <w:r>
+        <w:rPr>
+          <w:b/>
+          <w:bCs/>
+        </w:rPr>
+        <w:t>/</w:t>
+      </w:r>
+      <w:proofErr w:type="spellStart"/>
+      <w:r>
+        <w:rPr>
+          <w:b/>
+          <w:bCs/>
+        </w:rPr>
+        <w:t>sac</w:t>
+      </w:r>
+      <w:proofErr w:type="spellEnd"/>
+      <w:r>
+        <w:rPr>
+          <w:b/>
+          <w:bCs/>
+        </w:rPr>
+        <w:t>/encomenda</w:t>
+      </w:r>
+      <w:r>
+        <w:rPr>
+          <w:b/>
+          <w:bCs/>
+        </w:rPr>
+        <w:t>s</w:t>
+      </w:r>
+      <w:r>
+        <w:rPr>
+          <w:b/>
+          <w:bCs/>
+        </w:rPr>
+        <w:t>/</w:t>
+      </w:r>
+      <w:r>
+        <w:rPr>
+          <w:b/>
+          <w:bCs/>
+        </w:rPr>
+        <w:t>{</w:t>
+      </w:r>
+      <w:proofErr w:type="spellStart"/>
+      <w:r>
+        <w:rPr>
+          <w:b/>
+          <w:bCs/>
+        </w:rPr>
+        <w:t>username</w:t>
+      </w:r>
+      <w:proofErr w:type="spellEnd"/>
+      <w:r>
+        <w:rPr>
+          <w:b/>
+          <w:bCs/>
+        </w:rPr>
+        <w:t>}/</w:t>
+      </w:r>
+      <w:r>
+        <w:rPr>
+          <w:b/>
+          <w:bCs/>
+        </w:rPr>
+        <w:t>entregues</w:t>
+      </w:r>
+    </w:p>
+    <w:p/>
+    <w:p>
+      <w:pPr>
+        <w:ind w:firstLine="708"/>
+      </w:pPr>
+      <w:r>
+        <w:t xml:space="preserve">A resposta </w:t>
+      </w:r>
+      <w:r>
+        <w:rPr>
+          <w:b/>
+          <w:bCs/>
+        </w:rPr>
+        <w:t>devolvida</w:t>
+      </w:r>
+      <w:r>
+        <w:t xml:space="preserve"> por este recurso segue o formato JSON</w:t>
+      </w:r>
+    </w:p>
+    <w:p/>
+    <w:p>
+      <w:pPr>
+        <w:ind w:firstLine="708"/>
+        <w:rPr>
+          <w:color w:val="FF0000"/>
+        </w:rPr>
+      </w:pPr>
+      <w:r>
+        <w:rPr>
+          <w:color w:val="FF0000"/>
+        </w:rPr>
+        <w:t>&lt;Imagem&gt;</w:t>
+      </w:r>
+    </w:p>
+    <w:p>
+      <w:pPr>
+        <w:rPr>
+          <w:color w:val="FF0000"/>
+        </w:rPr>
+      </w:pPr>
+    </w:p>
+    <w:p>
+      <w:pPr>
+        <w:pStyle w:val="PargrafodaLista"/>
+        <w:numPr>
+          <w:ilvl w:val="0"/>
+          <w:numId w:val="3"/>
+        </w:numPr>
+      </w:pPr>
+      <w:r>
+        <w:t xml:space="preserve">Um </w:t>
+      </w:r>
+      <w:r>
+        <w:t xml:space="preserve">utilizador autenticado </w:t>
+      </w:r>
+      <w:r>
+        <w:t>no Sistema de Apoio ao Cliente</w:t>
+      </w:r>
+      <w:r>
+        <w:rPr>
+          <w:b/>
+          <w:bCs/>
+        </w:rPr>
+        <w:t xml:space="preserve"> </w:t>
+      </w:r>
+      <w:r>
+        <w:rPr>
+          <w:b/>
+          <w:bCs/>
+        </w:rPr>
+        <w:t>recebe um alerta</w:t>
+      </w:r>
+      <w:r>
+        <w:t xml:space="preserve"> com um inconveniente na sua encomenda através do protocolo HTTP, verbo </w:t>
+      </w:r>
+      <w:r>
+        <w:rPr>
+          <w:b/>
+          <w:bCs/>
+        </w:rPr>
+        <w:t>GET</w:t>
+      </w:r>
+      <w:r>
+        <w:t>, com o seguinte formato JSON</w:t>
+      </w:r>
+    </w:p>
+    <w:p>
+      <w:pPr>
+        <w:ind w:firstLine="708"/>
+        <w:rPr>
+          <w:color w:val="FF0000"/>
+        </w:rPr>
+      </w:pPr>
+      <w:r>
+        <w:rPr>
+          <w:color w:val="FF0000"/>
+        </w:rPr>
+        <w:t>&lt;Imagem&gt;</w:t>
+      </w:r>
+    </w:p>
+    <w:p/>
+    <w:p/>
+    <w:p/>
+    <w:p/>
+    <w:p>
+      <w:pPr>
+        <w:rPr>
+          <w:color w:val="FF0000"/>
+        </w:rPr>
+      </w:pPr>
+    </w:p>
+    <w:p>
+      <w:pPr>
+        <w:pStyle w:val="PargrafodaLista"/>
+        <w:numPr>
+          <w:ilvl w:val="0"/>
+          <w:numId w:val="3"/>
+        </w:numPr>
+        <w:rPr>
+          <w:b/>
+          <w:bCs/>
+        </w:rPr>
+      </w:pPr>
+      <w:r>
+        <w:t xml:space="preserve">Um utilizador autenticado no Sistema de Apoio ao Cliente </w:t>
+      </w:r>
+      <w:r>
+        <w:rPr>
+          <w:b/>
+          <w:bCs/>
+        </w:rPr>
+        <w:t>cancela uma encomenda</w:t>
+      </w:r>
+      <w:r>
+        <w:t xml:space="preserve"> através do protocolo HTTP, verbo </w:t>
+      </w:r>
+      <w:r>
+        <w:rPr>
+          <w:b/>
+          <w:bCs/>
+        </w:rPr>
+        <w:t>PATCH</w:t>
+      </w:r>
+      <w:r>
+        <w:t xml:space="preserve">, para o sítio: </w:t>
+      </w:r>
+      <w:proofErr w:type="spellStart"/>
+      <w:r>
+        <w:rPr>
+          <w:b/>
+          <w:bCs/>
+        </w:rPr>
+        <w:t>amazonJBM</w:t>
+      </w:r>
+      <w:proofErr w:type="spellEnd"/>
+      <w:r>
+        <w:rPr>
+          <w:b/>
+          <w:bCs/>
+        </w:rPr>
+        <w:t>/</w:t>
+      </w:r>
+      <w:proofErr w:type="spellStart"/>
+      <w:r>
+        <w:rPr>
+          <w:b/>
+          <w:bCs/>
+        </w:rPr>
+        <w:t>api</w:t>
+      </w:r>
+      <w:proofErr w:type="spellEnd"/>
+      <w:r>
+        <w:rPr>
+          <w:b/>
+          <w:bCs/>
+        </w:rPr>
+        <w:t>/</w:t>
+      </w:r>
+      <w:proofErr w:type="spellStart"/>
+      <w:r>
+        <w:rPr>
+          <w:b/>
+          <w:bCs/>
+        </w:rPr>
+        <w:t>sac</w:t>
+      </w:r>
+      <w:proofErr w:type="spellEnd"/>
+      <w:r>
+        <w:rPr>
+          <w:b/>
+          <w:bCs/>
+        </w:rPr>
+        <w:t>/encomenda/{id}</w:t>
+      </w:r>
+    </w:p>
+    <w:p>
+      <w:pPr>
+        <w:rPr>
+          <w:b/>
+          <w:bCs/>
+        </w:rPr>
+      </w:pPr>
+    </w:p>
+    <w:p>
+      <w:pPr>
+        <w:ind w:firstLine="708"/>
+        <w:rPr>
+          <w:color w:val="FF0000"/>
+        </w:rPr>
+      </w:pPr>
+      <w:r>
+        <w:rPr>
+          <w:color w:val="FF0000"/>
+        </w:rPr>
+        <w:t>&lt;Imagem&gt;</w:t>
+      </w:r>
+    </w:p>
+    <w:p>
+      <w:pPr>
+        <w:rPr>
+          <w:color w:val="FF0000"/>
+        </w:rPr>
+      </w:pPr>
+    </w:p>
+    <w:p>
+      <w:pPr>
+        <w:ind w:left="708"/>
+      </w:pPr>
+      <w:r>
+        <w:t>Em caso de sucesso, a</w:t>
+      </w:r>
+      <w:r>
+        <w:t xml:space="preserve"> resposta </w:t>
+      </w:r>
+      <w:r>
+        <w:rPr>
+          <w:b/>
+          <w:bCs/>
+        </w:rPr>
+        <w:t>devolvida</w:t>
+      </w:r>
+      <w:r>
+        <w:t xml:space="preserve"> por este recurso</w:t>
+      </w:r>
+      <w:r>
+        <w:t xml:space="preserve"> retorna um código utilizado pelo HTTP.</w:t>
+      </w:r>
+    </w:p>
+    <w:p>
+      <w:pPr>
+        <w:ind w:left="708"/>
+      </w:pPr>
+      <w:r>
+        <w:rPr>
+          <w:noProof/>
+        </w:rPr>
+        <w:t>R</w:t>
+      </w:r>
+      <w:r>
+        <w:rPr>
+          <w:noProof/>
+        </w:rPr>
+        <w:t>esponse</w:t>
+      </w:r>
+      <w:r>
+        <w:rPr>
+          <w:noProof/>
+        </w:rPr>
+        <w:t>:</w:t>
+      </w:r>
+      <w:r>
+        <w:rPr>
+          <w:noProof/>
+        </w:rPr>
+        <w:t xml:space="preserve"> status</w:t>
+      </w:r>
+      <w:r>
+        <w:rPr>
+          <w:noProof/>
+          <w:color w:val="00B050"/>
+        </w:rPr>
+        <w:t xml:space="preserve"> </w:t>
+      </w:r>
+      <w:r>
+        <w:rPr>
+          <w:noProof/>
+          <w:color w:val="00B050"/>
+        </w:rPr>
+        <w:t>200 OK</w:t>
+      </w:r>
+      <w:r>
+        <w:t xml:space="preserve"> </w:t>
+      </w:r>
+    </w:p>
+    <w:p/>
+    <w:p>
+      <w:pPr>
+        <w:ind w:left="708"/>
+      </w:pPr>
+      <w:r>
+        <w:t xml:space="preserve">Em caso de insucesso, a resposta </w:t>
+      </w:r>
+      <w:r>
+        <w:rPr>
+          <w:b/>
+          <w:bCs/>
+        </w:rPr>
+        <w:t>devolvida</w:t>
+      </w:r>
+      <w:r>
         <w:t xml:space="preserve"> por este recurso retorna um código de erro apropriado utilizado pelo HTTP.</w:t>
       </w:r>
     </w:p>
+    <w:p/>
     <w:p/>
     <w:p/>
     <w:p/>
@@ -2505,12 +3191,19 @@
           <w:sz w:val="24"/>
           <w:szCs w:val="24"/>
         </w:rPr>
+        <w:lastRenderedPageBreak/>
         <w:t>Sistema Operacional</w:t>
       </w:r>
     </w:p>
     <w:p>
       <w:r>
-        <w:t xml:space="preserve">Um utilizador autenticado no Sistema Operacional efetua o login através do protocolo HTTP, verbo </w:t>
+        <w:t xml:space="preserve">Um utilizador </w:t>
+      </w:r>
+      <w:r>
+        <w:t xml:space="preserve">não </w:t>
+      </w:r>
+      <w:r>
+        <w:t xml:space="preserve">autenticado no Sistema Operacional efetua o login através do protocolo HTTP, verbo </w:t>
       </w:r>
       <w:r>
         <w:rPr>
@@ -2522,6 +3215,31 @@
       <w:r>
         <w:t xml:space="preserve">, para o sítio: </w:t>
       </w:r>
+      <w:proofErr w:type="spellStart"/>
+      <w:r>
+        <w:rPr>
+          <w:b/>
+          <w:bCs/>
+        </w:rPr>
+        <w:t>amazonJBM</w:t>
+      </w:r>
+      <w:proofErr w:type="spellEnd"/>
+      <w:r>
+        <w:rPr>
+          <w:b/>
+          <w:bCs/>
+        </w:rPr>
+        <w:t>/</w:t>
+      </w:r>
+      <w:proofErr w:type="spellStart"/>
+      <w:r>
+        <w:rPr>
+          <w:b/>
+          <w:bCs/>
+        </w:rPr>
+        <w:t>api</w:t>
+      </w:r>
+      <w:proofErr w:type="spellEnd"/>
       <w:r>
         <w:rPr>
           <w:b/>
@@ -2661,25 +3379,70 @@
         <w:t xml:space="preserve"> </w:t>
       </w:r>
     </w:p>
-    <w:p/>
-    <w:p>
-      <w:pPr>
-        <w:rPr>
-          <w:b/>
-          <w:bCs/>
-        </w:rPr>
-      </w:pPr>
-      <w:r>
-        <w:t>Um utilizador autenticado do tipo operacional faz um pedido</w:t>
+    <w:p>
+      <w:r>
+        <w:t xml:space="preserve">Em caso de insucesso, a resposta </w:t>
+      </w:r>
+      <w:r>
+        <w:rPr>
+          <w:b/>
+          <w:bCs/>
+        </w:rPr>
+        <w:t>devolvida</w:t>
+      </w:r>
+      <w:r>
+        <w:t xml:space="preserve"> por este recurso retorna um código de erro apropriado utilizado pelo HTTP.</w:t>
+      </w:r>
+    </w:p>
+    <w:p/>
+    <w:p>
+      <w:pPr>
+        <w:rPr>
+          <w:b/>
+          <w:bCs/>
+        </w:rPr>
+      </w:pPr>
+      <w:r>
+        <w:t xml:space="preserve">Um utilizador </w:t>
+      </w:r>
+      <w:r>
+        <w:t>autenticado</w:t>
+      </w:r>
+      <w:r>
+        <w:t xml:space="preserve"> no Sistema Operacional,</w:t>
       </w:r>
       <w:r>
         <w:t xml:space="preserve"> </w:t>
       </w:r>
       <w:r>
-        <w:t>para receber todas as encomendas ativas disponíveis, com a indicação de quem as efetuou</w:t>
-      </w:r>
-      <w:r>
-        <w:t xml:space="preserve">, através do protocolo HTTP e do verbo </w:t>
+        <w:rPr>
+          <w:b/>
+          <w:bCs/>
+        </w:rPr>
+        <w:t>faz um pedido</w:t>
+      </w:r>
+      <w:r>
+        <w:rPr>
+          <w:b/>
+          <w:bCs/>
+        </w:rPr>
+        <w:t xml:space="preserve"> </w:t>
+      </w:r>
+      <w:r>
+        <w:rPr>
+          <w:b/>
+          <w:bCs/>
+        </w:rPr>
+        <w:t>para receber todas as encomendas ativas disponíveis</w:t>
+      </w:r>
+      <w:r>
+        <w:t>, através do protocolo HTTP</w:t>
+      </w:r>
+      <w:r>
+        <w:t xml:space="preserve">, </w:t>
+      </w:r>
+      <w:r>
+        <w:t xml:space="preserve">verbo </w:t>
       </w:r>
       <w:r>
         <w:rPr>
@@ -2694,6 +3457,15 @@
       <w:r>
         <w:br/>
       </w:r>
+      <w:proofErr w:type="spellStart"/>
+      <w:r>
+        <w:rPr>
+          <w:b/>
+          <w:bCs/>
+        </w:rPr>
+        <w:t>amazonJBM</w:t>
+      </w:r>
+      <w:proofErr w:type="spellEnd"/>
       <w:r>
         <w:rPr>
           <w:b/>
@@ -2707,6 +3479,22 @@
           <w:b/>
           <w:bCs/>
         </w:rPr>
+        <w:t>api</w:t>
+      </w:r>
+      <w:proofErr w:type="spellEnd"/>
+      <w:r>
+        <w:rPr>
+          <w:b/>
+          <w:bCs/>
+        </w:rPr>
+        <w:t>/</w:t>
+      </w:r>
+      <w:proofErr w:type="spellStart"/>
+      <w:r>
+        <w:rPr>
+          <w:b/>
+          <w:bCs/>
+        </w:rPr>
         <w:t>so</w:t>
       </w:r>
       <w:proofErr w:type="spellEnd"/>
@@ -2762,19 +3550,680 @@
     <w:p/>
     <w:p>
       <w:pPr>
+        <w:rPr>
+          <w:b/>
+          <w:bCs/>
+        </w:rPr>
+      </w:pPr>
+      <w:r>
+        <w:t>Um utilizador autenticado</w:t>
+      </w:r>
+      <w:r>
+        <w:t xml:space="preserve"> no Sistema Operacional,</w:t>
+      </w:r>
+      <w:r>
+        <w:t xml:space="preserve"> </w:t>
+      </w:r>
+      <w:r>
+        <w:rPr>
+          <w:b/>
+          <w:bCs/>
+        </w:rPr>
+        <w:t xml:space="preserve">faz um pedido para receber todas as encomendas </w:t>
+      </w:r>
+      <w:r>
+        <w:rPr>
+          <w:b/>
+          <w:bCs/>
+        </w:rPr>
+        <w:t>por entregar</w:t>
+      </w:r>
+      <w:r>
+        <w:t>, através do protocolo HTTP</w:t>
+      </w:r>
+      <w:r>
+        <w:t xml:space="preserve">, </w:t>
+      </w:r>
+      <w:r>
+        <w:t xml:space="preserve">verbo </w:t>
+      </w:r>
+      <w:r>
+        <w:rPr>
+          <w:b/>
+          <w:bCs/>
+        </w:rPr>
+        <w:t>GET</w:t>
+      </w:r>
+      <w:r>
+        <w:t>, para o sítio:</w:t>
+      </w:r>
+      <w:r>
+        <w:br/>
+      </w:r>
+      <w:proofErr w:type="spellStart"/>
+      <w:r>
+        <w:rPr>
+          <w:b/>
+          <w:bCs/>
+        </w:rPr>
+        <w:t>amazonJBM</w:t>
+      </w:r>
+      <w:proofErr w:type="spellEnd"/>
+      <w:r>
+        <w:rPr>
+          <w:b/>
+          <w:bCs/>
+        </w:rPr>
+        <w:t>/</w:t>
+      </w:r>
+      <w:proofErr w:type="spellStart"/>
+      <w:r>
+        <w:rPr>
+          <w:b/>
+          <w:bCs/>
+        </w:rPr>
+        <w:t>api</w:t>
+      </w:r>
+      <w:proofErr w:type="spellEnd"/>
+      <w:r>
+        <w:rPr>
+          <w:b/>
+          <w:bCs/>
+        </w:rPr>
+        <w:t>/</w:t>
+      </w:r>
+      <w:proofErr w:type="spellStart"/>
+      <w:r>
+        <w:rPr>
+          <w:b/>
+          <w:bCs/>
+        </w:rPr>
+        <w:t>so</w:t>
+      </w:r>
+      <w:proofErr w:type="spellEnd"/>
+      <w:r>
+        <w:rPr>
+          <w:b/>
+          <w:bCs/>
+        </w:rPr>
+        <w:t>/encomendas</w:t>
+      </w:r>
+      <w:r>
+        <w:rPr>
+          <w:b/>
+          <w:bCs/>
+        </w:rPr>
+        <w:t>/por-entregar</w:t>
+      </w:r>
+    </w:p>
+    <w:p>
+      <w:pPr>
+        <w:rPr>
+          <w:b/>
+          <w:bCs/>
+        </w:rPr>
+      </w:pPr>
+      <w:r>
+        <w:t>A resposta</w:t>
+      </w:r>
+      <w:r>
+        <w:rPr>
+          <w:b/>
+          <w:bCs/>
+        </w:rPr>
+        <w:t xml:space="preserve"> devolvida </w:t>
+      </w:r>
+      <w:r>
+        <w:t>por este recurso segue o formato JSON</w:t>
+      </w:r>
+      <w:r>
+        <w:rPr>
+          <w:b/>
+          <w:bCs/>
+        </w:rPr>
+        <w:t>:</w:t>
+      </w:r>
+    </w:p>
+    <w:p>
+      <w:pPr>
+        <w:rPr>
+          <w:color w:val="FF0000"/>
+        </w:rPr>
+      </w:pPr>
+      <w:r>
+        <w:rPr>
+          <w:color w:val="FF0000"/>
+        </w:rPr>
+        <w:t>&lt;Imagem&gt;</w:t>
+      </w:r>
+    </w:p>
+    <w:p/>
+    <w:p/>
+    <w:p>
+      <w:pPr>
         <w:pStyle w:val="SemEspaamento"/>
       </w:pPr>
       <w:r>
+        <w:t xml:space="preserve">Um </w:t>
+      </w:r>
+      <w:r>
+        <w:t>utilizador autenticado</w:t>
+      </w:r>
+      <w:r>
+        <w:t xml:space="preserve"> no Sistema Operacional</w:t>
+      </w:r>
+      <w:r>
+        <w:t>,</w:t>
+      </w:r>
+      <w:r>
+        <w:t xml:space="preserve"> </w:t>
+      </w:r>
+      <w:r>
+        <w:rPr>
+          <w:b/>
+          <w:bCs/>
+        </w:rPr>
+        <w:t xml:space="preserve">faz um pedido para receber o histórico de </w:t>
+      </w:r>
+      <w:r>
+        <w:rPr>
+          <w:b/>
+          <w:bCs/>
+        </w:rPr>
+        <w:t>encomendas,</w:t>
+      </w:r>
+      <w:r>
+        <w:t xml:space="preserve"> através do protocolo HTTP</w:t>
+      </w:r>
+      <w:r>
+        <w:t>,</w:t>
+      </w:r>
+      <w:r>
+        <w:t xml:space="preserve"> verbo </w:t>
+      </w:r>
+      <w:r>
+        <w:rPr>
+          <w:b/>
+          <w:bCs/>
+        </w:rPr>
+        <w:t>GET</w:t>
+      </w:r>
+      <w:r>
+        <w:t xml:space="preserve">, para o sítio: </w:t>
+      </w:r>
+    </w:p>
+    <w:p>
+      <w:pPr>
+        <w:pStyle w:val="SemEspaamento"/>
+        <w:rPr>
+          <w:b/>
+          <w:bCs/>
+        </w:rPr>
+      </w:pPr>
+      <w:proofErr w:type="spellStart"/>
+      <w:r>
+        <w:rPr>
+          <w:b/>
+          <w:bCs/>
+        </w:rPr>
+        <w:t>amazonJBM</w:t>
+      </w:r>
+      <w:proofErr w:type="spellEnd"/>
+      <w:r>
+        <w:rPr>
+          <w:b/>
+          <w:bCs/>
+        </w:rPr>
+        <w:t>/</w:t>
+      </w:r>
+      <w:proofErr w:type="spellStart"/>
+      <w:r>
+        <w:rPr>
+          <w:b/>
+          <w:bCs/>
+        </w:rPr>
+        <w:t>api</w:t>
+      </w:r>
+      <w:proofErr w:type="spellEnd"/>
+      <w:r>
+        <w:rPr>
+          <w:b/>
+          <w:bCs/>
+        </w:rPr>
+        <w:t>/</w:t>
+      </w:r>
+      <w:proofErr w:type="spellStart"/>
+      <w:r>
+        <w:rPr>
+          <w:b/>
+          <w:bCs/>
+        </w:rPr>
+        <w:t>so</w:t>
+      </w:r>
+      <w:proofErr w:type="spellEnd"/>
+      <w:r>
+        <w:rPr>
+          <w:b/>
+          <w:bCs/>
+        </w:rPr>
+        <w:t>/</w:t>
+      </w:r>
+      <w:r>
+        <w:rPr>
+          <w:b/>
+          <w:bCs/>
+        </w:rPr>
+        <w:t>encomendas/entregues</w:t>
+      </w:r>
+    </w:p>
+    <w:p>
+      <w:pPr>
+        <w:pStyle w:val="SemEspaamento"/>
+        <w:rPr>
+          <w:b/>
+          <w:bCs/>
+        </w:rPr>
+      </w:pPr>
+    </w:p>
+    <w:p>
+      <w:pPr>
+        <w:rPr>
+          <w:b/>
+          <w:bCs/>
+        </w:rPr>
+      </w:pPr>
+      <w:r>
+        <w:t>A resposta</w:t>
+      </w:r>
+      <w:r>
+        <w:rPr>
+          <w:b/>
+          <w:bCs/>
+        </w:rPr>
+        <w:t xml:space="preserve"> devolvida </w:t>
+      </w:r>
+      <w:r>
+        <w:t>por este recurso segue o formato JSON</w:t>
+      </w:r>
+      <w:r>
+        <w:rPr>
+          <w:b/>
+          <w:bCs/>
+        </w:rPr>
+        <w:t>:</w:t>
+      </w:r>
+    </w:p>
+    <w:p>
+      <w:pPr>
+        <w:rPr>
+          <w:color w:val="FF0000"/>
+        </w:rPr>
+      </w:pPr>
+      <w:r>
+        <w:rPr>
+          <w:color w:val="FF0000"/>
+        </w:rPr>
+        <w:t>&lt;Imagem&gt;</w:t>
+      </w:r>
+    </w:p>
+    <w:p>
+      <w:pPr>
+        <w:pStyle w:val="SemEspaamento"/>
+      </w:pPr>
+    </w:p>
+    <w:p>
+      <w:pPr>
+        <w:pStyle w:val="SemEspaamento"/>
+        <w:rPr>
+          <w:b/>
+          <w:bCs/>
+        </w:rPr>
+      </w:pPr>
+      <w:r>
+        <w:t xml:space="preserve">Um </w:t>
+      </w:r>
+      <w:r>
+        <w:t>utilizador autenticado</w:t>
+      </w:r>
+      <w:r>
+        <w:t xml:space="preserve"> no Sistema Operacional</w:t>
+      </w:r>
+      <w:r>
+        <w:t>,</w:t>
+      </w:r>
+      <w:r>
+        <w:t xml:space="preserve"> </w:t>
+      </w:r>
+      <w:r>
+        <w:rPr>
+          <w:b/>
+          <w:bCs/>
+        </w:rPr>
+        <w:t>faz um pedido para cancelar uma encomenda</w:t>
+      </w:r>
+      <w:r>
+        <w:t>, através do protocolo HTTP</w:t>
+      </w:r>
+      <w:r>
+        <w:t>,</w:t>
+      </w:r>
+      <w:r>
+        <w:t xml:space="preserve"> verbo </w:t>
+      </w:r>
+      <w:r>
+        <w:rPr>
+          <w:b/>
+          <w:bCs/>
+        </w:rPr>
+        <w:t>PATCH</w:t>
+      </w:r>
+      <w:r>
+        <w:t xml:space="preserve">, para o sítio: </w:t>
+      </w:r>
+      <w:proofErr w:type="spellStart"/>
+      <w:r>
+        <w:rPr>
+          <w:b/>
+          <w:bCs/>
+        </w:rPr>
+        <w:t>amazonJBM</w:t>
+      </w:r>
+      <w:proofErr w:type="spellEnd"/>
+      <w:r>
+        <w:rPr>
+          <w:b/>
+          <w:bCs/>
+        </w:rPr>
+        <w:t>/</w:t>
+      </w:r>
+      <w:proofErr w:type="spellStart"/>
+      <w:r>
+        <w:rPr>
+          <w:b/>
+          <w:bCs/>
+        </w:rPr>
+        <w:t>api</w:t>
+      </w:r>
+      <w:proofErr w:type="spellEnd"/>
+      <w:r>
+        <w:rPr>
+          <w:b/>
+          <w:bCs/>
+        </w:rPr>
+        <w:t>/</w:t>
+      </w:r>
+      <w:proofErr w:type="spellStart"/>
+      <w:r>
+        <w:rPr>
+          <w:b/>
+          <w:bCs/>
+        </w:rPr>
+        <w:t>so</w:t>
+      </w:r>
+      <w:proofErr w:type="spellEnd"/>
+      <w:r>
+        <w:rPr>
+          <w:b/>
+          <w:bCs/>
+        </w:rPr>
+        <w:t>/encomendas/{id}</w:t>
+      </w:r>
+    </w:p>
+    <w:p>
+      <w:pPr>
+        <w:pStyle w:val="SemEspaamento"/>
+      </w:pPr>
+    </w:p>
+    <w:p>
+      <w:pPr>
+        <w:rPr>
+          <w:b/>
+          <w:bCs/>
+        </w:rPr>
+      </w:pPr>
+      <w:r>
         <w:lastRenderedPageBreak/>
-        <w:t>Um utilizador autenticado do tipo operacional faz um pedido para receber o histórico de encomendas num período definido (</w:t>
-      </w:r>
+        <w:t>A resposta</w:t>
+      </w:r>
+      <w:r>
+        <w:rPr>
+          <w:b/>
+          <w:bCs/>
+        </w:rPr>
+        <w:t xml:space="preserve"> devolvida </w:t>
+      </w:r>
+      <w:r>
+        <w:t>por este recurso segue o formato JSON</w:t>
+      </w:r>
+      <w:r>
+        <w:rPr>
+          <w:b/>
+          <w:bCs/>
+        </w:rPr>
+        <w:t>:</w:t>
+      </w:r>
+    </w:p>
+    <w:p>
+      <w:pPr>
+        <w:rPr>
+          <w:color w:val="FF0000"/>
+        </w:rPr>
+      </w:pPr>
+      <w:r>
+        <w:rPr>
+          <w:color w:val="FF0000"/>
+        </w:rPr>
+        <w:t>&lt;Imagem&gt;</w:t>
+      </w:r>
+    </w:p>
+    <w:p>
+      <w:pPr>
+        <w:pStyle w:val="SemEspaamento"/>
+      </w:pPr>
+    </w:p>
+    <w:p>
+      <w:pPr>
+        <w:pStyle w:val="SemEspaamento"/>
+      </w:pPr>
+      <w:r>
+        <w:t xml:space="preserve">Um </w:t>
+      </w:r>
+      <w:r>
+        <w:t>utilizador autenticado</w:t>
+      </w:r>
+      <w:r>
+        <w:t xml:space="preserve"> no Sistema Operacional</w:t>
+      </w:r>
+      <w:r>
+        <w:t>,</w:t>
+      </w:r>
+      <w:r>
+        <w:t xml:space="preserve"> </w:t>
+      </w:r>
+      <w:r>
+        <w:rPr>
+          <w:b/>
+          <w:bCs/>
+        </w:rPr>
+        <w:t>faz um pedido para obter os detalhes de uma encomenda específica</w:t>
+      </w:r>
+      <w:r>
+        <w:t>, através do protocolo HTTP</w:t>
+      </w:r>
+      <w:r>
+        <w:t xml:space="preserve">, </w:t>
+      </w:r>
+      <w:r>
+        <w:t xml:space="preserve">verbo </w:t>
+      </w:r>
+      <w:r>
+        <w:rPr>
+          <w:b/>
+          <w:bCs/>
+        </w:rPr>
+        <w:t>GET</w:t>
+      </w:r>
+      <w:r>
+        <w:t>, para o sítio:</w:t>
+      </w:r>
+    </w:p>
+    <w:p>
+      <w:pPr>
+        <w:pStyle w:val="SemEspaamento"/>
+        <w:rPr>
+          <w:b/>
+          <w:bCs/>
+        </w:rPr>
+      </w:pPr>
       <w:proofErr w:type="spellStart"/>
       <w:r>
-        <w:t>DataInicio-DataFim</w:t>
+        <w:rPr>
+          <w:b/>
+          <w:bCs/>
+        </w:rPr>
+        <w:t>amazonJBM</w:t>
       </w:r>
       <w:proofErr w:type="spellEnd"/>
       <w:r>
-        <w:t xml:space="preserve">), através do protocolo HTTP e do verbo </w:t>
+        <w:rPr>
+          <w:b/>
+          <w:bCs/>
+        </w:rPr>
+        <w:t>/</w:t>
+      </w:r>
+      <w:proofErr w:type="spellStart"/>
+      <w:r>
+        <w:rPr>
+          <w:b/>
+          <w:bCs/>
+        </w:rPr>
+        <w:t>api</w:t>
+      </w:r>
+      <w:proofErr w:type="spellEnd"/>
+      <w:r>
+        <w:rPr>
+          <w:b/>
+          <w:bCs/>
+        </w:rPr>
+        <w:t xml:space="preserve"> </w:t>
+      </w:r>
+      <w:r>
+        <w:rPr>
+          <w:b/>
+          <w:bCs/>
+        </w:rPr>
+        <w:t>/</w:t>
+      </w:r>
+      <w:proofErr w:type="spellStart"/>
+      <w:r>
+        <w:rPr>
+          <w:b/>
+          <w:bCs/>
+        </w:rPr>
+        <w:t>so</w:t>
+      </w:r>
+      <w:proofErr w:type="spellEnd"/>
+      <w:r>
+        <w:rPr>
+          <w:b/>
+          <w:bCs/>
+        </w:rPr>
+        <w:t>/encomendas/{id}</w:t>
+      </w:r>
+    </w:p>
+    <w:p>
+      <w:pPr>
+        <w:pStyle w:val="SemEspaamento"/>
+        <w:rPr>
+          <w:b/>
+          <w:bCs/>
+        </w:rPr>
+      </w:pPr>
+    </w:p>
+    <w:p>
+      <w:pPr>
+        <w:rPr>
+          <w:b/>
+          <w:bCs/>
+        </w:rPr>
+      </w:pPr>
+      <w:r>
+        <w:t>A resposta</w:t>
+      </w:r>
+      <w:r>
+        <w:rPr>
+          <w:b/>
+          <w:bCs/>
+        </w:rPr>
+        <w:t xml:space="preserve"> devolvida </w:t>
+      </w:r>
+      <w:r>
+        <w:t>por este recurso segue o formato JSON</w:t>
+      </w:r>
+      <w:r>
+        <w:rPr>
+          <w:b/>
+          <w:bCs/>
+        </w:rPr>
+        <w:t>:</w:t>
+      </w:r>
+    </w:p>
+    <w:p>
+      <w:pPr>
+        <w:rPr>
+          <w:color w:val="FF0000"/>
+        </w:rPr>
+      </w:pPr>
+      <w:r>
+        <w:rPr>
+          <w:color w:val="FF0000"/>
+        </w:rPr>
+        <w:t>&lt;Imagem&gt;</w:t>
+      </w:r>
+    </w:p>
+    <w:p>
+      <w:pPr>
+        <w:pStyle w:val="SemEspaamento"/>
+        <w:rPr>
+          <w:b/>
+          <w:bCs/>
+        </w:rPr>
+      </w:pPr>
+    </w:p>
+    <w:p>
+      <w:pPr>
+        <w:pStyle w:val="SemEspaamento"/>
+      </w:pPr>
+      <w:r>
+        <w:t xml:space="preserve">Um </w:t>
+      </w:r>
+      <w:r>
+        <w:t>utilizador autenticado</w:t>
+      </w:r>
+      <w:r>
+        <w:t xml:space="preserve"> no Sistema Operacional</w:t>
+      </w:r>
+      <w:r>
+        <w:t>,</w:t>
+      </w:r>
+      <w:r>
+        <w:t xml:space="preserve"> </w:t>
+      </w:r>
+      <w:r>
+        <w:rPr>
+          <w:b/>
+          <w:bCs/>
+        </w:rPr>
+        <w:t>faz um pedido para visualizar o histórico de alertas de um sensor específico</w:t>
+      </w:r>
+      <w:r>
+        <w:t>, através do protocolo HTTP</w:t>
+      </w:r>
+      <w:r>
+        <w:t xml:space="preserve">, </w:t>
+      </w:r>
+      <w:r>
+        <w:t xml:space="preserve">verbo </w:t>
       </w:r>
       <w:r>
         <w:rPr>
@@ -2784,7 +4233,7 @@
         <w:t>GET</w:t>
       </w:r>
       <w:r>
-        <w:t xml:space="preserve">, para o sítio: </w:t>
+        <w:t>, para o sítio:</w:t>
       </w:r>
     </w:p>
     <w:p>
@@ -2795,12 +4244,69 @@
           <w:bCs/>
         </w:rPr>
       </w:pPr>
-      <w:r>
-        <w:rPr>
-          <w:b/>
-          <w:bCs/>
-        </w:rPr>
-        <w:t>/so/historico-encomendas?DataInicio=YYYY-MM-DD&amp;DataFim=YYYY-MM-DD</w:t>
+      <w:proofErr w:type="spellStart"/>
+      <w:r>
+        <w:rPr>
+          <w:b/>
+          <w:bCs/>
+        </w:rPr>
+        <w:t>amazonJBM</w:t>
+      </w:r>
+      <w:proofErr w:type="spellEnd"/>
+      <w:r>
+        <w:rPr>
+          <w:b/>
+          <w:bCs/>
+        </w:rPr>
+        <w:t>/</w:t>
+      </w:r>
+      <w:proofErr w:type="spellStart"/>
+      <w:r>
+        <w:rPr>
+          <w:b/>
+          <w:bCs/>
+        </w:rPr>
+        <w:t>api</w:t>
+      </w:r>
+      <w:proofErr w:type="spellEnd"/>
+      <w:r>
+        <w:rPr>
+          <w:b/>
+          <w:bCs/>
+        </w:rPr>
+        <w:t>/</w:t>
+      </w:r>
+      <w:proofErr w:type="spellStart"/>
+      <w:r>
+        <w:rPr>
+          <w:b/>
+          <w:bCs/>
+        </w:rPr>
+        <w:t>so</w:t>
+      </w:r>
+      <w:proofErr w:type="spellEnd"/>
+      <w:r>
+        <w:rPr>
+          <w:b/>
+          <w:bCs/>
+        </w:rPr>
+        <w:t>/sensores/{</w:t>
+      </w:r>
+      <w:proofErr w:type="spellStart"/>
+      <w:r>
+        <w:rPr>
+          <w:b/>
+          <w:bCs/>
+        </w:rPr>
+        <w:t>sensorId</w:t>
+      </w:r>
+      <w:proofErr w:type="spellEnd"/>
+      <w:r>
+        <w:rPr>
+          <w:b/>
+          <w:bCs/>
+        </w:rPr>
+        <w:t>}</w:t>
       </w:r>
     </w:p>
     <w:p>
@@ -2855,8 +4361,60 @@
     </w:p>
     <w:p>
       <w:pPr>
+        <w:rPr>
+          <w:color w:val="FF0000"/>
+        </w:rPr>
+      </w:pPr>
+    </w:p>
+    <w:p>
+      <w:pPr>
         <w:pStyle w:val="SemEspaamento"/>
       </w:pPr>
+      <w:r>
+        <w:t xml:space="preserve">Um </w:t>
+      </w:r>
+      <w:r>
+        <w:t>utilizador autenticado</w:t>
+      </w:r>
+      <w:r>
+        <w:t xml:space="preserve"> no Sistema Operacional,</w:t>
+      </w:r>
+      <w:r>
+        <w:t xml:space="preserve"> </w:t>
+      </w:r>
+      <w:r>
+        <w:rPr>
+          <w:b/>
+          <w:bCs/>
+        </w:rPr>
+        <w:t xml:space="preserve">faz um pedido para visualizar o histórico de alertas </w:t>
+      </w:r>
+      <w:r>
+        <w:rPr>
+          <w:b/>
+          <w:bCs/>
+        </w:rPr>
+        <w:t>de uma encomenda</w:t>
+      </w:r>
+      <w:r>
+        <w:t>, através do protocolo HTTP</w:t>
+      </w:r>
+      <w:r>
+        <w:t xml:space="preserve">, </w:t>
+      </w:r>
+      <w:r>
+        <w:t xml:space="preserve">verbo </w:t>
+      </w:r>
+      <w:r>
+        <w:rPr>
+          <w:b/>
+          <w:bCs/>
+        </w:rPr>
+        <w:t>GET</w:t>
+      </w:r>
+      <w:r>
+        <w:t>, para o sítio:</w:t>
+      </w:r>
     </w:p>
     <w:p>
       <w:pPr>
@@ -2866,19 +4424,15 @@
           <w:bCs/>
         </w:rPr>
       </w:pPr>
-      <w:r>
-        <w:t xml:space="preserve">Um utilizador autenticado do tipo operacional faz um pedido para cancelar uma encomenda que ainda não foi processada, através do protocolo HTTP e do verbo </w:t>
-      </w:r>
-      <w:r>
-        <w:rPr>
-          <w:b/>
-          <w:bCs/>
-        </w:rPr>
-        <w:t>DELETE</w:t>
-      </w:r>
-      <w:r>
-        <w:t xml:space="preserve">, para o sítio: </w:t>
-      </w:r>
+      <w:proofErr w:type="spellStart"/>
+      <w:r>
+        <w:rPr>
+          <w:b/>
+          <w:bCs/>
+        </w:rPr>
+        <w:t>amazonJBM</w:t>
+      </w:r>
+      <w:proofErr w:type="spellEnd"/>
       <w:r>
         <w:rPr>
           <w:b/>
@@ -2892,6 +4446,22 @@
           <w:b/>
           <w:bCs/>
         </w:rPr>
+        <w:t>api</w:t>
+      </w:r>
+      <w:proofErr w:type="spellEnd"/>
+      <w:r>
+        <w:rPr>
+          <w:b/>
+          <w:bCs/>
+        </w:rPr>
+        <w:t>/</w:t>
+      </w:r>
+      <w:proofErr w:type="spellStart"/>
+      <w:r>
+        <w:rPr>
+          <w:b/>
+          <w:bCs/>
+        </w:rPr>
         <w:t>so</w:t>
       </w:r>
       <w:proofErr w:type="spellEnd"/>
@@ -2900,12 +4470,23 @@
           <w:b/>
           <w:bCs/>
         </w:rPr>
-        <w:t>/encomendas/{id}</w:t>
+        <w:t>/</w:t>
+      </w:r>
+      <w:r>
+        <w:rPr>
+          <w:b/>
+          <w:bCs/>
+        </w:rPr>
+        <w:t>encomenda/{id}/alertas</w:t>
       </w:r>
     </w:p>
     <w:p>
       <w:pPr>
         <w:pStyle w:val="SemEspaamento"/>
+        <w:rPr>
+          <w:b/>
+          <w:bCs/>
+        </w:rPr>
       </w:pPr>
     </w:p>
     <w:p>
@@ -2951,25 +4532,127 @@
     </w:p>
     <w:p>
       <w:pPr>
+        <w:rPr>
+          <w:color w:val="FF0000"/>
+        </w:rPr>
+      </w:pPr>
+    </w:p>
+    <w:p>
+      <w:pPr>
         <w:pStyle w:val="SemEspaamento"/>
       </w:pPr>
+      <w:r>
+        <w:br w:type="page"/>
+      </w:r>
+      <w:r>
+        <w:lastRenderedPageBreak/>
+        <w:t xml:space="preserve">Um </w:t>
+      </w:r>
+      <w:r>
+        <w:t>utilizador autenticado</w:t>
+      </w:r>
+      <w:r>
+        <w:t xml:space="preserve"> no Sistema Operacional,</w:t>
+      </w:r>
+      <w:r>
+        <w:t xml:space="preserve"> </w:t>
+      </w:r>
+      <w:r>
+        <w:rPr>
+          <w:b/>
+          <w:bCs/>
+        </w:rPr>
+        <w:t xml:space="preserve">faz um pedido para receber os alertas </w:t>
+      </w:r>
+      <w:r>
+        <w:rPr>
+          <w:b/>
+          <w:bCs/>
+        </w:rPr>
+        <w:t xml:space="preserve">de </w:t>
+      </w:r>
+      <w:r>
+        <w:rPr>
+          <w:b/>
+          <w:bCs/>
+        </w:rPr>
+        <w:t>todas as encomendas</w:t>
+      </w:r>
+      <w:r>
+        <w:t>, através do protocolo HTTP</w:t>
+      </w:r>
+      <w:r>
+        <w:t xml:space="preserve">, </w:t>
+      </w:r>
+      <w:r>
+        <w:t xml:space="preserve">verbo </w:t>
+      </w:r>
+      <w:r>
+        <w:rPr>
+          <w:b/>
+          <w:bCs/>
+        </w:rPr>
+        <w:t>GET</w:t>
+      </w:r>
+      <w:r>
+        <w:t>, para o sítio:</w:t>
+      </w:r>
     </w:p>
     <w:p>
       <w:pPr>
         <w:pStyle w:val="SemEspaamento"/>
-      </w:pPr>
-      <w:r>
-        <w:t xml:space="preserve">Um utilizador autenticado do tipo operacional faz um pedido para obter os detalhes de uma encomenda específica, incluindo volumes, posicionamento e valores dos sensores, através do protocolo HTTP e do verbo </w:t>
-      </w:r>
-      <w:r>
-        <w:rPr>
-          <w:b/>
-          <w:bCs/>
-        </w:rPr>
-        <w:t>GET</w:t>
-      </w:r>
-      <w:r>
-        <w:t>, para o sítio:</w:t>
+        <w:rPr>
+          <w:b/>
+          <w:bCs/>
+        </w:rPr>
+      </w:pPr>
+      <w:proofErr w:type="spellStart"/>
+      <w:r>
+        <w:rPr>
+          <w:b/>
+          <w:bCs/>
+        </w:rPr>
+        <w:t>amazonJBM</w:t>
+      </w:r>
+      <w:proofErr w:type="spellEnd"/>
+      <w:r>
+        <w:rPr>
+          <w:b/>
+          <w:bCs/>
+        </w:rPr>
+        <w:t>/</w:t>
+      </w:r>
+      <w:proofErr w:type="spellStart"/>
+      <w:r>
+        <w:rPr>
+          <w:b/>
+          <w:bCs/>
+        </w:rPr>
+        <w:t>api</w:t>
+      </w:r>
+      <w:proofErr w:type="spellEnd"/>
+      <w:r>
+        <w:rPr>
+          <w:b/>
+          <w:bCs/>
+        </w:rPr>
+        <w:t>/</w:t>
+      </w:r>
+      <w:proofErr w:type="spellStart"/>
+      <w:r>
+        <w:rPr>
+          <w:b/>
+          <w:bCs/>
+        </w:rPr>
+        <w:t>so</w:t>
+      </w:r>
+      <w:proofErr w:type="spellEnd"/>
+      <w:r>
+        <w:rPr>
+          <w:b/>
+          <w:bCs/>
+        </w:rPr>
+        <w:t>/encomendas/alertas</w:t>
       </w:r>
     </w:p>
     <w:p>
@@ -2980,333 +4663,6 @@
           <w:bCs/>
         </w:rPr>
       </w:pPr>
-      <w:r>
-        <w:rPr>
-          <w:b/>
-          <w:bCs/>
-        </w:rPr>
-        <w:t>/</w:t>
-      </w:r>
-      <w:proofErr w:type="spellStart"/>
-      <w:r>
-        <w:rPr>
-          <w:b/>
-          <w:bCs/>
-        </w:rPr>
-        <w:t>so</w:t>
-      </w:r>
-      <w:proofErr w:type="spellEnd"/>
-      <w:r>
-        <w:rPr>
-          <w:b/>
-          <w:bCs/>
-        </w:rPr>
-        <w:t>/encomendas/{id}</w:t>
-      </w:r>
-    </w:p>
-    <w:p>
-      <w:pPr>
-        <w:pStyle w:val="SemEspaamento"/>
-        <w:rPr>
-          <w:b/>
-          <w:bCs/>
-        </w:rPr>
-      </w:pPr>
-    </w:p>
-    <w:p>
-      <w:pPr>
-        <w:rPr>
-          <w:b/>
-          <w:bCs/>
-        </w:rPr>
-      </w:pPr>
-      <w:r>
-        <w:t>A resposta</w:t>
-      </w:r>
-      <w:r>
-        <w:rPr>
-          <w:b/>
-          <w:bCs/>
-        </w:rPr>
-        <w:t xml:space="preserve"> devolvida </w:t>
-      </w:r>
-      <w:r>
-        <w:t>por este recurso segue o formato JSON</w:t>
-      </w:r>
-      <w:r>
-        <w:rPr>
-          <w:b/>
-          <w:bCs/>
-        </w:rPr>
-        <w:t>:</w:t>
-      </w:r>
-    </w:p>
-    <w:p>
-      <w:pPr>
-        <w:rPr>
-          <w:color w:val="FF0000"/>
-        </w:rPr>
-      </w:pPr>
-      <w:r>
-        <w:rPr>
-          <w:color w:val="FF0000"/>
-        </w:rPr>
-        <w:t>&lt;Imagem&gt;</w:t>
-      </w:r>
-    </w:p>
-    <w:p>
-      <w:pPr>
-        <w:pStyle w:val="SemEspaamento"/>
-        <w:rPr>
-          <w:b/>
-          <w:bCs/>
-        </w:rPr>
-      </w:pPr>
-    </w:p>
-    <w:p>
-      <w:pPr>
-        <w:pStyle w:val="SemEspaamento"/>
-      </w:pPr>
-      <w:r>
-        <w:t xml:space="preserve">Um utilizador autenticado do tipo operacional faz um pedido para visualizar o histórico de alertas de um sensor específico, através do protocolo HTTP e do verbo </w:t>
-      </w:r>
-      <w:r>
-        <w:rPr>
-          <w:b/>
-          <w:bCs/>
-        </w:rPr>
-        <w:t>GET</w:t>
-      </w:r>
-      <w:r>
-        <w:t>, para o sítio:</w:t>
-      </w:r>
-    </w:p>
-    <w:p>
-      <w:pPr>
-        <w:pStyle w:val="SemEspaamento"/>
-        <w:rPr>
-          <w:b/>
-          <w:bCs/>
-        </w:rPr>
-      </w:pPr>
-      <w:r>
-        <w:rPr>
-          <w:b/>
-          <w:bCs/>
-        </w:rPr>
-        <w:t>/</w:t>
-      </w:r>
-      <w:proofErr w:type="spellStart"/>
-      <w:r>
-        <w:rPr>
-          <w:b/>
-          <w:bCs/>
-        </w:rPr>
-        <w:t>so</w:t>
-      </w:r>
-      <w:proofErr w:type="spellEnd"/>
-      <w:r>
-        <w:rPr>
-          <w:b/>
-          <w:bCs/>
-        </w:rPr>
-        <w:t>/sensores/{</w:t>
-      </w:r>
-      <w:proofErr w:type="spellStart"/>
-      <w:r>
-        <w:rPr>
-          <w:b/>
-          <w:bCs/>
-        </w:rPr>
-        <w:t>sensorId</w:t>
-      </w:r>
-      <w:proofErr w:type="spellEnd"/>
-      <w:r>
-        <w:rPr>
-          <w:b/>
-          <w:bCs/>
-        </w:rPr>
-        <w:t>}/alertas</w:t>
-      </w:r>
-    </w:p>
-    <w:p>
-      <w:pPr>
-        <w:pStyle w:val="SemEspaamento"/>
-        <w:rPr>
-          <w:b/>
-          <w:bCs/>
-        </w:rPr>
-      </w:pPr>
-    </w:p>
-    <w:p>
-      <w:pPr>
-        <w:rPr>
-          <w:b/>
-          <w:bCs/>
-        </w:rPr>
-      </w:pPr>
-      <w:r>
-        <w:t>A resposta</w:t>
-      </w:r>
-      <w:r>
-        <w:rPr>
-          <w:b/>
-          <w:bCs/>
-        </w:rPr>
-        <w:t xml:space="preserve"> devolvida </w:t>
-      </w:r>
-      <w:r>
-        <w:t>por este recurso segue o formato JSON</w:t>
-      </w:r>
-      <w:r>
-        <w:rPr>
-          <w:b/>
-          <w:bCs/>
-        </w:rPr>
-        <w:t>:</w:t>
-      </w:r>
-    </w:p>
-    <w:p>
-      <w:pPr>
-        <w:rPr>
-          <w:color w:val="FF0000"/>
-        </w:rPr>
-      </w:pPr>
-      <w:r>
-        <w:rPr>
-          <w:color w:val="FF0000"/>
-        </w:rPr>
-        <w:t>&lt;Imagem&gt;</w:t>
-      </w:r>
-    </w:p>
-    <w:p>
-      <w:pPr>
-        <w:rPr>
-          <w:color w:val="FF0000"/>
-        </w:rPr>
-      </w:pPr>
-    </w:p>
-    <w:p>
-      <w:pPr>
-        <w:pStyle w:val="SemEspaamento"/>
-      </w:pPr>
-      <w:r>
-        <w:t xml:space="preserve">Um utilizador autenticado do tipo operacional faz um pedido para receber os alertas novos de todas as encomendas, através do protocolo HTTP e do verbo </w:t>
-      </w:r>
-      <w:r>
-        <w:rPr>
-          <w:b/>
-          <w:bCs/>
-        </w:rPr>
-        <w:t>GET</w:t>
-      </w:r>
-      <w:r>
-        <w:t>, para o sítio:</w:t>
-      </w:r>
-    </w:p>
-    <w:p>
-      <w:pPr>
-        <w:pStyle w:val="SemEspaamento"/>
-        <w:rPr>
-          <w:b/>
-          <w:bCs/>
-        </w:rPr>
-      </w:pPr>
-      <w:r>
-        <w:rPr>
-          <w:b/>
-          <w:bCs/>
-        </w:rPr>
-        <w:t>/</w:t>
-      </w:r>
-      <w:proofErr w:type="spellStart"/>
-      <w:r>
-        <w:rPr>
-          <w:b/>
-          <w:bCs/>
-        </w:rPr>
-        <w:t>so</w:t>
-      </w:r>
-      <w:proofErr w:type="spellEnd"/>
-      <w:r>
-        <w:rPr>
-          <w:b/>
-          <w:bCs/>
-        </w:rPr>
-        <w:t>/encomendas/alertas-novos</w:t>
-      </w:r>
-    </w:p>
-    <w:p>
-      <w:pPr>
-        <w:pStyle w:val="SemEspaamento"/>
-        <w:rPr>
-          <w:b/>
-          <w:bCs/>
-        </w:rPr>
-      </w:pPr>
-      <w:r>
-        <w:rPr>
-          <w:b/>
-          <w:bCs/>
-        </w:rPr>
-        <w:t>Ou</w:t>
-      </w:r>
-    </w:p>
-    <w:p>
-      <w:pPr>
-        <w:pStyle w:val="SemEspaamento"/>
-        <w:rPr>
-          <w:b/>
-          <w:bCs/>
-        </w:rPr>
-      </w:pPr>
-      <w:r>
-        <w:rPr>
-          <w:b/>
-          <w:bCs/>
-        </w:rPr>
-        <w:t>GET /</w:t>
-      </w:r>
-      <w:proofErr w:type="spellStart"/>
-      <w:r>
-        <w:rPr>
-          <w:b/>
-          <w:bCs/>
-        </w:rPr>
-        <w:t>so</w:t>
-      </w:r>
-      <w:proofErr w:type="spellEnd"/>
-      <w:r>
-        <w:rPr>
-          <w:b/>
-          <w:bCs/>
-        </w:rPr>
-        <w:t>/encomendas/</w:t>
-      </w:r>
-      <w:proofErr w:type="spellStart"/>
-      <w:r>
-        <w:rPr>
-          <w:b/>
-          <w:bCs/>
-        </w:rPr>
-        <w:t>alertas-novos?desde</w:t>
-      </w:r>
-      <w:proofErr w:type="spellEnd"/>
-      <w:r>
-        <w:rPr>
-          <w:b/>
-          <w:bCs/>
-        </w:rPr>
-        <w:t>=YYYY-MM-DDTHH:MM:SS</w:t>
-      </w:r>
-      <w:r>
-        <w:rPr>
-          <w:b/>
-          <w:bCs/>
-        </w:rPr>
-        <w:br/>
-        <w:t>???</w:t>
-      </w:r>
     </w:p>
     <w:p>
       <w:pPr>
@@ -3364,8 +4720,24 @@
         </w:rPr>
       </w:pPr>
       <w:r>
+        <w:rPr>
+          <w:rFonts w:eastAsiaTheme="minorEastAsia"/>
+          <w:kern w:val="0"/>
+          <w:lang w:eastAsia="pt-PT"/>
+          <w14:ligatures w14:val="none"/>
+        </w:rPr>
         <w:br w:type="page"/>
       </w:r>
+    </w:p>
+    <w:p>
+      <w:pPr>
+        <w:rPr>
+          <w:rFonts w:eastAsiaTheme="minorEastAsia"/>
+          <w:kern w:val="0"/>
+          <w:lang w:eastAsia="pt-PT"/>
+          <w14:ligatures w14:val="none"/>
+        </w:rPr>
+      </w:pPr>
     </w:p>
     <w:p>
       <w:pPr>
@@ -3384,7 +4756,6 @@
           <w:sz w:val="32"/>
           <w:szCs w:val="32"/>
         </w:rPr>
-        <w:lastRenderedPageBreak/>
         <w:t>Sistema de Sensores</w:t>
       </w:r>
       <w:bookmarkEnd w:id="3"/>
@@ -3422,6 +4793,22 @@
           <w:b/>
           <w:bCs/>
         </w:rPr>
+        <w:t>amazonJBM</w:t>
+      </w:r>
+      <w:proofErr w:type="spellEnd"/>
+      <w:r>
+        <w:rPr>
+          <w:b/>
+          <w:bCs/>
+        </w:rPr>
+        <w:t>/</w:t>
+      </w:r>
+      <w:proofErr w:type="spellStart"/>
+      <w:r>
+        <w:rPr>
+          <w:b/>
+          <w:bCs/>
+        </w:rPr>
         <w:t>api</w:t>
       </w:r>
       <w:proofErr w:type="spellEnd"/>
@@ -3526,6 +4913,22 @@
           <w:b/>
           <w:bCs/>
         </w:rPr>
+        <w:t>amazonJBM</w:t>
+      </w:r>
+      <w:proofErr w:type="spellEnd"/>
+      <w:r>
+        <w:rPr>
+          <w:b/>
+          <w:bCs/>
+        </w:rPr>
+        <w:t>/</w:t>
+      </w:r>
+      <w:proofErr w:type="spellStart"/>
+      <w:r>
+        <w:rPr>
+          <w:b/>
+          <w:bCs/>
+        </w:rPr>
         <w:t>api</w:t>
       </w:r>
       <w:proofErr w:type="spellEnd"/>
@@ -3534,7 +4937,7 @@
           <w:b/>
           <w:bCs/>
         </w:rPr>
-        <w:t>/sensores/{id</w:t>
+        <w:t>/sensor/{id</w:t>
       </w:r>
       <w:r>
         <w:rPr>
@@ -3686,7 +5089,13 @@
         <w:t xml:space="preserve"> </w:t>
       </w:r>
       <w:r>
-        <w:t xml:space="preserve">para o sitio: </w:t>
+        <w:t>para o s</w:t>
+      </w:r>
+      <w:r>
+        <w:t>í</w:t>
+      </w:r>
+      <w:r>
+        <w:t xml:space="preserve">tio: </w:t>
       </w:r>
       <w:proofErr w:type="spellStart"/>
       <w:r>
@@ -3694,6 +5103,22 @@
           <w:b/>
           <w:bCs/>
         </w:rPr>
+        <w:t>amazonJBM</w:t>
+      </w:r>
+      <w:proofErr w:type="spellEnd"/>
+      <w:r>
+        <w:rPr>
+          <w:b/>
+          <w:bCs/>
+        </w:rPr>
+        <w:t>/</w:t>
+      </w:r>
+      <w:proofErr w:type="spellStart"/>
+      <w:r>
+        <w:rPr>
+          <w:b/>
+          <w:bCs/>
+        </w:rPr>
         <w:t>api</w:t>
       </w:r>
       <w:proofErr w:type="spellEnd"/>
@@ -3702,7 +5127,7 @@
           <w:b/>
           <w:bCs/>
         </w:rPr>
-        <w:t>/sensores/{id</w:t>
+        <w:t>/sensor/{id</w:t>
       </w:r>
       <w:r>
         <w:rPr>
@@ -3807,6 +5232,24 @@
     </w:p>
     <w:p>
       <w:pPr>
+        <w:ind w:left="708"/>
+      </w:pPr>
+      <w:r>
+        <w:t xml:space="preserve">Em caso de insucesso, a resposta </w:t>
+      </w:r>
+      <w:r>
+        <w:rPr>
+          <w:b/>
+          <w:bCs/>
+        </w:rPr>
+        <w:t>devolvida</w:t>
+      </w:r>
+      <w:r>
+        <w:t xml:space="preserve"> por este recurso retorna um código de erro apropriado utilizado pelo HTTP.</w:t>
+      </w:r>
+    </w:p>
+    <w:p>
+      <w:pPr>
         <w:spacing w:line="276" w:lineRule="auto"/>
         <w:ind w:left="708"/>
         <w:jc w:val="both"/>
@@ -3814,31 +5257,6 @@
           <w:u w:val="single"/>
         </w:rPr>
       </w:pPr>
-      <w:r>
-        <w:t xml:space="preserve">A resposta </w:t>
-      </w:r>
-      <w:r>
-        <w:rPr>
-          <w:b/>
-          <w:bCs/>
-        </w:rPr>
-        <w:t>devolvida</w:t>
-      </w:r>
-      <w:r>
-        <w:t xml:space="preserve"> </w:t>
-      </w:r>
-      <w:r>
-        <w:t xml:space="preserve">por este recurso, em caso de </w:t>
-      </w:r>
-      <w:r>
-        <w:t>falha</w:t>
-      </w:r>
-      <w:r>
-        <w:t>, incluirá um código HTTP que indica o tipo de erro apropriado</w:t>
-      </w:r>
-      <w:r>
-        <w:t>.</w:t>
-      </w:r>
     </w:p>
     <w:sectPr>
       <w:pgSz w:w="11906" w:h="16838"/>
@@ -3855,6 +5273,96 @@
 <file path=word/numbering.xml><?xml version="1.0" encoding="utf-8"?>
 <w:numbering xmlns:wpc="http://schemas.microsoft.com/office/word/2010/wordprocessingCanvas" xmlns:cx="http://schemas.microsoft.com/office/drawing/2014/chartex" xmlns:cx1="http://schemas.microsoft.com/office/drawing/2015/9/8/chartex" xmlns:cx2="http://schemas.microsoft.com/office/drawing/2015/10/21/chartex" xmlns:cx3="http://schemas.microsoft.com/office/drawing/2016/5/9/chartex" xmlns:cx4="http://schemas.microsoft.com/office/drawing/2016/5/10/chartex" xmlns:cx5="http://schemas.microsoft.com/office/drawing/2016/5/11/chartex" xmlns:cx6="http://schemas.microsoft.com/office/drawing/2016/5/12/chartex" xmlns:cx7="http://schemas.microsoft.com/office/drawing/2016/5/13/chartex" xmlns:cx8="http://schemas.microsoft.com/office/drawing/2016/5/14/chartex" xmlns:mc="http://schemas.openxmlformats.org/markup-compatibility/2006" xmlns:aink="http://schemas.microsoft.com/office/drawing/2016/ink" xmlns:am3d="http://schemas.microsoft.com/office/drawing/2017/model3d" xmlns:o="urn:schemas-microsoft-com:office:office" xmlns:oel="http://schemas.microsoft.com/office/2019/extlst" xmlns:r="http://schemas.openxmlformats.org/officeDocument/2006/relationships" xmlns:m="http://schemas.openxmlformats.org/officeDocument/2006/math" xmlns:v="urn:schemas-microsoft-com:vml" xmlns:wp14="http://schemas.microsoft.com/office/word/2010/wordprocessingDrawing" xmlns:wp="http://schemas.openxmlformats.org/drawingml/2006/wordprocessingDrawing" xmlns:w10="urn:schemas-microsoft-com:office:word" xmlns:w="http://schemas.openxmlformats.org/wordprocessingml/2006/main" xmlns:w14="http://schemas.microsoft.com/office/word/2010/wordml" xmlns:w15="http://schemas.microsoft.com/office/word/2012/wordml" xmlns:w16cex="http://schemas.microsoft.com/office/word/2018/wordml/cex" xmlns:w16cid="http://schemas.microsoft.com/office/word/2016/wordml/cid" xmlns:w16="http://schemas.microsoft.com/office/word/2018/wordml" xmlns:w16du="http://schemas.microsoft.com/office/word/2023/wordml/word16du" xmlns:w16sdtdh="http://schemas.microsoft.com/office/word/2020/wordml/sdtdatahash" xmlns:w16se="http://schemas.microsoft.com/office/word/2015/wordml/symex" xmlns:wpg="http://schemas.microsoft.com/office/word/2010/wordprocessingGroup" xmlns:wpi="http://schemas.microsoft.com/office/word/2010/wordprocessingInk" xmlns:wne="http://schemas.microsoft.com/office/word/2006/wordml" xmlns:wps="http://schemas.microsoft.com/office/word/2010/wordprocessingShape" mc:Ignorable="w14 w15 w16se w16cid w16 w16cex w16sdtdh w16du wp14">
   <w:abstractNum w:abstractNumId="0" w15:restartNumberingAfterBreak="0">
+    <w:nsid w:val="01D27A9A"/>
+    <w:multiLevelType w:val="hybridMultilevel"/>
+    <w:tmpl w:val="37F29EA0"/>
+    <w:lvl w:ilvl="0" w:tplc="8E9C8770">
+      <w:start w:val="1"/>
+      <w:numFmt w:val="decimal"/>
+      <w:lvlText w:val="%1."/>
+      <w:lvlJc w:val="left"/>
+      <w:pPr>
+        <w:ind w:left="720" w:hanging="360"/>
+      </w:pPr>
+      <w:rPr>
+        <w:b w:val="0"/>
+        <w:bCs w:val="0"/>
+      </w:rPr>
+    </w:lvl>
+    <w:lvl w:ilvl="1" w:tplc="08160019" w:tentative="1">
+      <w:start w:val="1"/>
+      <w:numFmt w:val="lowerLetter"/>
+      <w:lvlText w:val="%2."/>
+      <w:lvlJc w:val="left"/>
+      <w:pPr>
+        <w:ind w:left="1440" w:hanging="360"/>
+      </w:pPr>
+    </w:lvl>
+    <w:lvl w:ilvl="2" w:tplc="0816001B" w:tentative="1">
+      <w:start w:val="1"/>
+      <w:numFmt w:val="lowerRoman"/>
+      <w:lvlText w:val="%3."/>
+      <w:lvlJc w:val="right"/>
+      <w:pPr>
+        <w:ind w:left="2160" w:hanging="180"/>
+      </w:pPr>
+    </w:lvl>
+    <w:lvl w:ilvl="3" w:tplc="0816000F" w:tentative="1">
+      <w:start w:val="1"/>
+      <w:numFmt w:val="decimal"/>
+      <w:lvlText w:val="%4."/>
+      <w:lvlJc w:val="left"/>
+      <w:pPr>
+        <w:ind w:left="2880" w:hanging="360"/>
+      </w:pPr>
+    </w:lvl>
+    <w:lvl w:ilvl="4" w:tplc="08160019" w:tentative="1">
+      <w:start w:val="1"/>
+      <w:numFmt w:val="lowerLetter"/>
+      <w:lvlText w:val="%5."/>
+      <w:lvlJc w:val="left"/>
+      <w:pPr>
+        <w:ind w:left="3600" w:hanging="360"/>
+      </w:pPr>
+    </w:lvl>
+    <w:lvl w:ilvl="5" w:tplc="0816001B" w:tentative="1">
+      <w:start w:val="1"/>
+      <w:numFmt w:val="lowerRoman"/>
+      <w:lvlText w:val="%6."/>
+      <w:lvlJc w:val="right"/>
+      <w:pPr>
+        <w:ind w:left="4320" w:hanging="180"/>
+      </w:pPr>
+    </w:lvl>
+    <w:lvl w:ilvl="6" w:tplc="0816000F" w:tentative="1">
+      <w:start w:val="1"/>
+      <w:numFmt w:val="decimal"/>
+      <w:lvlText w:val="%7."/>
+      <w:lvlJc w:val="left"/>
+      <w:pPr>
+        <w:ind w:left="5040" w:hanging="360"/>
+      </w:pPr>
+    </w:lvl>
+    <w:lvl w:ilvl="7" w:tplc="08160019" w:tentative="1">
+      <w:start w:val="1"/>
+      <w:numFmt w:val="lowerLetter"/>
+      <w:lvlText w:val="%8."/>
+      <w:lvlJc w:val="left"/>
+      <w:pPr>
+        <w:ind w:left="5760" w:hanging="360"/>
+      </w:pPr>
+    </w:lvl>
+    <w:lvl w:ilvl="8" w:tplc="0816001B" w:tentative="1">
+      <w:start w:val="1"/>
+      <w:numFmt w:val="lowerRoman"/>
+      <w:lvlText w:val="%9."/>
+      <w:lvlJc w:val="right"/>
+      <w:pPr>
+        <w:ind w:left="6480" w:hanging="180"/>
+      </w:pPr>
+    </w:lvl>
+  </w:abstractNum>
+  <w:abstractNum w:abstractNumId="1" w15:restartNumberingAfterBreak="0">
     <w:nsid w:val="166429E8"/>
     <w:multiLevelType w:val="hybridMultilevel"/>
     <w:tmpl w:val="2E46C104"/>
@@ -3940,7 +5448,7 @@
       </w:pPr>
     </w:lvl>
   </w:abstractNum>
-  <w:abstractNum w:abstractNumId="1" w15:restartNumberingAfterBreak="0">
+  <w:abstractNum w:abstractNumId="2" w15:restartNumberingAfterBreak="0">
     <w:nsid w:val="1B7E75E0"/>
     <w:multiLevelType w:val="multilevel"/>
     <w:tmpl w:val="75384578"/>
@@ -4062,9 +5570,12 @@
     </w:lvl>
   </w:abstractNum>
   <w:num w:numId="1" w16cid:durableId="1405831988">
+    <w:abstractNumId w:val="2"/>
+  </w:num>
+  <w:num w:numId="2" w16cid:durableId="911696692">
     <w:abstractNumId w:val="1"/>
   </w:num>
-  <w:num w:numId="2" w16cid:durableId="911696692">
+  <w:num w:numId="3" w16cid:durableId="1579056426">
     <w:abstractNumId w:val="0"/>
   </w:num>
 </w:numbering>
@@ -4470,7 +5981,7 @@
   <w:style w:type="paragraph" w:default="1" w:styleId="Normal">
     <w:name w:val="Normal"/>
     <w:qFormat/>
-    <w:rsid w:val="00550A60"/>
+    <w:rsid w:val="00E860B7"/>
   </w:style>
   <w:style w:type="paragraph" w:styleId="Ttulo1">
     <w:name w:val="heading 1"/>

</xml_diff>

<commit_message>
Created the Logistica end point
</commit_message>
<xml_diff>
--- a/Especificação da API.docx
+++ b/Especificação da API.docx
@@ -1052,7 +1052,6 @@
       <w:bookmarkEnd w:id="0"/>
     </w:p>
     <w:p/>
-    <w:p/>
     <w:p>
       <w:pPr>
         <w:jc w:val="both"/>
@@ -1080,6 +1079,45 @@
       <w:r>
         <w:t>.</w:t>
       </w:r>
+      <w:r>
+        <w:t xml:space="preserve"> Para além de receber informaç</w:t>
+      </w:r>
+      <w:r>
+        <w:t xml:space="preserve">ão dos sensores a </w:t>
+      </w:r>
+      <w:r>
+        <w:t>“</w:t>
+      </w:r>
+      <w:r>
+        <w:t>Aplicação de Monitorização</w:t>
+      </w:r>
+      <w:r>
+        <w:t>”</w:t>
+      </w:r>
+      <w:r>
+        <w:t xml:space="preserve">, faz a comunicação, e dá resposta a todas as funcionalidades dos diversos sistemas, exceto </w:t>
+      </w:r>
+      <w:r>
+        <w:t>a</w:t>
+      </w:r>
+      <w:r>
+        <w:t xml:space="preserve">o </w:t>
+      </w:r>
+      <w:r>
+        <w:t>“</w:t>
+      </w:r>
+      <w:r>
+        <w:t>S</w:t>
+      </w:r>
+      <w:r>
+        <w:t>istema de E-Commerce</w:t>
+      </w:r>
+      <w:r>
+        <w:t>”</w:t>
+      </w:r>
+      <w:r>
+        <w:t>.</w:t>
+      </w:r>
     </w:p>
     <w:p/>
     <w:p>
@@ -1090,6 +1128,13 @@
           <w:bCs/>
         </w:rPr>
       </w:pPr>
+      <w:r>
+        <w:rPr>
+          <w:b/>
+          <w:bCs/>
+        </w:rPr>
+        <w:t xml:space="preserve">Sistema de </w:t>
+      </w:r>
       <w:r>
         <w:rPr>
           <w:b/>
@@ -1137,7 +1182,16 @@
         <w:t xml:space="preserve"> são enviadas para a </w:t>
       </w:r>
       <w:r>
-        <w:t>logística, para serem tratadas posteriormente pela Aplicação de Monitorização</w:t>
+        <w:t xml:space="preserve">logística, para serem tratadas posteriormente pela </w:t>
+      </w:r>
+      <w:r>
+        <w:t>“</w:t>
+      </w:r>
+      <w:r>
+        <w:t>Aplicação de Monitorização</w:t>
+      </w:r>
+      <w:r>
+        <w:t>”</w:t>
       </w:r>
       <w:r>
         <w:t>.</w:t>
@@ -1177,7 +1231,22 @@
         <w:jc w:val="both"/>
       </w:pPr>
       <w:r>
-        <w:t>Representa o Serviço de Apoio ao Cliente, que se conecta diretamente à "Aplicação de Monitorização". Aqui, o cliente pode consultar o estado, bem como a localização das suas encomendas.</w:t>
+        <w:t>Representa o Serviço de Apoio ao Cliente, que se conecta diretamente à "Aplicação de Monitorização". Aqui, o cliente pode consultar o estado,</w:t>
+      </w:r>
+      <w:r>
+        <w:t xml:space="preserve"> a localização entre outros detalhes</w:t>
+      </w:r>
+      <w:r>
+        <w:t xml:space="preserve"> das suas encomendas</w:t>
+      </w:r>
+      <w:r>
+        <w:t>, bem como,</w:t>
+      </w:r>
+      <w:r>
+        <w:t xml:space="preserve"> fazer o cancelamento das encomendas que ainda estão numa fase de processamento.</w:t>
+      </w:r>
+      <w:r>
+        <w:t xml:space="preserve"> </w:t>
       </w:r>
     </w:p>
     <w:p>
@@ -1185,21 +1254,14 @@
         <w:ind w:firstLine="426"/>
         <w:jc w:val="both"/>
       </w:pPr>
-    </w:p>
-    <w:p>
-      <w:pPr>
-        <w:jc w:val="both"/>
-        <w:rPr>
-          <w:b/>
-          <w:bCs/>
-        </w:rPr>
-      </w:pPr>
-      <w:r>
-        <w:rPr>
-          <w:b/>
-          <w:bCs/>
-        </w:rPr>
-        <w:t>Logística</w:t>
+      <w:r>
+        <w:t>O Cliente poderá</w:t>
+      </w:r>
+      <w:r>
+        <w:t xml:space="preserve"> </w:t>
+      </w:r>
+      <w:r>
+        <w:t>consultar o histórico de todas as encomendas, as encomendas por entregar e em processamento, as encomendas já entregues e receber alertas quando existe um inconveniente com as suas encomendas.</w:t>
       </w:r>
     </w:p>
     <w:p>
@@ -1207,14 +1269,28 @@
         <w:ind w:firstLine="426"/>
         <w:jc w:val="both"/>
       </w:pPr>
-      <w:r>
-        <w:t xml:space="preserve">Responsável por fazer a associação de um sensor a um determinado volume de uma encomenda existente. </w:t>
-      </w:r>
-      <w:r>
-        <w:rPr>
-          <w:color w:val="FF0000"/>
-        </w:rPr>
-        <w:t>(Pode também criar uma nova encomenda, bem como, adicionar um volume a uma encomenda já existente)</w:t>
+    </w:p>
+    <w:p>
+      <w:pPr>
+        <w:jc w:val="both"/>
+        <w:rPr>
+          <w:b/>
+          <w:bCs/>
+        </w:rPr>
+      </w:pPr>
+      <w:r>
+        <w:rPr>
+          <w:b/>
+          <w:bCs/>
+        </w:rPr>
+        <w:t xml:space="preserve">Sistema de </w:t>
+      </w:r>
+      <w:r>
+        <w:rPr>
+          <w:b/>
+          <w:bCs/>
+        </w:rPr>
+        <w:t>Logística</w:t>
       </w:r>
     </w:p>
     <w:p>
@@ -1223,23 +1299,25 @@
         <w:jc w:val="both"/>
       </w:pPr>
       <w:r>
-        <w:t>Está ligada à "Aplicação de Monitorização", que acompanha o estado de cada volume e encomenda.</w:t>
-      </w:r>
-    </w:p>
-    <w:p>
-      <w:pPr>
-        <w:jc w:val="both"/>
-        <w:rPr>
-          <w:b/>
-          <w:bCs/>
-        </w:rPr>
-      </w:pPr>
-      <w:r>
-        <w:rPr>
-          <w:b/>
-          <w:bCs/>
-        </w:rPr>
-        <w:t>Operacional</w:t>
+        <w:t>Responsável por fazer a associação de um sensor a um determinado volume de uma encomenda existente</w:t>
+      </w:r>
+      <w:r>
+        <w:t>, fazer a criação</w:t>
+      </w:r>
+      <w:r>
+        <w:t xml:space="preserve"> de </w:t>
+      </w:r>
+      <w:r>
+        <w:t xml:space="preserve">uma nova encomenda, bem como, </w:t>
+      </w:r>
+      <w:r>
+        <w:t>criar novos volumes e fazer a associação dos mesmos</w:t>
+      </w:r>
+      <w:r>
+        <w:t xml:space="preserve"> a uma encomenda já existente</w:t>
+      </w:r>
+      <w:r>
+        <w:t>.</w:t>
       </w:r>
     </w:p>
     <w:p>
@@ -1248,28 +1326,19 @@
         <w:jc w:val="both"/>
       </w:pPr>
       <w:r>
-        <w:t>Interage com a "Aplicação de Monitorização" para gerir e supervisionar as operações do sistema, como a monitorização de volumes, sensores e encomendas. Aqui, o foco é na visão geral das operações.</w:t>
-      </w:r>
-    </w:p>
-    <w:p>
-      <w:pPr>
-        <w:jc w:val="both"/>
-      </w:pPr>
-    </w:p>
-    <w:p>
-      <w:pPr>
-        <w:jc w:val="both"/>
-        <w:rPr>
-          <w:b/>
-          <w:bCs/>
-        </w:rPr>
-      </w:pPr>
-      <w:r>
-        <w:rPr>
-          <w:b/>
-          <w:bCs/>
-        </w:rPr>
-        <w:t>Sensores</w:t>
+        <w:t>Informa</w:t>
+      </w:r>
+      <w:r>
+        <w:t xml:space="preserve"> </w:t>
+      </w:r>
+      <w:r>
+        <w:t>a</w:t>
+      </w:r>
+      <w:r>
+        <w:t xml:space="preserve"> "Aplicação de Monitorização"</w:t>
+      </w:r>
+      <w:r>
+        <w:t xml:space="preserve"> quando uma determinada encomenda chegou ao seu ponto de destino.</w:t>
       </w:r>
     </w:p>
     <w:p>
@@ -1277,8 +1346,92 @@
         <w:ind w:firstLine="426"/>
         <w:jc w:val="both"/>
       </w:pPr>
-      <w:r>
-        <w:t>Os sensores monitorizam aspetos como temperatura, localização, entre outros dados, e enviam essa informação diretamente para a "Aplicação de Monitorização", assegurando que as encomendas estão nas condições corretas durante o transporte.</w:t>
+    </w:p>
+    <w:p>
+      <w:pPr>
+        <w:jc w:val="both"/>
+        <w:rPr>
+          <w:b/>
+          <w:bCs/>
+        </w:rPr>
+      </w:pPr>
+      <w:r>
+        <w:rPr>
+          <w:b/>
+          <w:bCs/>
+        </w:rPr>
+        <w:t xml:space="preserve">Sistema </w:t>
+      </w:r>
+      <w:r>
+        <w:rPr>
+          <w:b/>
+          <w:bCs/>
+        </w:rPr>
+        <w:t>Operacional</w:t>
+      </w:r>
+    </w:p>
+    <w:p>
+      <w:pPr>
+        <w:ind w:firstLine="426"/>
+        <w:jc w:val="both"/>
+      </w:pPr>
+      <w:r>
+        <w:t>Interage com a "Aplicação de Monitorização" para gerir e supervisionar</w:t>
+      </w:r>
+      <w:r>
+        <w:t xml:space="preserve"> detalhadamente</w:t>
+      </w:r>
+      <w:r>
+        <w:t xml:space="preserve"> as operações do sistema, como a monitorização de volumes, sensores e encomendas.</w:t>
+      </w:r>
+      <w:r>
+        <w:t xml:space="preserve"> Será possível ver alertas rigorosos das diversas encomendas em distribuição.</w:t>
+      </w:r>
+      <w:r>
+        <w:t xml:space="preserve"> Aqui, o foco é na visão geral </w:t>
+      </w:r>
+      <w:r>
+        <w:t>do estado das encomendas</w:t>
+      </w:r>
+      <w:r>
+        <w:t>.</w:t>
+      </w:r>
+    </w:p>
+    <w:p>
+      <w:r>
+        <w:br w:type="page"/>
+      </w:r>
+    </w:p>
+    <w:p>
+      <w:pPr>
+        <w:jc w:val="both"/>
+        <w:rPr>
+          <w:b/>
+          <w:bCs/>
+        </w:rPr>
+      </w:pPr>
+      <w:r>
+        <w:rPr>
+          <w:b/>
+          <w:bCs/>
+        </w:rPr>
+        <w:lastRenderedPageBreak/>
+        <w:t>Sensores</w:t>
+      </w:r>
+    </w:p>
+    <w:p>
+      <w:pPr>
+        <w:ind w:firstLine="426"/>
+        <w:jc w:val="both"/>
+      </w:pPr>
+      <w:r>
+        <w:t>Os sensores monitorizam aspetos como temperatura, localização, entre outros dados, e enviam essa informação diretamente para a "Aplicação de Monitorização", assegurando que as encomendas estão nas condições corretas durante o transporte</w:t>
+      </w:r>
+      <w:r>
+        <w:t>.</w:t>
+      </w:r>
+      <w:r>
+        <w:t xml:space="preserve"> </w:t>
       </w:r>
     </w:p>
     <w:p>
@@ -1369,6 +1522,17 @@
         <w:t>.</w:t>
       </w:r>
     </w:p>
+    <w:p/>
+    <w:p/>
+    <w:p/>
+    <w:p/>
+    <w:p/>
+    <w:p/>
+    <w:p/>
+    <w:p/>
+    <w:p/>
+    <w:p/>
+    <w:p/>
     <w:p>
       <w:r>
         <w:rPr>
@@ -1376,13 +1540,13 @@
           <w:u w:val="single"/>
         </w:rPr>
         <w:drawing>
-          <wp:anchor distT="0" distB="0" distL="114300" distR="114300" simplePos="0" relativeHeight="251661312" behindDoc="1" locked="0" layoutInCell="1" allowOverlap="1" wp14:anchorId="587EC61E" wp14:editId="22EBC37F">
+          <wp:anchor distT="0" distB="0" distL="114300" distR="114300" simplePos="0" relativeHeight="251661312" behindDoc="1" locked="0" layoutInCell="1" allowOverlap="1" wp14:anchorId="587EC61E" wp14:editId="4E602FCC">
             <wp:simplePos x="0" y="0"/>
             <wp:positionH relativeFrom="margin">
-              <wp:posOffset>421005</wp:posOffset>
+              <wp:posOffset>495002</wp:posOffset>
             </wp:positionH>
             <wp:positionV relativeFrom="margin">
-              <wp:posOffset>5226685</wp:posOffset>
+              <wp:posOffset>5152687</wp:posOffset>
             </wp:positionV>
             <wp:extent cx="4554220" cy="4065905"/>
             <wp:effectExtent l="0" t="0" r="0" b="0"/>
@@ -1440,17 +1604,6 @@
         </w:drawing>
       </w:r>
     </w:p>
-    <w:p/>
-    <w:p/>
-    <w:p/>
-    <w:p/>
-    <w:p/>
-    <w:p/>
-    <w:p/>
-    <w:p/>
-    <w:p/>
-    <w:p/>
-    <w:p/>
     <w:p>
       <w:r>
         <w:br w:type="page"/>
@@ -2161,14 +2314,6 @@
     </w:p>
     <w:p>
       <w:pPr>
-        <w:rPr>
-          <w:b/>
-          <w:bCs/>
-        </w:rPr>
-      </w:pPr>
-    </w:p>
-    <w:p>
-      <w:pPr>
         <w:ind w:left="708"/>
       </w:pPr>
       <w:r>
@@ -2633,6 +2778,9 @@
       </w:r>
     </w:p>
     <w:p>
+      <w:pPr>
+        <w:ind w:firstLine="708"/>
+      </w:pPr>
       <w:r>
         <w:rPr>
           <w:noProof/>
@@ -2713,33 +2861,12 @@
           <w:color w:val="FF0000"/>
         </w:rPr>
       </w:pPr>
-    </w:p>
-    <w:p>
-      <w:pPr>
+      <w:r>
         <w:rPr>
           <w:color w:val="FF0000"/>
         </w:rPr>
-      </w:pPr>
-    </w:p>
-    <w:p>
-      <w:pPr>
-        <w:rPr>
-          <w:color w:val="FF0000"/>
-        </w:rPr>
-      </w:pPr>
-      <w:r>
-        <w:rPr>
-          <w:color w:val="FF0000"/>
-        </w:rPr>
         <w:br w:type="page"/>
       </w:r>
-    </w:p>
-    <w:p>
-      <w:pPr>
-        <w:rPr>
-          <w:color w:val="FF0000"/>
-        </w:rPr>
-      </w:pPr>
     </w:p>
     <w:p>
       <w:pPr>
@@ -2750,6 +2877,7 @@
         </w:numPr>
       </w:pPr>
       <w:r>
+        <w:lastRenderedPageBreak/>
         <w:t xml:space="preserve">Um </w:t>
       </w:r>
       <w:r>
@@ -2831,17 +2959,6 @@
         </w:rPr>
         <w:t>&lt;Imagem&gt;</w:t>
       </w:r>
-    </w:p>
-    <w:p/>
-    <w:p/>
-    <w:p/>
-    <w:p/>
-    <w:p>
-      <w:pPr>
-        <w:rPr>
-          <w:color w:val="FF0000"/>
-        </w:rPr>
-      </w:pPr>
     </w:p>
     <w:p>
       <w:pPr>
@@ -2917,13 +3034,6 @@
     </w:p>
     <w:p>
       <w:pPr>
-        <w:rPr>
-          <w:color w:val="FF0000"/>
-        </w:rPr>
-      </w:pPr>
-    </w:p>
-    <w:p>
-      <w:pPr>
         <w:ind w:left="708"/>
       </w:pPr>
       <w:r>
@@ -3011,8 +3121,1337 @@
         <w:t xml:space="preserve"> por este recurso retorna um código de erro apropriado utilizado pelo HTTP.</w:t>
       </w:r>
     </w:p>
-    <w:p/>
-    <w:p/>
+    <w:p>
+      <w:r>
+        <w:br w:type="page"/>
+      </w:r>
+    </w:p>
+    <w:p>
+      <w:pPr>
+        <w:pStyle w:val="Subttulo"/>
+      </w:pPr>
+      <w:r>
+        <w:lastRenderedPageBreak/>
+        <w:t>Sistema de Logística</w:t>
+      </w:r>
+    </w:p>
+    <w:p>
+      <w:pPr>
+        <w:pStyle w:val="PargrafodaLista"/>
+        <w:numPr>
+          <w:ilvl w:val="0"/>
+          <w:numId w:val="4"/>
+        </w:numPr>
+      </w:pPr>
+      <w:r>
+        <w:t xml:space="preserve">Um utilizador não autenticado no Sistema de </w:t>
+      </w:r>
+      <w:r>
+        <w:t>Logistica</w:t>
+      </w:r>
+      <w:r>
+        <w:t xml:space="preserve"> </w:t>
+      </w:r>
+      <w:r>
+        <w:rPr>
+          <w:b/>
+          <w:bCs/>
+        </w:rPr>
+        <w:t>efetua o login</w:t>
+      </w:r>
+      <w:r>
+        <w:t xml:space="preserve"> através do protocolo HTTP, verbo </w:t>
+      </w:r>
+      <w:r>
+        <w:rPr>
+          <w:b/>
+          <w:bCs/>
+        </w:rPr>
+        <w:t>POST</w:t>
+      </w:r>
+      <w:r>
+        <w:t xml:space="preserve">, para o sítio: </w:t>
+      </w:r>
+      <w:r>
+        <w:rPr>
+          <w:b/>
+          <w:bCs/>
+        </w:rPr>
+        <w:t>amazonJBM/api/s</w:t>
+      </w:r>
+      <w:r>
+        <w:rPr>
+          <w:b/>
+          <w:bCs/>
+        </w:rPr>
+        <w:t>l</w:t>
+      </w:r>
+      <w:r>
+        <w:rPr>
+          <w:b/>
+          <w:bCs/>
+        </w:rPr>
+        <w:t>/login</w:t>
+      </w:r>
+    </w:p>
+    <w:p>
+      <w:pPr>
+        <w:ind w:left="708"/>
+        <w:rPr>
+          <w:b/>
+          <w:bCs/>
+        </w:rPr>
+      </w:pPr>
+      <w:r>
+        <w:br/>
+      </w:r>
+      <w:r>
+        <w:t xml:space="preserve">O corpo do </w:t>
+      </w:r>
+      <w:r>
+        <w:rPr>
+          <w:b/>
+          <w:bCs/>
+        </w:rPr>
+        <w:t>pedido</w:t>
+      </w:r>
+      <w:r>
+        <w:t xml:space="preserve"> recebido tem o seguinte formato JSON</w:t>
+      </w:r>
+    </w:p>
+    <w:p>
+      <w:pPr>
+        <w:rPr>
+          <w:u w:val="single"/>
+        </w:rPr>
+      </w:pPr>
+      <w:r>
+        <w:rPr>
+          <w:noProof/>
+        </w:rPr>
+        <w:drawing>
+          <wp:anchor distT="0" distB="0" distL="114300" distR="114300" simplePos="0" relativeHeight="251670528" behindDoc="1" locked="0" layoutInCell="1" allowOverlap="1" wp14:anchorId="2FF47AAA" wp14:editId="51129B8E">
+            <wp:simplePos x="0" y="0"/>
+            <wp:positionH relativeFrom="margin">
+              <wp:align>center</wp:align>
+            </wp:positionH>
+            <wp:positionV relativeFrom="paragraph">
+              <wp:posOffset>170831</wp:posOffset>
+            </wp:positionV>
+            <wp:extent cx="2962275" cy="1038225"/>
+            <wp:effectExtent l="19050" t="19050" r="28575" b="28575"/>
+            <wp:wrapTight wrapText="bothSides">
+              <wp:wrapPolygon edited="0">
+                <wp:start x="-139" y="-396"/>
+                <wp:lineTo x="-139" y="21798"/>
+                <wp:lineTo x="21669" y="21798"/>
+                <wp:lineTo x="21669" y="-396"/>
+                <wp:lineTo x="-139" y="-396"/>
+              </wp:wrapPolygon>
+            </wp:wrapTight>
+            <wp:docPr id="439983278" name="Imagem 1"/>
+            <wp:cNvGraphicFramePr>
+              <a:graphicFrameLocks xmlns:a="http://schemas.openxmlformats.org/drawingml/2006/main" noChangeAspect="1"/>
+            </wp:cNvGraphicFramePr>
+            <a:graphic xmlns:a="http://schemas.openxmlformats.org/drawingml/2006/main">
+              <a:graphicData uri="http://schemas.openxmlformats.org/drawingml/2006/picture">
+                <pic:pic xmlns:pic="http://schemas.openxmlformats.org/drawingml/2006/picture">
+                  <pic:nvPicPr>
+                    <pic:cNvPr id="602103607" name=""/>
+                    <pic:cNvPicPr/>
+                  </pic:nvPicPr>
+                  <pic:blipFill>
+                    <a:blip r:embed="rId9">
+                      <a:extLst>
+                        <a:ext uri="{28A0092B-C50C-407E-A947-70E740481C1C}">
+                          <a14:useLocalDpi xmlns:a14="http://schemas.microsoft.com/office/drawing/2010/main" val="0"/>
+                        </a:ext>
+                      </a:extLst>
+                    </a:blip>
+                    <a:stretch>
+                      <a:fillRect/>
+                    </a:stretch>
+                  </pic:blipFill>
+                  <pic:spPr>
+                    <a:xfrm>
+                      <a:off x="0" y="0"/>
+                      <a:ext cx="2962275" cy="1038225"/>
+                    </a:xfrm>
+                    <a:prstGeom prst="rect">
+                      <a:avLst/>
+                    </a:prstGeom>
+                    <a:ln w="6350">
+                      <a:solidFill>
+                        <a:schemeClr val="tx1"/>
+                      </a:solidFill>
+                    </a:ln>
+                  </pic:spPr>
+                </pic:pic>
+              </a:graphicData>
+            </a:graphic>
+            <wp14:sizeRelH relativeFrom="page">
+              <wp14:pctWidth>0</wp14:pctWidth>
+            </wp14:sizeRelH>
+            <wp14:sizeRelV relativeFrom="page">
+              <wp14:pctHeight>0</wp14:pctHeight>
+            </wp14:sizeRelV>
+          </wp:anchor>
+        </w:drawing>
+      </w:r>
+    </w:p>
+    <w:p>
+      <w:pPr>
+        <w:rPr>
+          <w:u w:val="single"/>
+        </w:rPr>
+      </w:pPr>
+    </w:p>
+    <w:p>
+      <w:pPr>
+        <w:rPr>
+          <w:u w:val="single"/>
+        </w:rPr>
+      </w:pPr>
+    </w:p>
+    <w:p>
+      <w:pPr>
+        <w:rPr>
+          <w:u w:val="single"/>
+        </w:rPr>
+      </w:pPr>
+    </w:p>
+    <w:p>
+      <w:pPr>
+        <w:rPr>
+          <w:u w:val="single"/>
+        </w:rPr>
+      </w:pPr>
+    </w:p>
+    <w:p>
+      <w:pPr>
+        <w:rPr>
+          <w:u w:val="single"/>
+        </w:rPr>
+      </w:pPr>
+    </w:p>
+    <w:p>
+      <w:pPr>
+        <w:ind w:left="708"/>
+      </w:pPr>
+      <w:r>
+        <w:t>Após o login, em caso de sucesso, a</w:t>
+      </w:r>
+      <w:r>
+        <w:t xml:space="preserve"> resposta </w:t>
+      </w:r>
+      <w:r>
+        <w:rPr>
+          <w:b/>
+          <w:bCs/>
+        </w:rPr>
+        <w:t>devolvida</w:t>
+      </w:r>
+      <w:r>
+        <w:t xml:space="preserve"> por este recurso</w:t>
+      </w:r>
+      <w:r>
+        <w:t xml:space="preserve"> retorna um código utilizado pelo HTTP</w:t>
+      </w:r>
+    </w:p>
+    <w:p>
+      <w:pPr>
+        <w:ind w:firstLine="708"/>
+      </w:pPr>
+      <w:r>
+        <w:rPr>
+          <w:noProof/>
+        </w:rPr>
+        <w:t>R</w:t>
+      </w:r>
+      <w:r>
+        <w:rPr>
+          <w:noProof/>
+        </w:rPr>
+        <w:t>esponse</w:t>
+      </w:r>
+      <w:r>
+        <w:rPr>
+          <w:noProof/>
+        </w:rPr>
+        <w:t>:</w:t>
+      </w:r>
+      <w:r>
+        <w:rPr>
+          <w:noProof/>
+        </w:rPr>
+        <w:t xml:space="preserve"> status</w:t>
+      </w:r>
+      <w:r>
+        <w:rPr>
+          <w:noProof/>
+          <w:color w:val="00B050"/>
+        </w:rPr>
+        <w:t xml:space="preserve"> </w:t>
+      </w:r>
+      <w:r>
+        <w:rPr>
+          <w:noProof/>
+          <w:color w:val="00B050"/>
+        </w:rPr>
+        <w:t>200 OK</w:t>
+      </w:r>
+      <w:r>
+        <w:t xml:space="preserve"> </w:t>
+      </w:r>
+    </w:p>
+    <w:p/>
+    <w:p>
+      <w:pPr>
+        <w:ind w:left="708"/>
+      </w:pPr>
+      <w:r>
+        <w:t xml:space="preserve">Em caso de insucesso, a resposta </w:t>
+      </w:r>
+      <w:r>
+        <w:rPr>
+          <w:b/>
+          <w:bCs/>
+        </w:rPr>
+        <w:t>devolvida</w:t>
+      </w:r>
+      <w:r>
+        <w:t xml:space="preserve"> por este recurso retorna um código de erro apropriado utilizado pelo HTTP</w:t>
+      </w:r>
+    </w:p>
+    <w:p/>
+    <w:p>
+      <w:pPr>
+        <w:pStyle w:val="PargrafodaLista"/>
+        <w:numPr>
+          <w:ilvl w:val="0"/>
+          <w:numId w:val="4"/>
+        </w:numPr>
+      </w:pPr>
+      <w:r>
+        <w:t xml:space="preserve">Um utilizador autenticado no Sistema de </w:t>
+      </w:r>
+      <w:r>
+        <w:t>Logística</w:t>
+      </w:r>
+      <w:r>
+        <w:rPr>
+          <w:b/>
+          <w:bCs/>
+        </w:rPr>
+        <w:t xml:space="preserve"> </w:t>
+      </w:r>
+      <w:r>
+        <w:rPr>
+          <w:b/>
+          <w:bCs/>
+        </w:rPr>
+        <w:t>faz um pedido</w:t>
+      </w:r>
+      <w:r>
+        <w:t xml:space="preserve"> </w:t>
+      </w:r>
+      <w:r>
+        <w:rPr>
+          <w:b/>
+          <w:bCs/>
+        </w:rPr>
+        <w:t>para obter todas as encomendas em processamento</w:t>
+      </w:r>
+      <w:r>
+        <w:t xml:space="preserve"> através do protocolo HTTP, verbo </w:t>
+      </w:r>
+      <w:r>
+        <w:rPr>
+          <w:b/>
+          <w:bCs/>
+        </w:rPr>
+        <w:t>GET</w:t>
+      </w:r>
+      <w:r>
+        <w:t xml:space="preserve">, para o sítio: </w:t>
+      </w:r>
+      <w:r>
+        <w:rPr>
+          <w:b/>
+          <w:bCs/>
+        </w:rPr>
+        <w:t>/amazonJBM/api/</w:t>
+      </w:r>
+      <w:r>
+        <w:rPr>
+          <w:b/>
+          <w:bCs/>
+        </w:rPr>
+        <w:t>sl</w:t>
+      </w:r>
+      <w:r>
+        <w:rPr>
+          <w:b/>
+          <w:bCs/>
+        </w:rPr>
+        <w:t>/encomenda</w:t>
+      </w:r>
+      <w:r>
+        <w:rPr>
+          <w:b/>
+          <w:bCs/>
+        </w:rPr>
+        <w:t>s</w:t>
+      </w:r>
+      <w:r>
+        <w:rPr>
+          <w:b/>
+          <w:bCs/>
+        </w:rPr>
+        <w:t>/</w:t>
+      </w:r>
+      <w:r>
+        <w:rPr>
+          <w:b/>
+          <w:bCs/>
+        </w:rPr>
+        <w:t>em-processamento</w:t>
+      </w:r>
+    </w:p>
+    <w:p>
+      <w:pPr>
+        <w:pStyle w:val="PargrafodaLista"/>
+      </w:pPr>
+    </w:p>
+    <w:p>
+      <w:pPr>
+        <w:ind w:firstLine="708"/>
+      </w:pPr>
+      <w:r>
+        <w:t>A resposta devolvida por este recurso seguinte formato JSON:</w:t>
+      </w:r>
+    </w:p>
+    <w:p/>
+    <w:p>
+      <w:pPr>
+        <w:pStyle w:val="SemEspaamento"/>
+        <w:numPr>
+          <w:ilvl w:val="0"/>
+          <w:numId w:val="4"/>
+        </w:numPr>
+        <w:rPr>
+          <w:b/>
+          <w:bCs/>
+        </w:rPr>
+      </w:pPr>
+      <w:r>
+        <w:t xml:space="preserve">Um </w:t>
+      </w:r>
+      <w:r>
+        <w:t>utilizador autenticado</w:t>
+      </w:r>
+      <w:r>
+        <w:t xml:space="preserve"> no Sistema </w:t>
+      </w:r>
+      <w:r>
+        <w:t>de Logística</w:t>
+      </w:r>
+      <w:r>
+        <w:t>,</w:t>
+      </w:r>
+      <w:r>
+        <w:t xml:space="preserve"> </w:t>
+      </w:r>
+      <w:r>
+        <w:rPr>
+          <w:b/>
+          <w:bCs/>
+        </w:rPr>
+        <w:t xml:space="preserve">faz um pedido para </w:t>
+      </w:r>
+      <w:r>
+        <w:rPr>
+          <w:b/>
+          <w:bCs/>
+        </w:rPr>
+        <w:t>ver os detalhes de</w:t>
+      </w:r>
+      <w:r>
+        <w:rPr>
+          <w:b/>
+          <w:bCs/>
+        </w:rPr>
+        <w:t xml:space="preserve"> uma encomenda</w:t>
+      </w:r>
+      <w:r>
+        <w:t>, através do protocolo HTTP</w:t>
+      </w:r>
+      <w:r>
+        <w:t>,</w:t>
+      </w:r>
+      <w:r>
+        <w:t xml:space="preserve"> verbo </w:t>
+      </w:r>
+      <w:r>
+        <w:rPr>
+          <w:b/>
+          <w:bCs/>
+        </w:rPr>
+        <w:t>GET</w:t>
+      </w:r>
+      <w:r>
+        <w:t xml:space="preserve">, para o sítio: </w:t>
+      </w:r>
+      <w:r>
+        <w:rPr>
+          <w:b/>
+          <w:bCs/>
+        </w:rPr>
+        <w:t>amazonJBM/</w:t>
+      </w:r>
+      <w:r>
+        <w:rPr>
+          <w:b/>
+          <w:bCs/>
+        </w:rPr>
+        <w:t>api</w:t>
+      </w:r>
+      <w:r>
+        <w:rPr>
+          <w:b/>
+          <w:bCs/>
+        </w:rPr>
+        <w:t>/s</w:t>
+      </w:r>
+      <w:r>
+        <w:rPr>
+          <w:b/>
+          <w:bCs/>
+        </w:rPr>
+        <w:t>l</w:t>
+      </w:r>
+      <w:r>
+        <w:rPr>
+          <w:b/>
+          <w:bCs/>
+        </w:rPr>
+        <w:t>/encomendas/{id}</w:t>
+      </w:r>
+    </w:p>
+    <w:p>
+      <w:pPr>
+        <w:pStyle w:val="SemEspaamento"/>
+        <w:ind w:left="720"/>
+      </w:pPr>
+    </w:p>
+    <w:p>
+      <w:pPr>
+        <w:pStyle w:val="SemEspaamento"/>
+        <w:ind w:left="720"/>
+      </w:pPr>
+    </w:p>
+    <w:p>
+      <w:pPr>
+        <w:pStyle w:val="PargrafodaLista"/>
+        <w:rPr>
+          <w:b/>
+          <w:bCs/>
+        </w:rPr>
+      </w:pPr>
+      <w:r>
+        <w:t>A resposta</w:t>
+      </w:r>
+      <w:r>
+        <w:rPr>
+          <w:b/>
+          <w:bCs/>
+        </w:rPr>
+        <w:t xml:space="preserve"> devolvida </w:t>
+      </w:r>
+      <w:r>
+        <w:t>por este recurso segue o formato JSON</w:t>
+      </w:r>
+      <w:r>
+        <w:rPr>
+          <w:b/>
+          <w:bCs/>
+        </w:rPr>
+        <w:t>:</w:t>
+      </w:r>
+    </w:p>
+    <w:p>
+      <w:pPr>
+        <w:pStyle w:val="PargrafodaLista"/>
+      </w:pPr>
+    </w:p>
+    <w:p>
+      <w:pPr>
+        <w:pStyle w:val="PargrafodaLista"/>
+      </w:pPr>
+    </w:p>
+    <w:p>
+      <w:pPr>
+        <w:pStyle w:val="PargrafodaLista"/>
+        <w:numPr>
+          <w:ilvl w:val="0"/>
+          <w:numId w:val="4"/>
+        </w:numPr>
+      </w:pPr>
+      <w:r>
+        <w:t>Um utilizador autenticado no Sistema de Logística</w:t>
+      </w:r>
+      <w:r>
+        <w:rPr>
+          <w:b/>
+          <w:bCs/>
+        </w:rPr>
+        <w:t xml:space="preserve"> </w:t>
+      </w:r>
+      <w:r>
+        <w:rPr>
+          <w:b/>
+          <w:bCs/>
+        </w:rPr>
+        <w:t>faz um pedido</w:t>
+      </w:r>
+      <w:r>
+        <w:t xml:space="preserve"> </w:t>
+      </w:r>
+      <w:r>
+        <w:rPr>
+          <w:b/>
+          <w:bCs/>
+        </w:rPr>
+        <w:t xml:space="preserve">para obter todas as encomendas </w:t>
+      </w:r>
+      <w:r>
+        <w:rPr>
+          <w:b/>
+          <w:bCs/>
+        </w:rPr>
+        <w:t>por entregar</w:t>
+      </w:r>
+      <w:r>
+        <w:t xml:space="preserve"> através do protocolo HTTP, verbo </w:t>
+      </w:r>
+      <w:r>
+        <w:rPr>
+          <w:b/>
+          <w:bCs/>
+        </w:rPr>
+        <w:t>GET</w:t>
+      </w:r>
+      <w:r>
+        <w:t xml:space="preserve">, para o sítio: </w:t>
+      </w:r>
+      <w:r>
+        <w:rPr>
+          <w:b/>
+          <w:bCs/>
+        </w:rPr>
+        <w:t>/amazonJBM/api/</w:t>
+      </w:r>
+      <w:r>
+        <w:rPr>
+          <w:b/>
+          <w:bCs/>
+        </w:rPr>
+        <w:t>sl</w:t>
+      </w:r>
+      <w:r>
+        <w:rPr>
+          <w:b/>
+          <w:bCs/>
+        </w:rPr>
+        <w:t>/encomenda</w:t>
+      </w:r>
+      <w:r>
+        <w:rPr>
+          <w:b/>
+          <w:bCs/>
+        </w:rPr>
+        <w:t>s</w:t>
+      </w:r>
+      <w:r>
+        <w:rPr>
+          <w:b/>
+          <w:bCs/>
+        </w:rPr>
+        <w:t>/</w:t>
+      </w:r>
+      <w:r>
+        <w:rPr>
+          <w:b/>
+          <w:bCs/>
+        </w:rPr>
+        <w:t>por-entregar</w:t>
+      </w:r>
+    </w:p>
+    <w:p>
+      <w:pPr>
+        <w:pStyle w:val="PargrafodaLista"/>
+      </w:pPr>
+    </w:p>
+    <w:p>
+      <w:pPr>
+        <w:pStyle w:val="PargrafodaLista"/>
+      </w:pPr>
+    </w:p>
+    <w:p>
+      <w:pPr>
+        <w:ind w:firstLine="708"/>
+      </w:pPr>
+      <w:r>
+        <w:t xml:space="preserve">A resposta </w:t>
+      </w:r>
+      <w:r>
+        <w:rPr>
+          <w:b/>
+          <w:bCs/>
+        </w:rPr>
+        <w:t>devolvida</w:t>
+      </w:r>
+      <w:r>
+        <w:t xml:space="preserve"> por este recurso seguinte formato JSON:</w:t>
+      </w:r>
+    </w:p>
+    <w:p>
+      <w:pPr>
+        <w:pStyle w:val="PargrafodaLista"/>
+      </w:pPr>
+    </w:p>
+    <w:p>
+      <w:pPr>
+        <w:pStyle w:val="PargrafodaLista"/>
+      </w:pPr>
+    </w:p>
+    <w:p>
+      <w:pPr>
+        <w:pStyle w:val="PargrafodaLista"/>
+        <w:numPr>
+          <w:ilvl w:val="0"/>
+          <w:numId w:val="4"/>
+        </w:numPr>
+      </w:pPr>
+      <w:r>
+        <w:t>Um utilizador autenticado no Sistema de Logística</w:t>
+      </w:r>
+      <w:r>
+        <w:rPr>
+          <w:b/>
+          <w:bCs/>
+        </w:rPr>
+        <w:t xml:space="preserve"> </w:t>
+      </w:r>
+      <w:r>
+        <w:rPr>
+          <w:b/>
+          <w:bCs/>
+        </w:rPr>
+        <w:t xml:space="preserve">altera os estado de uma encomenda </w:t>
+      </w:r>
+      <w:r>
+        <w:t xml:space="preserve">através do protocolo HTTP, verbo </w:t>
+      </w:r>
+      <w:r>
+        <w:rPr>
+          <w:b/>
+          <w:bCs/>
+        </w:rPr>
+        <w:t>PATCH</w:t>
+      </w:r>
+      <w:r>
+        <w:t xml:space="preserve">, para o sítio: </w:t>
+      </w:r>
+      <w:r>
+        <w:rPr>
+          <w:b/>
+          <w:bCs/>
+        </w:rPr>
+        <w:t>/amazonJBM/api/</w:t>
+      </w:r>
+      <w:r>
+        <w:rPr>
+          <w:b/>
+          <w:bCs/>
+        </w:rPr>
+        <w:t>sl</w:t>
+      </w:r>
+      <w:r>
+        <w:rPr>
+          <w:b/>
+          <w:bCs/>
+        </w:rPr>
+        <w:t>/encomenda/</w:t>
+      </w:r>
+      <w:r>
+        <w:rPr>
+          <w:b/>
+          <w:bCs/>
+        </w:rPr>
+        <w:t>{id}</w:t>
+      </w:r>
+    </w:p>
+    <w:p>
+      <w:pPr>
+        <w:pStyle w:val="PargrafodaLista"/>
+      </w:pPr>
+    </w:p>
+    <w:p>
+      <w:pPr>
+        <w:pStyle w:val="PargrafodaLista"/>
+      </w:pPr>
+      <w:r>
+        <w:t xml:space="preserve">O corpo do pedido </w:t>
+      </w:r>
+      <w:r>
+        <w:rPr>
+          <w:b/>
+          <w:bCs/>
+        </w:rPr>
+        <w:t>recebido</w:t>
+      </w:r>
+      <w:r>
+        <w:t xml:space="preserve"> por este recurso segue o seguinte formato JSON:</w:t>
+      </w:r>
+    </w:p>
+    <w:p>
+      <w:pPr>
+        <w:pStyle w:val="PargrafodaLista"/>
+      </w:pPr>
+    </w:p>
+    <w:p>
+      <w:pPr>
+        <w:pStyle w:val="PargrafodaLista"/>
+      </w:pPr>
+    </w:p>
+    <w:p>
+      <w:pPr>
+        <w:ind w:firstLine="708"/>
+      </w:pPr>
+      <w:r>
+        <w:t xml:space="preserve">A resposta </w:t>
+      </w:r>
+      <w:r>
+        <w:rPr>
+          <w:b/>
+          <w:bCs/>
+        </w:rPr>
+        <w:t>devolvida</w:t>
+      </w:r>
+      <w:r>
+        <w:t xml:space="preserve"> por este recurso seguinte formato JSON:</w:t>
+      </w:r>
+    </w:p>
+    <w:p>
+      <w:pPr>
+        <w:pStyle w:val="PargrafodaLista"/>
+        <w:numPr>
+          <w:ilvl w:val="0"/>
+          <w:numId w:val="4"/>
+        </w:numPr>
+      </w:pPr>
+      <w:r>
+        <w:t>Um utilizador aut</w:t>
+      </w:r>
+      <w:r>
+        <w:t>enticado</w:t>
+      </w:r>
+      <w:r>
+        <w:t xml:space="preserve"> no Sistema de Logística </w:t>
+      </w:r>
+      <w:r>
+        <w:rPr>
+          <w:b/>
+          <w:bCs/>
+        </w:rPr>
+        <w:t>associa um sensor a um volume</w:t>
+      </w:r>
+      <w:r>
+        <w:t xml:space="preserve"> através do protocolo HTTP, verbo </w:t>
+      </w:r>
+      <w:r>
+        <w:rPr>
+          <w:b/>
+          <w:bCs/>
+        </w:rPr>
+        <w:t>POST</w:t>
+      </w:r>
+      <w:r>
+        <w:t>, para o sítio:</w:t>
+      </w:r>
+    </w:p>
+    <w:p>
+      <w:pPr>
+        <w:pStyle w:val="PargrafodaLista"/>
+      </w:pPr>
+      <w:r>
+        <w:rPr>
+          <w:b/>
+          <w:bCs/>
+        </w:rPr>
+        <w:t>/amazonJBM/api/</w:t>
+      </w:r>
+      <w:r>
+        <w:rPr>
+          <w:b/>
+          <w:bCs/>
+        </w:rPr>
+        <w:t>sl</w:t>
+      </w:r>
+      <w:r>
+        <w:rPr>
+          <w:b/>
+          <w:bCs/>
+        </w:rPr>
+        <w:t>/</w:t>
+      </w:r>
+      <w:r>
+        <w:rPr>
+          <w:b/>
+          <w:bCs/>
+        </w:rPr>
+        <w:t>volume</w:t>
+      </w:r>
+      <w:r>
+        <w:rPr>
+          <w:b/>
+          <w:bCs/>
+        </w:rPr>
+        <w:t>/sensor</w:t>
+      </w:r>
+    </w:p>
+    <w:p>
+      <w:pPr>
+        <w:pStyle w:val="PargrafodaLista"/>
+      </w:pPr>
+    </w:p>
+    <w:p>
+      <w:pPr>
+        <w:pStyle w:val="PargrafodaLista"/>
+      </w:pPr>
+      <w:r>
+        <w:t xml:space="preserve">O corpo do pedido </w:t>
+      </w:r>
+      <w:r>
+        <w:rPr>
+          <w:b/>
+          <w:bCs/>
+        </w:rPr>
+        <w:t>recebido</w:t>
+      </w:r>
+      <w:r>
+        <w:t xml:space="preserve"> por este recurso segue o seguinte formato JSON:</w:t>
+      </w:r>
+    </w:p>
+    <w:p>
+      <w:pPr>
+        <w:pStyle w:val="PargrafodaLista"/>
+      </w:pPr>
+    </w:p>
+    <w:p>
+      <w:pPr>
+        <w:ind w:firstLine="708"/>
+      </w:pPr>
+      <w:r>
+        <w:t xml:space="preserve">A resposta </w:t>
+      </w:r>
+      <w:r>
+        <w:rPr>
+          <w:b/>
+          <w:bCs/>
+        </w:rPr>
+        <w:t>devolvida</w:t>
+      </w:r>
+      <w:r>
+        <w:t xml:space="preserve"> por este recurso seguinte formato JSON:</w:t>
+      </w:r>
+    </w:p>
+    <w:p>
+      <w:pPr>
+        <w:pStyle w:val="PargrafodaLista"/>
+      </w:pPr>
+    </w:p>
+    <w:p>
+      <w:pPr>
+        <w:pStyle w:val="PargrafodaLista"/>
+      </w:pPr>
+    </w:p>
+    <w:p>
+      <w:pPr>
+        <w:pStyle w:val="PargrafodaLista"/>
+        <w:numPr>
+          <w:ilvl w:val="0"/>
+          <w:numId w:val="4"/>
+        </w:numPr>
+      </w:pPr>
+      <w:r>
+        <w:t xml:space="preserve">Um </w:t>
+      </w:r>
+      <w:r>
+        <w:t>utilizador aut</w:t>
+      </w:r>
+      <w:r>
+        <w:t>e</w:t>
+      </w:r>
+      <w:r>
+        <w:t>ntica</w:t>
+      </w:r>
+      <w:r>
+        <w:t>do</w:t>
+      </w:r>
+      <w:r>
+        <w:t xml:space="preserve"> no Sistema de Logística</w:t>
+      </w:r>
+      <w:r>
+        <w:t xml:space="preserve"> vai </w:t>
+      </w:r>
+      <w:r>
+        <w:rPr>
+          <w:b/>
+          <w:bCs/>
+        </w:rPr>
+        <w:t>criar uma encomenda</w:t>
+      </w:r>
+      <w:r>
+        <w:t xml:space="preserve"> através do protocolo HTTP, verbo </w:t>
+      </w:r>
+      <w:r>
+        <w:rPr>
+          <w:b/>
+          <w:bCs/>
+        </w:rPr>
+        <w:t>POST</w:t>
+      </w:r>
+      <w:r>
+        <w:t>, para o sítio:</w:t>
+      </w:r>
+    </w:p>
+    <w:p>
+      <w:pPr>
+        <w:pStyle w:val="PargrafodaLista"/>
+      </w:pPr>
+      <w:r>
+        <w:rPr>
+          <w:b/>
+          <w:bCs/>
+        </w:rPr>
+        <w:t>/amazonJBM/api/</w:t>
+      </w:r>
+      <w:r>
+        <w:rPr>
+          <w:b/>
+          <w:bCs/>
+        </w:rPr>
+        <w:t>sl</w:t>
+      </w:r>
+      <w:r>
+        <w:rPr>
+          <w:b/>
+          <w:bCs/>
+        </w:rPr>
+        <w:t>/</w:t>
+      </w:r>
+      <w:r>
+        <w:rPr>
+          <w:b/>
+          <w:bCs/>
+        </w:rPr>
+        <w:t>encomenda</w:t>
+      </w:r>
+    </w:p>
+    <w:p>
+      <w:pPr>
+        <w:pStyle w:val="PargrafodaLista"/>
+      </w:pPr>
+    </w:p>
+    <w:p>
+      <w:pPr>
+        <w:pStyle w:val="PargrafodaLista"/>
+      </w:pPr>
+      <w:r>
+        <w:t xml:space="preserve">O corpo do pedido </w:t>
+      </w:r>
+      <w:r>
+        <w:rPr>
+          <w:b/>
+          <w:bCs/>
+        </w:rPr>
+        <w:t>recebido</w:t>
+      </w:r>
+      <w:r>
+        <w:t xml:space="preserve"> por este recurso segue o seguinte formato JSON:</w:t>
+      </w:r>
+    </w:p>
+    <w:p>
+      <w:pPr>
+        <w:pStyle w:val="PargrafodaLista"/>
+      </w:pPr>
+    </w:p>
+    <w:p>
+      <w:pPr>
+        <w:ind w:firstLine="708"/>
+      </w:pPr>
+      <w:r>
+        <w:t xml:space="preserve">A resposta </w:t>
+      </w:r>
+      <w:r>
+        <w:rPr>
+          <w:b/>
+          <w:bCs/>
+        </w:rPr>
+        <w:t>devolvida</w:t>
+      </w:r>
+      <w:r>
+        <w:t xml:space="preserve"> por este recurso seguinte formato JSON:</w:t>
+      </w:r>
+    </w:p>
+    <w:p>
+      <w:pPr>
+        <w:pStyle w:val="PargrafodaLista"/>
+      </w:pPr>
+    </w:p>
+    <w:p/>
+    <w:p>
+      <w:r>
+        <w:t xml:space="preserve">O </w:t>
+      </w:r>
+      <w:r>
+        <w:t>e</w:t>
+      </w:r>
+      <w:r>
+        <w:t xml:space="preserve">ndpoint número 7 que dá resposta ao </w:t>
+      </w:r>
+      <w:r>
+        <w:t>“Sistema de Logística”, requere os seguintes end-point’s para o seu funcionamento.</w:t>
+      </w:r>
+    </w:p>
+    <w:p/>
+    <w:p>
+      <w:r>
+        <w:t>No</w:t>
+      </w:r>
+      <w:r>
+        <w:t xml:space="preserve"> “Sistema de Logística” para a </w:t>
+      </w:r>
+      <w:r>
+        <w:rPr>
+          <w:b/>
+          <w:bCs/>
+        </w:rPr>
+        <w:t>criação de uma encomenda</w:t>
+      </w:r>
+      <w:r>
+        <w:t xml:space="preserve"> através do protocolo HTPP, verbo </w:t>
+      </w:r>
+      <w:r>
+        <w:rPr>
+          <w:b/>
+          <w:bCs/>
+        </w:rPr>
+        <w:t>GET</w:t>
+      </w:r>
+      <w:r>
+        <w:t>, para o sítio:</w:t>
+      </w:r>
+    </w:p>
+    <w:p>
+      <w:pPr>
+        <w:rPr>
+          <w:b/>
+          <w:bCs/>
+        </w:rPr>
+      </w:pPr>
+      <w:r>
+        <w:rPr>
+          <w:b/>
+          <w:bCs/>
+        </w:rPr>
+        <w:t>/amazonJBM/api/</w:t>
+      </w:r>
+      <w:r>
+        <w:rPr>
+          <w:b/>
+          <w:bCs/>
+        </w:rPr>
+        <w:t>sl/users</w:t>
+      </w:r>
+    </w:p>
+    <w:p>
+      <w:r>
+        <w:t xml:space="preserve">A resposta </w:t>
+      </w:r>
+      <w:r>
+        <w:rPr>
+          <w:b/>
+          <w:bCs/>
+        </w:rPr>
+        <w:t>devolvida</w:t>
+      </w:r>
+      <w:r>
+        <w:t xml:space="preserve"> por este recurso seguinte formato JSON:</w:t>
+      </w:r>
+    </w:p>
+    <w:p/>
+    <w:p/>
+    <w:p/>
+    <w:p>
+      <w:r>
+        <w:lastRenderedPageBreak/>
+        <w:t>No</w:t>
+      </w:r>
+      <w:r>
+        <w:t xml:space="preserve"> “Sistema de Logística” para a </w:t>
+      </w:r>
+      <w:r>
+        <w:rPr>
+          <w:b/>
+          <w:bCs/>
+        </w:rPr>
+        <w:t>criação de uma encomenda</w:t>
+      </w:r>
+      <w:r>
+        <w:t xml:space="preserve"> através do protocolo HTPP, verbo </w:t>
+      </w:r>
+      <w:r>
+        <w:rPr>
+          <w:b/>
+          <w:bCs/>
+        </w:rPr>
+        <w:t>GET</w:t>
+      </w:r>
+      <w:r>
+        <w:t>, para o sítio:</w:t>
+      </w:r>
+    </w:p>
+    <w:p>
+      <w:pPr>
+        <w:rPr>
+          <w:b/>
+          <w:bCs/>
+        </w:rPr>
+      </w:pPr>
+      <w:r>
+        <w:rPr>
+          <w:b/>
+          <w:bCs/>
+        </w:rPr>
+        <w:t>/amazonJBM/api/</w:t>
+      </w:r>
+      <w:r>
+        <w:rPr>
+          <w:b/>
+          <w:bCs/>
+        </w:rPr>
+        <w:t>sl/</w:t>
+      </w:r>
+      <w:r>
+        <w:rPr>
+          <w:b/>
+          <w:bCs/>
+        </w:rPr>
+        <w:t>produtos</w:t>
+      </w:r>
+    </w:p>
+    <w:p/>
+    <w:p>
+      <w:r>
+        <w:t xml:space="preserve">A resposta </w:t>
+      </w:r>
+      <w:r>
+        <w:rPr>
+          <w:b/>
+          <w:bCs/>
+        </w:rPr>
+        <w:t>devolvida</w:t>
+      </w:r>
+      <w:r>
+        <w:t xml:space="preserve"> por este recurso seguinte formato JSON:</w:t>
+      </w:r>
+    </w:p>
+    <w:p/>
+    <w:p>
+      <w:r>
+        <w:t>No</w:t>
+      </w:r>
+      <w:r>
+        <w:t xml:space="preserve"> “Sistema de Logística” para a </w:t>
+      </w:r>
+      <w:r>
+        <w:rPr>
+          <w:b/>
+          <w:bCs/>
+        </w:rPr>
+        <w:t>criação de uma encomenda</w:t>
+      </w:r>
+      <w:r>
+        <w:t xml:space="preserve"> através do protocolo HTPP, verbo </w:t>
+      </w:r>
+      <w:r>
+        <w:rPr>
+          <w:b/>
+          <w:bCs/>
+        </w:rPr>
+        <w:t>GET</w:t>
+      </w:r>
+      <w:r>
+        <w:t>, para o sítio:</w:t>
+      </w:r>
+    </w:p>
+    <w:p>
+      <w:pPr>
+        <w:rPr>
+          <w:b/>
+          <w:bCs/>
+        </w:rPr>
+      </w:pPr>
+      <w:r>
+        <w:rPr>
+          <w:b/>
+          <w:bCs/>
+        </w:rPr>
+        <w:t>/amazonJBM/api/</w:t>
+      </w:r>
+      <w:r>
+        <w:rPr>
+          <w:b/>
+          <w:bCs/>
+        </w:rPr>
+        <w:t>sl/</w:t>
+      </w:r>
+      <w:r>
+        <w:rPr>
+          <w:b/>
+          <w:bCs/>
+        </w:rPr>
+        <w:t>volume/{id}</w:t>
+      </w:r>
+    </w:p>
+    <w:p>
+      <w:r>
+        <w:t xml:space="preserve">A resposta </w:t>
+      </w:r>
+      <w:r>
+        <w:rPr>
+          <w:b/>
+          <w:bCs/>
+        </w:rPr>
+        <w:t>devolvida</w:t>
+      </w:r>
+      <w:r>
+        <w:t xml:space="preserve"> por este recurso seguinte formato JSON:</w:t>
+      </w:r>
+    </w:p>
+    <w:p/>
+    <w:p/>
+    <w:p>
+      <w:r>
+        <w:tab/>
+      </w:r>
+      <w:r>
+        <w:br w:type="page"/>
+      </w:r>
+    </w:p>
     <w:p/>
     <w:p/>
     <w:p>
@@ -3133,7 +4572,6 @@
     </w:p>
     <w:p>
       <w:r>
-        <w:lastRenderedPageBreak/>
         <w:t>Após o login, em caso de sucesso, a</w:t>
       </w:r>
       <w:r>
@@ -3606,6 +5044,7 @@
         </w:rPr>
       </w:pPr>
       <w:r>
+        <w:lastRenderedPageBreak/>
         <w:t xml:space="preserve">Um </w:t>
       </w:r>
       <w:r>
@@ -4722,6 +6161,13 @@
         <w:spacing w:line="276" w:lineRule="auto"/>
         <w:ind w:left="708"/>
         <w:jc w:val="both"/>
+        <w:rPr>
+          <w:u w:val="single"/>
+        </w:rPr>
+      </w:pPr>
+    </w:p>
+    <w:p>
+      <w:pPr>
         <w:rPr>
           <w:u w:val="single"/>
         </w:rPr>
@@ -5038,6 +6484,96 @@
       </w:rPr>
     </w:lvl>
   </w:abstractNum>
+  <w:abstractNum w:abstractNumId="3" w15:restartNumberingAfterBreak="0">
+    <w:nsid w:val="626F1A33"/>
+    <w:multiLevelType w:val="hybridMultilevel"/>
+    <w:tmpl w:val="05F49DE0"/>
+    <w:lvl w:ilvl="0" w:tplc="FFFFFFFF">
+      <w:start w:val="1"/>
+      <w:numFmt w:val="decimal"/>
+      <w:lvlText w:val="%1."/>
+      <w:lvlJc w:val="left"/>
+      <w:pPr>
+        <w:ind w:left="720" w:hanging="360"/>
+      </w:pPr>
+      <w:rPr>
+        <w:b w:val="0"/>
+        <w:bCs w:val="0"/>
+      </w:rPr>
+    </w:lvl>
+    <w:lvl w:ilvl="1" w:tplc="FFFFFFFF" w:tentative="1">
+      <w:start w:val="1"/>
+      <w:numFmt w:val="lowerLetter"/>
+      <w:lvlText w:val="%2."/>
+      <w:lvlJc w:val="left"/>
+      <w:pPr>
+        <w:ind w:left="1440" w:hanging="360"/>
+      </w:pPr>
+    </w:lvl>
+    <w:lvl w:ilvl="2" w:tplc="FFFFFFFF" w:tentative="1">
+      <w:start w:val="1"/>
+      <w:numFmt w:val="lowerRoman"/>
+      <w:lvlText w:val="%3."/>
+      <w:lvlJc w:val="right"/>
+      <w:pPr>
+        <w:ind w:left="2160" w:hanging="180"/>
+      </w:pPr>
+    </w:lvl>
+    <w:lvl w:ilvl="3" w:tplc="FFFFFFFF" w:tentative="1">
+      <w:start w:val="1"/>
+      <w:numFmt w:val="decimal"/>
+      <w:lvlText w:val="%4."/>
+      <w:lvlJc w:val="left"/>
+      <w:pPr>
+        <w:ind w:left="2880" w:hanging="360"/>
+      </w:pPr>
+    </w:lvl>
+    <w:lvl w:ilvl="4" w:tplc="FFFFFFFF" w:tentative="1">
+      <w:start w:val="1"/>
+      <w:numFmt w:val="lowerLetter"/>
+      <w:lvlText w:val="%5."/>
+      <w:lvlJc w:val="left"/>
+      <w:pPr>
+        <w:ind w:left="3600" w:hanging="360"/>
+      </w:pPr>
+    </w:lvl>
+    <w:lvl w:ilvl="5" w:tplc="FFFFFFFF" w:tentative="1">
+      <w:start w:val="1"/>
+      <w:numFmt w:val="lowerRoman"/>
+      <w:lvlText w:val="%6."/>
+      <w:lvlJc w:val="right"/>
+      <w:pPr>
+        <w:ind w:left="4320" w:hanging="180"/>
+      </w:pPr>
+    </w:lvl>
+    <w:lvl w:ilvl="6" w:tplc="FFFFFFFF" w:tentative="1">
+      <w:start w:val="1"/>
+      <w:numFmt w:val="decimal"/>
+      <w:lvlText w:val="%7."/>
+      <w:lvlJc w:val="left"/>
+      <w:pPr>
+        <w:ind w:left="5040" w:hanging="360"/>
+      </w:pPr>
+    </w:lvl>
+    <w:lvl w:ilvl="7" w:tplc="FFFFFFFF" w:tentative="1">
+      <w:start w:val="1"/>
+      <w:numFmt w:val="lowerLetter"/>
+      <w:lvlText w:val="%8."/>
+      <w:lvlJc w:val="left"/>
+      <w:pPr>
+        <w:ind w:left="5760" w:hanging="360"/>
+      </w:pPr>
+    </w:lvl>
+    <w:lvl w:ilvl="8" w:tplc="FFFFFFFF" w:tentative="1">
+      <w:start w:val="1"/>
+      <w:numFmt w:val="lowerRoman"/>
+      <w:lvlText w:val="%9."/>
+      <w:lvlJc w:val="right"/>
+      <w:pPr>
+        <w:ind w:left="6480" w:hanging="180"/>
+      </w:pPr>
+    </w:lvl>
+  </w:abstractNum>
   <w:num w:numId="1" w16cid:durableId="1405831988">
     <w:abstractNumId w:val="2"/>
   </w:num>
@@ -5046,6 +6582,9 @@
   </w:num>
   <w:num w:numId="3" w16cid:durableId="1579056426">
     <w:abstractNumId w:val="0"/>
+  </w:num>
+  <w:num w:numId="4" w16cid:durableId="1526208926">
+    <w:abstractNumId w:val="3"/>
   </w:num>
 </w:numbering>
 </file>
@@ -5450,7 +6989,7 @@
   <w:style w:type="paragraph" w:default="1" w:styleId="Normal">
     <w:name w:val="Normal"/>
     <w:qFormat/>
-    <w:rsid w:val="00E860B7"/>
+    <w:rsid w:val="0015442F"/>
   </w:style>
   <w:style w:type="paragraph" w:styleId="Ttulo1">
     <w:name w:val="heading 1"/>
@@ -5498,7 +7037,6 @@
   <w:style w:type="character" w:default="1" w:styleId="Tipodeletrapredefinidodopargrafo">
     <w:name w:val="Default Paragraph Font"/>
     <w:uiPriority w:val="1"/>
-    <w:semiHidden/>
     <w:unhideWhenUsed/>
   </w:style>
   <w:style w:type="table" w:default="1" w:styleId="Tabelanormal">

</xml_diff>

<commit_message>
Changes in to the word file
</commit_message>
<xml_diff>
--- a/Especificação da API.docx
+++ b/Especificação da API.docx
@@ -1299,7 +1299,13 @@
         <w:jc w:val="both"/>
       </w:pPr>
       <w:r>
-        <w:t>Responsável por fazer a associação de um sensor a um determinado volume de uma encomenda existente</w:t>
+        <w:t xml:space="preserve">Responsável por fazer a associação de um </w:t>
+      </w:r>
+      <w:r>
+        <w:t>caixa</w:t>
+      </w:r>
+      <w:r>
+        <w:t xml:space="preserve"> a um determinado volume de uma encomenda existente</w:t>
       </w:r>
       <w:r>
         <w:t>, fazer a criação</w:t>
@@ -1510,7 +1516,15 @@
         <w:t>ste, por sua vez, será responsável por armazenar os dados capturados pelos sensores e por notificar os diferentes sistemas sobre quaisquer alterações nesses dados.</w:t>
       </w:r>
       <w:r>
-        <w:t xml:space="preserve"> Na prática a simulação dos sensores será realizada através de uma página front-end, nela </w:t>
+        <w:t xml:space="preserve"> Na prática a simulação dos sensores será realizada através de uma página </w:t>
+      </w:r>
+      <w:proofErr w:type="spellStart"/>
+      <w:r>
+        <w:t>front-end</w:t>
+      </w:r>
+      <w:proofErr w:type="spellEnd"/>
+      <w:r>
+        <w:t xml:space="preserve">, nela </w:t>
       </w:r>
       <w:r>
         <w:t xml:space="preserve">será possível alterar os dados </w:t>
@@ -1681,13 +1695,15 @@
       <w:r>
         <w:t xml:space="preserve"> </w:t>
       </w:r>
-      <w:r>
-        <w:rPr>
-          <w:b/>
-          <w:bCs/>
-        </w:rPr>
-        <w:t>amazonJBM/api</w:t>
-      </w:r>
+      <w:proofErr w:type="spellStart"/>
+      <w:r>
+        <w:rPr>
+          <w:b/>
+          <w:bCs/>
+        </w:rPr>
+        <w:t>amazonJBM</w:t>
+      </w:r>
+      <w:proofErr w:type="spellEnd"/>
       <w:r>
         <w:rPr>
           <w:b/>
@@ -1695,12 +1711,37 @@
         </w:rPr>
         <w:t>/</w:t>
       </w:r>
-      <w:r>
-        <w:rPr>
-          <w:b/>
-          <w:bCs/>
-        </w:rPr>
-        <w:t>sac/</w:t>
+      <w:proofErr w:type="spellStart"/>
+      <w:r>
+        <w:rPr>
+          <w:b/>
+          <w:bCs/>
+        </w:rPr>
+        <w:t>api</w:t>
+      </w:r>
+      <w:proofErr w:type="spellEnd"/>
+      <w:r>
+        <w:rPr>
+          <w:b/>
+          <w:bCs/>
+        </w:rPr>
+        <w:t>/</w:t>
+      </w:r>
+      <w:proofErr w:type="spellStart"/>
+      <w:r>
+        <w:rPr>
+          <w:b/>
+          <w:bCs/>
+        </w:rPr>
+        <w:t>sac</w:t>
+      </w:r>
+      <w:proofErr w:type="spellEnd"/>
+      <w:r>
+        <w:rPr>
+          <w:b/>
+          <w:bCs/>
+        </w:rPr>
+        <w:t>/</w:t>
       </w:r>
       <w:r>
         <w:rPr>
@@ -1990,19 +2031,53 @@
       <w:r>
         <w:t xml:space="preserve">, para o sítio: </w:t>
       </w:r>
-      <w:r>
-        <w:rPr>
-          <w:b/>
-          <w:bCs/>
-        </w:rPr>
-        <w:t>amazonJBM/api</w:t>
-      </w:r>
-      <w:r>
-        <w:rPr>
-          <w:b/>
-          <w:bCs/>
-        </w:rPr>
-        <w:t>/sac/encomenda</w:t>
+      <w:proofErr w:type="spellStart"/>
+      <w:r>
+        <w:rPr>
+          <w:b/>
+          <w:bCs/>
+        </w:rPr>
+        <w:t>amazonJBM</w:t>
+      </w:r>
+      <w:proofErr w:type="spellEnd"/>
+      <w:r>
+        <w:rPr>
+          <w:b/>
+          <w:bCs/>
+        </w:rPr>
+        <w:t>/</w:t>
+      </w:r>
+      <w:proofErr w:type="spellStart"/>
+      <w:r>
+        <w:rPr>
+          <w:b/>
+          <w:bCs/>
+        </w:rPr>
+        <w:t>api</w:t>
+      </w:r>
+      <w:proofErr w:type="spellEnd"/>
+      <w:r>
+        <w:rPr>
+          <w:b/>
+          <w:bCs/>
+        </w:rPr>
+        <w:t>/</w:t>
+      </w:r>
+      <w:proofErr w:type="spellStart"/>
+      <w:r>
+        <w:rPr>
+          <w:b/>
+          <w:bCs/>
+        </w:rPr>
+        <w:t>sac</w:t>
+      </w:r>
+      <w:proofErr w:type="spellEnd"/>
+      <w:r>
+        <w:rPr>
+          <w:b/>
+          <w:bCs/>
+        </w:rPr>
+        <w:t>/encomenda</w:t>
       </w:r>
       <w:r>
         <w:rPr>
@@ -2016,7 +2091,23 @@
           <w:b/>
           <w:bCs/>
         </w:rPr>
-        <w:t>/{username}</w:t>
+        <w:t>/{</w:t>
+      </w:r>
+      <w:proofErr w:type="spellStart"/>
+      <w:r>
+        <w:rPr>
+          <w:b/>
+          <w:bCs/>
+        </w:rPr>
+        <w:t>username</w:t>
+      </w:r>
+      <w:proofErr w:type="spellEnd"/>
+      <w:r>
+        <w:rPr>
+          <w:b/>
+          <w:bCs/>
+        </w:rPr>
+        <w:t>}</w:t>
       </w:r>
     </w:p>
     <w:p>
@@ -2283,26 +2374,90 @@
       <w:r>
         <w:t xml:space="preserve">, para o sítio: </w:t>
       </w:r>
-      <w:r>
-        <w:rPr>
-          <w:b/>
-          <w:bCs/>
-        </w:rPr>
-        <w:t>amazonJBM/api</w:t>
-      </w:r>
-      <w:r>
-        <w:rPr>
-          <w:b/>
-          <w:bCs/>
-        </w:rPr>
-        <w:t>/sac/encomenda/</w:t>
-      </w:r>
-      <w:r>
-        <w:rPr>
-          <w:b/>
-          <w:bCs/>
-        </w:rPr>
-        <w:t>{username}/</w:t>
+      <w:proofErr w:type="spellStart"/>
+      <w:r>
+        <w:rPr>
+          <w:b/>
+          <w:bCs/>
+        </w:rPr>
+        <w:t>amazonJBM</w:t>
+      </w:r>
+      <w:proofErr w:type="spellEnd"/>
+      <w:r>
+        <w:rPr>
+          <w:b/>
+          <w:bCs/>
+        </w:rPr>
+        <w:t>/</w:t>
+      </w:r>
+      <w:proofErr w:type="spellStart"/>
+      <w:r>
+        <w:rPr>
+          <w:b/>
+          <w:bCs/>
+        </w:rPr>
+        <w:t>api</w:t>
+      </w:r>
+      <w:proofErr w:type="spellEnd"/>
+      <w:r>
+        <w:rPr>
+          <w:b/>
+          <w:bCs/>
+        </w:rPr>
+        <w:t>/</w:t>
+      </w:r>
+      <w:proofErr w:type="spellStart"/>
+      <w:r>
+        <w:rPr>
+          <w:b/>
+          <w:bCs/>
+        </w:rPr>
+        <w:t>sac</w:t>
+      </w:r>
+      <w:proofErr w:type="spellEnd"/>
+      <w:r>
+        <w:rPr>
+          <w:b/>
+          <w:bCs/>
+        </w:rPr>
+        <w:t>/encomenda</w:t>
+      </w:r>
+      <w:r>
+        <w:rPr>
+          <w:b/>
+          <w:bCs/>
+        </w:rPr>
+        <w:t>s</w:t>
+      </w:r>
+      <w:r>
+        <w:rPr>
+          <w:b/>
+          <w:bCs/>
+        </w:rPr>
+        <w:t>/</w:t>
+      </w:r>
+      <w:r>
+        <w:rPr>
+          <w:b/>
+          <w:bCs/>
+        </w:rPr>
+        <w:t>{</w:t>
+      </w:r>
+      <w:proofErr w:type="spellStart"/>
+      <w:r>
+        <w:rPr>
+          <w:b/>
+          <w:bCs/>
+        </w:rPr>
+        <w:t>username</w:t>
+      </w:r>
+      <w:proofErr w:type="spellEnd"/>
+      <w:r>
+        <w:rPr>
+          <w:b/>
+          <w:bCs/>
+        </w:rPr>
+        <w:t>}/</w:t>
       </w:r>
       <w:r>
         <w:rPr>
@@ -2354,7 +2509,7 @@
           <w:noProof/>
         </w:rPr>
         <w:drawing>
-          <wp:anchor distT="0" distB="0" distL="114300" distR="114300" simplePos="0" relativeHeight="251664384" behindDoc="1" locked="0" layoutInCell="1" allowOverlap="1" wp14:anchorId="289E098B" wp14:editId="4DEBA285">
+          <wp:anchor distT="0" distB="0" distL="114300" distR="114300" simplePos="0" relativeHeight="251664384" behindDoc="1" locked="0" layoutInCell="1" allowOverlap="1" wp14:anchorId="289E098B" wp14:editId="1ACF5593">
             <wp:simplePos x="0" y="0"/>
             <wp:positionH relativeFrom="margin">
               <wp:align>center</wp:align>
@@ -2502,19 +2657,53 @@
       <w:r>
         <w:t xml:space="preserve">, para o sítio: </w:t>
       </w:r>
-      <w:r>
-        <w:rPr>
-          <w:b/>
-          <w:bCs/>
-        </w:rPr>
-        <w:t>amazonJBM/api</w:t>
-      </w:r>
-      <w:r>
-        <w:rPr>
-          <w:b/>
-          <w:bCs/>
-        </w:rPr>
-        <w:t>/sac/encomenda</w:t>
+      <w:proofErr w:type="spellStart"/>
+      <w:r>
+        <w:rPr>
+          <w:b/>
+          <w:bCs/>
+        </w:rPr>
+        <w:t>amazonJBM</w:t>
+      </w:r>
+      <w:proofErr w:type="spellEnd"/>
+      <w:r>
+        <w:rPr>
+          <w:b/>
+          <w:bCs/>
+        </w:rPr>
+        <w:t>/</w:t>
+      </w:r>
+      <w:proofErr w:type="spellStart"/>
+      <w:r>
+        <w:rPr>
+          <w:b/>
+          <w:bCs/>
+        </w:rPr>
+        <w:t>api</w:t>
+      </w:r>
+      <w:proofErr w:type="spellEnd"/>
+      <w:r>
+        <w:rPr>
+          <w:b/>
+          <w:bCs/>
+        </w:rPr>
+        <w:t>/</w:t>
+      </w:r>
+      <w:proofErr w:type="spellStart"/>
+      <w:r>
+        <w:rPr>
+          <w:b/>
+          <w:bCs/>
+        </w:rPr>
+        <w:t>sac</w:t>
+      </w:r>
+      <w:proofErr w:type="spellEnd"/>
+      <w:r>
+        <w:rPr>
+          <w:b/>
+          <w:bCs/>
+        </w:rPr>
+        <w:t>/encomenda</w:t>
       </w:r>
       <w:r>
         <w:rPr>
@@ -2535,7 +2724,23 @@
           <w:b/>
           <w:bCs/>
         </w:rPr>
-        <w:t>{username}/</w:t>
+        <w:t>{</w:t>
+      </w:r>
+      <w:proofErr w:type="spellStart"/>
+      <w:r>
+        <w:rPr>
+          <w:b/>
+          <w:bCs/>
+        </w:rPr>
+        <w:t>username</w:t>
+      </w:r>
+      <w:proofErr w:type="spellEnd"/>
+      <w:r>
+        <w:rPr>
+          <w:b/>
+          <w:bCs/>
+        </w:rPr>
+        <w:t>}/</w:t>
       </w:r>
       <w:r>
         <w:rPr>
@@ -2712,19 +2917,53 @@
       <w:r>
         <w:t xml:space="preserve">, para o sítio: </w:t>
       </w:r>
-      <w:r>
-        <w:rPr>
-          <w:b/>
-          <w:bCs/>
-        </w:rPr>
-        <w:t>amazonJBM/api</w:t>
-      </w:r>
-      <w:r>
-        <w:rPr>
-          <w:b/>
-          <w:bCs/>
-        </w:rPr>
-        <w:t>/sac/encomenda</w:t>
+      <w:proofErr w:type="spellStart"/>
+      <w:r>
+        <w:rPr>
+          <w:b/>
+          <w:bCs/>
+        </w:rPr>
+        <w:t>amazonJBM</w:t>
+      </w:r>
+      <w:proofErr w:type="spellEnd"/>
+      <w:r>
+        <w:rPr>
+          <w:b/>
+          <w:bCs/>
+        </w:rPr>
+        <w:t>/</w:t>
+      </w:r>
+      <w:proofErr w:type="spellStart"/>
+      <w:r>
+        <w:rPr>
+          <w:b/>
+          <w:bCs/>
+        </w:rPr>
+        <w:t>api</w:t>
+      </w:r>
+      <w:proofErr w:type="spellEnd"/>
+      <w:r>
+        <w:rPr>
+          <w:b/>
+          <w:bCs/>
+        </w:rPr>
+        <w:t>/</w:t>
+      </w:r>
+      <w:proofErr w:type="spellStart"/>
+      <w:r>
+        <w:rPr>
+          <w:b/>
+          <w:bCs/>
+        </w:rPr>
+        <w:t>sac</w:t>
+      </w:r>
+      <w:proofErr w:type="spellEnd"/>
+      <w:r>
+        <w:rPr>
+          <w:b/>
+          <w:bCs/>
+        </w:rPr>
+        <w:t>/encomenda</w:t>
       </w:r>
       <w:r>
         <w:rPr>
@@ -2745,7 +2984,23 @@
           <w:b/>
           <w:bCs/>
         </w:rPr>
-        <w:t>{username}/</w:t>
+        <w:t>{</w:t>
+      </w:r>
+      <w:proofErr w:type="spellStart"/>
+      <w:r>
+        <w:rPr>
+          <w:b/>
+          <w:bCs/>
+        </w:rPr>
+        <w:t>username</w:t>
+      </w:r>
+      <w:proofErr w:type="spellEnd"/>
+      <w:r>
+        <w:rPr>
+          <w:b/>
+          <w:bCs/>
+        </w:rPr>
+        <w:t>}/</w:t>
       </w:r>
       <w:r>
         <w:rPr>
@@ -2921,7 +3176,69 @@
           <w:b/>
           <w:bCs/>
         </w:rPr>
-        <w:t>/amazonJBM/api/sac/encomenda/{id}/alerta</w:t>
+        <w:t>/</w:t>
+      </w:r>
+      <w:proofErr w:type="spellStart"/>
+      <w:r>
+        <w:rPr>
+          <w:b/>
+          <w:bCs/>
+        </w:rPr>
+        <w:t>amazonJBM</w:t>
+      </w:r>
+      <w:proofErr w:type="spellEnd"/>
+      <w:r>
+        <w:rPr>
+          <w:b/>
+          <w:bCs/>
+        </w:rPr>
+        <w:t>/</w:t>
+      </w:r>
+      <w:proofErr w:type="spellStart"/>
+      <w:r>
+        <w:rPr>
+          <w:b/>
+          <w:bCs/>
+        </w:rPr>
+        <w:t>api</w:t>
+      </w:r>
+      <w:proofErr w:type="spellEnd"/>
+      <w:r>
+        <w:rPr>
+          <w:b/>
+          <w:bCs/>
+        </w:rPr>
+        <w:t>/</w:t>
+      </w:r>
+      <w:proofErr w:type="spellStart"/>
+      <w:r>
+        <w:rPr>
+          <w:b/>
+          <w:bCs/>
+        </w:rPr>
+        <w:t>sac</w:t>
+      </w:r>
+      <w:proofErr w:type="spellEnd"/>
+      <w:r>
+        <w:rPr>
+          <w:b/>
+          <w:bCs/>
+        </w:rPr>
+        <w:t>/encomenda</w:t>
+      </w:r>
+      <w:r>
+        <w:rPr>
+          <w:b/>
+          <w:bCs/>
+        </w:rPr>
+        <w:t>s</w:t>
+      </w:r>
+      <w:r>
+        <w:rPr>
+          <w:b/>
+          <w:bCs/>
+        </w:rPr>
+        <w:t>/{id}/alerta</w:t>
       </w:r>
       <w:r>
         <w:t xml:space="preserve">  </w:t>
@@ -2995,19 +3312,67 @@
       <w:r>
         <w:t xml:space="preserve">, para o sítio: </w:t>
       </w:r>
-      <w:r>
-        <w:rPr>
-          <w:b/>
-          <w:bCs/>
-        </w:rPr>
-        <w:t>amazonJBM/api</w:t>
-      </w:r>
-      <w:r>
-        <w:rPr>
-          <w:b/>
-          <w:bCs/>
-        </w:rPr>
-        <w:t>/sac/encomenda/{id}</w:t>
+      <w:proofErr w:type="spellStart"/>
+      <w:r>
+        <w:rPr>
+          <w:b/>
+          <w:bCs/>
+        </w:rPr>
+        <w:t>amazonJBM</w:t>
+      </w:r>
+      <w:proofErr w:type="spellEnd"/>
+      <w:r>
+        <w:rPr>
+          <w:b/>
+          <w:bCs/>
+        </w:rPr>
+        <w:t>/</w:t>
+      </w:r>
+      <w:proofErr w:type="spellStart"/>
+      <w:r>
+        <w:rPr>
+          <w:b/>
+          <w:bCs/>
+        </w:rPr>
+        <w:t>api</w:t>
+      </w:r>
+      <w:proofErr w:type="spellEnd"/>
+      <w:r>
+        <w:rPr>
+          <w:b/>
+          <w:bCs/>
+        </w:rPr>
+        <w:t>/</w:t>
+      </w:r>
+      <w:proofErr w:type="spellStart"/>
+      <w:r>
+        <w:rPr>
+          <w:b/>
+          <w:bCs/>
+        </w:rPr>
+        <w:t>sac</w:t>
+      </w:r>
+      <w:proofErr w:type="spellEnd"/>
+      <w:r>
+        <w:rPr>
+          <w:b/>
+          <w:bCs/>
+        </w:rPr>
+        <w:t>/encomenda</w:t>
+      </w:r>
+      <w:r>
+        <w:rPr>
+          <w:b/>
+          <w:bCs/>
+        </w:rPr>
+        <w:t>s</w:t>
+      </w:r>
+      <w:r>
+        <w:rPr>
+          <w:b/>
+          <w:bCs/>
+        </w:rPr>
+        <w:t>/{id}</w:t>
       </w:r>
     </w:p>
     <w:p>
@@ -3120,6 +3485,96 @@
       <w:r>
         <w:t xml:space="preserve"> por este recurso retorna um código de erro apropriado utilizado pelo HTTP.</w:t>
       </w:r>
+    </w:p>
+    <w:p>
+      <w:pPr>
+        <w:ind w:left="708"/>
+      </w:pPr>
+    </w:p>
+    <w:p>
+      <w:pPr>
+        <w:pStyle w:val="PargrafodaLista"/>
+        <w:numPr>
+          <w:ilvl w:val="0"/>
+          <w:numId w:val="3"/>
+        </w:numPr>
+      </w:pPr>
+      <w:r>
+        <w:t xml:space="preserve">Um utilizador autenticado no Sistema de Apoio ao Cliente, verifica a última leitura dos sensores das suas encomendas, através do protocolo HTTP, verbo </w:t>
+      </w:r>
+      <w:r>
+        <w:rPr>
+          <w:b/>
+          <w:bCs/>
+        </w:rPr>
+        <w:t>GET</w:t>
+      </w:r>
+      <w:r>
+        <w:t>, para o sítio:</w:t>
+      </w:r>
+    </w:p>
+    <w:p>
+      <w:pPr>
+        <w:ind w:left="708"/>
+        <w:rPr>
+          <w:b/>
+          <w:bCs/>
+        </w:rPr>
+      </w:pPr>
+      <w:r>
+        <w:rPr>
+          <w:b/>
+          <w:bCs/>
+        </w:rPr>
+        <w:t>/amazonJBM/api/sac/encomendas</w:t>
+      </w:r>
+      <w:r>
+        <w:rPr>
+          <w:b/>
+          <w:bCs/>
+        </w:rPr>
+        <w:t>/{username}</w:t>
+      </w:r>
+      <w:r>
+        <w:rPr>
+          <w:b/>
+          <w:bCs/>
+        </w:rPr>
+        <w:t>/por-entregar/sensor</w:t>
+      </w:r>
+      <w:r>
+        <w:rPr>
+          <w:b/>
+          <w:bCs/>
+        </w:rPr>
+        <w:t>/{tipo-sensor}</w:t>
+      </w:r>
+    </w:p>
+    <w:p>
+      <w:pPr>
+        <w:ind w:left="708"/>
+        <w:rPr>
+          <w:b/>
+          <w:bCs/>
+        </w:rPr>
+      </w:pPr>
+    </w:p>
+    <w:p>
+      <w:pPr>
+        <w:pStyle w:val="PargrafodaLista"/>
+      </w:pPr>
+      <w:r>
+        <w:t>A resposta devolvida por este recurso seguinte formato JSON:</w:t>
+      </w:r>
+    </w:p>
+    <w:p>
+      <w:pPr>
+        <w:ind w:left="708"/>
+        <w:rPr>
+          <w:b/>
+          <w:bCs/>
+        </w:rPr>
+      </w:pPr>
     </w:p>
     <w:p>
       <w:r>
@@ -3146,9 +3601,11 @@
       <w:r>
         <w:t xml:space="preserve">Um utilizador não autenticado no Sistema de </w:t>
       </w:r>
+      <w:proofErr w:type="spellStart"/>
       <w:r>
         <w:t>Logistica</w:t>
       </w:r>
+      <w:proofErr w:type="spellEnd"/>
       <w:r>
         <w:t xml:space="preserve"> </w:t>
       </w:r>
@@ -3172,12 +3629,45 @@
       <w:r>
         <w:t xml:space="preserve">, para o sítio: </w:t>
       </w:r>
-      <w:r>
-        <w:rPr>
-          <w:b/>
-          <w:bCs/>
-        </w:rPr>
-        <w:t>amazonJBM/api/s</w:t>
+      <w:proofErr w:type="spellStart"/>
+      <w:r>
+        <w:rPr>
+          <w:b/>
+          <w:bCs/>
+        </w:rPr>
+        <w:t>amazonJBM</w:t>
+      </w:r>
+      <w:proofErr w:type="spellEnd"/>
+      <w:r>
+        <w:rPr>
+          <w:b/>
+          <w:bCs/>
+        </w:rPr>
+        <w:t>/</w:t>
+      </w:r>
+      <w:proofErr w:type="spellStart"/>
+      <w:r>
+        <w:rPr>
+          <w:b/>
+          <w:bCs/>
+        </w:rPr>
+        <w:t>api</w:t>
+      </w:r>
+      <w:proofErr w:type="spellEnd"/>
+      <w:r>
+        <w:rPr>
+          <w:b/>
+          <w:bCs/>
+        </w:rPr>
+        <w:t>/</w:t>
+      </w:r>
+      <w:proofErr w:type="spellStart"/>
+      <w:r>
+        <w:rPr>
+          <w:b/>
+          <w:bCs/>
+        </w:rPr>
+        <w:t>s</w:t>
       </w:r>
       <w:r>
         <w:rPr>
@@ -3186,6 +3676,7 @@
         </w:rPr>
         <w:t>l</w:t>
       </w:r>
+      <w:proofErr w:type="spellEnd"/>
       <w:r>
         <w:rPr>
           <w:b/>
@@ -3433,10 +3924,7 @@
         </w:numPr>
       </w:pPr>
       <w:r>
-        <w:t xml:space="preserve">Um utilizador autenticado no Sistema de </w:t>
-      </w:r>
-      <w:r>
-        <w:t>Logística</w:t>
+        <w:t>Um utilizador autenticado no Sistema de Logística</w:t>
       </w:r>
       <w:r>
         <w:rPr>
@@ -3480,8 +3968,41 @@
           <w:b/>
           <w:bCs/>
         </w:rPr>
-        <w:t>/amazonJBM/api/</w:t>
-      </w:r>
+        <w:t>/</w:t>
+      </w:r>
+      <w:proofErr w:type="spellStart"/>
+      <w:r>
+        <w:rPr>
+          <w:b/>
+          <w:bCs/>
+        </w:rPr>
+        <w:t>amazonJBM</w:t>
+      </w:r>
+      <w:proofErr w:type="spellEnd"/>
+      <w:r>
+        <w:rPr>
+          <w:b/>
+          <w:bCs/>
+        </w:rPr>
+        <w:t>/</w:t>
+      </w:r>
+      <w:proofErr w:type="spellStart"/>
+      <w:r>
+        <w:rPr>
+          <w:b/>
+          <w:bCs/>
+        </w:rPr>
+        <w:t>api</w:t>
+      </w:r>
+      <w:proofErr w:type="spellEnd"/>
+      <w:r>
+        <w:rPr>
+          <w:b/>
+          <w:bCs/>
+        </w:rPr>
+        <w:t>/</w:t>
+      </w:r>
+      <w:proofErr w:type="spellStart"/>
       <w:r>
         <w:rPr>
           <w:b/>
@@ -3489,6 +4010,7 @@
         </w:rPr>
         <w:t>sl</w:t>
       </w:r>
+      <w:proofErr w:type="spellEnd"/>
       <w:r>
         <w:rPr>
           <w:b/>
@@ -3551,45 +4073,39 @@
         <w:t>utilizador autenticado</w:t>
       </w:r>
       <w:r>
-        <w:t xml:space="preserve"> no Sistema </w:t>
-      </w:r>
-      <w:r>
-        <w:t>de Logística</w:t>
+        <w:t xml:space="preserve"> no Sistema de Logística,</w:t>
+      </w:r>
+      <w:r>
+        <w:t xml:space="preserve"> </w:t>
+      </w:r>
+      <w:r>
+        <w:rPr>
+          <w:b/>
+          <w:bCs/>
+        </w:rPr>
+        <w:t xml:space="preserve">faz um pedido para </w:t>
+      </w:r>
+      <w:r>
+        <w:rPr>
+          <w:b/>
+          <w:bCs/>
+        </w:rPr>
+        <w:t>ver os detalhes de</w:t>
+      </w:r>
+      <w:r>
+        <w:rPr>
+          <w:b/>
+          <w:bCs/>
+        </w:rPr>
+        <w:t xml:space="preserve"> uma encomenda</w:t>
+      </w:r>
+      <w:r>
+        <w:t>, através do protocolo HTTP</w:t>
       </w:r>
       <w:r>
         <w:t>,</w:t>
       </w:r>
       <w:r>
-        <w:t xml:space="preserve"> </w:t>
-      </w:r>
-      <w:r>
-        <w:rPr>
-          <w:b/>
-          <w:bCs/>
-        </w:rPr>
-        <w:t xml:space="preserve">faz um pedido para </w:t>
-      </w:r>
-      <w:r>
-        <w:rPr>
-          <w:b/>
-          <w:bCs/>
-        </w:rPr>
-        <w:t>ver os detalhes de</w:t>
-      </w:r>
-      <w:r>
-        <w:rPr>
-          <w:b/>
-          <w:bCs/>
-        </w:rPr>
-        <w:t xml:space="preserve"> uma encomenda</w:t>
-      </w:r>
-      <w:r>
-        <w:t>, através do protocolo HTTP</w:t>
-      </w:r>
-      <w:r>
-        <w:t>,</w:t>
-      </w:r>
-      <w:r>
         <w:t xml:space="preserve"> verbo </w:t>
       </w:r>
       <w:r>
@@ -3602,13 +4118,23 @@
       <w:r>
         <w:t xml:space="preserve">, para o sítio: </w:t>
       </w:r>
-      <w:r>
-        <w:rPr>
-          <w:b/>
-          <w:bCs/>
-        </w:rPr>
-        <w:t>amazonJBM/</w:t>
-      </w:r>
+      <w:proofErr w:type="spellStart"/>
+      <w:r>
+        <w:rPr>
+          <w:b/>
+          <w:bCs/>
+        </w:rPr>
+        <w:t>amazonJBM</w:t>
+      </w:r>
+      <w:proofErr w:type="spellEnd"/>
+      <w:r>
+        <w:rPr>
+          <w:b/>
+          <w:bCs/>
+        </w:rPr>
+        <w:t>/</w:t>
+      </w:r>
+      <w:proofErr w:type="spellStart"/>
       <w:r>
         <w:rPr>
           <w:b/>
@@ -3616,12 +4142,21 @@
         </w:rPr>
         <w:t>api</w:t>
       </w:r>
-      <w:r>
-        <w:rPr>
-          <w:b/>
-          <w:bCs/>
-        </w:rPr>
-        <w:t>/s</w:t>
+      <w:proofErr w:type="spellEnd"/>
+      <w:r>
+        <w:rPr>
+          <w:b/>
+          <w:bCs/>
+        </w:rPr>
+        <w:t>/</w:t>
+      </w:r>
+      <w:proofErr w:type="spellStart"/>
+      <w:r>
+        <w:rPr>
+          <w:b/>
+          <w:bCs/>
+        </w:rPr>
+        <w:t>s</w:t>
       </w:r>
       <w:r>
         <w:rPr>
@@ -3630,6 +4165,7 @@
         </w:rPr>
         <w:t>l</w:t>
       </w:r>
+      <w:proofErr w:type="spellEnd"/>
       <w:r>
         <w:rPr>
           <w:b/>
@@ -3722,14 +4258,7 @@
           <w:b/>
           <w:bCs/>
         </w:rPr>
-        <w:t xml:space="preserve">para obter todas as encomendas </w:t>
-      </w:r>
-      <w:r>
-        <w:rPr>
-          <w:b/>
-          <w:bCs/>
-        </w:rPr>
-        <w:t>por entregar</w:t>
+        <w:t>para obter todas as encomendas por entregar</w:t>
       </w:r>
       <w:r>
         <w:t xml:space="preserve"> através do protocolo HTTP, verbo </w:t>
@@ -3749,8 +4278,41 @@
           <w:b/>
           <w:bCs/>
         </w:rPr>
-        <w:t>/amazonJBM/api/</w:t>
-      </w:r>
+        <w:t>/</w:t>
+      </w:r>
+      <w:proofErr w:type="spellStart"/>
+      <w:r>
+        <w:rPr>
+          <w:b/>
+          <w:bCs/>
+        </w:rPr>
+        <w:t>amazonJBM</w:t>
+      </w:r>
+      <w:proofErr w:type="spellEnd"/>
+      <w:r>
+        <w:rPr>
+          <w:b/>
+          <w:bCs/>
+        </w:rPr>
+        <w:t>/</w:t>
+      </w:r>
+      <w:proofErr w:type="spellStart"/>
+      <w:r>
+        <w:rPr>
+          <w:b/>
+          <w:bCs/>
+        </w:rPr>
+        <w:t>api</w:t>
+      </w:r>
+      <w:proofErr w:type="spellEnd"/>
+      <w:r>
+        <w:rPr>
+          <w:b/>
+          <w:bCs/>
+        </w:rPr>
+        <w:t>/</w:t>
+      </w:r>
+      <w:proofErr w:type="spellStart"/>
       <w:r>
         <w:rPr>
           <w:b/>
@@ -3758,6 +4320,7 @@
         </w:rPr>
         <w:t>sl</w:t>
       </w:r>
+      <w:proofErr w:type="spellEnd"/>
       <w:r>
         <w:rPr>
           <w:b/>
@@ -3868,8 +4431,41 @@
           <w:b/>
           <w:bCs/>
         </w:rPr>
-        <w:t>/amazonJBM/api/</w:t>
-      </w:r>
+        <w:t>/</w:t>
+      </w:r>
+      <w:proofErr w:type="spellStart"/>
+      <w:r>
+        <w:rPr>
+          <w:b/>
+          <w:bCs/>
+        </w:rPr>
+        <w:t>amazonJBM</w:t>
+      </w:r>
+      <w:proofErr w:type="spellEnd"/>
+      <w:r>
+        <w:rPr>
+          <w:b/>
+          <w:bCs/>
+        </w:rPr>
+        <w:t>/</w:t>
+      </w:r>
+      <w:proofErr w:type="spellStart"/>
+      <w:r>
+        <w:rPr>
+          <w:b/>
+          <w:bCs/>
+        </w:rPr>
+        <w:t>api</w:t>
+      </w:r>
+      <w:proofErr w:type="spellEnd"/>
+      <w:r>
+        <w:rPr>
+          <w:b/>
+          <w:bCs/>
+        </w:rPr>
+        <w:t>/</w:t>
+      </w:r>
+      <w:proofErr w:type="spellStart"/>
       <w:r>
         <w:rPr>
           <w:b/>
@@ -3877,12 +4473,27 @@
         </w:rPr>
         <w:t>sl</w:t>
       </w:r>
-      <w:r>
-        <w:rPr>
-          <w:b/>
-          <w:bCs/>
-        </w:rPr>
-        <w:t>/encomenda/</w:t>
+      <w:proofErr w:type="spellEnd"/>
+      <w:r>
+        <w:rPr>
+          <w:b/>
+          <w:bCs/>
+        </w:rPr>
+        <w:t>/encomenda</w:t>
+      </w:r>
+      <w:r>
+        <w:rPr>
+          <w:b/>
+          <w:bCs/>
+        </w:rPr>
+        <w:t>s</w:t>
+      </w:r>
+      <w:r>
+        <w:rPr>
+          <w:b/>
+          <w:bCs/>
+        </w:rPr>
+        <w:t>/</w:t>
       </w:r>
       <w:r>
         <w:rPr>
@@ -3965,7 +4576,21 @@
           <w:b/>
           <w:bCs/>
         </w:rPr>
-        <w:t>associa um sensor a um volume</w:t>
+        <w:t>associa um</w:t>
+      </w:r>
+      <w:r>
+        <w:rPr>
+          <w:b/>
+          <w:bCs/>
+        </w:rPr>
+        <w:t xml:space="preserve">a caixa </w:t>
+      </w:r>
+      <w:r>
+        <w:rPr>
+          <w:b/>
+          <w:bCs/>
+        </w:rPr>
+        <w:t>a um volume</w:t>
       </w:r>
       <w:r>
         <w:t xml:space="preserve"> através do protocolo HTTP, verbo </w:t>
@@ -3990,8 +4615,41 @@
           <w:b/>
           <w:bCs/>
         </w:rPr>
-        <w:t>/amazonJBM/api/</w:t>
-      </w:r>
+        <w:t>/</w:t>
+      </w:r>
+      <w:proofErr w:type="spellStart"/>
+      <w:r>
+        <w:rPr>
+          <w:b/>
+          <w:bCs/>
+        </w:rPr>
+        <w:t>amazonJBM</w:t>
+      </w:r>
+      <w:proofErr w:type="spellEnd"/>
+      <w:r>
+        <w:rPr>
+          <w:b/>
+          <w:bCs/>
+        </w:rPr>
+        <w:t>/</w:t>
+      </w:r>
+      <w:proofErr w:type="spellStart"/>
+      <w:r>
+        <w:rPr>
+          <w:b/>
+          <w:bCs/>
+        </w:rPr>
+        <w:t>api</w:t>
+      </w:r>
+      <w:proofErr w:type="spellEnd"/>
+      <w:r>
+        <w:rPr>
+          <w:b/>
+          <w:bCs/>
+        </w:rPr>
+        <w:t>/</w:t>
+      </w:r>
+      <w:proofErr w:type="spellStart"/>
       <w:r>
         <w:rPr>
           <w:b/>
@@ -3999,6 +4657,7 @@
         </w:rPr>
         <w:t>sl</w:t>
       </w:r>
+      <w:proofErr w:type="spellEnd"/>
       <w:r>
         <w:rPr>
           <w:b/>
@@ -4018,7 +4677,14 @@
           <w:b/>
           <w:bCs/>
         </w:rPr>
-        <w:t>/sensor</w:t>
+        <w:t>/</w:t>
+      </w:r>
+      <w:r>
+        <w:rPr>
+          <w:b/>
+          <w:bCs/>
+        </w:rPr>
+        <w:t>caixa</w:t>
       </w:r>
     </w:p>
     <w:p>
@@ -4069,12 +4735,7 @@
     </w:p>
     <w:p>
       <w:pPr>
-        <w:pStyle w:val="PargrafodaLista"/>
-      </w:pPr>
-    </w:p>
-    <w:p>
-      <w:pPr>
-        <w:pStyle w:val="PargrafodaLista"/>
+        <w:ind w:firstLine="708"/>
       </w:pPr>
     </w:p>
     <w:p>
@@ -4086,42 +4747,777 @@
         </w:numPr>
       </w:pPr>
       <w:r>
-        <w:t xml:space="preserve">Um </w:t>
-      </w:r>
-      <w:r>
-        <w:t>utilizador aut</w:t>
-      </w:r>
+        <w:t xml:space="preserve">No “Sistema de Logística” para a </w:t>
+      </w:r>
+      <w:r>
+        <w:t>associação de um</w:t>
+      </w:r>
+      <w:r>
+        <w:t>a caixa</w:t>
+      </w:r>
+      <w:r>
+        <w:t xml:space="preserve"> a um volume</w:t>
+      </w:r>
+      <w:r>
+        <w:t xml:space="preserve">, é necessário </w:t>
+      </w:r>
+      <w:r>
+        <w:rPr>
+          <w:b/>
+          <w:bCs/>
+        </w:rPr>
+        <w:t xml:space="preserve">recolher a informação </w:t>
+      </w:r>
+      <w:r>
+        <w:rPr>
+          <w:b/>
+          <w:bCs/>
+        </w:rPr>
+        <w:t>dos tipos de caixas</w:t>
+      </w:r>
+      <w:r>
+        <w:t xml:space="preserve">, através do protocolo HTTP, verbo </w:t>
+      </w:r>
+      <w:r>
+        <w:rPr>
+          <w:b/>
+          <w:bCs/>
+        </w:rPr>
+        <w:t>GET</w:t>
+      </w:r>
+      <w:r>
+        <w:t xml:space="preserve">, para o sítio: </w:t>
+      </w:r>
+    </w:p>
+    <w:p>
+      <w:pPr>
+        <w:pStyle w:val="PargrafodaLista"/>
+        <w:rPr>
+          <w:b/>
+          <w:bCs/>
+        </w:rPr>
+      </w:pPr>
+      <w:r>
+        <w:rPr>
+          <w:b/>
+          <w:bCs/>
+        </w:rPr>
+        <w:t>/</w:t>
+      </w:r>
+      <w:proofErr w:type="spellStart"/>
+      <w:r>
+        <w:rPr>
+          <w:b/>
+          <w:bCs/>
+        </w:rPr>
+        <w:t>amazonJBM</w:t>
+      </w:r>
+      <w:proofErr w:type="spellEnd"/>
+      <w:r>
+        <w:rPr>
+          <w:b/>
+          <w:bCs/>
+        </w:rPr>
+        <w:t>/</w:t>
+      </w:r>
+      <w:proofErr w:type="spellStart"/>
+      <w:r>
+        <w:rPr>
+          <w:b/>
+          <w:bCs/>
+        </w:rPr>
+        <w:t>api</w:t>
+      </w:r>
+      <w:proofErr w:type="spellEnd"/>
+      <w:r>
+        <w:rPr>
+          <w:b/>
+          <w:bCs/>
+        </w:rPr>
+        <w:t>/</w:t>
+      </w:r>
+      <w:proofErr w:type="spellStart"/>
+      <w:r>
+        <w:rPr>
+          <w:b/>
+          <w:bCs/>
+        </w:rPr>
+        <w:t>sl</w:t>
+      </w:r>
+      <w:proofErr w:type="spellEnd"/>
+      <w:r>
+        <w:rPr>
+          <w:b/>
+          <w:bCs/>
+        </w:rPr>
+        <w:t>/</w:t>
+      </w:r>
+      <w:r>
+        <w:rPr>
+          <w:b/>
+          <w:bCs/>
+        </w:rPr>
+        <w:t>caixas/</w:t>
+      </w:r>
+    </w:p>
+    <w:p>
+      <w:pPr>
+        <w:pStyle w:val="PargrafodaLista"/>
+        <w:rPr>
+          <w:b/>
+          <w:bCs/>
+        </w:rPr>
+      </w:pPr>
+    </w:p>
+    <w:p>
+      <w:pPr>
+        <w:pStyle w:val="PargrafodaLista"/>
+      </w:pPr>
+      <w:r>
+        <w:t xml:space="preserve">A resposta </w:t>
+      </w:r>
+      <w:r>
+        <w:rPr>
+          <w:b/>
+          <w:bCs/>
+        </w:rPr>
+        <w:t>devolvida</w:t>
+      </w:r>
+      <w:r>
+        <w:t xml:space="preserve"> por este recurso seguinte formato JSON:</w:t>
+      </w:r>
+    </w:p>
+    <w:p>
+      <w:pPr>
+        <w:pStyle w:val="PargrafodaLista"/>
+      </w:pPr>
+    </w:p>
+    <w:p>
+      <w:pPr>
+        <w:ind w:firstLine="708"/>
+      </w:pPr>
+    </w:p>
+    <w:p>
+      <w:pPr>
+        <w:pStyle w:val="PargrafodaLista"/>
+        <w:numPr>
+          <w:ilvl w:val="0"/>
+          <w:numId w:val="4"/>
+        </w:numPr>
+      </w:pPr>
+      <w:r>
+        <w:t xml:space="preserve">Um utilizador autenticado no Sistema de Logística vai poder </w:t>
+      </w:r>
+      <w:r>
+        <w:rPr>
+          <w:b/>
+          <w:bCs/>
+        </w:rPr>
+        <w:t>ver os detalhes de um volume</w:t>
+      </w:r>
+      <w:r>
+        <w:rPr>
+          <w:b/>
+          <w:bCs/>
+        </w:rPr>
+        <w:t xml:space="preserve">, </w:t>
+      </w:r>
+      <w:r>
+        <w:t xml:space="preserve">através da utilização do protocolo HTTP, verbo </w:t>
+      </w:r>
+      <w:r>
+        <w:rPr>
+          <w:b/>
+          <w:bCs/>
+        </w:rPr>
+        <w:t>GET</w:t>
+      </w:r>
+      <w:r>
+        <w:t>, para o sítio:</w:t>
+      </w:r>
+    </w:p>
+    <w:p>
+      <w:pPr>
+        <w:pStyle w:val="PargrafodaLista"/>
+        <w:rPr>
+          <w:b/>
+          <w:bCs/>
+        </w:rPr>
+      </w:pPr>
+      <w:r>
+        <w:rPr>
+          <w:b/>
+          <w:bCs/>
+        </w:rPr>
+        <w:t>/</w:t>
+      </w:r>
+      <w:proofErr w:type="spellStart"/>
+      <w:r>
+        <w:rPr>
+          <w:b/>
+          <w:bCs/>
+        </w:rPr>
+        <w:t>amazonJBM</w:t>
+      </w:r>
+      <w:proofErr w:type="spellEnd"/>
+      <w:r>
+        <w:rPr>
+          <w:b/>
+          <w:bCs/>
+        </w:rPr>
+        <w:t>/</w:t>
+      </w:r>
+      <w:proofErr w:type="spellStart"/>
+      <w:r>
+        <w:rPr>
+          <w:b/>
+          <w:bCs/>
+        </w:rPr>
+        <w:t>api</w:t>
+      </w:r>
+      <w:proofErr w:type="spellEnd"/>
+      <w:r>
+        <w:rPr>
+          <w:b/>
+          <w:bCs/>
+        </w:rPr>
+        <w:t>/</w:t>
+      </w:r>
+      <w:proofErr w:type="spellStart"/>
+      <w:r>
+        <w:rPr>
+          <w:b/>
+          <w:bCs/>
+        </w:rPr>
+        <w:t>sl</w:t>
+      </w:r>
+      <w:proofErr w:type="spellEnd"/>
+      <w:r>
+        <w:rPr>
+          <w:b/>
+          <w:bCs/>
+        </w:rPr>
+        <w:t>/volume/{id}</w:t>
+      </w:r>
+    </w:p>
+    <w:p>
+      <w:pPr>
+        <w:pStyle w:val="PargrafodaLista"/>
+        <w:rPr>
+          <w:b/>
+          <w:bCs/>
+        </w:rPr>
+      </w:pPr>
+    </w:p>
+    <w:p>
+      <w:pPr>
+        <w:pStyle w:val="PargrafodaLista"/>
+      </w:pPr>
+      <w:r>
+        <w:t xml:space="preserve">A resposta </w:t>
+      </w:r>
+      <w:r>
+        <w:rPr>
+          <w:b/>
+          <w:bCs/>
+        </w:rPr>
+        <w:t>devolvida</w:t>
+      </w:r>
+      <w:r>
+        <w:t xml:space="preserve"> por este recurso seguinte formato JSON:</w:t>
+      </w:r>
+    </w:p>
+    <w:p/>
+    <w:p>
+      <w:pPr>
+        <w:pStyle w:val="PargrafodaLista"/>
+      </w:pPr>
+    </w:p>
+    <w:p>
+      <w:pPr>
+        <w:pStyle w:val="PargrafodaLista"/>
+        <w:numPr>
+          <w:ilvl w:val="0"/>
+          <w:numId w:val="4"/>
+        </w:numPr>
+      </w:pPr>
+      <w:r>
+        <w:t xml:space="preserve">Um utilizador autenticado no Sistema de </w:t>
+      </w:r>
+      <w:r>
+        <w:t>Logística</w:t>
+      </w:r>
+      <w:r>
+        <w:t xml:space="preserve">, vai </w:t>
+      </w:r>
+      <w:r>
+        <w:rPr>
+          <w:b/>
+          <w:bCs/>
+        </w:rPr>
+        <w:t>associar um volume a uma encomenda</w:t>
+      </w:r>
+      <w:r>
+        <w:rPr>
+          <w:b/>
+          <w:bCs/>
+        </w:rPr>
+        <w:t xml:space="preserve">, </w:t>
+      </w:r>
+      <w:r>
+        <w:t xml:space="preserve">através da utilização do protocolo HTTP, verbo </w:t>
+      </w:r>
+      <w:r>
+        <w:rPr>
+          <w:b/>
+          <w:bCs/>
+        </w:rPr>
+        <w:t>POST</w:t>
+      </w:r>
+      <w:r>
+        <w:t>, para o sítio:</w:t>
+      </w:r>
+    </w:p>
+    <w:p>
+      <w:pPr>
+        <w:pStyle w:val="PargrafodaLista"/>
+        <w:rPr>
+          <w:b/>
+          <w:bCs/>
+        </w:rPr>
+      </w:pPr>
+      <w:r>
+        <w:rPr>
+          <w:b/>
+          <w:bCs/>
+        </w:rPr>
+        <w:t>/</w:t>
+      </w:r>
+      <w:proofErr w:type="spellStart"/>
+      <w:r>
+        <w:rPr>
+          <w:b/>
+          <w:bCs/>
+        </w:rPr>
+        <w:t>amazonJBM</w:t>
+      </w:r>
+      <w:proofErr w:type="spellEnd"/>
+      <w:r>
+        <w:rPr>
+          <w:b/>
+          <w:bCs/>
+        </w:rPr>
+        <w:t>/</w:t>
+      </w:r>
+      <w:proofErr w:type="spellStart"/>
+      <w:r>
+        <w:rPr>
+          <w:b/>
+          <w:bCs/>
+        </w:rPr>
+        <w:t>api</w:t>
+      </w:r>
+      <w:proofErr w:type="spellEnd"/>
+      <w:r>
+        <w:rPr>
+          <w:b/>
+          <w:bCs/>
+        </w:rPr>
+        <w:t>/</w:t>
+      </w:r>
+      <w:proofErr w:type="spellStart"/>
+      <w:r>
+        <w:rPr>
+          <w:b/>
+          <w:bCs/>
+        </w:rPr>
+        <w:t>sl</w:t>
+      </w:r>
+      <w:proofErr w:type="spellEnd"/>
+      <w:r>
+        <w:rPr>
+          <w:b/>
+          <w:bCs/>
+        </w:rPr>
+        <w:t>/</w:t>
+      </w:r>
+      <w:r>
+        <w:rPr>
+          <w:b/>
+          <w:bCs/>
+        </w:rPr>
+        <w:t>encomendas/</w:t>
+      </w:r>
+      <w:r>
+        <w:rPr>
+          <w:b/>
+          <w:bCs/>
+        </w:rPr>
+        <w:t>{id}</w:t>
+      </w:r>
+      <w:r>
+        <w:rPr>
+          <w:b/>
+          <w:bCs/>
+        </w:rPr>
+        <w:t>/</w:t>
+      </w:r>
+      <w:r>
+        <w:rPr>
+          <w:b/>
+          <w:bCs/>
+        </w:rPr>
+        <w:t>volume</w:t>
+      </w:r>
+      <w:r>
+        <w:rPr>
+          <w:b/>
+          <w:bCs/>
+        </w:rPr>
+        <w:t>/</w:t>
+      </w:r>
+    </w:p>
+    <w:p>
+      <w:pPr>
+        <w:pStyle w:val="PargrafodaLista"/>
+      </w:pPr>
+    </w:p>
+    <w:p>
+      <w:pPr>
+        <w:pStyle w:val="PargrafodaLista"/>
+      </w:pPr>
+      <w:r>
+        <w:t xml:space="preserve">O corpo do pedido </w:t>
+      </w:r>
+      <w:r>
+        <w:rPr>
+          <w:b/>
+          <w:bCs/>
+        </w:rPr>
+        <w:t>recebido</w:t>
+      </w:r>
+      <w:r>
+        <w:t xml:space="preserve"> por este recurso segue o seguinte formato JSON:</w:t>
+      </w:r>
+    </w:p>
+    <w:p>
+      <w:pPr>
+        <w:pStyle w:val="PargrafodaLista"/>
+      </w:pPr>
+    </w:p>
+    <w:p>
+      <w:pPr>
+        <w:ind w:firstLine="708"/>
+      </w:pPr>
+      <w:r>
+        <w:t xml:space="preserve">A resposta </w:t>
+      </w:r>
+      <w:r>
+        <w:rPr>
+          <w:b/>
+          <w:bCs/>
+        </w:rPr>
+        <w:t>devolvida</w:t>
+      </w:r>
+      <w:r>
+        <w:t xml:space="preserve"> por este recurso seguinte formato JSON:</w:t>
+      </w:r>
+    </w:p>
+    <w:p>
+      <w:pPr>
+        <w:pStyle w:val="PargrafodaLista"/>
+      </w:pPr>
+    </w:p>
+    <w:p>
+      <w:pPr>
+        <w:pStyle w:val="PargrafodaLista"/>
+        <w:numPr>
+          <w:ilvl w:val="0"/>
+          <w:numId w:val="4"/>
+        </w:numPr>
+      </w:pPr>
+      <w:r>
+        <w:lastRenderedPageBreak/>
+        <w:t>Um utilizador autenticado no Sistema de Logística</w:t>
+      </w:r>
+      <w:r>
+        <w:t>,</w:t>
+      </w:r>
+      <w:r>
+        <w:t xml:space="preserve"> vai </w:t>
+      </w:r>
+      <w:r>
+        <w:rPr>
+          <w:b/>
+          <w:bCs/>
+        </w:rPr>
+        <w:t>criar uma encomenda</w:t>
+      </w:r>
+      <w:r>
+        <w:t xml:space="preserve"> através do protocolo HTTP, verbo </w:t>
+      </w:r>
+      <w:r>
+        <w:rPr>
+          <w:b/>
+          <w:bCs/>
+        </w:rPr>
+        <w:t>POST</w:t>
+      </w:r>
+      <w:r>
+        <w:t>, para o sítio:</w:t>
+      </w:r>
+    </w:p>
+    <w:p>
+      <w:pPr>
+        <w:pStyle w:val="PargrafodaLista"/>
+      </w:pPr>
+      <w:r>
+        <w:rPr>
+          <w:b/>
+          <w:bCs/>
+        </w:rPr>
+        <w:t>/</w:t>
+      </w:r>
+      <w:proofErr w:type="spellStart"/>
+      <w:r>
+        <w:rPr>
+          <w:b/>
+          <w:bCs/>
+        </w:rPr>
+        <w:t>amazonJBM</w:t>
+      </w:r>
+      <w:proofErr w:type="spellEnd"/>
+      <w:r>
+        <w:rPr>
+          <w:b/>
+          <w:bCs/>
+        </w:rPr>
+        <w:t>/</w:t>
+      </w:r>
+      <w:proofErr w:type="spellStart"/>
+      <w:r>
+        <w:rPr>
+          <w:b/>
+          <w:bCs/>
+        </w:rPr>
+        <w:t>api</w:t>
+      </w:r>
+      <w:proofErr w:type="spellEnd"/>
+      <w:r>
+        <w:rPr>
+          <w:b/>
+          <w:bCs/>
+        </w:rPr>
+        <w:t>/</w:t>
+      </w:r>
+      <w:proofErr w:type="spellStart"/>
+      <w:r>
+        <w:rPr>
+          <w:b/>
+          <w:bCs/>
+        </w:rPr>
+        <w:t>sl</w:t>
+      </w:r>
+      <w:proofErr w:type="spellEnd"/>
+      <w:r>
+        <w:rPr>
+          <w:b/>
+          <w:bCs/>
+        </w:rPr>
+        <w:t>/</w:t>
+      </w:r>
+      <w:r>
+        <w:rPr>
+          <w:b/>
+          <w:bCs/>
+        </w:rPr>
+        <w:t>encomenda</w:t>
+      </w:r>
+      <w:r>
+        <w:rPr>
+          <w:b/>
+          <w:bCs/>
+        </w:rPr>
+        <w:t>s</w:t>
+      </w:r>
+    </w:p>
+    <w:p>
+      <w:pPr>
+        <w:pStyle w:val="PargrafodaLista"/>
+      </w:pPr>
+    </w:p>
+    <w:p>
+      <w:pPr>
+        <w:pStyle w:val="PargrafodaLista"/>
+      </w:pPr>
+      <w:r>
+        <w:t xml:space="preserve">O corpo do pedido </w:t>
+      </w:r>
+      <w:r>
+        <w:rPr>
+          <w:b/>
+          <w:bCs/>
+        </w:rPr>
+        <w:t>recebido</w:t>
+      </w:r>
+      <w:r>
+        <w:t xml:space="preserve"> por este recurso segue o seguinte formato JSON:</w:t>
+      </w:r>
+    </w:p>
+    <w:p>
+      <w:pPr>
+        <w:pStyle w:val="PargrafodaLista"/>
+      </w:pPr>
+    </w:p>
+    <w:p>
+      <w:pPr>
+        <w:ind w:firstLine="708"/>
+      </w:pPr>
+      <w:r>
+        <w:t xml:space="preserve">A resposta </w:t>
+      </w:r>
+      <w:r>
+        <w:rPr>
+          <w:b/>
+          <w:bCs/>
+        </w:rPr>
+        <w:t>devolvida</w:t>
+      </w:r>
+      <w:r>
+        <w:t xml:space="preserve"> por este recurso seguinte formato JSON:</w:t>
+      </w:r>
+    </w:p>
+    <w:p>
+      <w:pPr>
+        <w:pStyle w:val="PargrafodaLista"/>
+      </w:pPr>
+    </w:p>
+    <w:p>
+      <w:pPr>
+        <w:ind w:left="708" w:hanging="708"/>
+      </w:pPr>
+    </w:p>
+    <w:p>
+      <w:pPr>
+        <w:ind w:left="708" w:hanging="708"/>
+      </w:pPr>
+      <w:r>
+        <w:t xml:space="preserve">O </w:t>
+      </w:r>
+      <w:proofErr w:type="spellStart"/>
       <w:r>
         <w:t>e</w:t>
       </w:r>
       <w:r>
-        <w:t>ntica</w:t>
-      </w:r>
-      <w:r>
-        <w:t>do</w:t>
-      </w:r>
-      <w:r>
-        <w:t xml:space="preserve"> no Sistema de Logística</w:t>
-      </w:r>
-      <w:r>
-        <w:t xml:space="preserve"> vai </w:t>
-      </w:r>
-      <w:r>
-        <w:rPr>
-          <w:b/>
-          <w:bCs/>
-        </w:rPr>
-        <w:t>criar uma encomenda</w:t>
-      </w:r>
-      <w:r>
-        <w:t xml:space="preserve"> através do protocolo HTTP, verbo </w:t>
-      </w:r>
-      <w:r>
-        <w:rPr>
-          <w:b/>
-          <w:bCs/>
-        </w:rPr>
-        <w:t>POST</w:t>
+        <w:t>ndpoint</w:t>
+      </w:r>
+      <w:proofErr w:type="spellEnd"/>
+      <w:r>
+        <w:t xml:space="preserve"> número </w:t>
+      </w:r>
+      <w:r>
+        <w:t>10º</w:t>
+      </w:r>
+      <w:r>
+        <w:t xml:space="preserve"> que dá resposta ao </w:t>
+      </w:r>
+      <w:r>
+        <w:t xml:space="preserve">“Sistema de Logística”, requere os seguintes </w:t>
+      </w:r>
+      <w:proofErr w:type="spellStart"/>
+      <w:r>
+        <w:t>end-point’s</w:t>
+      </w:r>
+      <w:proofErr w:type="spellEnd"/>
+      <w:r>
+        <w:t xml:space="preserve"> para o seu funcionamento.</w:t>
+      </w:r>
+    </w:p>
+    <w:p/>
+    <w:p>
+      <w:r>
+        <w:t>No</w:t>
+      </w:r>
+      <w:r>
+        <w:t xml:space="preserve"> “Sistema de Logística” </w:t>
+      </w:r>
+      <w:r>
+        <w:t xml:space="preserve">para a </w:t>
+      </w:r>
+      <w:r>
+        <w:t>criação de uma encomenda</w:t>
+      </w:r>
+      <w:r>
+        <w:t>,</w:t>
+      </w:r>
+      <w:r>
+        <w:t xml:space="preserve"> </w:t>
+      </w:r>
+      <w:r>
+        <w:t>é necessári</w:t>
+      </w:r>
+      <w:r>
+        <w:t xml:space="preserve">o </w:t>
+      </w:r>
+      <w:r>
+        <w:rPr>
+          <w:b/>
+          <w:bCs/>
+        </w:rPr>
+        <w:t>recolher</w:t>
+      </w:r>
+      <w:r>
+        <w:rPr>
+          <w:b/>
+          <w:bCs/>
+        </w:rPr>
+        <w:t xml:space="preserve"> a informação de todos</w:t>
+      </w:r>
+      <w:r>
+        <w:rPr>
+          <w:b/>
+          <w:bCs/>
+        </w:rPr>
+        <w:t xml:space="preserve"> os</w:t>
+      </w:r>
+      <w:r>
+        <w:rPr>
+          <w:b/>
+          <w:bCs/>
+        </w:rPr>
+        <w:t xml:space="preserve"> </w:t>
+      </w:r>
+      <w:r>
+        <w:rPr>
+          <w:b/>
+          <w:bCs/>
+        </w:rPr>
+        <w:t>utilizadores</w:t>
+      </w:r>
+      <w:r>
+        <w:t xml:space="preserve">, </w:t>
+      </w:r>
+      <w:r>
+        <w:t>através</w:t>
+      </w:r>
+      <w:r>
+        <w:t xml:space="preserve"> da utilização do </w:t>
+      </w:r>
+      <w:r>
+        <w:t>protocolo HT</w:t>
+      </w:r>
+      <w:r>
+        <w:t>TP</w:t>
+      </w:r>
+      <w:r>
+        <w:t xml:space="preserve">, verbo </w:t>
+      </w:r>
+      <w:r>
+        <w:rPr>
+          <w:b/>
+          <w:bCs/>
+        </w:rPr>
+        <w:t>GET</w:t>
       </w:r>
       <w:r>
         <w:t>, para o sítio:</w:t>
@@ -4129,15 +5525,51 @@
     </w:p>
     <w:p>
       <w:pPr>
-        <w:pStyle w:val="PargrafodaLista"/>
-      </w:pPr>
-      <w:r>
-        <w:rPr>
-          <w:b/>
-          <w:bCs/>
-        </w:rPr>
-        <w:t>/amazonJBM/api/</w:t>
-      </w:r>
+        <w:rPr>
+          <w:b/>
+          <w:bCs/>
+        </w:rPr>
+      </w:pPr>
+      <w:r>
+        <w:rPr>
+          <w:b/>
+          <w:bCs/>
+        </w:rPr>
+        <w:t>/</w:t>
+      </w:r>
+      <w:proofErr w:type="spellStart"/>
+      <w:r>
+        <w:rPr>
+          <w:b/>
+          <w:bCs/>
+        </w:rPr>
+        <w:t>amazonJBM</w:t>
+      </w:r>
+      <w:proofErr w:type="spellEnd"/>
+      <w:r>
+        <w:rPr>
+          <w:b/>
+          <w:bCs/>
+        </w:rPr>
+        <w:t>/</w:t>
+      </w:r>
+      <w:proofErr w:type="spellStart"/>
+      <w:r>
+        <w:rPr>
+          <w:b/>
+          <w:bCs/>
+        </w:rPr>
+        <w:t>api</w:t>
+      </w:r>
+      <w:proofErr w:type="spellEnd"/>
+      <w:r>
+        <w:rPr>
+          <w:b/>
+          <w:bCs/>
+        </w:rPr>
+        <w:t>/</w:t>
+      </w:r>
+      <w:proofErr w:type="spellStart"/>
       <w:r>
         <w:rPr>
           <w:b/>
@@ -4145,6 +5577,7 @@
         </w:rPr>
         <w:t>sl</w:t>
       </w:r>
+      <w:proofErr w:type="spellEnd"/>
       <w:r>
         <w:rPr>
           <w:b/>
@@ -4152,46 +5585,17 @@
         </w:rPr>
         <w:t>/</w:t>
       </w:r>
-      <w:r>
-        <w:rPr>
-          <w:b/>
-          <w:bCs/>
-        </w:rPr>
-        <w:t>encomenda</w:t>
-      </w:r>
-    </w:p>
-    <w:p>
-      <w:pPr>
-        <w:pStyle w:val="PargrafodaLista"/>
-      </w:pPr>
-    </w:p>
-    <w:p>
-      <w:pPr>
-        <w:pStyle w:val="PargrafodaLista"/>
-      </w:pPr>
-      <w:r>
-        <w:t xml:space="preserve">O corpo do pedido </w:t>
-      </w:r>
-      <w:r>
-        <w:rPr>
-          <w:b/>
-          <w:bCs/>
-        </w:rPr>
-        <w:t>recebido</w:t>
-      </w:r>
-      <w:r>
-        <w:t xml:space="preserve"> por este recurso segue o seguinte formato JSON:</w:t>
-      </w:r>
-    </w:p>
-    <w:p>
-      <w:pPr>
-        <w:pStyle w:val="PargrafodaLista"/>
-      </w:pPr>
-    </w:p>
-    <w:p>
-      <w:pPr>
-        <w:ind w:firstLine="708"/>
-      </w:pPr>
+      <w:proofErr w:type="spellStart"/>
+      <w:r>
+        <w:rPr>
+          <w:b/>
+          <w:bCs/>
+        </w:rPr>
+        <w:t>users</w:t>
+      </w:r>
+      <w:proofErr w:type="spellEnd"/>
+    </w:p>
+    <w:p>
       <w:r>
         <w:t xml:space="preserve">A resposta </w:t>
       </w:r>
@@ -4206,77 +5610,130 @@
         <w:t xml:space="preserve"> por este recurso seguinte formato JSON:</w:t>
       </w:r>
     </w:p>
-    <w:p>
-      <w:pPr>
-        <w:pStyle w:val="PargrafodaLista"/>
-      </w:pPr>
-    </w:p>
     <w:p/>
     <w:p>
       <w:r>
-        <w:t xml:space="preserve">O </w:t>
-      </w:r>
-      <w:r>
-        <w:t>e</w:t>
-      </w:r>
-      <w:r>
-        <w:t xml:space="preserve">ndpoint número 7 que dá resposta ao </w:t>
-      </w:r>
-      <w:r>
-        <w:t>“Sistema de Logística”, requere os seguintes end-point’s para o seu funcionamento.</w:t>
+        <w:t>No</w:t>
+      </w:r>
+      <w:r>
+        <w:t xml:space="preserve"> “Sistema de Logística” para a </w:t>
+      </w:r>
+      <w:r>
+        <w:t>criação de uma encomenda</w:t>
+      </w:r>
+      <w:r>
+        <w:t>,</w:t>
+      </w:r>
+      <w:r>
+        <w:t xml:space="preserve"> </w:t>
+      </w:r>
+      <w:r>
+        <w:t xml:space="preserve">é necessário </w:t>
+      </w:r>
+      <w:r>
+        <w:rPr>
+          <w:b/>
+          <w:bCs/>
+        </w:rPr>
+        <w:t xml:space="preserve">recolher a informação de todos </w:t>
+      </w:r>
+      <w:r>
+        <w:rPr>
+          <w:b/>
+          <w:bCs/>
+        </w:rPr>
+        <w:t xml:space="preserve">os produtos, </w:t>
+      </w:r>
+      <w:r>
+        <w:t>através d</w:t>
+      </w:r>
+      <w:r>
+        <w:t>a utilização do</w:t>
+      </w:r>
+      <w:r>
+        <w:t xml:space="preserve"> protocolo HT</w:t>
+      </w:r>
+      <w:r>
+        <w:t>T</w:t>
+      </w:r>
+      <w:r>
+        <w:t xml:space="preserve">P, verbo </w:t>
+      </w:r>
+      <w:r>
+        <w:rPr>
+          <w:b/>
+          <w:bCs/>
+        </w:rPr>
+        <w:t>GET</w:t>
+      </w:r>
+      <w:r>
+        <w:t>, para o sítio:</w:t>
+      </w:r>
+    </w:p>
+    <w:p>
+      <w:pPr>
+        <w:rPr>
+          <w:b/>
+          <w:bCs/>
+        </w:rPr>
+      </w:pPr>
+      <w:r>
+        <w:rPr>
+          <w:b/>
+          <w:bCs/>
+        </w:rPr>
+        <w:t>/</w:t>
+      </w:r>
+      <w:proofErr w:type="spellStart"/>
+      <w:r>
+        <w:rPr>
+          <w:b/>
+          <w:bCs/>
+        </w:rPr>
+        <w:t>amazonJBM</w:t>
+      </w:r>
+      <w:proofErr w:type="spellEnd"/>
+      <w:r>
+        <w:rPr>
+          <w:b/>
+          <w:bCs/>
+        </w:rPr>
+        <w:t>/</w:t>
+      </w:r>
+      <w:proofErr w:type="spellStart"/>
+      <w:r>
+        <w:rPr>
+          <w:b/>
+          <w:bCs/>
+        </w:rPr>
+        <w:t>api</w:t>
+      </w:r>
+      <w:proofErr w:type="spellEnd"/>
+      <w:r>
+        <w:rPr>
+          <w:b/>
+          <w:bCs/>
+        </w:rPr>
+        <w:t>/</w:t>
+      </w:r>
+      <w:proofErr w:type="spellStart"/>
+      <w:r>
+        <w:rPr>
+          <w:b/>
+          <w:bCs/>
+        </w:rPr>
+        <w:t>sl</w:t>
+      </w:r>
+      <w:proofErr w:type="spellEnd"/>
+      <w:r>
+        <w:rPr>
+          <w:b/>
+          <w:bCs/>
+        </w:rPr>
+        <w:t>/produtos</w:t>
       </w:r>
     </w:p>
     <w:p/>
-    <w:p>
-      <w:r>
-        <w:t>No</w:t>
-      </w:r>
-      <w:r>
-        <w:t xml:space="preserve"> “Sistema de Logística” para a </w:t>
-      </w:r>
-      <w:r>
-        <w:rPr>
-          <w:b/>
-          <w:bCs/>
-        </w:rPr>
-        <w:t>criação de uma encomenda</w:t>
-      </w:r>
-      <w:r>
-        <w:t xml:space="preserve"> através do protocolo HTPP, verbo </w:t>
-      </w:r>
-      <w:r>
-        <w:rPr>
-          <w:b/>
-          <w:bCs/>
-        </w:rPr>
-        <w:t>GET</w:t>
-      </w:r>
-      <w:r>
-        <w:t>, para o sítio:</w:t>
-      </w:r>
-    </w:p>
-    <w:p>
-      <w:pPr>
-        <w:rPr>
-          <w:b/>
-          <w:bCs/>
-        </w:rPr>
-      </w:pPr>
-      <w:r>
-        <w:rPr>
-          <w:b/>
-          <w:bCs/>
-        </w:rPr>
-        <w:t>/amazonJBM/api/</w:t>
-      </w:r>
-      <w:r>
-        <w:rPr>
-          <w:b/>
-          <w:bCs/>
-        </w:rPr>
-        <w:t>sl/users</w:t>
-      </w:r>
-    </w:p>
     <w:p>
       <w:r>
         <w:t xml:space="preserve">A resposta </w:t>
@@ -4297,206 +5754,602 @@
     <w:p/>
     <w:p>
       <w:r>
-        <w:lastRenderedPageBreak/>
-        <w:t>No</w:t>
-      </w:r>
-      <w:r>
-        <w:t xml:space="preserve"> “Sistema de Logística” para a </w:t>
-      </w:r>
-      <w:r>
-        <w:rPr>
-          <w:b/>
-          <w:bCs/>
-        </w:rPr>
-        <w:t>criação de uma encomenda</w:t>
-      </w:r>
-      <w:r>
-        <w:t xml:space="preserve"> através do protocolo HTPP, verbo </w:t>
-      </w:r>
-      <w:r>
-        <w:rPr>
-          <w:b/>
-          <w:bCs/>
-        </w:rPr>
-        <w:t>GET</w:t>
-      </w:r>
-      <w:r>
-        <w:t>, para o sítio:</w:t>
-      </w:r>
-    </w:p>
-    <w:p>
-      <w:pPr>
-        <w:rPr>
-          <w:b/>
-          <w:bCs/>
-        </w:rPr>
-      </w:pPr>
-      <w:r>
-        <w:rPr>
-          <w:b/>
-          <w:bCs/>
-        </w:rPr>
-        <w:t>/amazonJBM/api/</w:t>
-      </w:r>
-      <w:r>
-        <w:rPr>
-          <w:b/>
-          <w:bCs/>
-        </w:rPr>
-        <w:t>sl/</w:t>
-      </w:r>
-      <w:r>
-        <w:rPr>
-          <w:b/>
-          <w:bCs/>
-        </w:rPr>
-        <w:t>produtos</w:t>
-      </w:r>
-    </w:p>
-    <w:p/>
-    <w:p>
-      <w:r>
-        <w:t xml:space="preserve">A resposta </w:t>
-      </w:r>
-      <w:r>
-        <w:rPr>
-          <w:b/>
-          <w:bCs/>
-        </w:rPr>
-        <w:t>devolvida</w:t>
-      </w:r>
-      <w:r>
-        <w:t xml:space="preserve"> por este recurso seguinte formato JSON:</w:t>
-      </w:r>
-    </w:p>
-    <w:p/>
-    <w:p>
-      <w:r>
-        <w:t>No</w:t>
-      </w:r>
-      <w:r>
-        <w:t xml:space="preserve"> “Sistema de Logística” para a </w:t>
-      </w:r>
-      <w:r>
-        <w:rPr>
-          <w:b/>
-          <w:bCs/>
-        </w:rPr>
-        <w:t>criação de uma encomenda</w:t>
-      </w:r>
-      <w:r>
-        <w:t xml:space="preserve"> através do protocolo HTPP, verbo </w:t>
-      </w:r>
-      <w:r>
-        <w:rPr>
-          <w:b/>
-          <w:bCs/>
-        </w:rPr>
-        <w:t>GET</w:t>
-      </w:r>
-      <w:r>
-        <w:t>, para o sítio:</w:t>
-      </w:r>
-    </w:p>
-    <w:p>
-      <w:pPr>
-        <w:rPr>
-          <w:b/>
-          <w:bCs/>
-        </w:rPr>
-      </w:pPr>
-      <w:r>
-        <w:rPr>
-          <w:b/>
-          <w:bCs/>
-        </w:rPr>
-        <w:t>/amazonJBM/api/</w:t>
-      </w:r>
-      <w:r>
-        <w:rPr>
-          <w:b/>
-          <w:bCs/>
-        </w:rPr>
-        <w:t>sl/</w:t>
-      </w:r>
-      <w:r>
-        <w:rPr>
-          <w:b/>
-          <w:bCs/>
-        </w:rPr>
-        <w:t>volume/{id}</w:t>
-      </w:r>
-    </w:p>
-    <w:p>
-      <w:r>
-        <w:t xml:space="preserve">A resposta </w:t>
-      </w:r>
-      <w:r>
-        <w:rPr>
-          <w:b/>
-          <w:bCs/>
-        </w:rPr>
-        <w:t>devolvida</w:t>
-      </w:r>
-      <w:r>
-        <w:t xml:space="preserve"> por este recurso seguinte formato JSON:</w:t>
+        <w:tab/>
+      </w:r>
+      <w:r>
+        <w:br w:type="page"/>
       </w:r>
     </w:p>
     <w:p/>
     <w:p/>
     <w:p>
-      <w:r>
-        <w:tab/>
-      </w:r>
-      <w:r>
-        <w:br w:type="page"/>
+      <w:pPr>
+        <w:pStyle w:val="Subttulo"/>
+        <w:rPr>
+          <w:sz w:val="24"/>
+          <w:szCs w:val="24"/>
+        </w:rPr>
+      </w:pPr>
+      <w:r>
+        <w:rPr>
+          <w:sz w:val="24"/>
+          <w:szCs w:val="24"/>
+        </w:rPr>
+        <w:t>Sistema Operacional</w:t>
+      </w:r>
+    </w:p>
+    <w:p>
+      <w:r>
+        <w:t xml:space="preserve">Um utilizador </w:t>
+      </w:r>
+      <w:r>
+        <w:t xml:space="preserve">não </w:t>
+      </w:r>
+      <w:r>
+        <w:t xml:space="preserve">autenticado no Sistema Operacional efetua o login através do protocolo HTTP, verbo </w:t>
+      </w:r>
+      <w:r>
+        <w:rPr>
+          <w:b/>
+          <w:bCs/>
+        </w:rPr>
+        <w:t>POST</w:t>
+      </w:r>
+      <w:r>
+        <w:t xml:space="preserve">, para o sítio: </w:t>
+      </w:r>
+      <w:proofErr w:type="spellStart"/>
+      <w:r>
+        <w:rPr>
+          <w:b/>
+          <w:bCs/>
+        </w:rPr>
+        <w:t>amazonJBM</w:t>
+      </w:r>
+      <w:proofErr w:type="spellEnd"/>
+      <w:r>
+        <w:rPr>
+          <w:b/>
+          <w:bCs/>
+        </w:rPr>
+        <w:t>/</w:t>
+      </w:r>
+      <w:proofErr w:type="spellStart"/>
+      <w:r>
+        <w:rPr>
+          <w:b/>
+          <w:bCs/>
+        </w:rPr>
+        <w:t>api</w:t>
+      </w:r>
+      <w:proofErr w:type="spellEnd"/>
+      <w:r>
+        <w:rPr>
+          <w:b/>
+          <w:bCs/>
+        </w:rPr>
+        <w:t>/</w:t>
+      </w:r>
+      <w:proofErr w:type="spellStart"/>
+      <w:r>
+        <w:rPr>
+          <w:b/>
+          <w:bCs/>
+        </w:rPr>
+        <w:t>so</w:t>
+      </w:r>
+      <w:proofErr w:type="spellEnd"/>
+      <w:r>
+        <w:rPr>
+          <w:b/>
+          <w:bCs/>
+        </w:rPr>
+        <w:t>/</w:t>
+      </w:r>
+      <w:r>
+        <w:rPr>
+          <w:b/>
+          <w:bCs/>
+        </w:rPr>
+        <w:t>login</w:t>
+      </w:r>
+    </w:p>
+    <w:p>
+      <w:pPr>
+        <w:rPr>
+          <w:b/>
+          <w:bCs/>
+        </w:rPr>
+      </w:pPr>
+      <w:r>
+        <w:br/>
+      </w:r>
+      <w:r>
+        <w:t xml:space="preserve">O corpo do </w:t>
+      </w:r>
+      <w:r>
+        <w:rPr>
+          <w:b/>
+          <w:bCs/>
+        </w:rPr>
+        <w:t>pedido</w:t>
+      </w:r>
+      <w:r>
+        <w:t xml:space="preserve"> recebido tem o seguinte formato JSON:</w:t>
+      </w:r>
+    </w:p>
+    <w:p>
+      <w:pPr>
+        <w:rPr>
+          <w:color w:val="FF0000"/>
+        </w:rPr>
+      </w:pPr>
+      <w:r>
+        <w:rPr>
+          <w:color w:val="FF0000"/>
+        </w:rPr>
+        <w:t>&lt;Imagem&gt;</w:t>
+      </w:r>
+    </w:p>
+    <w:p>
+      <w:pPr>
+        <w:rPr>
+          <w:u w:val="single"/>
+        </w:rPr>
+      </w:pPr>
+    </w:p>
+    <w:p>
+      <w:r>
+        <w:t>Após o login, em caso de sucesso, a</w:t>
+      </w:r>
+      <w:r>
+        <w:t xml:space="preserve"> resposta </w:t>
+      </w:r>
+      <w:r>
+        <w:rPr>
+          <w:b/>
+          <w:bCs/>
+        </w:rPr>
+        <w:t>devolvida</w:t>
+      </w:r>
+      <w:r>
+        <w:t xml:space="preserve"> por este recurso</w:t>
+      </w:r>
+      <w:r>
+        <w:t xml:space="preserve"> retorna um código utilizado pelo HTTP </w:t>
+      </w:r>
+    </w:p>
+    <w:p>
+      <w:r>
+        <w:rPr>
+          <w:noProof/>
+        </w:rPr>
+        <w:t>R</w:t>
+      </w:r>
+      <w:r>
+        <w:rPr>
+          <w:noProof/>
+        </w:rPr>
+        <w:t>esponse</w:t>
+      </w:r>
+      <w:r>
+        <w:rPr>
+          <w:noProof/>
+        </w:rPr>
+        <w:t>:</w:t>
+      </w:r>
+      <w:r>
+        <w:rPr>
+          <w:noProof/>
+        </w:rPr>
+        <w:t xml:space="preserve"> status</w:t>
+      </w:r>
+      <w:r>
+        <w:rPr>
+          <w:noProof/>
+          <w:color w:val="00B050"/>
+        </w:rPr>
+        <w:t xml:space="preserve"> </w:t>
+      </w:r>
+      <w:r>
+        <w:rPr>
+          <w:noProof/>
+          <w:color w:val="00B050"/>
+        </w:rPr>
+        <w:t>200 OK</w:t>
+      </w:r>
+      <w:r>
+        <w:t xml:space="preserve"> </w:t>
+      </w:r>
+    </w:p>
+    <w:p>
+      <w:r>
+        <w:t xml:space="preserve">Em caso de insucesso, a resposta </w:t>
+      </w:r>
+      <w:r>
+        <w:rPr>
+          <w:b/>
+          <w:bCs/>
+        </w:rPr>
+        <w:t>devolvida</w:t>
+      </w:r>
+      <w:r>
+        <w:t xml:space="preserve"> por este recurso retorna um código de erro apropriado utilizado pelo HTTP.</w:t>
+      </w:r>
+    </w:p>
+    <w:p/>
+    <w:p>
+      <w:pPr>
+        <w:rPr>
+          <w:b/>
+          <w:bCs/>
+        </w:rPr>
+      </w:pPr>
+      <w:r>
+        <w:t xml:space="preserve">Um utilizador </w:t>
+      </w:r>
+      <w:r>
+        <w:t>autenticado</w:t>
+      </w:r>
+      <w:r>
+        <w:t xml:space="preserve"> no Sistema Operacional,</w:t>
+      </w:r>
+      <w:r>
+        <w:t xml:space="preserve"> </w:t>
+      </w:r>
+      <w:r>
+        <w:rPr>
+          <w:b/>
+          <w:bCs/>
+        </w:rPr>
+        <w:t>faz um pedido</w:t>
+      </w:r>
+      <w:r>
+        <w:rPr>
+          <w:b/>
+          <w:bCs/>
+        </w:rPr>
+        <w:t xml:space="preserve"> </w:t>
+      </w:r>
+      <w:r>
+        <w:rPr>
+          <w:b/>
+          <w:bCs/>
+        </w:rPr>
+        <w:t>para receber todas as encomendas ativas disponíveis</w:t>
+      </w:r>
+      <w:r>
+        <w:t>, através do protocolo HTTP</w:t>
+      </w:r>
+      <w:r>
+        <w:t xml:space="preserve">, </w:t>
+      </w:r>
+      <w:r>
+        <w:t xml:space="preserve">verbo </w:t>
+      </w:r>
+      <w:r>
+        <w:rPr>
+          <w:b/>
+          <w:bCs/>
+        </w:rPr>
+        <w:t>GET</w:t>
+      </w:r>
+      <w:r>
+        <w:t>, para o sítio:</w:t>
+      </w:r>
+      <w:r>
+        <w:br/>
+      </w:r>
+      <w:proofErr w:type="spellStart"/>
+      <w:r>
+        <w:rPr>
+          <w:b/>
+          <w:bCs/>
+        </w:rPr>
+        <w:t>amazonJBM</w:t>
+      </w:r>
+      <w:proofErr w:type="spellEnd"/>
+      <w:r>
+        <w:rPr>
+          <w:b/>
+          <w:bCs/>
+        </w:rPr>
+        <w:t>/</w:t>
+      </w:r>
+      <w:proofErr w:type="spellStart"/>
+      <w:r>
+        <w:rPr>
+          <w:b/>
+          <w:bCs/>
+        </w:rPr>
+        <w:t>api</w:t>
+      </w:r>
+      <w:proofErr w:type="spellEnd"/>
+      <w:r>
+        <w:rPr>
+          <w:b/>
+          <w:bCs/>
+        </w:rPr>
+        <w:t>/</w:t>
+      </w:r>
+      <w:proofErr w:type="spellStart"/>
+      <w:r>
+        <w:rPr>
+          <w:b/>
+          <w:bCs/>
+        </w:rPr>
+        <w:t>so</w:t>
+      </w:r>
+      <w:proofErr w:type="spellEnd"/>
+      <w:r>
+        <w:rPr>
+          <w:b/>
+          <w:bCs/>
+        </w:rPr>
+        <w:t>/encomendas</w:t>
+      </w:r>
+    </w:p>
+    <w:p>
+      <w:pPr>
+        <w:rPr>
+          <w:b/>
+          <w:bCs/>
+        </w:rPr>
+      </w:pPr>
+      <w:r>
+        <w:t>A resposta</w:t>
+      </w:r>
+      <w:r>
+        <w:rPr>
+          <w:b/>
+          <w:bCs/>
+        </w:rPr>
+        <w:t xml:space="preserve"> devolvida </w:t>
+      </w:r>
+      <w:r>
+        <w:t>por este recurso segue o formato JSON</w:t>
+      </w:r>
+      <w:r>
+        <w:rPr>
+          <w:b/>
+          <w:bCs/>
+        </w:rPr>
+        <w:t>:</w:t>
+      </w:r>
+    </w:p>
+    <w:p>
+      <w:pPr>
+        <w:rPr>
+          <w:color w:val="FF0000"/>
+        </w:rPr>
+      </w:pPr>
+      <w:r>
+        <w:rPr>
+          <w:color w:val="FF0000"/>
+        </w:rPr>
+        <w:t>&lt;Imagem&gt;</w:t>
+      </w:r>
+    </w:p>
+    <w:p/>
+    <w:p>
+      <w:pPr>
+        <w:rPr>
+          <w:b/>
+          <w:bCs/>
+        </w:rPr>
+      </w:pPr>
+      <w:r>
+        <w:t>Um utilizador autenticado</w:t>
+      </w:r>
+      <w:r>
+        <w:t xml:space="preserve"> no Sistema Operacional,</w:t>
+      </w:r>
+      <w:r>
+        <w:t xml:space="preserve"> </w:t>
+      </w:r>
+      <w:r>
+        <w:rPr>
+          <w:b/>
+          <w:bCs/>
+        </w:rPr>
+        <w:t xml:space="preserve">faz um pedido para receber todas as encomendas </w:t>
+      </w:r>
+      <w:r>
+        <w:rPr>
+          <w:b/>
+          <w:bCs/>
+        </w:rPr>
+        <w:t>por entregar</w:t>
+      </w:r>
+      <w:r>
+        <w:t>, através do protocolo HTTP</w:t>
+      </w:r>
+      <w:r>
+        <w:t xml:space="preserve">, </w:t>
+      </w:r>
+      <w:r>
+        <w:t xml:space="preserve">verbo </w:t>
+      </w:r>
+      <w:r>
+        <w:rPr>
+          <w:b/>
+          <w:bCs/>
+        </w:rPr>
+        <w:t>GET</w:t>
+      </w:r>
+      <w:r>
+        <w:t>, para o sítio:</w:t>
+      </w:r>
+      <w:r>
+        <w:br/>
+      </w:r>
+      <w:proofErr w:type="spellStart"/>
+      <w:r>
+        <w:rPr>
+          <w:b/>
+          <w:bCs/>
+        </w:rPr>
+        <w:t>amazonJBM</w:t>
+      </w:r>
+      <w:proofErr w:type="spellEnd"/>
+      <w:r>
+        <w:rPr>
+          <w:b/>
+          <w:bCs/>
+        </w:rPr>
+        <w:t>/</w:t>
+      </w:r>
+      <w:proofErr w:type="spellStart"/>
+      <w:r>
+        <w:rPr>
+          <w:b/>
+          <w:bCs/>
+        </w:rPr>
+        <w:t>api</w:t>
+      </w:r>
+      <w:proofErr w:type="spellEnd"/>
+      <w:r>
+        <w:rPr>
+          <w:b/>
+          <w:bCs/>
+        </w:rPr>
+        <w:t>/</w:t>
+      </w:r>
+      <w:proofErr w:type="spellStart"/>
+      <w:r>
+        <w:rPr>
+          <w:b/>
+          <w:bCs/>
+        </w:rPr>
+        <w:t>so</w:t>
+      </w:r>
+      <w:proofErr w:type="spellEnd"/>
+      <w:r>
+        <w:rPr>
+          <w:b/>
+          <w:bCs/>
+        </w:rPr>
+        <w:t>/encomendas/por-entregar</w:t>
+      </w:r>
+    </w:p>
+    <w:p>
+      <w:pPr>
+        <w:rPr>
+          <w:b/>
+          <w:bCs/>
+        </w:rPr>
+      </w:pPr>
+      <w:r>
+        <w:t>A resposta</w:t>
+      </w:r>
+      <w:r>
+        <w:rPr>
+          <w:b/>
+          <w:bCs/>
+        </w:rPr>
+        <w:t xml:space="preserve"> devolvida </w:t>
+      </w:r>
+      <w:r>
+        <w:t>por este recurso segue o formato JSON</w:t>
+      </w:r>
+      <w:r>
+        <w:rPr>
+          <w:b/>
+          <w:bCs/>
+        </w:rPr>
+        <w:t>:</w:t>
+      </w:r>
+    </w:p>
+    <w:p>
+      <w:pPr>
+        <w:rPr>
+          <w:color w:val="FF0000"/>
+        </w:rPr>
+      </w:pPr>
+      <w:r>
+        <w:rPr>
+          <w:color w:val="FF0000"/>
+        </w:rPr>
+        <w:t>&lt;Imagem&gt;</w:t>
       </w:r>
     </w:p>
     <w:p/>
     <w:p/>
     <w:p>
       <w:pPr>
-        <w:pStyle w:val="Subttulo"/>
-        <w:rPr>
-          <w:sz w:val="24"/>
-          <w:szCs w:val="24"/>
-        </w:rPr>
-      </w:pPr>
-      <w:r>
-        <w:rPr>
-          <w:sz w:val="24"/>
-          <w:szCs w:val="24"/>
-        </w:rPr>
-        <w:t>Sistema Operacional</w:t>
-      </w:r>
-    </w:p>
-    <w:p>
-      <w:r>
-        <w:t xml:space="preserve">Um utilizador </w:t>
-      </w:r>
-      <w:r>
-        <w:t xml:space="preserve">não </w:t>
-      </w:r>
-      <w:r>
-        <w:t xml:space="preserve">autenticado no Sistema Operacional efetua o login através do protocolo HTTP, verbo </w:t>
-      </w:r>
-      <w:r>
-        <w:rPr>
-          <w:b/>
-          <w:bCs/>
-        </w:rPr>
-        <w:t>POST</w:t>
+        <w:pStyle w:val="SemEspaamento"/>
+      </w:pPr>
+      <w:r>
+        <w:t xml:space="preserve">Um </w:t>
+      </w:r>
+      <w:r>
+        <w:t>utilizador autenticado</w:t>
+      </w:r>
+      <w:r>
+        <w:t xml:space="preserve"> no Sistema Operacional,</w:t>
+      </w:r>
+      <w:r>
+        <w:t xml:space="preserve"> </w:t>
+      </w:r>
+      <w:r>
+        <w:rPr>
+          <w:b/>
+          <w:bCs/>
+        </w:rPr>
+        <w:t xml:space="preserve">faz um pedido para receber o histórico de </w:t>
+      </w:r>
+      <w:r>
+        <w:rPr>
+          <w:b/>
+          <w:bCs/>
+        </w:rPr>
+        <w:t>encomendas,</w:t>
+      </w:r>
+      <w:r>
+        <w:t xml:space="preserve"> através do protocolo HTTP</w:t>
+      </w:r>
+      <w:r>
+        <w:t>,</w:t>
+      </w:r>
+      <w:r>
+        <w:t xml:space="preserve"> verbo </w:t>
+      </w:r>
+      <w:r>
+        <w:rPr>
+          <w:b/>
+          <w:bCs/>
+        </w:rPr>
+        <w:t>GET</w:t>
       </w:r>
       <w:r>
         <w:t xml:space="preserve">, para o sítio: </w:t>
       </w:r>
-      <w:r>
-        <w:rPr>
-          <w:b/>
-          <w:bCs/>
-        </w:rPr>
-        <w:t>amazonJBM/</w:t>
-      </w:r>
+    </w:p>
+    <w:p>
+      <w:pPr>
+        <w:pStyle w:val="SemEspaamento"/>
+        <w:rPr>
+          <w:b/>
+          <w:bCs/>
+        </w:rPr>
+      </w:pPr>
+      <w:proofErr w:type="spellStart"/>
+      <w:r>
+        <w:rPr>
+          <w:b/>
+          <w:bCs/>
+        </w:rPr>
+        <w:t>amazonJBM</w:t>
+      </w:r>
+      <w:proofErr w:type="spellEnd"/>
+      <w:r>
+        <w:rPr>
+          <w:b/>
+          <w:bCs/>
+        </w:rPr>
+        <w:t>/</w:t>
+      </w:r>
+      <w:proofErr w:type="spellStart"/>
       <w:r>
         <w:rPr>
           <w:b/>
@@ -4504,13 +6357,7 @@
         </w:rPr>
         <w:t>api</w:t>
       </w:r>
-      <w:r>
-        <w:rPr>
-          <w:b/>
-          <w:bCs/>
-        </w:rPr>
-        <w:t>/so</w:t>
-      </w:r>
+      <w:proofErr w:type="spellEnd"/>
       <w:r>
         <w:rPr>
           <w:b/>
@@ -4518,459 +6365,21 @@
         </w:rPr>
         <w:t>/</w:t>
       </w:r>
-      <w:r>
-        <w:rPr>
-          <w:b/>
-          <w:bCs/>
-        </w:rPr>
-        <w:t>login</w:t>
-      </w:r>
-    </w:p>
-    <w:p>
-      <w:pPr>
-        <w:rPr>
-          <w:b/>
-          <w:bCs/>
-        </w:rPr>
-      </w:pPr>
-      <w:r>
-        <w:br/>
-      </w:r>
-      <w:r>
-        <w:t xml:space="preserve">O corpo do </w:t>
-      </w:r>
-      <w:r>
-        <w:rPr>
-          <w:b/>
-          <w:bCs/>
-        </w:rPr>
-        <w:t>pedido</w:t>
-      </w:r>
-      <w:r>
-        <w:t xml:space="preserve"> recebido tem o seguinte formato JSON:</w:t>
-      </w:r>
-    </w:p>
-    <w:p>
-      <w:pPr>
-        <w:rPr>
-          <w:color w:val="FF0000"/>
-        </w:rPr>
-      </w:pPr>
-      <w:r>
-        <w:rPr>
-          <w:color w:val="FF0000"/>
-        </w:rPr>
-        <w:t>&lt;Imagem&gt;</w:t>
-      </w:r>
-    </w:p>
-    <w:p>
-      <w:pPr>
-        <w:rPr>
-          <w:u w:val="single"/>
-        </w:rPr>
-      </w:pPr>
-    </w:p>
-    <w:p>
-      <w:r>
-        <w:t>Após o login, em caso de sucesso, a</w:t>
-      </w:r>
-      <w:r>
-        <w:t xml:space="preserve"> resposta </w:t>
-      </w:r>
-      <w:r>
-        <w:rPr>
-          <w:b/>
-          <w:bCs/>
-        </w:rPr>
-        <w:t>devolvida</w:t>
-      </w:r>
-      <w:r>
-        <w:t xml:space="preserve"> por este recurso</w:t>
-      </w:r>
-      <w:r>
-        <w:t xml:space="preserve"> retorna um código utilizado pelo HTTP </w:t>
-      </w:r>
-    </w:p>
-    <w:p>
-      <w:r>
-        <w:rPr>
-          <w:noProof/>
-        </w:rPr>
-        <w:t>R</w:t>
-      </w:r>
-      <w:r>
-        <w:rPr>
-          <w:noProof/>
-        </w:rPr>
-        <w:t>esponse</w:t>
-      </w:r>
-      <w:r>
-        <w:rPr>
-          <w:noProof/>
-        </w:rPr>
-        <w:t>:</w:t>
-      </w:r>
-      <w:r>
-        <w:rPr>
-          <w:noProof/>
-        </w:rPr>
-        <w:t xml:space="preserve"> status</w:t>
-      </w:r>
-      <w:r>
-        <w:rPr>
-          <w:noProof/>
-          <w:color w:val="00B050"/>
-        </w:rPr>
-        <w:t xml:space="preserve"> </w:t>
-      </w:r>
-      <w:r>
-        <w:rPr>
-          <w:noProof/>
-          <w:color w:val="00B050"/>
-        </w:rPr>
-        <w:t>200 OK</w:t>
-      </w:r>
-      <w:r>
-        <w:t xml:space="preserve"> </w:t>
-      </w:r>
-    </w:p>
-    <w:p>
-      <w:r>
-        <w:t xml:space="preserve">Em caso de insucesso, a resposta </w:t>
-      </w:r>
-      <w:r>
-        <w:rPr>
-          <w:b/>
-          <w:bCs/>
-        </w:rPr>
-        <w:t>devolvida</w:t>
-      </w:r>
-      <w:r>
-        <w:t xml:space="preserve"> por este recurso retorna um código de erro apropriado utilizado pelo HTTP.</w:t>
-      </w:r>
-    </w:p>
-    <w:p/>
-    <w:p>
-      <w:pPr>
-        <w:rPr>
-          <w:b/>
-          <w:bCs/>
-        </w:rPr>
-      </w:pPr>
-      <w:r>
-        <w:t xml:space="preserve">Um utilizador </w:t>
-      </w:r>
-      <w:r>
-        <w:t>autenticado</w:t>
-      </w:r>
-      <w:r>
-        <w:t xml:space="preserve"> no Sistema Operacional,</w:t>
-      </w:r>
-      <w:r>
-        <w:t xml:space="preserve"> </w:t>
-      </w:r>
-      <w:r>
-        <w:rPr>
-          <w:b/>
-          <w:bCs/>
-        </w:rPr>
-        <w:t>faz um pedido</w:t>
-      </w:r>
-      <w:r>
-        <w:rPr>
-          <w:b/>
-          <w:bCs/>
-        </w:rPr>
-        <w:t xml:space="preserve"> </w:t>
-      </w:r>
-      <w:r>
-        <w:rPr>
-          <w:b/>
-          <w:bCs/>
-        </w:rPr>
-        <w:t>para receber todas as encomendas ativas disponíveis</w:t>
-      </w:r>
-      <w:r>
-        <w:t>, através do protocolo HTTP</w:t>
-      </w:r>
-      <w:r>
-        <w:t xml:space="preserve">, </w:t>
-      </w:r>
-      <w:r>
-        <w:t xml:space="preserve">verbo </w:t>
-      </w:r>
-      <w:r>
-        <w:rPr>
-          <w:b/>
-          <w:bCs/>
-        </w:rPr>
-        <w:t>GET</w:t>
-      </w:r>
-      <w:r>
-        <w:t>, para o sítio:</w:t>
-      </w:r>
-      <w:r>
-        <w:br/>
-      </w:r>
-      <w:r>
-        <w:rPr>
-          <w:b/>
-          <w:bCs/>
-        </w:rPr>
-        <w:t>amazonJBM/</w:t>
-      </w:r>
-      <w:r>
-        <w:rPr>
-          <w:b/>
-          <w:bCs/>
-        </w:rPr>
-        <w:t>api/</w:t>
-      </w:r>
-      <w:r>
-        <w:rPr>
-          <w:b/>
-          <w:bCs/>
-        </w:rPr>
-        <w:t>so/encomendas</w:t>
-      </w:r>
-    </w:p>
-    <w:p>
-      <w:pPr>
-        <w:rPr>
-          <w:b/>
-          <w:bCs/>
-        </w:rPr>
-      </w:pPr>
-      <w:r>
-        <w:t>A resposta</w:t>
-      </w:r>
-      <w:r>
-        <w:rPr>
-          <w:b/>
-          <w:bCs/>
-        </w:rPr>
-        <w:t xml:space="preserve"> devolvida </w:t>
-      </w:r>
-      <w:r>
-        <w:t>por este recurso segue o formato JSON</w:t>
-      </w:r>
-      <w:r>
-        <w:rPr>
-          <w:b/>
-          <w:bCs/>
-        </w:rPr>
-        <w:t>:</w:t>
-      </w:r>
-    </w:p>
-    <w:p>
-      <w:pPr>
-        <w:rPr>
-          <w:color w:val="FF0000"/>
-        </w:rPr>
-      </w:pPr>
-      <w:r>
-        <w:rPr>
-          <w:color w:val="FF0000"/>
-        </w:rPr>
-        <w:t>&lt;Imagem&gt;</w:t>
-      </w:r>
-    </w:p>
-    <w:p/>
-    <w:p>
-      <w:pPr>
-        <w:rPr>
-          <w:b/>
-          <w:bCs/>
-        </w:rPr>
-      </w:pPr>
-      <w:r>
-        <w:t>Um utilizador autenticado</w:t>
-      </w:r>
-      <w:r>
-        <w:t xml:space="preserve"> no Sistema Operacional,</w:t>
-      </w:r>
-      <w:r>
-        <w:t xml:space="preserve"> </w:t>
-      </w:r>
-      <w:r>
-        <w:rPr>
-          <w:b/>
-          <w:bCs/>
-        </w:rPr>
-        <w:t xml:space="preserve">faz um pedido para receber todas as encomendas </w:t>
-      </w:r>
-      <w:r>
-        <w:rPr>
-          <w:b/>
-          <w:bCs/>
-        </w:rPr>
-        <w:t>por entregar</w:t>
-      </w:r>
-      <w:r>
-        <w:t>, através do protocolo HTTP</w:t>
-      </w:r>
-      <w:r>
-        <w:t xml:space="preserve">, </w:t>
-      </w:r>
-      <w:r>
-        <w:t xml:space="preserve">verbo </w:t>
-      </w:r>
-      <w:r>
-        <w:rPr>
-          <w:b/>
-          <w:bCs/>
-        </w:rPr>
-        <w:t>GET</w:t>
-      </w:r>
-      <w:r>
-        <w:t>, para o sítio:</w:t>
-      </w:r>
-      <w:r>
-        <w:br/>
-      </w:r>
-      <w:r>
-        <w:rPr>
-          <w:b/>
-          <w:bCs/>
-        </w:rPr>
-        <w:t>amazonJBM/</w:t>
-      </w:r>
-      <w:r>
-        <w:rPr>
-          <w:b/>
-          <w:bCs/>
-        </w:rPr>
-        <w:t>api</w:t>
-      </w:r>
-      <w:r>
-        <w:rPr>
-          <w:b/>
-          <w:bCs/>
-        </w:rPr>
-        <w:t>/so/encomendas/por-entregar</w:t>
-      </w:r>
-    </w:p>
-    <w:p>
-      <w:pPr>
-        <w:rPr>
-          <w:b/>
-          <w:bCs/>
-        </w:rPr>
-      </w:pPr>
-      <w:r>
-        <w:t>A resposta</w:t>
-      </w:r>
-      <w:r>
-        <w:rPr>
-          <w:b/>
-          <w:bCs/>
-        </w:rPr>
-        <w:t xml:space="preserve"> devolvida </w:t>
-      </w:r>
-      <w:r>
-        <w:t>por este recurso segue o formato JSON</w:t>
-      </w:r>
-      <w:r>
-        <w:rPr>
-          <w:b/>
-          <w:bCs/>
-        </w:rPr>
-        <w:t>:</w:t>
-      </w:r>
-    </w:p>
-    <w:p>
-      <w:pPr>
-        <w:rPr>
-          <w:color w:val="FF0000"/>
-        </w:rPr>
-      </w:pPr>
-      <w:r>
-        <w:rPr>
-          <w:color w:val="FF0000"/>
-        </w:rPr>
-        <w:t>&lt;Imagem&gt;</w:t>
-      </w:r>
-    </w:p>
-    <w:p/>
-    <w:p/>
-    <w:p>
-      <w:pPr>
-        <w:pStyle w:val="SemEspaamento"/>
-      </w:pPr>
-      <w:r>
-        <w:t xml:space="preserve">Um </w:t>
-      </w:r>
-      <w:r>
-        <w:t>utilizador autenticado</w:t>
-      </w:r>
-      <w:r>
-        <w:t xml:space="preserve"> no Sistema Operacional,</w:t>
-      </w:r>
-      <w:r>
-        <w:t xml:space="preserve"> </w:t>
-      </w:r>
-      <w:r>
-        <w:rPr>
-          <w:b/>
-          <w:bCs/>
-        </w:rPr>
-        <w:t xml:space="preserve">faz um pedido para receber o histórico de </w:t>
-      </w:r>
-      <w:r>
-        <w:rPr>
-          <w:b/>
-          <w:bCs/>
-        </w:rPr>
-        <w:t>encomendas,</w:t>
-      </w:r>
-      <w:r>
-        <w:t xml:space="preserve"> através do protocolo HTTP</w:t>
-      </w:r>
-      <w:r>
-        <w:t>,</w:t>
-      </w:r>
-      <w:r>
-        <w:t xml:space="preserve"> verbo </w:t>
-      </w:r>
-      <w:r>
-        <w:rPr>
-          <w:b/>
-          <w:bCs/>
-        </w:rPr>
-        <w:t>GET</w:t>
-      </w:r>
-      <w:r>
-        <w:t xml:space="preserve">, para o sítio: </w:t>
-      </w:r>
-    </w:p>
-    <w:p>
-      <w:pPr>
-        <w:pStyle w:val="SemEspaamento"/>
-        <w:rPr>
-          <w:b/>
-          <w:bCs/>
-        </w:rPr>
-      </w:pPr>
-      <w:r>
-        <w:rPr>
-          <w:b/>
-          <w:bCs/>
-        </w:rPr>
-        <w:t>amazonJBM/</w:t>
-      </w:r>
-      <w:r>
-        <w:rPr>
-          <w:b/>
-          <w:bCs/>
-        </w:rPr>
-        <w:t>api</w:t>
-      </w:r>
-      <w:r>
-        <w:rPr>
-          <w:b/>
-          <w:bCs/>
-        </w:rPr>
-        <w:t>/so/</w:t>
+      <w:proofErr w:type="spellStart"/>
+      <w:r>
+        <w:rPr>
+          <w:b/>
+          <w:bCs/>
+        </w:rPr>
+        <w:t>so</w:t>
+      </w:r>
+      <w:proofErr w:type="spellEnd"/>
+      <w:r>
+        <w:rPr>
+          <w:b/>
+          <w:bCs/>
+        </w:rPr>
+        <w:t>/</w:t>
       </w:r>
       <w:r>
         <w:rPr>
@@ -5082,13 +6491,23 @@
       <w:r>
         <w:t xml:space="preserve">, para o sítio: </w:t>
       </w:r>
-      <w:r>
-        <w:rPr>
-          <w:b/>
-          <w:bCs/>
-        </w:rPr>
-        <w:t>amazonJBM/</w:t>
-      </w:r>
+      <w:proofErr w:type="spellStart"/>
+      <w:r>
+        <w:rPr>
+          <w:b/>
+          <w:bCs/>
+        </w:rPr>
+        <w:t>amazonJBM</w:t>
+      </w:r>
+      <w:proofErr w:type="spellEnd"/>
+      <w:r>
+        <w:rPr>
+          <w:b/>
+          <w:bCs/>
+        </w:rPr>
+        <w:t>/</w:t>
+      </w:r>
+      <w:proofErr w:type="spellStart"/>
       <w:r>
         <w:rPr>
           <w:b/>
@@ -5096,12 +6515,29 @@
         </w:rPr>
         <w:t>api</w:t>
       </w:r>
-      <w:r>
-        <w:rPr>
-          <w:b/>
-          <w:bCs/>
-        </w:rPr>
-        <w:t>/so/encomendas/{id}</w:t>
+      <w:proofErr w:type="spellEnd"/>
+      <w:r>
+        <w:rPr>
+          <w:b/>
+          <w:bCs/>
+        </w:rPr>
+        <w:t>/</w:t>
+      </w:r>
+      <w:proofErr w:type="spellStart"/>
+      <w:r>
+        <w:rPr>
+          <w:b/>
+          <w:bCs/>
+        </w:rPr>
+        <w:t>so</w:t>
+      </w:r>
+      <w:proofErr w:type="spellEnd"/>
+      <w:r>
+        <w:rPr>
+          <w:b/>
+          <w:bCs/>
+        </w:rPr>
+        <w:t>/encomendas/{id}</w:t>
       </w:r>
     </w:p>
     <w:p>
@@ -5206,13 +6642,23 @@
           <w:bCs/>
         </w:rPr>
       </w:pPr>
-      <w:r>
-        <w:rPr>
-          <w:b/>
-          <w:bCs/>
-        </w:rPr>
-        <w:t>amazonJBM/</w:t>
-      </w:r>
+      <w:proofErr w:type="spellStart"/>
+      <w:r>
+        <w:rPr>
+          <w:b/>
+          <w:bCs/>
+        </w:rPr>
+        <w:t>amazonJBM</w:t>
+      </w:r>
+      <w:proofErr w:type="spellEnd"/>
+      <w:r>
+        <w:rPr>
+          <w:b/>
+          <w:bCs/>
+        </w:rPr>
+        <w:t>/</w:t>
+      </w:r>
+      <w:proofErr w:type="spellStart"/>
       <w:r>
         <w:rPr>
           <w:b/>
@@ -5220,6 +6666,7 @@
         </w:rPr>
         <w:t>api</w:t>
       </w:r>
+      <w:proofErr w:type="spellEnd"/>
       <w:r>
         <w:rPr>
           <w:b/>
@@ -5232,7 +6679,23 @@
           <w:b/>
           <w:bCs/>
         </w:rPr>
-        <w:t>/so/encomendas/{id}</w:t>
+        <w:t>/</w:t>
+      </w:r>
+      <w:proofErr w:type="spellStart"/>
+      <w:r>
+        <w:rPr>
+          <w:b/>
+          <w:bCs/>
+        </w:rPr>
+        <w:t>so</w:t>
+      </w:r>
+      <w:proofErr w:type="spellEnd"/>
+      <w:r>
+        <w:rPr>
+          <w:b/>
+          <w:bCs/>
+        </w:rPr>
+        <w:t>/encomendas/{id}</w:t>
       </w:r>
     </w:p>
     <w:p>
@@ -5345,13 +6808,23 @@
           <w:bCs/>
         </w:rPr>
       </w:pPr>
-      <w:r>
-        <w:rPr>
-          <w:b/>
-          <w:bCs/>
-        </w:rPr>
-        <w:t>amazonJBM/</w:t>
-      </w:r>
+      <w:proofErr w:type="spellStart"/>
+      <w:r>
+        <w:rPr>
+          <w:b/>
+          <w:bCs/>
+        </w:rPr>
+        <w:t>amazonJBM</w:t>
+      </w:r>
+      <w:proofErr w:type="spellEnd"/>
+      <w:r>
+        <w:rPr>
+          <w:b/>
+          <w:bCs/>
+        </w:rPr>
+        <w:t>/</w:t>
+      </w:r>
+      <w:proofErr w:type="spellStart"/>
       <w:r>
         <w:rPr>
           <w:b/>
@@ -5359,12 +6832,45 @@
         </w:rPr>
         <w:t>api</w:t>
       </w:r>
-      <w:r>
-        <w:rPr>
-          <w:b/>
-          <w:bCs/>
-        </w:rPr>
-        <w:t>/so/sensores/{sensorId}</w:t>
+      <w:proofErr w:type="spellEnd"/>
+      <w:r>
+        <w:rPr>
+          <w:b/>
+          <w:bCs/>
+        </w:rPr>
+        <w:t>/</w:t>
+      </w:r>
+      <w:proofErr w:type="spellStart"/>
+      <w:r>
+        <w:rPr>
+          <w:b/>
+          <w:bCs/>
+        </w:rPr>
+        <w:t>so</w:t>
+      </w:r>
+      <w:proofErr w:type="spellEnd"/>
+      <w:r>
+        <w:rPr>
+          <w:b/>
+          <w:bCs/>
+        </w:rPr>
+        <w:t>/sensores/{</w:t>
+      </w:r>
+      <w:proofErr w:type="spellStart"/>
+      <w:r>
+        <w:rPr>
+          <w:b/>
+          <w:bCs/>
+        </w:rPr>
+        <w:t>sensorId</w:t>
+      </w:r>
+      <w:proofErr w:type="spellEnd"/>
+      <w:r>
+        <w:rPr>
+          <w:b/>
+          <w:bCs/>
+        </w:rPr>
+        <w:t>}</w:t>
       </w:r>
     </w:p>
     <w:p>
@@ -5482,13 +6988,23 @@
           <w:bCs/>
         </w:rPr>
       </w:pPr>
-      <w:r>
-        <w:rPr>
-          <w:b/>
-          <w:bCs/>
-        </w:rPr>
-        <w:t>amazonJBM/</w:t>
-      </w:r>
+      <w:proofErr w:type="spellStart"/>
+      <w:r>
+        <w:rPr>
+          <w:b/>
+          <w:bCs/>
+        </w:rPr>
+        <w:t>amazonJBM</w:t>
+      </w:r>
+      <w:proofErr w:type="spellEnd"/>
+      <w:r>
+        <w:rPr>
+          <w:b/>
+          <w:bCs/>
+        </w:rPr>
+        <w:t>/</w:t>
+      </w:r>
+      <w:proofErr w:type="spellStart"/>
       <w:r>
         <w:rPr>
           <w:b/>
@@ -5496,19 +7012,50 @@
         </w:rPr>
         <w:t>api</w:t>
       </w:r>
-      <w:r>
-        <w:rPr>
-          <w:b/>
-          <w:bCs/>
-        </w:rPr>
-        <w:t>/so/</w:t>
-      </w:r>
-      <w:r>
-        <w:rPr>
-          <w:b/>
-          <w:bCs/>
-        </w:rPr>
-        <w:t>encomenda/{id}/alertas</w:t>
+      <w:proofErr w:type="spellEnd"/>
+      <w:r>
+        <w:rPr>
+          <w:b/>
+          <w:bCs/>
+        </w:rPr>
+        <w:t>/</w:t>
+      </w:r>
+      <w:proofErr w:type="spellStart"/>
+      <w:r>
+        <w:rPr>
+          <w:b/>
+          <w:bCs/>
+        </w:rPr>
+        <w:t>so</w:t>
+      </w:r>
+      <w:proofErr w:type="spellEnd"/>
+      <w:r>
+        <w:rPr>
+          <w:b/>
+          <w:bCs/>
+        </w:rPr>
+        <w:t>/</w:t>
+      </w:r>
+      <w:r>
+        <w:rPr>
+          <w:b/>
+          <w:bCs/>
+        </w:rPr>
+        <w:t>encomenda</w:t>
+      </w:r>
+      <w:r>
+        <w:rPr>
+          <w:b/>
+          <w:bCs/>
+        </w:rPr>
+        <w:t>s</w:t>
+      </w:r>
+      <w:r>
+        <w:rPr>
+          <w:b/>
+          <w:bCs/>
+        </w:rPr>
+        <w:t>/{id}/alertas</w:t>
       </w:r>
     </w:p>
     <w:p>
@@ -5637,13 +7184,23 @@
           <w:bCs/>
         </w:rPr>
       </w:pPr>
-      <w:r>
-        <w:rPr>
-          <w:b/>
-          <w:bCs/>
-        </w:rPr>
-        <w:t>amazonJBM/</w:t>
-      </w:r>
+      <w:proofErr w:type="spellStart"/>
+      <w:r>
+        <w:rPr>
+          <w:b/>
+          <w:bCs/>
+        </w:rPr>
+        <w:t>amazonJBM</w:t>
+      </w:r>
+      <w:proofErr w:type="spellEnd"/>
+      <w:r>
+        <w:rPr>
+          <w:b/>
+          <w:bCs/>
+        </w:rPr>
+        <w:t>/</w:t>
+      </w:r>
+      <w:proofErr w:type="spellStart"/>
       <w:r>
         <w:rPr>
           <w:b/>
@@ -5651,12 +7208,29 @@
         </w:rPr>
         <w:t>api</w:t>
       </w:r>
-      <w:r>
-        <w:rPr>
-          <w:b/>
-          <w:bCs/>
-        </w:rPr>
-        <w:t>/so/encomendas/alertas</w:t>
+      <w:proofErr w:type="spellEnd"/>
+      <w:r>
+        <w:rPr>
+          <w:b/>
+          <w:bCs/>
+        </w:rPr>
+        <w:t>/</w:t>
+      </w:r>
+      <w:proofErr w:type="spellStart"/>
+      <w:r>
+        <w:rPr>
+          <w:b/>
+          <w:bCs/>
+        </w:rPr>
+        <w:t>so</w:t>
+      </w:r>
+      <w:proofErr w:type="spellEnd"/>
+      <w:r>
+        <w:rPr>
+          <w:b/>
+          <w:bCs/>
+        </w:rPr>
+        <w:t>/encomendas/alertas</w:t>
       </w:r>
     </w:p>
     <w:p>
@@ -5791,19 +7365,37 @@
       <w:r>
         <w:t xml:space="preserve">, para o sítio: </w:t>
       </w:r>
-      <w:r>
-        <w:rPr>
-          <w:b/>
-          <w:bCs/>
-        </w:rPr>
-        <w:t>amazonJBM/</w:t>
-      </w:r>
-      <w:r>
-        <w:rPr>
-          <w:b/>
-          <w:bCs/>
-        </w:rPr>
-        <w:t>api/sensores</w:t>
+      <w:proofErr w:type="spellStart"/>
+      <w:r>
+        <w:rPr>
+          <w:b/>
+          <w:bCs/>
+        </w:rPr>
+        <w:t>amazonJBM</w:t>
+      </w:r>
+      <w:proofErr w:type="spellEnd"/>
+      <w:r>
+        <w:rPr>
+          <w:b/>
+          <w:bCs/>
+        </w:rPr>
+        <w:t>/</w:t>
+      </w:r>
+      <w:proofErr w:type="spellStart"/>
+      <w:r>
+        <w:rPr>
+          <w:b/>
+          <w:bCs/>
+        </w:rPr>
+        <w:t>api</w:t>
+      </w:r>
+      <w:proofErr w:type="spellEnd"/>
+      <w:r>
+        <w:rPr>
+          <w:b/>
+          <w:bCs/>
+        </w:rPr>
+        <w:t>/sensores</w:t>
       </w:r>
     </w:p>
     <w:p>
@@ -5839,7 +7431,21 @@
         <w:rPr>
           <w:color w:val="FF0000"/>
         </w:rPr>
-        <w:t>&lt;image&gt;</w:t>
+        <w:t>&lt;</w:t>
+      </w:r>
+      <w:proofErr w:type="spellStart"/>
+      <w:r>
+        <w:rPr>
+          <w:color w:val="FF0000"/>
+        </w:rPr>
+        <w:t>image</w:t>
+      </w:r>
+      <w:proofErr w:type="spellEnd"/>
+      <w:r>
+        <w:rPr>
+          <w:color w:val="FF0000"/>
+        </w:rPr>
+        <w:t>&gt;</w:t>
       </w:r>
     </w:p>
     <w:p>
@@ -5879,19 +7485,37 @@
       <w:r>
         <w:t xml:space="preserve">, para o sítio: </w:t>
       </w:r>
-      <w:r>
-        <w:rPr>
-          <w:b/>
-          <w:bCs/>
-        </w:rPr>
-        <w:t>amazonJBM/</w:t>
-      </w:r>
-      <w:r>
-        <w:rPr>
-          <w:b/>
-          <w:bCs/>
-        </w:rPr>
-        <w:t>api/sensor/{id</w:t>
+      <w:proofErr w:type="spellStart"/>
+      <w:r>
+        <w:rPr>
+          <w:b/>
+          <w:bCs/>
+        </w:rPr>
+        <w:t>amazonJBM</w:t>
+      </w:r>
+      <w:proofErr w:type="spellEnd"/>
+      <w:r>
+        <w:rPr>
+          <w:b/>
+          <w:bCs/>
+        </w:rPr>
+        <w:t>/</w:t>
+      </w:r>
+      <w:proofErr w:type="spellStart"/>
+      <w:r>
+        <w:rPr>
+          <w:b/>
+          <w:bCs/>
+        </w:rPr>
+        <w:t>api</w:t>
+      </w:r>
+      <w:proofErr w:type="spellEnd"/>
+      <w:r>
+        <w:rPr>
+          <w:b/>
+          <w:bCs/>
+        </w:rPr>
+        <w:t>/sensor/{id</w:t>
       </w:r>
       <w:r>
         <w:rPr>
@@ -5938,7 +7562,21 @@
         <w:rPr>
           <w:color w:val="FF0000"/>
         </w:rPr>
-        <w:t>&lt;image&gt;</w:t>
+        <w:t>&lt;</w:t>
+      </w:r>
+      <w:proofErr w:type="spellStart"/>
+      <w:r>
+        <w:rPr>
+          <w:color w:val="FF0000"/>
+        </w:rPr>
+        <w:t>image</w:t>
+      </w:r>
+      <w:proofErr w:type="spellEnd"/>
+      <w:r>
+        <w:rPr>
+          <w:color w:val="FF0000"/>
+        </w:rPr>
+        <w:t>&gt;</w:t>
       </w:r>
     </w:p>
     <w:p>
@@ -5974,7 +7612,21 @@
         <w:rPr>
           <w:color w:val="FF0000"/>
         </w:rPr>
-        <w:t>&lt;image&gt;</w:t>
+        <w:t>&lt;</w:t>
+      </w:r>
+      <w:proofErr w:type="spellStart"/>
+      <w:r>
+        <w:rPr>
+          <w:color w:val="FF0000"/>
+        </w:rPr>
+        <w:t>image</w:t>
+      </w:r>
+      <w:proofErr w:type="spellEnd"/>
+      <w:r>
+        <w:rPr>
+          <w:color w:val="FF0000"/>
+        </w:rPr>
+        <w:t>&gt;</w:t>
       </w:r>
     </w:p>
     <w:p>
@@ -6023,19 +7675,37 @@
       <w:r>
         <w:t xml:space="preserve">tio: </w:t>
       </w:r>
-      <w:r>
-        <w:rPr>
-          <w:b/>
-          <w:bCs/>
-        </w:rPr>
-        <w:t>amazonJBM/</w:t>
-      </w:r>
-      <w:r>
-        <w:rPr>
-          <w:b/>
-          <w:bCs/>
-        </w:rPr>
-        <w:t>api/sensor/{id</w:t>
+      <w:proofErr w:type="spellStart"/>
+      <w:r>
+        <w:rPr>
+          <w:b/>
+          <w:bCs/>
+        </w:rPr>
+        <w:t>amazonJBM</w:t>
+      </w:r>
+      <w:proofErr w:type="spellEnd"/>
+      <w:r>
+        <w:rPr>
+          <w:b/>
+          <w:bCs/>
+        </w:rPr>
+        <w:t>/</w:t>
+      </w:r>
+      <w:proofErr w:type="spellStart"/>
+      <w:r>
+        <w:rPr>
+          <w:b/>
+          <w:bCs/>
+        </w:rPr>
+        <w:t>api</w:t>
+      </w:r>
+      <w:proofErr w:type="spellEnd"/>
+      <w:r>
+        <w:rPr>
+          <w:b/>
+          <w:bCs/>
+        </w:rPr>
+        <w:t>/sensor/{id</w:t>
       </w:r>
       <w:r>
         <w:rPr>
@@ -6485,6 +8155,92 @@
     </w:lvl>
   </w:abstractNum>
   <w:abstractNum w:abstractNumId="3" w15:restartNumberingAfterBreak="0">
+    <w:nsid w:val="5392498D"/>
+    <w:multiLevelType w:val="hybridMultilevel"/>
+    <w:tmpl w:val="D0361E3A"/>
+    <w:lvl w:ilvl="0" w:tplc="0816000F">
+      <w:start w:val="1"/>
+      <w:numFmt w:val="decimal"/>
+      <w:lvlText w:val="%1."/>
+      <w:lvlJc w:val="left"/>
+      <w:pPr>
+        <w:ind w:left="720" w:hanging="360"/>
+      </w:pPr>
+    </w:lvl>
+    <w:lvl w:ilvl="1" w:tplc="08160019" w:tentative="1">
+      <w:start w:val="1"/>
+      <w:numFmt w:val="lowerLetter"/>
+      <w:lvlText w:val="%2."/>
+      <w:lvlJc w:val="left"/>
+      <w:pPr>
+        <w:ind w:left="1440" w:hanging="360"/>
+      </w:pPr>
+    </w:lvl>
+    <w:lvl w:ilvl="2" w:tplc="0816001B" w:tentative="1">
+      <w:start w:val="1"/>
+      <w:numFmt w:val="lowerRoman"/>
+      <w:lvlText w:val="%3."/>
+      <w:lvlJc w:val="right"/>
+      <w:pPr>
+        <w:ind w:left="2160" w:hanging="180"/>
+      </w:pPr>
+    </w:lvl>
+    <w:lvl w:ilvl="3" w:tplc="0816000F" w:tentative="1">
+      <w:start w:val="1"/>
+      <w:numFmt w:val="decimal"/>
+      <w:lvlText w:val="%4."/>
+      <w:lvlJc w:val="left"/>
+      <w:pPr>
+        <w:ind w:left="2880" w:hanging="360"/>
+      </w:pPr>
+    </w:lvl>
+    <w:lvl w:ilvl="4" w:tplc="08160019" w:tentative="1">
+      <w:start w:val="1"/>
+      <w:numFmt w:val="lowerLetter"/>
+      <w:lvlText w:val="%5."/>
+      <w:lvlJc w:val="left"/>
+      <w:pPr>
+        <w:ind w:left="3600" w:hanging="360"/>
+      </w:pPr>
+    </w:lvl>
+    <w:lvl w:ilvl="5" w:tplc="0816001B" w:tentative="1">
+      <w:start w:val="1"/>
+      <w:numFmt w:val="lowerRoman"/>
+      <w:lvlText w:val="%6."/>
+      <w:lvlJc w:val="right"/>
+      <w:pPr>
+        <w:ind w:left="4320" w:hanging="180"/>
+      </w:pPr>
+    </w:lvl>
+    <w:lvl w:ilvl="6" w:tplc="0816000F" w:tentative="1">
+      <w:start w:val="1"/>
+      <w:numFmt w:val="decimal"/>
+      <w:lvlText w:val="%7."/>
+      <w:lvlJc w:val="left"/>
+      <w:pPr>
+        <w:ind w:left="5040" w:hanging="360"/>
+      </w:pPr>
+    </w:lvl>
+    <w:lvl w:ilvl="7" w:tplc="08160019" w:tentative="1">
+      <w:start w:val="1"/>
+      <w:numFmt w:val="lowerLetter"/>
+      <w:lvlText w:val="%8."/>
+      <w:lvlJc w:val="left"/>
+      <w:pPr>
+        <w:ind w:left="5760" w:hanging="360"/>
+      </w:pPr>
+    </w:lvl>
+    <w:lvl w:ilvl="8" w:tplc="0816001B" w:tentative="1">
+      <w:start w:val="1"/>
+      <w:numFmt w:val="lowerRoman"/>
+      <w:lvlText w:val="%9."/>
+      <w:lvlJc w:val="right"/>
+      <w:pPr>
+        <w:ind w:left="6480" w:hanging="180"/>
+      </w:pPr>
+    </w:lvl>
+  </w:abstractNum>
+  <w:abstractNum w:abstractNumId="4" w15:restartNumberingAfterBreak="0">
     <w:nsid w:val="626F1A33"/>
     <w:multiLevelType w:val="hybridMultilevel"/>
     <w:tmpl w:val="05F49DE0"/>
@@ -6584,6 +8340,9 @@
     <w:abstractNumId w:val="0"/>
   </w:num>
   <w:num w:numId="4" w16cid:durableId="1526208926">
+    <w:abstractNumId w:val="4"/>
+  </w:num>
+  <w:num w:numId="5" w16cid:durableId="1169178129">
     <w:abstractNumId w:val="3"/>
   </w:num>
 </w:numbering>
@@ -6989,7 +8748,7 @@
   <w:style w:type="paragraph" w:default="1" w:styleId="Normal">
     <w:name w:val="Normal"/>
     <w:qFormat/>
-    <w:rsid w:val="0015442F"/>
+    <w:rsid w:val="00834CF1"/>
   </w:style>
   <w:style w:type="paragraph" w:styleId="Ttulo1">
     <w:name w:val="heading 1"/>
@@ -7037,6 +8796,7 @@
   <w:style w:type="character" w:default="1" w:styleId="Tipodeletrapredefinidodopargrafo">
     <w:name w:val="Default Paragraph Font"/>
     <w:uiPriority w:val="1"/>
+    <w:semiHidden/>
     <w:unhideWhenUsed/>
   </w:style>
   <w:style w:type="table" w:default="1" w:styleId="Tabelanormal">

</xml_diff>

<commit_message>
Word Mapa Lógico dos Sistemas
</commit_message>
<xml_diff>
--- a/Especificação da API.docx
+++ b/Especificação da API.docx
@@ -1454,15 +1454,13 @@
           <w:u w:val="single"/>
         </w:rPr>
       </w:pPr>
-      <w:bookmarkStart w:id="1" w:name="_Toc180682875"/>
       <w:r>
         <w:rPr>
           <w:color w:val="ED7D31" w:themeColor="accent2"/>
         </w:rPr>
         <w:lastRenderedPageBreak/>
-        <w:t>Arquitetura dos Sistemas</w:t>
-      </w:r>
-      <w:bookmarkEnd w:id="1"/>
+        <w:t>Mapa Lógico dos Sistemas</w:t>
+      </w:r>
     </w:p>
     <w:p>
       <w:pPr>
@@ -1474,16 +1472,43 @@
         </w:rPr>
       </w:pPr>
       <w:r>
-        <w:t>A figura (</w:t>
-      </w:r>
-      <w:r>
-        <w:rPr>
-          <w:color w:val="C00000"/>
-        </w:rPr>
-        <w:t>nome da figura</w:t>
-      </w:r>
-      <w:r>
-        <w:t>) ilustra todos os sistemas presentes no cenário da empresa Amazon JBM, como o Sistema de Monotorização (SM), Sistema de Comercio Eletrónico (SCE), Sistema de Logística (SL), Sistema Operacional (SO), Sistema de Apoio ao Cliente (SAC), e os sensores que estarão fora da empresa, bem como as respetivas comunicações entre eles. Na realização deste projeto apenas iremos desenvolver os sistemas que comunicam diretamente com o sistema de monotorização.</w:t>
+        <w:t xml:space="preserve">A </w:t>
+      </w:r>
+      <w:r>
+        <w:fldChar w:fldCharType="begin"/>
+      </w:r>
+      <w:r>
+        <w:instrText xml:space="preserve"> REF _Ref180829803 \h </w:instrText>
+      </w:r>
+      <w:r>
+        <w:fldChar w:fldCharType="separate"/>
+      </w:r>
+      <w:r>
+        <w:t xml:space="preserve">Figura </w:t>
+      </w:r>
+      <w:r>
+        <w:rPr>
+          <w:noProof/>
+        </w:rPr>
+        <w:t>1</w:t>
+      </w:r>
+      <w:r>
+        <w:t xml:space="preserve"> - Mapa Lógico</w:t>
+      </w:r>
+      <w:r>
+        <w:t xml:space="preserve"> </w:t>
+      </w:r>
+      <w:r>
+        <w:t>dos Sistemas</w:t>
+      </w:r>
+      <w:r>
+        <w:fldChar w:fldCharType="end"/>
+      </w:r>
+      <w:r>
+        <w:t xml:space="preserve"> </w:t>
+      </w:r>
+      <w:r>
+        <w:t>ilustra todos os sistemas presentes no cenário da empresa Amazon JBM, como o Sistema de Monotorização (SM), Sistema de Comercio Eletrónico (SCE), Sistema de Logística (SL), Sistema Operacional (SO), Sistema de Apoio ao Cliente (SAC), e os sensores que estarão fora da empresa, bem como as respetivas comunicações entre eles. Na realização deste projeto apenas iremos desenvolver os sistemas que comunicam diretamente com o sistema de monotorização.</w:t>
       </w:r>
     </w:p>
     <w:p>
@@ -1501,66 +1526,165 @@
         <w:jc w:val="both"/>
       </w:pPr>
       <w:r>
-        <w:t xml:space="preserve">Na figura, também podemos observar os sensores que estarão localizados fora da empresa e que </w:t>
-      </w:r>
-      <w:r>
-        <w:t>terão</w:t>
-      </w:r>
-      <w:r>
-        <w:t xml:space="preserve"> comunicação direta com o sistema de monitorização</w:t>
-      </w:r>
-      <w:r>
-        <w:t>, e</w:t>
-      </w:r>
-      <w:r>
-        <w:t>ste, por sua vez, será responsável por armazenar os dados capturados pelos sensores e por notificar os diferentes sistemas sobre quaisquer alterações nesses dados.</w:t>
-      </w:r>
-      <w:r>
-        <w:t xml:space="preserve"> Na prática a simulação dos sensores será realizada através de uma página </w:t>
-      </w:r>
-      <w:proofErr w:type="spellStart"/>
-      <w:r>
-        <w:t>front-end</w:t>
-      </w:r>
-      <w:proofErr w:type="spellEnd"/>
-      <w:r>
-        <w:t xml:space="preserve">, nela </w:t>
-      </w:r>
-      <w:r>
-        <w:t xml:space="preserve">será possível alterar os dados </w:t>
-      </w:r>
-      <w:r>
-        <w:t>dos mesmos para efeitos de teste</w:t>
-      </w:r>
-      <w:r>
-        <w:t>.</w:t>
-      </w:r>
-    </w:p>
-    <w:p/>
-    <w:p/>
-    <w:p/>
-    <w:p/>
-    <w:p/>
-    <w:p/>
-    <w:p/>
-    <w:p/>
-    <w:p/>
-    <w:p/>
-    <w:p/>
-    <w:p>
+        <w:rPr>
+          <w:noProof/>
+        </w:rPr>
+        <mc:AlternateContent>
+          <mc:Choice Requires="wps">
+            <w:drawing>
+              <wp:anchor distT="0" distB="0" distL="114300" distR="114300" simplePos="0" relativeHeight="251672576" behindDoc="0" locked="0" layoutInCell="1" allowOverlap="1" wp14:anchorId="390DBFAA" wp14:editId="4D58E708">
+                <wp:simplePos x="0" y="0"/>
+                <wp:positionH relativeFrom="column">
+                  <wp:posOffset>3328035</wp:posOffset>
+                </wp:positionH>
+                <wp:positionV relativeFrom="paragraph">
+                  <wp:posOffset>1456055</wp:posOffset>
+                </wp:positionV>
+                <wp:extent cx="1720850" cy="165100"/>
+                <wp:effectExtent l="0" t="0" r="0" b="6350"/>
+                <wp:wrapNone/>
+                <wp:docPr id="706414611" name="Caixa de texto 1"/>
+                <wp:cNvGraphicFramePr/>
+                <a:graphic xmlns:a="http://schemas.openxmlformats.org/drawingml/2006/main">
+                  <a:graphicData uri="http://schemas.microsoft.com/office/word/2010/wordprocessingShape">
+                    <wps:wsp>
+                      <wps:cNvSpPr txBox="1"/>
+                      <wps:spPr>
+                        <a:xfrm>
+                          <a:off x="0" y="0"/>
+                          <a:ext cx="1720850" cy="165100"/>
+                        </a:xfrm>
+                        <a:prstGeom prst="rect">
+                          <a:avLst/>
+                        </a:prstGeom>
+                        <a:solidFill>
+                          <a:prstClr val="white"/>
+                        </a:solidFill>
+                        <a:ln>
+                          <a:noFill/>
+                        </a:ln>
+                      </wps:spPr>
+                      <wps:txbx>
+                        <w:txbxContent>
+                          <w:p>
+                            <w:pPr>
+                              <w:pStyle w:val="Legenda"/>
+                              <w:rPr>
+                                <w:noProof/>
+                                <w:sz w:val="22"/>
+                                <w:szCs w:val="22"/>
+                                <w:u w:val="single"/>
+                              </w:rPr>
+                            </w:pPr>
+                            <w:bookmarkStart w:id="1" w:name="_Ref180829803"/>
+                            <w:r>
+                              <w:t xml:space="preserve">Figura </w:t>
+                            </w:r>
+                            <w:r>
+                              <w:fldChar w:fldCharType="begin"/>
+                            </w:r>
+                            <w:r>
+                              <w:instrText xml:space="preserve"> SEQ Figura \* ARABIC </w:instrText>
+                            </w:r>
+                            <w:r>
+                              <w:fldChar w:fldCharType="separate"/>
+                            </w:r>
+                            <w:r>
+                              <w:rPr>
+                                <w:noProof/>
+                              </w:rPr>
+                              <w:t>1</w:t>
+                            </w:r>
+                            <w:r>
+                              <w:fldChar w:fldCharType="end"/>
+                            </w:r>
+                            <w:r>
+                              <w:t xml:space="preserve"> - Mapa Lógico dos Sistemas</w:t>
+                            </w:r>
+                            <w:bookmarkEnd w:id="1"/>
+                          </w:p>
+                        </w:txbxContent>
+                      </wps:txbx>
+                      <wps:bodyPr rot="0" spcFirstLastPara="0" vertOverflow="overflow" horzOverflow="overflow" vert="horz" wrap="square" lIns="0" tIns="0" rIns="0" bIns="0" numCol="1" spcCol="0" rtlCol="0" fromWordArt="0" anchor="t" anchorCtr="0" forceAA="0" compatLnSpc="1">
+                        <a:prstTxWarp prst="textNoShape">
+                          <a:avLst/>
+                        </a:prstTxWarp>
+                        <a:noAutofit/>
+                      </wps:bodyPr>
+                    </wps:wsp>
+                  </a:graphicData>
+                </a:graphic>
+                <wp14:sizeRelH relativeFrom="margin">
+                  <wp14:pctWidth>0</wp14:pctWidth>
+                </wp14:sizeRelH>
+                <wp14:sizeRelV relativeFrom="margin">
+                  <wp14:pctHeight>0</wp14:pctHeight>
+                </wp14:sizeRelV>
+              </wp:anchor>
+            </w:drawing>
+          </mc:Choice>
+          <mc:Fallback>
+            <w:pict>
+              <v:shape w14:anchorId="390DBFAA" id="Caixa de texto 1" o:spid="_x0000_s1027" type="#_x0000_t202" style="position:absolute;left:0;text-align:left;margin-left:262.05pt;margin-top:114.65pt;width:135.5pt;height:13pt;z-index:251672576;visibility:visible;mso-wrap-style:square;mso-width-percent:0;mso-height-percent:0;mso-wrap-distance-left:9pt;mso-wrap-distance-top:0;mso-wrap-distance-right:9pt;mso-wrap-distance-bottom:0;mso-position-horizontal:absolute;mso-position-horizontal-relative:text;mso-position-vertical:absolute;mso-position-vertical-relative:text;mso-width-percent:0;mso-height-percent:0;mso-width-relative:margin;mso-height-relative:margin;v-text-anchor:top" o:gfxdata="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" stroked="f">
+                <v:textbox inset="0,0,0,0">
+                  <w:txbxContent>
+                    <w:p>
+                      <w:pPr>
+                        <w:pStyle w:val="Legenda"/>
+                        <w:rPr>
+                          <w:noProof/>
+                          <w:sz w:val="22"/>
+                          <w:szCs w:val="22"/>
+                          <w:u w:val="single"/>
+                        </w:rPr>
+                      </w:pPr>
+                      <w:bookmarkStart w:id="2" w:name="_Ref180829803"/>
+                      <w:r>
+                        <w:t xml:space="preserve">Figura </w:t>
+                      </w:r>
+                      <w:r>
+                        <w:fldChar w:fldCharType="begin"/>
+                      </w:r>
+                      <w:r>
+                        <w:instrText xml:space="preserve"> SEQ Figura \* ARABIC </w:instrText>
+                      </w:r>
+                      <w:r>
+                        <w:fldChar w:fldCharType="separate"/>
+                      </w:r>
+                      <w:r>
+                        <w:rPr>
+                          <w:noProof/>
+                        </w:rPr>
+                        <w:t>1</w:t>
+                      </w:r>
+                      <w:r>
+                        <w:fldChar w:fldCharType="end"/>
+                      </w:r>
+                      <w:r>
+                        <w:t xml:space="preserve"> - Mapa Lógico dos Sistemas</w:t>
+                      </w:r>
+                      <w:bookmarkEnd w:id="2"/>
+                    </w:p>
+                  </w:txbxContent>
+                </v:textbox>
+              </v:shape>
+            </w:pict>
+          </mc:Fallback>
+        </mc:AlternateContent>
+      </w:r>
       <w:r>
         <w:rPr>
           <w:noProof/>
           <w:u w:val="single"/>
         </w:rPr>
         <w:drawing>
-          <wp:anchor distT="0" distB="0" distL="114300" distR="114300" simplePos="0" relativeHeight="251661312" behindDoc="1" locked="0" layoutInCell="1" allowOverlap="1" wp14:anchorId="587EC61E" wp14:editId="4E602FCC">
+          <wp:anchor distT="0" distB="0" distL="114300" distR="114300" simplePos="0" relativeHeight="251661312" behindDoc="1" locked="0" layoutInCell="1" allowOverlap="1" wp14:anchorId="587EC61E" wp14:editId="37062857">
             <wp:simplePos x="0" y="0"/>
             <wp:positionH relativeFrom="margin">
-              <wp:posOffset>495002</wp:posOffset>
+              <wp:posOffset>494665</wp:posOffset>
             </wp:positionH>
             <wp:positionV relativeFrom="margin">
-              <wp:posOffset>5152687</wp:posOffset>
+              <wp:posOffset>5120640</wp:posOffset>
             </wp:positionV>
             <wp:extent cx="4554220" cy="4065905"/>
             <wp:effectExtent l="0" t="0" r="0" b="0"/>
@@ -1617,7 +1741,60 @@
           </wp:anchor>
         </w:drawing>
       </w:r>
-    </w:p>
+      <w:r>
+        <w:t xml:space="preserve">Na figura, também podemos observar os sensores que estarão localizados fora da empresa e que </w:t>
+      </w:r>
+      <w:r>
+        <w:t>terão</w:t>
+      </w:r>
+      <w:r>
+        <w:t xml:space="preserve"> comunicação direta com o sistema de monitorização</w:t>
+      </w:r>
+      <w:r>
+        <w:t>, e</w:t>
+      </w:r>
+      <w:r>
+        <w:t>ste, por sua vez, será responsável por armazenar os dados capturados pelos sensores e por notificar os diferentes sistemas sobre quaisquer alterações nesses dados.</w:t>
+      </w:r>
+      <w:r>
+        <w:t xml:space="preserve"> Na prática a simulação dos sensores será realizada através de uma página </w:t>
+      </w:r>
+      <w:proofErr w:type="spellStart"/>
+      <w:r>
+        <w:t>front-end</w:t>
+      </w:r>
+      <w:proofErr w:type="spellEnd"/>
+      <w:r>
+        <w:t xml:space="preserve">, nela </w:t>
+      </w:r>
+      <w:r>
+        <w:t xml:space="preserve">será possível alterar os dados </w:t>
+      </w:r>
+      <w:r>
+        <w:t>dos mesmos para efeitos de teste</w:t>
+      </w:r>
+      <w:r>
+        <w:t>.</w:t>
+      </w:r>
+    </w:p>
+    <w:p/>
+    <w:p>
+      <w:pPr>
+        <w:rPr>
+          <w:u w:val="single"/>
+        </w:rPr>
+      </w:pPr>
+    </w:p>
+    <w:p/>
+    <w:p/>
+    <w:p/>
+    <w:p/>
+    <w:p/>
+    <w:p/>
+    <w:p/>
+    <w:p/>
+    <w:p/>
+    <w:p/>
     <w:p>
       <w:r>
         <w:br w:type="page"/>
@@ -1630,7 +1807,7 @@
           <w:color w:val="ED7D31" w:themeColor="accent2"/>
         </w:rPr>
       </w:pPr>
-      <w:bookmarkStart w:id="2" w:name="_Toc180682876"/>
+      <w:bookmarkStart w:id="3" w:name="_Toc180682876"/>
       <w:r>
         <w:rPr>
           <w:color w:val="ED7D31" w:themeColor="accent2"/>
@@ -1638,7 +1815,7 @@
         <w:lastRenderedPageBreak/>
         <w:t>Especificação da API REST</w:t>
       </w:r>
-      <w:bookmarkEnd w:id="2"/>
+      <w:bookmarkEnd w:id="3"/>
       <w:r>
         <w:rPr>
           <w:color w:val="ED7D31" w:themeColor="accent2"/>
@@ -2515,7 +2692,7 @@
           <w:noProof/>
         </w:rPr>
         <w:drawing>
-          <wp:anchor distT="0" distB="0" distL="114300" distR="114300" simplePos="0" relativeHeight="251664384" behindDoc="1" locked="0" layoutInCell="1" allowOverlap="1" wp14:anchorId="289E098B" wp14:editId="096B5FAC">
+          <wp:anchor distT="0" distB="0" distL="114300" distR="114300" simplePos="0" relativeHeight="251664384" behindDoc="1" locked="0" layoutInCell="1" allowOverlap="1" wp14:anchorId="289E098B" wp14:editId="5135A462">
             <wp:simplePos x="0" y="0"/>
             <wp:positionH relativeFrom="margin">
               <wp:align>center</wp:align>
@@ -7576,7 +7753,7 @@
           <w:szCs w:val="32"/>
         </w:rPr>
       </w:pPr>
-      <w:bookmarkStart w:id="3" w:name="_Toc180682877"/>
+      <w:bookmarkStart w:id="4" w:name="_Toc180682877"/>
       <w:r>
         <w:rPr>
           <w:color w:val="ED7D31" w:themeColor="accent2"/>
@@ -7585,7 +7762,7 @@
         </w:rPr>
         <w:t>Sistema de Sensores</w:t>
       </w:r>
-      <w:bookmarkEnd w:id="3"/>
+      <w:bookmarkEnd w:id="4"/>
     </w:p>
     <w:p>
       <w:pPr>
@@ -8005,7 +8182,7 @@
         <w:ind w:left="708"/>
         <w:jc w:val="both"/>
       </w:pPr>
-      <w:bookmarkStart w:id="4" w:name="_Hlk180507969"/>
+      <w:bookmarkStart w:id="5" w:name="_Hlk180507969"/>
       <w:r>
         <w:t xml:space="preserve">A resposta </w:t>
       </w:r>
@@ -8019,7 +8196,7 @@
       <w:r>
         <w:t xml:space="preserve"> </w:t>
       </w:r>
-      <w:bookmarkEnd w:id="4"/>
+      <w:bookmarkEnd w:id="5"/>
       <w:r>
         <w:t>por este recurso, em caso de sucesso é o seguinte código HTTP:</w:t>
       </w:r>
@@ -9434,6 +9611,25 @@
       <w:ind w:left="220"/>
     </w:pPr>
   </w:style>
+  <w:style w:type="paragraph" w:styleId="Legenda">
+    <w:name w:val="caption"/>
+    <w:basedOn w:val="Normal"/>
+    <w:next w:val="Normal"/>
+    <w:uiPriority w:val="35"/>
+    <w:unhideWhenUsed/>
+    <w:qFormat/>
+    <w:rsid w:val="00EB4E36"/>
+    <w:pPr>
+      <w:spacing w:after="200" w:line="240" w:lineRule="auto"/>
+    </w:pPr>
+    <w:rPr>
+      <w:i/>
+      <w:iCs/>
+      <w:color w:val="44546A" w:themeColor="text2"/>
+      <w:sz w:val="18"/>
+      <w:szCs w:val="18"/>
+    </w:rPr>
+  </w:style>
 </w:styles>
 </file>
 

</xml_diff>

<commit_message>
Especificação API - Sensores Finalizado
</commit_message>
<xml_diff>
--- a/Especificação da API.docx
+++ b/Especificação da API.docx
@@ -1650,14 +1650,27 @@
                             <w:r>
                               <w:t xml:space="preserve">Figura </w:t>
                             </w:r>
-                            <w:fldSimple w:instr=" SEQ Figura \* ARABIC ">
-                              <w:r>
-                                <w:rPr>
-                                  <w:noProof/>
-                                </w:rPr>
-                                <w:t>1</w:t>
-                              </w:r>
-                            </w:fldSimple>
+                            <w:r>
+                              <w:fldChar w:fldCharType="begin"/>
+                            </w:r>
+                            <w:r>
+                              <w:instrText xml:space="preserve"> SEQ Figura \* ARABIC </w:instrText>
+                            </w:r>
+                            <w:r>
+                              <w:fldChar w:fldCharType="separate"/>
+                            </w:r>
+                            <w:r>
+                              <w:rPr>
+                                <w:noProof/>
+                              </w:rPr>
+                              <w:t>1</w:t>
+                            </w:r>
+                            <w:r>
+                              <w:rPr>
+                                <w:noProof/>
+                              </w:rPr>
+                              <w:fldChar w:fldCharType="end"/>
+                            </w:r>
                             <w:r>
                               <w:t xml:space="preserve"> - Mapa Lógico dos Sistemas</w:t>
                             </w:r>
@@ -1702,14 +1715,27 @@
                       <w:r>
                         <w:t xml:space="preserve">Figura </w:t>
                       </w:r>
-                      <w:fldSimple w:instr=" SEQ Figura \* ARABIC ">
-                        <w:r>
-                          <w:rPr>
-                            <w:noProof/>
-                          </w:rPr>
-                          <w:t>1</w:t>
-                        </w:r>
-                      </w:fldSimple>
+                      <w:r>
+                        <w:fldChar w:fldCharType="begin"/>
+                      </w:r>
+                      <w:r>
+                        <w:instrText xml:space="preserve"> SEQ Figura \* ARABIC </w:instrText>
+                      </w:r>
+                      <w:r>
+                        <w:fldChar w:fldCharType="separate"/>
+                      </w:r>
+                      <w:r>
+                        <w:rPr>
+                          <w:noProof/>
+                        </w:rPr>
+                        <w:t>1</w:t>
+                      </w:r>
+                      <w:r>
+                        <w:rPr>
+                          <w:noProof/>
+                        </w:rPr>
+                        <w:fldChar w:fldCharType="end"/>
+                      </w:r>
                       <w:r>
                         <w:t xml:space="preserve"> - Mapa Lógico dos Sistemas</w:t>
                       </w:r>
@@ -1807,7 +1833,15 @@
         <w:t>ste, por sua vez, será responsável por armazenar os dados capturados pelos sensores e por notificar os diferentes sistemas sobre quaisquer alterações nesses dados.</w:t>
       </w:r>
       <w:r>
-        <w:t xml:space="preserve"> Na prática a simulação dos sensores será realizada através de uma página front-end, nela </w:t>
+        <w:t xml:space="preserve"> Na prática a simulação dos sensores será realizada através de uma página </w:t>
+      </w:r>
+      <w:proofErr w:type="spellStart"/>
+      <w:r>
+        <w:t>front-end</w:t>
+      </w:r>
+      <w:proofErr w:type="spellEnd"/>
+      <w:r>
+        <w:t xml:space="preserve">, nela </w:t>
       </w:r>
       <w:r>
         <w:t xml:space="preserve">será possível alterar os dados </w:t>
@@ -1914,26 +1948,53 @@
       <w:r>
         <w:t xml:space="preserve"> </w:t>
       </w:r>
-      <w:r>
-        <w:rPr>
-          <w:b/>
-          <w:bCs/>
-        </w:rPr>
-        <w:t>amazonJBM/api</w:t>
-      </w:r>
-      <w:r>
-        <w:rPr>
-          <w:b/>
-          <w:bCs/>
-        </w:rPr>
-        <w:t>/</w:t>
-      </w:r>
-      <w:r>
-        <w:rPr>
-          <w:b/>
-          <w:bCs/>
-        </w:rPr>
-        <w:t>sac/</w:t>
+      <w:proofErr w:type="spellStart"/>
+      <w:r>
+        <w:rPr>
+          <w:b/>
+          <w:bCs/>
+        </w:rPr>
+        <w:t>amazonJBM</w:t>
+      </w:r>
+      <w:proofErr w:type="spellEnd"/>
+      <w:r>
+        <w:rPr>
+          <w:b/>
+          <w:bCs/>
+        </w:rPr>
+        <w:t>/</w:t>
+      </w:r>
+      <w:proofErr w:type="spellStart"/>
+      <w:r>
+        <w:rPr>
+          <w:b/>
+          <w:bCs/>
+        </w:rPr>
+        <w:t>api</w:t>
+      </w:r>
+      <w:proofErr w:type="spellEnd"/>
+      <w:r>
+        <w:rPr>
+          <w:b/>
+          <w:bCs/>
+        </w:rPr>
+        <w:t>/</w:t>
+      </w:r>
+      <w:proofErr w:type="spellStart"/>
+      <w:r>
+        <w:rPr>
+          <w:b/>
+          <w:bCs/>
+        </w:rPr>
+        <w:t>sac</w:t>
+      </w:r>
+      <w:proofErr w:type="spellEnd"/>
+      <w:r>
+        <w:rPr>
+          <w:b/>
+          <w:bCs/>
+        </w:rPr>
+        <w:t>/</w:t>
       </w:r>
       <w:r>
         <w:rPr>
@@ -2226,19 +2287,53 @@
       <w:r>
         <w:t>/</w:t>
       </w:r>
-      <w:r>
-        <w:rPr>
-          <w:b/>
-          <w:bCs/>
-        </w:rPr>
-        <w:t>amazonJBM/api</w:t>
-      </w:r>
-      <w:r>
-        <w:rPr>
-          <w:b/>
-          <w:bCs/>
-        </w:rPr>
-        <w:t>/sac/encomenda</w:t>
+      <w:proofErr w:type="spellStart"/>
+      <w:r>
+        <w:rPr>
+          <w:b/>
+          <w:bCs/>
+        </w:rPr>
+        <w:t>amazonJBM</w:t>
+      </w:r>
+      <w:proofErr w:type="spellEnd"/>
+      <w:r>
+        <w:rPr>
+          <w:b/>
+          <w:bCs/>
+        </w:rPr>
+        <w:t>/</w:t>
+      </w:r>
+      <w:proofErr w:type="spellStart"/>
+      <w:r>
+        <w:rPr>
+          <w:b/>
+          <w:bCs/>
+        </w:rPr>
+        <w:t>api</w:t>
+      </w:r>
+      <w:proofErr w:type="spellEnd"/>
+      <w:r>
+        <w:rPr>
+          <w:b/>
+          <w:bCs/>
+        </w:rPr>
+        <w:t>/</w:t>
+      </w:r>
+      <w:proofErr w:type="spellStart"/>
+      <w:r>
+        <w:rPr>
+          <w:b/>
+          <w:bCs/>
+        </w:rPr>
+        <w:t>sac</w:t>
+      </w:r>
+      <w:proofErr w:type="spellEnd"/>
+      <w:r>
+        <w:rPr>
+          <w:b/>
+          <w:bCs/>
+        </w:rPr>
+        <w:t>/encomenda</w:t>
       </w:r>
       <w:r>
         <w:rPr>
@@ -2252,7 +2347,23 @@
           <w:b/>
           <w:bCs/>
         </w:rPr>
-        <w:t>/{username}</w:t>
+        <w:t>/{</w:t>
+      </w:r>
+      <w:proofErr w:type="spellStart"/>
+      <w:r>
+        <w:rPr>
+          <w:b/>
+          <w:bCs/>
+        </w:rPr>
+        <w:t>username</w:t>
+      </w:r>
+      <w:proofErr w:type="spellEnd"/>
+      <w:r>
+        <w:rPr>
+          <w:b/>
+          <w:bCs/>
+        </w:rPr>
+        <w:t>}</w:t>
       </w:r>
     </w:p>
     <w:p>
@@ -2522,19 +2633,53 @@
       <w:r>
         <w:t>/</w:t>
       </w:r>
-      <w:r>
-        <w:rPr>
-          <w:b/>
-          <w:bCs/>
-        </w:rPr>
-        <w:t>amazonJBM/api</w:t>
-      </w:r>
-      <w:r>
-        <w:rPr>
-          <w:b/>
-          <w:bCs/>
-        </w:rPr>
-        <w:t>/sac/encomenda</w:t>
+      <w:proofErr w:type="spellStart"/>
+      <w:r>
+        <w:rPr>
+          <w:b/>
+          <w:bCs/>
+        </w:rPr>
+        <w:t>amazonJBM</w:t>
+      </w:r>
+      <w:proofErr w:type="spellEnd"/>
+      <w:r>
+        <w:rPr>
+          <w:b/>
+          <w:bCs/>
+        </w:rPr>
+        <w:t>/</w:t>
+      </w:r>
+      <w:proofErr w:type="spellStart"/>
+      <w:r>
+        <w:rPr>
+          <w:b/>
+          <w:bCs/>
+        </w:rPr>
+        <w:t>api</w:t>
+      </w:r>
+      <w:proofErr w:type="spellEnd"/>
+      <w:r>
+        <w:rPr>
+          <w:b/>
+          <w:bCs/>
+        </w:rPr>
+        <w:t>/</w:t>
+      </w:r>
+      <w:proofErr w:type="spellStart"/>
+      <w:r>
+        <w:rPr>
+          <w:b/>
+          <w:bCs/>
+        </w:rPr>
+        <w:t>sac</w:t>
+      </w:r>
+      <w:proofErr w:type="spellEnd"/>
+      <w:r>
+        <w:rPr>
+          <w:b/>
+          <w:bCs/>
+        </w:rPr>
+        <w:t>/encomenda</w:t>
       </w:r>
       <w:r>
         <w:rPr>
@@ -2555,7 +2700,23 @@
           <w:b/>
           <w:bCs/>
         </w:rPr>
-        <w:t>{username}/</w:t>
+        <w:t>{</w:t>
+      </w:r>
+      <w:proofErr w:type="spellStart"/>
+      <w:r>
+        <w:rPr>
+          <w:b/>
+          <w:bCs/>
+        </w:rPr>
+        <w:t>username</w:t>
+      </w:r>
+      <w:proofErr w:type="spellEnd"/>
+      <w:r>
+        <w:rPr>
+          <w:b/>
+          <w:bCs/>
+        </w:rPr>
+        <w:t>}/</w:t>
       </w:r>
       <w:r>
         <w:rPr>
@@ -2607,7 +2768,7 @@
           <w:noProof/>
         </w:rPr>
         <w:drawing>
-          <wp:anchor distT="0" distB="0" distL="114300" distR="114300" simplePos="0" relativeHeight="251664384" behindDoc="1" locked="0" layoutInCell="1" allowOverlap="1" wp14:anchorId="289E098B" wp14:editId="27D6EC8F">
+          <wp:anchor distT="0" distB="0" distL="114300" distR="114300" simplePos="0" relativeHeight="251664384" behindDoc="1" locked="0" layoutInCell="1" allowOverlap="1" wp14:anchorId="289E098B" wp14:editId="30C74D3E">
             <wp:simplePos x="0" y="0"/>
             <wp:positionH relativeFrom="margin">
               <wp:align>center</wp:align>
@@ -2758,19 +2919,53 @@
       <w:r>
         <w:t>/</w:t>
       </w:r>
-      <w:r>
-        <w:rPr>
-          <w:b/>
-          <w:bCs/>
-        </w:rPr>
-        <w:t>amazonJBM/api</w:t>
-      </w:r>
-      <w:r>
-        <w:rPr>
-          <w:b/>
-          <w:bCs/>
-        </w:rPr>
-        <w:t>/sac/encomenda</w:t>
+      <w:proofErr w:type="spellStart"/>
+      <w:r>
+        <w:rPr>
+          <w:b/>
+          <w:bCs/>
+        </w:rPr>
+        <w:t>amazonJBM</w:t>
+      </w:r>
+      <w:proofErr w:type="spellEnd"/>
+      <w:r>
+        <w:rPr>
+          <w:b/>
+          <w:bCs/>
+        </w:rPr>
+        <w:t>/</w:t>
+      </w:r>
+      <w:proofErr w:type="spellStart"/>
+      <w:r>
+        <w:rPr>
+          <w:b/>
+          <w:bCs/>
+        </w:rPr>
+        <w:t>api</w:t>
+      </w:r>
+      <w:proofErr w:type="spellEnd"/>
+      <w:r>
+        <w:rPr>
+          <w:b/>
+          <w:bCs/>
+        </w:rPr>
+        <w:t>/</w:t>
+      </w:r>
+      <w:proofErr w:type="spellStart"/>
+      <w:r>
+        <w:rPr>
+          <w:b/>
+          <w:bCs/>
+        </w:rPr>
+        <w:t>sac</w:t>
+      </w:r>
+      <w:proofErr w:type="spellEnd"/>
+      <w:r>
+        <w:rPr>
+          <w:b/>
+          <w:bCs/>
+        </w:rPr>
+        <w:t>/encomenda</w:t>
       </w:r>
       <w:r>
         <w:rPr>
@@ -2791,7 +2986,23 @@
           <w:b/>
           <w:bCs/>
         </w:rPr>
-        <w:t>{username}/</w:t>
+        <w:t>{</w:t>
+      </w:r>
+      <w:proofErr w:type="spellStart"/>
+      <w:r>
+        <w:rPr>
+          <w:b/>
+          <w:bCs/>
+        </w:rPr>
+        <w:t>username</w:t>
+      </w:r>
+      <w:proofErr w:type="spellEnd"/>
+      <w:r>
+        <w:rPr>
+          <w:b/>
+          <w:bCs/>
+        </w:rPr>
+        <w:t>}/</w:t>
       </w:r>
       <w:r>
         <w:rPr>
@@ -2971,19 +3182,53 @@
       <w:r>
         <w:t>/</w:t>
       </w:r>
-      <w:r>
-        <w:rPr>
-          <w:b/>
-          <w:bCs/>
-        </w:rPr>
-        <w:t>amazonJBM/api</w:t>
-      </w:r>
-      <w:r>
-        <w:rPr>
-          <w:b/>
-          <w:bCs/>
-        </w:rPr>
-        <w:t>/sac/encomenda</w:t>
+      <w:proofErr w:type="spellStart"/>
+      <w:r>
+        <w:rPr>
+          <w:b/>
+          <w:bCs/>
+        </w:rPr>
+        <w:t>amazonJBM</w:t>
+      </w:r>
+      <w:proofErr w:type="spellEnd"/>
+      <w:r>
+        <w:rPr>
+          <w:b/>
+          <w:bCs/>
+        </w:rPr>
+        <w:t>/</w:t>
+      </w:r>
+      <w:proofErr w:type="spellStart"/>
+      <w:r>
+        <w:rPr>
+          <w:b/>
+          <w:bCs/>
+        </w:rPr>
+        <w:t>api</w:t>
+      </w:r>
+      <w:proofErr w:type="spellEnd"/>
+      <w:r>
+        <w:rPr>
+          <w:b/>
+          <w:bCs/>
+        </w:rPr>
+        <w:t>/</w:t>
+      </w:r>
+      <w:proofErr w:type="spellStart"/>
+      <w:r>
+        <w:rPr>
+          <w:b/>
+          <w:bCs/>
+        </w:rPr>
+        <w:t>sac</w:t>
+      </w:r>
+      <w:proofErr w:type="spellEnd"/>
+      <w:r>
+        <w:rPr>
+          <w:b/>
+          <w:bCs/>
+        </w:rPr>
+        <w:t>/encomenda</w:t>
       </w:r>
       <w:r>
         <w:rPr>
@@ -3004,7 +3249,23 @@
           <w:b/>
           <w:bCs/>
         </w:rPr>
-        <w:t>{username}/</w:t>
+        <w:t>{</w:t>
+      </w:r>
+      <w:proofErr w:type="spellStart"/>
+      <w:r>
+        <w:rPr>
+          <w:b/>
+          <w:bCs/>
+        </w:rPr>
+        <w:t>username</w:t>
+      </w:r>
+      <w:proofErr w:type="spellEnd"/>
+      <w:r>
+        <w:rPr>
+          <w:b/>
+          <w:bCs/>
+        </w:rPr>
+        <w:t>}/</w:t>
       </w:r>
       <w:r>
         <w:rPr>
@@ -3180,7 +3441,55 @@
           <w:b/>
           <w:bCs/>
         </w:rPr>
-        <w:t>/amazonJBM/api/sac/encomenda</w:t>
+        <w:t>/</w:t>
+      </w:r>
+      <w:proofErr w:type="spellStart"/>
+      <w:r>
+        <w:rPr>
+          <w:b/>
+          <w:bCs/>
+        </w:rPr>
+        <w:t>amazonJBM</w:t>
+      </w:r>
+      <w:proofErr w:type="spellEnd"/>
+      <w:r>
+        <w:rPr>
+          <w:b/>
+          <w:bCs/>
+        </w:rPr>
+        <w:t>/</w:t>
+      </w:r>
+      <w:proofErr w:type="spellStart"/>
+      <w:r>
+        <w:rPr>
+          <w:b/>
+          <w:bCs/>
+        </w:rPr>
+        <w:t>api</w:t>
+      </w:r>
+      <w:proofErr w:type="spellEnd"/>
+      <w:r>
+        <w:rPr>
+          <w:b/>
+          <w:bCs/>
+        </w:rPr>
+        <w:t>/</w:t>
+      </w:r>
+      <w:proofErr w:type="spellStart"/>
+      <w:r>
+        <w:rPr>
+          <w:b/>
+          <w:bCs/>
+        </w:rPr>
+        <w:t>sac</w:t>
+      </w:r>
+      <w:proofErr w:type="spellEnd"/>
+      <w:r>
+        <w:rPr>
+          <w:b/>
+          <w:bCs/>
+        </w:rPr>
+        <w:t>/encomenda</w:t>
       </w:r>
       <w:r>
         <w:rPr>
@@ -3271,19 +3580,53 @@
       <w:r>
         <w:t>/</w:t>
       </w:r>
-      <w:r>
-        <w:rPr>
-          <w:b/>
-          <w:bCs/>
-        </w:rPr>
-        <w:t>amazonJBM/api</w:t>
-      </w:r>
-      <w:r>
-        <w:rPr>
-          <w:b/>
-          <w:bCs/>
-        </w:rPr>
-        <w:t>/sac/encomenda</w:t>
+      <w:proofErr w:type="spellStart"/>
+      <w:r>
+        <w:rPr>
+          <w:b/>
+          <w:bCs/>
+        </w:rPr>
+        <w:t>amazonJBM</w:t>
+      </w:r>
+      <w:proofErr w:type="spellEnd"/>
+      <w:r>
+        <w:rPr>
+          <w:b/>
+          <w:bCs/>
+        </w:rPr>
+        <w:t>/</w:t>
+      </w:r>
+      <w:proofErr w:type="spellStart"/>
+      <w:r>
+        <w:rPr>
+          <w:b/>
+          <w:bCs/>
+        </w:rPr>
+        <w:t>api</w:t>
+      </w:r>
+      <w:proofErr w:type="spellEnd"/>
+      <w:r>
+        <w:rPr>
+          <w:b/>
+          <w:bCs/>
+        </w:rPr>
+        <w:t>/</w:t>
+      </w:r>
+      <w:proofErr w:type="spellStart"/>
+      <w:r>
+        <w:rPr>
+          <w:b/>
+          <w:bCs/>
+        </w:rPr>
+        <w:t>sac</w:t>
+      </w:r>
+      <w:proofErr w:type="spellEnd"/>
+      <w:r>
+        <w:rPr>
+          <w:b/>
+          <w:bCs/>
+        </w:rPr>
+        <w:t>/encomenda</w:t>
       </w:r>
       <w:r>
         <w:rPr>
@@ -3552,12 +3895,45 @@
       <w:r>
         <w:t xml:space="preserve">, para o sítio: </w:t>
       </w:r>
-      <w:r>
-        <w:rPr>
-          <w:b/>
-          <w:bCs/>
-        </w:rPr>
-        <w:t>amazonJBM/api/s</w:t>
+      <w:proofErr w:type="spellStart"/>
+      <w:r>
+        <w:rPr>
+          <w:b/>
+          <w:bCs/>
+        </w:rPr>
+        <w:t>amazonJBM</w:t>
+      </w:r>
+      <w:proofErr w:type="spellEnd"/>
+      <w:r>
+        <w:rPr>
+          <w:b/>
+          <w:bCs/>
+        </w:rPr>
+        <w:t>/</w:t>
+      </w:r>
+      <w:proofErr w:type="spellStart"/>
+      <w:r>
+        <w:rPr>
+          <w:b/>
+          <w:bCs/>
+        </w:rPr>
+        <w:t>api</w:t>
+      </w:r>
+      <w:proofErr w:type="spellEnd"/>
+      <w:r>
+        <w:rPr>
+          <w:b/>
+          <w:bCs/>
+        </w:rPr>
+        <w:t>/</w:t>
+      </w:r>
+      <w:proofErr w:type="spellStart"/>
+      <w:r>
+        <w:rPr>
+          <w:b/>
+          <w:bCs/>
+        </w:rPr>
+        <w:t>s</w:t>
       </w:r>
       <w:r>
         <w:rPr>
@@ -3566,6 +3942,7 @@
         </w:rPr>
         <w:t>l</w:t>
       </w:r>
+      <w:proofErr w:type="spellEnd"/>
       <w:r>
         <w:rPr>
           <w:b/>
@@ -3857,8 +4234,41 @@
           <w:b/>
           <w:bCs/>
         </w:rPr>
-        <w:t>/amazonJBM/api/</w:t>
-      </w:r>
+        <w:t>/</w:t>
+      </w:r>
+      <w:proofErr w:type="spellStart"/>
+      <w:r>
+        <w:rPr>
+          <w:b/>
+          <w:bCs/>
+        </w:rPr>
+        <w:t>amazonJBM</w:t>
+      </w:r>
+      <w:proofErr w:type="spellEnd"/>
+      <w:r>
+        <w:rPr>
+          <w:b/>
+          <w:bCs/>
+        </w:rPr>
+        <w:t>/</w:t>
+      </w:r>
+      <w:proofErr w:type="spellStart"/>
+      <w:r>
+        <w:rPr>
+          <w:b/>
+          <w:bCs/>
+        </w:rPr>
+        <w:t>api</w:t>
+      </w:r>
+      <w:proofErr w:type="spellEnd"/>
+      <w:r>
+        <w:rPr>
+          <w:b/>
+          <w:bCs/>
+        </w:rPr>
+        <w:t>/</w:t>
+      </w:r>
+      <w:proofErr w:type="spellStart"/>
       <w:r>
         <w:rPr>
           <w:b/>
@@ -3866,6 +4276,7 @@
         </w:rPr>
         <w:t>sl</w:t>
       </w:r>
+      <w:proofErr w:type="spellEnd"/>
       <w:r>
         <w:rPr>
           <w:b/>
@@ -3976,13 +4387,23 @@
       <w:r>
         <w:t>/</w:t>
       </w:r>
-      <w:r>
-        <w:rPr>
-          <w:b/>
-          <w:bCs/>
-        </w:rPr>
-        <w:t>amazonJBM/</w:t>
-      </w:r>
+      <w:proofErr w:type="spellStart"/>
+      <w:r>
+        <w:rPr>
+          <w:b/>
+          <w:bCs/>
+        </w:rPr>
+        <w:t>amazonJBM</w:t>
+      </w:r>
+      <w:proofErr w:type="spellEnd"/>
+      <w:r>
+        <w:rPr>
+          <w:b/>
+          <w:bCs/>
+        </w:rPr>
+        <w:t>/</w:t>
+      </w:r>
+      <w:proofErr w:type="spellStart"/>
       <w:r>
         <w:rPr>
           <w:b/>
@@ -3990,12 +4411,21 @@
         </w:rPr>
         <w:t>api</w:t>
       </w:r>
-      <w:r>
-        <w:rPr>
-          <w:b/>
-          <w:bCs/>
-        </w:rPr>
-        <w:t>/s</w:t>
+      <w:proofErr w:type="spellEnd"/>
+      <w:r>
+        <w:rPr>
+          <w:b/>
+          <w:bCs/>
+        </w:rPr>
+        <w:t>/</w:t>
+      </w:r>
+      <w:proofErr w:type="spellStart"/>
+      <w:r>
+        <w:rPr>
+          <w:b/>
+          <w:bCs/>
+        </w:rPr>
+        <w:t>s</w:t>
       </w:r>
       <w:r>
         <w:rPr>
@@ -4004,6 +4434,7 @@
         </w:rPr>
         <w:t>l</w:t>
       </w:r>
+      <w:proofErr w:type="spellEnd"/>
       <w:r>
         <w:rPr>
           <w:b/>
@@ -4116,8 +4547,41 @@
           <w:b/>
           <w:bCs/>
         </w:rPr>
-        <w:t>/amazonJBM/api/</w:t>
-      </w:r>
+        <w:t>/</w:t>
+      </w:r>
+      <w:proofErr w:type="spellStart"/>
+      <w:r>
+        <w:rPr>
+          <w:b/>
+          <w:bCs/>
+        </w:rPr>
+        <w:t>amazonJBM</w:t>
+      </w:r>
+      <w:proofErr w:type="spellEnd"/>
+      <w:r>
+        <w:rPr>
+          <w:b/>
+          <w:bCs/>
+        </w:rPr>
+        <w:t>/</w:t>
+      </w:r>
+      <w:proofErr w:type="spellStart"/>
+      <w:r>
+        <w:rPr>
+          <w:b/>
+          <w:bCs/>
+        </w:rPr>
+        <w:t>api</w:t>
+      </w:r>
+      <w:proofErr w:type="spellEnd"/>
+      <w:r>
+        <w:rPr>
+          <w:b/>
+          <w:bCs/>
+        </w:rPr>
+        <w:t>/</w:t>
+      </w:r>
+      <w:proofErr w:type="spellStart"/>
       <w:r>
         <w:rPr>
           <w:b/>
@@ -4125,6 +4589,7 @@
         </w:rPr>
         <w:t>sl</w:t>
       </w:r>
+      <w:proofErr w:type="spellEnd"/>
       <w:r>
         <w:rPr>
           <w:b/>
@@ -4235,8 +4700,41 @@
           <w:b/>
           <w:bCs/>
         </w:rPr>
-        <w:t>/amazonJBM/api/</w:t>
-      </w:r>
+        <w:t>/</w:t>
+      </w:r>
+      <w:proofErr w:type="spellStart"/>
+      <w:r>
+        <w:rPr>
+          <w:b/>
+          <w:bCs/>
+        </w:rPr>
+        <w:t>amazonJBM</w:t>
+      </w:r>
+      <w:proofErr w:type="spellEnd"/>
+      <w:r>
+        <w:rPr>
+          <w:b/>
+          <w:bCs/>
+        </w:rPr>
+        <w:t>/</w:t>
+      </w:r>
+      <w:proofErr w:type="spellStart"/>
+      <w:r>
+        <w:rPr>
+          <w:b/>
+          <w:bCs/>
+        </w:rPr>
+        <w:t>api</w:t>
+      </w:r>
+      <w:proofErr w:type="spellEnd"/>
+      <w:r>
+        <w:rPr>
+          <w:b/>
+          <w:bCs/>
+        </w:rPr>
+        <w:t>/</w:t>
+      </w:r>
+      <w:proofErr w:type="spellStart"/>
       <w:r>
         <w:rPr>
           <w:b/>
@@ -4244,6 +4742,7 @@
         </w:rPr>
         <w:t>sl</w:t>
       </w:r>
+      <w:proofErr w:type="spellEnd"/>
       <w:r>
         <w:rPr>
           <w:b/>
@@ -4385,8 +4884,41 @@
           <w:b/>
           <w:bCs/>
         </w:rPr>
-        <w:t>/amazonJBM/api/</w:t>
-      </w:r>
+        <w:t>/</w:t>
+      </w:r>
+      <w:proofErr w:type="spellStart"/>
+      <w:r>
+        <w:rPr>
+          <w:b/>
+          <w:bCs/>
+        </w:rPr>
+        <w:t>amazonJBM</w:t>
+      </w:r>
+      <w:proofErr w:type="spellEnd"/>
+      <w:r>
+        <w:rPr>
+          <w:b/>
+          <w:bCs/>
+        </w:rPr>
+        <w:t>/</w:t>
+      </w:r>
+      <w:proofErr w:type="spellStart"/>
+      <w:r>
+        <w:rPr>
+          <w:b/>
+          <w:bCs/>
+        </w:rPr>
+        <w:t>api</w:t>
+      </w:r>
+      <w:proofErr w:type="spellEnd"/>
+      <w:r>
+        <w:rPr>
+          <w:b/>
+          <w:bCs/>
+        </w:rPr>
+        <w:t>/</w:t>
+      </w:r>
+      <w:proofErr w:type="spellStart"/>
       <w:r>
         <w:rPr>
           <w:b/>
@@ -4394,6 +4926,7 @@
         </w:rPr>
         <w:t>sl</w:t>
       </w:r>
+      <w:proofErr w:type="spellEnd"/>
       <w:r>
         <w:rPr>
           <w:b/>
@@ -4538,8 +5071,41 @@
           <w:b/>
           <w:bCs/>
         </w:rPr>
-        <w:t>/amazonJBM/api/</w:t>
-      </w:r>
+        <w:t>/</w:t>
+      </w:r>
+      <w:proofErr w:type="spellStart"/>
+      <w:r>
+        <w:rPr>
+          <w:b/>
+          <w:bCs/>
+        </w:rPr>
+        <w:t>amazonJBM</w:t>
+      </w:r>
+      <w:proofErr w:type="spellEnd"/>
+      <w:r>
+        <w:rPr>
+          <w:b/>
+          <w:bCs/>
+        </w:rPr>
+        <w:t>/</w:t>
+      </w:r>
+      <w:proofErr w:type="spellStart"/>
+      <w:r>
+        <w:rPr>
+          <w:b/>
+          <w:bCs/>
+        </w:rPr>
+        <w:t>api</w:t>
+      </w:r>
+      <w:proofErr w:type="spellEnd"/>
+      <w:r>
+        <w:rPr>
+          <w:b/>
+          <w:bCs/>
+        </w:rPr>
+        <w:t>/</w:t>
+      </w:r>
+      <w:proofErr w:type="spellStart"/>
       <w:r>
         <w:rPr>
           <w:b/>
@@ -4547,6 +5113,7 @@
         </w:rPr>
         <w:t>sl</w:t>
       </w:r>
+      <w:proofErr w:type="spellEnd"/>
       <w:r>
         <w:rPr>
           <w:b/>
@@ -4651,7 +5218,55 @@
           <w:b/>
           <w:bCs/>
         </w:rPr>
-        <w:t>/amazonJBM/api/sl/volume/{id}</w:t>
+        <w:t>/</w:t>
+      </w:r>
+      <w:proofErr w:type="spellStart"/>
+      <w:r>
+        <w:rPr>
+          <w:b/>
+          <w:bCs/>
+        </w:rPr>
+        <w:t>amazonJBM</w:t>
+      </w:r>
+      <w:proofErr w:type="spellEnd"/>
+      <w:r>
+        <w:rPr>
+          <w:b/>
+          <w:bCs/>
+        </w:rPr>
+        <w:t>/</w:t>
+      </w:r>
+      <w:proofErr w:type="spellStart"/>
+      <w:r>
+        <w:rPr>
+          <w:b/>
+          <w:bCs/>
+        </w:rPr>
+        <w:t>api</w:t>
+      </w:r>
+      <w:proofErr w:type="spellEnd"/>
+      <w:r>
+        <w:rPr>
+          <w:b/>
+          <w:bCs/>
+        </w:rPr>
+        <w:t>/</w:t>
+      </w:r>
+      <w:proofErr w:type="spellStart"/>
+      <w:r>
+        <w:rPr>
+          <w:b/>
+          <w:bCs/>
+        </w:rPr>
+        <w:t>sl</w:t>
+      </w:r>
+      <w:proofErr w:type="spellEnd"/>
+      <w:r>
+        <w:rPr>
+          <w:b/>
+          <w:bCs/>
+        </w:rPr>
+        <w:t>/volume/{id}</w:t>
       </w:r>
     </w:p>
     <w:p>
@@ -4739,7 +5354,55 @@
           <w:b/>
           <w:bCs/>
         </w:rPr>
-        <w:t>/amazonJBM/api/sl/</w:t>
+        <w:t>/</w:t>
+      </w:r>
+      <w:proofErr w:type="spellStart"/>
+      <w:r>
+        <w:rPr>
+          <w:b/>
+          <w:bCs/>
+        </w:rPr>
+        <w:t>amazonJBM</w:t>
+      </w:r>
+      <w:proofErr w:type="spellEnd"/>
+      <w:r>
+        <w:rPr>
+          <w:b/>
+          <w:bCs/>
+        </w:rPr>
+        <w:t>/</w:t>
+      </w:r>
+      <w:proofErr w:type="spellStart"/>
+      <w:r>
+        <w:rPr>
+          <w:b/>
+          <w:bCs/>
+        </w:rPr>
+        <w:t>api</w:t>
+      </w:r>
+      <w:proofErr w:type="spellEnd"/>
+      <w:r>
+        <w:rPr>
+          <w:b/>
+          <w:bCs/>
+        </w:rPr>
+        <w:t>/</w:t>
+      </w:r>
+      <w:proofErr w:type="spellStart"/>
+      <w:r>
+        <w:rPr>
+          <w:b/>
+          <w:bCs/>
+        </w:rPr>
+        <w:t>sl</w:t>
+      </w:r>
+      <w:proofErr w:type="spellEnd"/>
+      <w:r>
+        <w:rPr>
+          <w:b/>
+          <w:bCs/>
+        </w:rPr>
+        <w:t>/</w:t>
       </w:r>
       <w:r>
         <w:rPr>
@@ -4869,8 +5532,41 @@
           <w:b/>
           <w:bCs/>
         </w:rPr>
-        <w:t>/amazonJBM/api/</w:t>
-      </w:r>
+        <w:t>/</w:t>
+      </w:r>
+      <w:proofErr w:type="spellStart"/>
+      <w:r>
+        <w:rPr>
+          <w:b/>
+          <w:bCs/>
+        </w:rPr>
+        <w:t>amazonJBM</w:t>
+      </w:r>
+      <w:proofErr w:type="spellEnd"/>
+      <w:r>
+        <w:rPr>
+          <w:b/>
+          <w:bCs/>
+        </w:rPr>
+        <w:t>/</w:t>
+      </w:r>
+      <w:proofErr w:type="spellStart"/>
+      <w:r>
+        <w:rPr>
+          <w:b/>
+          <w:bCs/>
+        </w:rPr>
+        <w:t>api</w:t>
+      </w:r>
+      <w:proofErr w:type="spellEnd"/>
+      <w:r>
+        <w:rPr>
+          <w:b/>
+          <w:bCs/>
+        </w:rPr>
+        <w:t>/</w:t>
+      </w:r>
+      <w:proofErr w:type="spellStart"/>
       <w:r>
         <w:rPr>
           <w:b/>
@@ -4878,6 +5574,7 @@
         </w:rPr>
         <w:t>sl</w:t>
       </w:r>
+      <w:proofErr w:type="spellEnd"/>
       <w:r>
         <w:rPr>
           <w:b/>
@@ -4965,11 +5662,16 @@
       <w:r>
         <w:t xml:space="preserve">O </w:t>
       </w:r>
+      <w:proofErr w:type="spellStart"/>
       <w:r>
         <w:t>e</w:t>
       </w:r>
       <w:r>
-        <w:t xml:space="preserve">ndpoint número </w:t>
+        <w:t>ndpoint</w:t>
+      </w:r>
+      <w:proofErr w:type="spellEnd"/>
+      <w:r>
+        <w:t xml:space="preserve"> número </w:t>
       </w:r>
       <w:r>
         <w:t>10º</w:t>
@@ -4978,7 +5680,15 @@
         <w:t xml:space="preserve"> que dá resposta ao </w:t>
       </w:r>
       <w:r>
-        <w:t>“Sistema de Logística”, requere os seguintes end-point’s para o seu funcionamento.</w:t>
+        <w:t xml:space="preserve">“Sistema de Logística”, requere os seguintes </w:t>
+      </w:r>
+      <w:proofErr w:type="spellStart"/>
+      <w:r>
+        <w:t>end-point’s</w:t>
+      </w:r>
+      <w:proofErr w:type="spellEnd"/>
+      <w:r>
+        <w:t xml:space="preserve"> para o seu funcionamento.</w:t>
       </w:r>
     </w:p>
     <w:p/>
@@ -5060,15 +5770,65 @@
           <w:b/>
           <w:bCs/>
         </w:rPr>
-        <w:t>/amazonJBM/api/</w:t>
-      </w:r>
-      <w:r>
-        <w:rPr>
-          <w:b/>
-          <w:bCs/>
-        </w:rPr>
-        <w:t>sl/users</w:t>
-      </w:r>
+        <w:t>/</w:t>
+      </w:r>
+      <w:proofErr w:type="spellStart"/>
+      <w:r>
+        <w:rPr>
+          <w:b/>
+          <w:bCs/>
+        </w:rPr>
+        <w:t>amazonJBM</w:t>
+      </w:r>
+      <w:proofErr w:type="spellEnd"/>
+      <w:r>
+        <w:rPr>
+          <w:b/>
+          <w:bCs/>
+        </w:rPr>
+        <w:t>/</w:t>
+      </w:r>
+      <w:proofErr w:type="spellStart"/>
+      <w:r>
+        <w:rPr>
+          <w:b/>
+          <w:bCs/>
+        </w:rPr>
+        <w:t>api</w:t>
+      </w:r>
+      <w:proofErr w:type="spellEnd"/>
+      <w:r>
+        <w:rPr>
+          <w:b/>
+          <w:bCs/>
+        </w:rPr>
+        <w:t>/</w:t>
+      </w:r>
+      <w:proofErr w:type="spellStart"/>
+      <w:r>
+        <w:rPr>
+          <w:b/>
+          <w:bCs/>
+        </w:rPr>
+        <w:t>sl</w:t>
+      </w:r>
+      <w:proofErr w:type="spellEnd"/>
+      <w:r>
+        <w:rPr>
+          <w:b/>
+          <w:bCs/>
+        </w:rPr>
+        <w:t>/</w:t>
+      </w:r>
+      <w:proofErr w:type="spellStart"/>
+      <w:r>
+        <w:rPr>
+          <w:b/>
+          <w:bCs/>
+        </w:rPr>
+        <w:t>users</w:t>
+      </w:r>
+      <w:proofErr w:type="spellEnd"/>
     </w:p>
     <w:p>
       <w:pPr>
@@ -5161,14 +5921,55 @@
           <w:b/>
           <w:bCs/>
         </w:rPr>
-        <w:t>/amazonJBM/api/</w:t>
-      </w:r>
-      <w:r>
-        <w:rPr>
-          <w:b/>
-          <w:bCs/>
-        </w:rPr>
-        <w:t>sl/produtos</w:t>
+        <w:t>/</w:t>
+      </w:r>
+      <w:proofErr w:type="spellStart"/>
+      <w:r>
+        <w:rPr>
+          <w:b/>
+          <w:bCs/>
+        </w:rPr>
+        <w:t>amazonJBM</w:t>
+      </w:r>
+      <w:proofErr w:type="spellEnd"/>
+      <w:r>
+        <w:rPr>
+          <w:b/>
+          <w:bCs/>
+        </w:rPr>
+        <w:t>/</w:t>
+      </w:r>
+      <w:proofErr w:type="spellStart"/>
+      <w:r>
+        <w:rPr>
+          <w:b/>
+          <w:bCs/>
+        </w:rPr>
+        <w:t>api</w:t>
+      </w:r>
+      <w:proofErr w:type="spellEnd"/>
+      <w:r>
+        <w:rPr>
+          <w:b/>
+          <w:bCs/>
+        </w:rPr>
+        <w:t>/</w:t>
+      </w:r>
+      <w:proofErr w:type="spellStart"/>
+      <w:r>
+        <w:rPr>
+          <w:b/>
+          <w:bCs/>
+        </w:rPr>
+        <w:t>sl</w:t>
+      </w:r>
+      <w:proofErr w:type="spellEnd"/>
+      <w:r>
+        <w:rPr>
+          <w:b/>
+          <w:bCs/>
+        </w:rPr>
+        <w:t>/produtos</w:t>
       </w:r>
     </w:p>
     <w:p/>
@@ -5246,19 +6047,53 @@
       <w:r>
         <w:t xml:space="preserve">, para o sítio: </w:t>
       </w:r>
-      <w:r>
-        <w:rPr>
-          <w:b/>
-          <w:bCs/>
-        </w:rPr>
-        <w:t>amazonJBM/api</w:t>
-      </w:r>
-      <w:r>
-        <w:rPr>
-          <w:b/>
-          <w:bCs/>
-        </w:rPr>
-        <w:t>/so/login</w:t>
+      <w:proofErr w:type="spellStart"/>
+      <w:r>
+        <w:rPr>
+          <w:b/>
+          <w:bCs/>
+        </w:rPr>
+        <w:t>amazonJBM</w:t>
+      </w:r>
+      <w:proofErr w:type="spellEnd"/>
+      <w:r>
+        <w:rPr>
+          <w:b/>
+          <w:bCs/>
+        </w:rPr>
+        <w:t>/</w:t>
+      </w:r>
+      <w:proofErr w:type="spellStart"/>
+      <w:r>
+        <w:rPr>
+          <w:b/>
+          <w:bCs/>
+        </w:rPr>
+        <w:t>api</w:t>
+      </w:r>
+      <w:proofErr w:type="spellEnd"/>
+      <w:r>
+        <w:rPr>
+          <w:b/>
+          <w:bCs/>
+        </w:rPr>
+        <w:t>/</w:t>
+      </w:r>
+      <w:proofErr w:type="spellStart"/>
+      <w:r>
+        <w:rPr>
+          <w:b/>
+          <w:bCs/>
+        </w:rPr>
+        <w:t>so</w:t>
+      </w:r>
+      <w:proofErr w:type="spellEnd"/>
+      <w:r>
+        <w:rPr>
+          <w:b/>
+          <w:bCs/>
+        </w:rPr>
+        <w:t>/login</w:t>
       </w:r>
     </w:p>
     <w:p>
@@ -5470,19 +6305,53 @@
         </w:rPr>
         <w:t>/</w:t>
       </w:r>
-      <w:r>
-        <w:rPr>
-          <w:b/>
-          <w:bCs/>
-        </w:rPr>
-        <w:t>amazonJBM/api/</w:t>
-      </w:r>
-      <w:r>
-        <w:rPr>
-          <w:b/>
-          <w:bCs/>
-        </w:rPr>
-        <w:t>so/encomendas</w:t>
+      <w:proofErr w:type="spellStart"/>
+      <w:r>
+        <w:rPr>
+          <w:b/>
+          <w:bCs/>
+        </w:rPr>
+        <w:t>amazonJBM</w:t>
+      </w:r>
+      <w:proofErr w:type="spellEnd"/>
+      <w:r>
+        <w:rPr>
+          <w:b/>
+          <w:bCs/>
+        </w:rPr>
+        <w:t>/</w:t>
+      </w:r>
+      <w:proofErr w:type="spellStart"/>
+      <w:r>
+        <w:rPr>
+          <w:b/>
+          <w:bCs/>
+        </w:rPr>
+        <w:t>api</w:t>
+      </w:r>
+      <w:proofErr w:type="spellEnd"/>
+      <w:r>
+        <w:rPr>
+          <w:b/>
+          <w:bCs/>
+        </w:rPr>
+        <w:t>/</w:t>
+      </w:r>
+      <w:proofErr w:type="spellStart"/>
+      <w:r>
+        <w:rPr>
+          <w:b/>
+          <w:bCs/>
+        </w:rPr>
+        <w:t>so</w:t>
+      </w:r>
+      <w:proofErr w:type="spellEnd"/>
+      <w:r>
+        <w:rPr>
+          <w:b/>
+          <w:bCs/>
+        </w:rPr>
+        <w:t>/encomendas</w:t>
       </w:r>
     </w:p>
     <w:p>
@@ -5586,19 +6455,53 @@
         </w:rPr>
         <w:t>/</w:t>
       </w:r>
-      <w:r>
-        <w:rPr>
-          <w:b/>
-          <w:bCs/>
-        </w:rPr>
-        <w:t>amazonJBM/api</w:t>
-      </w:r>
-      <w:r>
-        <w:rPr>
-          <w:b/>
-          <w:bCs/>
-        </w:rPr>
-        <w:t>/so/encomendas/por-entregar</w:t>
+      <w:proofErr w:type="spellStart"/>
+      <w:r>
+        <w:rPr>
+          <w:b/>
+          <w:bCs/>
+        </w:rPr>
+        <w:t>amazonJBM</w:t>
+      </w:r>
+      <w:proofErr w:type="spellEnd"/>
+      <w:r>
+        <w:rPr>
+          <w:b/>
+          <w:bCs/>
+        </w:rPr>
+        <w:t>/</w:t>
+      </w:r>
+      <w:proofErr w:type="spellStart"/>
+      <w:r>
+        <w:rPr>
+          <w:b/>
+          <w:bCs/>
+        </w:rPr>
+        <w:t>api</w:t>
+      </w:r>
+      <w:proofErr w:type="spellEnd"/>
+      <w:r>
+        <w:rPr>
+          <w:b/>
+          <w:bCs/>
+        </w:rPr>
+        <w:t>/</w:t>
+      </w:r>
+      <w:proofErr w:type="spellStart"/>
+      <w:r>
+        <w:rPr>
+          <w:b/>
+          <w:bCs/>
+        </w:rPr>
+        <w:t>so</w:t>
+      </w:r>
+      <w:proofErr w:type="spellEnd"/>
+      <w:r>
+        <w:rPr>
+          <w:b/>
+          <w:bCs/>
+        </w:rPr>
+        <w:t>/encomendas/por-entregar</w:t>
       </w:r>
     </w:p>
     <w:p>
@@ -5736,13 +6639,23 @@
         </w:rPr>
         <w:t>/</w:t>
       </w:r>
-      <w:r>
-        <w:rPr>
-          <w:b/>
-          <w:bCs/>
-        </w:rPr>
-        <w:t>amazonJBM/</w:t>
-      </w:r>
+      <w:proofErr w:type="spellStart"/>
+      <w:r>
+        <w:rPr>
+          <w:b/>
+          <w:bCs/>
+        </w:rPr>
+        <w:t>amazonJBM</w:t>
+      </w:r>
+      <w:proofErr w:type="spellEnd"/>
+      <w:r>
+        <w:rPr>
+          <w:b/>
+          <w:bCs/>
+        </w:rPr>
+        <w:t>/</w:t>
+      </w:r>
+      <w:proofErr w:type="spellStart"/>
       <w:r>
         <w:rPr>
           <w:b/>
@@ -5750,12 +6663,29 @@
         </w:rPr>
         <w:t>api</w:t>
       </w:r>
-      <w:r>
-        <w:rPr>
-          <w:b/>
-          <w:bCs/>
-        </w:rPr>
-        <w:t>/so/</w:t>
+      <w:proofErr w:type="spellEnd"/>
+      <w:r>
+        <w:rPr>
+          <w:b/>
+          <w:bCs/>
+        </w:rPr>
+        <w:t>/</w:t>
+      </w:r>
+      <w:proofErr w:type="spellStart"/>
+      <w:r>
+        <w:rPr>
+          <w:b/>
+          <w:bCs/>
+        </w:rPr>
+        <w:t>so</w:t>
+      </w:r>
+      <w:proofErr w:type="spellEnd"/>
+      <w:r>
+        <w:rPr>
+          <w:b/>
+          <w:bCs/>
+        </w:rPr>
+        <w:t>/</w:t>
       </w:r>
       <w:r>
         <w:rPr>
@@ -5881,13 +6811,23 @@
       <w:r>
         <w:t>/</w:t>
       </w:r>
-      <w:r>
-        <w:rPr>
-          <w:b/>
-          <w:bCs/>
-        </w:rPr>
-        <w:t>amazonJBM/</w:t>
-      </w:r>
+      <w:proofErr w:type="spellStart"/>
+      <w:r>
+        <w:rPr>
+          <w:b/>
+          <w:bCs/>
+        </w:rPr>
+        <w:t>amazonJBM</w:t>
+      </w:r>
+      <w:proofErr w:type="spellEnd"/>
+      <w:r>
+        <w:rPr>
+          <w:b/>
+          <w:bCs/>
+        </w:rPr>
+        <w:t>/</w:t>
+      </w:r>
+      <w:proofErr w:type="spellStart"/>
       <w:r>
         <w:rPr>
           <w:b/>
@@ -5895,12 +6835,29 @@
         </w:rPr>
         <w:t>api</w:t>
       </w:r>
-      <w:r>
-        <w:rPr>
-          <w:b/>
-          <w:bCs/>
-        </w:rPr>
-        <w:t>/so/encomendas/{id}</w:t>
+      <w:proofErr w:type="spellEnd"/>
+      <w:r>
+        <w:rPr>
+          <w:b/>
+          <w:bCs/>
+        </w:rPr>
+        <w:t>/</w:t>
+      </w:r>
+      <w:proofErr w:type="spellStart"/>
+      <w:r>
+        <w:rPr>
+          <w:b/>
+          <w:bCs/>
+        </w:rPr>
+        <w:t>so</w:t>
+      </w:r>
+      <w:proofErr w:type="spellEnd"/>
+      <w:r>
+        <w:rPr>
+          <w:b/>
+          <w:bCs/>
+        </w:rPr>
+        <w:t>/encomendas/{id}</w:t>
       </w:r>
     </w:p>
     <w:p>
@@ -6019,13 +6976,23 @@
         </w:rPr>
         <w:t>/</w:t>
       </w:r>
-      <w:r>
-        <w:rPr>
-          <w:b/>
-          <w:bCs/>
-        </w:rPr>
-        <w:t>amazonJBM/</w:t>
-      </w:r>
+      <w:proofErr w:type="spellStart"/>
+      <w:r>
+        <w:rPr>
+          <w:b/>
+          <w:bCs/>
+        </w:rPr>
+        <w:t>amazonJBM</w:t>
+      </w:r>
+      <w:proofErr w:type="spellEnd"/>
+      <w:r>
+        <w:rPr>
+          <w:b/>
+          <w:bCs/>
+        </w:rPr>
+        <w:t>/</w:t>
+      </w:r>
+      <w:proofErr w:type="spellStart"/>
       <w:r>
         <w:rPr>
           <w:b/>
@@ -6033,6 +7000,7 @@
         </w:rPr>
         <w:t>api</w:t>
       </w:r>
+      <w:proofErr w:type="spellEnd"/>
       <w:r>
         <w:rPr>
           <w:b/>
@@ -6045,7 +7013,23 @@
           <w:b/>
           <w:bCs/>
         </w:rPr>
-        <w:t>/so/encomendas/{id}</w:t>
+        <w:t>/</w:t>
+      </w:r>
+      <w:proofErr w:type="spellStart"/>
+      <w:r>
+        <w:rPr>
+          <w:b/>
+          <w:bCs/>
+        </w:rPr>
+        <w:t>so</w:t>
+      </w:r>
+      <w:proofErr w:type="spellEnd"/>
+      <w:r>
+        <w:rPr>
+          <w:b/>
+          <w:bCs/>
+        </w:rPr>
+        <w:t>/encomendas/{id}</w:t>
       </w:r>
     </w:p>
     <w:p>
@@ -6172,13 +7156,23 @@
         </w:rPr>
         <w:t>/</w:t>
       </w:r>
-      <w:r>
-        <w:rPr>
-          <w:b/>
-          <w:bCs/>
-        </w:rPr>
-        <w:t>amazonJBM/</w:t>
-      </w:r>
+      <w:proofErr w:type="spellStart"/>
+      <w:r>
+        <w:rPr>
+          <w:b/>
+          <w:bCs/>
+        </w:rPr>
+        <w:t>amazonJBM</w:t>
+      </w:r>
+      <w:proofErr w:type="spellEnd"/>
+      <w:r>
+        <w:rPr>
+          <w:b/>
+          <w:bCs/>
+        </w:rPr>
+        <w:t>/</w:t>
+      </w:r>
+      <w:proofErr w:type="spellStart"/>
       <w:r>
         <w:rPr>
           <w:b/>
@@ -6186,12 +7180,45 @@
         </w:rPr>
         <w:t>api</w:t>
       </w:r>
-      <w:r>
-        <w:rPr>
-          <w:b/>
-          <w:bCs/>
-        </w:rPr>
-        <w:t>/so/sensores/{sensorId}</w:t>
+      <w:proofErr w:type="spellEnd"/>
+      <w:r>
+        <w:rPr>
+          <w:b/>
+          <w:bCs/>
+        </w:rPr>
+        <w:t>/</w:t>
+      </w:r>
+      <w:proofErr w:type="spellStart"/>
+      <w:r>
+        <w:rPr>
+          <w:b/>
+          <w:bCs/>
+        </w:rPr>
+        <w:t>so</w:t>
+      </w:r>
+      <w:proofErr w:type="spellEnd"/>
+      <w:r>
+        <w:rPr>
+          <w:b/>
+          <w:bCs/>
+        </w:rPr>
+        <w:t>/sensores/{</w:t>
+      </w:r>
+      <w:proofErr w:type="spellStart"/>
+      <w:r>
+        <w:rPr>
+          <w:b/>
+          <w:bCs/>
+        </w:rPr>
+        <w:t>sensorId</w:t>
+      </w:r>
+      <w:proofErr w:type="spellEnd"/>
+      <w:r>
+        <w:rPr>
+          <w:b/>
+          <w:bCs/>
+        </w:rPr>
+        <w:t>}</w:t>
       </w:r>
     </w:p>
     <w:p>
@@ -6323,13 +7350,23 @@
         </w:rPr>
         <w:t>/</w:t>
       </w:r>
-      <w:r>
-        <w:rPr>
-          <w:b/>
-          <w:bCs/>
-        </w:rPr>
-        <w:t>amazonJBM/</w:t>
-      </w:r>
+      <w:proofErr w:type="spellStart"/>
+      <w:r>
+        <w:rPr>
+          <w:b/>
+          <w:bCs/>
+        </w:rPr>
+        <w:t>amazonJBM</w:t>
+      </w:r>
+      <w:proofErr w:type="spellEnd"/>
+      <w:r>
+        <w:rPr>
+          <w:b/>
+          <w:bCs/>
+        </w:rPr>
+        <w:t>/</w:t>
+      </w:r>
+      <w:proofErr w:type="spellStart"/>
       <w:r>
         <w:rPr>
           <w:b/>
@@ -6337,12 +7374,29 @@
         </w:rPr>
         <w:t>api</w:t>
       </w:r>
-      <w:r>
-        <w:rPr>
-          <w:b/>
-          <w:bCs/>
-        </w:rPr>
-        <w:t>/so/</w:t>
+      <w:proofErr w:type="spellEnd"/>
+      <w:r>
+        <w:rPr>
+          <w:b/>
+          <w:bCs/>
+        </w:rPr>
+        <w:t>/</w:t>
+      </w:r>
+      <w:proofErr w:type="spellStart"/>
+      <w:r>
+        <w:rPr>
+          <w:b/>
+          <w:bCs/>
+        </w:rPr>
+        <w:t>so</w:t>
+      </w:r>
+      <w:proofErr w:type="spellEnd"/>
+      <w:r>
+        <w:rPr>
+          <w:b/>
+          <w:bCs/>
+        </w:rPr>
+        <w:t>/</w:t>
       </w:r>
       <w:r>
         <w:rPr>
@@ -6495,13 +7549,23 @@
         </w:rPr>
         <w:t>/</w:t>
       </w:r>
-      <w:r>
-        <w:rPr>
-          <w:b/>
-          <w:bCs/>
-        </w:rPr>
-        <w:t>amazonJBM/</w:t>
-      </w:r>
+      <w:proofErr w:type="spellStart"/>
+      <w:r>
+        <w:rPr>
+          <w:b/>
+          <w:bCs/>
+        </w:rPr>
+        <w:t>amazonJBM</w:t>
+      </w:r>
+      <w:proofErr w:type="spellEnd"/>
+      <w:r>
+        <w:rPr>
+          <w:b/>
+          <w:bCs/>
+        </w:rPr>
+        <w:t>/</w:t>
+      </w:r>
+      <w:proofErr w:type="spellStart"/>
       <w:r>
         <w:rPr>
           <w:b/>
@@ -6509,12 +7573,29 @@
         </w:rPr>
         <w:t>api</w:t>
       </w:r>
-      <w:r>
-        <w:rPr>
-          <w:b/>
-          <w:bCs/>
-        </w:rPr>
-        <w:t>/so/encomendas/alertas</w:t>
+      <w:proofErr w:type="spellEnd"/>
+      <w:r>
+        <w:rPr>
+          <w:b/>
+          <w:bCs/>
+        </w:rPr>
+        <w:t>/</w:t>
+      </w:r>
+      <w:proofErr w:type="spellStart"/>
+      <w:r>
+        <w:rPr>
+          <w:b/>
+          <w:bCs/>
+        </w:rPr>
+        <w:t>so</w:t>
+      </w:r>
+      <w:proofErr w:type="spellEnd"/>
+      <w:r>
+        <w:rPr>
+          <w:b/>
+          <w:bCs/>
+        </w:rPr>
+        <w:t>/encomendas/alertas</w:t>
       </w:r>
     </w:p>
     <w:p>
@@ -6633,7 +7714,55 @@
           <w:b/>
           <w:bCs/>
         </w:rPr>
-        <w:t>/amazonJBM/api/sac/sensor</w:t>
+        <w:t>/</w:t>
+      </w:r>
+      <w:proofErr w:type="spellStart"/>
+      <w:r>
+        <w:rPr>
+          <w:b/>
+          <w:bCs/>
+        </w:rPr>
+        <w:t>amazonJBM</w:t>
+      </w:r>
+      <w:proofErr w:type="spellEnd"/>
+      <w:r>
+        <w:rPr>
+          <w:b/>
+          <w:bCs/>
+        </w:rPr>
+        <w:t>/</w:t>
+      </w:r>
+      <w:proofErr w:type="spellStart"/>
+      <w:r>
+        <w:rPr>
+          <w:b/>
+          <w:bCs/>
+        </w:rPr>
+        <w:t>api</w:t>
+      </w:r>
+      <w:proofErr w:type="spellEnd"/>
+      <w:r>
+        <w:rPr>
+          <w:b/>
+          <w:bCs/>
+        </w:rPr>
+        <w:t>/</w:t>
+      </w:r>
+      <w:proofErr w:type="spellStart"/>
+      <w:r>
+        <w:rPr>
+          <w:b/>
+          <w:bCs/>
+        </w:rPr>
+        <w:t>sac</w:t>
+      </w:r>
+      <w:proofErr w:type="spellEnd"/>
+      <w:r>
+        <w:rPr>
+          <w:b/>
+          <w:bCs/>
+        </w:rPr>
+        <w:t>/sensor</w:t>
       </w:r>
       <w:r>
         <w:rPr>
@@ -6740,19 +7869,37 @@
       <w:r>
         <w:t>/</w:t>
       </w:r>
-      <w:r>
-        <w:rPr>
-          <w:b/>
-          <w:bCs/>
-        </w:rPr>
-        <w:t>amazonJBM/</w:t>
-      </w:r>
-      <w:r>
-        <w:rPr>
-          <w:b/>
-          <w:bCs/>
-        </w:rPr>
-        <w:t>api/sensores</w:t>
+      <w:proofErr w:type="spellStart"/>
+      <w:r>
+        <w:rPr>
+          <w:b/>
+          <w:bCs/>
+        </w:rPr>
+        <w:t>amazonJBM</w:t>
+      </w:r>
+      <w:proofErr w:type="spellEnd"/>
+      <w:r>
+        <w:rPr>
+          <w:b/>
+          <w:bCs/>
+        </w:rPr>
+        <w:t>/</w:t>
+      </w:r>
+      <w:proofErr w:type="spellStart"/>
+      <w:r>
+        <w:rPr>
+          <w:b/>
+          <w:bCs/>
+        </w:rPr>
+        <w:t>api</w:t>
+      </w:r>
+      <w:proofErr w:type="spellEnd"/>
+      <w:r>
+        <w:rPr>
+          <w:b/>
+          <w:bCs/>
+        </w:rPr>
+        <w:t>/sensores</w:t>
       </w:r>
     </w:p>
     <w:p>
@@ -6762,6 +7909,75 @@
         <w:jc w:val="both"/>
       </w:pPr>
       <w:r>
+        <w:rPr>
+          <w:noProof/>
+          <w:color w:val="FF0000"/>
+        </w:rPr>
+        <w:drawing>
+          <wp:anchor distT="0" distB="0" distL="114300" distR="114300" simplePos="0" relativeHeight="251674624" behindDoc="1" locked="0" layoutInCell="1" allowOverlap="1" wp14:anchorId="42F531BD" wp14:editId="5643BC6D">
+            <wp:simplePos x="0" y="0"/>
+            <wp:positionH relativeFrom="margin">
+              <wp:posOffset>1716405</wp:posOffset>
+            </wp:positionH>
+            <wp:positionV relativeFrom="margin">
+              <wp:posOffset>1641475</wp:posOffset>
+            </wp:positionV>
+            <wp:extent cx="1911350" cy="2853690"/>
+            <wp:effectExtent l="19050" t="19050" r="12700" b="22860"/>
+            <wp:wrapTopAndBottom/>
+            <wp:docPr id="1883134036" name="Imagem 4"/>
+            <wp:cNvGraphicFramePr>
+              <a:graphicFrameLocks xmlns:a="http://schemas.openxmlformats.org/drawingml/2006/main" noChangeAspect="1"/>
+            </wp:cNvGraphicFramePr>
+            <a:graphic xmlns:a="http://schemas.openxmlformats.org/drawingml/2006/main">
+              <a:graphicData uri="http://schemas.openxmlformats.org/drawingml/2006/picture">
+                <pic:pic xmlns:pic="http://schemas.openxmlformats.org/drawingml/2006/picture">
+                  <pic:nvPicPr>
+                    <pic:cNvPr id="1883134036" name="Imagem 4"/>
+                    <pic:cNvPicPr>
+                      <a:picLocks noChangeAspect="1" noChangeArrowheads="1"/>
+                    </pic:cNvPicPr>
+                  </pic:nvPicPr>
+                  <pic:blipFill>
+                    <a:blip r:embed="rId17">
+                      <a:extLst>
+                        <a:ext uri="{28A0092B-C50C-407E-A947-70E740481C1C}">
+                          <a14:useLocalDpi xmlns:a14="http://schemas.microsoft.com/office/drawing/2010/main" val="0"/>
+                        </a:ext>
+                      </a:extLst>
+                    </a:blip>
+                    <a:stretch>
+                      <a:fillRect/>
+                    </a:stretch>
+                  </pic:blipFill>
+                  <pic:spPr bwMode="auto">
+                    <a:xfrm>
+                      <a:off x="0" y="0"/>
+                      <a:ext cx="1911350" cy="2853690"/>
+                    </a:xfrm>
+                    <a:prstGeom prst="rect">
+                      <a:avLst/>
+                    </a:prstGeom>
+                    <a:noFill/>
+                    <a:ln>
+                      <a:solidFill>
+                        <a:schemeClr val="tx1"/>
+                      </a:solidFill>
+                    </a:ln>
+                  </pic:spPr>
+                </pic:pic>
+              </a:graphicData>
+            </a:graphic>
+            <wp14:sizeRelH relativeFrom="page">
+              <wp14:pctWidth>0</wp14:pctWidth>
+            </wp14:sizeRelH>
+            <wp14:sizeRelV relativeFrom="page">
+              <wp14:pctHeight>0</wp14:pctHeight>
+            </wp14:sizeRelV>
+          </wp:anchor>
+        </w:drawing>
+      </w:r>
+      <w:r>
         <w:t xml:space="preserve">A resposta </w:t>
       </w:r>
       <w:r>
@@ -6780,25 +7996,6 @@
         <w:spacing w:line="276" w:lineRule="auto"/>
         <w:ind w:firstLine="708"/>
         <w:jc w:val="both"/>
-        <w:rPr>
-          <w:color w:val="FF0000"/>
-        </w:rPr>
-      </w:pPr>
-      <w:r>
-        <w:rPr>
-          <w:color w:val="FF0000"/>
-        </w:rPr>
-        <w:t>&lt;image&gt;</w:t>
-      </w:r>
-    </w:p>
-    <w:p>
-      <w:pPr>
-        <w:spacing w:line="276" w:lineRule="auto"/>
-        <w:ind w:firstLine="708"/>
-        <w:jc w:val="both"/>
-        <w:rPr>
-          <w:color w:val="FF0000"/>
-        </w:rPr>
       </w:pPr>
     </w:p>
     <w:p>
@@ -6840,19 +8037,37 @@
       <w:r>
         <w:t>/</w:t>
       </w:r>
-      <w:r>
-        <w:rPr>
-          <w:b/>
-          <w:bCs/>
-        </w:rPr>
-        <w:t>amazonJBM/</w:t>
-      </w:r>
-      <w:r>
-        <w:rPr>
-          <w:b/>
-          <w:bCs/>
-        </w:rPr>
-        <w:t>api/sensor/{id</w:t>
+      <w:proofErr w:type="spellStart"/>
+      <w:r>
+        <w:rPr>
+          <w:b/>
+          <w:bCs/>
+        </w:rPr>
+        <w:t>amazonJBM</w:t>
+      </w:r>
+      <w:proofErr w:type="spellEnd"/>
+      <w:r>
+        <w:rPr>
+          <w:b/>
+          <w:bCs/>
+        </w:rPr>
+        <w:t>/</w:t>
+      </w:r>
+      <w:proofErr w:type="spellStart"/>
+      <w:r>
+        <w:rPr>
+          <w:b/>
+          <w:bCs/>
+        </w:rPr>
+        <w:t>api</w:t>
+      </w:r>
+      <w:proofErr w:type="spellEnd"/>
+      <w:r>
+        <w:rPr>
+          <w:b/>
+          <w:bCs/>
+        </w:rPr>
+        <w:t>/sensor/{id</w:t>
       </w:r>
       <w:r>
         <w:rPr>
@@ -6873,6 +8088,75 @@
         </w:rPr>
       </w:pPr>
       <w:r>
+        <w:rPr>
+          <w:noProof/>
+        </w:rPr>
+        <w:drawing>
+          <wp:anchor distT="0" distB="0" distL="114300" distR="114300" simplePos="0" relativeHeight="251675648" behindDoc="0" locked="0" layoutInCell="1" allowOverlap="1" wp14:anchorId="684DC8C2" wp14:editId="7A802EDC">
+            <wp:simplePos x="0" y="0"/>
+            <wp:positionH relativeFrom="column">
+              <wp:posOffset>1953260</wp:posOffset>
+            </wp:positionH>
+            <wp:positionV relativeFrom="paragraph">
+              <wp:posOffset>288232</wp:posOffset>
+            </wp:positionV>
+            <wp:extent cx="1385570" cy="775970"/>
+            <wp:effectExtent l="19050" t="19050" r="24130" b="24130"/>
+            <wp:wrapTopAndBottom/>
+            <wp:docPr id="1433224739" name="Imagem 5" descr="Uma imagem com Tipo de letra, texto, branco, design&#10;&#10;Descrição gerada automaticamente"/>
+            <wp:cNvGraphicFramePr>
+              <a:graphicFrameLocks xmlns:a="http://schemas.openxmlformats.org/drawingml/2006/main" noChangeAspect="1"/>
+            </wp:cNvGraphicFramePr>
+            <a:graphic xmlns:a="http://schemas.openxmlformats.org/drawingml/2006/main">
+              <a:graphicData uri="http://schemas.openxmlformats.org/drawingml/2006/picture">
+                <pic:pic xmlns:pic="http://schemas.openxmlformats.org/drawingml/2006/picture">
+                  <pic:nvPicPr>
+                    <pic:cNvPr id="1433224739" name="Imagem 5" descr="Uma imagem com Tipo de letra, texto, branco, design&#10;&#10;Descrição gerada automaticamente"/>
+                    <pic:cNvPicPr>
+                      <a:picLocks noChangeAspect="1" noChangeArrowheads="1"/>
+                    </pic:cNvPicPr>
+                  </pic:nvPicPr>
+                  <pic:blipFill>
+                    <a:blip r:embed="rId18">
+                      <a:extLst>
+                        <a:ext uri="{28A0092B-C50C-407E-A947-70E740481C1C}">
+                          <a14:useLocalDpi xmlns:a14="http://schemas.microsoft.com/office/drawing/2010/main" val="0"/>
+                        </a:ext>
+                      </a:extLst>
+                    </a:blip>
+                    <a:srcRect/>
+                    <a:stretch>
+                      <a:fillRect/>
+                    </a:stretch>
+                  </pic:blipFill>
+                  <pic:spPr bwMode="auto">
+                    <a:xfrm>
+                      <a:off x="0" y="0"/>
+                      <a:ext cx="1385570" cy="775970"/>
+                    </a:xfrm>
+                    <a:prstGeom prst="rect">
+                      <a:avLst/>
+                    </a:prstGeom>
+                    <a:noFill/>
+                    <a:ln>
+                      <a:solidFill>
+                        <a:schemeClr val="tx1"/>
+                      </a:solidFill>
+                    </a:ln>
+                  </pic:spPr>
+                </pic:pic>
+              </a:graphicData>
+            </a:graphic>
+            <wp14:sizeRelH relativeFrom="page">
+              <wp14:pctWidth>0</wp14:pctWidth>
+            </wp14:sizeRelH>
+            <wp14:sizeRelV relativeFrom="page">
+              <wp14:pctHeight>0</wp14:pctHeight>
+            </wp14:sizeRelV>
+          </wp:anchor>
+        </w:drawing>
+      </w:r>
+      <w:r>
         <w:t xml:space="preserve">O corpo do </w:t>
       </w:r>
       <w:r>
@@ -6885,6 +8169,15 @@
       <w:r>
         <w:t xml:space="preserve"> recebido tem o seguinte formato JSON:</w:t>
       </w:r>
+    </w:p>
+    <w:p>
+      <w:pPr>
+        <w:spacing w:line="276" w:lineRule="auto"/>
+        <w:jc w:val="both"/>
+        <w:rPr>
+          <w:color w:val="FF0000"/>
+        </w:rPr>
+      </w:pPr>
     </w:p>
     <w:p>
       <w:pPr>
@@ -6892,22 +8185,72 @@
         <w:ind w:firstLine="708"/>
         <w:jc w:val="both"/>
         <w:rPr>
-          <w:color w:val="FF0000"/>
-        </w:rPr>
-      </w:pPr>
-      <w:r>
-        <w:rPr>
-          <w:color w:val="FF0000"/>
-        </w:rPr>
-        <w:t>&lt;image&gt;</w:t>
-      </w:r>
-    </w:p>
-    <w:p>
-      <w:pPr>
-        <w:spacing w:line="276" w:lineRule="auto"/>
-        <w:ind w:firstLine="708"/>
-        <w:jc w:val="both"/>
-      </w:pPr>
+          <w:noProof/>
+        </w:rPr>
+      </w:pPr>
+      <w:r>
+        <w:rPr>
+          <w:noProof/>
+        </w:rPr>
+        <w:drawing>
+          <wp:anchor distT="0" distB="0" distL="114300" distR="114300" simplePos="0" relativeHeight="251676672" behindDoc="0" locked="0" layoutInCell="1" allowOverlap="1" wp14:anchorId="37D09F7F" wp14:editId="35C42B06">
+            <wp:simplePos x="0" y="0"/>
+            <wp:positionH relativeFrom="column">
+              <wp:posOffset>1627505</wp:posOffset>
+            </wp:positionH>
+            <wp:positionV relativeFrom="paragraph">
+              <wp:posOffset>363394</wp:posOffset>
+            </wp:positionV>
+            <wp:extent cx="2209800" cy="1800860"/>
+            <wp:effectExtent l="19050" t="19050" r="19050" b="27940"/>
+            <wp:wrapTopAndBottom/>
+            <wp:docPr id="655186177" name="Imagem 6" descr="Uma imagem com texto, Tipo de letra, captura de ecrã, branco&#10;&#10;Descrição gerada automaticamente"/>
+            <wp:cNvGraphicFramePr>
+              <a:graphicFrameLocks xmlns:a="http://schemas.openxmlformats.org/drawingml/2006/main" noChangeAspect="1"/>
+            </wp:cNvGraphicFramePr>
+            <a:graphic xmlns:a="http://schemas.openxmlformats.org/drawingml/2006/main">
+              <a:graphicData uri="http://schemas.openxmlformats.org/drawingml/2006/picture">
+                <pic:pic xmlns:pic="http://schemas.openxmlformats.org/drawingml/2006/picture">
+                  <pic:nvPicPr>
+                    <pic:cNvPr id="655186177" name="Imagem 6" descr="Uma imagem com texto, Tipo de letra, captura de ecrã, branco&#10;&#10;Descrição gerada automaticamente"/>
+                    <pic:cNvPicPr>
+                      <a:picLocks noChangeAspect="1" noChangeArrowheads="1"/>
+                    </pic:cNvPicPr>
+                  </pic:nvPicPr>
+                  <pic:blipFill>
+                    <a:blip r:embed="rId19">
+                      <a:extLst>
+                        <a:ext uri="{28A0092B-C50C-407E-A947-70E740481C1C}">
+                          <a14:useLocalDpi xmlns:a14="http://schemas.microsoft.com/office/drawing/2010/main" val="0"/>
+                        </a:ext>
+                      </a:extLst>
+                    </a:blip>
+                    <a:srcRect/>
+                    <a:stretch>
+                      <a:fillRect/>
+                    </a:stretch>
+                  </pic:blipFill>
+                  <pic:spPr bwMode="auto">
+                    <a:xfrm>
+                      <a:off x="0" y="0"/>
+                      <a:ext cx="2209800" cy="1800860"/>
+                    </a:xfrm>
+                    <a:prstGeom prst="rect">
+                      <a:avLst/>
+                    </a:prstGeom>
+                    <a:noFill/>
+                    <a:ln>
+                      <a:solidFill>
+                        <a:schemeClr val="tx1"/>
+                      </a:solidFill>
+                    </a:ln>
+                  </pic:spPr>
+                </pic:pic>
+              </a:graphicData>
+            </a:graphic>
+          </wp:anchor>
+        </w:drawing>
+      </w:r>
       <w:r>
         <w:t xml:space="preserve">A resposta </w:t>
       </w:r>
@@ -6921,32 +8264,18 @@
       <w:r>
         <w:t xml:space="preserve"> por este recurso segue o seguinte formato JSON:</w:t>
       </w:r>
-    </w:p>
-    <w:p>
-      <w:pPr>
-        <w:spacing w:line="276" w:lineRule="auto"/>
-        <w:ind w:firstLine="708"/>
-        <w:jc w:val="both"/>
-        <w:rPr>
-          <w:color w:val="FF0000"/>
-        </w:rPr>
-      </w:pPr>
-      <w:r>
-        <w:rPr>
-          <w:color w:val="FF0000"/>
-        </w:rPr>
-        <w:t>&lt;image&gt;</w:t>
-      </w:r>
-    </w:p>
-    <w:p>
-      <w:pPr>
-        <w:spacing w:line="276" w:lineRule="auto"/>
-        <w:ind w:firstLine="708"/>
-        <w:jc w:val="both"/>
-        <w:rPr>
-          <w:color w:val="FF0000"/>
-        </w:rPr>
-      </w:pPr>
+      <w:r>
+        <w:rPr>
+          <w:noProof/>
+        </w:rPr>
+        <w:t xml:space="preserve"> </w:t>
+      </w:r>
+      <w:r>
+        <w:rPr>
+          <w:noProof/>
+        </w:rPr>
+        <w:br w:type="page"/>
+      </w:r>
     </w:p>
     <w:p>
       <w:pPr>
@@ -6963,6 +8292,7 @@
         </w:rPr>
       </w:pPr>
       <w:r>
+        <w:lastRenderedPageBreak/>
         <w:t xml:space="preserve">Um sensor antes de ser desativado devido ao baixo nível de bateria, o mesmo envia um pedido através do protocolo HTTP, verbo </w:t>
       </w:r>
       <w:r>
@@ -6987,19 +8317,37 @@
       <w:r>
         <w:t>/</w:t>
       </w:r>
-      <w:r>
-        <w:rPr>
-          <w:b/>
-          <w:bCs/>
-        </w:rPr>
-        <w:t>amazonJBM/</w:t>
-      </w:r>
-      <w:r>
-        <w:rPr>
-          <w:b/>
-          <w:bCs/>
-        </w:rPr>
-        <w:t>api/sensor/{id</w:t>
+      <w:proofErr w:type="spellStart"/>
+      <w:r>
+        <w:rPr>
+          <w:b/>
+          <w:bCs/>
+        </w:rPr>
+        <w:t>amazonJBM</w:t>
+      </w:r>
+      <w:proofErr w:type="spellEnd"/>
+      <w:r>
+        <w:rPr>
+          <w:b/>
+          <w:bCs/>
+        </w:rPr>
+        <w:t>/</w:t>
+      </w:r>
+      <w:proofErr w:type="spellStart"/>
+      <w:r>
+        <w:rPr>
+          <w:b/>
+          <w:bCs/>
+        </w:rPr>
+        <w:t>api</w:t>
+      </w:r>
+      <w:proofErr w:type="spellEnd"/>
+      <w:r>
+        <w:rPr>
+          <w:b/>
+          <w:bCs/>
+        </w:rPr>
+        <w:t>/sensor/{id</w:t>
       </w:r>
       <w:r>
         <w:rPr>
@@ -7014,6 +8362,204 @@
           <w:bCs/>
         </w:rPr>
         <w:t>/desativar</w:t>
+      </w:r>
+    </w:p>
+    <w:p>
+      <w:pPr>
+        <w:pStyle w:val="PargrafodaLista"/>
+        <w:spacing w:line="276" w:lineRule="auto"/>
+        <w:jc w:val="both"/>
+      </w:pPr>
+      <w:bookmarkStart w:id="6" w:name="_Hlk180507969"/>
+    </w:p>
+    <w:p>
+      <w:pPr>
+        <w:pStyle w:val="PargrafodaLista"/>
+        <w:spacing w:line="276" w:lineRule="auto"/>
+        <w:jc w:val="both"/>
+      </w:pPr>
+      <w:r>
+        <w:rPr>
+          <w:noProof/>
+          <w:color w:val="FF0000"/>
+        </w:rPr>
+        <w:drawing>
+          <wp:anchor distT="0" distB="0" distL="114300" distR="114300" simplePos="0" relativeHeight="251677696" behindDoc="0" locked="0" layoutInCell="1" allowOverlap="1" wp14:anchorId="457C5C79" wp14:editId="3E4CCFF1">
+            <wp:simplePos x="0" y="0"/>
+            <wp:positionH relativeFrom="column">
+              <wp:posOffset>1655099</wp:posOffset>
+            </wp:positionH>
+            <wp:positionV relativeFrom="paragraph">
+              <wp:posOffset>414539</wp:posOffset>
+            </wp:positionV>
+            <wp:extent cx="2105660" cy="581660"/>
+            <wp:effectExtent l="19050" t="19050" r="27940" b="27940"/>
+            <wp:wrapTopAndBottom/>
+            <wp:docPr id="1260848558" name="Imagem 8" descr="Uma imagem com texto, Tipo de letra, branco, design&#10;&#10;Descrição gerada automaticamente"/>
+            <wp:cNvGraphicFramePr>
+              <a:graphicFrameLocks xmlns:a="http://schemas.openxmlformats.org/drawingml/2006/main" noChangeAspect="1"/>
+            </wp:cNvGraphicFramePr>
+            <a:graphic xmlns:a="http://schemas.openxmlformats.org/drawingml/2006/main">
+              <a:graphicData uri="http://schemas.openxmlformats.org/drawingml/2006/picture">
+                <pic:pic xmlns:pic="http://schemas.openxmlformats.org/drawingml/2006/picture">
+                  <pic:nvPicPr>
+                    <pic:cNvPr id="1260848558" name="Imagem 8" descr="Uma imagem com texto, Tipo de letra, branco, design&#10;&#10;Descrição gerada automaticamente"/>
+                    <pic:cNvPicPr>
+                      <a:picLocks noChangeAspect="1" noChangeArrowheads="1"/>
+                    </pic:cNvPicPr>
+                  </pic:nvPicPr>
+                  <pic:blipFill>
+                    <a:blip r:embed="rId20">
+                      <a:extLst>
+                        <a:ext uri="{28A0092B-C50C-407E-A947-70E740481C1C}">
+                          <a14:useLocalDpi xmlns:a14="http://schemas.microsoft.com/office/drawing/2010/main" val="0"/>
+                        </a:ext>
+                      </a:extLst>
+                    </a:blip>
+                    <a:srcRect/>
+                    <a:stretch>
+                      <a:fillRect/>
+                    </a:stretch>
+                  </pic:blipFill>
+                  <pic:spPr bwMode="auto">
+                    <a:xfrm>
+                      <a:off x="0" y="0"/>
+                      <a:ext cx="2105660" cy="581660"/>
+                    </a:xfrm>
+                    <a:prstGeom prst="rect">
+                      <a:avLst/>
+                    </a:prstGeom>
+                    <a:noFill/>
+                    <a:ln>
+                      <a:solidFill>
+                        <a:schemeClr val="tx1"/>
+                      </a:solidFill>
+                    </a:ln>
+                  </pic:spPr>
+                </pic:pic>
+              </a:graphicData>
+            </a:graphic>
+          </wp:anchor>
+        </w:drawing>
+      </w:r>
+      <w:r>
+        <w:t xml:space="preserve">O corpo do </w:t>
+      </w:r>
+      <w:r>
+        <w:rPr>
+          <w:b/>
+          <w:bCs/>
+        </w:rPr>
+        <w:t>pedido</w:t>
+      </w:r>
+      <w:r>
+        <w:t xml:space="preserve"> recebido tem o seguinte formato JSON:</w:t>
+      </w:r>
+    </w:p>
+    <w:p>
+      <w:pPr>
+        <w:spacing w:line="276" w:lineRule="auto"/>
+        <w:jc w:val="both"/>
+        <w:rPr>
+          <w:color w:val="FF0000"/>
+        </w:rPr>
+      </w:pPr>
+    </w:p>
+    <w:p>
+      <w:pPr>
+        <w:spacing w:line="276" w:lineRule="auto"/>
+        <w:ind w:firstLine="708"/>
+        <w:jc w:val="both"/>
+      </w:pPr>
+      <w:r>
+        <w:t xml:space="preserve">A resposta </w:t>
+      </w:r>
+      <w:r>
+        <w:rPr>
+          <w:b/>
+          <w:bCs/>
+        </w:rPr>
+        <w:t>devolvida</w:t>
+      </w:r>
+      <w:r>
+        <w:t xml:space="preserve"> </w:t>
+      </w:r>
+      <w:bookmarkEnd w:id="6"/>
+      <w:r>
+        <w:t>por este recurso, em caso de sucesso é o seguinte código HTTP:</w:t>
+      </w:r>
+    </w:p>
+    <w:p>
+      <w:pPr>
+        <w:spacing w:line="276" w:lineRule="auto"/>
+        <w:jc w:val="both"/>
+        <w:rPr>
+          <w:noProof/>
+          <w:color w:val="00B050"/>
+        </w:rPr>
+      </w:pPr>
+      <w:r>
+        <w:rPr>
+          <w:color w:val="FF0000"/>
+        </w:rPr>
+        <w:tab/>
+      </w:r>
+      <w:r>
+        <w:rPr>
+          <w:noProof/>
+        </w:rPr>
+        <w:t>Response</w:t>
+      </w:r>
+      <w:r>
+        <w:rPr>
+          <w:noProof/>
+        </w:rPr>
+        <w:t>:</w:t>
+      </w:r>
+      <w:r>
+        <w:rPr>
+          <w:noProof/>
+        </w:rPr>
+        <w:t xml:space="preserve"> </w:t>
+      </w:r>
+      <w:r>
+        <w:rPr>
+          <w:noProof/>
+          <w:color w:val="00B050"/>
+        </w:rPr>
+        <w:t xml:space="preserve">200 </w:t>
+      </w:r>
+      <w:r>
+        <w:rPr>
+          <w:noProof/>
+          <w:color w:val="00B050"/>
+        </w:rPr>
+        <w:t xml:space="preserve">- </w:t>
+      </w:r>
+      <w:r>
+        <w:rPr>
+          <w:noProof/>
+          <w:color w:val="00B050"/>
+        </w:rPr>
+        <w:t xml:space="preserve">OK </w:t>
+      </w:r>
+    </w:p>
+    <w:p>
+      <w:pPr>
+        <w:ind w:left="708"/>
+      </w:pPr>
+      <w:r>
+        <w:t xml:space="preserve">Em caso de insucesso, a resposta </w:t>
+      </w:r>
+      <w:r>
+        <w:rPr>
+          <w:b/>
+          <w:bCs/>
+        </w:rPr>
+        <w:t>devolvida</w:t>
+      </w:r>
+      <w:r>
+        <w:t xml:space="preserve"> por este recurso retorna um código de erro apropriado utilizado pelo HTTP.</w:t>
       </w:r>
     </w:p>
     <w:p>
@@ -7021,110 +8567,6 @@
         <w:spacing w:line="276" w:lineRule="auto"/>
         <w:ind w:left="708"/>
         <w:jc w:val="both"/>
-      </w:pPr>
-      <w:bookmarkStart w:id="6" w:name="_Hlk180507969"/>
-      <w:r>
-        <w:t xml:space="preserve">A resposta </w:t>
-      </w:r>
-      <w:r>
-        <w:rPr>
-          <w:b/>
-          <w:bCs/>
-        </w:rPr>
-        <w:t>devolvida</w:t>
-      </w:r>
-      <w:r>
-        <w:t xml:space="preserve"> </w:t>
-      </w:r>
-      <w:bookmarkEnd w:id="6"/>
-      <w:r>
-        <w:t>por este recurso, em caso de sucesso é o seguinte código HTTP:</w:t>
-      </w:r>
-    </w:p>
-    <w:p>
-      <w:pPr>
-        <w:spacing w:line="276" w:lineRule="auto"/>
-        <w:jc w:val="both"/>
-        <w:rPr>
-          <w:noProof/>
-          <w:color w:val="00B050"/>
-        </w:rPr>
-      </w:pPr>
-      <w:r>
-        <w:rPr>
-          <w:color w:val="FF0000"/>
-        </w:rPr>
-        <w:tab/>
-      </w:r>
-      <w:r>
-        <w:rPr>
-          <w:noProof/>
-        </w:rPr>
-        <w:t>R</w:t>
-      </w:r>
-      <w:r>
-        <w:rPr>
-          <w:noProof/>
-        </w:rPr>
-        <w:t>esponse</w:t>
-      </w:r>
-      <w:r>
-        <w:rPr>
-          <w:noProof/>
-        </w:rPr>
-        <w:t>:</w:t>
-      </w:r>
-      <w:r>
-        <w:rPr>
-          <w:noProof/>
-        </w:rPr>
-        <w:t xml:space="preserve"> </w:t>
-      </w:r>
-      <w:r>
-        <w:rPr>
-          <w:noProof/>
-          <w:color w:val="00B050"/>
-        </w:rPr>
-        <w:t xml:space="preserve">200 </w:t>
-      </w:r>
-      <w:r>
-        <w:rPr>
-          <w:noProof/>
-          <w:color w:val="00B050"/>
-        </w:rPr>
-        <w:t xml:space="preserve">- </w:t>
-      </w:r>
-      <w:r>
-        <w:rPr>
-          <w:noProof/>
-          <w:color w:val="00B050"/>
-        </w:rPr>
-        <w:t xml:space="preserve">OK </w:t>
-      </w:r>
-    </w:p>
-    <w:p>
-      <w:pPr>
-        <w:ind w:left="708"/>
-      </w:pPr>
-      <w:r>
-        <w:t xml:space="preserve">Em caso de insucesso, a resposta </w:t>
-      </w:r>
-      <w:r>
-        <w:rPr>
-          <w:b/>
-          <w:bCs/>
-        </w:rPr>
-        <w:t>devolvida</w:t>
-      </w:r>
-      <w:r>
-        <w:t xml:space="preserve"> por este recurso retorna um código de erro apropriado utilizado pelo HTTP.</w:t>
-      </w:r>
-    </w:p>
-    <w:p>
-      <w:pPr>
-        <w:spacing w:line="276" w:lineRule="auto"/>
-        <w:ind w:left="708"/>
-        <w:jc w:val="both"/>
         <w:rPr>
           <w:u w:val="single"/>
         </w:rPr>
@@ -7138,7 +8580,7 @@
       </w:pPr>
     </w:p>
     <w:sectPr>
-      <w:footerReference w:type="default" r:id="rId17"/>
+      <w:footerReference w:type="default" r:id="rId21"/>
       <w:pgSz w:w="11906" w:h="16838"/>
       <w:pgMar w:top="1417" w:right="1701" w:bottom="1417" w:left="1701" w:header="708" w:footer="708" w:gutter="0"/>
       <w:pgNumType w:start="0"/>
@@ -8322,7 +9764,7 @@
   <w:style w:type="paragraph" w:default="1" w:styleId="Normal">
     <w:name w:val="Normal"/>
     <w:qFormat/>
-    <w:rsid w:val="001A4B6B"/>
+    <w:rsid w:val="001B1EC1"/>
   </w:style>
   <w:style w:type="paragraph" w:styleId="Ttulo1">
     <w:name w:val="heading 1"/>

</xml_diff>

<commit_message>
Almost Finished the SL
</commit_message>
<xml_diff>
--- a/Especificação da API.docx
+++ b/Especificação da API.docx
@@ -1951,7 +1951,15 @@
         <w:t>ste, por sua vez, será responsável por armazenar os dados capturados pelos sensores e por notificar os diferentes sistemas sobre quaisquer alterações nesses dados.</w:t>
       </w:r>
       <w:r>
-        <w:t xml:space="preserve"> Na prática a simulação dos sensores será realizada através de uma página front-end, nela </w:t>
+        <w:t xml:space="preserve"> Na prática a simulação dos sensores será realizada através de uma página </w:t>
+      </w:r>
+      <w:proofErr w:type="spellStart"/>
+      <w:r>
+        <w:t>front-end</w:t>
+      </w:r>
+      <w:proofErr w:type="spellEnd"/>
+      <w:r>
+        <w:t xml:space="preserve">, nela </w:t>
       </w:r>
       <w:r>
         <w:t xml:space="preserve">será possível alterar os dados </w:t>
@@ -2140,13 +2148,15 @@
       <w:r>
         <w:t>/</w:t>
       </w:r>
-      <w:r>
-        <w:rPr>
-          <w:b/>
-          <w:bCs/>
-        </w:rPr>
-        <w:t>amazonJBM/api</w:t>
-      </w:r>
+      <w:proofErr w:type="spellStart"/>
+      <w:r>
+        <w:rPr>
+          <w:b/>
+          <w:bCs/>
+        </w:rPr>
+        <w:t>amazonJBM</w:t>
+      </w:r>
+      <w:proofErr w:type="spellEnd"/>
       <w:r>
         <w:rPr>
           <w:b/>
@@ -2154,12 +2164,37 @@
         </w:rPr>
         <w:t>/</w:t>
       </w:r>
-      <w:r>
-        <w:rPr>
-          <w:b/>
-          <w:bCs/>
-        </w:rPr>
-        <w:t>sac/</w:t>
+      <w:proofErr w:type="spellStart"/>
+      <w:r>
+        <w:rPr>
+          <w:b/>
+          <w:bCs/>
+        </w:rPr>
+        <w:t>api</w:t>
+      </w:r>
+      <w:proofErr w:type="spellEnd"/>
+      <w:r>
+        <w:rPr>
+          <w:b/>
+          <w:bCs/>
+        </w:rPr>
+        <w:t>/</w:t>
+      </w:r>
+      <w:proofErr w:type="spellStart"/>
+      <w:r>
+        <w:rPr>
+          <w:b/>
+          <w:bCs/>
+        </w:rPr>
+        <w:t>sac</w:t>
+      </w:r>
+      <w:proofErr w:type="spellEnd"/>
+      <w:r>
+        <w:rPr>
+          <w:b/>
+          <w:bCs/>
+        </w:rPr>
+        <w:t>/</w:t>
       </w:r>
       <w:r>
         <w:rPr>
@@ -2398,19 +2433,53 @@
       <w:r>
         <w:t>/</w:t>
       </w:r>
-      <w:r>
-        <w:rPr>
-          <w:b/>
-          <w:bCs/>
-        </w:rPr>
-        <w:t>amazonJBM/api</w:t>
-      </w:r>
-      <w:r>
-        <w:rPr>
-          <w:b/>
-          <w:bCs/>
-        </w:rPr>
-        <w:t>/sac/encomenda</w:t>
+      <w:proofErr w:type="spellStart"/>
+      <w:r>
+        <w:rPr>
+          <w:b/>
+          <w:bCs/>
+        </w:rPr>
+        <w:t>amazonJBM</w:t>
+      </w:r>
+      <w:proofErr w:type="spellEnd"/>
+      <w:r>
+        <w:rPr>
+          <w:b/>
+          <w:bCs/>
+        </w:rPr>
+        <w:t>/</w:t>
+      </w:r>
+      <w:proofErr w:type="spellStart"/>
+      <w:r>
+        <w:rPr>
+          <w:b/>
+          <w:bCs/>
+        </w:rPr>
+        <w:t>api</w:t>
+      </w:r>
+      <w:proofErr w:type="spellEnd"/>
+      <w:r>
+        <w:rPr>
+          <w:b/>
+          <w:bCs/>
+        </w:rPr>
+        <w:t>/</w:t>
+      </w:r>
+      <w:proofErr w:type="spellStart"/>
+      <w:r>
+        <w:rPr>
+          <w:b/>
+          <w:bCs/>
+        </w:rPr>
+        <w:t>sac</w:t>
+      </w:r>
+      <w:proofErr w:type="spellEnd"/>
+      <w:r>
+        <w:rPr>
+          <w:b/>
+          <w:bCs/>
+        </w:rPr>
+        <w:t>/encomenda</w:t>
       </w:r>
       <w:r>
         <w:rPr>
@@ -2424,7 +2493,23 @@
           <w:b/>
           <w:bCs/>
         </w:rPr>
-        <w:t>/{username}</w:t>
+        <w:t>/{</w:t>
+      </w:r>
+      <w:proofErr w:type="spellStart"/>
+      <w:r>
+        <w:rPr>
+          <w:b/>
+          <w:bCs/>
+        </w:rPr>
+        <w:t>username</w:t>
+      </w:r>
+      <w:proofErr w:type="spellEnd"/>
+      <w:r>
+        <w:rPr>
+          <w:b/>
+          <w:bCs/>
+        </w:rPr>
+        <w:t>}</w:t>
       </w:r>
     </w:p>
     <w:p>
@@ -2604,19 +2689,53 @@
       <w:r>
         <w:t>/</w:t>
       </w:r>
-      <w:r>
-        <w:rPr>
-          <w:b/>
-          <w:bCs/>
-        </w:rPr>
-        <w:t>amazonJBM/api</w:t>
-      </w:r>
-      <w:r>
-        <w:rPr>
-          <w:b/>
-          <w:bCs/>
-        </w:rPr>
-        <w:t>/sac/encomenda</w:t>
+      <w:proofErr w:type="spellStart"/>
+      <w:r>
+        <w:rPr>
+          <w:b/>
+          <w:bCs/>
+        </w:rPr>
+        <w:t>amazonJBM</w:t>
+      </w:r>
+      <w:proofErr w:type="spellEnd"/>
+      <w:r>
+        <w:rPr>
+          <w:b/>
+          <w:bCs/>
+        </w:rPr>
+        <w:t>/</w:t>
+      </w:r>
+      <w:proofErr w:type="spellStart"/>
+      <w:r>
+        <w:rPr>
+          <w:b/>
+          <w:bCs/>
+        </w:rPr>
+        <w:t>api</w:t>
+      </w:r>
+      <w:proofErr w:type="spellEnd"/>
+      <w:r>
+        <w:rPr>
+          <w:b/>
+          <w:bCs/>
+        </w:rPr>
+        <w:t>/</w:t>
+      </w:r>
+      <w:proofErr w:type="spellStart"/>
+      <w:r>
+        <w:rPr>
+          <w:b/>
+          <w:bCs/>
+        </w:rPr>
+        <w:t>sac</w:t>
+      </w:r>
+      <w:proofErr w:type="spellEnd"/>
+      <w:r>
+        <w:rPr>
+          <w:b/>
+          <w:bCs/>
+        </w:rPr>
+        <w:t>/encomenda</w:t>
       </w:r>
       <w:r>
         <w:rPr>
@@ -2651,7 +2770,23 @@
           <w:b/>
           <w:bCs/>
         </w:rPr>
-        <w:t>{username}</w:t>
+        <w:t>{</w:t>
+      </w:r>
+      <w:proofErr w:type="spellStart"/>
+      <w:r>
+        <w:rPr>
+          <w:b/>
+          <w:bCs/>
+        </w:rPr>
+        <w:t>username</w:t>
+      </w:r>
+      <w:proofErr w:type="spellEnd"/>
+      <w:r>
+        <w:rPr>
+          <w:b/>
+          <w:bCs/>
+        </w:rPr>
+        <w:t>}</w:t>
       </w:r>
     </w:p>
     <w:p>
@@ -2766,7 +2901,25 @@
           <w:color w:val="FF0000"/>
         </w:rPr>
         <w:lastRenderedPageBreak/>
-        <w:t>Colocar get por estado Geral</w:t>
+        <w:t xml:space="preserve">Colocar </w:t>
+      </w:r>
+      <w:proofErr w:type="spellStart"/>
+      <w:r>
+        <w:rPr>
+          <w:b/>
+          <w:bCs/>
+          <w:color w:val="FF0000"/>
+        </w:rPr>
+        <w:t>get</w:t>
+      </w:r>
+      <w:proofErr w:type="spellEnd"/>
+      <w:r>
+        <w:rPr>
+          <w:b/>
+          <w:bCs/>
+          <w:color w:val="FF0000"/>
+        </w:rPr>
+        <w:t xml:space="preserve"> por estado Geral</w:t>
       </w:r>
     </w:p>
     <w:p>
@@ -2844,28 +2997,66 @@
         </w:rPr>
         <w:t>/</w:t>
       </w:r>
+      <w:proofErr w:type="spellStart"/>
       <w:r>
         <w:rPr>
           <w:b/>
           <w:bCs/>
           <w:color w:val="FF0000"/>
         </w:rPr>
-        <w:t>amazonJBM/api</w:t>
-      </w:r>
+        <w:t>amazonJBM</w:t>
+      </w:r>
+      <w:proofErr w:type="spellEnd"/>
       <w:r>
         <w:rPr>
           <w:b/>
           <w:bCs/>
           <w:color w:val="FF0000"/>
         </w:rPr>
-        <w:t>/sac/encomenda</w:t>
-      </w:r>
+        <w:t>/</w:t>
+      </w:r>
+      <w:proofErr w:type="spellStart"/>
       <w:r>
         <w:rPr>
           <w:b/>
           <w:bCs/>
           <w:color w:val="FF0000"/>
         </w:rPr>
+        <w:t>api</w:t>
+      </w:r>
+      <w:proofErr w:type="spellEnd"/>
+      <w:r>
+        <w:rPr>
+          <w:b/>
+          <w:bCs/>
+          <w:color w:val="FF0000"/>
+        </w:rPr>
+        <w:t>/</w:t>
+      </w:r>
+      <w:proofErr w:type="spellStart"/>
+      <w:r>
+        <w:rPr>
+          <w:b/>
+          <w:bCs/>
+          <w:color w:val="FF0000"/>
+        </w:rPr>
+        <w:t>sac</w:t>
+      </w:r>
+      <w:proofErr w:type="spellEnd"/>
+      <w:r>
+        <w:rPr>
+          <w:b/>
+          <w:bCs/>
+          <w:color w:val="FF0000"/>
+        </w:rPr>
+        <w:t>/encomenda</w:t>
+      </w:r>
+      <w:r>
+        <w:rPr>
+          <w:b/>
+          <w:bCs/>
+          <w:color w:val="FF0000"/>
+        </w:rPr>
         <w:t>s</w:t>
       </w:r>
       <w:r>
@@ -2882,7 +3073,25 @@
           <w:bCs/>
           <w:color w:val="FF0000"/>
         </w:rPr>
-        <w:t>{username}/</w:t>
+        <w:t>{</w:t>
+      </w:r>
+      <w:proofErr w:type="spellStart"/>
+      <w:r>
+        <w:rPr>
+          <w:b/>
+          <w:bCs/>
+          <w:color w:val="FF0000"/>
+        </w:rPr>
+        <w:t>username</w:t>
+      </w:r>
+      <w:proofErr w:type="spellEnd"/>
+      <w:r>
+        <w:rPr>
+          <w:b/>
+          <w:bCs/>
+          <w:color w:val="FF0000"/>
+        </w:rPr>
+        <w:t>}/</w:t>
       </w:r>
       <w:r>
         <w:rPr>
@@ -3061,28 +3270,66 @@
         </w:rPr>
         <w:t>/</w:t>
       </w:r>
+      <w:proofErr w:type="spellStart"/>
       <w:r>
         <w:rPr>
           <w:b/>
           <w:bCs/>
           <w:color w:val="FF0000"/>
         </w:rPr>
-        <w:t>amazonJBM/api</w:t>
-      </w:r>
+        <w:t>amazonJBM</w:t>
+      </w:r>
+      <w:proofErr w:type="spellEnd"/>
       <w:r>
         <w:rPr>
           <w:b/>
           <w:bCs/>
           <w:color w:val="FF0000"/>
         </w:rPr>
-        <w:t>/sac/encomenda</w:t>
-      </w:r>
+        <w:t>/</w:t>
+      </w:r>
+      <w:proofErr w:type="spellStart"/>
       <w:r>
         <w:rPr>
           <w:b/>
           <w:bCs/>
           <w:color w:val="FF0000"/>
         </w:rPr>
+        <w:t>api</w:t>
+      </w:r>
+      <w:proofErr w:type="spellEnd"/>
+      <w:r>
+        <w:rPr>
+          <w:b/>
+          <w:bCs/>
+          <w:color w:val="FF0000"/>
+        </w:rPr>
+        <w:t>/</w:t>
+      </w:r>
+      <w:proofErr w:type="spellStart"/>
+      <w:r>
+        <w:rPr>
+          <w:b/>
+          <w:bCs/>
+          <w:color w:val="FF0000"/>
+        </w:rPr>
+        <w:t>sac</w:t>
+      </w:r>
+      <w:proofErr w:type="spellEnd"/>
+      <w:r>
+        <w:rPr>
+          <w:b/>
+          <w:bCs/>
+          <w:color w:val="FF0000"/>
+        </w:rPr>
+        <w:t>/encomenda</w:t>
+      </w:r>
+      <w:r>
+        <w:rPr>
+          <w:b/>
+          <w:bCs/>
+          <w:color w:val="FF0000"/>
+        </w:rPr>
         <w:t>s</w:t>
       </w:r>
       <w:r>
@@ -3099,7 +3346,25 @@
           <w:bCs/>
           <w:color w:val="FF0000"/>
         </w:rPr>
-        <w:t>{username}/</w:t>
+        <w:t>{</w:t>
+      </w:r>
+      <w:proofErr w:type="spellStart"/>
+      <w:r>
+        <w:rPr>
+          <w:b/>
+          <w:bCs/>
+          <w:color w:val="FF0000"/>
+        </w:rPr>
+        <w:t>username</w:t>
+      </w:r>
+      <w:proofErr w:type="spellEnd"/>
+      <w:r>
+        <w:rPr>
+          <w:b/>
+          <w:bCs/>
+          <w:color w:val="FF0000"/>
+        </w:rPr>
+        <w:t>}/</w:t>
       </w:r>
       <w:r>
         <w:rPr>
@@ -3252,7 +3517,55 @@
           <w:b/>
           <w:bCs/>
         </w:rPr>
-        <w:t>/amazonJBM/api/sac/encomenda</w:t>
+        <w:t>/</w:t>
+      </w:r>
+      <w:proofErr w:type="spellStart"/>
+      <w:r>
+        <w:rPr>
+          <w:b/>
+          <w:bCs/>
+        </w:rPr>
+        <w:t>amazonJBM</w:t>
+      </w:r>
+      <w:proofErr w:type="spellEnd"/>
+      <w:r>
+        <w:rPr>
+          <w:b/>
+          <w:bCs/>
+        </w:rPr>
+        <w:t>/</w:t>
+      </w:r>
+      <w:proofErr w:type="spellStart"/>
+      <w:r>
+        <w:rPr>
+          <w:b/>
+          <w:bCs/>
+        </w:rPr>
+        <w:t>api</w:t>
+      </w:r>
+      <w:proofErr w:type="spellEnd"/>
+      <w:r>
+        <w:rPr>
+          <w:b/>
+          <w:bCs/>
+        </w:rPr>
+        <w:t>/</w:t>
+      </w:r>
+      <w:proofErr w:type="spellStart"/>
+      <w:r>
+        <w:rPr>
+          <w:b/>
+          <w:bCs/>
+        </w:rPr>
+        <w:t>sac</w:t>
+      </w:r>
+      <w:proofErr w:type="spellEnd"/>
+      <w:r>
+        <w:rPr>
+          <w:b/>
+          <w:bCs/>
+        </w:rPr>
+        <w:t>/encomenda</w:t>
       </w:r>
       <w:r>
         <w:rPr>
@@ -3369,8 +3682,16 @@
         <w:rPr>
           <w:color w:val="FF0000"/>
         </w:rPr>
-        <w:t>Colocar na foto o tipo de sonsor</w:t>
-      </w:r>
+        <w:t xml:space="preserve">Colocar na foto o tipo de </w:t>
+      </w:r>
+      <w:proofErr w:type="spellStart"/>
+      <w:r>
+        <w:rPr>
+          <w:color w:val="FF0000"/>
+        </w:rPr>
+        <w:t>sonsor</w:t>
+      </w:r>
+      <w:proofErr w:type="spellEnd"/>
     </w:p>
     <w:p>
       <w:pPr>
@@ -3420,19 +3741,53 @@
       <w:r>
         <w:t>/</w:t>
       </w:r>
-      <w:r>
-        <w:rPr>
-          <w:b/>
-          <w:bCs/>
-        </w:rPr>
-        <w:t>amazonJBM/api</w:t>
-      </w:r>
-      <w:r>
-        <w:rPr>
-          <w:b/>
-          <w:bCs/>
-        </w:rPr>
-        <w:t>/sac/encomenda</w:t>
+      <w:proofErr w:type="spellStart"/>
+      <w:r>
+        <w:rPr>
+          <w:b/>
+          <w:bCs/>
+        </w:rPr>
+        <w:t>amazonJBM</w:t>
+      </w:r>
+      <w:proofErr w:type="spellEnd"/>
+      <w:r>
+        <w:rPr>
+          <w:b/>
+          <w:bCs/>
+        </w:rPr>
+        <w:t>/</w:t>
+      </w:r>
+      <w:proofErr w:type="spellStart"/>
+      <w:r>
+        <w:rPr>
+          <w:b/>
+          <w:bCs/>
+        </w:rPr>
+        <w:t>api</w:t>
+      </w:r>
+      <w:proofErr w:type="spellEnd"/>
+      <w:r>
+        <w:rPr>
+          <w:b/>
+          <w:bCs/>
+        </w:rPr>
+        <w:t>/</w:t>
+      </w:r>
+      <w:proofErr w:type="spellStart"/>
+      <w:r>
+        <w:rPr>
+          <w:b/>
+          <w:bCs/>
+        </w:rPr>
+        <w:t>sac</w:t>
+      </w:r>
+      <w:proofErr w:type="spellEnd"/>
+      <w:r>
+        <w:rPr>
+          <w:b/>
+          <w:bCs/>
+        </w:rPr>
+        <w:t>/encomenda</w:t>
       </w:r>
       <w:r>
         <w:rPr>
@@ -3453,7 +3808,23 @@
           <w:b/>
           <w:bCs/>
         </w:rPr>
-        <w:t>/{username}</w:t>
+        <w:t>/{</w:t>
+      </w:r>
+      <w:proofErr w:type="spellStart"/>
+      <w:r>
+        <w:rPr>
+          <w:b/>
+          <w:bCs/>
+        </w:rPr>
+        <w:t>username</w:t>
+      </w:r>
+      <w:proofErr w:type="spellEnd"/>
+      <w:r>
+        <w:rPr>
+          <w:b/>
+          <w:bCs/>
+        </w:rPr>
+        <w:t>}</w:t>
       </w:r>
     </w:p>
     <w:p>
@@ -3701,14 +4072,78 @@
           <w:b/>
           <w:bCs/>
         </w:rPr>
-        <w:t>/amazonJBM/api/sac/encomendas</w:t>
-      </w:r>
-      <w:r>
-        <w:rPr>
-          <w:b/>
-          <w:bCs/>
-        </w:rPr>
-        <w:t>/{username}</w:t>
+        <w:t>/</w:t>
+      </w:r>
+      <w:proofErr w:type="spellStart"/>
+      <w:r>
+        <w:rPr>
+          <w:b/>
+          <w:bCs/>
+        </w:rPr>
+        <w:t>amazonJBM</w:t>
+      </w:r>
+      <w:proofErr w:type="spellEnd"/>
+      <w:r>
+        <w:rPr>
+          <w:b/>
+          <w:bCs/>
+        </w:rPr>
+        <w:t>/</w:t>
+      </w:r>
+      <w:proofErr w:type="spellStart"/>
+      <w:r>
+        <w:rPr>
+          <w:b/>
+          <w:bCs/>
+        </w:rPr>
+        <w:t>api</w:t>
+      </w:r>
+      <w:proofErr w:type="spellEnd"/>
+      <w:r>
+        <w:rPr>
+          <w:b/>
+          <w:bCs/>
+        </w:rPr>
+        <w:t>/</w:t>
+      </w:r>
+      <w:proofErr w:type="spellStart"/>
+      <w:r>
+        <w:rPr>
+          <w:b/>
+          <w:bCs/>
+        </w:rPr>
+        <w:t>sac</w:t>
+      </w:r>
+      <w:proofErr w:type="spellEnd"/>
+      <w:r>
+        <w:rPr>
+          <w:b/>
+          <w:bCs/>
+        </w:rPr>
+        <w:t>/encomendas</w:t>
+      </w:r>
+      <w:r>
+        <w:rPr>
+          <w:b/>
+          <w:bCs/>
+        </w:rPr>
+        <w:t>/{</w:t>
+      </w:r>
+      <w:proofErr w:type="spellStart"/>
+      <w:r>
+        <w:rPr>
+          <w:b/>
+          <w:bCs/>
+        </w:rPr>
+        <w:t>username</w:t>
+      </w:r>
+      <w:proofErr w:type="spellEnd"/>
+      <w:r>
+        <w:rPr>
+          <w:b/>
+          <w:bCs/>
+        </w:rPr>
+        <w:t>}</w:t>
       </w:r>
       <w:r>
         <w:rPr>
@@ -3860,12 +4295,45 @@
       <w:r>
         <w:t>/</w:t>
       </w:r>
-      <w:r>
-        <w:rPr>
-          <w:b/>
-          <w:bCs/>
-        </w:rPr>
-        <w:t>amazonJBM/api/s</w:t>
+      <w:proofErr w:type="spellStart"/>
+      <w:r>
+        <w:rPr>
+          <w:b/>
+          <w:bCs/>
+        </w:rPr>
+        <w:t>amazonJBM</w:t>
+      </w:r>
+      <w:proofErr w:type="spellEnd"/>
+      <w:r>
+        <w:rPr>
+          <w:b/>
+          <w:bCs/>
+        </w:rPr>
+        <w:t>/</w:t>
+      </w:r>
+      <w:proofErr w:type="spellStart"/>
+      <w:r>
+        <w:rPr>
+          <w:b/>
+          <w:bCs/>
+        </w:rPr>
+        <w:t>api</w:t>
+      </w:r>
+      <w:proofErr w:type="spellEnd"/>
+      <w:r>
+        <w:rPr>
+          <w:b/>
+          <w:bCs/>
+        </w:rPr>
+        <w:t>/</w:t>
+      </w:r>
+      <w:proofErr w:type="spellStart"/>
+      <w:r>
+        <w:rPr>
+          <w:b/>
+          <w:bCs/>
+        </w:rPr>
+        <w:t>s</w:t>
       </w:r>
       <w:r>
         <w:rPr>
@@ -3874,6 +4342,7 @@
         </w:rPr>
         <w:t>l</w:t>
       </w:r>
+      <w:proofErr w:type="spellEnd"/>
       <w:r>
         <w:rPr>
           <w:b/>
@@ -4126,8 +4595,41 @@
           <w:b/>
           <w:bCs/>
         </w:rPr>
-        <w:t>/amazonJBM/api/</w:t>
-      </w:r>
+        <w:t>/</w:t>
+      </w:r>
+      <w:proofErr w:type="spellStart"/>
+      <w:r>
+        <w:rPr>
+          <w:b/>
+          <w:bCs/>
+        </w:rPr>
+        <w:t>amazonJBM</w:t>
+      </w:r>
+      <w:proofErr w:type="spellEnd"/>
+      <w:r>
+        <w:rPr>
+          <w:b/>
+          <w:bCs/>
+        </w:rPr>
+        <w:t>/</w:t>
+      </w:r>
+      <w:proofErr w:type="spellStart"/>
+      <w:r>
+        <w:rPr>
+          <w:b/>
+          <w:bCs/>
+        </w:rPr>
+        <w:t>api</w:t>
+      </w:r>
+      <w:proofErr w:type="spellEnd"/>
+      <w:r>
+        <w:rPr>
+          <w:b/>
+          <w:bCs/>
+        </w:rPr>
+        <w:t>/</w:t>
+      </w:r>
+      <w:proofErr w:type="spellStart"/>
       <w:r>
         <w:rPr>
           <w:b/>
@@ -4135,6 +4637,7 @@
         </w:rPr>
         <w:t>sl</w:t>
       </w:r>
+      <w:proofErr w:type="spellEnd"/>
       <w:r>
         <w:rPr>
           <w:b/>
@@ -4316,13 +4819,23 @@
       <w:r>
         <w:t>/</w:t>
       </w:r>
-      <w:r>
-        <w:rPr>
-          <w:b/>
-          <w:bCs/>
-        </w:rPr>
-        <w:t>amazonJBM/</w:t>
-      </w:r>
+      <w:proofErr w:type="spellStart"/>
+      <w:r>
+        <w:rPr>
+          <w:b/>
+          <w:bCs/>
+        </w:rPr>
+        <w:t>amazonJBM</w:t>
+      </w:r>
+      <w:proofErr w:type="spellEnd"/>
+      <w:r>
+        <w:rPr>
+          <w:b/>
+          <w:bCs/>
+        </w:rPr>
+        <w:t>/</w:t>
+      </w:r>
+      <w:proofErr w:type="spellStart"/>
       <w:r>
         <w:rPr>
           <w:b/>
@@ -4330,12 +4843,21 @@
         </w:rPr>
         <w:t>api</w:t>
       </w:r>
-      <w:r>
-        <w:rPr>
-          <w:b/>
-          <w:bCs/>
-        </w:rPr>
-        <w:t>/s</w:t>
+      <w:proofErr w:type="spellEnd"/>
+      <w:r>
+        <w:rPr>
+          <w:b/>
+          <w:bCs/>
+        </w:rPr>
+        <w:t>/</w:t>
+      </w:r>
+      <w:proofErr w:type="spellStart"/>
+      <w:r>
+        <w:rPr>
+          <w:b/>
+          <w:bCs/>
+        </w:rPr>
+        <w:t>s</w:t>
       </w:r>
       <w:r>
         <w:rPr>
@@ -4344,6 +4866,7 @@
         </w:rPr>
         <w:t>l</w:t>
       </w:r>
+      <w:proofErr w:type="spellEnd"/>
       <w:r>
         <w:rPr>
           <w:b/>
@@ -4511,8 +5034,41 @@
           <w:b/>
           <w:bCs/>
         </w:rPr>
-        <w:t>/amazonJBM/api/</w:t>
-      </w:r>
+        <w:t>/</w:t>
+      </w:r>
+      <w:proofErr w:type="spellStart"/>
+      <w:r>
+        <w:rPr>
+          <w:b/>
+          <w:bCs/>
+        </w:rPr>
+        <w:t>amazonJBM</w:t>
+      </w:r>
+      <w:proofErr w:type="spellEnd"/>
+      <w:r>
+        <w:rPr>
+          <w:b/>
+          <w:bCs/>
+        </w:rPr>
+        <w:t>/</w:t>
+      </w:r>
+      <w:proofErr w:type="spellStart"/>
+      <w:r>
+        <w:rPr>
+          <w:b/>
+          <w:bCs/>
+        </w:rPr>
+        <w:t>api</w:t>
+      </w:r>
+      <w:proofErr w:type="spellEnd"/>
+      <w:r>
+        <w:rPr>
+          <w:b/>
+          <w:bCs/>
+        </w:rPr>
+        <w:t>/</w:t>
+      </w:r>
+      <w:proofErr w:type="spellStart"/>
       <w:r>
         <w:rPr>
           <w:b/>
@@ -4520,6 +5076,7 @@
         </w:rPr>
         <w:t>sl</w:t>
       </w:r>
+      <w:proofErr w:type="spellEnd"/>
       <w:r>
         <w:rPr>
           <w:b/>
@@ -4679,8 +5236,41 @@
           <w:b/>
           <w:bCs/>
         </w:rPr>
-        <w:t>/amazonJBM/api/</w:t>
-      </w:r>
+        <w:t>/</w:t>
+      </w:r>
+      <w:proofErr w:type="spellStart"/>
+      <w:r>
+        <w:rPr>
+          <w:b/>
+          <w:bCs/>
+        </w:rPr>
+        <w:t>amazonJBM</w:t>
+      </w:r>
+      <w:proofErr w:type="spellEnd"/>
+      <w:r>
+        <w:rPr>
+          <w:b/>
+          <w:bCs/>
+        </w:rPr>
+        <w:t>/</w:t>
+      </w:r>
+      <w:proofErr w:type="spellStart"/>
+      <w:r>
+        <w:rPr>
+          <w:b/>
+          <w:bCs/>
+        </w:rPr>
+        <w:t>api</w:t>
+      </w:r>
+      <w:proofErr w:type="spellEnd"/>
+      <w:r>
+        <w:rPr>
+          <w:b/>
+          <w:bCs/>
+        </w:rPr>
+        <w:t>/</w:t>
+      </w:r>
+      <w:proofErr w:type="spellStart"/>
       <w:r>
         <w:rPr>
           <w:b/>
@@ -4688,6 +5278,7 @@
         </w:rPr>
         <w:t>sl</w:t>
       </w:r>
+      <w:proofErr w:type="spellEnd"/>
       <w:r>
         <w:rPr>
           <w:b/>
@@ -4963,8 +5554,41 @@
           <w:b/>
           <w:bCs/>
         </w:rPr>
-        <w:t>/amazonJBM/api/</w:t>
-      </w:r>
+        <w:t>/</w:t>
+      </w:r>
+      <w:proofErr w:type="spellStart"/>
+      <w:r>
+        <w:rPr>
+          <w:b/>
+          <w:bCs/>
+        </w:rPr>
+        <w:t>amazonJBM</w:t>
+      </w:r>
+      <w:proofErr w:type="spellEnd"/>
+      <w:r>
+        <w:rPr>
+          <w:b/>
+          <w:bCs/>
+        </w:rPr>
+        <w:t>/</w:t>
+      </w:r>
+      <w:proofErr w:type="spellStart"/>
+      <w:r>
+        <w:rPr>
+          <w:b/>
+          <w:bCs/>
+        </w:rPr>
+        <w:t>api</w:t>
+      </w:r>
+      <w:proofErr w:type="spellEnd"/>
+      <w:r>
+        <w:rPr>
+          <w:b/>
+          <w:bCs/>
+        </w:rPr>
+        <w:t>/</w:t>
+      </w:r>
+      <w:proofErr w:type="spellStart"/>
       <w:r>
         <w:rPr>
           <w:b/>
@@ -4972,6 +5596,7 @@
         </w:rPr>
         <w:t>sl</w:t>
       </w:r>
+      <w:proofErr w:type="spellEnd"/>
       <w:r>
         <w:rPr>
           <w:b/>
@@ -5101,32 +5726,21 @@
         <w:ind w:firstLine="708"/>
       </w:pPr>
       <w:r>
-        <w:t xml:space="preserve">A resposta </w:t>
-      </w:r>
-      <w:r>
-        <w:rPr>
-          <w:b/>
-          <w:bCs/>
-        </w:rPr>
-        <w:t>devolvida</w:t>
-      </w:r>
-      <w:r>
-        <w:t xml:space="preserve"> por este recurso seguinte formato JSON:</w:t>
-      </w:r>
-    </w:p>
-    <w:p>
-      <w:pPr>
-        <w:ind w:firstLine="708"/>
-        <w:jc w:val="center"/>
-      </w:pPr>
-      <w:r>
         <w:rPr>
           <w:noProof/>
         </w:rPr>
         <w:drawing>
-          <wp:inline distT="0" distB="0" distL="0" distR="0" wp14:anchorId="6FB8C433" wp14:editId="14E39C3C">
+          <wp:anchor distT="0" distB="0" distL="114300" distR="114300" simplePos="0" relativeHeight="251694080" behindDoc="0" locked="0" layoutInCell="1" allowOverlap="1" wp14:anchorId="6FB8C433" wp14:editId="1702B0E6">
+            <wp:simplePos x="0" y="0"/>
+            <wp:positionH relativeFrom="column">
+              <wp:posOffset>1613087</wp:posOffset>
+            </wp:positionH>
+            <wp:positionV relativeFrom="paragraph">
+              <wp:posOffset>356412</wp:posOffset>
+            </wp:positionV>
             <wp:extent cx="2674620" cy="3743203"/>
             <wp:effectExtent l="19050" t="19050" r="11430" b="10160"/>
+            <wp:wrapTopAndBottom/>
             <wp:docPr id="1286721752" name="Imagem 7"/>
             <wp:cNvGraphicFramePr>
               <a:graphicFrameLocks xmlns:a="http://schemas.openxmlformats.org/drawingml/2006/main" noChangeAspect="1"/>
@@ -5156,7 +5770,7 @@
                   <pic:spPr bwMode="auto">
                     <a:xfrm>
                       <a:off x="0" y="0"/>
-                      <a:ext cx="2677379" cy="3747065"/>
+                      <a:ext cx="2674620" cy="3743203"/>
                     </a:xfrm>
                     <a:prstGeom prst="rect">
                       <a:avLst/>
@@ -5171,9 +5785,76 @@
                 </pic:pic>
               </a:graphicData>
             </a:graphic>
-          </wp:inline>
+            <wp14:sizeRelH relativeFrom="page">
+              <wp14:pctWidth>0</wp14:pctWidth>
+            </wp14:sizeRelH>
+            <wp14:sizeRelV relativeFrom="page">
+              <wp14:pctHeight>0</wp14:pctHeight>
+            </wp14:sizeRelV>
+          </wp:anchor>
         </w:drawing>
       </w:r>
+      <w:r>
+        <w:t xml:space="preserve">A resposta </w:t>
+      </w:r>
+      <w:r>
+        <w:rPr>
+          <w:b/>
+          <w:bCs/>
+        </w:rPr>
+        <w:t>devolvida</w:t>
+      </w:r>
+      <w:r>
+        <w:t xml:space="preserve"> por este recurso seguinte formato JSON:</w:t>
+      </w:r>
+    </w:p>
+    <w:p>
+      <w:pPr>
+        <w:ind w:firstLine="708"/>
+        <w:jc w:val="center"/>
+      </w:pPr>
+    </w:p>
+    <w:p>
+      <w:pPr>
+        <w:ind w:firstLine="708"/>
+        <w:rPr>
+          <w:color w:val="FF0000"/>
+        </w:rPr>
+      </w:pPr>
+      <w:r>
+        <w:rPr>
+          <w:color w:val="FF0000"/>
+        </w:rPr>
+        <w:t xml:space="preserve">Falta o GET aos tipos de sensores para fazer o </w:t>
+      </w:r>
+      <w:proofErr w:type="spellStart"/>
+      <w:r>
+        <w:rPr>
+          <w:color w:val="FF0000"/>
+        </w:rPr>
+        <w:t>drop</w:t>
+      </w:r>
+      <w:proofErr w:type="spellEnd"/>
+      <w:r>
+        <w:rPr>
+          <w:color w:val="FF0000"/>
+        </w:rPr>
+        <w:t xml:space="preserve"> </w:t>
+      </w:r>
+      <w:proofErr w:type="spellStart"/>
+      <w:r>
+        <w:rPr>
+          <w:color w:val="FF0000"/>
+        </w:rPr>
+        <w:t>down</w:t>
+      </w:r>
+      <w:proofErr w:type="spellEnd"/>
+    </w:p>
+    <w:p>
+      <w:pPr>
+        <w:ind w:firstLine="708"/>
+        <w:jc w:val="center"/>
+      </w:pPr>
     </w:p>
     <w:p>
       <w:r>
@@ -5233,7 +5914,55 @@
           <w:b/>
           <w:bCs/>
         </w:rPr>
-        <w:t>/amazonJBM/api/sl/volume/{id}</w:t>
+        <w:t>/</w:t>
+      </w:r>
+      <w:proofErr w:type="spellStart"/>
+      <w:r>
+        <w:rPr>
+          <w:b/>
+          <w:bCs/>
+        </w:rPr>
+        <w:t>amazonJBM</w:t>
+      </w:r>
+      <w:proofErr w:type="spellEnd"/>
+      <w:r>
+        <w:rPr>
+          <w:b/>
+          <w:bCs/>
+        </w:rPr>
+        <w:t>/</w:t>
+      </w:r>
+      <w:proofErr w:type="spellStart"/>
+      <w:r>
+        <w:rPr>
+          <w:b/>
+          <w:bCs/>
+        </w:rPr>
+        <w:t>api</w:t>
+      </w:r>
+      <w:proofErr w:type="spellEnd"/>
+      <w:r>
+        <w:rPr>
+          <w:b/>
+          <w:bCs/>
+        </w:rPr>
+        <w:t>/</w:t>
+      </w:r>
+      <w:proofErr w:type="spellStart"/>
+      <w:r>
+        <w:rPr>
+          <w:b/>
+          <w:bCs/>
+        </w:rPr>
+        <w:t>sl</w:t>
+      </w:r>
+      <w:proofErr w:type="spellEnd"/>
+      <w:r>
+        <w:rPr>
+          <w:b/>
+          <w:bCs/>
+        </w:rPr>
+        <w:t>/volume/{id}</w:t>
       </w:r>
     </w:p>
     <w:p>
@@ -5380,7 +6109,55 @@
           <w:b/>
           <w:bCs/>
         </w:rPr>
-        <w:t>/amazonJBM/api/sl/</w:t>
+        <w:t>/</w:t>
+      </w:r>
+      <w:proofErr w:type="spellStart"/>
+      <w:r>
+        <w:rPr>
+          <w:b/>
+          <w:bCs/>
+        </w:rPr>
+        <w:t>amazonJBM</w:t>
+      </w:r>
+      <w:proofErr w:type="spellEnd"/>
+      <w:r>
+        <w:rPr>
+          <w:b/>
+          <w:bCs/>
+        </w:rPr>
+        <w:t>/</w:t>
+      </w:r>
+      <w:proofErr w:type="spellStart"/>
+      <w:r>
+        <w:rPr>
+          <w:b/>
+          <w:bCs/>
+        </w:rPr>
+        <w:t>api</w:t>
+      </w:r>
+      <w:proofErr w:type="spellEnd"/>
+      <w:r>
+        <w:rPr>
+          <w:b/>
+          <w:bCs/>
+        </w:rPr>
+        <w:t>/</w:t>
+      </w:r>
+      <w:proofErr w:type="spellStart"/>
+      <w:r>
+        <w:rPr>
+          <w:b/>
+          <w:bCs/>
+        </w:rPr>
+        <w:t>sl</w:t>
+      </w:r>
+      <w:proofErr w:type="spellEnd"/>
+      <w:r>
+        <w:rPr>
+          <w:b/>
+          <w:bCs/>
+        </w:rPr>
+        <w:t>/</w:t>
       </w:r>
       <w:r>
         <w:rPr>
@@ -5646,8 +6423,41 @@
           <w:b/>
           <w:bCs/>
         </w:rPr>
-        <w:t>/amazonJBM/api/</w:t>
-      </w:r>
+        <w:t>/</w:t>
+      </w:r>
+      <w:proofErr w:type="spellStart"/>
+      <w:r>
+        <w:rPr>
+          <w:b/>
+          <w:bCs/>
+        </w:rPr>
+        <w:t>amazonJBM</w:t>
+      </w:r>
+      <w:proofErr w:type="spellEnd"/>
+      <w:r>
+        <w:rPr>
+          <w:b/>
+          <w:bCs/>
+        </w:rPr>
+        <w:t>/</w:t>
+      </w:r>
+      <w:proofErr w:type="spellStart"/>
+      <w:r>
+        <w:rPr>
+          <w:b/>
+          <w:bCs/>
+        </w:rPr>
+        <w:t>api</w:t>
+      </w:r>
+      <w:proofErr w:type="spellEnd"/>
+      <w:r>
+        <w:rPr>
+          <w:b/>
+          <w:bCs/>
+        </w:rPr>
+        <w:t>/</w:t>
+      </w:r>
+      <w:proofErr w:type="spellStart"/>
       <w:r>
         <w:rPr>
           <w:b/>
@@ -5655,6 +6465,7 @@
         </w:rPr>
         <w:t>sl</w:t>
       </w:r>
+      <w:proofErr w:type="spellEnd"/>
       <w:r>
         <w:rPr>
           <w:b/>
@@ -5868,11 +6679,16 @@
       <w:r>
         <w:t xml:space="preserve">O </w:t>
       </w:r>
+      <w:proofErr w:type="spellStart"/>
       <w:r>
         <w:t>e</w:t>
       </w:r>
       <w:r>
-        <w:t xml:space="preserve">ndpoint número </w:t>
+        <w:t>ndpoint</w:t>
+      </w:r>
+      <w:proofErr w:type="spellEnd"/>
+      <w:r>
+        <w:t xml:space="preserve"> número </w:t>
       </w:r>
       <w:r>
         <w:t>10º</w:t>
@@ -5881,7 +6697,15 @@
         <w:t xml:space="preserve"> que dá resposta ao </w:t>
       </w:r>
       <w:r>
-        <w:t>“Sistema de Logística”, requere os seguintes end-point’s para o seu funcionamento</w:t>
+        <w:t xml:space="preserve">“Sistema de Logística”, requere os seguintes </w:t>
+      </w:r>
+      <w:proofErr w:type="spellStart"/>
+      <w:r>
+        <w:t>end-point’s</w:t>
+      </w:r>
+      <w:proofErr w:type="spellEnd"/>
+      <w:r>
+        <w:t xml:space="preserve"> para o seu funcionamento</w:t>
       </w:r>
       <w:r>
         <w:t>:</w:t>
@@ -5981,7 +6805,55 @@
           <w:b/>
           <w:bCs/>
         </w:rPr>
-        <w:t>/amazonJBM/api/sl/</w:t>
+        <w:t>/</w:t>
+      </w:r>
+      <w:proofErr w:type="spellStart"/>
+      <w:r>
+        <w:rPr>
+          <w:b/>
+          <w:bCs/>
+        </w:rPr>
+        <w:t>amazonJBM</w:t>
+      </w:r>
+      <w:proofErr w:type="spellEnd"/>
+      <w:r>
+        <w:rPr>
+          <w:b/>
+          <w:bCs/>
+        </w:rPr>
+        <w:t>/</w:t>
+      </w:r>
+      <w:proofErr w:type="spellStart"/>
+      <w:r>
+        <w:rPr>
+          <w:b/>
+          <w:bCs/>
+        </w:rPr>
+        <w:t>api</w:t>
+      </w:r>
+      <w:proofErr w:type="spellEnd"/>
+      <w:r>
+        <w:rPr>
+          <w:b/>
+          <w:bCs/>
+        </w:rPr>
+        <w:t>/</w:t>
+      </w:r>
+      <w:proofErr w:type="spellStart"/>
+      <w:r>
+        <w:rPr>
+          <w:b/>
+          <w:bCs/>
+        </w:rPr>
+        <w:t>sl</w:t>
+      </w:r>
+      <w:proofErr w:type="spellEnd"/>
+      <w:r>
+        <w:rPr>
+          <w:b/>
+          <w:bCs/>
+        </w:rPr>
+        <w:t>/</w:t>
       </w:r>
       <w:r>
         <w:rPr>
@@ -6145,14 +7017,55 @@
           <w:b/>
           <w:bCs/>
         </w:rPr>
-        <w:t>/amazonJBM/api/</w:t>
-      </w:r>
-      <w:r>
-        <w:rPr>
-          <w:b/>
-          <w:bCs/>
-        </w:rPr>
-        <w:t>sl/produtos</w:t>
+        <w:t>/</w:t>
+      </w:r>
+      <w:proofErr w:type="spellStart"/>
+      <w:r>
+        <w:rPr>
+          <w:b/>
+          <w:bCs/>
+        </w:rPr>
+        <w:t>amazonJBM</w:t>
+      </w:r>
+      <w:proofErr w:type="spellEnd"/>
+      <w:r>
+        <w:rPr>
+          <w:b/>
+          <w:bCs/>
+        </w:rPr>
+        <w:t>/</w:t>
+      </w:r>
+      <w:proofErr w:type="spellStart"/>
+      <w:r>
+        <w:rPr>
+          <w:b/>
+          <w:bCs/>
+        </w:rPr>
+        <w:t>api</w:t>
+      </w:r>
+      <w:proofErr w:type="spellEnd"/>
+      <w:r>
+        <w:rPr>
+          <w:b/>
+          <w:bCs/>
+        </w:rPr>
+        <w:t>/</w:t>
+      </w:r>
+      <w:proofErr w:type="spellStart"/>
+      <w:r>
+        <w:rPr>
+          <w:b/>
+          <w:bCs/>
+        </w:rPr>
+        <w:t>sl</w:t>
+      </w:r>
+      <w:proofErr w:type="spellEnd"/>
+      <w:r>
+        <w:rPr>
+          <w:b/>
+          <w:bCs/>
+        </w:rPr>
+        <w:t>/produtos</w:t>
       </w:r>
     </w:p>
     <w:p/>
@@ -6184,7 +7097,7 @@
           <w:noProof/>
         </w:rPr>
         <w:drawing>
-          <wp:inline distT="0" distB="0" distL="0" distR="0" wp14:anchorId="37A159ED" wp14:editId="5D00F804">
+          <wp:inline distT="0" distB="0" distL="0" distR="0" wp14:anchorId="37A159ED" wp14:editId="332A0C96">
             <wp:extent cx="1529109" cy="2814762"/>
             <wp:effectExtent l="0" t="0" r="0" b="5080"/>
             <wp:docPr id="149732614" name="Imagem 32"/>
@@ -6284,19 +7197,53 @@
       <w:r>
         <w:t>/</w:t>
       </w:r>
-      <w:r>
-        <w:rPr>
-          <w:b/>
-          <w:bCs/>
-        </w:rPr>
-        <w:t>amazonJBM/api</w:t>
-      </w:r>
-      <w:r>
-        <w:rPr>
-          <w:b/>
-          <w:bCs/>
-        </w:rPr>
-        <w:t>/so/login</w:t>
+      <w:proofErr w:type="spellStart"/>
+      <w:r>
+        <w:rPr>
+          <w:b/>
+          <w:bCs/>
+        </w:rPr>
+        <w:t>amazonJBM</w:t>
+      </w:r>
+      <w:proofErr w:type="spellEnd"/>
+      <w:r>
+        <w:rPr>
+          <w:b/>
+          <w:bCs/>
+        </w:rPr>
+        <w:t>/</w:t>
+      </w:r>
+      <w:proofErr w:type="spellStart"/>
+      <w:r>
+        <w:rPr>
+          <w:b/>
+          <w:bCs/>
+        </w:rPr>
+        <w:t>api</w:t>
+      </w:r>
+      <w:proofErr w:type="spellEnd"/>
+      <w:r>
+        <w:rPr>
+          <w:b/>
+          <w:bCs/>
+        </w:rPr>
+        <w:t>/</w:t>
+      </w:r>
+      <w:proofErr w:type="spellStart"/>
+      <w:r>
+        <w:rPr>
+          <w:b/>
+          <w:bCs/>
+        </w:rPr>
+        <w:t>so</w:t>
+      </w:r>
+      <w:proofErr w:type="spellEnd"/>
+      <w:r>
+        <w:rPr>
+          <w:b/>
+          <w:bCs/>
+        </w:rPr>
+        <w:t>/login</w:t>
       </w:r>
     </w:p>
     <w:p>
@@ -6557,19 +7504,53 @@
         </w:rPr>
         <w:t>/</w:t>
       </w:r>
-      <w:r>
-        <w:rPr>
-          <w:b/>
-          <w:bCs/>
-        </w:rPr>
-        <w:t>amazonJBM/api/</w:t>
-      </w:r>
-      <w:r>
-        <w:rPr>
-          <w:b/>
-          <w:bCs/>
-        </w:rPr>
-        <w:t>so/encomendas</w:t>
+      <w:proofErr w:type="spellStart"/>
+      <w:r>
+        <w:rPr>
+          <w:b/>
+          <w:bCs/>
+        </w:rPr>
+        <w:t>amazonJBM</w:t>
+      </w:r>
+      <w:proofErr w:type="spellEnd"/>
+      <w:r>
+        <w:rPr>
+          <w:b/>
+          <w:bCs/>
+        </w:rPr>
+        <w:t>/</w:t>
+      </w:r>
+      <w:proofErr w:type="spellStart"/>
+      <w:r>
+        <w:rPr>
+          <w:b/>
+          <w:bCs/>
+        </w:rPr>
+        <w:t>api</w:t>
+      </w:r>
+      <w:proofErr w:type="spellEnd"/>
+      <w:r>
+        <w:rPr>
+          <w:b/>
+          <w:bCs/>
+        </w:rPr>
+        <w:t>/</w:t>
+      </w:r>
+      <w:proofErr w:type="spellStart"/>
+      <w:r>
+        <w:rPr>
+          <w:b/>
+          <w:bCs/>
+        </w:rPr>
+        <w:t>so</w:t>
+      </w:r>
+      <w:proofErr w:type="spellEnd"/>
+      <w:r>
+        <w:rPr>
+          <w:b/>
+          <w:bCs/>
+        </w:rPr>
+        <w:t>/encomendas</w:t>
       </w:r>
       <w:r>
         <w:rPr>
@@ -6729,19 +7710,53 @@
         </w:rPr>
         <w:t>/</w:t>
       </w:r>
-      <w:r>
-        <w:rPr>
-          <w:b/>
-          <w:bCs/>
-        </w:rPr>
-        <w:t>amazonJBM/api</w:t>
-      </w:r>
-      <w:r>
-        <w:rPr>
-          <w:b/>
-          <w:bCs/>
-        </w:rPr>
-        <w:t>/so/encomendas/por-entregar</w:t>
+      <w:proofErr w:type="spellStart"/>
+      <w:r>
+        <w:rPr>
+          <w:b/>
+          <w:bCs/>
+        </w:rPr>
+        <w:t>amazonJBM</w:t>
+      </w:r>
+      <w:proofErr w:type="spellEnd"/>
+      <w:r>
+        <w:rPr>
+          <w:b/>
+          <w:bCs/>
+        </w:rPr>
+        <w:t>/</w:t>
+      </w:r>
+      <w:proofErr w:type="spellStart"/>
+      <w:r>
+        <w:rPr>
+          <w:b/>
+          <w:bCs/>
+        </w:rPr>
+        <w:t>api</w:t>
+      </w:r>
+      <w:proofErr w:type="spellEnd"/>
+      <w:r>
+        <w:rPr>
+          <w:b/>
+          <w:bCs/>
+        </w:rPr>
+        <w:t>/</w:t>
+      </w:r>
+      <w:proofErr w:type="spellStart"/>
+      <w:r>
+        <w:rPr>
+          <w:b/>
+          <w:bCs/>
+        </w:rPr>
+        <w:t>so</w:t>
+      </w:r>
+      <w:proofErr w:type="spellEnd"/>
+      <w:r>
+        <w:rPr>
+          <w:b/>
+          <w:bCs/>
+        </w:rPr>
+        <w:t>/encomendas/por-entregar</w:t>
       </w:r>
     </w:p>
     <w:p>
@@ -6941,13 +7956,23 @@
         </w:rPr>
         <w:t>/</w:t>
       </w:r>
-      <w:r>
-        <w:rPr>
-          <w:b/>
-          <w:bCs/>
-        </w:rPr>
-        <w:t>amazonJBM/</w:t>
-      </w:r>
+      <w:proofErr w:type="spellStart"/>
+      <w:r>
+        <w:rPr>
+          <w:b/>
+          <w:bCs/>
+        </w:rPr>
+        <w:t>amazonJBM</w:t>
+      </w:r>
+      <w:proofErr w:type="spellEnd"/>
+      <w:r>
+        <w:rPr>
+          <w:b/>
+          <w:bCs/>
+        </w:rPr>
+        <w:t>/</w:t>
+      </w:r>
+      <w:proofErr w:type="spellStart"/>
       <w:r>
         <w:rPr>
           <w:b/>
@@ -6955,12 +7980,29 @@
         </w:rPr>
         <w:t>api</w:t>
       </w:r>
-      <w:r>
-        <w:rPr>
-          <w:b/>
-          <w:bCs/>
-        </w:rPr>
-        <w:t>/so/</w:t>
+      <w:proofErr w:type="spellEnd"/>
+      <w:r>
+        <w:rPr>
+          <w:b/>
+          <w:bCs/>
+        </w:rPr>
+        <w:t>/</w:t>
+      </w:r>
+      <w:proofErr w:type="spellStart"/>
+      <w:r>
+        <w:rPr>
+          <w:b/>
+          <w:bCs/>
+        </w:rPr>
+        <w:t>so</w:t>
+      </w:r>
+      <w:proofErr w:type="spellEnd"/>
+      <w:r>
+        <w:rPr>
+          <w:b/>
+          <w:bCs/>
+        </w:rPr>
+        <w:t>/</w:t>
       </w:r>
       <w:r>
         <w:rPr>
@@ -7134,13 +8176,23 @@
       <w:r>
         <w:t>/</w:t>
       </w:r>
-      <w:r>
-        <w:rPr>
-          <w:b/>
-          <w:bCs/>
-        </w:rPr>
-        <w:t>amazonJBM/</w:t>
-      </w:r>
+      <w:proofErr w:type="spellStart"/>
+      <w:r>
+        <w:rPr>
+          <w:b/>
+          <w:bCs/>
+        </w:rPr>
+        <w:t>amazonJBM</w:t>
+      </w:r>
+      <w:proofErr w:type="spellEnd"/>
+      <w:r>
+        <w:rPr>
+          <w:b/>
+          <w:bCs/>
+        </w:rPr>
+        <w:t>/</w:t>
+      </w:r>
+      <w:proofErr w:type="spellStart"/>
       <w:r>
         <w:rPr>
           <w:b/>
@@ -7148,12 +8200,29 @@
         </w:rPr>
         <w:t>api</w:t>
       </w:r>
-      <w:r>
-        <w:rPr>
-          <w:b/>
-          <w:bCs/>
-        </w:rPr>
-        <w:t>/so/encomendas/{id}</w:t>
+      <w:proofErr w:type="spellEnd"/>
+      <w:r>
+        <w:rPr>
+          <w:b/>
+          <w:bCs/>
+        </w:rPr>
+        <w:t>/</w:t>
+      </w:r>
+      <w:proofErr w:type="spellStart"/>
+      <w:r>
+        <w:rPr>
+          <w:b/>
+          <w:bCs/>
+        </w:rPr>
+        <w:t>so</w:t>
+      </w:r>
+      <w:proofErr w:type="spellEnd"/>
+      <w:r>
+        <w:rPr>
+          <w:b/>
+          <w:bCs/>
+        </w:rPr>
+        <w:t>/encomendas/{id}</w:t>
       </w:r>
     </w:p>
     <w:p>
@@ -7406,13 +8475,23 @@
         </w:rPr>
         <w:t>/</w:t>
       </w:r>
-      <w:r>
-        <w:rPr>
-          <w:b/>
-          <w:bCs/>
-        </w:rPr>
-        <w:t>amazonJBM/</w:t>
-      </w:r>
+      <w:proofErr w:type="spellStart"/>
+      <w:r>
+        <w:rPr>
+          <w:b/>
+          <w:bCs/>
+        </w:rPr>
+        <w:t>amazonJBM</w:t>
+      </w:r>
+      <w:proofErr w:type="spellEnd"/>
+      <w:r>
+        <w:rPr>
+          <w:b/>
+          <w:bCs/>
+        </w:rPr>
+        <w:t>/</w:t>
+      </w:r>
+      <w:proofErr w:type="spellStart"/>
       <w:r>
         <w:rPr>
           <w:b/>
@@ -7420,6 +8499,7 @@
         </w:rPr>
         <w:t>api</w:t>
       </w:r>
+      <w:proofErr w:type="spellEnd"/>
       <w:r>
         <w:rPr>
           <w:b/>
@@ -7432,7 +8512,23 @@
           <w:b/>
           <w:bCs/>
         </w:rPr>
-        <w:t>/so/encomendas/{id}</w:t>
+        <w:t>/</w:t>
+      </w:r>
+      <w:proofErr w:type="spellStart"/>
+      <w:r>
+        <w:rPr>
+          <w:b/>
+          <w:bCs/>
+        </w:rPr>
+        <w:t>so</w:t>
+      </w:r>
+      <w:proofErr w:type="spellEnd"/>
+      <w:r>
+        <w:rPr>
+          <w:b/>
+          <w:bCs/>
+        </w:rPr>
+        <w:t>/encomendas/{id}</w:t>
       </w:r>
     </w:p>
     <w:p>
@@ -7627,13 +8723,23 @@
         </w:rPr>
         <w:t>/</w:t>
       </w:r>
-      <w:r>
-        <w:rPr>
-          <w:b/>
-          <w:bCs/>
-        </w:rPr>
-        <w:t>amazonJBM/</w:t>
-      </w:r>
+      <w:proofErr w:type="spellStart"/>
+      <w:r>
+        <w:rPr>
+          <w:b/>
+          <w:bCs/>
+        </w:rPr>
+        <w:t>amazonJBM</w:t>
+      </w:r>
+      <w:proofErr w:type="spellEnd"/>
+      <w:r>
+        <w:rPr>
+          <w:b/>
+          <w:bCs/>
+        </w:rPr>
+        <w:t>/</w:t>
+      </w:r>
+      <w:proofErr w:type="spellStart"/>
       <w:r>
         <w:rPr>
           <w:b/>
@@ -7641,12 +8747,29 @@
         </w:rPr>
         <w:t>api</w:t>
       </w:r>
-      <w:r>
-        <w:rPr>
-          <w:b/>
-          <w:bCs/>
-        </w:rPr>
-        <w:t>/so/sensores/{</w:t>
+      <w:proofErr w:type="spellEnd"/>
+      <w:r>
+        <w:rPr>
+          <w:b/>
+          <w:bCs/>
+        </w:rPr>
+        <w:t>/</w:t>
+      </w:r>
+      <w:proofErr w:type="spellStart"/>
+      <w:r>
+        <w:rPr>
+          <w:b/>
+          <w:bCs/>
+        </w:rPr>
+        <w:t>so</w:t>
+      </w:r>
+      <w:proofErr w:type="spellEnd"/>
+      <w:r>
+        <w:rPr>
+          <w:b/>
+          <w:bCs/>
+        </w:rPr>
+        <w:t>/sensores/{</w:t>
       </w:r>
       <w:r>
         <w:rPr>
@@ -7859,13 +8982,23 @@
         </w:rPr>
         <w:t>/</w:t>
       </w:r>
-      <w:r>
-        <w:rPr>
-          <w:b/>
-          <w:bCs/>
-        </w:rPr>
-        <w:t>amazonJBM/</w:t>
-      </w:r>
+      <w:proofErr w:type="spellStart"/>
+      <w:r>
+        <w:rPr>
+          <w:b/>
+          <w:bCs/>
+        </w:rPr>
+        <w:t>amazonJBM</w:t>
+      </w:r>
+      <w:proofErr w:type="spellEnd"/>
+      <w:r>
+        <w:rPr>
+          <w:b/>
+          <w:bCs/>
+        </w:rPr>
+        <w:t>/</w:t>
+      </w:r>
+      <w:proofErr w:type="spellStart"/>
       <w:r>
         <w:rPr>
           <w:b/>
@@ -7873,12 +9006,29 @@
         </w:rPr>
         <w:t>api</w:t>
       </w:r>
-      <w:r>
-        <w:rPr>
-          <w:b/>
-          <w:bCs/>
-        </w:rPr>
-        <w:t>/so/</w:t>
+      <w:proofErr w:type="spellEnd"/>
+      <w:r>
+        <w:rPr>
+          <w:b/>
+          <w:bCs/>
+        </w:rPr>
+        <w:t>/</w:t>
+      </w:r>
+      <w:proofErr w:type="spellStart"/>
+      <w:r>
+        <w:rPr>
+          <w:b/>
+          <w:bCs/>
+        </w:rPr>
+        <w:t>so</w:t>
+      </w:r>
+      <w:proofErr w:type="spellEnd"/>
+      <w:r>
+        <w:rPr>
+          <w:b/>
+          <w:bCs/>
+        </w:rPr>
+        <w:t>/</w:t>
       </w:r>
       <w:r>
         <w:rPr>
@@ -8098,13 +9248,23 @@
         </w:rPr>
         <w:t>/</w:t>
       </w:r>
-      <w:r>
-        <w:rPr>
-          <w:b/>
-          <w:bCs/>
-        </w:rPr>
-        <w:t>amazonJBM/</w:t>
-      </w:r>
+      <w:proofErr w:type="spellStart"/>
+      <w:r>
+        <w:rPr>
+          <w:b/>
+          <w:bCs/>
+        </w:rPr>
+        <w:t>amazonJBM</w:t>
+      </w:r>
+      <w:proofErr w:type="spellEnd"/>
+      <w:r>
+        <w:rPr>
+          <w:b/>
+          <w:bCs/>
+        </w:rPr>
+        <w:t>/</w:t>
+      </w:r>
+      <w:proofErr w:type="spellStart"/>
       <w:r>
         <w:rPr>
           <w:b/>
@@ -8112,12 +9272,29 @@
         </w:rPr>
         <w:t>api</w:t>
       </w:r>
-      <w:r>
-        <w:rPr>
-          <w:b/>
-          <w:bCs/>
-        </w:rPr>
-        <w:t>/so/encomendas/alertas</w:t>
+      <w:proofErr w:type="spellEnd"/>
+      <w:r>
+        <w:rPr>
+          <w:b/>
+          <w:bCs/>
+        </w:rPr>
+        <w:t>/</w:t>
+      </w:r>
+      <w:proofErr w:type="spellStart"/>
+      <w:r>
+        <w:rPr>
+          <w:b/>
+          <w:bCs/>
+        </w:rPr>
+        <w:t>so</w:t>
+      </w:r>
+      <w:proofErr w:type="spellEnd"/>
+      <w:r>
+        <w:rPr>
+          <w:b/>
+          <w:bCs/>
+        </w:rPr>
+        <w:t>/encomendas/alertas</w:t>
       </w:r>
     </w:p>
     <w:p>
@@ -8368,7 +9545,55 @@
           <w:b/>
           <w:bCs/>
         </w:rPr>
-        <w:t>/amazonJBM/api/sac/sensor</w:t>
+        <w:t>/</w:t>
+      </w:r>
+      <w:proofErr w:type="spellStart"/>
+      <w:r>
+        <w:rPr>
+          <w:b/>
+          <w:bCs/>
+        </w:rPr>
+        <w:t>amazonJBM</w:t>
+      </w:r>
+      <w:proofErr w:type="spellEnd"/>
+      <w:r>
+        <w:rPr>
+          <w:b/>
+          <w:bCs/>
+        </w:rPr>
+        <w:t>/</w:t>
+      </w:r>
+      <w:proofErr w:type="spellStart"/>
+      <w:r>
+        <w:rPr>
+          <w:b/>
+          <w:bCs/>
+        </w:rPr>
+        <w:t>api</w:t>
+      </w:r>
+      <w:proofErr w:type="spellEnd"/>
+      <w:r>
+        <w:rPr>
+          <w:b/>
+          <w:bCs/>
+        </w:rPr>
+        <w:t>/</w:t>
+      </w:r>
+      <w:proofErr w:type="spellStart"/>
+      <w:r>
+        <w:rPr>
+          <w:b/>
+          <w:bCs/>
+        </w:rPr>
+        <w:t>sac</w:t>
+      </w:r>
+      <w:proofErr w:type="spellEnd"/>
+      <w:r>
+        <w:rPr>
+          <w:b/>
+          <w:bCs/>
+        </w:rPr>
+        <w:t>/sensor</w:t>
       </w:r>
       <w:r>
         <w:rPr>
@@ -8542,13 +9767,23 @@
       <w:r>
         <w:t>/</w:t>
       </w:r>
-      <w:r>
-        <w:rPr>
-          <w:b/>
-          <w:bCs/>
-        </w:rPr>
-        <w:t>amazonJBM/</w:t>
-      </w:r>
+      <w:proofErr w:type="spellStart"/>
+      <w:r>
+        <w:rPr>
+          <w:b/>
+          <w:bCs/>
+        </w:rPr>
+        <w:t>amazonJBM</w:t>
+      </w:r>
+      <w:proofErr w:type="spellEnd"/>
+      <w:r>
+        <w:rPr>
+          <w:b/>
+          <w:bCs/>
+        </w:rPr>
+        <w:t>/</w:t>
+      </w:r>
+      <w:proofErr w:type="spellStart"/>
       <w:r>
         <w:rPr>
           <w:b/>
@@ -8556,6 +9791,7 @@
         </w:rPr>
         <w:t>api</w:t>
       </w:r>
+      <w:proofErr w:type="spellEnd"/>
       <w:r>
         <w:rPr>
           <w:b/>
@@ -8701,13 +9937,23 @@
       <w:r>
         <w:t>/</w:t>
       </w:r>
-      <w:r>
-        <w:rPr>
-          <w:b/>
-          <w:bCs/>
-        </w:rPr>
-        <w:t>amazonJBM/</w:t>
-      </w:r>
+      <w:proofErr w:type="spellStart"/>
+      <w:r>
+        <w:rPr>
+          <w:b/>
+          <w:bCs/>
+        </w:rPr>
+        <w:t>amazonJBM</w:t>
+      </w:r>
+      <w:proofErr w:type="spellEnd"/>
+      <w:r>
+        <w:rPr>
+          <w:b/>
+          <w:bCs/>
+        </w:rPr>
+        <w:t>/</w:t>
+      </w:r>
+      <w:proofErr w:type="spellStart"/>
       <w:r>
         <w:rPr>
           <w:b/>
@@ -8715,6 +9961,7 @@
         </w:rPr>
         <w:t>api</w:t>
       </w:r>
+      <w:proofErr w:type="spellEnd"/>
       <w:r>
         <w:rPr>
           <w:b/>
@@ -8965,19 +10212,37 @@
       <w:r>
         <w:t>/</w:t>
       </w:r>
-      <w:r>
-        <w:rPr>
-          <w:b/>
-          <w:bCs/>
-        </w:rPr>
-        <w:t>amazonJBM/</w:t>
-      </w:r>
-      <w:r>
-        <w:rPr>
-          <w:b/>
-          <w:bCs/>
-        </w:rPr>
-        <w:t>api/sensor/{id</w:t>
+      <w:proofErr w:type="spellStart"/>
+      <w:r>
+        <w:rPr>
+          <w:b/>
+          <w:bCs/>
+        </w:rPr>
+        <w:t>amazonJBM</w:t>
+      </w:r>
+      <w:proofErr w:type="spellEnd"/>
+      <w:r>
+        <w:rPr>
+          <w:b/>
+          <w:bCs/>
+        </w:rPr>
+        <w:t>/</w:t>
+      </w:r>
+      <w:proofErr w:type="spellStart"/>
+      <w:r>
+        <w:rPr>
+          <w:b/>
+          <w:bCs/>
+        </w:rPr>
+        <w:t>api</w:t>
+      </w:r>
+      <w:proofErr w:type="spellEnd"/>
+      <w:r>
+        <w:rPr>
+          <w:b/>
+          <w:bCs/>
+        </w:rPr>
+        <w:t>/sensor/{id</w:t>
       </w:r>
       <w:r>
         <w:rPr>

</xml_diff>

<commit_message>
Feito SO e Sensores(Acho)
</commit_message>
<xml_diff>
--- a/Especificação da API.docx
+++ b/Especificação da API.docx
@@ -3,6 +3,9 @@
 <w:document xmlns:wpc="http://schemas.microsoft.com/office/word/2010/wordprocessingCanvas" xmlns:cx="http://schemas.microsoft.com/office/drawing/2014/chartex" xmlns:cx1="http://schemas.microsoft.com/office/drawing/2015/9/8/chartex" xmlns:cx2="http://schemas.microsoft.com/office/drawing/2015/10/21/chartex" xmlns:cx3="http://schemas.microsoft.com/office/drawing/2016/5/9/chartex" xmlns:cx4="http://schemas.microsoft.com/office/drawing/2016/5/10/chartex" xmlns:cx5="http://schemas.microsoft.com/office/drawing/2016/5/11/chartex" xmlns:cx6="http://schemas.microsoft.com/office/drawing/2016/5/12/chartex" xmlns:cx7="http://schemas.microsoft.com/office/drawing/2016/5/13/chartex" xmlns:cx8="http://schemas.microsoft.com/office/drawing/2016/5/14/chartex" xmlns:mc="http://schemas.openxmlformats.org/markup-compatibility/2006" xmlns:aink="http://schemas.microsoft.com/office/drawing/2016/ink" xmlns:am3d="http://schemas.microsoft.com/office/drawing/2017/model3d" xmlns:o="urn:schemas-microsoft-com:office:office" xmlns:oel="http://schemas.microsoft.com/office/2019/extlst" xmlns:r="http://schemas.openxmlformats.org/officeDocument/2006/relationships" xmlns:m="http://schemas.openxmlformats.org/officeDocument/2006/math" xmlns:v="urn:schemas-microsoft-com:vml" xmlns:wp14="http://schemas.microsoft.com/office/word/2010/wordprocessingDrawing" xmlns:wp="http://schemas.openxmlformats.org/drawingml/2006/wordprocessingDrawing" xmlns:w10="urn:schemas-microsoft-com:office:word" xmlns:w="http://schemas.openxmlformats.org/wordprocessingml/2006/main" xmlns:w14="http://schemas.microsoft.com/office/word/2010/wordml" xmlns:w15="http://schemas.microsoft.com/office/word/2012/wordml" xmlns:w16cex="http://schemas.microsoft.com/office/word/2018/wordml/cex" xmlns:w16cid="http://schemas.microsoft.com/office/word/2016/wordml/cid" xmlns:w16="http://schemas.microsoft.com/office/word/2018/wordml" xmlns:w16du="http://schemas.microsoft.com/office/word/2023/wordml/word16du" xmlns:w16sdtdh="http://schemas.microsoft.com/office/word/2020/wordml/sdtdatahash" xmlns:w16se="http://schemas.microsoft.com/office/word/2015/wordml/symex" xmlns:wpg="http://schemas.microsoft.com/office/word/2010/wordprocessingGroup" xmlns:wpi="http://schemas.microsoft.com/office/word/2010/wordprocessingInk" xmlns:wne="http://schemas.microsoft.com/office/word/2006/wordml" xmlns:wps="http://schemas.microsoft.com/office/word/2010/wordprocessingShape" mc:Ignorable="w14 w15 w16se w16cid w16 w16cex w16sdtdh w16du wp14">
   <w:body>
     <w:p>
+      <w:r>
+        <w:t xml:space="preserve"> </w:t>
+      </w:r>
       <w:sdt>
         <w:sdtPr>
           <w:id w:val="2050953428"/>
@@ -11,7 +14,6 @@
             <w:docPartUnique/>
           </w:docPartObj>
         </w:sdtPr>
-        <w:sdtEndPr/>
         <w:sdtContent>
           <w:r>
             <w:rPr>
@@ -162,7 +164,6 @@
                                         <w:dataBinding w:prefixMappings="xmlns:ns0='http://purl.org/dc/elements/1.1/' xmlns:ns1='http://schemas.openxmlformats.org/package/2006/metadata/core-properties' " w:xpath="/ns1:coreProperties[1]/ns0:title[1]" w:storeItemID="{6C3C8BC8-F283-45AE-878A-BAB7291924A1}"/>
                                         <w:text/>
                                       </w:sdtPr>
-                                      <w:sdtEndPr/>
                                       <w:sdtContent>
                                         <w:p>
                                           <w:pPr>
@@ -201,7 +202,6 @@
                                         <w:dataBinding w:prefixMappings="xmlns:ns0='http://purl.org/dc/elements/1.1/' xmlns:ns1='http://schemas.openxmlformats.org/package/2006/metadata/core-properties' " w:xpath="/ns1:coreProperties[1]/ns0:subject[1]" w:storeItemID="{6C3C8BC8-F283-45AE-878A-BAB7291924A1}"/>
                                         <w:text/>
                                       </w:sdtPr>
-                                      <w:sdtEndPr/>
                                       <w:sdtContent>
                                         <w:p>
                                           <w:pPr>
@@ -259,7 +259,6 @@
                                         <w:dataBinding w:prefixMappings="xmlns:ns0='http://schemas.microsoft.com/office/2006/coverPageProps' " w:xpath="/ns0:CoverPageProperties[1]/ns0:Abstract[1]" w:storeItemID="{55AF091B-3C7A-41E3-B477-F2FDAA23CFDA}"/>
                                         <w:text/>
                                       </w:sdtPr>
-                                      <w:sdtEndPr/>
                                       <w:sdtContent>
                                         <w:p>
                                           <w:pPr>
@@ -287,7 +286,6 @@
                                         <w:dataBinding w:prefixMappings="xmlns:ns0='http://purl.org/dc/elements/1.1/' xmlns:ns1='http://schemas.openxmlformats.org/package/2006/metadata/core-properties' " w:xpath="/ns1:coreProperties[1]/ns0:creator[1]" w:storeItemID="{6C3C8BC8-F283-45AE-878A-BAB7291924A1}"/>
                                         <w:text/>
                                       </w:sdtPr>
-                                      <w:sdtEndPr/>
                                       <w:sdtContent>
                                         <w:p>
                                           <w:pPr>
@@ -459,7 +457,6 @@
                                   <w:dataBinding w:prefixMappings="xmlns:ns0='http://purl.org/dc/elements/1.1/' xmlns:ns1='http://schemas.openxmlformats.org/package/2006/metadata/core-properties' " w:xpath="/ns1:coreProperties[1]/ns0:title[1]" w:storeItemID="{6C3C8BC8-F283-45AE-878A-BAB7291924A1}"/>
                                   <w:text/>
                                 </w:sdtPr>
-                                <w:sdtEndPr/>
                                 <w:sdtContent>
                                   <w:p>
                                     <w:pPr>
@@ -498,7 +495,6 @@
                                   <w:dataBinding w:prefixMappings="xmlns:ns0='http://purl.org/dc/elements/1.1/' xmlns:ns1='http://schemas.openxmlformats.org/package/2006/metadata/core-properties' " w:xpath="/ns1:coreProperties[1]/ns0:subject[1]" w:storeItemID="{6C3C8BC8-F283-45AE-878A-BAB7291924A1}"/>
                                   <w:text/>
                                 </w:sdtPr>
-                                <w:sdtEndPr/>
                                 <w:sdtContent>
                                   <w:p>
                                     <w:pPr>
@@ -556,7 +552,6 @@
                                   <w:dataBinding w:prefixMappings="xmlns:ns0='http://schemas.microsoft.com/office/2006/coverPageProps' " w:xpath="/ns0:CoverPageProperties[1]/ns0:Abstract[1]" w:storeItemID="{55AF091B-3C7A-41E3-B477-F2FDAA23CFDA}"/>
                                   <w:text/>
                                 </w:sdtPr>
-                                <w:sdtEndPr/>
                                 <w:sdtContent>
                                   <w:p>
                                     <w:pPr>
@@ -584,7 +579,6 @@
                                   <w:dataBinding w:prefixMappings="xmlns:ns0='http://purl.org/dc/elements/1.1/' xmlns:ns1='http://schemas.openxmlformats.org/package/2006/metadata/core-properties' " w:xpath="/ns1:coreProperties[1]/ns0:creator[1]" w:storeItemID="{6C3C8BC8-F283-45AE-878A-BAB7291924A1}"/>
                                   <w:text/>
                                 </w:sdtPr>
-                                <w:sdtEndPr/>
                                 <w:sdtContent>
                                   <w:p>
                                     <w:pPr>
@@ -7106,7 +7100,7 @@
           <w:noProof/>
         </w:rPr>
         <w:drawing>
-          <wp:inline distT="0" distB="0" distL="0" distR="0" wp14:anchorId="37A159ED" wp14:editId="5C2D64BA">
+          <wp:inline distT="0" distB="0" distL="0" distR="0" wp14:anchorId="37A159ED" wp14:editId="5E2B5CBA">
             <wp:extent cx="1529109" cy="2814762"/>
             <wp:effectExtent l="0" t="0" r="0" b="5080"/>
             <wp:docPr id="149732614" name="Imagem 32"/>
@@ -10605,7 +10599,6 @@
         <w:docPartUnique/>
       </w:docPartObj>
     </w:sdtPr>
-    <w:sdtEndPr/>
     <w:sdtContent>
       <w:p>
         <w:pPr>

</xml_diff>

<commit_message>
Finihs Sensores end points  specification
</commit_message>
<xml_diff>
--- a/Especificação da API.docx
+++ b/Especificação da API.docx
@@ -1866,14 +1866,27 @@
                             <w:r>
                               <w:t xml:space="preserve">Figura </w:t>
                             </w:r>
-                            <w:fldSimple w:instr=" SEQ Figura \* ARABIC ">
-                              <w:r>
-                                <w:rPr>
-                                  <w:noProof/>
-                                </w:rPr>
-                                <w:t>1</w:t>
-                              </w:r>
-                            </w:fldSimple>
+                            <w:r>
+                              <w:fldChar w:fldCharType="begin"/>
+                            </w:r>
+                            <w:r>
+                              <w:instrText xml:space="preserve"> SEQ Figura \* ARABIC </w:instrText>
+                            </w:r>
+                            <w:r>
+                              <w:fldChar w:fldCharType="separate"/>
+                            </w:r>
+                            <w:r>
+                              <w:rPr>
+                                <w:noProof/>
+                              </w:rPr>
+                              <w:t>1</w:t>
+                            </w:r>
+                            <w:r>
+                              <w:rPr>
+                                <w:noProof/>
+                              </w:rPr>
+                              <w:fldChar w:fldCharType="end"/>
+                            </w:r>
                             <w:r>
                               <w:t xml:space="preserve"> - Mapa Lógico dos Sistemas</w:t>
                             </w:r>
@@ -1918,14 +1931,27 @@
                       <w:r>
                         <w:t xml:space="preserve">Figura </w:t>
                       </w:r>
-                      <w:fldSimple w:instr=" SEQ Figura \* ARABIC ">
-                        <w:r>
-                          <w:rPr>
-                            <w:noProof/>
-                          </w:rPr>
-                          <w:t>1</w:t>
-                        </w:r>
-                      </w:fldSimple>
+                      <w:r>
+                        <w:fldChar w:fldCharType="begin"/>
+                      </w:r>
+                      <w:r>
+                        <w:instrText xml:space="preserve"> SEQ Figura \* ARABIC </w:instrText>
+                      </w:r>
+                      <w:r>
+                        <w:fldChar w:fldCharType="separate"/>
+                      </w:r>
+                      <w:r>
+                        <w:rPr>
+                          <w:noProof/>
+                        </w:rPr>
+                        <w:t>1</w:t>
+                      </w:r>
+                      <w:r>
+                        <w:rPr>
+                          <w:noProof/>
+                        </w:rPr>
+                        <w:fldChar w:fldCharType="end"/>
+                      </w:r>
                       <w:r>
                         <w:t xml:space="preserve"> - Mapa Lógico dos Sistemas</w:t>
                       </w:r>
@@ -7100,7 +7126,7 @@
           <w:noProof/>
         </w:rPr>
         <w:drawing>
-          <wp:inline distT="0" distB="0" distL="0" distR="0" wp14:anchorId="37A159ED" wp14:editId="5E2B5CBA">
+          <wp:inline distT="0" distB="0" distL="0" distR="0" wp14:anchorId="37A159ED" wp14:editId="2102F569">
             <wp:extent cx="1529109" cy="2814762"/>
             <wp:effectExtent l="0" t="0" r="0" b="5080"/>
             <wp:docPr id="149732614" name="Imagem 32"/>
@@ -9815,7 +9841,19 @@
         </w:rPr>
       </w:pPr>
       <w:r>
-        <w:t xml:space="preserve">O sistema de sensores terá acesso a </w:t>
+        <w:t xml:space="preserve">O </w:t>
+      </w:r>
+      <w:r>
+        <w:t>S</w:t>
+      </w:r>
+      <w:r>
+        <w:t xml:space="preserve">istema de </w:t>
+      </w:r>
+      <w:r>
+        <w:t>S</w:t>
+      </w:r>
+      <w:r>
+        <w:t xml:space="preserve">ensores terá acesso a </w:t>
       </w:r>
       <w:r>
         <w:rPr>
@@ -9846,7 +9884,7 @@
           <w:b/>
           <w:bCs/>
         </w:rPr>
-        <w:t>amazonJBM</w:t>
+        <w:t>backend</w:t>
       </w:r>
       <w:proofErr w:type="spellEnd"/>
       <w:r>
@@ -9884,47 +9922,21 @@
       </w:pPr>
       <w:r>
         <w:rPr>
-          <w:color w:val="FF0000"/>
-        </w:rPr>
-        <w:t xml:space="preserve">A resposta </w:t>
-      </w:r>
-      <w:r>
-        <w:rPr>
-          <w:b/>
-          <w:bCs/>
-          <w:color w:val="FF0000"/>
-        </w:rPr>
-        <w:t>devolvida</w:t>
-      </w:r>
-      <w:r>
-        <w:rPr>
-          <w:color w:val="FF0000"/>
-        </w:rPr>
-        <w:t xml:space="preserve"> por este recurso segue o seguinte formato JSON:</w:t>
-      </w:r>
-      <w:r>
-        <w:rPr>
           <w:noProof/>
-          <w:color w:val="FF0000"/>
-        </w:rPr>
-        <w:t xml:space="preserve"> </w:t>
-      </w:r>
-    </w:p>
-    <w:p>
-      <w:pPr>
-        <w:spacing w:line="276" w:lineRule="auto"/>
-        <w:ind w:firstLine="708"/>
-        <w:jc w:val="center"/>
-      </w:pPr>
-      <w:r>
-        <w:rPr>
-          <w:noProof/>
         </w:rPr>
         <w:drawing>
-          <wp:inline distT="0" distB="0" distL="0" distR="0" wp14:anchorId="67B7EF69" wp14:editId="602FD246">
-            <wp:extent cx="1620048" cy="2955785"/>
-            <wp:effectExtent l="19050" t="19050" r="18415" b="16510"/>
-            <wp:docPr id="1771329278" name="Imagem 16" descr="Uma imagem com texto, captura de ecrã, Tipo de letra, número&#10;&#10;Descrição gerada automaticamente"/>
+          <wp:anchor distT="0" distB="0" distL="114300" distR="114300" simplePos="0" relativeHeight="251695104" behindDoc="0" locked="0" layoutInCell="1" allowOverlap="1" wp14:anchorId="40BA5DF0" wp14:editId="29770C6B">
+            <wp:simplePos x="0" y="0"/>
+            <wp:positionH relativeFrom="margin">
+              <wp:align>center</wp:align>
+            </wp:positionH>
+            <wp:positionV relativeFrom="paragraph">
+              <wp:posOffset>299720</wp:posOffset>
+            </wp:positionV>
+            <wp:extent cx="2616835" cy="3308350"/>
+            <wp:effectExtent l="19050" t="19050" r="12065" b="25400"/>
+            <wp:wrapTopAndBottom/>
+            <wp:docPr id="1877305396" name="Imagem 1"/>
             <wp:cNvGraphicFramePr>
               <a:graphicFrameLocks xmlns:a="http://schemas.openxmlformats.org/drawingml/2006/main" noChangeAspect="1"/>
             </wp:cNvGraphicFramePr>
@@ -9932,10 +9944,8 @@
               <a:graphicData uri="http://schemas.openxmlformats.org/drawingml/2006/picture">
                 <pic:pic xmlns:pic="http://schemas.openxmlformats.org/drawingml/2006/picture">
                   <pic:nvPicPr>
-                    <pic:cNvPr id="1771329278" name="Imagem 16" descr="Uma imagem com texto, captura de ecrã, Tipo de letra, número&#10;&#10;Descrição gerada automaticamente"/>
-                    <pic:cNvPicPr>
-                      <a:picLocks noChangeAspect="1" noChangeArrowheads="1"/>
-                    </pic:cNvPicPr>
+                    <pic:cNvPr id="1877305396" name=""/>
+                    <pic:cNvPicPr/>
                   </pic:nvPicPr>
                   <pic:blipFill>
                     <a:blip r:embed="rId40">
@@ -9949,16 +9959,15 @@
                       <a:fillRect/>
                     </a:stretch>
                   </pic:blipFill>
-                  <pic:spPr bwMode="auto">
+                  <pic:spPr>
                     <a:xfrm>
                       <a:off x="0" y="0"/>
-                      <a:ext cx="1620048" cy="2955785"/>
+                      <a:ext cx="2616835" cy="3308350"/>
                     </a:xfrm>
                     <a:prstGeom prst="rect">
                       <a:avLst/>
                     </a:prstGeom>
-                    <a:noFill/>
-                    <a:ln>
+                    <a:ln w="6350">
                       <a:solidFill>
                         <a:schemeClr val="tx1"/>
                       </a:solidFill>
@@ -9967,9 +9976,42 @@
                 </pic:pic>
               </a:graphicData>
             </a:graphic>
-          </wp:inline>
+            <wp14:sizeRelH relativeFrom="page">
+              <wp14:pctWidth>0</wp14:pctWidth>
+            </wp14:sizeRelH>
+            <wp14:sizeRelV relativeFrom="page">
+              <wp14:pctHeight>0</wp14:pctHeight>
+            </wp14:sizeRelV>
+          </wp:anchor>
         </w:drawing>
       </w:r>
+      <w:r>
+        <w:t xml:space="preserve">A resposta </w:t>
+      </w:r>
+      <w:r>
+        <w:rPr>
+          <w:b/>
+          <w:bCs/>
+        </w:rPr>
+        <w:t>devolvida</w:t>
+      </w:r>
+      <w:r>
+        <w:t xml:space="preserve"> por este recurso segue o seguinte formato JSON:</w:t>
+      </w:r>
+      <w:r>
+        <w:rPr>
+          <w:noProof/>
+          <w:color w:val="FF0000"/>
+        </w:rPr>
+        <w:t xml:space="preserve"> </w:t>
+      </w:r>
+    </w:p>
+    <w:p>
+      <w:pPr>
+        <w:spacing w:line="276" w:lineRule="auto"/>
+        <w:ind w:firstLine="708"/>
+        <w:jc w:val="center"/>
+      </w:pPr>
     </w:p>
     <w:p>
       <w:pPr>
@@ -9989,9 +10031,29 @@
         <w:t xml:space="preserve">O </w:t>
       </w:r>
       <w:r>
-        <w:t xml:space="preserve">sistema de sensores poderá alterar o valor de um sensor </w:t>
-      </w:r>
-      <w:r>
+        <w:t>S</w:t>
+      </w:r>
+      <w:r>
+        <w:t xml:space="preserve">istema de </w:t>
+      </w:r>
+      <w:r>
+        <w:t>S</w:t>
+      </w:r>
+      <w:r>
+        <w:t xml:space="preserve">ensores poderá </w:t>
+      </w:r>
+      <w:r>
+        <w:rPr>
+          <w:b/>
+          <w:bCs/>
+        </w:rPr>
+        <w:t xml:space="preserve">alterar o valor de um sensor </w:t>
+      </w:r>
+      <w:r>
+        <w:rPr>
+          <w:b/>
+          <w:bCs/>
+        </w:rPr>
         <w:t>específico</w:t>
       </w:r>
       <w:r>
@@ -10016,7 +10078,7 @@
           <w:b/>
           <w:bCs/>
         </w:rPr>
-        <w:t>amazonJBM</w:t>
+        <w:t>backend</w:t>
       </w:r>
       <w:proofErr w:type="spellEnd"/>
       <w:r>
@@ -10068,36 +10130,22 @@
         </w:rPr>
       </w:pPr>
       <w:r>
-        <w:t xml:space="preserve">O corpo do </w:t>
-      </w:r>
-      <w:r>
-        <w:rPr>
-          <w:b/>
-          <w:bCs/>
-        </w:rPr>
-        <w:t>pedido</w:t>
-      </w:r>
-      <w:r>
-        <w:t xml:space="preserve"> recebido tem o seguinte formato JSON:</w:t>
-      </w:r>
-    </w:p>
-    <w:p>
-      <w:pPr>
-        <w:spacing w:line="276" w:lineRule="auto"/>
-        <w:jc w:val="center"/>
-        <w:rPr>
-          <w:color w:val="FF0000"/>
-        </w:rPr>
-      </w:pPr>
-      <w:r>
         <w:rPr>
           <w:noProof/>
         </w:rPr>
         <w:drawing>
-          <wp:inline distT="0" distB="0" distL="0" distR="0" wp14:anchorId="09AC326F" wp14:editId="2E17813A">
-            <wp:extent cx="1385570" cy="775970"/>
-            <wp:effectExtent l="19050" t="19050" r="24130" b="24130"/>
-            <wp:docPr id="1433224739" name="Imagem 5" descr="Uma imagem com Tipo de letra, texto, branco, design&#10;&#10;Descrição gerada automaticamente"/>
+          <wp:anchor distT="0" distB="0" distL="114300" distR="114300" simplePos="0" relativeHeight="251699200" behindDoc="0" locked="0" layoutInCell="1" allowOverlap="1" wp14:anchorId="78D83C1F" wp14:editId="613163D9">
+            <wp:simplePos x="0" y="0"/>
+            <wp:positionH relativeFrom="margin">
+              <wp:align>center</wp:align>
+            </wp:positionH>
+            <wp:positionV relativeFrom="paragraph">
+              <wp:posOffset>334227</wp:posOffset>
+            </wp:positionV>
+            <wp:extent cx="1485900" cy="769722"/>
+            <wp:effectExtent l="19050" t="19050" r="19050" b="11430"/>
+            <wp:wrapTopAndBottom/>
+            <wp:docPr id="183056076" name="Imagem 1"/>
             <wp:cNvGraphicFramePr>
               <a:graphicFrameLocks xmlns:a="http://schemas.openxmlformats.org/drawingml/2006/main" noChangeAspect="1"/>
             </wp:cNvGraphicFramePr>
@@ -10105,10 +10153,8 @@
               <a:graphicData uri="http://schemas.openxmlformats.org/drawingml/2006/picture">
                 <pic:pic xmlns:pic="http://schemas.openxmlformats.org/drawingml/2006/picture">
                   <pic:nvPicPr>
-                    <pic:cNvPr id="1433224739" name="Imagem 5" descr="Uma imagem com Tipo de letra, texto, branco, design&#10;&#10;Descrição gerada automaticamente"/>
-                    <pic:cNvPicPr>
-                      <a:picLocks noChangeAspect="1" noChangeArrowheads="1"/>
-                    </pic:cNvPicPr>
+                    <pic:cNvPr id="183056076" name=""/>
+                    <pic:cNvPicPr/>
                   </pic:nvPicPr>
                   <pic:blipFill>
                     <a:blip r:embed="rId41">
@@ -10118,21 +10164,19 @@
                         </a:ext>
                       </a:extLst>
                     </a:blip>
-                    <a:srcRect/>
                     <a:stretch>
                       <a:fillRect/>
                     </a:stretch>
                   </pic:blipFill>
-                  <pic:spPr bwMode="auto">
+                  <pic:spPr>
                     <a:xfrm>
                       <a:off x="0" y="0"/>
-                      <a:ext cx="1385570" cy="775970"/>
+                      <a:ext cx="1485900" cy="769722"/>
                     </a:xfrm>
                     <a:prstGeom prst="rect">
                       <a:avLst/>
                     </a:prstGeom>
-                    <a:noFill/>
-                    <a:ln>
+                    <a:ln w="6350">
                       <a:solidFill>
                         <a:schemeClr val="tx1"/>
                       </a:solidFill>
@@ -10141,9 +10185,37 @@
                 </pic:pic>
               </a:graphicData>
             </a:graphic>
-          </wp:inline>
+            <wp14:sizeRelH relativeFrom="page">
+              <wp14:pctWidth>0</wp14:pctWidth>
+            </wp14:sizeRelH>
+            <wp14:sizeRelV relativeFrom="page">
+              <wp14:pctHeight>0</wp14:pctHeight>
+            </wp14:sizeRelV>
+          </wp:anchor>
         </w:drawing>
       </w:r>
+      <w:r>
+        <w:t xml:space="preserve">O corpo do </w:t>
+      </w:r>
+      <w:r>
+        <w:rPr>
+          <w:b/>
+          <w:bCs/>
+        </w:rPr>
+        <w:t>pedido</w:t>
+      </w:r>
+      <w:r>
+        <w:t xml:space="preserve"> recebido tem o seguinte formato JSON:</w:t>
+      </w:r>
+    </w:p>
+    <w:p>
+      <w:pPr>
+        <w:spacing w:line="276" w:lineRule="auto"/>
+        <w:jc w:val="center"/>
+        <w:rPr>
+          <w:color w:val="FF0000"/>
+        </w:rPr>
+      </w:pPr>
     </w:p>
     <w:p>
       <w:pPr>
@@ -10155,43 +10227,22 @@
         </w:rPr>
       </w:pPr>
       <w:r>
-        <w:t xml:space="preserve">A resposta </w:t>
-      </w:r>
-      <w:r>
-        <w:rPr>
-          <w:b/>
-          <w:bCs/>
-        </w:rPr>
-        <w:t>devolvida</w:t>
-      </w:r>
-      <w:r>
-        <w:t xml:space="preserve"> por este recurso segue o seguinte formato JSON:</w:t>
-      </w:r>
-      <w:r>
         <w:rPr>
           <w:noProof/>
         </w:rPr>
-        <w:t xml:space="preserve"> </w:t>
-      </w:r>
-    </w:p>
-    <w:p>
-      <w:pPr>
-        <w:spacing w:line="276" w:lineRule="auto"/>
-        <w:ind w:firstLine="708"/>
-        <w:jc w:val="center"/>
-        <w:rPr>
-          <w:noProof/>
-        </w:rPr>
-      </w:pPr>
-      <w:r>
-        <w:rPr>
-          <w:noProof/>
-        </w:rPr>
         <w:drawing>
-          <wp:inline distT="0" distB="0" distL="0" distR="0" wp14:anchorId="3601F860" wp14:editId="04A24522">
-            <wp:extent cx="2209800" cy="1800860"/>
-            <wp:effectExtent l="19050" t="19050" r="19050" b="27940"/>
-            <wp:docPr id="655186177" name="Imagem 6" descr="Uma imagem com texto, Tipo de letra, captura de ecrã, branco&#10;&#10;Descrição gerada automaticamente"/>
+          <wp:anchor distT="0" distB="0" distL="114300" distR="114300" simplePos="0" relativeHeight="251696128" behindDoc="0" locked="0" layoutInCell="1" allowOverlap="1" wp14:anchorId="039D699D" wp14:editId="1A0FDA7F">
+            <wp:simplePos x="0" y="0"/>
+            <wp:positionH relativeFrom="margin">
+              <wp:align>center</wp:align>
+            </wp:positionH>
+            <wp:positionV relativeFrom="paragraph">
+              <wp:posOffset>323576</wp:posOffset>
+            </wp:positionV>
+            <wp:extent cx="3016250" cy="1250950"/>
+            <wp:effectExtent l="19050" t="19050" r="12700" b="25400"/>
+            <wp:wrapTopAndBottom/>
+            <wp:docPr id="1073532995" name="Imagem 1"/>
             <wp:cNvGraphicFramePr>
               <a:graphicFrameLocks xmlns:a="http://schemas.openxmlformats.org/drawingml/2006/main" noChangeAspect="1"/>
             </wp:cNvGraphicFramePr>
@@ -10199,10 +10250,8 @@
               <a:graphicData uri="http://schemas.openxmlformats.org/drawingml/2006/picture">
                 <pic:pic xmlns:pic="http://schemas.openxmlformats.org/drawingml/2006/picture">
                   <pic:nvPicPr>
-                    <pic:cNvPr id="655186177" name="Imagem 6" descr="Uma imagem com texto, Tipo de letra, captura de ecrã, branco&#10;&#10;Descrição gerada automaticamente"/>
-                    <pic:cNvPicPr>
-                      <a:picLocks noChangeAspect="1" noChangeArrowheads="1"/>
-                    </pic:cNvPicPr>
+                    <pic:cNvPr id="1073532995" name=""/>
+                    <pic:cNvPicPr/>
                   </pic:nvPicPr>
                   <pic:blipFill>
                     <a:blip r:embed="rId42">
@@ -10212,21 +10261,19 @@
                         </a:ext>
                       </a:extLst>
                     </a:blip>
-                    <a:srcRect/>
                     <a:stretch>
                       <a:fillRect/>
                     </a:stretch>
                   </pic:blipFill>
-                  <pic:spPr bwMode="auto">
+                  <pic:spPr>
                     <a:xfrm>
                       <a:off x="0" y="0"/>
-                      <a:ext cx="2209800" cy="1800860"/>
+                      <a:ext cx="3016250" cy="1250950"/>
                     </a:xfrm>
                     <a:prstGeom prst="rect">
                       <a:avLst/>
                     </a:prstGeom>
-                    <a:noFill/>
-                    <a:ln>
+                    <a:ln w="6350">
                       <a:solidFill>
                         <a:schemeClr val="tx1"/>
                       </a:solidFill>
@@ -10235,9 +10282,44 @@
                 </pic:pic>
               </a:graphicData>
             </a:graphic>
-          </wp:inline>
+            <wp14:sizeRelH relativeFrom="page">
+              <wp14:pctWidth>0</wp14:pctWidth>
+            </wp14:sizeRelH>
+            <wp14:sizeRelV relativeFrom="page">
+              <wp14:pctHeight>0</wp14:pctHeight>
+            </wp14:sizeRelV>
+          </wp:anchor>
         </w:drawing>
       </w:r>
+      <w:r>
+        <w:t xml:space="preserve">A resposta </w:t>
+      </w:r>
+      <w:r>
+        <w:rPr>
+          <w:b/>
+          <w:bCs/>
+        </w:rPr>
+        <w:t>devolvida</w:t>
+      </w:r>
+      <w:r>
+        <w:t xml:space="preserve"> por este recurso segue o seguinte formato JSON:</w:t>
+      </w:r>
+      <w:r>
+        <w:rPr>
+          <w:noProof/>
+        </w:rPr>
+        <w:t xml:space="preserve"> </w:t>
+      </w:r>
+    </w:p>
+    <w:p>
+      <w:pPr>
+        <w:spacing w:line="276" w:lineRule="auto"/>
+        <w:ind w:firstLine="708"/>
+        <w:jc w:val="center"/>
+        <w:rPr>
+          <w:noProof/>
+        </w:rPr>
+      </w:pPr>
       <w:r>
         <w:rPr>
           <w:noProof/>
@@ -10261,7 +10343,32 @@
       </w:pPr>
       <w:r>
         <w:lastRenderedPageBreak/>
-        <w:t xml:space="preserve">Um sensor antes de ser desativado devido ao baixo nível de bateria, o mesmo envia um pedido através do protocolo HTTP, verbo </w:t>
+        <w:t>O Sistema de Sensores, quando deteta um</w:t>
+      </w:r>
+      <w:r>
+        <w:t xml:space="preserve"> baixo nível de bateria</w:t>
+      </w:r>
+      <w:r>
+        <w:t xml:space="preserve"> num determinado sensor</w:t>
+      </w:r>
+      <w:r>
+        <w:t>,</w:t>
+      </w:r>
+      <w:r>
+        <w:t xml:space="preserve"> </w:t>
+      </w:r>
+      <w:r>
+        <w:rPr>
+          <w:b/>
+          <w:bCs/>
+        </w:rPr>
+        <w:t>altera o seu estado para desativado</w:t>
+      </w:r>
+      <w:r>
+        <w:t xml:space="preserve"> </w:t>
+      </w:r>
+      <w:r>
+        <w:t xml:space="preserve">através do protocolo HTTP, verbo </w:t>
       </w:r>
       <w:r>
         <w:rPr>
@@ -10281,55 +10388,6 @@
       </w:r>
       <w:r>
         <w:t xml:space="preserve">tio: </w:t>
-      </w:r>
-      <w:r>
-        <w:t>/</w:t>
-      </w:r>
-      <w:proofErr w:type="spellStart"/>
-      <w:r>
-        <w:rPr>
-          <w:b/>
-          <w:bCs/>
-        </w:rPr>
-        <w:t>amazonJBM</w:t>
-      </w:r>
-      <w:proofErr w:type="spellEnd"/>
-      <w:r>
-        <w:rPr>
-          <w:b/>
-          <w:bCs/>
-        </w:rPr>
-        <w:t>/</w:t>
-      </w:r>
-      <w:proofErr w:type="spellStart"/>
-      <w:r>
-        <w:rPr>
-          <w:b/>
-          <w:bCs/>
-        </w:rPr>
-        <w:t>api</w:t>
-      </w:r>
-      <w:proofErr w:type="spellEnd"/>
-      <w:r>
-        <w:rPr>
-          <w:b/>
-          <w:bCs/>
-        </w:rPr>
-        <w:t>/sensor/{id</w:t>
-      </w:r>
-      <w:r>
-        <w:rPr>
-          <w:b/>
-          <w:bCs/>
-        </w:rPr>
-        <w:t>}</w:t>
-      </w:r>
-      <w:r>
-        <w:rPr>
-          <w:b/>
-          <w:bCs/>
-        </w:rPr>
-        <w:t>/desativar</w:t>
       </w:r>
     </w:p>
     <w:p>
@@ -10337,36 +10395,88 @@
         <w:pStyle w:val="PargrafodaLista"/>
         <w:spacing w:line="276" w:lineRule="auto"/>
         <w:jc w:val="both"/>
-      </w:pPr>
-      <w:bookmarkStart w:id="9" w:name="_Hlk180507969"/>
+        <w:rPr>
+          <w:b/>
+          <w:bCs/>
+          <w:lang w:val="en-US"/>
+        </w:rPr>
+      </w:pPr>
+      <w:r>
+        <w:rPr>
+          <w:lang w:val="en-US"/>
+        </w:rPr>
+        <w:t>/</w:t>
+      </w:r>
+      <w:r>
+        <w:rPr>
+          <w:b/>
+          <w:bCs/>
+          <w:lang w:val="en-US"/>
+        </w:rPr>
+        <w:pgNum/>
+        <w:t>backend</w:t>
+      </w:r>
+      <w:r>
+        <w:rPr>
+          <w:b/>
+          <w:bCs/>
+          <w:lang w:val="en-US"/>
+        </w:rPr>
+        <w:t>/</w:t>
+      </w:r>
+      <w:proofErr w:type="spellStart"/>
+      <w:r>
+        <w:rPr>
+          <w:b/>
+          <w:bCs/>
+          <w:lang w:val="en-US"/>
+        </w:rPr>
+        <w:t>api</w:t>
+      </w:r>
+      <w:proofErr w:type="spellEnd"/>
+      <w:r>
+        <w:rPr>
+          <w:b/>
+          <w:bCs/>
+          <w:lang w:val="en-US"/>
+        </w:rPr>
+        <w:t>/sensor/{id}</w:t>
+      </w:r>
+      <w:r>
+        <w:rPr>
+          <w:b/>
+          <w:bCs/>
+          <w:lang w:val="en-US"/>
+        </w:rPr>
+        <w:t>/</w:t>
+      </w:r>
+      <w:proofErr w:type="spellStart"/>
+      <w:r>
+        <w:rPr>
+          <w:b/>
+          <w:bCs/>
+          <w:lang w:val="en-US"/>
+        </w:rPr>
+        <w:t>desativa</w:t>
+      </w:r>
+      <w:proofErr w:type="spellEnd"/>
     </w:p>
     <w:p>
       <w:pPr>
         <w:pStyle w:val="PargrafodaLista"/>
         <w:spacing w:line="276" w:lineRule="auto"/>
         <w:jc w:val="both"/>
-      </w:pPr>
-      <w:r>
-        <w:t xml:space="preserve">O corpo do </w:t>
-      </w:r>
-      <w:r>
-        <w:rPr>
-          <w:b/>
-          <w:bCs/>
-        </w:rPr>
-        <w:t>pedido</w:t>
-      </w:r>
-      <w:r>
-        <w:t xml:space="preserve"> recebido tem o seguinte formato JSON:</w:t>
-      </w:r>
-    </w:p>
-    <w:p>
-      <w:pPr>
+        <w:rPr>
+          <w:lang w:val="en-US"/>
+        </w:rPr>
+      </w:pPr>
+      <w:bookmarkStart w:id="9" w:name="_Hlk180507969"/>
+    </w:p>
+    <w:p>
+      <w:pPr>
+        <w:pStyle w:val="PargrafodaLista"/>
         <w:spacing w:line="276" w:lineRule="auto"/>
-        <w:jc w:val="center"/>
-        <w:rPr>
-          <w:color w:val="FF0000"/>
-        </w:rPr>
+        <w:jc w:val="both"/>
       </w:pPr>
       <w:r>
         <w:rPr>
@@ -10374,9 +10484,17 @@
           <w:color w:val="FF0000"/>
         </w:rPr>
         <w:drawing>
-          <wp:inline distT="0" distB="0" distL="0" distR="0" wp14:anchorId="473870D6" wp14:editId="5B4DA94B">
-            <wp:extent cx="2105660" cy="581660"/>
-            <wp:effectExtent l="19050" t="19050" r="27940" b="27940"/>
+          <wp:anchor distT="0" distB="0" distL="114300" distR="114300" simplePos="0" relativeHeight="251698176" behindDoc="0" locked="0" layoutInCell="1" allowOverlap="1" wp14:anchorId="473870D6" wp14:editId="25591825">
+            <wp:simplePos x="0" y="0"/>
+            <wp:positionH relativeFrom="margin">
+              <wp:align>center</wp:align>
+            </wp:positionH>
+            <wp:positionV relativeFrom="paragraph">
+              <wp:posOffset>377351</wp:posOffset>
+            </wp:positionV>
+            <wp:extent cx="2507971" cy="692793"/>
+            <wp:effectExtent l="19050" t="19050" r="26035" b="12065"/>
+            <wp:wrapTopAndBottom/>
             <wp:docPr id="1260848558" name="Imagem 8" descr="Uma imagem com texto, Tipo de letra, branco, design&#10;&#10;Descrição gerada automaticamente"/>
             <wp:cNvGraphicFramePr>
               <a:graphicFrameLocks xmlns:a="http://schemas.openxmlformats.org/drawingml/2006/main" noChangeAspect="1"/>
@@ -10406,13 +10524,13 @@
                   <pic:spPr bwMode="auto">
                     <a:xfrm>
                       <a:off x="0" y="0"/>
-                      <a:ext cx="2105660" cy="581660"/>
+                      <a:ext cx="2507971" cy="692793"/>
                     </a:xfrm>
                     <a:prstGeom prst="rect">
                       <a:avLst/>
                     </a:prstGeom>
                     <a:noFill/>
-                    <a:ln>
+                    <a:ln w="6350">
                       <a:solidFill>
                         <a:schemeClr val="tx1"/>
                       </a:solidFill>
@@ -10421,9 +10539,37 @@
                 </pic:pic>
               </a:graphicData>
             </a:graphic>
-          </wp:inline>
+            <wp14:sizeRelH relativeFrom="page">
+              <wp14:pctWidth>0</wp14:pctWidth>
+            </wp14:sizeRelH>
+            <wp14:sizeRelV relativeFrom="page">
+              <wp14:pctHeight>0</wp14:pctHeight>
+            </wp14:sizeRelV>
+          </wp:anchor>
         </w:drawing>
       </w:r>
+      <w:r>
+        <w:t xml:space="preserve">O corpo do </w:t>
+      </w:r>
+      <w:r>
+        <w:rPr>
+          <w:b/>
+          <w:bCs/>
+        </w:rPr>
+        <w:t>pedido</w:t>
+      </w:r>
+      <w:r>
+        <w:t xml:space="preserve"> recebido tem o seguinte formato JSON:</w:t>
+      </w:r>
+    </w:p>
+    <w:p>
+      <w:pPr>
+        <w:spacing w:line="276" w:lineRule="auto"/>
+        <w:jc w:val="center"/>
+        <w:rPr>
+          <w:color w:val="FF0000"/>
+        </w:rPr>
+      </w:pPr>
     </w:p>
     <w:p>
       <w:pPr>
@@ -10494,19 +10640,27 @@
           <w:noProof/>
           <w:color w:val="00B050"/>
         </w:rPr>
-        <w:t xml:space="preserve">- </w:t>
+        <w:t>–</w:t>
       </w:r>
       <w:r>
         <w:rPr>
           <w:noProof/>
           <w:color w:val="00B050"/>
         </w:rPr>
+        <w:t xml:space="preserve"> </w:t>
+      </w:r>
+      <w:r>
+        <w:rPr>
+          <w:noProof/>
+          <w:color w:val="00B050"/>
+        </w:rPr>
         <w:t xml:space="preserve">OK </w:t>
       </w:r>
     </w:p>
     <w:p>
       <w:pPr>
         <w:ind w:left="708"/>
+        <w:jc w:val="both"/>
       </w:pPr>
       <w:r>
         <w:t xml:space="preserve">Em caso de insucesso, a resposta </w:t>
@@ -10533,26 +10687,290 @@
       </w:pPr>
     </w:p>
     <w:p>
-      <w:r>
+      <w:pPr>
+        <w:pStyle w:val="PargrafodaLista"/>
+        <w:numPr>
+          <w:ilvl w:val="0"/>
+          <w:numId w:val="2"/>
+        </w:numPr>
+        <w:jc w:val="both"/>
+      </w:pPr>
+      <w:r>
+        <w:t xml:space="preserve">Um sensor quando deteta um inconveniente com uma encomenda, </w:t>
+      </w:r>
+      <w:r>
+        <w:rPr>
+          <w:b/>
+          <w:bCs/>
+        </w:rPr>
+        <w:t>cria um alerta</w:t>
+      </w:r>
+      <w:r>
+        <w:t xml:space="preserve"> através do protocolo HTTP, verbo </w:t>
+      </w:r>
+      <w:r>
+        <w:rPr>
+          <w:b/>
+          <w:bCs/>
+        </w:rPr>
+        <w:t>POST</w:t>
+      </w:r>
+      <w:r>
+        <w:t xml:space="preserve"> para o sítio:</w:t>
+      </w:r>
+    </w:p>
+    <w:p>
+      <w:pPr>
+        <w:pStyle w:val="PargrafodaLista"/>
+        <w:jc w:val="both"/>
+        <w:rPr>
+          <w:b/>
+          <w:bCs/>
+        </w:rPr>
+      </w:pPr>
+      <w:r>
+        <w:rPr>
+          <w:b/>
+          <w:bCs/>
+        </w:rPr>
+        <w:t>/</w:t>
+      </w:r>
+      <w:proofErr w:type="spellStart"/>
+      <w:r>
+        <w:rPr>
+          <w:b/>
+          <w:bCs/>
+        </w:rPr>
+        <w:t>backend</w:t>
+      </w:r>
+      <w:proofErr w:type="spellEnd"/>
+      <w:r>
+        <w:rPr>
+          <w:b/>
+          <w:bCs/>
+        </w:rPr>
+        <w:t>/</w:t>
+      </w:r>
+      <w:proofErr w:type="spellStart"/>
+      <w:r>
+        <w:rPr>
+          <w:b/>
+          <w:bCs/>
+        </w:rPr>
+        <w:t>api</w:t>
+      </w:r>
+      <w:proofErr w:type="spellEnd"/>
+      <w:r>
+        <w:rPr>
+          <w:b/>
+          <w:bCs/>
+        </w:rPr>
+        <w:t>/sensor</w:t>
+      </w:r>
+    </w:p>
+    <w:p>
+      <w:pPr>
+        <w:pStyle w:val="PargrafodaLista"/>
+        <w:rPr>
+          <w:b/>
+          <w:bCs/>
+        </w:rPr>
+      </w:pPr>
+    </w:p>
+    <w:p>
+      <w:pPr>
+        <w:pStyle w:val="PargrafodaLista"/>
+      </w:pPr>
+      <w:r>
+        <w:t xml:space="preserve">O corpo o </w:t>
+      </w:r>
+      <w:r>
+        <w:rPr>
+          <w:b/>
+          <w:bCs/>
+        </w:rPr>
+        <w:t>pedido</w:t>
+      </w:r>
+      <w:r>
+        <w:t xml:space="preserve"> recebido tem o seguinte formato JSON:</w:t>
+      </w:r>
+    </w:p>
+    <w:p>
+      <w:pPr>
+        <w:pStyle w:val="PargrafodaLista"/>
+      </w:pPr>
+      <w:r>
+        <w:rPr>
+          <w:noProof/>
+        </w:rPr>
+        <w:drawing>
+          <wp:anchor distT="0" distB="0" distL="114300" distR="114300" simplePos="0" relativeHeight="251697152" behindDoc="0" locked="0" layoutInCell="1" allowOverlap="1" wp14:anchorId="16B84D6D" wp14:editId="6B248A01">
+            <wp:simplePos x="0" y="0"/>
+            <wp:positionH relativeFrom="margin">
+              <wp:align>center</wp:align>
+            </wp:positionH>
+            <wp:positionV relativeFrom="paragraph">
+              <wp:posOffset>219710</wp:posOffset>
+            </wp:positionV>
+            <wp:extent cx="4056380" cy="1193800"/>
+            <wp:effectExtent l="19050" t="19050" r="20320" b="25400"/>
+            <wp:wrapTopAndBottom/>
+            <wp:docPr id="1932683309" name="Imagem 1"/>
+            <wp:cNvGraphicFramePr>
+              <a:graphicFrameLocks xmlns:a="http://schemas.openxmlformats.org/drawingml/2006/main" noChangeAspect="1"/>
+            </wp:cNvGraphicFramePr>
+            <a:graphic xmlns:a="http://schemas.openxmlformats.org/drawingml/2006/main">
+              <a:graphicData uri="http://schemas.openxmlformats.org/drawingml/2006/picture">
+                <pic:pic xmlns:pic="http://schemas.openxmlformats.org/drawingml/2006/picture">
+                  <pic:nvPicPr>
+                    <pic:cNvPr id="1932683309" name=""/>
+                    <pic:cNvPicPr/>
+                  </pic:nvPicPr>
+                  <pic:blipFill>
+                    <a:blip r:embed="rId44">
+                      <a:extLst>
+                        <a:ext uri="{28A0092B-C50C-407E-A947-70E740481C1C}">
+                          <a14:useLocalDpi xmlns:a14="http://schemas.microsoft.com/office/drawing/2010/main" val="0"/>
+                        </a:ext>
+                      </a:extLst>
+                    </a:blip>
+                    <a:stretch>
+                      <a:fillRect/>
+                    </a:stretch>
+                  </pic:blipFill>
+                  <pic:spPr>
+                    <a:xfrm>
+                      <a:off x="0" y="0"/>
+                      <a:ext cx="4056380" cy="1193800"/>
+                    </a:xfrm>
+                    <a:prstGeom prst="rect">
+                      <a:avLst/>
+                    </a:prstGeom>
+                    <a:ln w="6350">
+                      <a:solidFill>
+                        <a:schemeClr val="tx1"/>
+                      </a:solidFill>
+                    </a:ln>
+                  </pic:spPr>
+                </pic:pic>
+              </a:graphicData>
+            </a:graphic>
+            <wp14:sizeRelH relativeFrom="page">
+              <wp14:pctWidth>0</wp14:pctWidth>
+            </wp14:sizeRelH>
+            <wp14:sizeRelV relativeFrom="page">
+              <wp14:pctHeight>0</wp14:pctHeight>
+            </wp14:sizeRelV>
+          </wp:anchor>
+        </w:drawing>
+      </w:r>
+    </w:p>
+    <w:p>
+      <w:pPr>
+        <w:pStyle w:val="PargrafodaLista"/>
+      </w:pPr>
+    </w:p>
+    <w:p>
+      <w:pPr>
+        <w:spacing w:line="276" w:lineRule="auto"/>
+        <w:ind w:firstLine="708"/>
+        <w:jc w:val="both"/>
+      </w:pPr>
+      <w:r>
+        <w:t xml:space="preserve">A resposta </w:t>
+      </w:r>
+      <w:r>
+        <w:rPr>
+          <w:b/>
+          <w:bCs/>
+        </w:rPr>
+        <w:t>devolvida</w:t>
+      </w:r>
+      <w:r>
+        <w:t xml:space="preserve"> por este recurso, em caso de sucesso é o seguinte código HTTP:</w:t>
+      </w:r>
+    </w:p>
+    <w:p>
+      <w:pPr>
+        <w:spacing w:line="276" w:lineRule="auto"/>
+        <w:jc w:val="both"/>
+        <w:rPr>
+          <w:noProof/>
+          <w:color w:val="00B050"/>
+        </w:rPr>
+      </w:pPr>
+      <w:r>
+        <w:rPr>
+          <w:color w:val="FF0000"/>
+        </w:rPr>
         <w:tab/>
       </w:r>
       <w:r>
         <w:rPr>
-          <w:color w:val="FF0000"/>
-          <w:u w:val="single"/>
-        </w:rPr>
-        <w:t>Criar um alerta</w:t>
-      </w:r>
-      <w:r>
-        <w:rPr>
-          <w:color w:val="FF0000"/>
-          <w:u w:val="single"/>
-        </w:rPr>
-        <w:t xml:space="preserve"> POST</w:t>
-      </w:r>
+          <w:noProof/>
+        </w:rPr>
+        <w:t>Response</w:t>
+      </w:r>
+      <w:r>
+        <w:rPr>
+          <w:noProof/>
+        </w:rPr>
+        <w:t>:</w:t>
+      </w:r>
+      <w:r>
+        <w:rPr>
+          <w:noProof/>
+        </w:rPr>
+        <w:t xml:space="preserve"> </w:t>
+      </w:r>
+      <w:r>
+        <w:rPr>
+          <w:noProof/>
+          <w:color w:val="00B050"/>
+        </w:rPr>
+        <w:t xml:space="preserve">200 </w:t>
+      </w:r>
+      <w:r>
+        <w:rPr>
+          <w:noProof/>
+          <w:color w:val="00B050"/>
+        </w:rPr>
+        <w:t xml:space="preserve">– </w:t>
+      </w:r>
+      <w:r>
+        <w:rPr>
+          <w:noProof/>
+          <w:color w:val="00B050"/>
+        </w:rPr>
+        <w:t xml:space="preserve">OK </w:t>
+      </w:r>
+    </w:p>
+    <w:p>
+      <w:pPr>
+        <w:ind w:left="708"/>
+        <w:jc w:val="both"/>
+      </w:pPr>
+      <w:r>
+        <w:t xml:space="preserve">Em caso de insucesso, a resposta </w:t>
+      </w:r>
+      <w:r>
+        <w:rPr>
+          <w:b/>
+          <w:bCs/>
+        </w:rPr>
+        <w:t>devolvida</w:t>
+      </w:r>
+      <w:r>
+        <w:t xml:space="preserve"> por este recurso retorna um código de erro apropriado utilizado pelo HTTP.</w:t>
+      </w:r>
+    </w:p>
+    <w:p>
+      <w:pPr>
+        <w:pStyle w:val="PargrafodaLista"/>
+      </w:pPr>
     </w:p>
     <w:sectPr>
-      <w:footerReference w:type="default" r:id="rId44"/>
+      <w:footerReference w:type="default" r:id="rId45"/>
       <w:pgSz w:w="11906" w:h="16838"/>
       <w:pgMar w:top="1417" w:right="1701" w:bottom="1417" w:left="1701" w:header="708" w:footer="708" w:gutter="0"/>
       <w:pgNumType w:start="0"/>
@@ -11736,7 +12154,7 @@
   <w:style w:type="paragraph" w:default="1" w:styleId="Normal">
     <w:name w:val="Normal"/>
     <w:qFormat/>
-    <w:rsid w:val="00E127F9"/>
+    <w:rsid w:val="00C356A0"/>
   </w:style>
   <w:style w:type="paragraph" w:styleId="Ttulo1">
     <w:name w:val="heading 1"/>
@@ -11784,7 +12202,6 @@
   <w:style w:type="character" w:default="1" w:styleId="Tipodeletrapredefinidodopargrafo">
     <w:name w:val="Default Paragraph Font"/>
     <w:uiPriority w:val="1"/>
-    <w:semiHidden/>
     <w:unhideWhenUsed/>
   </w:style>
   <w:style w:type="table" w:default="1" w:styleId="Tabelanormal">
@@ -12020,6 +12437,36 @@
     <w:link w:val="Rodap"/>
     <w:uiPriority w:val="99"/>
     <w:rsid w:val="00BD6400"/>
+  </w:style>
+  <w:style w:type="paragraph" w:styleId="HTMLpr-formatado">
+    <w:name w:val="HTML Preformatted"/>
+    <w:basedOn w:val="Normal"/>
+    <w:link w:val="HTMLpr-formatadoCarter"/>
+    <w:uiPriority w:val="99"/>
+    <w:semiHidden/>
+    <w:unhideWhenUsed/>
+    <w:rsid w:val="00C356A0"/>
+    <w:pPr>
+      <w:spacing w:after="0" w:line="240" w:lineRule="auto"/>
+    </w:pPr>
+    <w:rPr>
+      <w:rFonts w:ascii="Consolas" w:hAnsi="Consolas"/>
+      <w:sz w:val="20"/>
+      <w:szCs w:val="20"/>
+    </w:rPr>
+  </w:style>
+  <w:style w:type="character" w:customStyle="1" w:styleId="HTMLpr-formatadoCarter">
+    <w:name w:val="HTML pré-formatado Caráter"/>
+    <w:basedOn w:val="Tipodeletrapredefinidodopargrafo"/>
+    <w:link w:val="HTMLpr-formatado"/>
+    <w:uiPriority w:val="99"/>
+    <w:semiHidden/>
+    <w:rsid w:val="00C356A0"/>
+    <w:rPr>
+      <w:rFonts w:ascii="Consolas" w:hAnsi="Consolas"/>
+      <w:sz w:val="20"/>
+      <w:szCs w:val="20"/>
+    </w:rPr>
   </w:style>
 </w:styles>
 </file>

</xml_diff>

<commit_message>
change DTO e enpoints spec
</commit_message>
<xml_diff>
--- a/Especificação da API.docx
+++ b/Especificação da API.docx
@@ -1866,27 +1866,14 @@
                             <w:r>
                               <w:t xml:space="preserve">Figura </w:t>
                             </w:r>
-                            <w:r>
-                              <w:fldChar w:fldCharType="begin"/>
-                            </w:r>
-                            <w:r>
-                              <w:instrText xml:space="preserve"> SEQ Figura \* ARABIC </w:instrText>
-                            </w:r>
-                            <w:r>
-                              <w:fldChar w:fldCharType="separate"/>
-                            </w:r>
-                            <w:r>
-                              <w:rPr>
-                                <w:noProof/>
-                              </w:rPr>
-                              <w:t>1</w:t>
-                            </w:r>
-                            <w:r>
-                              <w:rPr>
-                                <w:noProof/>
-                              </w:rPr>
-                              <w:fldChar w:fldCharType="end"/>
-                            </w:r>
+                            <w:fldSimple w:instr=" SEQ Figura \* ARABIC ">
+                              <w:r>
+                                <w:rPr>
+                                  <w:noProof/>
+                                </w:rPr>
+                                <w:t>1</w:t>
+                              </w:r>
+                            </w:fldSimple>
                             <w:r>
                               <w:t xml:space="preserve"> - Mapa Lógico dos Sistemas</w:t>
                             </w:r>
@@ -1931,27 +1918,14 @@
                       <w:r>
                         <w:t xml:space="preserve">Figura </w:t>
                       </w:r>
-                      <w:r>
-                        <w:fldChar w:fldCharType="begin"/>
-                      </w:r>
-                      <w:r>
-                        <w:instrText xml:space="preserve"> SEQ Figura \* ARABIC </w:instrText>
-                      </w:r>
-                      <w:r>
-                        <w:fldChar w:fldCharType="separate"/>
-                      </w:r>
-                      <w:r>
-                        <w:rPr>
-                          <w:noProof/>
-                        </w:rPr>
-                        <w:t>1</w:t>
-                      </w:r>
-                      <w:r>
-                        <w:rPr>
-                          <w:noProof/>
-                        </w:rPr>
-                        <w:fldChar w:fldCharType="end"/>
-                      </w:r>
+                      <w:fldSimple w:instr=" SEQ Figura \* ARABIC ">
+                        <w:r>
+                          <w:rPr>
+                            <w:noProof/>
+                          </w:rPr>
+                          <w:t>1</w:t>
+                        </w:r>
+                      </w:fldSimple>
                       <w:r>
                         <w:t xml:space="preserve"> - Mapa Lógico dos Sistemas</w:t>
                       </w:r>
@@ -7126,7 +7100,7 @@
           <w:noProof/>
         </w:rPr>
         <w:drawing>
-          <wp:inline distT="0" distB="0" distL="0" distR="0" wp14:anchorId="37A159ED" wp14:editId="2102F569">
+          <wp:inline distT="0" distB="0" distL="0" distR="0" wp14:anchorId="37A159ED" wp14:editId="2507E4F6">
             <wp:extent cx="1529109" cy="2814762"/>
             <wp:effectExtent l="0" t="0" r="0" b="5080"/>
             <wp:docPr id="149732614" name="Imagem 32"/>
@@ -7539,7 +7513,7 @@
           <w:b/>
           <w:bCs/>
         </w:rPr>
-        <w:t>amazonJBM</w:t>
+        <w:t>backend</w:t>
       </w:r>
       <w:proofErr w:type="spellEnd"/>
       <w:r>
@@ -7595,51 +7569,25 @@
         <w:rPr>
           <w:b/>
           <w:bCs/>
-          <w:color w:val="FF0000"/>
-        </w:rPr>
-      </w:pPr>
-      <w:r>
-        <w:rPr>
-          <w:color w:val="FF0000"/>
-        </w:rPr>
-        <w:t>A resposta</w:t>
-      </w:r>
-      <w:r>
-        <w:rPr>
-          <w:b/>
-          <w:bCs/>
-          <w:color w:val="FF0000"/>
-        </w:rPr>
-        <w:t xml:space="preserve"> devolvida </w:t>
-      </w:r>
-      <w:r>
-        <w:rPr>
-          <w:color w:val="FF0000"/>
-        </w:rPr>
-        <w:t>por este recurso segue o formato JSON</w:t>
-      </w:r>
-      <w:r>
-        <w:rPr>
-          <w:b/>
-          <w:bCs/>
-          <w:color w:val="FF0000"/>
-        </w:rPr>
-        <w:t>:</w:t>
-      </w:r>
-    </w:p>
-    <w:p>
-      <w:pPr>
-        <w:jc w:val="center"/>
+        </w:rPr>
       </w:pPr>
       <w:r>
         <w:rPr>
           <w:noProof/>
         </w:rPr>
         <w:drawing>
-          <wp:inline distT="0" distB="0" distL="0" distR="0" wp14:anchorId="071733F8" wp14:editId="1DF2629A">
-            <wp:extent cx="2110740" cy="3675170"/>
-            <wp:effectExtent l="19050" t="19050" r="22860" b="20955"/>
-            <wp:docPr id="796668715" name="Imagem 12"/>
+          <wp:anchor distT="0" distB="0" distL="114300" distR="114300" simplePos="0" relativeHeight="251700224" behindDoc="0" locked="0" layoutInCell="1" allowOverlap="1" wp14:anchorId="5559BAC1" wp14:editId="7D4E7A33">
+            <wp:simplePos x="0" y="0"/>
+            <wp:positionH relativeFrom="margin">
+              <wp:align>center</wp:align>
+            </wp:positionH>
+            <wp:positionV relativeFrom="paragraph">
+              <wp:posOffset>258369</wp:posOffset>
+            </wp:positionV>
+            <wp:extent cx="2472538" cy="3148133"/>
+            <wp:effectExtent l="19050" t="19050" r="23495" b="14605"/>
+            <wp:wrapTopAndBottom/>
+            <wp:docPr id="1169424429" name="Imagem 1"/>
             <wp:cNvGraphicFramePr>
               <a:graphicFrameLocks xmlns:a="http://schemas.openxmlformats.org/drawingml/2006/main" noChangeAspect="1"/>
             </wp:cNvGraphicFramePr>
@@ -7647,10 +7595,8 @@
               <a:graphicData uri="http://schemas.openxmlformats.org/drawingml/2006/picture">
                 <pic:pic xmlns:pic="http://schemas.openxmlformats.org/drawingml/2006/picture">
                   <pic:nvPicPr>
-                    <pic:cNvPr id="0" name="Picture 7"/>
-                    <pic:cNvPicPr>
-                      <a:picLocks noChangeAspect="1" noChangeArrowheads="1"/>
-                    </pic:cNvPicPr>
+                    <pic:cNvPr id="1169424429" name=""/>
+                    <pic:cNvPicPr/>
                   </pic:nvPicPr>
                   <pic:blipFill>
                     <a:blip r:embed="rId31">
@@ -7660,21 +7606,259 @@
                         </a:ext>
                       </a:extLst>
                     </a:blip>
-                    <a:srcRect/>
                     <a:stretch>
                       <a:fillRect/>
                     </a:stretch>
                   </pic:blipFill>
-                  <pic:spPr bwMode="auto">
+                  <pic:spPr>
                     <a:xfrm>
                       <a:off x="0" y="0"/>
-                      <a:ext cx="2115675" cy="3683762"/>
+                      <a:ext cx="2472538" cy="3148133"/>
                     </a:xfrm>
                     <a:prstGeom prst="rect">
                       <a:avLst/>
                     </a:prstGeom>
-                    <a:noFill/>
-                    <a:ln>
+                    <a:ln w="6350">
+                      <a:solidFill>
+                        <a:schemeClr val="tx1"/>
+                      </a:solidFill>
+                    </a:ln>
+                  </pic:spPr>
+                </pic:pic>
+              </a:graphicData>
+            </a:graphic>
+            <wp14:sizeRelH relativeFrom="page">
+              <wp14:pctWidth>0</wp14:pctWidth>
+            </wp14:sizeRelH>
+            <wp14:sizeRelV relativeFrom="page">
+              <wp14:pctHeight>0</wp14:pctHeight>
+            </wp14:sizeRelV>
+          </wp:anchor>
+        </w:drawing>
+      </w:r>
+      <w:r>
+        <w:t>A resposta</w:t>
+      </w:r>
+      <w:r>
+        <w:rPr>
+          <w:b/>
+          <w:bCs/>
+        </w:rPr>
+        <w:t xml:space="preserve"> devolvida </w:t>
+      </w:r>
+      <w:r>
+        <w:t>por este recurso segue o formato JSON</w:t>
+      </w:r>
+      <w:r>
+        <w:rPr>
+          <w:b/>
+          <w:bCs/>
+        </w:rPr>
+        <w:t>:</w:t>
+      </w:r>
+    </w:p>
+    <w:p>
+      <w:pPr>
+        <w:jc w:val="center"/>
+      </w:pPr>
+      <w:r>
+        <w:br w:type="page"/>
+      </w:r>
+    </w:p>
+    <w:p>
+      <w:pPr>
+        <w:pStyle w:val="PargrafodaLista"/>
+        <w:numPr>
+          <w:ilvl w:val="0"/>
+          <w:numId w:val="7"/>
+        </w:numPr>
+        <w:rPr>
+          <w:b/>
+          <w:bCs/>
+        </w:rPr>
+      </w:pPr>
+      <w:r>
+        <w:lastRenderedPageBreak/>
+        <w:t>Um utilizador autenticado</w:t>
+      </w:r>
+      <w:r>
+        <w:t xml:space="preserve"> no Sistema Operacional,</w:t>
+      </w:r>
+      <w:r>
+        <w:t xml:space="preserve"> </w:t>
+      </w:r>
+      <w:r>
+        <w:rPr>
+          <w:b/>
+          <w:bCs/>
+        </w:rPr>
+        <w:t>faz um pedido para receber todas as encomendas por entregar</w:t>
+      </w:r>
+      <w:r>
+        <w:t>, através do protocolo HTTP</w:t>
+      </w:r>
+      <w:r>
+        <w:t xml:space="preserve">, </w:t>
+      </w:r>
+      <w:r>
+        <w:t xml:space="preserve">verbo </w:t>
+      </w:r>
+      <w:r>
+        <w:rPr>
+          <w:b/>
+          <w:bCs/>
+        </w:rPr>
+        <w:t>GET</w:t>
+      </w:r>
+      <w:r>
+        <w:t>, para o sítio:</w:t>
+      </w:r>
+      <w:r>
+        <w:br/>
+      </w:r>
+      <w:r>
+        <w:rPr>
+          <w:b/>
+          <w:bCs/>
+        </w:rPr>
+        <w:t>/</w:t>
+      </w:r>
+      <w:proofErr w:type="spellStart"/>
+      <w:r>
+        <w:rPr>
+          <w:b/>
+          <w:bCs/>
+        </w:rPr>
+        <w:t>backend</w:t>
+      </w:r>
+      <w:proofErr w:type="spellEnd"/>
+      <w:r>
+        <w:rPr>
+          <w:b/>
+          <w:bCs/>
+        </w:rPr>
+        <w:t>/</w:t>
+      </w:r>
+      <w:proofErr w:type="spellStart"/>
+      <w:r>
+        <w:rPr>
+          <w:b/>
+          <w:bCs/>
+        </w:rPr>
+        <w:t>api</w:t>
+      </w:r>
+      <w:proofErr w:type="spellEnd"/>
+      <w:r>
+        <w:rPr>
+          <w:b/>
+          <w:bCs/>
+        </w:rPr>
+        <w:t>/</w:t>
+      </w:r>
+      <w:proofErr w:type="spellStart"/>
+      <w:r>
+        <w:rPr>
+          <w:b/>
+          <w:bCs/>
+        </w:rPr>
+        <w:t>so</w:t>
+      </w:r>
+      <w:proofErr w:type="spellEnd"/>
+      <w:r>
+        <w:rPr>
+          <w:b/>
+          <w:bCs/>
+        </w:rPr>
+        <w:t>/encomendas/</w:t>
+      </w:r>
+      <w:proofErr w:type="spellStart"/>
+      <w:r>
+        <w:rPr>
+          <w:b/>
+          <w:bCs/>
+        </w:rPr>
+        <w:t>PorE</w:t>
+      </w:r>
+      <w:r>
+        <w:rPr>
+          <w:b/>
+          <w:bCs/>
+        </w:rPr>
+        <w:t>ntregar</w:t>
+      </w:r>
+      <w:proofErr w:type="spellEnd"/>
+    </w:p>
+    <w:p>
+      <w:pPr>
+        <w:ind w:firstLine="708"/>
+        <w:rPr>
+          <w:b/>
+          <w:bCs/>
+        </w:rPr>
+      </w:pPr>
+      <w:r>
+        <w:t>A resposta</w:t>
+      </w:r>
+      <w:r>
+        <w:rPr>
+          <w:b/>
+          <w:bCs/>
+        </w:rPr>
+        <w:t xml:space="preserve"> devolvida </w:t>
+      </w:r>
+      <w:r>
+        <w:t>por este recurso segue o formato JSON</w:t>
+      </w:r>
+      <w:r>
+        <w:rPr>
+          <w:b/>
+          <w:bCs/>
+        </w:rPr>
+        <w:t>:</w:t>
+      </w:r>
+    </w:p>
+    <w:p>
+      <w:pPr>
+        <w:ind w:firstLine="708"/>
+        <w:jc w:val="center"/>
+        <w:rPr>
+          <w:color w:val="FF0000"/>
+        </w:rPr>
+      </w:pPr>
+      <w:r>
+        <w:rPr>
+          <w:noProof/>
+        </w:rPr>
+        <w:drawing>
+          <wp:inline distT="0" distB="0" distL="0" distR="0" wp14:anchorId="2C780BD4" wp14:editId="726B9A35">
+            <wp:extent cx="2604813" cy="2406701"/>
+            <wp:effectExtent l="19050" t="19050" r="24130" b="12700"/>
+            <wp:docPr id="1223780822" name="Imagem 1"/>
+            <wp:cNvGraphicFramePr>
+              <a:graphicFrameLocks xmlns:a="http://schemas.openxmlformats.org/drawingml/2006/main" noChangeAspect="1"/>
+            </wp:cNvGraphicFramePr>
+            <a:graphic xmlns:a="http://schemas.openxmlformats.org/drawingml/2006/main">
+              <a:graphicData uri="http://schemas.openxmlformats.org/drawingml/2006/picture">
+                <pic:pic xmlns:pic="http://schemas.openxmlformats.org/drawingml/2006/picture">
+                  <pic:nvPicPr>
+                    <pic:cNvPr id="1223780822" name=""/>
+                    <pic:cNvPicPr/>
+                  </pic:nvPicPr>
+                  <pic:blipFill>
+                    <a:blip r:embed="rId32"/>
+                    <a:stretch>
+                      <a:fillRect/>
+                    </a:stretch>
+                  </pic:blipFill>
+                  <pic:spPr>
+                    <a:xfrm>
+                      <a:off x="0" y="0"/>
+                      <a:ext cx="2609164" cy="2410721"/>
+                    </a:xfrm>
+                    <a:prstGeom prst="rect">
+                      <a:avLst/>
+                    </a:prstGeom>
+                    <a:ln w="6350">
                       <a:solidFill>
                         <a:schemeClr val="tx1"/>
                       </a:solidFill>
@@ -7686,25 +7870,34 @@
           </wp:inline>
         </w:drawing>
       </w:r>
-      <w:r>
+    </w:p>
+    <w:p>
+      <w:pPr>
+        <w:rPr>
+          <w:color w:val="FF0000"/>
+        </w:rPr>
+      </w:pPr>
+      <w:r>
+        <w:rPr>
+          <w:color w:val="FF0000"/>
+        </w:rPr>
         <w:br w:type="page"/>
       </w:r>
     </w:p>
-    <w:p>
-      <w:pPr>
-        <w:pStyle w:val="PargrafodaLista"/>
+    <w:p/>
+    <w:p>
+      <w:pPr>
+        <w:pStyle w:val="SemEspaamento"/>
         <w:numPr>
           <w:ilvl w:val="0"/>
           <w:numId w:val="7"/>
         </w:numPr>
-        <w:rPr>
-          <w:b/>
-          <w:bCs/>
-        </w:rPr>
-      </w:pPr>
-      <w:r>
-        <w:lastRenderedPageBreak/>
-        <w:t>Um utilizador autenticado</w:t>
+      </w:pPr>
+      <w:r>
+        <w:t xml:space="preserve">Um </w:t>
+      </w:r>
+      <w:r>
+        <w:t>utilizador autenticado</w:t>
       </w:r>
       <w:r>
         <w:t xml:space="preserve"> no Sistema Operacional,</w:t>
@@ -7717,16 +7910,44 @@
           <w:b/>
           <w:bCs/>
         </w:rPr>
-        <w:t>faz um pedido para receber todas as encomendas por entregar</w:t>
-      </w:r>
-      <w:r>
-        <w:t>, através do protocolo HTTP</w:t>
-      </w:r>
-      <w:r>
-        <w:t xml:space="preserve">, </w:t>
-      </w:r>
-      <w:r>
-        <w:t xml:space="preserve">verbo </w:t>
+        <w:t xml:space="preserve">faz um pedido para receber </w:t>
+      </w:r>
+      <w:r>
+        <w:rPr>
+          <w:b/>
+          <w:bCs/>
+        </w:rPr>
+        <w:t xml:space="preserve">todas as </w:t>
+      </w:r>
+      <w:r>
+        <w:rPr>
+          <w:b/>
+          <w:bCs/>
+        </w:rPr>
+        <w:t>encomendas</w:t>
+      </w:r>
+      <w:r>
+        <w:rPr>
+          <w:b/>
+          <w:bCs/>
+        </w:rPr>
+        <w:t xml:space="preserve"> entregues</w:t>
+      </w:r>
+      <w:r>
+        <w:rPr>
+          <w:b/>
+          <w:bCs/>
+        </w:rPr>
+        <w:t>,</w:t>
+      </w:r>
+      <w:r>
+        <w:t xml:space="preserve"> através do protocolo HTTP</w:t>
+      </w:r>
+      <w:r>
+        <w:t>,</w:t>
+      </w:r>
+      <w:r>
+        <w:t xml:space="preserve"> verbo </w:t>
       </w:r>
       <w:r>
         <w:rPr>
@@ -7736,11 +7957,18 @@
         <w:t>GET</w:t>
       </w:r>
       <w:r>
-        <w:t>, para o sítio:</w:t>
-      </w:r>
-      <w:r>
-        <w:br/>
-      </w:r>
+        <w:t xml:space="preserve">, para o sítio: </w:t>
+      </w:r>
+    </w:p>
+    <w:p>
+      <w:pPr>
+        <w:pStyle w:val="SemEspaamento"/>
+        <w:ind w:firstLine="708"/>
+        <w:rPr>
+          <w:b/>
+          <w:bCs/>
+        </w:rPr>
+      </w:pPr>
       <w:r>
         <w:rPr>
           <w:b/>
@@ -7754,7 +7982,7 @@
           <w:b/>
           <w:bCs/>
         </w:rPr>
-        <w:t>amazonJBM</w:t>
+        <w:t>backend</w:t>
       </w:r>
       <w:proofErr w:type="spellEnd"/>
       <w:r>
@@ -7794,8 +8022,38 @@
           <w:b/>
           <w:bCs/>
         </w:rPr>
-        <w:t>/encomendas/por-entregar</w:t>
-      </w:r>
+        <w:t>/</w:t>
+      </w:r>
+      <w:r>
+        <w:rPr>
+          <w:b/>
+          <w:bCs/>
+        </w:rPr>
+        <w:t>encomendas/</w:t>
+      </w:r>
+      <w:r>
+        <w:rPr>
+          <w:b/>
+          <w:bCs/>
+        </w:rPr>
+        <w:t>E</w:t>
+      </w:r>
+      <w:r>
+        <w:rPr>
+          <w:b/>
+          <w:bCs/>
+        </w:rPr>
+        <w:t>ntregue</w:t>
+      </w:r>
+    </w:p>
+    <w:p>
+      <w:pPr>
+        <w:pStyle w:val="SemEspaamento"/>
+        <w:rPr>
+          <w:b/>
+          <w:bCs/>
+        </w:rPr>
+      </w:pPr>
     </w:p>
     <w:p>
       <w:pPr>
@@ -7803,56 +8061,25 @@
         <w:rPr>
           <w:b/>
           <w:bCs/>
-          <w:color w:val="FF0000"/>
-        </w:rPr>
-      </w:pPr>
-      <w:r>
-        <w:rPr>
-          <w:color w:val="FF0000"/>
-        </w:rPr>
-        <w:t>A resposta</w:t>
-      </w:r>
-      <w:r>
-        <w:rPr>
-          <w:b/>
-          <w:bCs/>
-          <w:color w:val="FF0000"/>
-        </w:rPr>
-        <w:t xml:space="preserve"> devolvida </w:t>
-      </w:r>
-      <w:r>
-        <w:rPr>
-          <w:color w:val="FF0000"/>
-        </w:rPr>
-        <w:t>por este recurso segue o formato JSON</w:t>
-      </w:r>
-      <w:r>
-        <w:rPr>
-          <w:b/>
-          <w:bCs/>
-          <w:color w:val="FF0000"/>
-        </w:rPr>
-        <w:t>:</w:t>
-      </w:r>
-    </w:p>
-    <w:p>
-      <w:pPr>
-        <w:ind w:firstLine="708"/>
-        <w:jc w:val="center"/>
-        <w:rPr>
-          <w:color w:val="FF0000"/>
         </w:rPr>
       </w:pPr>
       <w:r>
         <w:rPr>
           <w:noProof/>
-          <w:color w:val="FF0000"/>
         </w:rPr>
         <w:drawing>
-          <wp:inline distT="0" distB="0" distL="0" distR="0" wp14:anchorId="4C87DC16" wp14:editId="00876C70">
-            <wp:extent cx="2570672" cy="4438555"/>
-            <wp:effectExtent l="0" t="0" r="1270" b="635"/>
-            <wp:docPr id="1334015948" name="Imagem 6"/>
+          <wp:anchor distT="0" distB="0" distL="114300" distR="114300" simplePos="0" relativeHeight="251701248" behindDoc="0" locked="0" layoutInCell="1" allowOverlap="1" wp14:anchorId="3A811DBA" wp14:editId="57C22162">
+            <wp:simplePos x="0" y="0"/>
+            <wp:positionH relativeFrom="margin">
+              <wp:align>center</wp:align>
+            </wp:positionH>
+            <wp:positionV relativeFrom="paragraph">
+              <wp:posOffset>316255</wp:posOffset>
+            </wp:positionV>
+            <wp:extent cx="2662733" cy="1401438"/>
+            <wp:effectExtent l="19050" t="19050" r="23495" b="27940"/>
+            <wp:wrapTopAndBottom/>
+            <wp:docPr id="621552546" name="Imagem 1"/>
             <wp:cNvGraphicFramePr>
               <a:graphicFrameLocks xmlns:a="http://schemas.openxmlformats.org/drawingml/2006/main" noChangeAspect="1"/>
             </wp:cNvGraphicFramePr>
@@ -7860,281 +8087,8 @@
               <a:graphicData uri="http://schemas.openxmlformats.org/drawingml/2006/picture">
                 <pic:pic xmlns:pic="http://schemas.openxmlformats.org/drawingml/2006/picture">
                   <pic:nvPicPr>
-                    <pic:cNvPr id="0" name="Picture 3"/>
-                    <pic:cNvPicPr>
-                      <a:picLocks noChangeAspect="1" noChangeArrowheads="1"/>
-                    </pic:cNvPicPr>
-                  </pic:nvPicPr>
-                  <pic:blipFill>
-                    <a:blip r:embed="rId32">
-                      <a:extLst>
-                        <a:ext uri="{28A0092B-C50C-407E-A947-70E740481C1C}">
-                          <a14:useLocalDpi xmlns:a14="http://schemas.microsoft.com/office/drawing/2010/main" val="0"/>
-                        </a:ext>
-                      </a:extLst>
-                    </a:blip>
-                    <a:srcRect/>
-                    <a:stretch>
-                      <a:fillRect/>
-                    </a:stretch>
-                  </pic:blipFill>
-                  <pic:spPr bwMode="auto">
-                    <a:xfrm>
-                      <a:off x="0" y="0"/>
-                      <a:ext cx="2575497" cy="4446886"/>
-                    </a:xfrm>
-                    <a:prstGeom prst="rect">
-                      <a:avLst/>
-                    </a:prstGeom>
-                    <a:noFill/>
-                    <a:ln>
-                      <a:noFill/>
-                    </a:ln>
-                  </pic:spPr>
-                </pic:pic>
-              </a:graphicData>
-            </a:graphic>
-          </wp:inline>
-        </w:drawing>
-      </w:r>
-    </w:p>
-    <w:p>
-      <w:pPr>
-        <w:rPr>
-          <w:color w:val="FF0000"/>
-        </w:rPr>
-      </w:pPr>
-      <w:r>
-        <w:rPr>
-          <w:color w:val="FF0000"/>
-        </w:rPr>
-        <w:br w:type="page"/>
-      </w:r>
-    </w:p>
-    <w:p/>
-    <w:p>
-      <w:pPr>
-        <w:pStyle w:val="SemEspaamento"/>
-        <w:numPr>
-          <w:ilvl w:val="0"/>
-          <w:numId w:val="7"/>
-        </w:numPr>
-      </w:pPr>
-      <w:r>
-        <w:t xml:space="preserve">Um </w:t>
-      </w:r>
-      <w:r>
-        <w:t>utilizador autenticado</w:t>
-      </w:r>
-      <w:r>
-        <w:t xml:space="preserve"> no Sistema Operacional,</w:t>
-      </w:r>
-      <w:r>
-        <w:t xml:space="preserve"> </w:t>
-      </w:r>
-      <w:r>
-        <w:rPr>
-          <w:b/>
-          <w:bCs/>
-        </w:rPr>
-        <w:t xml:space="preserve">faz um pedido para receber </w:t>
-      </w:r>
-      <w:r>
-        <w:rPr>
-          <w:b/>
-          <w:bCs/>
-        </w:rPr>
-        <w:t xml:space="preserve">todas as </w:t>
-      </w:r>
-      <w:r>
-        <w:rPr>
-          <w:b/>
-          <w:bCs/>
-        </w:rPr>
-        <w:t>encomendas</w:t>
-      </w:r>
-      <w:r>
-        <w:rPr>
-          <w:b/>
-          <w:bCs/>
-        </w:rPr>
-        <w:t xml:space="preserve"> entregues</w:t>
-      </w:r>
-      <w:r>
-        <w:rPr>
-          <w:b/>
-          <w:bCs/>
-        </w:rPr>
-        <w:t>,</w:t>
-      </w:r>
-      <w:r>
-        <w:t xml:space="preserve"> através do protocolo HTTP</w:t>
-      </w:r>
-      <w:r>
-        <w:t>,</w:t>
-      </w:r>
-      <w:r>
-        <w:t xml:space="preserve"> verbo </w:t>
-      </w:r>
-      <w:r>
-        <w:rPr>
-          <w:b/>
-          <w:bCs/>
-        </w:rPr>
-        <w:t>GET</w:t>
-      </w:r>
-      <w:r>
-        <w:t xml:space="preserve">, para o sítio: </w:t>
-      </w:r>
-    </w:p>
-    <w:p>
-      <w:pPr>
-        <w:pStyle w:val="SemEspaamento"/>
-        <w:ind w:firstLine="708"/>
-        <w:rPr>
-          <w:b/>
-          <w:bCs/>
-        </w:rPr>
-      </w:pPr>
-      <w:r>
-        <w:rPr>
-          <w:b/>
-          <w:bCs/>
-        </w:rPr>
-        <w:t>/</w:t>
-      </w:r>
-      <w:proofErr w:type="spellStart"/>
-      <w:r>
-        <w:rPr>
-          <w:b/>
-          <w:bCs/>
-        </w:rPr>
-        <w:t>amazonJBM</w:t>
-      </w:r>
-      <w:proofErr w:type="spellEnd"/>
-      <w:r>
-        <w:rPr>
-          <w:b/>
-          <w:bCs/>
-        </w:rPr>
-        <w:t>/</w:t>
-      </w:r>
-      <w:proofErr w:type="spellStart"/>
-      <w:r>
-        <w:rPr>
-          <w:b/>
-          <w:bCs/>
-        </w:rPr>
-        <w:t>api</w:t>
-      </w:r>
-      <w:proofErr w:type="spellEnd"/>
-      <w:r>
-        <w:rPr>
-          <w:b/>
-          <w:bCs/>
-        </w:rPr>
-        <w:t>/</w:t>
-      </w:r>
-      <w:proofErr w:type="spellStart"/>
-      <w:r>
-        <w:rPr>
-          <w:b/>
-          <w:bCs/>
-        </w:rPr>
-        <w:t>so</w:t>
-      </w:r>
-      <w:proofErr w:type="spellEnd"/>
-      <w:r>
-        <w:rPr>
-          <w:b/>
-          <w:bCs/>
-        </w:rPr>
-        <w:t>/</w:t>
-      </w:r>
-      <w:r>
-        <w:rPr>
-          <w:b/>
-          <w:bCs/>
-        </w:rPr>
-        <w:t>encomendas/entregues</w:t>
-      </w:r>
-    </w:p>
-    <w:p>
-      <w:pPr>
-        <w:pStyle w:val="SemEspaamento"/>
-        <w:rPr>
-          <w:b/>
-          <w:bCs/>
-        </w:rPr>
-      </w:pPr>
-    </w:p>
-    <w:p>
-      <w:pPr>
-        <w:ind w:firstLine="708"/>
-        <w:rPr>
-          <w:b/>
-          <w:bCs/>
-          <w:color w:val="FF0000"/>
-        </w:rPr>
-      </w:pPr>
-      <w:r>
-        <w:rPr>
-          <w:color w:val="FF0000"/>
-        </w:rPr>
-        <w:t>A resposta</w:t>
-      </w:r>
-      <w:r>
-        <w:rPr>
-          <w:b/>
-          <w:bCs/>
-          <w:color w:val="FF0000"/>
-        </w:rPr>
-        <w:t xml:space="preserve"> devolvida </w:t>
-      </w:r>
-      <w:r>
-        <w:rPr>
-          <w:color w:val="FF0000"/>
-        </w:rPr>
-        <w:t>por este recurso segue o formato JSON</w:t>
-      </w:r>
-      <w:r>
-        <w:rPr>
-          <w:b/>
-          <w:bCs/>
-          <w:color w:val="FF0000"/>
-        </w:rPr>
-        <w:t>:</w:t>
-      </w:r>
-    </w:p>
-    <w:p>
-      <w:pPr>
-        <w:ind w:firstLine="708"/>
-        <w:jc w:val="center"/>
-        <w:rPr>
-          <w:color w:val="FF0000"/>
-        </w:rPr>
-      </w:pPr>
-      <w:r>
-        <w:rPr>
-          <w:noProof/>
-          <w:color w:val="FF0000"/>
-        </w:rPr>
-        <w:drawing>
-          <wp:inline distT="0" distB="0" distL="0" distR="0" wp14:anchorId="03FF967C" wp14:editId="55D99303">
-            <wp:extent cx="2159819" cy="3899139"/>
-            <wp:effectExtent l="0" t="0" r="0" b="6350"/>
-            <wp:docPr id="1718502780" name="Imagem 7"/>
-            <wp:cNvGraphicFramePr>
-              <a:graphicFrameLocks xmlns:a="http://schemas.openxmlformats.org/drawingml/2006/main" noChangeAspect="1"/>
-            </wp:cNvGraphicFramePr>
-            <a:graphic xmlns:a="http://schemas.openxmlformats.org/drawingml/2006/main">
-              <a:graphicData uri="http://schemas.openxmlformats.org/drawingml/2006/picture">
-                <pic:pic xmlns:pic="http://schemas.openxmlformats.org/drawingml/2006/picture">
-                  <pic:nvPicPr>
-                    <pic:cNvPr id="0" name="Picture 4"/>
-                    <pic:cNvPicPr>
-                      <a:picLocks noChangeAspect="1" noChangeArrowheads="1"/>
-                    </pic:cNvPicPr>
+                    <pic:cNvPr id="621552546" name=""/>
+                    <pic:cNvPicPr/>
                   </pic:nvPicPr>
                   <pic:blipFill>
                     <a:blip r:embed="rId33">
@@ -8144,30 +8098,65 @@
                         </a:ext>
                       </a:extLst>
                     </a:blip>
-                    <a:srcRect/>
                     <a:stretch>
                       <a:fillRect/>
                     </a:stretch>
                   </pic:blipFill>
-                  <pic:spPr bwMode="auto">
+                  <pic:spPr>
                     <a:xfrm>
                       <a:off x="0" y="0"/>
-                      <a:ext cx="2167354" cy="3912741"/>
+                      <a:ext cx="2662733" cy="1401438"/>
                     </a:xfrm>
                     <a:prstGeom prst="rect">
                       <a:avLst/>
                     </a:prstGeom>
-                    <a:noFill/>
-                    <a:ln>
-                      <a:noFill/>
+                    <a:ln w="6350">
+                      <a:solidFill>
+                        <a:schemeClr val="tx1"/>
+                      </a:solidFill>
                     </a:ln>
                   </pic:spPr>
                 </pic:pic>
               </a:graphicData>
             </a:graphic>
-          </wp:inline>
+            <wp14:sizeRelH relativeFrom="page">
+              <wp14:pctWidth>0</wp14:pctWidth>
+            </wp14:sizeRelH>
+            <wp14:sizeRelV relativeFrom="page">
+              <wp14:pctHeight>0</wp14:pctHeight>
+            </wp14:sizeRelV>
+          </wp:anchor>
         </w:drawing>
       </w:r>
+      <w:r>
+        <w:t>A resposta</w:t>
+      </w:r>
+      <w:r>
+        <w:rPr>
+          <w:b/>
+          <w:bCs/>
+        </w:rPr>
+        <w:t xml:space="preserve"> devolvida </w:t>
+      </w:r>
+      <w:r>
+        <w:t>por este recurso segue o formato JSON</w:t>
+      </w:r>
+      <w:r>
+        <w:rPr>
+          <w:b/>
+          <w:bCs/>
+        </w:rPr>
+        <w:t>:</w:t>
+      </w:r>
+    </w:p>
+    <w:p>
+      <w:pPr>
+        <w:ind w:firstLine="708"/>
+        <w:jc w:val="center"/>
+        <w:rPr>
+          <w:color w:val="FF0000"/>
+        </w:rPr>
+      </w:pPr>
     </w:p>
     <w:p>
       <w:pPr>
@@ -8238,7 +8227,7 @@
           <w:b/>
           <w:bCs/>
         </w:rPr>
-        <w:t>amazonJBM</w:t>
+        <w:t>backend</w:t>
       </w:r>
       <w:proofErr w:type="spellEnd"/>
       <w:r>
@@ -8317,13 +8306,20 @@
       <w:r>
         <w:rPr>
           <w:noProof/>
-          <w:color w:val="FF0000"/>
         </w:rPr>
         <w:drawing>
-          <wp:inline distT="0" distB="0" distL="0" distR="0" wp14:anchorId="7BE1C261" wp14:editId="40F54C38">
-            <wp:extent cx="2259965" cy="638175"/>
-            <wp:effectExtent l="0" t="0" r="6985" b="9525"/>
-            <wp:docPr id="1288365726" name="Imagem 8" descr="Uma imagem com texto, Tipo de letra, branco, file&#10;&#10;Descrição gerada automaticamente"/>
+          <wp:anchor distT="0" distB="0" distL="114300" distR="114300" simplePos="0" relativeHeight="251702272" behindDoc="0" locked="0" layoutInCell="1" allowOverlap="1" wp14:anchorId="1164965D" wp14:editId="0F17664E">
+            <wp:simplePos x="0" y="0"/>
+            <wp:positionH relativeFrom="column">
+              <wp:posOffset>1933727</wp:posOffset>
+            </wp:positionH>
+            <wp:positionV relativeFrom="paragraph">
+              <wp:posOffset>-3327</wp:posOffset>
+            </wp:positionV>
+            <wp:extent cx="1981200" cy="600075"/>
+            <wp:effectExtent l="19050" t="19050" r="19050" b="28575"/>
+            <wp:wrapTopAndBottom/>
+            <wp:docPr id="423975900" name="Imagem 1"/>
             <wp:cNvGraphicFramePr>
               <a:graphicFrameLocks xmlns:a="http://schemas.openxmlformats.org/drawingml/2006/main" noChangeAspect="1"/>
             </wp:cNvGraphicFramePr>
@@ -8331,10 +8327,8 @@
               <a:graphicData uri="http://schemas.openxmlformats.org/drawingml/2006/picture">
                 <pic:pic xmlns:pic="http://schemas.openxmlformats.org/drawingml/2006/picture">
                   <pic:nvPicPr>
-                    <pic:cNvPr id="1288365726" name="Imagem 8" descr="Uma imagem com texto, Tipo de letra, branco, file&#10;&#10;Descrição gerada automaticamente"/>
-                    <pic:cNvPicPr>
-                      <a:picLocks noChangeAspect="1" noChangeArrowheads="1"/>
-                    </pic:cNvPicPr>
+                    <pic:cNvPr id="423975900" name=""/>
+                    <pic:cNvPicPr/>
                   </pic:nvPicPr>
                   <pic:blipFill>
                     <a:blip r:embed="rId34">
@@ -8344,28 +8338,34 @@
                         </a:ext>
                       </a:extLst>
                     </a:blip>
-                    <a:srcRect/>
                     <a:stretch>
                       <a:fillRect/>
                     </a:stretch>
                   </pic:blipFill>
-                  <pic:spPr bwMode="auto">
+                  <pic:spPr>
                     <a:xfrm>
                       <a:off x="0" y="0"/>
-                      <a:ext cx="2259965" cy="638175"/>
+                      <a:ext cx="1981200" cy="600075"/>
                     </a:xfrm>
                     <a:prstGeom prst="rect">
                       <a:avLst/>
                     </a:prstGeom>
-                    <a:noFill/>
-                    <a:ln>
-                      <a:noFill/>
+                    <a:ln w="6350">
+                      <a:solidFill>
+                        <a:schemeClr val="tx1"/>
+                      </a:solidFill>
                     </a:ln>
                   </pic:spPr>
                 </pic:pic>
               </a:graphicData>
             </a:graphic>
-          </wp:inline>
+            <wp14:sizeRelH relativeFrom="page">
+              <wp14:pctWidth>0</wp14:pctWidth>
+            </wp14:sizeRelH>
+            <wp14:sizeRelV relativeFrom="page">
+              <wp14:pctHeight>0</wp14:pctHeight>
+            </wp14:sizeRelV>
+          </wp:anchor>
         </w:drawing>
       </w:r>
     </w:p>
@@ -8476,7 +8476,6 @@
         </w:numPr>
       </w:pPr>
       <w:r>
-        <w:lastRenderedPageBreak/>
         <w:t xml:space="preserve">Um </w:t>
       </w:r>
       <w:r>
@@ -8529,7 +8528,6 @@
         <w:rPr>
           <w:b/>
           <w:bCs/>
-          <w:color w:val="FF0000"/>
         </w:rPr>
         <w:t>/</w:t>
       </w:r>
@@ -8538,16 +8536,14 @@
         <w:rPr>
           <w:b/>
           <w:bCs/>
-          <w:color w:val="FF0000"/>
-        </w:rPr>
-        <w:t>amazonJBM</w:t>
+        </w:rPr>
+        <w:t>backend</w:t>
       </w:r>
       <w:proofErr w:type="spellEnd"/>
       <w:r>
         <w:rPr>
           <w:b/>
           <w:bCs/>
-          <w:color w:val="FF0000"/>
         </w:rPr>
         <w:t>/</w:t>
       </w:r>
@@ -8556,7 +8552,6 @@
         <w:rPr>
           <w:b/>
           <w:bCs/>
-          <w:color w:val="FF0000"/>
         </w:rPr>
         <w:t>api</w:t>
       </w:r>
@@ -8565,7 +8560,6 @@
         <w:rPr>
           <w:b/>
           <w:bCs/>
-          <w:color w:val="FF0000"/>
         </w:rPr>
         <w:t xml:space="preserve"> </w:t>
       </w:r>
@@ -8573,7 +8567,6 @@
         <w:rPr>
           <w:b/>
           <w:bCs/>
-          <w:color w:val="FF0000"/>
         </w:rPr>
         <w:t>/</w:t>
       </w:r>
@@ -8582,7 +8575,6 @@
         <w:rPr>
           <w:b/>
           <w:bCs/>
-          <w:color w:val="FF0000"/>
         </w:rPr>
         <w:t>so</w:t>
       </w:r>
@@ -8591,7 +8583,6 @@
         <w:rPr>
           <w:b/>
           <w:bCs/>
-          <w:color w:val="FF0000"/>
         </w:rPr>
         <w:t>/encomendas/</w:t>
       </w:r>
@@ -8599,7 +8590,6 @@
         <w:rPr>
           <w:b/>
           <w:bCs/>
-          <w:color w:val="FF0000"/>
         </w:rPr>
         <w:t>detalhes/</w:t>
       </w:r>
@@ -8607,7 +8597,6 @@
         <w:rPr>
           <w:b/>
           <w:bCs/>
-          <w:color w:val="FF0000"/>
         </w:rPr>
         <w:t>{id}</w:t>
       </w:r>
@@ -8665,11 +8654,20 @@
         <w:rPr>
           <w:noProof/>
         </w:rPr>
+        <w:lastRenderedPageBreak/>
         <w:drawing>
-          <wp:inline distT="0" distB="0" distL="0" distR="0" wp14:anchorId="1E53EFB7" wp14:editId="04707336">
-            <wp:extent cx="2152650" cy="5638800"/>
-            <wp:effectExtent l="19050" t="19050" r="19050" b="19050"/>
-            <wp:docPr id="561900227" name="Imagem 13"/>
+          <wp:anchor distT="0" distB="0" distL="114300" distR="114300" simplePos="0" relativeHeight="251703296" behindDoc="0" locked="0" layoutInCell="1" allowOverlap="1" wp14:anchorId="05BD1AFD" wp14:editId="7B22D8F8">
+            <wp:simplePos x="0" y="0"/>
+            <wp:positionH relativeFrom="column">
+              <wp:posOffset>1443609</wp:posOffset>
+            </wp:positionH>
+            <wp:positionV relativeFrom="paragraph">
+              <wp:posOffset>610</wp:posOffset>
+            </wp:positionV>
+            <wp:extent cx="2509113" cy="3292501"/>
+            <wp:effectExtent l="19050" t="19050" r="24765" b="22225"/>
+            <wp:wrapTopAndBottom/>
+            <wp:docPr id="1269209261" name="Imagem 1"/>
             <wp:cNvGraphicFramePr>
               <a:graphicFrameLocks xmlns:a="http://schemas.openxmlformats.org/drawingml/2006/main" noChangeAspect="1"/>
             </wp:cNvGraphicFramePr>
@@ -8677,10 +8675,8 @@
               <a:graphicData uri="http://schemas.openxmlformats.org/drawingml/2006/picture">
                 <pic:pic xmlns:pic="http://schemas.openxmlformats.org/drawingml/2006/picture">
                   <pic:nvPicPr>
-                    <pic:cNvPr id="0" name="Picture 8"/>
-                    <pic:cNvPicPr>
-                      <a:picLocks noChangeAspect="1" noChangeArrowheads="1"/>
-                    </pic:cNvPicPr>
+                    <pic:cNvPr id="1269209261" name=""/>
+                    <pic:cNvPicPr/>
                   </pic:nvPicPr>
                   <pic:blipFill>
                     <a:blip r:embed="rId35">
@@ -8690,21 +8686,19 @@
                         </a:ext>
                       </a:extLst>
                     </a:blip>
-                    <a:srcRect/>
                     <a:stretch>
                       <a:fillRect/>
                     </a:stretch>
                   </pic:blipFill>
-                  <pic:spPr bwMode="auto">
+                  <pic:spPr>
                     <a:xfrm>
                       <a:off x="0" y="0"/>
-                      <a:ext cx="2152650" cy="5638800"/>
+                      <a:ext cx="2509113" cy="3292501"/>
                     </a:xfrm>
                     <a:prstGeom prst="rect">
                       <a:avLst/>
                     </a:prstGeom>
-                    <a:noFill/>
-                    <a:ln>
+                    <a:ln w="6350">
                       <a:solidFill>
                         <a:schemeClr val="tx1"/>
                       </a:solidFill>
@@ -8713,7 +8707,13 @@
                 </pic:pic>
               </a:graphicData>
             </a:graphic>
-          </wp:inline>
+            <wp14:sizeRelH relativeFrom="page">
+              <wp14:pctWidth>0</wp14:pctWidth>
+            </wp14:sizeRelH>
+            <wp14:sizeRelV relativeFrom="page">
+              <wp14:pctHeight>0</wp14:pctHeight>
+            </wp14:sizeRelV>
+          </wp:anchor>
         </w:drawing>
       </w:r>
     </w:p>
@@ -8795,14 +8795,12 @@
         <w:rPr>
           <w:b/>
           <w:bCs/>
-          <w:color w:val="FF0000"/>
-        </w:rPr>
-      </w:pPr>
-      <w:r>
-        <w:rPr>
-          <w:b/>
-          <w:bCs/>
-          <w:color w:val="FF0000"/>
+        </w:rPr>
+      </w:pPr>
+      <w:r>
+        <w:rPr>
+          <w:b/>
+          <w:bCs/>
         </w:rPr>
         <w:t>/</w:t>
       </w:r>
@@ -8811,7 +8809,6 @@
         <w:rPr>
           <w:b/>
           <w:bCs/>
-          <w:color w:val="FF0000"/>
         </w:rPr>
         <w:t>amazonJBM</w:t>
       </w:r>
@@ -8820,7 +8817,6 @@
         <w:rPr>
           <w:b/>
           <w:bCs/>
-          <w:color w:val="FF0000"/>
         </w:rPr>
         <w:t>/</w:t>
       </w:r>
@@ -8829,7 +8825,6 @@
         <w:rPr>
           <w:b/>
           <w:bCs/>
-          <w:color w:val="FF0000"/>
         </w:rPr>
         <w:t>api</w:t>
       </w:r>
@@ -8838,7 +8833,6 @@
         <w:rPr>
           <w:b/>
           <w:bCs/>
-          <w:color w:val="FF0000"/>
         </w:rPr>
         <w:t>/</w:t>
       </w:r>
@@ -8847,7 +8841,6 @@
         <w:rPr>
           <w:b/>
           <w:bCs/>
-          <w:color w:val="FF0000"/>
         </w:rPr>
         <w:t>so</w:t>
       </w:r>
@@ -8856,7 +8849,6 @@
         <w:rPr>
           <w:b/>
           <w:bCs/>
-          <w:color w:val="FF0000"/>
         </w:rPr>
         <w:t>/sensor/{</w:t>
       </w:r>
@@ -8864,7 +8856,6 @@
         <w:rPr>
           <w:b/>
           <w:bCs/>
-          <w:color w:val="FF0000"/>
         </w:rPr>
         <w:t>id</w:t>
       </w:r>
@@ -8872,7 +8863,6 @@
         <w:rPr>
           <w:b/>
           <w:bCs/>
-          <w:color w:val="FF0000"/>
         </w:rPr>
         <w:t>}</w:t>
       </w:r>
@@ -8880,7 +8870,6 @@
         <w:rPr>
           <w:b/>
           <w:bCs/>
-          <w:color w:val="FF0000"/>
         </w:rPr>
         <w:t>/alertas</w:t>
       </w:r>
@@ -8931,31 +8920,23 @@
           <w:color w:val="FF0000"/>
         </w:rPr>
       </w:pPr>
-    </w:p>
-    <w:p>
-      <w:pPr>
-        <w:jc w:val="center"/>
-        <w:rPr>
-          <w:color w:val="FF0000"/>
-        </w:rPr>
-      </w:pPr>
-      <w:r>
-        <w:rPr>
-          <w:color w:val="FF0000"/>
-        </w:rPr>
-        <w:br w:type="page"/>
-      </w:r>
       <w:r>
         <w:rPr>
           <w:noProof/>
-          <w:color w:val="FF0000"/>
-        </w:rPr>
-        <w:lastRenderedPageBreak/>
+        </w:rPr>
         <w:drawing>
-          <wp:inline distT="0" distB="0" distL="0" distR="0" wp14:anchorId="6B0ACF03" wp14:editId="18CFF937">
-            <wp:extent cx="3508464" cy="3215640"/>
-            <wp:effectExtent l="19050" t="19050" r="15875" b="22860"/>
-            <wp:docPr id="39363473" name="Imagem 14"/>
+          <wp:anchor distT="0" distB="0" distL="114300" distR="114300" simplePos="0" relativeHeight="251704320" behindDoc="0" locked="0" layoutInCell="1" allowOverlap="1" wp14:anchorId="3054FC77" wp14:editId="6DB52D42">
+            <wp:simplePos x="0" y="0"/>
+            <wp:positionH relativeFrom="column">
+              <wp:posOffset>950595</wp:posOffset>
+            </wp:positionH>
+            <wp:positionV relativeFrom="paragraph">
+              <wp:posOffset>21946</wp:posOffset>
+            </wp:positionV>
+            <wp:extent cx="3942893" cy="2015030"/>
+            <wp:effectExtent l="19050" t="19050" r="19685" b="23495"/>
+            <wp:wrapTopAndBottom/>
+            <wp:docPr id="812011353" name="Imagem 1"/>
             <wp:cNvGraphicFramePr>
               <a:graphicFrameLocks xmlns:a="http://schemas.openxmlformats.org/drawingml/2006/main" noChangeAspect="1"/>
             </wp:cNvGraphicFramePr>
@@ -8963,10 +8944,8 @@
               <a:graphicData uri="http://schemas.openxmlformats.org/drawingml/2006/picture">
                 <pic:pic xmlns:pic="http://schemas.openxmlformats.org/drawingml/2006/picture">
                   <pic:nvPicPr>
-                    <pic:cNvPr id="0" name="Picture 9"/>
-                    <pic:cNvPicPr>
-                      <a:picLocks noChangeAspect="1" noChangeArrowheads="1"/>
-                    </pic:cNvPicPr>
+                    <pic:cNvPr id="812011353" name=""/>
+                    <pic:cNvPicPr/>
                   </pic:nvPicPr>
                   <pic:blipFill>
                     <a:blip r:embed="rId36">
@@ -8976,21 +8955,19 @@
                         </a:ext>
                       </a:extLst>
                     </a:blip>
-                    <a:srcRect/>
                     <a:stretch>
                       <a:fillRect/>
                     </a:stretch>
                   </pic:blipFill>
-                  <pic:spPr bwMode="auto">
+                  <pic:spPr>
                     <a:xfrm>
                       <a:off x="0" y="0"/>
-                      <a:ext cx="3508730" cy="3215884"/>
+                      <a:ext cx="3942893" cy="2015030"/>
                     </a:xfrm>
                     <a:prstGeom prst="rect">
                       <a:avLst/>
                     </a:prstGeom>
-                    <a:noFill/>
-                    <a:ln>
+                    <a:ln w="6350">
                       <a:solidFill>
                         <a:schemeClr val="tx1"/>
                       </a:solidFill>
@@ -8999,8 +8976,28 @@
                 </pic:pic>
               </a:graphicData>
             </a:graphic>
-          </wp:inline>
+            <wp14:sizeRelH relativeFrom="page">
+              <wp14:pctWidth>0</wp14:pctWidth>
+            </wp14:sizeRelH>
+            <wp14:sizeRelV relativeFrom="page">
+              <wp14:pctHeight>0</wp14:pctHeight>
+            </wp14:sizeRelV>
+          </wp:anchor>
         </w:drawing>
+      </w:r>
+    </w:p>
+    <w:p>
+      <w:pPr>
+        <w:jc w:val="center"/>
+        <w:rPr>
+          <w:color w:val="FF0000"/>
+        </w:rPr>
+      </w:pPr>
+      <w:r>
+        <w:rPr>
+          <w:color w:val="FF0000"/>
+        </w:rPr>
+        <w:br w:type="page"/>
       </w:r>
     </w:p>
     <w:p>
@@ -10398,38 +10395,40 @@
         <w:rPr>
           <w:b/>
           <w:bCs/>
+        </w:rPr>
+      </w:pPr>
+      <w:r>
+        <w:t>/</w:t>
+      </w:r>
+      <w:r>
+        <w:rPr>
+          <w:b/>
+          <w:bCs/>
           <w:lang w:val="en-US"/>
         </w:rPr>
-      </w:pPr>
-      <w:r>
-        <w:rPr>
-          <w:lang w:val="en-US"/>
+        <w:pgNum/>
+      </w:r>
+      <w:proofErr w:type="spellStart"/>
+      <w:r>
+        <w:rPr>
+          <w:b/>
+          <w:bCs/>
+        </w:rPr>
+        <w:t>backend</w:t>
+      </w:r>
+      <w:proofErr w:type="spellEnd"/>
+      <w:r>
+        <w:rPr>
+          <w:b/>
+          <w:bCs/>
         </w:rPr>
         <w:t>/</w:t>
       </w:r>
-      <w:r>
-        <w:rPr>
-          <w:b/>
-          <w:bCs/>
-          <w:lang w:val="en-US"/>
-        </w:rPr>
-        <w:pgNum/>
-        <w:t>backend</w:t>
-      </w:r>
-      <w:r>
-        <w:rPr>
-          <w:b/>
-          <w:bCs/>
-          <w:lang w:val="en-US"/>
-        </w:rPr>
-        <w:t>/</w:t>
-      </w:r>
       <w:proofErr w:type="spellStart"/>
       <w:r>
         <w:rPr>
           <w:b/>
           <w:bCs/>
-          <w:lang w:val="en-US"/>
         </w:rPr>
         <w:t>api</w:t>
       </w:r>
@@ -10438,7 +10437,6 @@
         <w:rPr>
           <w:b/>
           <w:bCs/>
-          <w:lang w:val="en-US"/>
         </w:rPr>
         <w:t>/sensor/{id}</w:t>
       </w:r>
@@ -10446,29 +10444,15 @@
         <w:rPr>
           <w:b/>
           <w:bCs/>
-          <w:lang w:val="en-US"/>
-        </w:rPr>
-        <w:t>/</w:t>
-      </w:r>
-      <w:proofErr w:type="spellStart"/>
-      <w:r>
-        <w:rPr>
-          <w:b/>
-          <w:bCs/>
-          <w:lang w:val="en-US"/>
-        </w:rPr>
-        <w:t>desativa</w:t>
-      </w:r>
-      <w:proofErr w:type="spellEnd"/>
+        </w:rPr>
+        <w:t>/desativa</w:t>
+      </w:r>
     </w:p>
     <w:p>
       <w:pPr>
         <w:pStyle w:val="PargrafodaLista"/>
         <w:spacing w:line="276" w:lineRule="auto"/>
         <w:jc w:val="both"/>
-        <w:rPr>
-          <w:lang w:val="en-US"/>
-        </w:rPr>
       </w:pPr>
       <w:bookmarkStart w:id="9" w:name="_Hlk180507969"/>
     </w:p>
@@ -12202,6 +12186,7 @@
   <w:style w:type="character" w:default="1" w:styleId="Tipodeletrapredefinidodopargrafo">
     <w:name w:val="Default Paragraph Font"/>
     <w:uiPriority w:val="1"/>
+    <w:semiHidden/>
     <w:unhideWhenUsed/>
   </w:style>
   <w:style w:type="table" w:default="1" w:styleId="Tabelanormal">

</xml_diff>

<commit_message>
Finish SO endpoint's specification
</commit_message>
<xml_diff>
--- a/Especificação da API.docx
+++ b/Especificação da API.docx
@@ -1954,15 +1954,7 @@
         <w:t>ste, por sua vez, será responsável por armazenar os dados capturados pelos sensores e por notificar os diferentes sistemas sobre quaisquer alterações nesses dados.</w:t>
       </w:r>
       <w:r>
-        <w:t xml:space="preserve"> Na prática a simulação dos sensores será realizada através de uma página </w:t>
-      </w:r>
-      <w:proofErr w:type="spellStart"/>
-      <w:r>
-        <w:t>front-end</w:t>
-      </w:r>
-      <w:proofErr w:type="spellEnd"/>
-      <w:r>
-        <w:t xml:space="preserve">, nela </w:t>
+        <w:t xml:space="preserve"> Na prática a simulação dos sensores será realizada através de uma página front-end, nela </w:t>
       </w:r>
       <w:r>
         <w:t xml:space="preserve">será possível alterar os dados </w:t>
@@ -2151,15 +2143,13 @@
       <w:r>
         <w:t>/</w:t>
       </w:r>
-      <w:proofErr w:type="spellStart"/>
-      <w:r>
-        <w:rPr>
-          <w:b/>
-          <w:bCs/>
-        </w:rPr>
-        <w:t>amazonJBM</w:t>
-      </w:r>
-      <w:proofErr w:type="spellEnd"/>
+      <w:r>
+        <w:rPr>
+          <w:b/>
+          <w:bCs/>
+        </w:rPr>
+        <w:t>amazonJBM/api</w:t>
+      </w:r>
       <w:r>
         <w:rPr>
           <w:b/>
@@ -2167,37 +2157,12 @@
         </w:rPr>
         <w:t>/</w:t>
       </w:r>
-      <w:proofErr w:type="spellStart"/>
-      <w:r>
-        <w:rPr>
-          <w:b/>
-          <w:bCs/>
-        </w:rPr>
-        <w:t>api</w:t>
-      </w:r>
-      <w:proofErr w:type="spellEnd"/>
-      <w:r>
-        <w:rPr>
-          <w:b/>
-          <w:bCs/>
-        </w:rPr>
-        <w:t>/</w:t>
-      </w:r>
-      <w:proofErr w:type="spellStart"/>
-      <w:r>
-        <w:rPr>
-          <w:b/>
-          <w:bCs/>
-        </w:rPr>
-        <w:t>sac</w:t>
-      </w:r>
-      <w:proofErr w:type="spellEnd"/>
-      <w:r>
-        <w:rPr>
-          <w:b/>
-          <w:bCs/>
-        </w:rPr>
-        <w:t>/</w:t>
+      <w:r>
+        <w:rPr>
+          <w:b/>
+          <w:bCs/>
+        </w:rPr>
+        <w:t>sac/</w:t>
       </w:r>
       <w:r>
         <w:rPr>
@@ -2436,53 +2401,19 @@
       <w:r>
         <w:t>/</w:t>
       </w:r>
-      <w:proofErr w:type="spellStart"/>
-      <w:r>
-        <w:rPr>
-          <w:b/>
-          <w:bCs/>
-        </w:rPr>
-        <w:t>amazonJBM</w:t>
-      </w:r>
-      <w:proofErr w:type="spellEnd"/>
-      <w:r>
-        <w:rPr>
-          <w:b/>
-          <w:bCs/>
-        </w:rPr>
-        <w:t>/</w:t>
-      </w:r>
-      <w:proofErr w:type="spellStart"/>
-      <w:r>
-        <w:rPr>
-          <w:b/>
-          <w:bCs/>
-        </w:rPr>
-        <w:t>api</w:t>
-      </w:r>
-      <w:proofErr w:type="spellEnd"/>
-      <w:r>
-        <w:rPr>
-          <w:b/>
-          <w:bCs/>
-        </w:rPr>
-        <w:t>/</w:t>
-      </w:r>
-      <w:proofErr w:type="spellStart"/>
-      <w:r>
-        <w:rPr>
-          <w:b/>
-          <w:bCs/>
-        </w:rPr>
-        <w:t>sac</w:t>
-      </w:r>
-      <w:proofErr w:type="spellEnd"/>
-      <w:r>
-        <w:rPr>
-          <w:b/>
-          <w:bCs/>
-        </w:rPr>
-        <w:t>/encomenda</w:t>
+      <w:r>
+        <w:rPr>
+          <w:b/>
+          <w:bCs/>
+        </w:rPr>
+        <w:t>amazonJBM/api</w:t>
+      </w:r>
+      <w:r>
+        <w:rPr>
+          <w:b/>
+          <w:bCs/>
+        </w:rPr>
+        <w:t>/sac/encomenda</w:t>
       </w:r>
       <w:r>
         <w:rPr>
@@ -2496,23 +2427,7 @@
           <w:b/>
           <w:bCs/>
         </w:rPr>
-        <w:t>/{</w:t>
-      </w:r>
-      <w:proofErr w:type="spellStart"/>
-      <w:r>
-        <w:rPr>
-          <w:b/>
-          <w:bCs/>
-        </w:rPr>
-        <w:t>username</w:t>
-      </w:r>
-      <w:proofErr w:type="spellEnd"/>
-      <w:r>
-        <w:rPr>
-          <w:b/>
-          <w:bCs/>
-        </w:rPr>
-        <w:t>}</w:t>
+        <w:t>/{username}</w:t>
       </w:r>
     </w:p>
     <w:p>
@@ -2692,15 +2607,27 @@
       <w:r>
         <w:t>/</w:t>
       </w:r>
-      <w:proofErr w:type="spellStart"/>
-      <w:r>
-        <w:rPr>
-          <w:b/>
-          <w:bCs/>
-        </w:rPr>
-        <w:t>amazonJBM</w:t>
-      </w:r>
-      <w:proofErr w:type="spellEnd"/>
+      <w:r>
+        <w:rPr>
+          <w:b/>
+          <w:bCs/>
+        </w:rPr>
+        <w:t>amazonJBM/api</w:t>
+      </w:r>
+      <w:r>
+        <w:rPr>
+          <w:b/>
+          <w:bCs/>
+        </w:rPr>
+        <w:t>/sac/encomenda</w:t>
+      </w:r>
+      <w:r>
+        <w:rPr>
+          <w:b/>
+          <w:bCs/>
+        </w:rPr>
+        <w:t>s</w:t>
+      </w:r>
       <w:r>
         <w:rPr>
           <w:b/>
@@ -2708,15 +2635,13 @@
         </w:rPr>
         <w:t>/</w:t>
       </w:r>
-      <w:proofErr w:type="spellStart"/>
-      <w:r>
-        <w:rPr>
-          <w:b/>
-          <w:bCs/>
-        </w:rPr>
-        <w:t>api</w:t>
-      </w:r>
-      <w:proofErr w:type="spellEnd"/>
+      <w:r>
+        <w:rPr>
+          <w:b/>
+          <w:bCs/>
+        </w:rPr>
+        <w:t>{id}</w:t>
+      </w:r>
       <w:r>
         <w:rPr>
           <w:b/>
@@ -2724,72 +2649,12 @@
         </w:rPr>
         <w:t>/</w:t>
       </w:r>
-      <w:proofErr w:type="spellStart"/>
-      <w:r>
-        <w:rPr>
-          <w:b/>
-          <w:bCs/>
-        </w:rPr>
-        <w:t>sac</w:t>
-      </w:r>
-      <w:proofErr w:type="spellEnd"/>
-      <w:r>
-        <w:rPr>
-          <w:b/>
-          <w:bCs/>
-        </w:rPr>
-        <w:t>/encomenda</w:t>
-      </w:r>
-      <w:r>
-        <w:rPr>
-          <w:b/>
-          <w:bCs/>
-        </w:rPr>
-        <w:t>s</w:t>
-      </w:r>
-      <w:r>
-        <w:rPr>
-          <w:b/>
-          <w:bCs/>
-        </w:rPr>
-        <w:t>/</w:t>
-      </w:r>
-      <w:r>
-        <w:rPr>
-          <w:b/>
-          <w:bCs/>
-        </w:rPr>
-        <w:t>{id}</w:t>
-      </w:r>
-      <w:r>
-        <w:rPr>
-          <w:b/>
-          <w:bCs/>
-        </w:rPr>
-        <w:t>/</w:t>
-      </w:r>
-      <w:r>
-        <w:rPr>
-          <w:b/>
-          <w:bCs/>
-        </w:rPr>
-        <w:t>{</w:t>
-      </w:r>
-      <w:proofErr w:type="spellStart"/>
-      <w:r>
-        <w:rPr>
-          <w:b/>
-          <w:bCs/>
-        </w:rPr>
-        <w:t>username</w:t>
-      </w:r>
-      <w:proofErr w:type="spellEnd"/>
-      <w:r>
-        <w:rPr>
-          <w:b/>
-          <w:bCs/>
-        </w:rPr>
-        <w:t>}</w:t>
+      <w:r>
+        <w:rPr>
+          <w:b/>
+          <w:bCs/>
+        </w:rPr>
+        <w:t>{username}</w:t>
       </w:r>
     </w:p>
     <w:p>
@@ -2904,25 +2769,7 @@
           <w:color w:val="FF0000"/>
         </w:rPr>
         <w:lastRenderedPageBreak/>
-        <w:t xml:space="preserve">Colocar </w:t>
-      </w:r>
-      <w:proofErr w:type="spellStart"/>
-      <w:r>
-        <w:rPr>
-          <w:b/>
-          <w:bCs/>
-          <w:color w:val="FF0000"/>
-        </w:rPr>
-        <w:t>get</w:t>
-      </w:r>
-      <w:proofErr w:type="spellEnd"/>
-      <w:r>
-        <w:rPr>
-          <w:b/>
-          <w:bCs/>
-          <w:color w:val="FF0000"/>
-        </w:rPr>
-        <w:t xml:space="preserve"> por estado Geral</w:t>
+        <w:t>Colocar get por estado Geral</w:t>
       </w:r>
     </w:p>
     <w:p>
@@ -3000,101 +2847,45 @@
         </w:rPr>
         <w:t>/</w:t>
       </w:r>
-      <w:proofErr w:type="spellStart"/>
       <w:r>
         <w:rPr>
           <w:b/>
           <w:bCs/>
           <w:color w:val="FF0000"/>
         </w:rPr>
-        <w:t>amazonJBM</w:t>
-      </w:r>
-      <w:proofErr w:type="spellEnd"/>
+        <w:t>amazonJBM/api</w:t>
+      </w:r>
       <w:r>
         <w:rPr>
           <w:b/>
           <w:bCs/>
           <w:color w:val="FF0000"/>
         </w:rPr>
+        <w:t>/sac/encomenda</w:t>
+      </w:r>
+      <w:r>
+        <w:rPr>
+          <w:b/>
+          <w:bCs/>
+          <w:color w:val="FF0000"/>
+        </w:rPr>
+        <w:t>s</w:t>
+      </w:r>
+      <w:r>
+        <w:rPr>
+          <w:b/>
+          <w:bCs/>
+          <w:color w:val="FF0000"/>
+        </w:rPr>
         <w:t>/</w:t>
       </w:r>
-      <w:proofErr w:type="spellStart"/>
       <w:r>
         <w:rPr>
           <w:b/>
           <w:bCs/>
           <w:color w:val="FF0000"/>
         </w:rPr>
-        <w:t>api</w:t>
-      </w:r>
-      <w:proofErr w:type="spellEnd"/>
-      <w:r>
-        <w:rPr>
-          <w:b/>
-          <w:bCs/>
-          <w:color w:val="FF0000"/>
-        </w:rPr>
-        <w:t>/</w:t>
-      </w:r>
-      <w:proofErr w:type="spellStart"/>
-      <w:r>
-        <w:rPr>
-          <w:b/>
-          <w:bCs/>
-          <w:color w:val="FF0000"/>
-        </w:rPr>
-        <w:t>sac</w:t>
-      </w:r>
-      <w:proofErr w:type="spellEnd"/>
-      <w:r>
-        <w:rPr>
-          <w:b/>
-          <w:bCs/>
-          <w:color w:val="FF0000"/>
-        </w:rPr>
-        <w:t>/encomenda</w:t>
-      </w:r>
-      <w:r>
-        <w:rPr>
-          <w:b/>
-          <w:bCs/>
-          <w:color w:val="FF0000"/>
-        </w:rPr>
-        <w:t>s</w:t>
-      </w:r>
-      <w:r>
-        <w:rPr>
-          <w:b/>
-          <w:bCs/>
-          <w:color w:val="FF0000"/>
-        </w:rPr>
-        <w:t>/</w:t>
-      </w:r>
-      <w:r>
-        <w:rPr>
-          <w:b/>
-          <w:bCs/>
-          <w:color w:val="FF0000"/>
-        </w:rPr>
-        <w:t>{</w:t>
-      </w:r>
-      <w:proofErr w:type="spellStart"/>
-      <w:r>
-        <w:rPr>
-          <w:b/>
-          <w:bCs/>
-          <w:color w:val="FF0000"/>
-        </w:rPr>
-        <w:t>username</w:t>
-      </w:r>
-      <w:proofErr w:type="spellEnd"/>
-      <w:r>
-        <w:rPr>
-          <w:b/>
-          <w:bCs/>
-          <w:color w:val="FF0000"/>
-        </w:rPr>
-        <w:t>}/</w:t>
+        <w:t>{username}/</w:t>
       </w:r>
       <w:r>
         <w:rPr>
@@ -3273,101 +3064,45 @@
         </w:rPr>
         <w:t>/</w:t>
       </w:r>
-      <w:proofErr w:type="spellStart"/>
       <w:r>
         <w:rPr>
           <w:b/>
           <w:bCs/>
           <w:color w:val="FF0000"/>
         </w:rPr>
-        <w:t>amazonJBM</w:t>
-      </w:r>
-      <w:proofErr w:type="spellEnd"/>
+        <w:t>amazonJBM/api</w:t>
+      </w:r>
       <w:r>
         <w:rPr>
           <w:b/>
           <w:bCs/>
           <w:color w:val="FF0000"/>
         </w:rPr>
+        <w:t>/sac/encomenda</w:t>
+      </w:r>
+      <w:r>
+        <w:rPr>
+          <w:b/>
+          <w:bCs/>
+          <w:color w:val="FF0000"/>
+        </w:rPr>
+        <w:t>s</w:t>
+      </w:r>
+      <w:r>
+        <w:rPr>
+          <w:b/>
+          <w:bCs/>
+          <w:color w:val="FF0000"/>
+        </w:rPr>
         <w:t>/</w:t>
       </w:r>
-      <w:proofErr w:type="spellStart"/>
       <w:r>
         <w:rPr>
           <w:b/>
           <w:bCs/>
           <w:color w:val="FF0000"/>
         </w:rPr>
-        <w:t>api</w:t>
-      </w:r>
-      <w:proofErr w:type="spellEnd"/>
-      <w:r>
-        <w:rPr>
-          <w:b/>
-          <w:bCs/>
-          <w:color w:val="FF0000"/>
-        </w:rPr>
-        <w:t>/</w:t>
-      </w:r>
-      <w:proofErr w:type="spellStart"/>
-      <w:r>
-        <w:rPr>
-          <w:b/>
-          <w:bCs/>
-          <w:color w:val="FF0000"/>
-        </w:rPr>
-        <w:t>sac</w:t>
-      </w:r>
-      <w:proofErr w:type="spellEnd"/>
-      <w:r>
-        <w:rPr>
-          <w:b/>
-          <w:bCs/>
-          <w:color w:val="FF0000"/>
-        </w:rPr>
-        <w:t>/encomenda</w:t>
-      </w:r>
-      <w:r>
-        <w:rPr>
-          <w:b/>
-          <w:bCs/>
-          <w:color w:val="FF0000"/>
-        </w:rPr>
-        <w:t>s</w:t>
-      </w:r>
-      <w:r>
-        <w:rPr>
-          <w:b/>
-          <w:bCs/>
-          <w:color w:val="FF0000"/>
-        </w:rPr>
-        <w:t>/</w:t>
-      </w:r>
-      <w:r>
-        <w:rPr>
-          <w:b/>
-          <w:bCs/>
-          <w:color w:val="FF0000"/>
-        </w:rPr>
-        <w:t>{</w:t>
-      </w:r>
-      <w:proofErr w:type="spellStart"/>
-      <w:r>
-        <w:rPr>
-          <w:b/>
-          <w:bCs/>
-          <w:color w:val="FF0000"/>
-        </w:rPr>
-        <w:t>username</w:t>
-      </w:r>
-      <w:proofErr w:type="spellEnd"/>
-      <w:r>
-        <w:rPr>
-          <w:b/>
-          <w:bCs/>
-          <w:color w:val="FF0000"/>
-        </w:rPr>
-        <w:t>}/</w:t>
+        <w:t>{username}/</w:t>
       </w:r>
       <w:r>
         <w:rPr>
@@ -3520,55 +3255,7 @@
           <w:b/>
           <w:bCs/>
         </w:rPr>
-        <w:t>/</w:t>
-      </w:r>
-      <w:proofErr w:type="spellStart"/>
-      <w:r>
-        <w:rPr>
-          <w:b/>
-          <w:bCs/>
-        </w:rPr>
-        <w:t>amazonJBM</w:t>
-      </w:r>
-      <w:proofErr w:type="spellEnd"/>
-      <w:r>
-        <w:rPr>
-          <w:b/>
-          <w:bCs/>
-        </w:rPr>
-        <w:t>/</w:t>
-      </w:r>
-      <w:proofErr w:type="spellStart"/>
-      <w:r>
-        <w:rPr>
-          <w:b/>
-          <w:bCs/>
-        </w:rPr>
-        <w:t>api</w:t>
-      </w:r>
-      <w:proofErr w:type="spellEnd"/>
-      <w:r>
-        <w:rPr>
-          <w:b/>
-          <w:bCs/>
-        </w:rPr>
-        <w:t>/</w:t>
-      </w:r>
-      <w:proofErr w:type="spellStart"/>
-      <w:r>
-        <w:rPr>
-          <w:b/>
-          <w:bCs/>
-        </w:rPr>
-        <w:t>sac</w:t>
-      </w:r>
-      <w:proofErr w:type="spellEnd"/>
-      <w:r>
-        <w:rPr>
-          <w:b/>
-          <w:bCs/>
-        </w:rPr>
-        <w:t>/encomenda</w:t>
+        <w:t>/amazonJBM/api/sac/encomenda</w:t>
       </w:r>
       <w:r>
         <w:rPr>
@@ -3685,16 +3372,8 @@
         <w:rPr>
           <w:color w:val="FF0000"/>
         </w:rPr>
-        <w:t xml:space="preserve">Colocar na foto o tipo de </w:t>
-      </w:r>
-      <w:proofErr w:type="spellStart"/>
-      <w:r>
-        <w:rPr>
-          <w:color w:val="FF0000"/>
-        </w:rPr>
-        <w:t>sonsor</w:t>
-      </w:r>
-      <w:proofErr w:type="spellEnd"/>
+        <w:t>Colocar na foto o tipo de sonsor</w:t>
+      </w:r>
     </w:p>
     <w:p>
       <w:pPr>
@@ -3744,53 +3423,19 @@
       <w:r>
         <w:t>/</w:t>
       </w:r>
-      <w:proofErr w:type="spellStart"/>
-      <w:r>
-        <w:rPr>
-          <w:b/>
-          <w:bCs/>
-        </w:rPr>
-        <w:t>amazonJBM</w:t>
-      </w:r>
-      <w:proofErr w:type="spellEnd"/>
-      <w:r>
-        <w:rPr>
-          <w:b/>
-          <w:bCs/>
-        </w:rPr>
-        <w:t>/</w:t>
-      </w:r>
-      <w:proofErr w:type="spellStart"/>
-      <w:r>
-        <w:rPr>
-          <w:b/>
-          <w:bCs/>
-        </w:rPr>
-        <w:t>api</w:t>
-      </w:r>
-      <w:proofErr w:type="spellEnd"/>
-      <w:r>
-        <w:rPr>
-          <w:b/>
-          <w:bCs/>
-        </w:rPr>
-        <w:t>/</w:t>
-      </w:r>
-      <w:proofErr w:type="spellStart"/>
-      <w:r>
-        <w:rPr>
-          <w:b/>
-          <w:bCs/>
-        </w:rPr>
-        <w:t>sac</w:t>
-      </w:r>
-      <w:proofErr w:type="spellEnd"/>
-      <w:r>
-        <w:rPr>
-          <w:b/>
-          <w:bCs/>
-        </w:rPr>
-        <w:t>/encomenda</w:t>
+      <w:r>
+        <w:rPr>
+          <w:b/>
+          <w:bCs/>
+        </w:rPr>
+        <w:t>amazonJBM/api</w:t>
+      </w:r>
+      <w:r>
+        <w:rPr>
+          <w:b/>
+          <w:bCs/>
+        </w:rPr>
+        <w:t>/sac/encomenda</w:t>
       </w:r>
       <w:r>
         <w:rPr>
@@ -3811,23 +3456,7 @@
           <w:b/>
           <w:bCs/>
         </w:rPr>
-        <w:t>/{</w:t>
-      </w:r>
-      <w:proofErr w:type="spellStart"/>
-      <w:r>
-        <w:rPr>
-          <w:b/>
-          <w:bCs/>
-        </w:rPr>
-        <w:t>username</w:t>
-      </w:r>
-      <w:proofErr w:type="spellEnd"/>
-      <w:r>
-        <w:rPr>
-          <w:b/>
-          <w:bCs/>
-        </w:rPr>
-        <w:t>}</w:t>
+        <w:t>/{username}</w:t>
       </w:r>
     </w:p>
     <w:p>
@@ -4075,78 +3704,14 @@
           <w:b/>
           <w:bCs/>
         </w:rPr>
-        <w:t>/</w:t>
-      </w:r>
-      <w:proofErr w:type="spellStart"/>
-      <w:r>
-        <w:rPr>
-          <w:b/>
-          <w:bCs/>
-        </w:rPr>
-        <w:t>amazonJBM</w:t>
-      </w:r>
-      <w:proofErr w:type="spellEnd"/>
-      <w:r>
-        <w:rPr>
-          <w:b/>
-          <w:bCs/>
-        </w:rPr>
-        <w:t>/</w:t>
-      </w:r>
-      <w:proofErr w:type="spellStart"/>
-      <w:r>
-        <w:rPr>
-          <w:b/>
-          <w:bCs/>
-        </w:rPr>
-        <w:t>api</w:t>
-      </w:r>
-      <w:proofErr w:type="spellEnd"/>
-      <w:r>
-        <w:rPr>
-          <w:b/>
-          <w:bCs/>
-        </w:rPr>
-        <w:t>/</w:t>
-      </w:r>
-      <w:proofErr w:type="spellStart"/>
-      <w:r>
-        <w:rPr>
-          <w:b/>
-          <w:bCs/>
-        </w:rPr>
-        <w:t>sac</w:t>
-      </w:r>
-      <w:proofErr w:type="spellEnd"/>
-      <w:r>
-        <w:rPr>
-          <w:b/>
-          <w:bCs/>
-        </w:rPr>
-        <w:t>/encomendas</w:t>
-      </w:r>
-      <w:r>
-        <w:rPr>
-          <w:b/>
-          <w:bCs/>
-        </w:rPr>
-        <w:t>/{</w:t>
-      </w:r>
-      <w:proofErr w:type="spellStart"/>
-      <w:r>
-        <w:rPr>
-          <w:b/>
-          <w:bCs/>
-        </w:rPr>
-        <w:t>username</w:t>
-      </w:r>
-      <w:proofErr w:type="spellEnd"/>
-      <w:r>
-        <w:rPr>
-          <w:b/>
-          <w:bCs/>
-        </w:rPr>
-        <w:t>}</w:t>
+        <w:t>/amazonJBM/api/sac/encomendas</w:t>
+      </w:r>
+      <w:r>
+        <w:rPr>
+          <w:b/>
+          <w:bCs/>
+        </w:rPr>
+        <w:t>/{username}</w:t>
       </w:r>
       <w:r>
         <w:rPr>
@@ -4298,45 +3863,12 @@
       <w:r>
         <w:t>/</w:t>
       </w:r>
-      <w:proofErr w:type="spellStart"/>
-      <w:r>
-        <w:rPr>
-          <w:b/>
-          <w:bCs/>
-        </w:rPr>
-        <w:t>amazonJBM</w:t>
-      </w:r>
-      <w:proofErr w:type="spellEnd"/>
-      <w:r>
-        <w:rPr>
-          <w:b/>
-          <w:bCs/>
-        </w:rPr>
-        <w:t>/</w:t>
-      </w:r>
-      <w:proofErr w:type="spellStart"/>
-      <w:r>
-        <w:rPr>
-          <w:b/>
-          <w:bCs/>
-        </w:rPr>
-        <w:t>api</w:t>
-      </w:r>
-      <w:proofErr w:type="spellEnd"/>
-      <w:r>
-        <w:rPr>
-          <w:b/>
-          <w:bCs/>
-        </w:rPr>
-        <w:t>/</w:t>
-      </w:r>
-      <w:proofErr w:type="spellStart"/>
-      <w:r>
-        <w:rPr>
-          <w:b/>
-          <w:bCs/>
-        </w:rPr>
-        <w:t>s</w:t>
+      <w:r>
+        <w:rPr>
+          <w:b/>
+          <w:bCs/>
+        </w:rPr>
+        <w:t>amazonJBM/api/s</w:t>
       </w:r>
       <w:r>
         <w:rPr>
@@ -4345,7 +3877,6 @@
         </w:rPr>
         <w:t>l</w:t>
       </w:r>
-      <w:proofErr w:type="spellEnd"/>
       <w:r>
         <w:rPr>
           <w:b/>
@@ -4598,41 +4129,8 @@
           <w:b/>
           <w:bCs/>
         </w:rPr>
-        <w:t>/</w:t>
-      </w:r>
-      <w:proofErr w:type="spellStart"/>
-      <w:r>
-        <w:rPr>
-          <w:b/>
-          <w:bCs/>
-        </w:rPr>
-        <w:t>amazonJBM</w:t>
-      </w:r>
-      <w:proofErr w:type="spellEnd"/>
-      <w:r>
-        <w:rPr>
-          <w:b/>
-          <w:bCs/>
-        </w:rPr>
-        <w:t>/</w:t>
-      </w:r>
-      <w:proofErr w:type="spellStart"/>
-      <w:r>
-        <w:rPr>
-          <w:b/>
-          <w:bCs/>
-        </w:rPr>
-        <w:t>api</w:t>
-      </w:r>
-      <w:proofErr w:type="spellEnd"/>
-      <w:r>
-        <w:rPr>
-          <w:b/>
-          <w:bCs/>
-        </w:rPr>
-        <w:t>/</w:t>
-      </w:r>
-      <w:proofErr w:type="spellStart"/>
+        <w:t>/amazonJBM/api/</w:t>
+      </w:r>
       <w:r>
         <w:rPr>
           <w:b/>
@@ -4640,7 +4138,6 @@
         </w:rPr>
         <w:t>sl</w:t>
       </w:r>
-      <w:proofErr w:type="spellEnd"/>
       <w:r>
         <w:rPr>
           <w:b/>
@@ -4822,23 +4319,13 @@
       <w:r>
         <w:t>/</w:t>
       </w:r>
-      <w:proofErr w:type="spellStart"/>
-      <w:r>
-        <w:rPr>
-          <w:b/>
-          <w:bCs/>
-        </w:rPr>
-        <w:t>amazonJBM</w:t>
-      </w:r>
-      <w:proofErr w:type="spellEnd"/>
-      <w:r>
-        <w:rPr>
-          <w:b/>
-          <w:bCs/>
-        </w:rPr>
-        <w:t>/</w:t>
-      </w:r>
-      <w:proofErr w:type="spellStart"/>
+      <w:r>
+        <w:rPr>
+          <w:b/>
+          <w:bCs/>
+        </w:rPr>
+        <w:t>amazonJBM/</w:t>
+      </w:r>
       <w:r>
         <w:rPr>
           <w:b/>
@@ -4846,21 +4333,12 @@
         </w:rPr>
         <w:t>api</w:t>
       </w:r>
-      <w:proofErr w:type="spellEnd"/>
-      <w:r>
-        <w:rPr>
-          <w:b/>
-          <w:bCs/>
-        </w:rPr>
-        <w:t>/</w:t>
-      </w:r>
-      <w:proofErr w:type="spellStart"/>
-      <w:r>
-        <w:rPr>
-          <w:b/>
-          <w:bCs/>
-        </w:rPr>
-        <w:t>s</w:t>
+      <w:r>
+        <w:rPr>
+          <w:b/>
+          <w:bCs/>
+        </w:rPr>
+        <w:t>/s</w:t>
       </w:r>
       <w:r>
         <w:rPr>
@@ -4869,7 +4347,6 @@
         </w:rPr>
         <w:t>l</w:t>
       </w:r>
-      <w:proofErr w:type="spellEnd"/>
       <w:r>
         <w:rPr>
           <w:b/>
@@ -5037,41 +4514,8 @@
           <w:b/>
           <w:bCs/>
         </w:rPr>
-        <w:t>/</w:t>
-      </w:r>
-      <w:proofErr w:type="spellStart"/>
-      <w:r>
-        <w:rPr>
-          <w:b/>
-          <w:bCs/>
-        </w:rPr>
-        <w:t>amazonJBM</w:t>
-      </w:r>
-      <w:proofErr w:type="spellEnd"/>
-      <w:r>
-        <w:rPr>
-          <w:b/>
-          <w:bCs/>
-        </w:rPr>
-        <w:t>/</w:t>
-      </w:r>
-      <w:proofErr w:type="spellStart"/>
-      <w:r>
-        <w:rPr>
-          <w:b/>
-          <w:bCs/>
-        </w:rPr>
-        <w:t>api</w:t>
-      </w:r>
-      <w:proofErr w:type="spellEnd"/>
-      <w:r>
-        <w:rPr>
-          <w:b/>
-          <w:bCs/>
-        </w:rPr>
-        <w:t>/</w:t>
-      </w:r>
-      <w:proofErr w:type="spellStart"/>
+        <w:t>/amazonJBM/api/</w:t>
+      </w:r>
       <w:r>
         <w:rPr>
           <w:b/>
@@ -5079,7 +4523,6 @@
         </w:rPr>
         <w:t>sl</w:t>
       </w:r>
-      <w:proofErr w:type="spellEnd"/>
       <w:r>
         <w:rPr>
           <w:b/>
@@ -5239,41 +4682,8 @@
           <w:b/>
           <w:bCs/>
         </w:rPr>
-        <w:t>/</w:t>
-      </w:r>
-      <w:proofErr w:type="spellStart"/>
-      <w:r>
-        <w:rPr>
-          <w:b/>
-          <w:bCs/>
-        </w:rPr>
-        <w:t>amazonJBM</w:t>
-      </w:r>
-      <w:proofErr w:type="spellEnd"/>
-      <w:r>
-        <w:rPr>
-          <w:b/>
-          <w:bCs/>
-        </w:rPr>
-        <w:t>/</w:t>
-      </w:r>
-      <w:proofErr w:type="spellStart"/>
-      <w:r>
-        <w:rPr>
-          <w:b/>
-          <w:bCs/>
-        </w:rPr>
-        <w:t>api</w:t>
-      </w:r>
-      <w:proofErr w:type="spellEnd"/>
-      <w:r>
-        <w:rPr>
-          <w:b/>
-          <w:bCs/>
-        </w:rPr>
-        <w:t>/</w:t>
-      </w:r>
-      <w:proofErr w:type="spellStart"/>
+        <w:t>/amazonJBM/api/</w:t>
+      </w:r>
       <w:r>
         <w:rPr>
           <w:b/>
@@ -5281,7 +4691,6 @@
         </w:rPr>
         <w:t>sl</w:t>
       </w:r>
-      <w:proofErr w:type="spellEnd"/>
       <w:r>
         <w:rPr>
           <w:b/>
@@ -5557,41 +4966,8 @@
           <w:b/>
           <w:bCs/>
         </w:rPr>
-        <w:t>/</w:t>
-      </w:r>
-      <w:proofErr w:type="spellStart"/>
-      <w:r>
-        <w:rPr>
-          <w:b/>
-          <w:bCs/>
-        </w:rPr>
-        <w:t>amazonJBM</w:t>
-      </w:r>
-      <w:proofErr w:type="spellEnd"/>
-      <w:r>
-        <w:rPr>
-          <w:b/>
-          <w:bCs/>
-        </w:rPr>
-        <w:t>/</w:t>
-      </w:r>
-      <w:proofErr w:type="spellStart"/>
-      <w:r>
-        <w:rPr>
-          <w:b/>
-          <w:bCs/>
-        </w:rPr>
-        <w:t>api</w:t>
-      </w:r>
-      <w:proofErr w:type="spellEnd"/>
-      <w:r>
-        <w:rPr>
-          <w:b/>
-          <w:bCs/>
-        </w:rPr>
-        <w:t>/</w:t>
-      </w:r>
-      <w:proofErr w:type="spellStart"/>
+        <w:t>/amazonJBM/api/</w:t>
+      </w:r>
       <w:r>
         <w:rPr>
           <w:b/>
@@ -5599,7 +4975,6 @@
         </w:rPr>
         <w:t>sl</w:t>
       </w:r>
-      <w:proofErr w:type="spellEnd"/>
       <w:r>
         <w:rPr>
           <w:b/>
@@ -5828,30 +5203,8 @@
         <w:rPr>
           <w:color w:val="FF0000"/>
         </w:rPr>
-        <w:t xml:space="preserve">Falta o GET aos tipos de sensores para fazer o </w:t>
-      </w:r>
-      <w:proofErr w:type="spellStart"/>
-      <w:r>
-        <w:rPr>
-          <w:color w:val="FF0000"/>
-        </w:rPr>
-        <w:t>drop</w:t>
-      </w:r>
-      <w:proofErr w:type="spellEnd"/>
-      <w:r>
-        <w:rPr>
-          <w:color w:val="FF0000"/>
-        </w:rPr>
-        <w:t xml:space="preserve"> </w:t>
-      </w:r>
-      <w:proofErr w:type="spellStart"/>
-      <w:r>
-        <w:rPr>
-          <w:color w:val="FF0000"/>
-        </w:rPr>
-        <w:t>down</w:t>
-      </w:r>
-      <w:proofErr w:type="spellEnd"/>
+        <w:t>Falta o GET aos tipos de sensores para fazer o drop down</w:t>
+      </w:r>
     </w:p>
     <w:p>
       <w:pPr>
@@ -5917,55 +5270,7 @@
           <w:b/>
           <w:bCs/>
         </w:rPr>
-        <w:t>/</w:t>
-      </w:r>
-      <w:proofErr w:type="spellStart"/>
-      <w:r>
-        <w:rPr>
-          <w:b/>
-          <w:bCs/>
-        </w:rPr>
-        <w:t>amazonJBM</w:t>
-      </w:r>
-      <w:proofErr w:type="spellEnd"/>
-      <w:r>
-        <w:rPr>
-          <w:b/>
-          <w:bCs/>
-        </w:rPr>
-        <w:t>/</w:t>
-      </w:r>
-      <w:proofErr w:type="spellStart"/>
-      <w:r>
-        <w:rPr>
-          <w:b/>
-          <w:bCs/>
-        </w:rPr>
-        <w:t>api</w:t>
-      </w:r>
-      <w:proofErr w:type="spellEnd"/>
-      <w:r>
-        <w:rPr>
-          <w:b/>
-          <w:bCs/>
-        </w:rPr>
-        <w:t>/</w:t>
-      </w:r>
-      <w:proofErr w:type="spellStart"/>
-      <w:r>
-        <w:rPr>
-          <w:b/>
-          <w:bCs/>
-        </w:rPr>
-        <w:t>sl</w:t>
-      </w:r>
-      <w:proofErr w:type="spellEnd"/>
-      <w:r>
-        <w:rPr>
-          <w:b/>
-          <w:bCs/>
-        </w:rPr>
-        <w:t>/volume/{id}</w:t>
+        <w:t>/amazonJBM/api/sl/volume/{id}</w:t>
       </w:r>
     </w:p>
     <w:p>
@@ -6112,55 +5417,7 @@
           <w:b/>
           <w:bCs/>
         </w:rPr>
-        <w:t>/</w:t>
-      </w:r>
-      <w:proofErr w:type="spellStart"/>
-      <w:r>
-        <w:rPr>
-          <w:b/>
-          <w:bCs/>
-        </w:rPr>
-        <w:t>amazonJBM</w:t>
-      </w:r>
-      <w:proofErr w:type="spellEnd"/>
-      <w:r>
-        <w:rPr>
-          <w:b/>
-          <w:bCs/>
-        </w:rPr>
-        <w:t>/</w:t>
-      </w:r>
-      <w:proofErr w:type="spellStart"/>
-      <w:r>
-        <w:rPr>
-          <w:b/>
-          <w:bCs/>
-        </w:rPr>
-        <w:t>api</w:t>
-      </w:r>
-      <w:proofErr w:type="spellEnd"/>
-      <w:r>
-        <w:rPr>
-          <w:b/>
-          <w:bCs/>
-        </w:rPr>
-        <w:t>/</w:t>
-      </w:r>
-      <w:proofErr w:type="spellStart"/>
-      <w:r>
-        <w:rPr>
-          <w:b/>
-          <w:bCs/>
-        </w:rPr>
-        <w:t>sl</w:t>
-      </w:r>
-      <w:proofErr w:type="spellEnd"/>
-      <w:r>
-        <w:rPr>
-          <w:b/>
-          <w:bCs/>
-        </w:rPr>
-        <w:t>/</w:t>
+        <w:t>/amazonJBM/api/sl/</w:t>
       </w:r>
       <w:r>
         <w:rPr>
@@ -6426,41 +5683,8 @@
           <w:b/>
           <w:bCs/>
         </w:rPr>
-        <w:t>/</w:t>
-      </w:r>
-      <w:proofErr w:type="spellStart"/>
-      <w:r>
-        <w:rPr>
-          <w:b/>
-          <w:bCs/>
-        </w:rPr>
-        <w:t>amazonJBM</w:t>
-      </w:r>
-      <w:proofErr w:type="spellEnd"/>
-      <w:r>
-        <w:rPr>
-          <w:b/>
-          <w:bCs/>
-        </w:rPr>
-        <w:t>/</w:t>
-      </w:r>
-      <w:proofErr w:type="spellStart"/>
-      <w:r>
-        <w:rPr>
-          <w:b/>
-          <w:bCs/>
-        </w:rPr>
-        <w:t>api</w:t>
-      </w:r>
-      <w:proofErr w:type="spellEnd"/>
-      <w:r>
-        <w:rPr>
-          <w:b/>
-          <w:bCs/>
-        </w:rPr>
-        <w:t>/</w:t>
-      </w:r>
-      <w:proofErr w:type="spellStart"/>
+        <w:t>/amazonJBM/api/</w:t>
+      </w:r>
       <w:r>
         <w:rPr>
           <w:b/>
@@ -6468,7 +5692,6 @@
         </w:rPr>
         <w:t>sl</w:t>
       </w:r>
-      <w:proofErr w:type="spellEnd"/>
       <w:r>
         <w:rPr>
           <w:b/>
@@ -6682,16 +5905,11 @@
       <w:r>
         <w:t xml:space="preserve">O </w:t>
       </w:r>
-      <w:proofErr w:type="spellStart"/>
       <w:r>
         <w:t>e</w:t>
       </w:r>
       <w:r>
-        <w:t>ndpoint</w:t>
-      </w:r>
-      <w:proofErr w:type="spellEnd"/>
-      <w:r>
-        <w:t xml:space="preserve"> número </w:t>
+        <w:t xml:space="preserve">ndpoint número </w:t>
       </w:r>
       <w:r>
         <w:t>10º</w:t>
@@ -6700,15 +5918,7 @@
         <w:t xml:space="preserve"> que dá resposta ao </w:t>
       </w:r>
       <w:r>
-        <w:t xml:space="preserve">“Sistema de Logística”, requere os seguintes </w:t>
-      </w:r>
-      <w:proofErr w:type="spellStart"/>
-      <w:r>
-        <w:t>end-point’s</w:t>
-      </w:r>
-      <w:proofErr w:type="spellEnd"/>
-      <w:r>
-        <w:t xml:space="preserve"> para o seu funcionamento</w:t>
+        <w:t>“Sistema de Logística”, requere os seguintes end-point’s para o seu funcionamento</w:t>
       </w:r>
       <w:r>
         <w:t>:</w:t>
@@ -6808,55 +6018,7 @@
           <w:b/>
           <w:bCs/>
         </w:rPr>
-        <w:t>/</w:t>
-      </w:r>
-      <w:proofErr w:type="spellStart"/>
-      <w:r>
-        <w:rPr>
-          <w:b/>
-          <w:bCs/>
-        </w:rPr>
-        <w:t>amazonJBM</w:t>
-      </w:r>
-      <w:proofErr w:type="spellEnd"/>
-      <w:r>
-        <w:rPr>
-          <w:b/>
-          <w:bCs/>
-        </w:rPr>
-        <w:t>/</w:t>
-      </w:r>
-      <w:proofErr w:type="spellStart"/>
-      <w:r>
-        <w:rPr>
-          <w:b/>
-          <w:bCs/>
-        </w:rPr>
-        <w:t>api</w:t>
-      </w:r>
-      <w:proofErr w:type="spellEnd"/>
-      <w:r>
-        <w:rPr>
-          <w:b/>
-          <w:bCs/>
-        </w:rPr>
-        <w:t>/</w:t>
-      </w:r>
-      <w:proofErr w:type="spellStart"/>
-      <w:r>
-        <w:rPr>
-          <w:b/>
-          <w:bCs/>
-        </w:rPr>
-        <w:t>sl</w:t>
-      </w:r>
-      <w:proofErr w:type="spellEnd"/>
-      <w:r>
-        <w:rPr>
-          <w:b/>
-          <w:bCs/>
-        </w:rPr>
-        <w:t>/</w:t>
+        <w:t>/amazonJBM/api/sl/</w:t>
       </w:r>
       <w:r>
         <w:rPr>
@@ -7020,55 +6182,14 @@
           <w:b/>
           <w:bCs/>
         </w:rPr>
-        <w:t>/</w:t>
-      </w:r>
-      <w:proofErr w:type="spellStart"/>
-      <w:r>
-        <w:rPr>
-          <w:b/>
-          <w:bCs/>
-        </w:rPr>
-        <w:t>amazonJBM</w:t>
-      </w:r>
-      <w:proofErr w:type="spellEnd"/>
-      <w:r>
-        <w:rPr>
-          <w:b/>
-          <w:bCs/>
-        </w:rPr>
-        <w:t>/</w:t>
-      </w:r>
-      <w:proofErr w:type="spellStart"/>
-      <w:r>
-        <w:rPr>
-          <w:b/>
-          <w:bCs/>
-        </w:rPr>
-        <w:t>api</w:t>
-      </w:r>
-      <w:proofErr w:type="spellEnd"/>
-      <w:r>
-        <w:rPr>
-          <w:b/>
-          <w:bCs/>
-        </w:rPr>
-        <w:t>/</w:t>
-      </w:r>
-      <w:proofErr w:type="spellStart"/>
-      <w:r>
-        <w:rPr>
-          <w:b/>
-          <w:bCs/>
-        </w:rPr>
-        <w:t>sl</w:t>
-      </w:r>
-      <w:proofErr w:type="spellEnd"/>
-      <w:r>
-        <w:rPr>
-          <w:b/>
-          <w:bCs/>
-        </w:rPr>
-        <w:t>/produtos</w:t>
+        <w:t>/amazonJBM/api/</w:t>
+      </w:r>
+      <w:r>
+        <w:rPr>
+          <w:b/>
+          <w:bCs/>
+        </w:rPr>
+        <w:t>sl/produtos</w:t>
       </w:r>
     </w:p>
     <w:p/>
@@ -7100,7 +6221,7 @@
           <w:noProof/>
         </w:rPr>
         <w:drawing>
-          <wp:inline distT="0" distB="0" distL="0" distR="0" wp14:anchorId="37A159ED" wp14:editId="2507E4F6">
+          <wp:inline distT="0" distB="0" distL="0" distR="0" wp14:anchorId="37A159ED" wp14:editId="279B6A9B">
             <wp:extent cx="1529109" cy="2814762"/>
             <wp:effectExtent l="0" t="0" r="0" b="5080"/>
             <wp:docPr id="149732614" name="Imagem 32"/>
@@ -7200,53 +6321,19 @@
       <w:r>
         <w:t>/</w:t>
       </w:r>
-      <w:proofErr w:type="spellStart"/>
-      <w:r>
-        <w:rPr>
-          <w:b/>
-          <w:bCs/>
-        </w:rPr>
-        <w:t>amazonJBM</w:t>
-      </w:r>
-      <w:proofErr w:type="spellEnd"/>
-      <w:r>
-        <w:rPr>
-          <w:b/>
-          <w:bCs/>
-        </w:rPr>
-        <w:t>/</w:t>
-      </w:r>
-      <w:proofErr w:type="spellStart"/>
-      <w:r>
-        <w:rPr>
-          <w:b/>
-          <w:bCs/>
-        </w:rPr>
-        <w:t>api</w:t>
-      </w:r>
-      <w:proofErr w:type="spellEnd"/>
-      <w:r>
-        <w:rPr>
-          <w:b/>
-          <w:bCs/>
-        </w:rPr>
-        <w:t>/</w:t>
-      </w:r>
-      <w:proofErr w:type="spellStart"/>
-      <w:r>
-        <w:rPr>
-          <w:b/>
-          <w:bCs/>
-        </w:rPr>
-        <w:t>so</w:t>
-      </w:r>
-      <w:proofErr w:type="spellEnd"/>
-      <w:r>
-        <w:rPr>
-          <w:b/>
-          <w:bCs/>
-        </w:rPr>
-        <w:t>/login</w:t>
+      <w:r>
+        <w:rPr>
+          <w:b/>
+          <w:bCs/>
+        </w:rPr>
+        <w:t>amazonJBM/api</w:t>
+      </w:r>
+      <w:r>
+        <w:rPr>
+          <w:b/>
+          <w:bCs/>
+        </w:rPr>
+        <w:t>/so/login</w:t>
       </w:r>
     </w:p>
     <w:p>
@@ -7507,7 +6594,6 @@
         </w:rPr>
         <w:t>/</w:t>
       </w:r>
-      <w:proofErr w:type="spellStart"/>
       <w:r>
         <w:rPr>
           <w:b/>
@@ -7515,45 +6601,19 @@
         </w:rPr>
         <w:t>backend</w:t>
       </w:r>
-      <w:proofErr w:type="spellEnd"/>
-      <w:r>
-        <w:rPr>
-          <w:b/>
-          <w:bCs/>
-        </w:rPr>
-        <w:t>/</w:t>
-      </w:r>
-      <w:proofErr w:type="spellStart"/>
-      <w:r>
-        <w:rPr>
-          <w:b/>
-          <w:bCs/>
-        </w:rPr>
-        <w:t>api</w:t>
-      </w:r>
-      <w:proofErr w:type="spellEnd"/>
-      <w:r>
-        <w:rPr>
-          <w:b/>
-          <w:bCs/>
-        </w:rPr>
-        <w:t>/</w:t>
-      </w:r>
-      <w:proofErr w:type="spellStart"/>
-      <w:r>
-        <w:rPr>
-          <w:b/>
-          <w:bCs/>
-        </w:rPr>
-        <w:t>so</w:t>
-      </w:r>
-      <w:proofErr w:type="spellEnd"/>
-      <w:r>
-        <w:rPr>
-          <w:b/>
-          <w:bCs/>
-        </w:rPr>
-        <w:t>/encomendas</w:t>
+      <w:r>
+        <w:rPr>
+          <w:b/>
+          <w:bCs/>
+        </w:rPr>
+        <w:t>/api/</w:t>
+      </w:r>
+      <w:r>
+        <w:rPr>
+          <w:b/>
+          <w:bCs/>
+        </w:rPr>
+        <w:t>so/encomendas</w:t>
       </w:r>
       <w:r>
         <w:rPr>
@@ -7723,7 +6783,6 @@
         </w:rPr>
         <w:t>/</w:t>
       </w:r>
-      <w:proofErr w:type="spellStart"/>
       <w:r>
         <w:rPr>
           <w:b/>
@@ -7731,47 +6790,20 @@
         </w:rPr>
         <w:t>backend</w:t>
       </w:r>
-      <w:proofErr w:type="spellEnd"/>
-      <w:r>
-        <w:rPr>
-          <w:b/>
-          <w:bCs/>
-        </w:rPr>
-        <w:t>/</w:t>
-      </w:r>
-      <w:proofErr w:type="spellStart"/>
-      <w:r>
-        <w:rPr>
-          <w:b/>
-          <w:bCs/>
-        </w:rPr>
-        <w:t>api</w:t>
-      </w:r>
-      <w:proofErr w:type="spellEnd"/>
-      <w:r>
-        <w:rPr>
-          <w:b/>
-          <w:bCs/>
-        </w:rPr>
-        <w:t>/</w:t>
-      </w:r>
-      <w:proofErr w:type="spellStart"/>
-      <w:r>
-        <w:rPr>
-          <w:b/>
-          <w:bCs/>
-        </w:rPr>
-        <w:t>so</w:t>
-      </w:r>
-      <w:proofErr w:type="spellEnd"/>
-      <w:r>
-        <w:rPr>
-          <w:b/>
-          <w:bCs/>
-        </w:rPr>
-        <w:t>/encomendas/</w:t>
-      </w:r>
-      <w:proofErr w:type="spellStart"/>
+      <w:r>
+        <w:rPr>
+          <w:b/>
+          <w:bCs/>
+        </w:rPr>
+        <w:t>/api</w:t>
+      </w:r>
+      <w:r>
+        <w:rPr>
+          <w:b/>
+          <w:bCs/>
+        </w:rPr>
+        <w:t>/so/encomendas/</w:t>
+      </w:r>
       <w:r>
         <w:rPr>
           <w:b/>
@@ -7786,7 +6818,6 @@
         </w:rPr>
         <w:t>ntregar</w:t>
       </w:r>
-      <w:proofErr w:type="spellEnd"/>
     </w:p>
     <w:p>
       <w:pPr>
@@ -7976,7 +7007,6 @@
         </w:rPr>
         <w:t>/</w:t>
       </w:r>
-      <w:proofErr w:type="spellStart"/>
       <w:r>
         <w:rPr>
           <w:b/>
@@ -7984,7 +7014,6 @@
         </w:rPr>
         <w:t>backend</w:t>
       </w:r>
-      <w:proofErr w:type="spellEnd"/>
       <w:r>
         <w:rPr>
           <w:b/>
@@ -7992,7 +7021,6 @@
         </w:rPr>
         <w:t>/</w:t>
       </w:r>
-      <w:proofErr w:type="spellStart"/>
       <w:r>
         <w:rPr>
           <w:b/>
@@ -8000,29 +7028,12 @@
         </w:rPr>
         <w:t>api</w:t>
       </w:r>
-      <w:proofErr w:type="spellEnd"/>
-      <w:r>
-        <w:rPr>
-          <w:b/>
-          <w:bCs/>
-        </w:rPr>
-        <w:t>/</w:t>
-      </w:r>
-      <w:proofErr w:type="spellStart"/>
-      <w:r>
-        <w:rPr>
-          <w:b/>
-          <w:bCs/>
-        </w:rPr>
-        <w:t>so</w:t>
-      </w:r>
-      <w:proofErr w:type="spellEnd"/>
-      <w:r>
-        <w:rPr>
-          <w:b/>
-          <w:bCs/>
-        </w:rPr>
-        <w:t>/</w:t>
+      <w:r>
+        <w:rPr>
+          <w:b/>
+          <w:bCs/>
+        </w:rPr>
+        <w:t>/so/</w:t>
       </w:r>
       <w:r>
         <w:rPr>
@@ -8221,7 +7232,6 @@
       <w:r>
         <w:t>/</w:t>
       </w:r>
-      <w:proofErr w:type="spellStart"/>
       <w:r>
         <w:rPr>
           <w:b/>
@@ -8229,7 +7239,6 @@
         </w:rPr>
         <w:t>backend</w:t>
       </w:r>
-      <w:proofErr w:type="spellEnd"/>
       <w:r>
         <w:rPr>
           <w:b/>
@@ -8237,7 +7246,6 @@
         </w:rPr>
         <w:t>/</w:t>
       </w:r>
-      <w:proofErr w:type="spellStart"/>
       <w:r>
         <w:rPr>
           <w:b/>
@@ -8245,29 +7253,12 @@
         </w:rPr>
         <w:t>api</w:t>
       </w:r>
-      <w:proofErr w:type="spellEnd"/>
-      <w:r>
-        <w:rPr>
-          <w:b/>
-          <w:bCs/>
-        </w:rPr>
-        <w:t>/</w:t>
-      </w:r>
-      <w:proofErr w:type="spellStart"/>
-      <w:r>
-        <w:rPr>
-          <w:b/>
-          <w:bCs/>
-        </w:rPr>
-        <w:t>so</w:t>
-      </w:r>
-      <w:proofErr w:type="spellEnd"/>
-      <w:r>
-        <w:rPr>
-          <w:b/>
-          <w:bCs/>
-        </w:rPr>
-        <w:t>/encomendas/{id}</w:t>
+      <w:r>
+        <w:rPr>
+          <w:b/>
+          <w:bCs/>
+        </w:rPr>
+        <w:t>/so/encomendas/{id}</w:t>
       </w:r>
     </w:p>
     <w:p>
@@ -8531,7 +7522,6 @@
         </w:rPr>
         <w:t>/</w:t>
       </w:r>
-      <w:proofErr w:type="spellStart"/>
       <w:r>
         <w:rPr>
           <w:b/>
@@ -8539,52 +7529,19 @@
         </w:rPr>
         <w:t>backend</w:t>
       </w:r>
-      <w:proofErr w:type="spellEnd"/>
-      <w:r>
-        <w:rPr>
-          <w:b/>
-          <w:bCs/>
-        </w:rPr>
-        <w:t>/</w:t>
-      </w:r>
-      <w:proofErr w:type="spellStart"/>
-      <w:r>
-        <w:rPr>
-          <w:b/>
-          <w:bCs/>
-        </w:rPr>
-        <w:t>api</w:t>
-      </w:r>
-      <w:proofErr w:type="spellEnd"/>
-      <w:r>
-        <w:rPr>
-          <w:b/>
-          <w:bCs/>
-        </w:rPr>
-        <w:t xml:space="preserve"> </w:t>
-      </w:r>
-      <w:r>
-        <w:rPr>
-          <w:b/>
-          <w:bCs/>
-        </w:rPr>
-        <w:t>/</w:t>
-      </w:r>
-      <w:proofErr w:type="spellStart"/>
-      <w:r>
-        <w:rPr>
-          <w:b/>
-          <w:bCs/>
-        </w:rPr>
-        <w:t>so</w:t>
-      </w:r>
-      <w:proofErr w:type="spellEnd"/>
-      <w:r>
-        <w:rPr>
-          <w:b/>
-          <w:bCs/>
-        </w:rPr>
-        <w:t>/encomendas/</w:t>
+      <w:r>
+        <w:rPr>
+          <w:b/>
+          <w:bCs/>
+        </w:rPr>
+        <w:t xml:space="preserve">/api </w:t>
+      </w:r>
+      <w:r>
+        <w:rPr>
+          <w:b/>
+          <w:bCs/>
+        </w:rPr>
+        <w:t>/so/encomendas/</w:t>
       </w:r>
       <w:r>
         <w:rPr>
@@ -8804,53 +7761,26 @@
         </w:rPr>
         <w:t>/</w:t>
       </w:r>
-      <w:proofErr w:type="spellStart"/>
-      <w:r>
-        <w:rPr>
-          <w:b/>
-          <w:bCs/>
-        </w:rPr>
-        <w:t>amazonJBM</w:t>
-      </w:r>
-      <w:proofErr w:type="spellEnd"/>
-      <w:r>
-        <w:rPr>
-          <w:b/>
-          <w:bCs/>
-        </w:rPr>
-        <w:t>/</w:t>
-      </w:r>
-      <w:proofErr w:type="spellStart"/>
-      <w:r>
-        <w:rPr>
-          <w:b/>
-          <w:bCs/>
-        </w:rPr>
-        <w:t>api</w:t>
-      </w:r>
-      <w:proofErr w:type="spellEnd"/>
-      <w:r>
-        <w:rPr>
-          <w:b/>
-          <w:bCs/>
-        </w:rPr>
-        <w:t>/</w:t>
-      </w:r>
-      <w:proofErr w:type="spellStart"/>
-      <w:r>
-        <w:rPr>
-          <w:b/>
-          <w:bCs/>
-        </w:rPr>
-        <w:t>so</w:t>
-      </w:r>
-      <w:proofErr w:type="spellEnd"/>
-      <w:r>
-        <w:rPr>
-          <w:b/>
-          <w:bCs/>
-        </w:rPr>
-        <w:t>/sensor/{</w:t>
+      <w:r>
+        <w:rPr>
+          <w:b/>
+          <w:bCs/>
+        </w:rPr>
+        <w:t>backend</w:t>
+      </w:r>
+      <w:r>
+        <w:rPr>
+          <w:b/>
+          <w:bCs/>
+        </w:rPr>
+        <w:t>/api</w:t>
+      </w:r>
+      <w:r>
+        <w:rPr>
+          <w:b/>
+          <w:bCs/>
+        </w:rPr>
+        <w:t>/so/sensor/{</w:t>
       </w:r>
       <w:r>
         <w:rPr>
@@ -9078,15 +8008,13 @@
         </w:rPr>
         <w:t>/</w:t>
       </w:r>
-      <w:proofErr w:type="spellStart"/>
-      <w:r>
-        <w:rPr>
-          <w:b/>
-          <w:bCs/>
-        </w:rPr>
-        <w:t>amazonJBM</w:t>
-      </w:r>
-      <w:proofErr w:type="spellEnd"/>
+      <w:r>
+        <w:rPr>
+          <w:b/>
+          <w:bCs/>
+        </w:rPr>
+        <w:t>backend</w:t>
+      </w:r>
       <w:r>
         <w:rPr>
           <w:b/>
@@ -9094,7 +8022,6 @@
         </w:rPr>
         <w:t>/</w:t>
       </w:r>
-      <w:proofErr w:type="spellStart"/>
       <w:r>
         <w:rPr>
           <w:b/>
@@ -9102,29 +8029,12 @@
         </w:rPr>
         <w:t>api</w:t>
       </w:r>
-      <w:proofErr w:type="spellEnd"/>
-      <w:r>
-        <w:rPr>
-          <w:b/>
-          <w:bCs/>
-        </w:rPr>
-        <w:t>/</w:t>
-      </w:r>
-      <w:proofErr w:type="spellStart"/>
-      <w:r>
-        <w:rPr>
-          <w:b/>
-          <w:bCs/>
-        </w:rPr>
-        <w:t>so</w:t>
-      </w:r>
-      <w:proofErr w:type="spellEnd"/>
-      <w:r>
-        <w:rPr>
-          <w:b/>
-          <w:bCs/>
-        </w:rPr>
-        <w:t>/</w:t>
+      <w:r>
+        <w:rPr>
+          <w:b/>
+          <w:bCs/>
+        </w:rPr>
+        <w:t>/so/</w:t>
       </w:r>
       <w:r>
         <w:rPr>
@@ -9166,46 +8076,22 @@
         </w:rPr>
       </w:pPr>
       <w:r>
-        <w:t>A resposta</w:t>
-      </w:r>
-      <w:r>
-        <w:rPr>
-          <w:b/>
-          <w:bCs/>
-        </w:rPr>
-        <w:t xml:space="preserve"> devolvida </w:t>
-      </w:r>
-      <w:r>
-        <w:t>por este recurso segue o formato JSON</w:t>
-      </w:r>
-      <w:r>
-        <w:rPr>
-          <w:b/>
-          <w:bCs/>
-        </w:rPr>
-        <w:t>:</w:t>
-      </w:r>
-    </w:p>
-    <w:p>
-      <w:pPr>
-        <w:ind w:firstLine="708"/>
-        <w:jc w:val="center"/>
-        <w:rPr>
-          <w:b/>
-          <w:bCs/>
-        </w:rPr>
-      </w:pPr>
-      <w:r>
-        <w:rPr>
-          <w:b/>
-          <w:bCs/>
+        <w:rPr>
           <w:noProof/>
         </w:rPr>
         <w:drawing>
-          <wp:inline distT="0" distB="0" distL="0" distR="0" wp14:anchorId="0AC7F9B7" wp14:editId="3A3CDC14">
-            <wp:extent cx="2803525" cy="3923612"/>
-            <wp:effectExtent l="19050" t="19050" r="15875" b="20320"/>
-            <wp:docPr id="829456580" name="Imagem 16" descr="Uma imagem com texto, captura de ecrã, recibo&#10;&#10;Descrição gerada automaticamente"/>
+          <wp:anchor distT="0" distB="0" distL="114300" distR="114300" simplePos="0" relativeHeight="251705344" behindDoc="0" locked="0" layoutInCell="1" allowOverlap="1" wp14:anchorId="02CD8CE4" wp14:editId="1F378FA1">
+            <wp:simplePos x="0" y="0"/>
+            <wp:positionH relativeFrom="margin">
+              <wp:align>center</wp:align>
+            </wp:positionH>
+            <wp:positionV relativeFrom="paragraph">
+              <wp:posOffset>331546</wp:posOffset>
+            </wp:positionV>
+            <wp:extent cx="3457575" cy="2238375"/>
+            <wp:effectExtent l="19050" t="19050" r="28575" b="28575"/>
+            <wp:wrapTopAndBottom/>
+            <wp:docPr id="2068300279" name="Imagem 1"/>
             <wp:cNvGraphicFramePr>
               <a:graphicFrameLocks xmlns:a="http://schemas.openxmlformats.org/drawingml/2006/main" noChangeAspect="1"/>
             </wp:cNvGraphicFramePr>
@@ -9213,10 +8099,8 @@
               <a:graphicData uri="http://schemas.openxmlformats.org/drawingml/2006/picture">
                 <pic:pic xmlns:pic="http://schemas.openxmlformats.org/drawingml/2006/picture">
                   <pic:nvPicPr>
-                    <pic:cNvPr id="829456580" name="Imagem 16" descr="Uma imagem com texto, captura de ecrã, recibo&#10;&#10;Descrição gerada automaticamente"/>
-                    <pic:cNvPicPr>
-                      <a:picLocks noChangeAspect="1" noChangeArrowheads="1"/>
-                    </pic:cNvPicPr>
+                    <pic:cNvPr id="2068300279" name=""/>
+                    <pic:cNvPicPr/>
                   </pic:nvPicPr>
                   <pic:blipFill>
                     <a:blip r:embed="rId37">
@@ -9226,21 +8110,593 @@
                         </a:ext>
                       </a:extLst>
                     </a:blip>
-                    <a:srcRect/>
                     <a:stretch>
                       <a:fillRect/>
                     </a:stretch>
                   </pic:blipFill>
-                  <pic:spPr bwMode="auto">
+                  <pic:spPr>
                     <a:xfrm>
                       <a:off x="0" y="0"/>
-                      <a:ext cx="2813854" cy="3938067"/>
+                      <a:ext cx="3457575" cy="2238375"/>
                     </a:xfrm>
                     <a:prstGeom prst="rect">
                       <a:avLst/>
                     </a:prstGeom>
-                    <a:noFill/>
-                    <a:ln>
+                    <a:ln w="6350">
+                      <a:solidFill>
+                        <a:schemeClr val="tx1"/>
+                      </a:solidFill>
+                    </a:ln>
+                  </pic:spPr>
+                </pic:pic>
+              </a:graphicData>
+            </a:graphic>
+            <wp14:sizeRelH relativeFrom="page">
+              <wp14:pctWidth>0</wp14:pctWidth>
+            </wp14:sizeRelH>
+            <wp14:sizeRelV relativeFrom="page">
+              <wp14:pctHeight>0</wp14:pctHeight>
+            </wp14:sizeRelV>
+          </wp:anchor>
+        </w:drawing>
+      </w:r>
+      <w:r>
+        <w:t>A resposta</w:t>
+      </w:r>
+      <w:r>
+        <w:rPr>
+          <w:b/>
+          <w:bCs/>
+        </w:rPr>
+        <w:t xml:space="preserve"> devolvida </w:t>
+      </w:r>
+      <w:r>
+        <w:t>por este recurso segue o formato JSON</w:t>
+      </w:r>
+      <w:r>
+        <w:rPr>
+          <w:b/>
+          <w:bCs/>
+        </w:rPr>
+        <w:t>:</w:t>
+      </w:r>
+    </w:p>
+    <w:p>
+      <w:pPr>
+        <w:ind w:firstLine="708"/>
+        <w:jc w:val="center"/>
+        <w:rPr>
+          <w:b/>
+          <w:bCs/>
+        </w:rPr>
+      </w:pPr>
+      <w:r>
+        <w:rPr>
+          <w:color w:val="FF0000"/>
+        </w:rPr>
+        <w:br w:type="page"/>
+      </w:r>
+    </w:p>
+    <w:p>
+      <w:pPr>
+        <w:pStyle w:val="SemEspaamento"/>
+        <w:numPr>
+          <w:ilvl w:val="0"/>
+          <w:numId w:val="7"/>
+        </w:numPr>
+      </w:pPr>
+      <w:r>
+        <w:lastRenderedPageBreak/>
+        <w:t xml:space="preserve">Um </w:t>
+      </w:r>
+      <w:r>
+        <w:t>utilizador autenticado</w:t>
+      </w:r>
+      <w:r>
+        <w:t xml:space="preserve"> no Sistema Operacional,</w:t>
+      </w:r>
+      <w:r>
+        <w:t xml:space="preserve"> </w:t>
+      </w:r>
+      <w:r>
+        <w:rPr>
+          <w:b/>
+          <w:bCs/>
+        </w:rPr>
+        <w:t xml:space="preserve">faz um pedido para receber os alertas </w:t>
+      </w:r>
+      <w:r>
+        <w:rPr>
+          <w:b/>
+          <w:bCs/>
+        </w:rPr>
+        <w:t xml:space="preserve">de </w:t>
+      </w:r>
+      <w:r>
+        <w:rPr>
+          <w:b/>
+          <w:bCs/>
+        </w:rPr>
+        <w:t>todas as encomendas</w:t>
+      </w:r>
+      <w:r>
+        <w:rPr>
+          <w:b/>
+          <w:bCs/>
+        </w:rPr>
+        <w:t xml:space="preserve"> por entregar</w:t>
+      </w:r>
+      <w:r>
+        <w:t>, através do protocolo HTTP</w:t>
+      </w:r>
+      <w:r>
+        <w:t xml:space="preserve">, </w:t>
+      </w:r>
+      <w:r>
+        <w:t xml:space="preserve">verbo </w:t>
+      </w:r>
+      <w:r>
+        <w:rPr>
+          <w:b/>
+          <w:bCs/>
+        </w:rPr>
+        <w:t>GET</w:t>
+      </w:r>
+      <w:r>
+        <w:t>, para o sítio:</w:t>
+      </w:r>
+    </w:p>
+    <w:p>
+      <w:pPr>
+        <w:pStyle w:val="SemEspaamento"/>
+        <w:ind w:firstLine="708"/>
+        <w:rPr>
+          <w:b/>
+          <w:bCs/>
+        </w:rPr>
+      </w:pPr>
+      <w:r>
+        <w:rPr>
+          <w:b/>
+          <w:bCs/>
+        </w:rPr>
+        <w:t>/</w:t>
+      </w:r>
+      <w:r>
+        <w:rPr>
+          <w:b/>
+          <w:bCs/>
+        </w:rPr>
+        <w:t>backend</w:t>
+      </w:r>
+      <w:r>
+        <w:rPr>
+          <w:b/>
+          <w:bCs/>
+        </w:rPr>
+        <w:t>/</w:t>
+      </w:r>
+      <w:r>
+        <w:rPr>
+          <w:b/>
+          <w:bCs/>
+        </w:rPr>
+        <w:t>api</w:t>
+      </w:r>
+      <w:r>
+        <w:rPr>
+          <w:b/>
+          <w:bCs/>
+        </w:rPr>
+        <w:t>/so/encomendas/alertas</w:t>
+      </w:r>
+    </w:p>
+    <w:p>
+      <w:pPr>
+        <w:pStyle w:val="SemEspaamento"/>
+        <w:rPr>
+          <w:b/>
+          <w:bCs/>
+        </w:rPr>
+      </w:pPr>
+    </w:p>
+    <w:p>
+      <w:pPr>
+        <w:pStyle w:val="SemEspaamento"/>
+      </w:pPr>
+    </w:p>
+    <w:p>
+      <w:pPr>
+        <w:ind w:firstLine="708"/>
+        <w:rPr>
+          <w:b/>
+          <w:bCs/>
+        </w:rPr>
+      </w:pPr>
+      <w:r>
+        <w:rPr>
+          <w:noProof/>
+        </w:rPr>
+        <w:drawing>
+          <wp:anchor distT="0" distB="0" distL="114300" distR="114300" simplePos="0" relativeHeight="251706368" behindDoc="0" locked="0" layoutInCell="1" allowOverlap="1" wp14:anchorId="1665A4C3" wp14:editId="2630578C">
+            <wp:simplePos x="0" y="0"/>
+            <wp:positionH relativeFrom="margin">
+              <wp:align>center</wp:align>
+            </wp:positionH>
+            <wp:positionV relativeFrom="paragraph">
+              <wp:posOffset>320066</wp:posOffset>
+            </wp:positionV>
+            <wp:extent cx="4038761" cy="2560320"/>
+            <wp:effectExtent l="19050" t="19050" r="19050" b="11430"/>
+            <wp:wrapTopAndBottom/>
+            <wp:docPr id="960471775" name="Imagem 1"/>
+            <wp:cNvGraphicFramePr>
+              <a:graphicFrameLocks xmlns:a="http://schemas.openxmlformats.org/drawingml/2006/main" noChangeAspect="1"/>
+            </wp:cNvGraphicFramePr>
+            <a:graphic xmlns:a="http://schemas.openxmlformats.org/drawingml/2006/main">
+              <a:graphicData uri="http://schemas.openxmlformats.org/drawingml/2006/picture">
+                <pic:pic xmlns:pic="http://schemas.openxmlformats.org/drawingml/2006/picture">
+                  <pic:nvPicPr>
+                    <pic:cNvPr id="960471775" name=""/>
+                    <pic:cNvPicPr/>
+                  </pic:nvPicPr>
+                  <pic:blipFill>
+                    <a:blip r:embed="rId38">
+                      <a:extLst>
+                        <a:ext uri="{28A0092B-C50C-407E-A947-70E740481C1C}">
+                          <a14:useLocalDpi xmlns:a14="http://schemas.microsoft.com/office/drawing/2010/main" val="0"/>
+                        </a:ext>
+                      </a:extLst>
+                    </a:blip>
+                    <a:stretch>
+                      <a:fillRect/>
+                    </a:stretch>
+                  </pic:blipFill>
+                  <pic:spPr>
+                    <a:xfrm>
+                      <a:off x="0" y="0"/>
+                      <a:ext cx="4038761" cy="2560320"/>
+                    </a:xfrm>
+                    <a:prstGeom prst="rect">
+                      <a:avLst/>
+                    </a:prstGeom>
+                    <a:ln w="6350">
+                      <a:solidFill>
+                        <a:schemeClr val="tx1"/>
+                      </a:solidFill>
+                    </a:ln>
+                  </pic:spPr>
+                </pic:pic>
+              </a:graphicData>
+            </a:graphic>
+            <wp14:sizeRelH relativeFrom="page">
+              <wp14:pctWidth>0</wp14:pctWidth>
+            </wp14:sizeRelH>
+            <wp14:sizeRelV relativeFrom="page">
+              <wp14:pctHeight>0</wp14:pctHeight>
+            </wp14:sizeRelV>
+          </wp:anchor>
+        </w:drawing>
+      </w:r>
+      <w:r>
+        <w:t>A resposta</w:t>
+      </w:r>
+      <w:r>
+        <w:rPr>
+          <w:b/>
+          <w:bCs/>
+        </w:rPr>
+        <w:t xml:space="preserve"> devolvida </w:t>
+      </w:r>
+      <w:r>
+        <w:t>por este recurso segue o formato JSON</w:t>
+      </w:r>
+      <w:r>
+        <w:rPr>
+          <w:b/>
+          <w:bCs/>
+        </w:rPr>
+        <w:t>:</w:t>
+      </w:r>
+    </w:p>
+    <w:p>
+      <w:pPr>
+        <w:rPr>
+          <w:color w:val="FF0000"/>
+        </w:rPr>
+      </w:pPr>
+    </w:p>
+    <w:p>
+      <w:pPr>
+        <w:rPr>
+          <w:color w:val="FF0000"/>
+        </w:rPr>
+      </w:pPr>
+      <w:r>
+        <w:rPr>
+          <w:color w:val="FF0000"/>
+        </w:rPr>
+        <w:br w:type="page"/>
+      </w:r>
+    </w:p>
+    <w:p>
+      <w:pPr>
+        <w:pStyle w:val="PargrafodaLista"/>
+        <w:numPr>
+          <w:ilvl w:val="0"/>
+          <w:numId w:val="7"/>
+        </w:numPr>
+      </w:pPr>
+      <w:r>
+        <w:lastRenderedPageBreak/>
+        <w:t xml:space="preserve">Um utilizador autenticado no </w:t>
+      </w:r>
+      <w:r>
+        <w:t>Sistema Operacional</w:t>
+      </w:r>
+      <w:r>
+        <w:t xml:space="preserve">, </w:t>
+      </w:r>
+      <w:r>
+        <w:rPr>
+          <w:b/>
+          <w:bCs/>
+        </w:rPr>
+        <w:t>verifica a última leitura dos sensores</w:t>
+      </w:r>
+      <w:r>
+        <w:rPr>
+          <w:b/>
+          <w:bCs/>
+        </w:rPr>
+        <w:t xml:space="preserve"> de um determinado tipo </w:t>
+      </w:r>
+      <w:r>
+        <w:rPr>
+          <w:b/>
+          <w:bCs/>
+        </w:rPr>
+        <w:t>de todas as</w:t>
+      </w:r>
+      <w:r>
+        <w:rPr>
+          <w:b/>
+          <w:bCs/>
+        </w:rPr>
+        <w:t xml:space="preserve"> encomendas</w:t>
+      </w:r>
+      <w:r>
+        <w:t xml:space="preserve">, através do protocolo HTTP, verbo </w:t>
+      </w:r>
+      <w:r>
+        <w:rPr>
+          <w:b/>
+          <w:bCs/>
+        </w:rPr>
+        <w:t>GET</w:t>
+      </w:r>
+      <w:r>
+        <w:t>, para o sítio:</w:t>
+      </w:r>
+    </w:p>
+    <w:p>
+      <w:pPr>
+        <w:ind w:firstLine="708"/>
+        <w:rPr>
+          <w:b/>
+          <w:bCs/>
+        </w:rPr>
+      </w:pPr>
+      <w:r>
+        <w:rPr>
+          <w:b/>
+          <w:bCs/>
+        </w:rPr>
+        <w:t>/</w:t>
+      </w:r>
+      <w:r>
+        <w:rPr>
+          <w:b/>
+          <w:bCs/>
+        </w:rPr>
+        <w:t>backend</w:t>
+      </w:r>
+      <w:r>
+        <w:rPr>
+          <w:b/>
+          <w:bCs/>
+        </w:rPr>
+        <w:t>/api/sac/sensor</w:t>
+      </w:r>
+      <w:r>
+        <w:rPr>
+          <w:b/>
+          <w:bCs/>
+        </w:rPr>
+        <w:t>/{tipo-sensor}</w:t>
+      </w:r>
+    </w:p>
+    <w:p>
+      <w:pPr>
+        <w:ind w:firstLine="708"/>
+        <w:rPr>
+          <w:b/>
+          <w:bCs/>
+        </w:rPr>
+      </w:pPr>
+    </w:p>
+    <w:p>
+      <w:pPr>
+        <w:ind w:firstLine="708"/>
+      </w:pPr>
+      <w:r>
+        <w:rPr>
+          <w:noProof/>
+        </w:rPr>
+        <w:drawing>
+          <wp:anchor distT="0" distB="0" distL="114300" distR="114300" simplePos="0" relativeHeight="251707392" behindDoc="0" locked="0" layoutInCell="1" allowOverlap="1" wp14:anchorId="0B81477A" wp14:editId="70C4DBAC">
+            <wp:simplePos x="0" y="0"/>
+            <wp:positionH relativeFrom="margin">
+              <wp:align>center</wp:align>
+            </wp:positionH>
+            <wp:positionV relativeFrom="paragraph">
+              <wp:posOffset>399592</wp:posOffset>
+            </wp:positionV>
+            <wp:extent cx="2874874" cy="3422469"/>
+            <wp:effectExtent l="19050" t="19050" r="20955" b="26035"/>
+            <wp:wrapTopAndBottom/>
+            <wp:docPr id="674911570" name="Imagem 1"/>
+            <wp:cNvGraphicFramePr>
+              <a:graphicFrameLocks xmlns:a="http://schemas.openxmlformats.org/drawingml/2006/main" noChangeAspect="1"/>
+            </wp:cNvGraphicFramePr>
+            <a:graphic xmlns:a="http://schemas.openxmlformats.org/drawingml/2006/main">
+              <a:graphicData uri="http://schemas.openxmlformats.org/drawingml/2006/picture">
+                <pic:pic xmlns:pic="http://schemas.openxmlformats.org/drawingml/2006/picture">
+                  <pic:nvPicPr>
+                    <pic:cNvPr id="674911570" name=""/>
+                    <pic:cNvPicPr/>
+                  </pic:nvPicPr>
+                  <pic:blipFill>
+                    <a:blip r:embed="rId39">
+                      <a:extLst>
+                        <a:ext uri="{28A0092B-C50C-407E-A947-70E740481C1C}">
+                          <a14:useLocalDpi xmlns:a14="http://schemas.microsoft.com/office/drawing/2010/main" val="0"/>
+                        </a:ext>
+                      </a:extLst>
+                    </a:blip>
+                    <a:stretch>
+                      <a:fillRect/>
+                    </a:stretch>
+                  </pic:blipFill>
+                  <pic:spPr>
+                    <a:xfrm>
+                      <a:off x="0" y="0"/>
+                      <a:ext cx="2874874" cy="3422469"/>
+                    </a:xfrm>
+                    <a:prstGeom prst="rect">
+                      <a:avLst/>
+                    </a:prstGeom>
+                    <a:ln w="6350">
+                      <a:solidFill>
+                        <a:schemeClr val="tx1"/>
+                      </a:solidFill>
+                    </a:ln>
+                  </pic:spPr>
+                </pic:pic>
+              </a:graphicData>
+            </a:graphic>
+            <wp14:sizeRelH relativeFrom="page">
+              <wp14:pctWidth>0</wp14:pctWidth>
+            </wp14:sizeRelH>
+            <wp14:sizeRelV relativeFrom="page">
+              <wp14:pctHeight>0</wp14:pctHeight>
+            </wp14:sizeRelV>
+          </wp:anchor>
+        </w:drawing>
+      </w:r>
+      <w:r>
+        <w:t>A resposta devolvida por este recurso seguinte formato JSON:</w:t>
+      </w:r>
+    </w:p>
+    <w:p>
+      <w:pPr>
+        <w:ind w:firstLine="708"/>
+      </w:pPr>
+    </w:p>
+    <w:p>
+      <w:pPr>
+        <w:ind w:firstLine="708"/>
+      </w:pPr>
+    </w:p>
+    <w:p>
+      <w:pPr>
+        <w:pStyle w:val="PargrafodaLista"/>
+        <w:numPr>
+          <w:ilvl w:val="0"/>
+          <w:numId w:val="7"/>
+        </w:numPr>
+      </w:pPr>
+      <w:r>
+        <w:t xml:space="preserve">Um utilizador autenticado no Sistema </w:t>
+      </w:r>
+      <w:r>
+        <w:t>O</w:t>
+      </w:r>
+      <w:r>
+        <w:t xml:space="preserve">peracional, </w:t>
+      </w:r>
+      <w:r>
+        <w:rPr>
+          <w:b/>
+          <w:bCs/>
+        </w:rPr>
+        <w:t>faz um pedido para receber as coordenadas de cada volume de uma encomenda</w:t>
+      </w:r>
+      <w:r>
+        <w:t>, através do protocolo HTTP, verbo GET, para o sítio:</w:t>
+      </w:r>
+    </w:p>
+    <w:p>
+      <w:pPr>
+        <w:pStyle w:val="PargrafodaLista"/>
+        <w:rPr>
+          <w:b/>
+          <w:bCs/>
+        </w:rPr>
+      </w:pPr>
+      <w:r>
+        <w:rPr>
+          <w:b/>
+          <w:bCs/>
+        </w:rPr>
+        <w:t>/backend/api/so/encomendas/{id}/coordenadas</w:t>
+      </w:r>
+    </w:p>
+    <w:p>
+      <w:pPr>
+        <w:pStyle w:val="SemEspaamento"/>
+        <w:jc w:val="center"/>
+      </w:pPr>
+    </w:p>
+    <w:p>
+      <w:pPr>
+        <w:pStyle w:val="SemEspaamento"/>
+        <w:jc w:val="center"/>
+      </w:pPr>
+      <w:r>
+        <w:rPr>
+          <w:noProof/>
+        </w:rPr>
+        <w:drawing>
+          <wp:inline distT="0" distB="0" distL="0" distR="0" wp14:anchorId="062D40A0" wp14:editId="79E82FB9">
+            <wp:extent cx="2829219" cy="1506932"/>
+            <wp:effectExtent l="19050" t="19050" r="28575" b="17145"/>
+            <wp:docPr id="1669832641" name="Imagem 1"/>
+            <wp:cNvGraphicFramePr>
+              <a:graphicFrameLocks xmlns:a="http://schemas.openxmlformats.org/drawingml/2006/main" noChangeAspect="1"/>
+            </wp:cNvGraphicFramePr>
+            <a:graphic xmlns:a="http://schemas.openxmlformats.org/drawingml/2006/main">
+              <a:graphicData uri="http://schemas.openxmlformats.org/drawingml/2006/picture">
+                <pic:pic xmlns:pic="http://schemas.openxmlformats.org/drawingml/2006/picture">
+                  <pic:nvPicPr>
+                    <pic:cNvPr id="1669832641" name=""/>
+                    <pic:cNvPicPr/>
+                  </pic:nvPicPr>
+                  <pic:blipFill>
+                    <a:blip r:embed="rId40"/>
+                    <a:stretch>
+                      <a:fillRect/>
+                    </a:stretch>
+                  </pic:blipFill>
+                  <pic:spPr>
+                    <a:xfrm>
+                      <a:off x="0" y="0"/>
+                      <a:ext cx="2837554" cy="1511371"/>
+                    </a:xfrm>
+                    <a:prstGeom prst="rect">
+                      <a:avLst/>
+                    </a:prstGeom>
+                    <a:ln w="6350">
                       <a:solidFill>
                         <a:schemeClr val="tx1"/>
                       </a:solidFill>
@@ -9252,541 +8708,10 @@
           </wp:inline>
         </w:drawing>
       </w:r>
-      <w:r>
-        <w:rPr>
-          <w:color w:val="FF0000"/>
-        </w:rPr>
-        <w:br w:type="page"/>
-      </w:r>
-    </w:p>
-    <w:p>
-      <w:pPr>
-        <w:pStyle w:val="SemEspaamento"/>
-        <w:numPr>
-          <w:ilvl w:val="0"/>
-          <w:numId w:val="7"/>
-        </w:numPr>
-      </w:pPr>
-      <w:r>
-        <w:lastRenderedPageBreak/>
-        <w:t xml:space="preserve">Um </w:t>
-      </w:r>
-      <w:r>
-        <w:t>utilizador autenticado</w:t>
-      </w:r>
-      <w:r>
-        <w:t xml:space="preserve"> no Sistema Operacional,</w:t>
-      </w:r>
-      <w:r>
-        <w:t xml:space="preserve"> </w:t>
-      </w:r>
-      <w:r>
-        <w:rPr>
-          <w:b/>
-          <w:bCs/>
-        </w:rPr>
-        <w:t xml:space="preserve">faz um pedido para receber os alertas </w:t>
-      </w:r>
-      <w:r>
-        <w:rPr>
-          <w:b/>
-          <w:bCs/>
-        </w:rPr>
-        <w:t xml:space="preserve">de </w:t>
-      </w:r>
-      <w:r>
-        <w:rPr>
-          <w:b/>
-          <w:bCs/>
-        </w:rPr>
-        <w:t>todas as encomendas</w:t>
-      </w:r>
-      <w:r>
-        <w:rPr>
-          <w:b/>
-          <w:bCs/>
-        </w:rPr>
-        <w:t xml:space="preserve"> por entregar</w:t>
-      </w:r>
-      <w:r>
-        <w:t>, através do protocolo HTTP</w:t>
-      </w:r>
-      <w:r>
-        <w:t xml:space="preserve">, </w:t>
-      </w:r>
-      <w:r>
-        <w:t xml:space="preserve">verbo </w:t>
-      </w:r>
-      <w:r>
-        <w:rPr>
-          <w:b/>
-          <w:bCs/>
-        </w:rPr>
-        <w:t>GET</w:t>
-      </w:r>
-      <w:r>
-        <w:t>, para o sítio:</w:t>
-      </w:r>
-    </w:p>
-    <w:p>
-      <w:pPr>
-        <w:pStyle w:val="SemEspaamento"/>
-        <w:ind w:firstLine="708"/>
-        <w:rPr>
-          <w:b/>
-          <w:bCs/>
-        </w:rPr>
-      </w:pPr>
-      <w:r>
-        <w:rPr>
-          <w:b/>
-          <w:bCs/>
-        </w:rPr>
-        <w:t>/</w:t>
-      </w:r>
-      <w:proofErr w:type="spellStart"/>
-      <w:r>
-        <w:rPr>
-          <w:b/>
-          <w:bCs/>
-        </w:rPr>
-        <w:t>amazonJBM</w:t>
-      </w:r>
-      <w:proofErr w:type="spellEnd"/>
-      <w:r>
-        <w:rPr>
-          <w:b/>
-          <w:bCs/>
-        </w:rPr>
-        <w:t>/</w:t>
-      </w:r>
-      <w:proofErr w:type="spellStart"/>
-      <w:r>
-        <w:rPr>
-          <w:b/>
-          <w:bCs/>
-        </w:rPr>
-        <w:t>api</w:t>
-      </w:r>
-      <w:proofErr w:type="spellEnd"/>
-      <w:r>
-        <w:rPr>
-          <w:b/>
-          <w:bCs/>
-        </w:rPr>
-        <w:t>/</w:t>
-      </w:r>
-      <w:proofErr w:type="spellStart"/>
-      <w:r>
-        <w:rPr>
-          <w:b/>
-          <w:bCs/>
-        </w:rPr>
-        <w:t>so</w:t>
-      </w:r>
-      <w:proofErr w:type="spellEnd"/>
-      <w:r>
-        <w:rPr>
-          <w:b/>
-          <w:bCs/>
-        </w:rPr>
-        <w:t>/encomendas/alertas</w:t>
-      </w:r>
-    </w:p>
-    <w:p>
-      <w:pPr>
-        <w:pStyle w:val="SemEspaamento"/>
-        <w:rPr>
-          <w:b/>
-          <w:bCs/>
-        </w:rPr>
-      </w:pPr>
-    </w:p>
-    <w:p>
-      <w:pPr>
-        <w:pStyle w:val="SemEspaamento"/>
-      </w:pPr>
-    </w:p>
-    <w:p>
-      <w:pPr>
-        <w:ind w:firstLine="708"/>
-        <w:rPr>
-          <w:b/>
-          <w:bCs/>
-        </w:rPr>
-      </w:pPr>
-      <w:r>
-        <w:t>A resposta</w:t>
-      </w:r>
-      <w:r>
-        <w:rPr>
-          <w:b/>
-          <w:bCs/>
-        </w:rPr>
-        <w:t xml:space="preserve"> devolvida </w:t>
-      </w:r>
-      <w:r>
-        <w:t>por este recurso segue o formato JSON</w:t>
-      </w:r>
-      <w:r>
-        <w:rPr>
-          <w:b/>
-          <w:bCs/>
-        </w:rPr>
-        <w:t>:</w:t>
-      </w:r>
-    </w:p>
-    <w:p>
-      <w:pPr>
-        <w:ind w:firstLine="708"/>
-        <w:jc w:val="center"/>
-        <w:rPr>
-          <w:color w:val="FF0000"/>
-        </w:rPr>
-      </w:pPr>
-      <w:r>
-        <w:rPr>
-          <w:noProof/>
-          <w:color w:val="FF0000"/>
-        </w:rPr>
-        <w:drawing>
-          <wp:inline distT="0" distB="0" distL="0" distR="0" wp14:anchorId="3D7E9DBB" wp14:editId="22FCBD71">
-            <wp:extent cx="4080933" cy="5062747"/>
-            <wp:effectExtent l="19050" t="19050" r="15240" b="24130"/>
-            <wp:docPr id="748099870" name="Imagem 18"/>
-            <wp:cNvGraphicFramePr>
-              <a:graphicFrameLocks xmlns:a="http://schemas.openxmlformats.org/drawingml/2006/main" noChangeAspect="1"/>
-            </wp:cNvGraphicFramePr>
-            <a:graphic xmlns:a="http://schemas.openxmlformats.org/drawingml/2006/main">
-              <a:graphicData uri="http://schemas.openxmlformats.org/drawingml/2006/picture">
-                <pic:pic xmlns:pic="http://schemas.openxmlformats.org/drawingml/2006/picture">
-                  <pic:nvPicPr>
-                    <pic:cNvPr id="0" name="Picture 12"/>
-                    <pic:cNvPicPr>
-                      <a:picLocks noChangeAspect="1" noChangeArrowheads="1"/>
-                    </pic:cNvPicPr>
-                  </pic:nvPicPr>
-                  <pic:blipFill>
-                    <a:blip r:embed="rId38">
-                      <a:extLst>
-                        <a:ext uri="{28A0092B-C50C-407E-A947-70E740481C1C}">
-                          <a14:useLocalDpi xmlns:a14="http://schemas.microsoft.com/office/drawing/2010/main" val="0"/>
-                        </a:ext>
-                      </a:extLst>
-                    </a:blip>
-                    <a:srcRect/>
-                    <a:stretch>
-                      <a:fillRect/>
-                    </a:stretch>
-                  </pic:blipFill>
-                  <pic:spPr bwMode="auto">
-                    <a:xfrm>
-                      <a:off x="0" y="0"/>
-                      <a:ext cx="4082277" cy="5064414"/>
-                    </a:xfrm>
-                    <a:prstGeom prst="rect">
-                      <a:avLst/>
-                    </a:prstGeom>
-                    <a:noFill/>
-                    <a:ln>
-                      <a:solidFill>
-                        <a:schemeClr val="tx1"/>
-                      </a:solidFill>
-                    </a:ln>
-                  </pic:spPr>
-                </pic:pic>
-              </a:graphicData>
-            </a:graphic>
-          </wp:inline>
-        </w:drawing>
-      </w:r>
-    </w:p>
-    <w:p>
-      <w:pPr>
-        <w:ind w:firstLine="708"/>
-        <w:jc w:val="center"/>
-        <w:rPr>
-          <w:color w:val="FF0000"/>
-        </w:rPr>
-      </w:pPr>
-    </w:p>
-    <w:p>
-      <w:pPr>
-        <w:ind w:firstLine="708"/>
-        <w:jc w:val="center"/>
-        <w:rPr>
-          <w:color w:val="FF0000"/>
-        </w:rPr>
-      </w:pPr>
-    </w:p>
-    <w:p>
-      <w:pPr>
-        <w:ind w:firstLine="708"/>
-        <w:jc w:val="center"/>
-        <w:rPr>
-          <w:color w:val="FF0000"/>
-        </w:rPr>
-      </w:pPr>
-    </w:p>
-    <w:p>
-      <w:pPr>
-        <w:ind w:firstLine="708"/>
-        <w:jc w:val="center"/>
-        <w:rPr>
-          <w:color w:val="FF0000"/>
-        </w:rPr>
-      </w:pPr>
-    </w:p>
-    <w:p>
-      <w:pPr>
-        <w:ind w:firstLine="708"/>
-        <w:jc w:val="center"/>
-        <w:rPr>
-          <w:color w:val="FF0000"/>
-        </w:rPr>
-      </w:pPr>
-    </w:p>
-    <w:p>
-      <w:pPr>
-        <w:ind w:firstLine="708"/>
-        <w:jc w:val="center"/>
-        <w:rPr>
-          <w:color w:val="FF0000"/>
-        </w:rPr>
-      </w:pPr>
-    </w:p>
-    <w:p>
-      <w:pPr>
-        <w:rPr>
-          <w:color w:val="FF0000"/>
-        </w:rPr>
-      </w:pPr>
-      <w:r>
-        <w:rPr>
-          <w:color w:val="FF0000"/>
-        </w:rPr>
-        <w:br w:type="page"/>
-      </w:r>
-    </w:p>
-    <w:p>
-      <w:pPr>
-        <w:pStyle w:val="PargrafodaLista"/>
-        <w:numPr>
-          <w:ilvl w:val="0"/>
-          <w:numId w:val="7"/>
-        </w:numPr>
-      </w:pPr>
-      <w:r>
-        <w:lastRenderedPageBreak/>
-        <w:t xml:space="preserve">Um utilizador autenticado no </w:t>
-      </w:r>
-      <w:r>
-        <w:t>Sistema Operacional</w:t>
-      </w:r>
-      <w:r>
-        <w:t xml:space="preserve">, </w:t>
-      </w:r>
-      <w:r>
-        <w:rPr>
-          <w:b/>
-          <w:bCs/>
-        </w:rPr>
-        <w:t>verifica a última leitura dos sensores</w:t>
-      </w:r>
-      <w:r>
-        <w:rPr>
-          <w:b/>
-          <w:bCs/>
-        </w:rPr>
-        <w:t xml:space="preserve"> de um determinado tipo </w:t>
-      </w:r>
-      <w:r>
-        <w:rPr>
-          <w:b/>
-          <w:bCs/>
-        </w:rPr>
-        <w:t>de todas as</w:t>
-      </w:r>
-      <w:r>
-        <w:rPr>
-          <w:b/>
-          <w:bCs/>
-        </w:rPr>
-        <w:t xml:space="preserve"> encomendas</w:t>
-      </w:r>
-      <w:r>
-        <w:t xml:space="preserve">, através do protocolo HTTP, verbo </w:t>
-      </w:r>
-      <w:r>
-        <w:rPr>
-          <w:b/>
-          <w:bCs/>
-        </w:rPr>
-        <w:t>GET</w:t>
-      </w:r>
-      <w:r>
-        <w:t>, para o sítio:</w:t>
-      </w:r>
-    </w:p>
-    <w:p>
-      <w:pPr>
-        <w:ind w:firstLine="708"/>
-        <w:rPr>
-          <w:b/>
-          <w:bCs/>
-        </w:rPr>
-      </w:pPr>
-      <w:r>
-        <w:rPr>
-          <w:b/>
-          <w:bCs/>
-        </w:rPr>
-        <w:t>/</w:t>
-      </w:r>
-      <w:proofErr w:type="spellStart"/>
-      <w:r>
-        <w:rPr>
-          <w:b/>
-          <w:bCs/>
-        </w:rPr>
-        <w:t>amazonJBM</w:t>
-      </w:r>
-      <w:proofErr w:type="spellEnd"/>
-      <w:r>
-        <w:rPr>
-          <w:b/>
-          <w:bCs/>
-        </w:rPr>
-        <w:t>/</w:t>
-      </w:r>
-      <w:proofErr w:type="spellStart"/>
-      <w:r>
-        <w:rPr>
-          <w:b/>
-          <w:bCs/>
-        </w:rPr>
-        <w:t>api</w:t>
-      </w:r>
-      <w:proofErr w:type="spellEnd"/>
-      <w:r>
-        <w:rPr>
-          <w:b/>
-          <w:bCs/>
-        </w:rPr>
-        <w:t>/</w:t>
-      </w:r>
-      <w:proofErr w:type="spellStart"/>
-      <w:r>
-        <w:rPr>
-          <w:b/>
-          <w:bCs/>
-        </w:rPr>
-        <w:t>sac</w:t>
-      </w:r>
-      <w:proofErr w:type="spellEnd"/>
-      <w:r>
-        <w:rPr>
-          <w:b/>
-          <w:bCs/>
-        </w:rPr>
-        <w:t>/sensor</w:t>
-      </w:r>
-      <w:r>
-        <w:rPr>
-          <w:b/>
-          <w:bCs/>
-        </w:rPr>
-        <w:t>/{tipo-sensor}</w:t>
-      </w:r>
-    </w:p>
-    <w:p>
-      <w:pPr>
-        <w:ind w:firstLine="708"/>
-        <w:rPr>
-          <w:b/>
-          <w:bCs/>
-        </w:rPr>
-      </w:pPr>
-    </w:p>
-    <w:p>
-      <w:pPr>
-        <w:ind w:firstLine="708"/>
-      </w:pPr>
-      <w:r>
-        <w:t>A resposta devolvida por este recurso seguinte formato JSON:</w:t>
-      </w:r>
-    </w:p>
-    <w:p>
-      <w:pPr>
-        <w:pStyle w:val="SemEspaamento"/>
-        <w:jc w:val="center"/>
-      </w:pPr>
-    </w:p>
-    <w:p>
-      <w:pPr>
-        <w:pStyle w:val="SemEspaamento"/>
-        <w:jc w:val="center"/>
-      </w:pPr>
-      <w:r>
-        <w:rPr>
-          <w:noProof/>
-        </w:rPr>
-        <w:drawing>
-          <wp:inline distT="0" distB="0" distL="0" distR="0" wp14:anchorId="4AB32220" wp14:editId="3C7FFF25">
-            <wp:extent cx="3743325" cy="3448050"/>
-            <wp:effectExtent l="19050" t="19050" r="28575" b="19050"/>
-            <wp:docPr id="1759543069" name="Imagem 20"/>
-            <wp:cNvGraphicFramePr>
-              <a:graphicFrameLocks xmlns:a="http://schemas.openxmlformats.org/drawingml/2006/main" noChangeAspect="1"/>
-            </wp:cNvGraphicFramePr>
-            <a:graphic xmlns:a="http://schemas.openxmlformats.org/drawingml/2006/main">
-              <a:graphicData uri="http://schemas.openxmlformats.org/drawingml/2006/picture">
-                <pic:pic xmlns:pic="http://schemas.openxmlformats.org/drawingml/2006/picture">
-                  <pic:nvPicPr>
-                    <pic:cNvPr id="0" name="Picture 13"/>
-                    <pic:cNvPicPr>
-                      <a:picLocks noChangeAspect="1" noChangeArrowheads="1"/>
-                    </pic:cNvPicPr>
-                  </pic:nvPicPr>
-                  <pic:blipFill>
-                    <a:blip r:embed="rId39">
-                      <a:extLst>
-                        <a:ext uri="{28A0092B-C50C-407E-A947-70E740481C1C}">
-                          <a14:useLocalDpi xmlns:a14="http://schemas.microsoft.com/office/drawing/2010/main" val="0"/>
-                        </a:ext>
-                      </a:extLst>
-                    </a:blip>
-                    <a:srcRect/>
-                    <a:stretch>
-                      <a:fillRect/>
-                    </a:stretch>
-                  </pic:blipFill>
-                  <pic:spPr bwMode="auto">
-                    <a:xfrm>
-                      <a:off x="0" y="0"/>
-                      <a:ext cx="3743325" cy="3448050"/>
-                    </a:xfrm>
-                    <a:prstGeom prst="rect">
-                      <a:avLst/>
-                    </a:prstGeom>
-                    <a:noFill/>
-                    <a:ln>
-                      <a:solidFill>
-                        <a:schemeClr val="tx1"/>
-                      </a:solidFill>
-                    </a:ln>
-                  </pic:spPr>
-                </pic:pic>
-              </a:graphicData>
-            </a:graphic>
-          </wp:inline>
-        </w:drawing>
-      </w:r>
-    </w:p>
-    <w:p>
-      <w:pPr>
-        <w:rPr>
-          <w:rFonts w:asciiTheme="majorHAnsi" w:eastAsiaTheme="majorEastAsia" w:hAnsiTheme="majorHAnsi" w:cstheme="majorBidi"/>
+    </w:p>
+    <w:p>
+      <w:pPr>
+        <w:rPr>
           <w:color w:val="ED7D31" w:themeColor="accent2"/>
           <w:sz w:val="28"/>
           <w:szCs w:val="28"/>
@@ -9875,7 +8800,6 @@
       <w:r>
         <w:t>/</w:t>
       </w:r>
-      <w:proofErr w:type="spellStart"/>
       <w:r>
         <w:rPr>
           <w:b/>
@@ -9883,7 +8807,6 @@
         </w:rPr>
         <w:t>backend</w:t>
       </w:r>
-      <w:proofErr w:type="spellEnd"/>
       <w:r>
         <w:rPr>
           <w:b/>
@@ -9891,7 +8814,6 @@
         </w:rPr>
         <w:t>/</w:t>
       </w:r>
-      <w:proofErr w:type="spellStart"/>
       <w:r>
         <w:rPr>
           <w:b/>
@@ -9899,7 +8821,6 @@
         </w:rPr>
         <w:t>api</w:t>
       </w:r>
-      <w:proofErr w:type="spellEnd"/>
       <w:r>
         <w:rPr>
           <w:b/>
@@ -9945,7 +8866,7 @@
                     <pic:cNvPicPr/>
                   </pic:nvPicPr>
                   <pic:blipFill>
-                    <a:blip r:embed="rId40">
+                    <a:blip r:embed="rId41">
                       <a:extLst>
                         <a:ext uri="{28A0092B-C50C-407E-A947-70E740481C1C}">
                           <a14:useLocalDpi xmlns:a14="http://schemas.microsoft.com/office/drawing/2010/main" val="0"/>
@@ -10069,7 +8990,6 @@
       <w:r>
         <w:t>/</w:t>
       </w:r>
-      <w:proofErr w:type="spellStart"/>
       <w:r>
         <w:rPr>
           <w:b/>
@@ -10077,7 +8997,6 @@
         </w:rPr>
         <w:t>backend</w:t>
       </w:r>
-      <w:proofErr w:type="spellEnd"/>
       <w:r>
         <w:rPr>
           <w:b/>
@@ -10085,7 +9004,6 @@
         </w:rPr>
         <w:t>/</w:t>
       </w:r>
-      <w:proofErr w:type="spellStart"/>
       <w:r>
         <w:rPr>
           <w:b/>
@@ -10093,7 +9011,6 @@
         </w:rPr>
         <w:t>api</w:t>
       </w:r>
-      <w:proofErr w:type="spellEnd"/>
       <w:r>
         <w:rPr>
           <w:b/>
@@ -10154,7 +9071,7 @@
                     <pic:cNvPicPr/>
                   </pic:nvPicPr>
                   <pic:blipFill>
-                    <a:blip r:embed="rId41">
+                    <a:blip r:embed="rId42">
                       <a:extLst>
                         <a:ext uri="{28A0092B-C50C-407E-A947-70E740481C1C}">
                           <a14:useLocalDpi xmlns:a14="http://schemas.microsoft.com/office/drawing/2010/main" val="0"/>
@@ -10251,7 +9168,7 @@
                     <pic:cNvPicPr/>
                   </pic:nvPicPr>
                   <pic:blipFill>
-                    <a:blip r:embed="rId42">
+                    <a:blip r:embed="rId43">
                       <a:extLst>
                         <a:ext uri="{28A0092B-C50C-407E-A947-70E740481C1C}">
                           <a14:useLocalDpi xmlns:a14="http://schemas.microsoft.com/office/drawing/2010/main" val="0"/>
@@ -10408,7 +9325,6 @@
         </w:rPr>
         <w:pgNum/>
       </w:r>
-      <w:proofErr w:type="spellStart"/>
       <w:r>
         <w:rPr>
           <w:b/>
@@ -10416,7 +9332,6 @@
         </w:rPr>
         <w:t>backend</w:t>
       </w:r>
-      <w:proofErr w:type="spellEnd"/>
       <w:r>
         <w:rPr>
           <w:b/>
@@ -10424,21 +9339,12 @@
         </w:rPr>
         <w:t>/</w:t>
       </w:r>
-      <w:proofErr w:type="spellStart"/>
-      <w:r>
-        <w:rPr>
-          <w:b/>
-          <w:bCs/>
-        </w:rPr>
-        <w:t>api</w:t>
-      </w:r>
-      <w:proofErr w:type="spellEnd"/>
-      <w:r>
-        <w:rPr>
-          <w:b/>
-          <w:bCs/>
-        </w:rPr>
-        <w:t>/sensor/{id}</w:t>
+      <w:r>
+        <w:rPr>
+          <w:b/>
+          <w:bCs/>
+        </w:rPr>
+        <w:t>api/sensor/{id}</w:t>
       </w:r>
       <w:r>
         <w:rPr>
@@ -10493,7 +9399,7 @@
                     </pic:cNvPicPr>
                   </pic:nvPicPr>
                   <pic:blipFill>
-                    <a:blip r:embed="rId43">
+                    <a:blip r:embed="rId44">
                       <a:extLst>
                         <a:ext uri="{28A0092B-C50C-407E-A947-70E740481C1C}">
                           <a14:useLocalDpi xmlns:a14="http://schemas.microsoft.com/office/drawing/2010/main" val="0"/>
@@ -10717,39 +9623,7 @@
           <w:b/>
           <w:bCs/>
         </w:rPr>
-        <w:t>/</w:t>
-      </w:r>
-      <w:proofErr w:type="spellStart"/>
-      <w:r>
-        <w:rPr>
-          <w:b/>
-          <w:bCs/>
-        </w:rPr>
-        <w:t>backend</w:t>
-      </w:r>
-      <w:proofErr w:type="spellEnd"/>
-      <w:r>
-        <w:rPr>
-          <w:b/>
-          <w:bCs/>
-        </w:rPr>
-        <w:t>/</w:t>
-      </w:r>
-      <w:proofErr w:type="spellStart"/>
-      <w:r>
-        <w:rPr>
-          <w:b/>
-          <w:bCs/>
-        </w:rPr>
-        <w:t>api</w:t>
-      </w:r>
-      <w:proofErr w:type="spellEnd"/>
-      <w:r>
-        <w:rPr>
-          <w:b/>
-          <w:bCs/>
-        </w:rPr>
-        <w:t>/sensor</w:t>
+        <w:t>/backend/api/sensor</w:t>
       </w:r>
     </w:p>
     <w:p>
@@ -10811,7 +9685,7 @@
                     <pic:cNvPicPr/>
                   </pic:nvPicPr>
                   <pic:blipFill>
-                    <a:blip r:embed="rId44">
+                    <a:blip r:embed="rId45">
                       <a:extLst>
                         <a:ext uri="{28A0092B-C50C-407E-A947-70E740481C1C}">
                           <a14:useLocalDpi xmlns:a14="http://schemas.microsoft.com/office/drawing/2010/main" val="0"/>
@@ -10954,7 +9828,7 @@
       </w:pPr>
     </w:p>
     <w:sectPr>
-      <w:footerReference w:type="default" r:id="rId45"/>
+      <w:footerReference w:type="default" r:id="rId46"/>
       <w:pgSz w:w="11906" w:h="16838"/>
       <w:pgMar w:top="1417" w:right="1701" w:bottom="1417" w:left="1701" w:header="708" w:footer="708" w:gutter="0"/>
       <w:pgNumType w:start="0"/>

</xml_diff>

<commit_message>
updated SO endpoints specs
</commit_message>
<xml_diff>
--- a/Especificação da API.docx
+++ b/Especificação da API.docx
@@ -702,7 +702,7 @@
           <w:r>
             <w:fldChar w:fldCharType="separate"/>
           </w:r>
-          <w:hyperlink w:anchor="_Toc180918430" w:history="1">
+          <w:hyperlink w:anchor="_Toc181558754" w:history="1">
             <w:r>
               <w:rPr>
                 <w:rStyle w:val="Hiperligao"/>
@@ -729,7 +729,7 @@
                 <w:noProof/>
                 <w:webHidden/>
               </w:rPr>
-              <w:instrText xml:space="preserve"> PAGEREF _Toc180918430 \h </w:instrText>
+              <w:instrText xml:space="preserve"> PAGEREF _Toc181558754 \h </w:instrText>
             </w:r>
             <w:r>
               <w:rPr>
@@ -772,7 +772,7 @@
               <w:lang w:eastAsia="pt-PT"/>
             </w:rPr>
           </w:pPr>
-          <w:hyperlink w:anchor="_Toc180918431" w:history="1">
+          <w:hyperlink w:anchor="_Toc181558755" w:history="1">
             <w:r>
               <w:rPr>
                 <w:rStyle w:val="Hiperligao"/>
@@ -799,7 +799,7 @@
                 <w:noProof/>
                 <w:webHidden/>
               </w:rPr>
-              <w:instrText xml:space="preserve"> PAGEREF _Toc180918431 \h </w:instrText>
+              <w:instrText xml:space="preserve"> PAGEREF _Toc181558755 \h </w:instrText>
             </w:r>
             <w:r>
               <w:rPr>
@@ -842,7 +842,7 @@
               <w:lang w:eastAsia="pt-PT"/>
             </w:rPr>
           </w:pPr>
-          <w:hyperlink w:anchor="_Toc180918432" w:history="1">
+          <w:hyperlink w:anchor="_Toc181558756" w:history="1">
             <w:r>
               <w:rPr>
                 <w:rStyle w:val="Hiperligao"/>
@@ -869,7 +869,7 @@
                 <w:noProof/>
                 <w:webHidden/>
               </w:rPr>
-              <w:instrText xml:space="preserve"> PAGEREF _Toc180918432 \h </w:instrText>
+              <w:instrText xml:space="preserve"> PAGEREF _Toc181558756 \h </w:instrText>
             </w:r>
             <w:r>
               <w:rPr>
@@ -912,7 +912,7 @@
               <w:lang w:eastAsia="pt-PT"/>
             </w:rPr>
           </w:pPr>
-          <w:hyperlink w:anchor="_Toc180918433" w:history="1">
+          <w:hyperlink w:anchor="_Toc181558757" w:history="1">
             <w:r>
               <w:rPr>
                 <w:rStyle w:val="Hiperligao"/>
@@ -939,7 +939,7 @@
                 <w:noProof/>
                 <w:webHidden/>
               </w:rPr>
-              <w:instrText xml:space="preserve"> PAGEREF _Toc180918433 \h </w:instrText>
+              <w:instrText xml:space="preserve"> PAGEREF _Toc181558757 \h </w:instrText>
             </w:r>
             <w:r>
               <w:rPr>
@@ -982,7 +982,7 @@
               <w:lang w:eastAsia="pt-PT"/>
             </w:rPr>
           </w:pPr>
-          <w:hyperlink w:anchor="_Toc180918434" w:history="1">
+          <w:hyperlink w:anchor="_Toc181558758" w:history="1">
             <w:r>
               <w:rPr>
                 <w:rStyle w:val="Hiperligao"/>
@@ -1009,7 +1009,7 @@
                 <w:noProof/>
                 <w:webHidden/>
               </w:rPr>
-              <w:instrText xml:space="preserve"> PAGEREF _Toc180918434 \h </w:instrText>
+              <w:instrText xml:space="preserve"> PAGEREF _Toc181558758 \h </w:instrText>
             </w:r>
             <w:r>
               <w:rPr>
@@ -1029,7 +1029,7 @@
                 <w:noProof/>
                 <w:webHidden/>
               </w:rPr>
-              <w:t>10</w:t>
+              <w:t>9</w:t>
             </w:r>
             <w:r>
               <w:rPr>
@@ -1052,7 +1052,7 @@
               <w:lang w:eastAsia="pt-PT"/>
             </w:rPr>
           </w:pPr>
-          <w:hyperlink w:anchor="_Toc180918435" w:history="1">
+          <w:hyperlink w:anchor="_Toc181558759" w:history="1">
             <w:r>
               <w:rPr>
                 <w:rStyle w:val="Hiperligao"/>
@@ -1079,7 +1079,7 @@
                 <w:noProof/>
                 <w:webHidden/>
               </w:rPr>
-              <w:instrText xml:space="preserve"> PAGEREF _Toc180918435 \h </w:instrText>
+              <w:instrText xml:space="preserve"> PAGEREF _Toc181558759 \h </w:instrText>
             </w:r>
             <w:r>
               <w:rPr>
@@ -1099,7 +1099,7 @@
                 <w:noProof/>
                 <w:webHidden/>
               </w:rPr>
-              <w:t>17</w:t>
+              <w:t>16</w:t>
             </w:r>
             <w:r>
               <w:rPr>
@@ -1122,7 +1122,7 @@
               <w:lang w:eastAsia="pt-PT"/>
             </w:rPr>
           </w:pPr>
-          <w:hyperlink w:anchor="_Toc180918436" w:history="1">
+          <w:hyperlink w:anchor="_Toc181558760" w:history="1">
             <w:r>
               <w:rPr>
                 <w:rStyle w:val="Hiperligao"/>
@@ -1149,7 +1149,7 @@
                 <w:noProof/>
                 <w:webHidden/>
               </w:rPr>
-              <w:instrText xml:space="preserve"> PAGEREF _Toc180918436 \h </w:instrText>
+              <w:instrText xml:space="preserve"> PAGEREF _Toc181558760 \h </w:instrText>
             </w:r>
             <w:r>
               <w:rPr>
@@ -1169,7 +1169,7 @@
                 <w:noProof/>
                 <w:webHidden/>
               </w:rPr>
-              <w:t>24</w:t>
+              <w:t>23</w:t>
             </w:r>
             <w:r>
               <w:rPr>
@@ -1279,7 +1279,7 @@
           <w:color w:val="ED7D31" w:themeColor="accent2"/>
         </w:rPr>
       </w:pPr>
-      <w:bookmarkStart w:id="0" w:name="_Toc180918430"/>
+      <w:bookmarkStart w:id="0" w:name="_Toc181558754"/>
       <w:r>
         <w:rPr>
           <w:color w:val="ED7D31" w:themeColor="accent2"/>
@@ -1349,13 +1349,8 @@
         <w:t>istema de E-Commerce</w:t>
       </w:r>
       <w:r>
-        <w:t xml:space="preserve">, que para fins académicos será simulado internamente no nosso ambiente de desenvolvimento </w:t>
-      </w:r>
-      <w:proofErr w:type="spellStart"/>
-      <w:r>
-        <w:t>back-end</w:t>
-      </w:r>
-      <w:proofErr w:type="spellEnd"/>
+        <w:t>, que para fins académicos será simulado internamente no nosso ambiente de desenvolvimento back-end</w:t>
+      </w:r>
       <w:r>
         <w:t>.</w:t>
       </w:r>
@@ -1749,7 +1744,7 @@
           <w:u w:val="single"/>
         </w:rPr>
       </w:pPr>
-      <w:bookmarkStart w:id="1" w:name="_Toc180918431"/>
+      <w:bookmarkStart w:id="1" w:name="_Toc181558755"/>
       <w:r>
         <w:rPr>
           <w:color w:val="ED7D31" w:themeColor="accent2"/>
@@ -1871,27 +1866,14 @@
                             <w:r>
                               <w:t xml:space="preserve">Figura </w:t>
                             </w:r>
-                            <w:r>
-                              <w:fldChar w:fldCharType="begin"/>
-                            </w:r>
-                            <w:r>
-                              <w:instrText xml:space="preserve"> SEQ Figura \* ARABIC </w:instrText>
-                            </w:r>
-                            <w:r>
-                              <w:fldChar w:fldCharType="separate"/>
-                            </w:r>
-                            <w:r>
-                              <w:rPr>
-                                <w:noProof/>
-                              </w:rPr>
-                              <w:t>1</w:t>
-                            </w:r>
-                            <w:r>
-                              <w:rPr>
-                                <w:noProof/>
-                              </w:rPr>
-                              <w:fldChar w:fldCharType="end"/>
-                            </w:r>
+                            <w:fldSimple w:instr=" SEQ Figura \* ARABIC ">
+                              <w:r>
+                                <w:rPr>
+                                  <w:noProof/>
+                                </w:rPr>
+                                <w:t>1</w:t>
+                              </w:r>
+                            </w:fldSimple>
                             <w:r>
                               <w:t xml:space="preserve"> - Mapa Lógico dos Sistemas</w:t>
                             </w:r>
@@ -1936,27 +1918,14 @@
                       <w:r>
                         <w:t xml:space="preserve">Figura </w:t>
                       </w:r>
-                      <w:r>
-                        <w:fldChar w:fldCharType="begin"/>
-                      </w:r>
-                      <w:r>
-                        <w:instrText xml:space="preserve"> SEQ Figura \* ARABIC </w:instrText>
-                      </w:r>
-                      <w:r>
-                        <w:fldChar w:fldCharType="separate"/>
-                      </w:r>
-                      <w:r>
-                        <w:rPr>
-                          <w:noProof/>
-                        </w:rPr>
-                        <w:t>1</w:t>
-                      </w:r>
-                      <w:r>
-                        <w:rPr>
-                          <w:noProof/>
-                        </w:rPr>
-                        <w:fldChar w:fldCharType="end"/>
-                      </w:r>
+                      <w:fldSimple w:instr=" SEQ Figura \* ARABIC ">
+                        <w:r>
+                          <w:rPr>
+                            <w:noProof/>
+                          </w:rPr>
+                          <w:t>1</w:t>
+                        </w:r>
+                      </w:fldSimple>
                       <w:r>
                         <w:t xml:space="preserve"> - Mapa Lógico dos Sistemas</w:t>
                       </w:r>
@@ -2105,7 +2074,7 @@
           <w:color w:val="ED7D31" w:themeColor="accent2"/>
         </w:rPr>
       </w:pPr>
-      <w:bookmarkStart w:id="4" w:name="_Toc180918432"/>
+      <w:bookmarkStart w:id="4" w:name="_Toc181558756"/>
       <w:r>
         <w:rPr>
           <w:color w:val="ED7D31" w:themeColor="accent2"/>
@@ -2130,7 +2099,7 @@
           <w:color w:val="ED7D31" w:themeColor="accent2"/>
         </w:rPr>
       </w:pPr>
-      <w:bookmarkStart w:id="5" w:name="_Toc180918433"/>
+      <w:bookmarkStart w:id="5" w:name="_Toc181558757"/>
       <w:r>
         <w:rPr>
           <w:color w:val="ED7D31" w:themeColor="accent2"/>
@@ -2560,15 +2529,7 @@
           <w:b/>
           <w:bCs/>
         </w:rPr>
-        <w:t>/</w:t>
-      </w:r>
-      <w:proofErr w:type="spellStart"/>
-      <w:r>
-        <w:rPr>
-          <w:b/>
-          <w:bCs/>
-        </w:rPr>
-        <w:t>encomenda</w:t>
+        <w:t>/encomenda</w:t>
       </w:r>
       <w:r>
         <w:rPr>
@@ -2577,7 +2538,6 @@
         </w:rPr>
         <w:t>s</w:t>
       </w:r>
-      <w:proofErr w:type="spellEnd"/>
     </w:p>
     <w:p>
       <w:pPr>
@@ -2861,6 +2821,9 @@
         <w:jc w:val="center"/>
       </w:pPr>
       <w:r>
+        <w:rPr>
+          <w:noProof/>
+        </w:rPr>
         <w:drawing>
           <wp:inline distT="0" distB="0" distL="0" distR="0" wp14:anchorId="20590C9F" wp14:editId="086990DC">
             <wp:extent cx="2806700" cy="4926046"/>
@@ -3121,6 +3084,9 @@
         <w:jc w:val="center"/>
       </w:pPr>
       <w:r>
+        <w:rPr>
+          <w:noProof/>
+        </w:rPr>
         <w:lastRenderedPageBreak/>
         <w:drawing>
           <wp:inline distT="0" distB="0" distL="0" distR="0" wp14:anchorId="3C0A2525" wp14:editId="5AE2CBED">
@@ -3340,6 +3306,7 @@
       </w:pPr>
       <w:r>
         <w:rPr>
+          <w:noProof/>
           <w:color w:val="FF0000"/>
         </w:rPr>
         <w:drawing>
@@ -3620,10 +3587,7 @@
         <w:jc w:val="both"/>
       </w:pPr>
       <w:r>
-        <w:t>Em</w:t>
-      </w:r>
-      <w:r>
-        <w:t xml:space="preserve"> caso de sucesso, a</w:t>
+        <w:t>Em caso de sucesso, a</w:t>
       </w:r>
       <w:r>
         <w:t xml:space="preserve"> resposta </w:t>
@@ -3868,6 +3832,7 @@
         <w:rPr>
           <w:b/>
           <w:bCs/>
+          <w:noProof/>
         </w:rPr>
         <w:drawing>
           <wp:inline distT="0" distB="0" distL="0" distR="0" wp14:anchorId="5944BC1D" wp14:editId="4F2B415D">
@@ -3924,7 +3889,7 @@
           <w:color w:val="ED7D31" w:themeColor="accent2"/>
         </w:rPr>
       </w:pPr>
-      <w:bookmarkStart w:id="6" w:name="_Toc180918434"/>
+      <w:bookmarkStart w:id="6" w:name="_Toc181558758"/>
       <w:r>
         <w:rPr>
           <w:color w:val="ED7D31" w:themeColor="accent2"/>
@@ -6776,7 +6741,7 @@
           <w:noProof/>
         </w:rPr>
         <w:drawing>
-          <wp:inline distT="0" distB="0" distL="0" distR="0" wp14:anchorId="37A159ED" wp14:editId="1C4561FE">
+          <wp:inline distT="0" distB="0" distL="0" distR="0" wp14:anchorId="37A159ED" wp14:editId="4A638B6C">
             <wp:extent cx="1529109" cy="2814762"/>
             <wp:effectExtent l="0" t="0" r="0" b="5080"/>
             <wp:docPr id="149732614" name="Imagem 32"/>
@@ -6836,7 +6801,7 @@
           <w:color w:val="ED7D31" w:themeColor="accent2"/>
         </w:rPr>
       </w:pPr>
-      <w:bookmarkStart w:id="7" w:name="_Toc180918435"/>
+      <w:bookmarkStart w:id="7" w:name="_Toc181558759"/>
       <w:r>
         <w:rPr>
           <w:color w:val="ED7D31" w:themeColor="accent2"/>
@@ -7348,6 +7313,8 @@
           <w:ilvl w:val="0"/>
           <w:numId w:val="7"/>
         </w:numPr>
+        <w:spacing w:line="360" w:lineRule="auto"/>
+        <w:jc w:val="both"/>
         <w:rPr>
           <w:b/>
           <w:bCs/>
@@ -7368,16 +7335,10 @@
           <w:b/>
           <w:bCs/>
         </w:rPr>
-        <w:t>faz um pedido para receber todas as encomendas por entregar</w:t>
-      </w:r>
-      <w:r>
-        <w:t>, através do protocolo HTTP</w:t>
-      </w:r>
-      <w:r>
-        <w:t xml:space="preserve">, </w:t>
-      </w:r>
-      <w:r>
-        <w:t xml:space="preserve">verbo </w:t>
+        <w:t>pesquisa as encomendas por um determinado estado</w:t>
+      </w:r>
+      <w:r>
+        <w:t xml:space="preserve"> através do protocolo HTTP, verbo </w:t>
       </w:r>
       <w:r>
         <w:rPr>
@@ -7389,14 +7350,18 @@
       <w:r>
         <w:t>, para o sítio:</w:t>
       </w:r>
-      <w:r>
-        <w:br/>
-      </w:r>
-      <w:r>
-        <w:rPr>
-          <w:b/>
-          <w:bCs/>
-        </w:rPr>
+    </w:p>
+    <w:p>
+      <w:pPr>
+        <w:pStyle w:val="PargrafodaLista"/>
+        <w:spacing w:line="360" w:lineRule="auto"/>
+        <w:jc w:val="both"/>
+        <w:rPr>
+          <w:b/>
+          <w:bCs/>
+        </w:rPr>
+      </w:pPr>
+      <w:r>
         <w:t>/</w:t>
       </w:r>
       <w:proofErr w:type="spellStart"/>
@@ -7437,7 +7402,7 @@
           <w:b/>
           <w:bCs/>
         </w:rPr>
-        <w:t>so</w:t>
+        <w:t>sac</w:t>
       </w:r>
       <w:proofErr w:type="spellEnd"/>
       <w:r>
@@ -7445,24 +7410,8 @@
           <w:b/>
           <w:bCs/>
         </w:rPr>
-        <w:t>/encomendas/</w:t>
-      </w:r>
-      <w:proofErr w:type="spellStart"/>
-      <w:r>
-        <w:rPr>
-          <w:b/>
-          <w:bCs/>
-        </w:rPr>
-        <w:t>PorE</w:t>
-      </w:r>
-      <w:r>
-        <w:rPr>
-          <w:b/>
-          <w:bCs/>
-        </w:rPr>
-        <w:t>ntregar</w:t>
-      </w:r>
-      <w:proofErr w:type="spellEnd"/>
+        <w:t>/encomendas/estado/{estado}</w:t>
+      </w:r>
     </w:p>
     <w:p>
       <w:pPr>
@@ -7564,279 +7513,6 @@
     <w:p>
       <w:pPr>
         <w:pStyle w:val="SemEspaamento"/>
-        <w:numPr>
-          <w:ilvl w:val="0"/>
-          <w:numId w:val="7"/>
-        </w:numPr>
-      </w:pPr>
-      <w:r>
-        <w:t xml:space="preserve">Um </w:t>
-      </w:r>
-      <w:r>
-        <w:t>utilizador autenticado</w:t>
-      </w:r>
-      <w:r>
-        <w:t xml:space="preserve"> no Sistema Operacional,</w:t>
-      </w:r>
-      <w:r>
-        <w:t xml:space="preserve"> </w:t>
-      </w:r>
-      <w:r>
-        <w:rPr>
-          <w:b/>
-          <w:bCs/>
-        </w:rPr>
-        <w:t xml:space="preserve">faz um pedido para receber </w:t>
-      </w:r>
-      <w:r>
-        <w:rPr>
-          <w:b/>
-          <w:bCs/>
-        </w:rPr>
-        <w:t xml:space="preserve">todas as </w:t>
-      </w:r>
-      <w:r>
-        <w:rPr>
-          <w:b/>
-          <w:bCs/>
-        </w:rPr>
-        <w:t>encomendas</w:t>
-      </w:r>
-      <w:r>
-        <w:rPr>
-          <w:b/>
-          <w:bCs/>
-        </w:rPr>
-        <w:t xml:space="preserve"> entregues</w:t>
-      </w:r>
-      <w:r>
-        <w:rPr>
-          <w:b/>
-          <w:bCs/>
-        </w:rPr>
-        <w:t>,</w:t>
-      </w:r>
-      <w:r>
-        <w:t xml:space="preserve"> através do protocolo HTTP</w:t>
-      </w:r>
-      <w:r>
-        <w:t>,</w:t>
-      </w:r>
-      <w:r>
-        <w:t xml:space="preserve"> verbo </w:t>
-      </w:r>
-      <w:r>
-        <w:rPr>
-          <w:b/>
-          <w:bCs/>
-        </w:rPr>
-        <w:t>GET</w:t>
-      </w:r>
-      <w:r>
-        <w:t xml:space="preserve">, para o sítio: </w:t>
-      </w:r>
-    </w:p>
-    <w:p>
-      <w:pPr>
-        <w:pStyle w:val="SemEspaamento"/>
-        <w:ind w:firstLine="708"/>
-        <w:rPr>
-          <w:b/>
-          <w:bCs/>
-        </w:rPr>
-      </w:pPr>
-      <w:r>
-        <w:rPr>
-          <w:b/>
-          <w:bCs/>
-        </w:rPr>
-        <w:t>/</w:t>
-      </w:r>
-      <w:proofErr w:type="spellStart"/>
-      <w:r>
-        <w:rPr>
-          <w:b/>
-          <w:bCs/>
-        </w:rPr>
-        <w:t>backend</w:t>
-      </w:r>
-      <w:proofErr w:type="spellEnd"/>
-      <w:r>
-        <w:rPr>
-          <w:b/>
-          <w:bCs/>
-        </w:rPr>
-        <w:t>/</w:t>
-      </w:r>
-      <w:proofErr w:type="spellStart"/>
-      <w:r>
-        <w:rPr>
-          <w:b/>
-          <w:bCs/>
-        </w:rPr>
-        <w:t>api</w:t>
-      </w:r>
-      <w:proofErr w:type="spellEnd"/>
-      <w:r>
-        <w:rPr>
-          <w:b/>
-          <w:bCs/>
-        </w:rPr>
-        <w:t>/</w:t>
-      </w:r>
-      <w:proofErr w:type="spellStart"/>
-      <w:r>
-        <w:rPr>
-          <w:b/>
-          <w:bCs/>
-        </w:rPr>
-        <w:t>so</w:t>
-      </w:r>
-      <w:proofErr w:type="spellEnd"/>
-      <w:r>
-        <w:rPr>
-          <w:b/>
-          <w:bCs/>
-        </w:rPr>
-        <w:t>/</w:t>
-      </w:r>
-      <w:r>
-        <w:rPr>
-          <w:b/>
-          <w:bCs/>
-        </w:rPr>
-        <w:t>encomendas/</w:t>
-      </w:r>
-      <w:r>
-        <w:rPr>
-          <w:b/>
-          <w:bCs/>
-        </w:rPr>
-        <w:t>E</w:t>
-      </w:r>
-      <w:r>
-        <w:rPr>
-          <w:b/>
-          <w:bCs/>
-        </w:rPr>
-        <w:t>ntregue</w:t>
-      </w:r>
-    </w:p>
-    <w:p>
-      <w:pPr>
-        <w:pStyle w:val="SemEspaamento"/>
-        <w:rPr>
-          <w:b/>
-          <w:bCs/>
-        </w:rPr>
-      </w:pPr>
-    </w:p>
-    <w:p>
-      <w:pPr>
-        <w:ind w:firstLine="708"/>
-        <w:rPr>
-          <w:b/>
-          <w:bCs/>
-        </w:rPr>
-      </w:pPr>
-      <w:r>
-        <w:rPr>
-          <w:noProof/>
-        </w:rPr>
-        <w:drawing>
-          <wp:anchor distT="0" distB="0" distL="114300" distR="114300" simplePos="0" relativeHeight="251701248" behindDoc="0" locked="0" layoutInCell="1" allowOverlap="1" wp14:anchorId="3A811DBA" wp14:editId="57C22162">
-            <wp:simplePos x="0" y="0"/>
-            <wp:positionH relativeFrom="margin">
-              <wp:align>center</wp:align>
-            </wp:positionH>
-            <wp:positionV relativeFrom="paragraph">
-              <wp:posOffset>316255</wp:posOffset>
-            </wp:positionV>
-            <wp:extent cx="2662733" cy="1401438"/>
-            <wp:effectExtent l="19050" t="19050" r="23495" b="27940"/>
-            <wp:wrapTopAndBottom/>
-            <wp:docPr id="621552546" name="Imagem 1"/>
-            <wp:cNvGraphicFramePr>
-              <a:graphicFrameLocks xmlns:a="http://schemas.openxmlformats.org/drawingml/2006/main" noChangeAspect="1"/>
-            </wp:cNvGraphicFramePr>
-            <a:graphic xmlns:a="http://schemas.openxmlformats.org/drawingml/2006/main">
-              <a:graphicData uri="http://schemas.openxmlformats.org/drawingml/2006/picture">
-                <pic:pic xmlns:pic="http://schemas.openxmlformats.org/drawingml/2006/picture">
-                  <pic:nvPicPr>
-                    <pic:cNvPr id="621552546" name=""/>
-                    <pic:cNvPicPr/>
-                  </pic:nvPicPr>
-                  <pic:blipFill>
-                    <a:blip r:embed="rId32">
-                      <a:extLst>
-                        <a:ext uri="{28A0092B-C50C-407E-A947-70E740481C1C}">
-                          <a14:useLocalDpi xmlns:a14="http://schemas.microsoft.com/office/drawing/2010/main" val="0"/>
-                        </a:ext>
-                      </a:extLst>
-                    </a:blip>
-                    <a:stretch>
-                      <a:fillRect/>
-                    </a:stretch>
-                  </pic:blipFill>
-                  <pic:spPr>
-                    <a:xfrm>
-                      <a:off x="0" y="0"/>
-                      <a:ext cx="2662733" cy="1401438"/>
-                    </a:xfrm>
-                    <a:prstGeom prst="rect">
-                      <a:avLst/>
-                    </a:prstGeom>
-                    <a:ln w="6350">
-                      <a:solidFill>
-                        <a:schemeClr val="tx1"/>
-                      </a:solidFill>
-                    </a:ln>
-                  </pic:spPr>
-                </pic:pic>
-              </a:graphicData>
-            </a:graphic>
-            <wp14:sizeRelH relativeFrom="page">
-              <wp14:pctWidth>0</wp14:pctWidth>
-            </wp14:sizeRelH>
-            <wp14:sizeRelV relativeFrom="page">
-              <wp14:pctHeight>0</wp14:pctHeight>
-            </wp14:sizeRelV>
-          </wp:anchor>
-        </w:drawing>
-      </w:r>
-      <w:r>
-        <w:t>A resposta</w:t>
-      </w:r>
-      <w:r>
-        <w:rPr>
-          <w:b/>
-          <w:bCs/>
-        </w:rPr>
-        <w:t xml:space="preserve"> devolvida </w:t>
-      </w:r>
-      <w:r>
-        <w:t>por este recurso segue o formato JSON</w:t>
-      </w:r>
-      <w:r>
-        <w:rPr>
-          <w:b/>
-          <w:bCs/>
-        </w:rPr>
-        <w:t>:</w:t>
-      </w:r>
-    </w:p>
-    <w:p>
-      <w:pPr>
-        <w:ind w:firstLine="708"/>
-        <w:jc w:val="center"/>
-        <w:rPr>
-          <w:color w:val="FF0000"/>
-        </w:rPr>
-      </w:pPr>
-    </w:p>
-    <w:p>
-      <w:pPr>
-        <w:pStyle w:val="SemEspaamento"/>
       </w:pPr>
     </w:p>
     <w:p>
@@ -8007,7 +7683,7 @@
                     <pic:cNvPicPr/>
                   </pic:nvPicPr>
                   <pic:blipFill>
-                    <a:blip r:embed="rId33">
+                    <a:blip r:embed="rId32">
                       <a:extLst>
                         <a:ext uri="{28A0092B-C50C-407E-A947-70E740481C1C}">
                           <a14:useLocalDpi xmlns:a14="http://schemas.microsoft.com/office/drawing/2010/main" val="0"/>
@@ -8330,7 +8006,6 @@
         <w:rPr>
           <w:noProof/>
         </w:rPr>
-        <w:lastRenderedPageBreak/>
         <w:drawing>
           <wp:anchor distT="0" distB="0" distL="114300" distR="114300" simplePos="0" relativeHeight="251703296" behindDoc="0" locked="0" layoutInCell="1" allowOverlap="1" wp14:anchorId="05BD1AFD" wp14:editId="7B22D8F8">
             <wp:simplePos x="0" y="0"/>
@@ -8355,7 +8030,7 @@
                     <pic:cNvPicPr/>
                   </pic:nvPicPr>
                   <pic:blipFill>
-                    <a:blip r:embed="rId34">
+                    <a:blip r:embed="rId33">
                       <a:extLst>
                         <a:ext uri="{28A0092B-C50C-407E-A947-70E740481C1C}">
                           <a14:useLocalDpi xmlns:a14="http://schemas.microsoft.com/office/drawing/2010/main" val="0"/>
@@ -8624,7 +8299,7 @@
                     <pic:cNvPicPr/>
                   </pic:nvPicPr>
                   <pic:blipFill>
-                    <a:blip r:embed="rId35">
+                    <a:blip r:embed="rId34">
                       <a:extLst>
                         <a:ext uri="{28A0092B-C50C-407E-A947-70E740481C1C}">
                           <a14:useLocalDpi xmlns:a14="http://schemas.microsoft.com/office/drawing/2010/main" val="0"/>
@@ -8869,7 +8544,7 @@
                     <pic:cNvPicPr/>
                   </pic:nvPicPr>
                   <pic:blipFill>
-                    <a:blip r:embed="rId36">
+                    <a:blip r:embed="rId35">
                       <a:extLst>
                         <a:ext uri="{28A0092B-C50C-407E-A947-70E740481C1C}">
                           <a14:useLocalDpi xmlns:a14="http://schemas.microsoft.com/office/drawing/2010/main" val="0"/>
@@ -9127,7 +8802,7 @@
                     <pic:cNvPicPr/>
                   </pic:nvPicPr>
                   <pic:blipFill>
-                    <a:blip r:embed="rId37">
+                    <a:blip r:embed="rId36">
                       <a:extLst>
                         <a:ext uri="{28A0092B-C50C-407E-A947-70E740481C1C}">
                           <a14:useLocalDpi xmlns:a14="http://schemas.microsoft.com/office/drawing/2010/main" val="0"/>
@@ -9377,7 +9052,7 @@
                     <pic:cNvPicPr/>
                   </pic:nvPicPr>
                   <pic:blipFill>
-                    <a:blip r:embed="rId38">
+                    <a:blip r:embed="rId37">
                       <a:extLst>
                         <a:ext uri="{28A0092B-C50C-407E-A947-70E740481C1C}">
                           <a14:useLocalDpi xmlns:a14="http://schemas.microsoft.com/office/drawing/2010/main" val="0"/>
@@ -9551,7 +9226,7 @@
                     <pic:cNvPicPr/>
                   </pic:nvPicPr>
                   <pic:blipFill>
-                    <a:blip r:embed="rId39"/>
+                    <a:blip r:embed="rId38"/>
                     <a:stretch>
                       <a:fillRect/>
                     </a:stretch>
@@ -9604,7 +9279,7 @@
           <w:szCs w:val="28"/>
         </w:rPr>
       </w:pPr>
-      <w:bookmarkStart w:id="8" w:name="_Toc180918436"/>
+      <w:bookmarkStart w:id="8" w:name="_Toc181558760"/>
       <w:r>
         <w:rPr>
           <w:color w:val="ED7D31" w:themeColor="accent2"/>
@@ -9738,7 +9413,7 @@
                     <pic:cNvPicPr/>
                   </pic:nvPicPr>
                   <pic:blipFill>
-                    <a:blip r:embed="rId40">
+                    <a:blip r:embed="rId39">
                       <a:extLst>
                         <a:ext uri="{28A0092B-C50C-407E-A947-70E740481C1C}">
                           <a14:useLocalDpi xmlns:a14="http://schemas.microsoft.com/office/drawing/2010/main" val="0"/>
@@ -9947,7 +9622,7 @@
                     <pic:cNvPicPr/>
                   </pic:nvPicPr>
                   <pic:blipFill>
-                    <a:blip r:embed="rId41">
+                    <a:blip r:embed="rId40">
                       <a:extLst>
                         <a:ext uri="{28A0092B-C50C-407E-A947-70E740481C1C}">
                           <a14:useLocalDpi xmlns:a14="http://schemas.microsoft.com/office/drawing/2010/main" val="0"/>
@@ -10044,7 +9719,7 @@
                     <pic:cNvPicPr/>
                   </pic:nvPicPr>
                   <pic:blipFill>
-                    <a:blip r:embed="rId42">
+                    <a:blip r:embed="rId41">
                       <a:extLst>
                         <a:ext uri="{28A0092B-C50C-407E-A947-70E740481C1C}">
                           <a14:useLocalDpi xmlns:a14="http://schemas.microsoft.com/office/drawing/2010/main" val="0"/>
@@ -10278,7 +9953,7 @@
                     </pic:cNvPicPr>
                   </pic:nvPicPr>
                   <pic:blipFill>
-                    <a:blip r:embed="rId43">
+                    <a:blip r:embed="rId42">
                       <a:extLst>
                         <a:ext uri="{28A0092B-C50C-407E-A947-70E740481C1C}">
                           <a14:useLocalDpi xmlns:a14="http://schemas.microsoft.com/office/drawing/2010/main" val="0"/>
@@ -10596,7 +10271,7 @@
                     <pic:cNvPicPr/>
                   </pic:nvPicPr>
                   <pic:blipFill>
-                    <a:blip r:embed="rId44">
+                    <a:blip r:embed="rId43">
                       <a:extLst>
                         <a:ext uri="{28A0092B-C50C-407E-A947-70E740481C1C}">
                           <a14:useLocalDpi xmlns:a14="http://schemas.microsoft.com/office/drawing/2010/main" val="0"/>
@@ -10739,7 +10414,7 @@
       </w:pPr>
     </w:p>
     <w:sectPr>
-      <w:footerReference w:type="default" r:id="rId45"/>
+      <w:footerReference w:type="default" r:id="rId44"/>
       <w:pgSz w:w="11906" w:h="16838"/>
       <w:pgMar w:top="1417" w:right="1701" w:bottom="1417" w:left="1701" w:header="708" w:footer="708" w:gutter="0"/>
       <w:pgNumType w:start="0"/>
@@ -13693,6 +13368,7 @@
   <w:style w:type="character" w:default="1" w:styleId="Tipodeletrapredefinidodopargrafo">
     <w:name w:val="Default Paragraph Font"/>
     <w:uiPriority w:val="1"/>
+    <w:semiHidden/>
     <w:unhideWhenUsed/>
   </w:style>
   <w:style w:type="table" w:default="1" w:styleId="Tabelanormal">

</xml_diff>

<commit_message>
updated end point's specs
</commit_message>
<xml_diff>
--- a/Especificação da API.docx
+++ b/Especificação da API.docx
@@ -3068,7 +3068,13 @@
         <w:t xml:space="preserve">retorna </w:t>
       </w:r>
       <w:r>
-        <w:t>segue o formato JSON</w:t>
+        <w:t>o</w:t>
+      </w:r>
+      <w:r>
+        <w:t xml:space="preserve"> seguinte</w:t>
+      </w:r>
+      <w:r>
+        <w:t xml:space="preserve"> formato JSON</w:t>
       </w:r>
       <w:r>
         <w:t>:</w:t>
@@ -3351,7 +3357,32 @@
         </w:drawing>
       </w:r>
     </w:p>
+    <w:p>
+      <w:pPr>
+        <w:pStyle w:val="PargrafodaLista"/>
+        <w:jc w:val="center"/>
+        <w:rPr>
+          <w:color w:val="FF0000"/>
+        </w:rPr>
+      </w:pPr>
+    </w:p>
     <w:p/>
+    <w:p>
+      <w:pPr>
+        <w:ind w:firstLine="708"/>
+        <w:rPr>
+          <w:b/>
+          <w:bCs/>
+        </w:rPr>
+      </w:pPr>
+      <w:r>
+        <w:rPr>
+          <w:b/>
+          <w:bCs/>
+        </w:rPr>
+        <w:br w:type="page"/>
+      </w:r>
+    </w:p>
     <w:p>
       <w:pPr>
         <w:pStyle w:val="PargrafodaLista"/>
@@ -3367,6 +3398,7 @@
         </w:rPr>
       </w:pPr>
       <w:r>
+        <w:lastRenderedPageBreak/>
         <w:t xml:space="preserve">Um utilizador </w:t>
       </w:r>
       <w:r>
@@ -3390,9 +3422,22 @@
         <w:t>PATCH</w:t>
       </w:r>
       <w:r>
-        <w:t xml:space="preserve">, para o sítio: </w:t>
-      </w:r>
-      <w:r>
+        <w:t>, para o sítio: /</w:t>
+      </w:r>
+      <w:proofErr w:type="spellStart"/>
+      <w:r>
+        <w:rPr>
+          <w:b/>
+          <w:bCs/>
+        </w:rPr>
+        <w:t>backend</w:t>
+      </w:r>
+      <w:proofErr w:type="spellEnd"/>
+      <w:r>
+        <w:rPr>
+          <w:b/>
+          <w:bCs/>
+        </w:rPr>
         <w:t>/</w:t>
       </w:r>
       <w:proofErr w:type="spellStart"/>
@@ -3401,7 +3446,7 @@
           <w:b/>
           <w:bCs/>
         </w:rPr>
-        <w:t>backend</w:t>
+        <w:t>api</w:t>
       </w:r>
       <w:proofErr w:type="spellEnd"/>
       <w:r>
@@ -3417,7 +3462,7 @@
           <w:b/>
           <w:bCs/>
         </w:rPr>
-        <w:t>api</w:t>
+        <w:t>sac</w:t>
       </w:r>
       <w:proofErr w:type="spellEnd"/>
       <w:r>
@@ -3425,37 +3470,7 @@
           <w:b/>
           <w:bCs/>
         </w:rPr>
-        <w:t>/</w:t>
-      </w:r>
-      <w:proofErr w:type="spellStart"/>
-      <w:r>
-        <w:rPr>
-          <w:b/>
-          <w:bCs/>
-        </w:rPr>
-        <w:t>sac</w:t>
-      </w:r>
-      <w:proofErr w:type="spellEnd"/>
-      <w:r>
-        <w:rPr>
-          <w:b/>
-          <w:bCs/>
-        </w:rPr>
-        <w:t>/encomenda</w:t>
-      </w:r>
-      <w:r>
-        <w:rPr>
-          <w:b/>
-          <w:bCs/>
-        </w:rPr>
-        <w:t>s</w:t>
-      </w:r>
-      <w:r>
-        <w:rPr>
-          <w:b/>
-          <w:bCs/>
-        </w:rPr>
-        <w:t>/{id</w:t>
+        <w:t>/encomendas/{id</w:t>
       </w:r>
       <w:r>
         <w:rPr>
@@ -3475,25 +3490,8 @@
       </w:pPr>
       <w:r>
         <w:rPr>
-          <w:b/>
-          <w:bCs/>
-        </w:rPr>
-        <w:br w:type="page"/>
-      </w:r>
-    </w:p>
-    <w:p>
-      <w:pPr>
-        <w:ind w:firstLine="708"/>
-        <w:rPr>
-          <w:b/>
-          <w:bCs/>
-        </w:rPr>
-      </w:pPr>
-      <w:r>
-        <w:rPr>
           <w:noProof/>
         </w:rPr>
-        <w:lastRenderedPageBreak/>
         <w:drawing>
           <wp:anchor distT="0" distB="0" distL="114300" distR="114300" simplePos="0" relativeHeight="251686912" behindDoc="0" locked="0" layoutInCell="1" allowOverlap="1" wp14:anchorId="07E8674F" wp14:editId="522EF223">
             <wp:simplePos x="0" y="0"/>
@@ -3816,17 +3814,8 @@
     </w:p>
     <w:p>
       <w:pPr>
-        <w:pStyle w:val="PargrafodaLista"/>
-      </w:pPr>
-    </w:p>
-    <w:p>
-      <w:pPr>
         <w:ind w:left="708"/>
         <w:jc w:val="center"/>
-        <w:rPr>
-          <w:b/>
-          <w:bCs/>
-        </w:rPr>
       </w:pPr>
       <w:r>
         <w:rPr>
@@ -3835,9 +3824,9 @@
           <w:noProof/>
         </w:rPr>
         <w:drawing>
-          <wp:inline distT="0" distB="0" distL="0" distR="0" wp14:anchorId="5944BC1D" wp14:editId="4F2B415D">
-            <wp:extent cx="2467319" cy="3439005"/>
-            <wp:effectExtent l="19050" t="19050" r="28575" b="28575"/>
+          <wp:inline distT="0" distB="0" distL="0" distR="0" wp14:anchorId="5944BC1D" wp14:editId="1FABB2C1">
+            <wp:extent cx="2231596" cy="3110448"/>
+            <wp:effectExtent l="19050" t="19050" r="16510" b="13970"/>
             <wp:docPr id="2029009454" name="Imagem 1" descr="Uma imagem com texto, captura de ecrã, Tipo de letra, número&#10;&#10;Descrição gerada automaticamente"/>
             <wp:cNvGraphicFramePr>
               <a:graphicFrameLocks xmlns:a="http://schemas.openxmlformats.org/drawingml/2006/main" noChangeAspect="1"/>
@@ -3858,7 +3847,7 @@
                   <pic:spPr>
                     <a:xfrm>
                       <a:off x="0" y="0"/>
-                      <a:ext cx="2467319" cy="3439005"/>
+                      <a:ext cx="2235862" cy="3116395"/>
                     </a:xfrm>
                     <a:prstGeom prst="rect">
                       <a:avLst/>
@@ -3875,8 +3864,6 @@
           </wp:inline>
         </w:drawing>
       </w:r>
-    </w:p>
-    <w:p>
       <w:r>
         <w:br w:type="page"/>
       </w:r>
@@ -3945,7 +3932,7 @@
           <w:b/>
           <w:bCs/>
         </w:rPr>
-        <w:t>amazonJBM</w:t>
+        <w:t>backend</w:t>
       </w:r>
       <w:proofErr w:type="spellEnd"/>
       <w:r>
@@ -4234,26 +4221,57 @@
       <w:r>
         <w:t xml:space="preserve">, para o sítio: </w:t>
       </w:r>
-      <w:r>
-        <w:rPr>
-          <w:b/>
-          <w:bCs/>
+    </w:p>
+    <w:p>
+      <w:pPr>
+        <w:pStyle w:val="PargrafodaLista"/>
+        <w:numPr>
+          <w:ilvl w:val="0"/>
+          <w:numId w:val="4"/>
+        </w:numPr>
+        <w:rPr>
+          <w:lang w:val="en-US"/>
+        </w:rPr>
+      </w:pPr>
+      <w:r>
+        <w:rPr>
+          <w:b/>
+          <w:bCs/>
+          <w:lang w:val="en-US"/>
         </w:rPr>
         <w:t>/</w:t>
       </w:r>
+      <w:r>
+        <w:rPr>
+          <w:b/>
+          <w:bCs/>
+          <w:lang w:val="en-US"/>
+        </w:rPr>
+        <w:t>backend</w:t>
+      </w:r>
+      <w:r>
+        <w:rPr>
+          <w:b/>
+          <w:bCs/>
+          <w:lang w:val="en-US"/>
+        </w:rPr>
+        <w:t>/</w:t>
+      </w:r>
       <w:proofErr w:type="spellStart"/>
       <w:r>
         <w:rPr>
           <w:b/>
           <w:bCs/>
-        </w:rPr>
-        <w:t>amazonJBM</w:t>
+          <w:lang w:val="en-US"/>
+        </w:rPr>
+        <w:t>api</w:t>
       </w:r>
       <w:proofErr w:type="spellEnd"/>
       <w:r>
         <w:rPr>
           <w:b/>
           <w:bCs/>
+          <w:lang w:val="en-US"/>
         </w:rPr>
         <w:t>/</w:t>
       </w:r>
@@ -4262,14 +4280,16 @@
         <w:rPr>
           <w:b/>
           <w:bCs/>
-        </w:rPr>
-        <w:t>api</w:t>
+          <w:lang w:val="en-US"/>
+        </w:rPr>
+        <w:t>sl</w:t>
       </w:r>
       <w:proofErr w:type="spellEnd"/>
       <w:r>
         <w:rPr>
           <w:b/>
           <w:bCs/>
+          <w:lang w:val="en-US"/>
         </w:rPr>
         <w:t>/</w:t>
       </w:r>
@@ -4278,28 +4298,24 @@
         <w:rPr>
           <w:b/>
           <w:bCs/>
-        </w:rPr>
-        <w:t>sl</w:t>
+          <w:lang w:val="en-US"/>
+        </w:rPr>
+        <w:t>encomenda</w:t>
+      </w:r>
+      <w:r>
+        <w:rPr>
+          <w:b/>
+          <w:bCs/>
+          <w:lang w:val="en-US"/>
+        </w:rPr>
+        <w:t>s</w:t>
       </w:r>
       <w:proofErr w:type="spellEnd"/>
       <w:r>
         <w:rPr>
           <w:b/>
           <w:bCs/>
-        </w:rPr>
-        <w:t>/encomenda</w:t>
-      </w:r>
-      <w:r>
-        <w:rPr>
-          <w:b/>
-          <w:bCs/>
-        </w:rPr>
-        <w:t>s</w:t>
-      </w:r>
-      <w:r>
-        <w:rPr>
-          <w:b/>
-          <w:bCs/>
+          <w:lang w:val="en-US"/>
         </w:rPr>
         <w:t>/</w:t>
       </w:r>
@@ -4307,13 +4323,43 @@
         <w:rPr>
           <w:b/>
           <w:bCs/>
-        </w:rPr>
-        <w:t>em-processamento</w:t>
+          <w:lang w:val="en-US"/>
+        </w:rPr>
+        <w:t>{</w:t>
+      </w:r>
+      <w:proofErr w:type="spellStart"/>
+      <w:r>
+        <w:rPr>
+          <w:b/>
+          <w:bCs/>
+          <w:lang w:val="en-US"/>
+        </w:rPr>
+        <w:t>e</w:t>
+      </w:r>
+      <w:r>
+        <w:rPr>
+          <w:b/>
+          <w:bCs/>
+          <w:lang w:val="en-US"/>
+        </w:rPr>
+        <w:t>stado</w:t>
+      </w:r>
+      <w:proofErr w:type="spellEnd"/>
+      <w:r>
+        <w:rPr>
+          <w:b/>
+          <w:bCs/>
+          <w:lang w:val="en-US"/>
+        </w:rPr>
+        <w:t>}</w:t>
       </w:r>
     </w:p>
     <w:p>
       <w:pPr>
         <w:pStyle w:val="PargrafodaLista"/>
+        <w:rPr>
+          <w:lang w:val="en-US"/>
+        </w:rPr>
       </w:pPr>
     </w:p>
     <w:p>
@@ -6741,7 +6787,7 @@
           <w:noProof/>
         </w:rPr>
         <w:drawing>
-          <wp:inline distT="0" distB="0" distL="0" distR="0" wp14:anchorId="37A159ED" wp14:editId="4A638B6C">
+          <wp:inline distT="0" distB="0" distL="0" distR="0" wp14:anchorId="37A159ED" wp14:editId="6F6C8C2D">
             <wp:extent cx="1529109" cy="2814762"/>
             <wp:effectExtent l="0" t="0" r="0" b="5080"/>
             <wp:docPr id="149732614" name="Imagem 32"/>
@@ -6841,13 +6887,20 @@
       <w:r>
         <w:t>/</w:t>
       </w:r>
+      <w:r>
+        <w:rPr>
+          <w:b/>
+          <w:bCs/>
+        </w:rPr>
+        <w:t xml:space="preserve"> </w:t>
+      </w:r>
       <w:proofErr w:type="spellStart"/>
       <w:r>
         <w:rPr>
           <w:b/>
           <w:bCs/>
         </w:rPr>
-        <w:t>amazonJBM</w:t>
+        <w:t>backend</w:t>
       </w:r>
       <w:proofErr w:type="spellEnd"/>
       <w:r>
@@ -7288,7 +7341,13 @@
         <w:t xml:space="preserve"> devolvida </w:t>
       </w:r>
       <w:r>
-        <w:t>por este recurso segue o formato JSON</w:t>
+        <w:t>por este recurso segue o</w:t>
+      </w:r>
+      <w:r>
+        <w:t xml:space="preserve"> seguinte</w:t>
+      </w:r>
+      <w:r>
+        <w:t xml:space="preserve"> formato JSON</w:t>
       </w:r>
       <w:r>
         <w:rPr>
@@ -7432,7 +7491,13 @@
         <w:t xml:space="preserve"> devolvida </w:t>
       </w:r>
       <w:r>
-        <w:t>por este recurso segue o formato JSON</w:t>
+        <w:t xml:space="preserve">por este recurso segue o </w:t>
+      </w:r>
+      <w:r>
+        <w:t xml:space="preserve">seguinte </w:t>
+      </w:r>
+      <w:r>
+        <w:t>formato JSON</w:t>
       </w:r>
       <w:r>
         <w:rPr>
@@ -7981,7 +8046,13 @@
         <w:t xml:space="preserve"> devolvida </w:t>
       </w:r>
       <w:r>
-        <w:t>por este recurso segue o formato JSON</w:t>
+        <w:t>por este recurso segue o</w:t>
+      </w:r>
+      <w:r>
+        <w:t xml:space="preserve"> seguinte</w:t>
+      </w:r>
+      <w:r>
+        <w:t xml:space="preserve"> formato JSON</w:t>
       </w:r>
       <w:r>
         <w:rPr>
@@ -8253,7 +8324,13 @@
         <w:t xml:space="preserve"> devolvida </w:t>
       </w:r>
       <w:r>
-        <w:t>por este recurso segue o formato JSON</w:t>
+        <w:t xml:space="preserve">por este recurso segue o </w:t>
+      </w:r>
+      <w:r>
+        <w:t xml:space="preserve">seguinte </w:t>
+      </w:r>
+      <w:r>
+        <w:t>formato JSON</w:t>
       </w:r>
       <w:r>
         <w:rPr>
@@ -8592,7 +8669,13 @@
         <w:t xml:space="preserve"> devolvida </w:t>
       </w:r>
       <w:r>
-        <w:t>por este recurso segue o formato JSON</w:t>
+        <w:t xml:space="preserve">por este recurso segue o </w:t>
+      </w:r>
+      <w:r>
+        <w:t xml:space="preserve">seguinte </w:t>
+      </w:r>
+      <w:r>
+        <w:t>formato JSON</w:t>
       </w:r>
       <w:r>
         <w:rPr>
@@ -8850,7 +8933,13 @@
         <w:t xml:space="preserve"> devolvida </w:t>
       </w:r>
       <w:r>
-        <w:t>por este recurso segue o formato JSON</w:t>
+        <w:t>por este recurso segue o</w:t>
+      </w:r>
+      <w:r>
+        <w:t xml:space="preserve"> seguinte</w:t>
+      </w:r>
+      <w:r>
+        <w:t xml:space="preserve"> formato JSON</w:t>
       </w:r>
       <w:r>
         <w:rPr>
@@ -9090,7 +9179,13 @@
         </w:drawing>
       </w:r>
       <w:r>
-        <w:t>A resposta devolvida por este recurso seguinte formato JSON:</w:t>
+        <w:t xml:space="preserve">A resposta devolvida por este recurso </w:t>
+      </w:r>
+      <w:r>
+        <w:t>segue o seguinte</w:t>
+      </w:r>
+      <w:r>
+        <w:t xml:space="preserve"> formato JSON:</w:t>
       </w:r>
     </w:p>
     <w:p>
@@ -9193,6 +9288,33 @@
           <w:bCs/>
         </w:rPr>
         <w:t>/encomendas/{id}/coordenadas</w:t>
+      </w:r>
+    </w:p>
+    <w:p>
+      <w:pPr>
+        <w:pStyle w:val="PargrafodaLista"/>
+        <w:rPr>
+          <w:b/>
+          <w:bCs/>
+        </w:rPr>
+      </w:pPr>
+    </w:p>
+    <w:p>
+      <w:pPr>
+        <w:pStyle w:val="PargrafodaLista"/>
+        <w:rPr>
+          <w:b/>
+          <w:bCs/>
+        </w:rPr>
+      </w:pPr>
+      <w:r>
+        <w:t xml:space="preserve">A resposta devolvida por este recurso </w:t>
+      </w:r>
+      <w:r>
+        <w:t>segue o</w:t>
+      </w:r>
+      <w:r>
+        <w:t xml:space="preserve"> seguinte formato JSON</w:t>
       </w:r>
     </w:p>
     <w:p>

</xml_diff>

<commit_message>
Word e Sensores Desativados
</commit_message>
<xml_diff>
--- a/Especificação da API.docx
+++ b/Especificação da API.docx
@@ -1586,6 +1586,18 @@
       <w:r>
         <w:t xml:space="preserve"> é onde é feita a leitura do sensor que ficará associado a um volume, pode consultar-se os detalhes de um determinado volume e de uma encomenda especifica.</w:t>
       </w:r>
+      <w:r>
+        <w:t xml:space="preserve"> Como extra decidimos que </w:t>
+      </w:r>
+      <w:r>
+        <w:t>cada volume de uma encomenda terá</w:t>
+      </w:r>
+      <w:r>
+        <w:t xml:space="preserve"> sempre associado um sensor de GPS</w:t>
+      </w:r>
+      <w:r>
+        <w:t>, pois os clientes e os gestores conseguirão acompanhar de forma visual a geolocalização dos volumes da mesma.</w:t>
+      </w:r>
     </w:p>
     <w:p>
       <w:pPr>
@@ -2596,7 +2608,7 @@
           <w:noProof/>
         </w:rPr>
         <w:drawing>
-          <wp:inline distT="0" distB="0" distL="0" distR="0" wp14:anchorId="45AFDC8A" wp14:editId="303EB688">
+          <wp:inline distT="0" distB="0" distL="0" distR="0" wp14:anchorId="45AFDC8A" wp14:editId="5EC36552">
             <wp:extent cx="2140999" cy="1900775"/>
             <wp:effectExtent l="19050" t="19050" r="12065" b="23495"/>
             <wp:docPr id="336118225" name="Imagem 1" descr="Uma imagem com texto, captura de ecrã, Tipo de letra, número&#10;&#10;Descrição gerada automaticamente"/>
@@ -2624,7 +2636,7 @@
                     <a:prstGeom prst="rect">
                       <a:avLst/>
                     </a:prstGeom>
-                    <a:ln>
+                    <a:ln w="6350">
                       <a:solidFill>
                         <a:schemeClr val="tx1"/>
                       </a:solidFill>
@@ -2825,7 +2837,7 @@
           <w:noProof/>
         </w:rPr>
         <w:drawing>
-          <wp:inline distT="0" distB="0" distL="0" distR="0" wp14:anchorId="20590C9F" wp14:editId="086990DC">
+          <wp:inline distT="0" distB="0" distL="0" distR="0" wp14:anchorId="20590C9F" wp14:editId="0E35367F">
             <wp:extent cx="2806700" cy="4926046"/>
             <wp:effectExtent l="19050" t="19050" r="12700" b="27305"/>
             <wp:docPr id="913251356" name="Imagem 1" descr="Uma imagem com texto, captura de ecrã, Tipo de letra, documento&#10;&#10;Descrição gerada automaticamente"/>
@@ -2853,7 +2865,7 @@
                     <a:prstGeom prst="rect">
                       <a:avLst/>
                     </a:prstGeom>
-                    <a:ln>
+                    <a:ln w="6350">
                       <a:solidFill>
                         <a:schemeClr val="tx1"/>
                       </a:solidFill>
@@ -3095,7 +3107,7 @@
         </w:rPr>
         <w:lastRenderedPageBreak/>
         <w:drawing>
-          <wp:inline distT="0" distB="0" distL="0" distR="0" wp14:anchorId="3C0A2525" wp14:editId="5AE2CBED">
+          <wp:inline distT="0" distB="0" distL="0" distR="0" wp14:anchorId="3C0A2525" wp14:editId="5BB6FA51">
             <wp:extent cx="2953162" cy="2543530"/>
             <wp:effectExtent l="19050" t="19050" r="19050" b="28575"/>
             <wp:docPr id="1128375967" name="Imagem 1" descr="Uma imagem com texto, captura de ecrã, Tipo de letra, número&#10;&#10;Descrição gerada automaticamente"/>
@@ -3123,7 +3135,7 @@
                     <a:prstGeom prst="rect">
                       <a:avLst/>
                     </a:prstGeom>
-                    <a:ln>
+                    <a:ln w="6350">
                       <a:solidFill>
                         <a:schemeClr val="tx1"/>
                       </a:solidFill>
@@ -3316,7 +3328,7 @@
           <w:color w:val="FF0000"/>
         </w:rPr>
         <w:drawing>
-          <wp:inline distT="0" distB="0" distL="0" distR="0" wp14:anchorId="2E920CA7" wp14:editId="039E7C25">
+          <wp:inline distT="0" distB="0" distL="0" distR="0" wp14:anchorId="2E920CA7" wp14:editId="2D8324E4">
             <wp:extent cx="4107677" cy="2518311"/>
             <wp:effectExtent l="19050" t="19050" r="26670" b="15875"/>
             <wp:docPr id="1913342110" name="Imagem 1"/>
@@ -3344,7 +3356,7 @@
                     <a:prstGeom prst="rect">
                       <a:avLst/>
                     </a:prstGeom>
-                    <a:ln>
+                    <a:ln w="6350">
                       <a:solidFill>
                         <a:schemeClr val="tx1"/>
                       </a:solidFill>
@@ -3824,7 +3836,7 @@
           <w:noProof/>
         </w:rPr>
         <w:drawing>
-          <wp:inline distT="0" distB="0" distL="0" distR="0" wp14:anchorId="5944BC1D" wp14:editId="1FABB2C1">
+          <wp:inline distT="0" distB="0" distL="0" distR="0" wp14:anchorId="5944BC1D" wp14:editId="3ED2B065">
             <wp:extent cx="2231596" cy="3110448"/>
             <wp:effectExtent l="19050" t="19050" r="16510" b="13970"/>
             <wp:docPr id="2029009454" name="Imagem 1" descr="Uma imagem com texto, captura de ecrã, Tipo de letra, número&#10;&#10;Descrição gerada automaticamente"/>
@@ -3852,7 +3864,7 @@
                     <a:prstGeom prst="rect">
                       <a:avLst/>
                     </a:prstGeom>
-                    <a:ln>
+                    <a:ln w="6350">
                       <a:solidFill>
                         <a:schemeClr val="tx1"/>
                       </a:solidFill>
@@ -3893,6 +3905,7 @@
           <w:ilvl w:val="0"/>
           <w:numId w:val="4"/>
         </w:numPr>
+        <w:jc w:val="both"/>
       </w:pPr>
       <w:r>
         <w:t xml:space="preserve">Um utilizador não autenticado no Sistema de </w:t>
@@ -3964,14 +3977,7 @@
           <w:b/>
           <w:bCs/>
         </w:rPr>
-        <w:t>s</w:t>
-      </w:r>
-      <w:r>
-        <w:rPr>
-          <w:b/>
-          <w:bCs/>
-        </w:rPr>
-        <w:t>l</w:t>
+        <w:t>sl</w:t>
       </w:r>
       <w:proofErr w:type="spellEnd"/>
       <w:r>
@@ -4075,6 +4081,9 @@
       <w:r>
         <w:t xml:space="preserve"> recebido tem o seguinte formato JSON</w:t>
       </w:r>
+      <w:r>
+        <w:t>:</w:t>
+      </w:r>
     </w:p>
     <w:p>
       <w:pPr>
@@ -4085,7 +4094,9 @@
     </w:p>
     <w:p>
       <w:pPr>
+        <w:spacing w:line="360" w:lineRule="auto"/>
         <w:ind w:left="708"/>
+        <w:jc w:val="both"/>
       </w:pPr>
       <w:r>
         <w:t>Após o login, em caso de sucesso, a</w:t>
@@ -4104,12 +4115,14 @@
         <w:t xml:space="preserve"> por este recurso</w:t>
       </w:r>
       <w:r>
-        <w:t xml:space="preserve"> retorna um código utilizado pelo HTTP</w:t>
-      </w:r>
-    </w:p>
-    <w:p>
-      <w:pPr>
+        <w:t xml:space="preserve"> retorna um código de status utilizado pelo HTTP.</w:t>
+      </w:r>
+    </w:p>
+    <w:p>
+      <w:pPr>
+        <w:spacing w:line="360" w:lineRule="auto"/>
         <w:ind w:firstLine="708"/>
+        <w:jc w:val="both"/>
       </w:pPr>
       <w:r>
         <w:rPr>
@@ -4153,10 +4166,11 @@
         <w:t xml:space="preserve"> </w:t>
       </w:r>
     </w:p>
-    <w:p/>
-    <w:p>
-      <w:pPr>
+    <w:p>
+      <w:pPr>
+        <w:spacing w:line="360" w:lineRule="auto"/>
         <w:ind w:left="708"/>
+        <w:jc w:val="both"/>
       </w:pPr>
       <w:r>
         <w:t xml:space="preserve">Em caso de insucesso, a resposta </w:t>
@@ -4169,10 +4183,16 @@
         <w:t>devolvida</w:t>
       </w:r>
       <w:r>
-        <w:t xml:space="preserve"> por este recurso retorna um código de erro apropriado utilizado pelo HTTP</w:t>
-      </w:r>
-    </w:p>
-    <w:p/>
+        <w:t xml:space="preserve"> por este recurso retorna um código de status HTTP adequado, acompanhado por uma mensagem descritiva do erro ocorrido.</w:t>
+      </w:r>
+    </w:p>
+    <w:p>
+      <w:pPr>
+        <w:spacing w:line="360" w:lineRule="auto"/>
+        <w:ind w:left="708"/>
+        <w:jc w:val="both"/>
+      </w:pPr>
+    </w:p>
     <w:p>
       <w:pPr>
         <w:pStyle w:val="PargrafodaLista"/>
@@ -4206,7 +4226,14 @@
           <w:b/>
           <w:bCs/>
         </w:rPr>
-        <w:t>para obter todas as encomendas em processamento</w:t>
+        <w:t xml:space="preserve">para obter todas as encomendas </w:t>
+      </w:r>
+      <w:r>
+        <w:rPr>
+          <w:b/>
+          <w:bCs/>
+        </w:rPr>
+        <w:t>com um determinado estado</w:t>
       </w:r>
       <w:r>
         <w:t xml:space="preserve"> através do protocolo HTTP, verbo </w:t>
@@ -4225,10 +4252,6 @@
     <w:p>
       <w:pPr>
         <w:pStyle w:val="PargrafodaLista"/>
-        <w:numPr>
-          <w:ilvl w:val="0"/>
-          <w:numId w:val="4"/>
-        </w:numPr>
         <w:rPr>
           <w:lang w:val="en-US"/>
         </w:rPr>
@@ -4374,23 +4397,21 @@
       <w:pPr>
         <w:ind w:firstLine="708"/>
       </w:pPr>
+    </w:p>
+    <w:p>
+      <w:pPr>
+        <w:ind w:firstLine="708"/>
+        <w:jc w:val="center"/>
+      </w:pPr>
       <w:r>
         <w:rPr>
           <w:noProof/>
         </w:rPr>
         <w:drawing>
-          <wp:anchor distT="0" distB="0" distL="114300" distR="114300" simplePos="0" relativeHeight="251692032" behindDoc="0" locked="0" layoutInCell="1" allowOverlap="1" wp14:anchorId="523FE9BC" wp14:editId="22800C2F">
-            <wp:simplePos x="0" y="0"/>
-            <wp:positionH relativeFrom="margin">
-              <wp:align>center</wp:align>
-            </wp:positionH>
-            <wp:positionV relativeFrom="paragraph">
-              <wp:posOffset>182829</wp:posOffset>
-            </wp:positionV>
-            <wp:extent cx="2909454" cy="2530862"/>
-            <wp:effectExtent l="19050" t="19050" r="24765" b="22225"/>
-            <wp:wrapTopAndBottom/>
-            <wp:docPr id="541740693" name="Imagem 1"/>
+          <wp:inline distT="0" distB="0" distL="0" distR="0" wp14:anchorId="59A4A426" wp14:editId="175A7E1D">
+            <wp:extent cx="2722103" cy="2476500"/>
+            <wp:effectExtent l="19050" t="19050" r="21590" b="19050"/>
+            <wp:docPr id="1244088285" name="Imagem 5"/>
             <wp:cNvGraphicFramePr>
               <a:graphicFrameLocks xmlns:a="http://schemas.openxmlformats.org/drawingml/2006/main" noChangeAspect="1"/>
             </wp:cNvGraphicFramePr>
@@ -4398,8 +4419,10 @@
               <a:graphicData uri="http://schemas.openxmlformats.org/drawingml/2006/picture">
                 <pic:pic xmlns:pic="http://schemas.openxmlformats.org/drawingml/2006/picture">
                   <pic:nvPicPr>
-                    <pic:cNvPr id="541740693" name=""/>
-                    <pic:cNvPicPr/>
+                    <pic:cNvPr id="0" name="Picture 2"/>
+                    <pic:cNvPicPr>
+                      <a:picLocks noChangeAspect="1" noChangeArrowheads="1"/>
+                    </pic:cNvPicPr>
                   </pic:nvPicPr>
                   <pic:blipFill>
                     <a:blip r:embed="rId18">
@@ -4409,18 +4432,20 @@
                         </a:ext>
                       </a:extLst>
                     </a:blip>
+                    <a:srcRect/>
                     <a:stretch>
                       <a:fillRect/>
                     </a:stretch>
                   </pic:blipFill>
-                  <pic:spPr>
+                  <pic:spPr bwMode="auto">
                     <a:xfrm>
                       <a:off x="0" y="0"/>
-                      <a:ext cx="2909454" cy="2530862"/>
+                      <a:ext cx="2730008" cy="2483692"/>
                     </a:xfrm>
                     <a:prstGeom prst="rect">
                       <a:avLst/>
                     </a:prstGeom>
+                    <a:noFill/>
                     <a:ln w="6350">
                       <a:solidFill>
                         <a:schemeClr val="tx1"/>
@@ -4430,17 +4455,19 @@
                 </pic:pic>
               </a:graphicData>
             </a:graphic>
-            <wp14:sizeRelH relativeFrom="page">
-              <wp14:pctWidth>0</wp14:pctWidth>
-            </wp14:sizeRelH>
-            <wp14:sizeRelV relativeFrom="page">
-              <wp14:pctHeight>0</wp14:pctHeight>
-            </wp14:sizeRelV>
-          </wp:anchor>
+          </wp:inline>
         </w:drawing>
       </w:r>
-    </w:p>
-    <w:p/>
+      <w:r>
+        <w:br w:type="page"/>
+      </w:r>
+    </w:p>
+    <w:p>
+      <w:pPr>
+        <w:ind w:firstLine="708"/>
+        <w:jc w:val="center"/>
+      </w:pPr>
+    </w:p>
     <w:p>
       <w:pPr>
         <w:pStyle w:val="SemEspaamento"/>
@@ -4454,7 +4481,6 @@
         </w:rPr>
       </w:pPr>
       <w:r>
-        <w:lastRenderedPageBreak/>
         <w:t xml:space="preserve">Um </w:t>
       </w:r>
       <w:r>
@@ -4608,6 +4634,15 @@
     </w:p>
     <w:p>
       <w:pPr>
+        <w:pStyle w:val="PargrafodaLista"/>
+        <w:rPr>
+          <w:b/>
+          <w:bCs/>
+        </w:rPr>
+      </w:pPr>
+    </w:p>
+    <w:p>
+      <w:pPr>
         <w:jc w:val="center"/>
       </w:pPr>
       <w:r>
@@ -4615,10 +4650,10 @@
           <w:noProof/>
         </w:rPr>
         <w:drawing>
-          <wp:inline distT="0" distB="0" distL="0" distR="0" wp14:anchorId="73A5EB5D" wp14:editId="5EA9FADC">
-            <wp:extent cx="2385060" cy="5648325"/>
-            <wp:effectExtent l="19050" t="19050" r="15240" b="28575"/>
-            <wp:docPr id="1671897787" name="Imagem 5"/>
+          <wp:inline distT="0" distB="0" distL="0" distR="0" wp14:anchorId="40E30299" wp14:editId="53149872">
+            <wp:extent cx="2912230" cy="4006850"/>
+            <wp:effectExtent l="19050" t="19050" r="21590" b="12700"/>
+            <wp:docPr id="1960680166" name="Imagem 6"/>
             <wp:cNvGraphicFramePr>
               <a:graphicFrameLocks xmlns:a="http://schemas.openxmlformats.org/drawingml/2006/main" noChangeAspect="1"/>
             </wp:cNvGraphicFramePr>
@@ -4626,7 +4661,7 @@
               <a:graphicData uri="http://schemas.openxmlformats.org/drawingml/2006/picture">
                 <pic:pic xmlns:pic="http://schemas.openxmlformats.org/drawingml/2006/picture">
                   <pic:nvPicPr>
-                    <pic:cNvPr id="0" name="Picture 2"/>
+                    <pic:cNvPr id="0" name="Picture 3"/>
                     <pic:cNvPicPr>
                       <a:picLocks noChangeAspect="1" noChangeArrowheads="1"/>
                     </pic:cNvPicPr>
@@ -4647,13 +4682,13 @@
                   <pic:spPr bwMode="auto">
                     <a:xfrm>
                       <a:off x="0" y="0"/>
-                      <a:ext cx="2385060" cy="5648325"/>
+                      <a:ext cx="2917077" cy="4013519"/>
                     </a:xfrm>
                     <a:prstGeom prst="rect">
                       <a:avLst/>
                     </a:prstGeom>
                     <a:noFill/>
-                    <a:ln>
+                    <a:ln w="6350">
                       <a:solidFill>
                         <a:schemeClr val="tx1"/>
                       </a:solidFill>
@@ -4694,27 +4729,17 @@
           <w:b/>
           <w:bCs/>
         </w:rPr>
-        <w:t>faz um pedido</w:t>
-      </w:r>
-      <w:r>
-        <w:t xml:space="preserve"> </w:t>
-      </w:r>
-      <w:r>
-        <w:rPr>
-          <w:b/>
-          <w:bCs/>
-        </w:rPr>
-        <w:t>para obter todas as encomendas por entregar</w:t>
-      </w:r>
-      <w:r>
-        <w:t xml:space="preserve"> através do protocolo HTTP, verbo </w:t>
-      </w:r>
-      <w:r>
-        <w:rPr>
-          <w:b/>
-          <w:bCs/>
-        </w:rPr>
-        <w:t>GET</w:t>
+        <w:t xml:space="preserve">altera os estado de uma encomenda </w:t>
+      </w:r>
+      <w:r>
+        <w:t xml:space="preserve">através do protocolo HTTP, verbo </w:t>
+      </w:r>
+      <w:r>
+        <w:rPr>
+          <w:b/>
+          <w:bCs/>
+        </w:rPr>
+        <w:t>PATCH</w:t>
       </w:r>
       <w:r>
         <w:t xml:space="preserve">, para o sítio: </w:t>
@@ -4793,233 +4818,36 @@
           <w:b/>
           <w:bCs/>
         </w:rPr>
-        <w:t>por-entregar</w:t>
-      </w:r>
-    </w:p>
-    <w:p>
-      <w:pPr>
-        <w:ind w:left="12" w:firstLine="708"/>
-      </w:pPr>
-      <w:r>
-        <w:t xml:space="preserve">A resposta </w:t>
-      </w:r>
-      <w:r>
-        <w:rPr>
-          <w:b/>
-          <w:bCs/>
-        </w:rPr>
-        <w:t>devolvida</w:t>
-      </w:r>
-      <w:r>
-        <w:t xml:space="preserve"> por este recurso seguinte formato JSON:</w:t>
-      </w:r>
-      <w:r>
-        <w:br w:type="page"/>
-      </w:r>
-    </w:p>
-    <w:p>
-      <w:r>
-        <w:rPr>
-          <w:noProof/>
-        </w:rPr>
-        <w:lastRenderedPageBreak/>
-        <w:drawing>
-          <wp:anchor distT="0" distB="0" distL="114300" distR="114300" simplePos="0" relativeHeight="251693056" behindDoc="0" locked="0" layoutInCell="1" allowOverlap="1" wp14:anchorId="202E32FA" wp14:editId="4A674E97">
-            <wp:simplePos x="0" y="0"/>
-            <wp:positionH relativeFrom="column">
-              <wp:posOffset>1265555</wp:posOffset>
-            </wp:positionH>
-            <wp:positionV relativeFrom="paragraph">
-              <wp:posOffset>19512</wp:posOffset>
-            </wp:positionV>
-            <wp:extent cx="2563090" cy="3195351"/>
-            <wp:effectExtent l="19050" t="19050" r="27940" b="24130"/>
-            <wp:wrapTopAndBottom/>
-            <wp:docPr id="451890530" name="Imagem 7" descr="Uma imagem com texto, captura de ecrã, Tipo de letra, documento&#10;&#10;Descrição gerada automaticamente"/>
-            <wp:cNvGraphicFramePr>
-              <a:graphicFrameLocks xmlns:a="http://schemas.openxmlformats.org/drawingml/2006/main" noChangeAspect="1"/>
-            </wp:cNvGraphicFramePr>
-            <a:graphic xmlns:a="http://schemas.openxmlformats.org/drawingml/2006/main">
-              <a:graphicData uri="http://schemas.openxmlformats.org/drawingml/2006/picture">
-                <pic:pic xmlns:pic="http://schemas.openxmlformats.org/drawingml/2006/picture">
-                  <pic:nvPicPr>
-                    <pic:cNvPr id="451890530" name="Imagem 7" descr="Uma imagem com texto, captura de ecrã, Tipo de letra, documento&#10;&#10;Descrição gerada automaticamente"/>
-                    <pic:cNvPicPr>
-                      <a:picLocks noChangeAspect="1" noChangeArrowheads="1"/>
-                    </pic:cNvPicPr>
-                  </pic:nvPicPr>
-                  <pic:blipFill>
-                    <a:blip r:embed="rId20">
-                      <a:extLst>
-                        <a:ext uri="{28A0092B-C50C-407E-A947-70E740481C1C}">
-                          <a14:useLocalDpi xmlns:a14="http://schemas.microsoft.com/office/drawing/2010/main" val="0"/>
-                        </a:ext>
-                      </a:extLst>
-                    </a:blip>
-                    <a:srcRect/>
-                    <a:stretch>
-                      <a:fillRect/>
-                    </a:stretch>
-                  </pic:blipFill>
-                  <pic:spPr bwMode="auto">
-                    <a:xfrm>
-                      <a:off x="0" y="0"/>
-                      <a:ext cx="2563090" cy="3195351"/>
-                    </a:xfrm>
-                    <a:prstGeom prst="rect">
-                      <a:avLst/>
-                    </a:prstGeom>
-                    <a:noFill/>
-                    <a:ln>
-                      <a:solidFill>
-                        <a:schemeClr val="tx1"/>
-                      </a:solidFill>
-                    </a:ln>
-                  </pic:spPr>
-                </pic:pic>
-              </a:graphicData>
-            </a:graphic>
-          </wp:anchor>
-        </w:drawing>
+        <w:t>{id}</w:t>
       </w:r>
     </w:p>
     <w:p>
       <w:pPr>
         <w:pStyle w:val="PargrafodaLista"/>
-        <w:numPr>
-          <w:ilvl w:val="0"/>
-          <w:numId w:val="4"/>
-        </w:numPr>
-      </w:pPr>
-      <w:r>
-        <w:t>Um utilizador autenticado no Sistema de Logística</w:t>
-      </w:r>
-      <w:r>
-        <w:rPr>
-          <w:b/>
-          <w:bCs/>
-        </w:rPr>
-        <w:t xml:space="preserve"> </w:t>
-      </w:r>
-      <w:r>
-        <w:rPr>
-          <w:b/>
-          <w:bCs/>
-        </w:rPr>
-        <w:t xml:space="preserve">altera os estado de uma encomenda </w:t>
-      </w:r>
-      <w:r>
-        <w:t xml:space="preserve">através do protocolo HTTP, verbo </w:t>
-      </w:r>
-      <w:r>
-        <w:rPr>
-          <w:b/>
-          <w:bCs/>
-        </w:rPr>
-        <w:t>PATCH</w:t>
-      </w:r>
-      <w:r>
-        <w:t xml:space="preserve">, para o sítio: </w:t>
-      </w:r>
-      <w:r>
-        <w:rPr>
-          <w:b/>
-          <w:bCs/>
-        </w:rPr>
-        <w:t>/</w:t>
-      </w:r>
-      <w:proofErr w:type="spellStart"/>
-      <w:r>
-        <w:rPr>
-          <w:b/>
-          <w:bCs/>
-        </w:rPr>
-        <w:t>amazonJBM</w:t>
-      </w:r>
-      <w:proofErr w:type="spellEnd"/>
-      <w:r>
-        <w:rPr>
-          <w:b/>
-          <w:bCs/>
-        </w:rPr>
-        <w:t>/</w:t>
-      </w:r>
-      <w:proofErr w:type="spellStart"/>
-      <w:r>
-        <w:rPr>
-          <w:b/>
-          <w:bCs/>
-        </w:rPr>
-        <w:t>api</w:t>
-      </w:r>
-      <w:proofErr w:type="spellEnd"/>
-      <w:r>
-        <w:rPr>
-          <w:b/>
-          <w:bCs/>
-        </w:rPr>
-        <w:t>/</w:t>
-      </w:r>
-      <w:proofErr w:type="spellStart"/>
-      <w:r>
-        <w:rPr>
-          <w:b/>
-          <w:bCs/>
-        </w:rPr>
-        <w:t>sl</w:t>
-      </w:r>
-      <w:proofErr w:type="spellEnd"/>
-      <w:r>
-        <w:rPr>
-          <w:b/>
-          <w:bCs/>
-        </w:rPr>
-        <w:t>/encomenda</w:t>
-      </w:r>
-      <w:r>
-        <w:rPr>
-          <w:b/>
-          <w:bCs/>
-        </w:rPr>
-        <w:t>s</w:t>
-      </w:r>
-      <w:r>
-        <w:rPr>
-          <w:b/>
-          <w:bCs/>
-        </w:rPr>
-        <w:t>/</w:t>
-      </w:r>
-      <w:r>
-        <w:rPr>
-          <w:b/>
-          <w:bCs/>
-        </w:rPr>
-        <w:t>{id}</w:t>
-      </w:r>
+      </w:pPr>
     </w:p>
     <w:p>
       <w:pPr>
         <w:pStyle w:val="PargrafodaLista"/>
       </w:pPr>
+      <w:r>
+        <w:t xml:space="preserve">O corpo do pedido </w:t>
+      </w:r>
+      <w:r>
+        <w:rPr>
+          <w:b/>
+          <w:bCs/>
+        </w:rPr>
+        <w:t>recebido</w:t>
+      </w:r>
+      <w:r>
+        <w:t xml:space="preserve"> por este recurso segue o seguinte formato JSON:</w:t>
+      </w:r>
     </w:p>
     <w:p>
       <w:pPr>
         <w:pStyle w:val="PargrafodaLista"/>
       </w:pPr>
-      <w:r>
-        <w:t xml:space="preserve">O corpo do pedido </w:t>
-      </w:r>
-      <w:r>
-        <w:rPr>
-          <w:b/>
-          <w:bCs/>
-        </w:rPr>
-        <w:t>recebido</w:t>
-      </w:r>
-      <w:r>
-        <w:t xml:space="preserve"> por este recurso segue o seguinte formato JSON:</w:t>
-      </w:r>
     </w:p>
     <w:p>
       <w:pPr>
@@ -5048,7 +4876,7 @@
                     </pic:cNvPicPr>
                   </pic:nvPicPr>
                   <pic:blipFill>
-                    <a:blip r:embed="rId21">
+                    <a:blip r:embed="rId20">
                       <a:extLst>
                         <a:ext uri="{28A0092B-C50C-407E-A947-70E740481C1C}">
                           <a14:useLocalDpi xmlns:a14="http://schemas.microsoft.com/office/drawing/2010/main" val="0"/>
@@ -5084,10 +4912,18 @@
     </w:p>
     <w:p>
       <w:pPr>
+        <w:pStyle w:val="PargrafodaLista"/>
+        <w:jc w:val="center"/>
+      </w:pPr>
+    </w:p>
+    <w:p>
+      <w:pPr>
+        <w:spacing w:line="360" w:lineRule="auto"/>
         <w:ind w:left="708"/>
-      </w:pPr>
-      <w:r>
-        <w:t>A</w:t>
+        <w:jc w:val="both"/>
+      </w:pPr>
+      <w:r>
+        <w:t>Após o login, em caso de sucesso, a</w:t>
       </w:r>
       <w:r>
         <w:t xml:space="preserve"> resposta </w:t>
@@ -5103,15 +4939,14 @@
         <w:t xml:space="preserve"> por este recurso</w:t>
       </w:r>
       <w:r>
-        <w:t>, em caso de sucesso retorna um código utilizado pelo HTTP</w:t>
-      </w:r>
-      <w:r>
-        <w:t>:</w:t>
-      </w:r>
-    </w:p>
-    <w:p>
-      <w:pPr>
+        <w:t xml:space="preserve"> retorna um código de status utilizado pelo HTTP.</w:t>
+      </w:r>
+    </w:p>
+    <w:p>
+      <w:pPr>
+        <w:spacing w:line="360" w:lineRule="auto"/>
         <w:ind w:firstLine="708"/>
+        <w:jc w:val="both"/>
       </w:pPr>
       <w:r>
         <w:rPr>
@@ -5154,12 +4989,18 @@
       <w:r>
         <w:t xml:space="preserve"> </w:t>
       </w:r>
-    </w:p>
-    <w:p>
-      <w:pPr>
+      <w:r>
+        <w:br w:type="page"/>
+      </w:r>
+    </w:p>
+    <w:p>
+      <w:pPr>
+        <w:spacing w:line="360" w:lineRule="auto"/>
         <w:ind w:left="708"/>
-      </w:pPr>
-      <w:r>
+        <w:jc w:val="both"/>
+      </w:pPr>
+      <w:r>
+        <w:lastRenderedPageBreak/>
         <w:t xml:space="preserve">Em caso de insucesso, a resposta </w:t>
       </w:r>
       <w:r>
@@ -5170,17 +5011,10 @@
         <w:t>devolvida</w:t>
       </w:r>
       <w:r>
-        <w:t xml:space="preserve"> por este recurso retorna um código de erro apropriado utilizado pelo HTTP</w:t>
-      </w:r>
-      <w:r>
-        <w:t>.</w:t>
-      </w:r>
-    </w:p>
-    <w:p>
-      <w:r>
-        <w:br w:type="page"/>
-      </w:r>
-    </w:p>
+        <w:t xml:space="preserve"> por este recurso retorna um código de status HTTP adequado, acompanhado por uma mensagem descritiva do erro ocorrido.</w:t>
+      </w:r>
+    </w:p>
+    <w:p/>
     <w:p>
       <w:pPr>
         <w:pStyle w:val="PargrafodaLista"/>
@@ -5190,7 +5024,6 @@
         </w:numPr>
       </w:pPr>
       <w:r>
-        <w:lastRenderedPageBreak/>
         <w:t>Um utilizador aut</w:t>
       </w:r>
       <w:r>
@@ -5327,6 +5160,9 @@
       <w:pPr>
         <w:pStyle w:val="PargrafodaLista"/>
       </w:pPr>
+      <w:r>
+        <w:tab/>
+      </w:r>
     </w:p>
     <w:p>
       <w:pPr>
@@ -5349,7 +5185,6 @@
     <w:p>
       <w:pPr>
         <w:pStyle w:val="PargrafodaLista"/>
-        <w:ind w:left="3540" w:hanging="2820"/>
       </w:pPr>
     </w:p>
     <w:p>
@@ -5363,10 +5198,10 @@
           <w:noProof/>
         </w:rPr>
         <w:drawing>
-          <wp:inline distT="0" distB="0" distL="0" distR="0" wp14:anchorId="6BD44587" wp14:editId="30D98D23">
-            <wp:extent cx="2034716" cy="1386960"/>
-            <wp:effectExtent l="19050" t="19050" r="22860" b="22860"/>
-            <wp:docPr id="842951164" name="Imagem 1" descr="Uma imagem com texto, Tipo de letra, captura de ecrã, branco&#10;&#10;Descrição gerada automaticamente"/>
+          <wp:inline distT="0" distB="0" distL="0" distR="0" wp14:anchorId="5647556D" wp14:editId="2CEE4958">
+            <wp:extent cx="1676400" cy="1356112"/>
+            <wp:effectExtent l="19050" t="19050" r="19050" b="15875"/>
+            <wp:docPr id="653312440" name="Imagem 8"/>
             <wp:cNvGraphicFramePr>
               <a:graphicFrameLocks xmlns:a="http://schemas.openxmlformats.org/drawingml/2006/main" noChangeAspect="1"/>
             </wp:cNvGraphicFramePr>
@@ -5374,78 +5209,13 @@
               <a:graphicData uri="http://schemas.openxmlformats.org/drawingml/2006/picture">
                 <pic:pic xmlns:pic="http://schemas.openxmlformats.org/drawingml/2006/picture">
                   <pic:nvPicPr>
-                    <pic:cNvPr id="842951164" name="Imagem 1" descr="Uma imagem com texto, Tipo de letra, captura de ecrã, branco&#10;&#10;Descrição gerada automaticamente"/>
-                    <pic:cNvPicPr/>
-                  </pic:nvPicPr>
-                  <pic:blipFill>
-                    <a:blip r:embed="rId22"/>
-                    <a:stretch>
-                      <a:fillRect/>
-                    </a:stretch>
-                  </pic:blipFill>
-                  <pic:spPr>
-                    <a:xfrm>
-                      <a:off x="0" y="0"/>
-                      <a:ext cx="2034716" cy="1386960"/>
-                    </a:xfrm>
-                    <a:prstGeom prst="rect">
-                      <a:avLst/>
-                    </a:prstGeom>
-                    <a:ln>
-                      <a:solidFill>
-                        <a:schemeClr val="tx1"/>
-                      </a:solidFill>
-                    </a:ln>
-                  </pic:spPr>
-                </pic:pic>
-              </a:graphicData>
-            </a:graphic>
-          </wp:inline>
-        </w:drawing>
-      </w:r>
-    </w:p>
-    <w:p>
-      <w:pPr>
-        <w:pStyle w:val="PargrafodaLista"/>
-        <w:ind w:left="3540" w:hanging="2820"/>
-        <w:jc w:val="center"/>
-      </w:pPr>
-    </w:p>
-    <w:p>
-      <w:pPr>
-        <w:ind w:firstLine="708"/>
-      </w:pPr>
-      <w:r>
-        <w:rPr>
-          <w:noProof/>
-        </w:rPr>
-        <w:drawing>
-          <wp:anchor distT="0" distB="0" distL="114300" distR="114300" simplePos="0" relativeHeight="251694080" behindDoc="0" locked="0" layoutInCell="1" allowOverlap="1" wp14:anchorId="6FB8C433" wp14:editId="1702B0E6">
-            <wp:simplePos x="0" y="0"/>
-            <wp:positionH relativeFrom="column">
-              <wp:posOffset>1613087</wp:posOffset>
-            </wp:positionH>
-            <wp:positionV relativeFrom="paragraph">
-              <wp:posOffset>356412</wp:posOffset>
-            </wp:positionV>
-            <wp:extent cx="2674620" cy="3743203"/>
-            <wp:effectExtent l="19050" t="19050" r="11430" b="10160"/>
-            <wp:wrapTopAndBottom/>
-            <wp:docPr id="1286721752" name="Imagem 7"/>
-            <wp:cNvGraphicFramePr>
-              <a:graphicFrameLocks xmlns:a="http://schemas.openxmlformats.org/drawingml/2006/main" noChangeAspect="1"/>
-            </wp:cNvGraphicFramePr>
-            <a:graphic xmlns:a="http://schemas.openxmlformats.org/drawingml/2006/main">
-              <a:graphicData uri="http://schemas.openxmlformats.org/drawingml/2006/picture">
-                <pic:pic xmlns:pic="http://schemas.openxmlformats.org/drawingml/2006/picture">
-                  <pic:nvPicPr>
-                    <pic:cNvPr id="0" name="Picture 3"/>
+                    <pic:cNvPr id="0" name="Picture 4"/>
                     <pic:cNvPicPr>
                       <a:picLocks noChangeAspect="1" noChangeArrowheads="1"/>
                     </pic:cNvPicPr>
                   </pic:nvPicPr>
                   <pic:blipFill>
-                    <a:blip r:embed="rId23">
+                    <a:blip r:embed="rId21">
                       <a:extLst>
                         <a:ext uri="{28A0092B-C50C-407E-A947-70E740481C1C}">
                           <a14:useLocalDpi xmlns:a14="http://schemas.microsoft.com/office/drawing/2010/main" val="0"/>
@@ -5460,13 +5230,13 @@
                   <pic:spPr bwMode="auto">
                     <a:xfrm>
                       <a:off x="0" y="0"/>
-                      <a:ext cx="2674620" cy="3743203"/>
+                      <a:ext cx="1683536" cy="1361885"/>
                     </a:xfrm>
                     <a:prstGeom prst="rect">
                       <a:avLst/>
                     </a:prstGeom>
                     <a:noFill/>
-                    <a:ln>
+                    <a:ln w="6350">
                       <a:solidFill>
                         <a:schemeClr val="tx1"/>
                       </a:solidFill>
@@ -5475,17 +5245,28 @@
                 </pic:pic>
               </a:graphicData>
             </a:graphic>
-            <wp14:sizeRelH relativeFrom="page">
-              <wp14:pctWidth>0</wp14:pctWidth>
-            </wp14:sizeRelH>
-            <wp14:sizeRelV relativeFrom="page">
-              <wp14:pctHeight>0</wp14:pctHeight>
-            </wp14:sizeRelV>
-          </wp:anchor>
+          </wp:inline>
         </w:drawing>
       </w:r>
-      <w:r>
-        <w:t xml:space="preserve">A resposta </w:t>
+    </w:p>
+    <w:p>
+      <w:pPr>
+        <w:pStyle w:val="PargrafodaLista"/>
+        <w:ind w:left="3540" w:hanging="2820"/>
+        <w:jc w:val="center"/>
+      </w:pPr>
+    </w:p>
+    <w:p>
+      <w:pPr>
+        <w:spacing w:line="360" w:lineRule="auto"/>
+        <w:ind w:left="708"/>
+        <w:jc w:val="both"/>
+      </w:pPr>
+      <w:r>
+        <w:t>Após o login, em caso de sucesso, a</w:t>
+      </w:r>
+      <w:r>
+        <w:t xml:space="preserve"> resposta </w:t>
       </w:r>
       <w:r>
         <w:rPr>
@@ -5495,62 +5276,85 @@
         <w:t>devolvida</w:t>
       </w:r>
       <w:r>
-        <w:t xml:space="preserve"> por este recurso seguinte formato JSON:</w:t>
-      </w:r>
-    </w:p>
-    <w:p>
-      <w:pPr>
+        <w:t xml:space="preserve"> por este recurso</w:t>
+      </w:r>
+      <w:r>
+        <w:t xml:space="preserve"> retorna um código de status utilizado pelo HTTP.</w:t>
+      </w:r>
+    </w:p>
+    <w:p>
+      <w:pPr>
+        <w:spacing w:line="360" w:lineRule="auto"/>
         <w:ind w:firstLine="708"/>
-        <w:jc w:val="center"/>
-      </w:pPr>
-    </w:p>
-    <w:p>
-      <w:pPr>
-        <w:ind w:firstLine="708"/>
-        <w:rPr>
-          <w:color w:val="FF0000"/>
-        </w:rPr>
-      </w:pPr>
-      <w:r>
-        <w:rPr>
-          <w:color w:val="FF0000"/>
-        </w:rPr>
-        <w:t xml:space="preserve">Falta o GET aos tipos de sensores para fazer o </w:t>
-      </w:r>
-      <w:proofErr w:type="spellStart"/>
-      <w:r>
-        <w:rPr>
-          <w:color w:val="FF0000"/>
-        </w:rPr>
-        <w:t>drop</w:t>
-      </w:r>
-      <w:proofErr w:type="spellEnd"/>
-      <w:r>
-        <w:rPr>
-          <w:color w:val="FF0000"/>
+        <w:jc w:val="both"/>
+      </w:pPr>
+      <w:r>
+        <w:rPr>
+          <w:noProof/>
+        </w:rPr>
+        <w:t>R</w:t>
+      </w:r>
+      <w:r>
+        <w:rPr>
+          <w:noProof/>
+        </w:rPr>
+        <w:t>esponse</w:t>
+      </w:r>
+      <w:r>
+        <w:rPr>
+          <w:noProof/>
+        </w:rPr>
+        <w:t>:</w:t>
+      </w:r>
+      <w:r>
+        <w:rPr>
+          <w:noProof/>
+        </w:rPr>
+        <w:t xml:space="preserve"> status</w:t>
+      </w:r>
+      <w:r>
+        <w:rPr>
+          <w:noProof/>
+          <w:color w:val="00B050"/>
         </w:rPr>
         <w:t xml:space="preserve"> </w:t>
       </w:r>
-      <w:proofErr w:type="spellStart"/>
-      <w:r>
-        <w:rPr>
-          <w:color w:val="FF0000"/>
-        </w:rPr>
-        <w:t>down</w:t>
-      </w:r>
-      <w:proofErr w:type="spellEnd"/>
-    </w:p>
-    <w:p>
-      <w:pPr>
-        <w:ind w:firstLine="708"/>
-        <w:jc w:val="center"/>
-      </w:pPr>
-    </w:p>
-    <w:p>
-      <w:r>
-        <w:br w:type="page"/>
-      </w:r>
-    </w:p>
+      <w:r>
+        <w:rPr>
+          <w:noProof/>
+          <w:color w:val="00B050"/>
+        </w:rPr>
+        <w:t>20</w:t>
+      </w:r>
+      <w:r>
+        <w:rPr>
+          <w:noProof/>
+          <w:color w:val="00B050"/>
+        </w:rPr>
+        <w:t>1 Created</w:t>
+      </w:r>
+    </w:p>
+    <w:p>
+      <w:pPr>
+        <w:spacing w:line="360" w:lineRule="auto"/>
+        <w:ind w:left="708"/>
+        <w:jc w:val="both"/>
+      </w:pPr>
+      <w:r>
+        <w:t xml:space="preserve">Em caso de insucesso, a resposta </w:t>
+      </w:r>
+      <w:r>
+        <w:rPr>
+          <w:b/>
+          <w:bCs/>
+        </w:rPr>
+        <w:t>devolvida</w:t>
+      </w:r>
+      <w:r>
+        <w:t xml:space="preserve"> por este recurso retorna um código de status HTTP adequado, acompanhado por uma mensagem descritiva do erro ocorrido.</w:t>
+      </w:r>
+    </w:p>
+    <w:p/>
     <w:p>
       <w:pPr>
         <w:pStyle w:val="PargrafodaLista"/>
@@ -5560,141 +5364,149 @@
         </w:numPr>
       </w:pPr>
       <w:r>
+        <w:t xml:space="preserve">Um utilizador autenticado no Sistema de Logística vai poder </w:t>
+      </w:r>
+      <w:r>
+        <w:rPr>
+          <w:b/>
+          <w:bCs/>
+        </w:rPr>
+        <w:t>ver os detalhes de um volume</w:t>
+      </w:r>
+      <w:r>
+        <w:rPr>
+          <w:b/>
+          <w:bCs/>
+        </w:rPr>
+        <w:t xml:space="preserve">, </w:t>
+      </w:r>
+      <w:r>
+        <w:t xml:space="preserve">através da utilização do protocolo HTTP, verbo </w:t>
+      </w:r>
+      <w:r>
+        <w:rPr>
+          <w:b/>
+          <w:bCs/>
+        </w:rPr>
+        <w:t>GET</w:t>
+      </w:r>
+      <w:r>
+        <w:t>, para o sítio:</w:t>
+      </w:r>
+    </w:p>
+    <w:p>
+      <w:pPr>
+        <w:pStyle w:val="PargrafodaLista"/>
+        <w:rPr>
+          <w:b/>
+          <w:bCs/>
+        </w:rPr>
+      </w:pPr>
+      <w:r>
+        <w:rPr>
+          <w:b/>
+          <w:bCs/>
+        </w:rPr>
+        <w:t>/</w:t>
+      </w:r>
+      <w:proofErr w:type="spellStart"/>
+      <w:r>
+        <w:rPr>
+          <w:b/>
+          <w:bCs/>
+        </w:rPr>
+        <w:t>amazonJBM</w:t>
+      </w:r>
+      <w:proofErr w:type="spellEnd"/>
+      <w:r>
+        <w:rPr>
+          <w:b/>
+          <w:bCs/>
+        </w:rPr>
+        <w:t>/</w:t>
+      </w:r>
+      <w:proofErr w:type="spellStart"/>
+      <w:r>
+        <w:rPr>
+          <w:b/>
+          <w:bCs/>
+        </w:rPr>
+        <w:t>api</w:t>
+      </w:r>
+      <w:proofErr w:type="spellEnd"/>
+      <w:r>
+        <w:rPr>
+          <w:b/>
+          <w:bCs/>
+        </w:rPr>
+        <w:t>/</w:t>
+      </w:r>
+      <w:proofErr w:type="spellStart"/>
+      <w:r>
+        <w:rPr>
+          <w:b/>
+          <w:bCs/>
+        </w:rPr>
+        <w:t>sl</w:t>
+      </w:r>
+      <w:proofErr w:type="spellEnd"/>
+      <w:r>
+        <w:rPr>
+          <w:b/>
+          <w:bCs/>
+        </w:rPr>
+        <w:t>/volume/{id}</w:t>
+      </w:r>
+    </w:p>
+    <w:p>
+      <w:pPr>
+        <w:pStyle w:val="PargrafodaLista"/>
+        <w:rPr>
+          <w:b/>
+          <w:bCs/>
+        </w:rPr>
+      </w:pPr>
+    </w:p>
+    <w:p>
+      <w:pPr>
+        <w:pStyle w:val="PargrafodaLista"/>
+      </w:pPr>
+      <w:r>
+        <w:t xml:space="preserve">A resposta </w:t>
+      </w:r>
+      <w:r>
+        <w:rPr>
+          <w:b/>
+          <w:bCs/>
+        </w:rPr>
+        <w:t>devolvida</w:t>
+      </w:r>
+      <w:r>
+        <w:t xml:space="preserve"> por este recurso seguinte formato JSON:</w:t>
+      </w:r>
+    </w:p>
+    <w:p>
+      <w:pPr>
+        <w:pStyle w:val="PargrafodaLista"/>
+      </w:pPr>
+    </w:p>
+    <w:p>
+      <w:pPr>
+        <w:jc w:val="center"/>
+        <w:rPr>
+          <w:noProof/>
+        </w:rPr>
+      </w:pPr>
+      <w:r>
+        <w:rPr>
+          <w:noProof/>
+        </w:rPr>
         <w:lastRenderedPageBreak/>
-        <w:t xml:space="preserve">Um utilizador autenticado no Sistema de Logística vai poder </w:t>
-      </w:r>
-      <w:r>
-        <w:rPr>
-          <w:b/>
-          <w:bCs/>
-        </w:rPr>
-        <w:t>ver os detalhes de um volume</w:t>
-      </w:r>
-      <w:r>
-        <w:rPr>
-          <w:b/>
-          <w:bCs/>
-        </w:rPr>
-        <w:t xml:space="preserve">, </w:t>
-      </w:r>
-      <w:r>
-        <w:t xml:space="preserve">através da utilização do protocolo HTTP, verbo </w:t>
-      </w:r>
-      <w:r>
-        <w:rPr>
-          <w:b/>
-          <w:bCs/>
-        </w:rPr>
-        <w:t>GET</w:t>
-      </w:r>
-      <w:r>
-        <w:t>, para o sítio:</w:t>
-      </w:r>
-    </w:p>
-    <w:p>
-      <w:pPr>
-        <w:pStyle w:val="PargrafodaLista"/>
-        <w:rPr>
-          <w:b/>
-          <w:bCs/>
-        </w:rPr>
-      </w:pPr>
-      <w:r>
-        <w:rPr>
-          <w:b/>
-          <w:bCs/>
-        </w:rPr>
-        <w:t>/</w:t>
-      </w:r>
-      <w:proofErr w:type="spellStart"/>
-      <w:r>
-        <w:rPr>
-          <w:b/>
-          <w:bCs/>
-        </w:rPr>
-        <w:t>amazonJBM</w:t>
-      </w:r>
-      <w:proofErr w:type="spellEnd"/>
-      <w:r>
-        <w:rPr>
-          <w:b/>
-          <w:bCs/>
-        </w:rPr>
-        <w:t>/</w:t>
-      </w:r>
-      <w:proofErr w:type="spellStart"/>
-      <w:r>
-        <w:rPr>
-          <w:b/>
-          <w:bCs/>
-        </w:rPr>
-        <w:t>api</w:t>
-      </w:r>
-      <w:proofErr w:type="spellEnd"/>
-      <w:r>
-        <w:rPr>
-          <w:b/>
-          <w:bCs/>
-        </w:rPr>
-        <w:t>/</w:t>
-      </w:r>
-      <w:proofErr w:type="spellStart"/>
-      <w:r>
-        <w:rPr>
-          <w:b/>
-          <w:bCs/>
-        </w:rPr>
-        <w:t>sl</w:t>
-      </w:r>
-      <w:proofErr w:type="spellEnd"/>
-      <w:r>
-        <w:rPr>
-          <w:b/>
-          <w:bCs/>
-        </w:rPr>
-        <w:t>/volume/{id}</w:t>
-      </w:r>
-    </w:p>
-    <w:p>
-      <w:pPr>
-        <w:pStyle w:val="PargrafodaLista"/>
-        <w:rPr>
-          <w:b/>
-          <w:bCs/>
-        </w:rPr>
-      </w:pPr>
-    </w:p>
-    <w:p>
-      <w:pPr>
-        <w:pStyle w:val="PargrafodaLista"/>
-      </w:pPr>
-      <w:r>
-        <w:t xml:space="preserve">A resposta </w:t>
-      </w:r>
-      <w:r>
-        <w:rPr>
-          <w:b/>
-          <w:bCs/>
-        </w:rPr>
-        <w:t>devolvida</w:t>
-      </w:r>
-      <w:r>
-        <w:t xml:space="preserve"> por este recurso seguinte formato JSON:</w:t>
-      </w:r>
-    </w:p>
-    <w:p>
-      <w:pPr>
-        <w:jc w:val="center"/>
-      </w:pPr>
-      <w:r>
-        <w:rPr>
-          <w:noProof/>
-        </w:rPr>
         <w:drawing>
-          <wp:inline distT="0" distB="0" distL="0" distR="0" wp14:anchorId="6F3A8207" wp14:editId="10C500FF">
-            <wp:extent cx="2472690" cy="3390450"/>
-            <wp:effectExtent l="19050" t="19050" r="22860" b="19685"/>
-            <wp:docPr id="1340977650" name="Imagem 10"/>
+          <wp:inline distT="0" distB="0" distL="0" distR="0" wp14:anchorId="516F34BC" wp14:editId="6D2BFB05">
+            <wp:extent cx="2952750" cy="3149246"/>
+            <wp:effectExtent l="19050" t="19050" r="19050" b="13335"/>
+            <wp:docPr id="795972106" name="Imagem 10"/>
             <wp:cNvGraphicFramePr>
               <a:graphicFrameLocks xmlns:a="http://schemas.openxmlformats.org/drawingml/2006/main" noChangeAspect="1"/>
             </wp:cNvGraphicFramePr>
@@ -5708,7 +5520,7 @@
                     </pic:cNvPicPr>
                   </pic:nvPicPr>
                   <pic:blipFill>
-                    <a:blip r:embed="rId24">
+                    <a:blip r:embed="rId22">
                       <a:extLst>
                         <a:ext uri="{28A0092B-C50C-407E-A947-70E740481C1C}">
                           <a14:useLocalDpi xmlns:a14="http://schemas.microsoft.com/office/drawing/2010/main" val="0"/>
@@ -5723,13 +5535,13 @@
                   <pic:spPr bwMode="auto">
                     <a:xfrm>
                       <a:off x="0" y="0"/>
-                      <a:ext cx="2473386" cy="3391404"/>
+                      <a:ext cx="2954139" cy="3150727"/>
                     </a:xfrm>
                     <a:prstGeom prst="rect">
                       <a:avLst/>
                     </a:prstGeom>
                     <a:noFill/>
-                    <a:ln>
+                    <a:ln w="6350">
                       <a:solidFill>
                         <a:schemeClr val="tx1"/>
                       </a:solidFill>
@@ -5741,6 +5553,11 @@
           </wp:inline>
         </w:drawing>
       </w:r>
+    </w:p>
+    <w:p>
+      <w:pPr>
+        <w:jc w:val="center"/>
+      </w:pPr>
     </w:p>
     <w:p>
       <w:pPr>
@@ -5927,7 +5744,7 @@
                     </pic:cNvPicPr>
                   </pic:nvPicPr>
                   <pic:blipFill>
-                    <a:blip r:embed="rId25">
+                    <a:blip r:embed="rId23">
                       <a:extLst>
                         <a:ext uri="{28A0092B-C50C-407E-A947-70E740481C1C}">
                           <a14:useLocalDpi xmlns:a14="http://schemas.microsoft.com/office/drawing/2010/main" val="0"/>
@@ -6025,15 +5842,38 @@
           <w:noProof/>
           <w:color w:val="00B050"/>
         </w:rPr>
-        <w:t>200 OK</w:t>
-      </w:r>
-      <w:r>
+        <w:t>20</w:t>
+      </w:r>
+      <w:r>
+        <w:rPr>
+          <w:noProof/>
+          <w:color w:val="00B050"/>
+        </w:rPr>
+        <w:t>1</w:t>
+      </w:r>
+      <w:r>
+        <w:rPr>
+          <w:noProof/>
+          <w:color w:val="00B050"/>
+        </w:rPr>
         <w:t xml:space="preserve"> </w:t>
       </w:r>
-    </w:p>
-    <w:p>
-      <w:pPr>
+      <w:r>
+        <w:rPr>
+          <w:noProof/>
+          <w:color w:val="00B050"/>
+        </w:rPr>
+        <w:t>Created</w:t>
+      </w:r>
+      <w:r>
+        <w:t xml:space="preserve"> </w:t>
+      </w:r>
+    </w:p>
+    <w:p>
+      <w:pPr>
+        <w:spacing w:line="360" w:lineRule="auto"/>
         <w:ind w:left="708"/>
+        <w:jc w:val="both"/>
       </w:pPr>
       <w:r>
         <w:t xml:space="preserve">Em caso de insucesso, a resposta </w:t>
@@ -6046,7 +5886,7 @@
         <w:t>devolvida</w:t>
       </w:r>
       <w:r>
-        <w:t xml:space="preserve"> por este recurso retorna um código de erro apropriado utilizado pelo HTTP.</w:t>
+        <w:t xml:space="preserve"> por este recurso retorna um código de status HTTP adequado, acompanhado por uma mensagem descritiva do erro ocorrido.</w:t>
       </w:r>
     </w:p>
     <w:p>
@@ -6072,7 +5912,7 @@
           <w:ilvl w:val="0"/>
           <w:numId w:val="4"/>
         </w:numPr>
-        <w:ind w:left="1416" w:hanging="1056"/>
+        <w:ind w:left="709" w:hanging="349"/>
       </w:pPr>
       <w:r>
         <w:t>Um utilizador autenticado no Sistema de Logística</w:t>
@@ -6216,10 +6056,10 @@
           <w:noProof/>
         </w:rPr>
         <w:drawing>
-          <wp:inline distT="0" distB="0" distL="0" distR="0" wp14:anchorId="60CF36C1" wp14:editId="1FDB52EA">
-            <wp:extent cx="2390775" cy="2819400"/>
-            <wp:effectExtent l="19050" t="19050" r="28575" b="19050"/>
-            <wp:docPr id="539166478" name="Imagem 11"/>
+          <wp:inline distT="0" distB="0" distL="0" distR="0" wp14:anchorId="2D380187" wp14:editId="6D22D71B">
+            <wp:extent cx="2552700" cy="2740847"/>
+            <wp:effectExtent l="19050" t="19050" r="19050" b="21590"/>
+            <wp:docPr id="397576532" name="Imagem 12"/>
             <wp:cNvGraphicFramePr>
               <a:graphicFrameLocks xmlns:a="http://schemas.openxmlformats.org/drawingml/2006/main" noChangeAspect="1"/>
             </wp:cNvGraphicFramePr>
@@ -6228,6 +6068,620 @@
                 <pic:pic xmlns:pic="http://schemas.openxmlformats.org/drawingml/2006/picture">
                   <pic:nvPicPr>
                     <pic:cNvPr id="0" name="Picture 6"/>
+                    <pic:cNvPicPr>
+                      <a:picLocks noChangeAspect="1" noChangeArrowheads="1"/>
+                    </pic:cNvPicPr>
+                  </pic:nvPicPr>
+                  <pic:blipFill>
+                    <a:blip r:embed="rId24">
+                      <a:extLst>
+                        <a:ext uri="{28A0092B-C50C-407E-A947-70E740481C1C}">
+                          <a14:useLocalDpi xmlns:a14="http://schemas.microsoft.com/office/drawing/2010/main" val="0"/>
+                        </a:ext>
+                      </a:extLst>
+                    </a:blip>
+                    <a:srcRect/>
+                    <a:stretch>
+                      <a:fillRect/>
+                    </a:stretch>
+                  </pic:blipFill>
+                  <pic:spPr bwMode="auto">
+                    <a:xfrm>
+                      <a:off x="0" y="0"/>
+                      <a:ext cx="2553409" cy="2741608"/>
+                    </a:xfrm>
+                    <a:prstGeom prst="rect">
+                      <a:avLst/>
+                    </a:prstGeom>
+                    <a:noFill/>
+                    <a:ln w="6350">
+                      <a:solidFill>
+                        <a:schemeClr val="tx1"/>
+                      </a:solidFill>
+                    </a:ln>
+                  </pic:spPr>
+                </pic:pic>
+              </a:graphicData>
+            </a:graphic>
+          </wp:inline>
+        </w:drawing>
+      </w:r>
+    </w:p>
+    <w:p>
+      <w:pPr>
+        <w:pStyle w:val="PargrafodaLista"/>
+        <w:jc w:val="center"/>
+      </w:pPr>
+    </w:p>
+    <w:p>
+      <w:pPr>
+        <w:ind w:left="708"/>
+      </w:pPr>
+      <w:r>
+        <w:t>A</w:t>
+      </w:r>
+      <w:r>
+        <w:t xml:space="preserve"> resposta </w:t>
+      </w:r>
+      <w:r>
+        <w:rPr>
+          <w:b/>
+          <w:bCs/>
+        </w:rPr>
+        <w:t>devolvida</w:t>
+      </w:r>
+      <w:r>
+        <w:t xml:space="preserve"> por este recurso</w:t>
+      </w:r>
+      <w:r>
+        <w:t>, em caso de sucesso retorna um código utilizado pelo HTTP:</w:t>
+      </w:r>
+    </w:p>
+    <w:p>
+      <w:pPr>
+        <w:ind w:firstLine="708"/>
+      </w:pPr>
+      <w:r>
+        <w:rPr>
+          <w:noProof/>
+        </w:rPr>
+        <w:t>R</w:t>
+      </w:r>
+      <w:r>
+        <w:rPr>
+          <w:noProof/>
+        </w:rPr>
+        <w:t>esponse</w:t>
+      </w:r>
+      <w:r>
+        <w:rPr>
+          <w:noProof/>
+        </w:rPr>
+        <w:t>:</w:t>
+      </w:r>
+      <w:r>
+        <w:rPr>
+          <w:noProof/>
+        </w:rPr>
+        <w:t xml:space="preserve"> status</w:t>
+      </w:r>
+      <w:r>
+        <w:rPr>
+          <w:noProof/>
+          <w:color w:val="00B050"/>
+        </w:rPr>
+        <w:t xml:space="preserve"> </w:t>
+      </w:r>
+      <w:r>
+        <w:rPr>
+          <w:noProof/>
+          <w:color w:val="00B050"/>
+        </w:rPr>
+        <w:t>20</w:t>
+      </w:r>
+      <w:r>
+        <w:rPr>
+          <w:noProof/>
+          <w:color w:val="00B050"/>
+        </w:rPr>
+        <w:t>1</w:t>
+      </w:r>
+      <w:r>
+        <w:rPr>
+          <w:noProof/>
+          <w:color w:val="00B050"/>
+        </w:rPr>
+        <w:t xml:space="preserve"> </w:t>
+      </w:r>
+      <w:r>
+        <w:rPr>
+          <w:noProof/>
+          <w:color w:val="00B050"/>
+        </w:rPr>
+        <w:t>Created</w:t>
+      </w:r>
+      <w:r>
+        <w:t xml:space="preserve"> </w:t>
+      </w:r>
+    </w:p>
+    <w:p>
+      <w:pPr>
+        <w:spacing w:line="360" w:lineRule="auto"/>
+        <w:ind w:left="708"/>
+        <w:jc w:val="both"/>
+      </w:pPr>
+      <w:r>
+        <w:t xml:space="preserve">Em caso de insucesso, a resposta </w:t>
+      </w:r>
+      <w:r>
+        <w:rPr>
+          <w:b/>
+          <w:bCs/>
+        </w:rPr>
+        <w:t>devolvida</w:t>
+      </w:r>
+      <w:r>
+        <w:t xml:space="preserve"> por este recurso retorna um código de status HTTP adequado, acompanhado por uma mensagem descritiva do erro ocorrido.</w:t>
+      </w:r>
+    </w:p>
+    <w:p>
+      <w:pPr>
+        <w:ind w:left="708" w:hanging="708"/>
+        <w:jc w:val="center"/>
+      </w:pPr>
+    </w:p>
+    <w:p>
+      <w:pPr>
+        <w:ind w:left="708"/>
+        <w:jc w:val="both"/>
+      </w:pPr>
+      <w:r>
+        <w:t xml:space="preserve">O </w:t>
+      </w:r>
+      <w:proofErr w:type="spellStart"/>
+      <w:r>
+        <w:t>e</w:t>
+      </w:r>
+      <w:r>
+        <w:t>ndpoint</w:t>
+      </w:r>
+      <w:proofErr w:type="spellEnd"/>
+      <w:r>
+        <w:t xml:space="preserve"> número </w:t>
+      </w:r>
+      <w:r>
+        <w:t>10º</w:t>
+      </w:r>
+      <w:r>
+        <w:t xml:space="preserve"> que dá resposta ao </w:t>
+      </w:r>
+      <w:r>
+        <w:t xml:space="preserve">“Sistema de Logística”, requere os seguintes </w:t>
+      </w:r>
+      <w:proofErr w:type="spellStart"/>
+      <w:r>
+        <w:t>end-point’s</w:t>
+      </w:r>
+      <w:proofErr w:type="spellEnd"/>
+      <w:r>
+        <w:t xml:space="preserve"> para o seu funcionamento</w:t>
+      </w:r>
+      <w:r>
+        <w:t>:</w:t>
+      </w:r>
+    </w:p>
+    <w:p>
+      <w:r>
+        <w:br w:type="page"/>
+      </w:r>
+    </w:p>
+    <w:p/>
+    <w:p>
+      <w:pPr>
+        <w:pStyle w:val="PargrafodaLista"/>
+        <w:numPr>
+          <w:ilvl w:val="0"/>
+          <w:numId w:val="4"/>
+        </w:numPr>
+      </w:pPr>
+      <w:r>
+        <w:t>No</w:t>
+      </w:r>
+      <w:r>
+        <w:t xml:space="preserve"> Sistema de Logística </w:t>
+      </w:r>
+      <w:r>
+        <w:t xml:space="preserve">para a </w:t>
+      </w:r>
+      <w:r>
+        <w:t>criação de uma encomenda</w:t>
+      </w:r>
+      <w:r>
+        <w:t>,</w:t>
+      </w:r>
+      <w:r>
+        <w:t xml:space="preserve"> </w:t>
+      </w:r>
+      <w:r>
+        <w:t xml:space="preserve">é necessário </w:t>
+      </w:r>
+      <w:r>
+        <w:rPr>
+          <w:b/>
+          <w:bCs/>
+        </w:rPr>
+        <w:t xml:space="preserve">recolher a informação de todos os </w:t>
+      </w:r>
+      <w:r>
+        <w:rPr>
+          <w:b/>
+          <w:bCs/>
+        </w:rPr>
+        <w:t>cliente</w:t>
+      </w:r>
+      <w:r>
+        <w:t xml:space="preserve">, </w:t>
+      </w:r>
+      <w:r>
+        <w:t>através</w:t>
+      </w:r>
+      <w:r>
+        <w:t xml:space="preserve"> da utilização do </w:t>
+      </w:r>
+      <w:r>
+        <w:t>protocolo HT</w:t>
+      </w:r>
+      <w:r>
+        <w:t>TP</w:t>
+      </w:r>
+      <w:r>
+        <w:t xml:space="preserve">, verbo </w:t>
+      </w:r>
+      <w:r>
+        <w:rPr>
+          <w:b/>
+          <w:bCs/>
+        </w:rPr>
+        <w:t>GET</w:t>
+      </w:r>
+      <w:r>
+        <w:t>, para o sítio:</w:t>
+      </w:r>
+      <w:r>
+        <w:t xml:space="preserve"> </w:t>
+      </w:r>
+    </w:p>
+    <w:p>
+      <w:pPr>
+        <w:pStyle w:val="PargrafodaLista"/>
+        <w:rPr>
+          <w:b/>
+          <w:bCs/>
+        </w:rPr>
+      </w:pPr>
+      <w:r>
+        <w:rPr>
+          <w:b/>
+          <w:bCs/>
+        </w:rPr>
+        <w:t>/</w:t>
+      </w:r>
+      <w:proofErr w:type="spellStart"/>
+      <w:r>
+        <w:rPr>
+          <w:b/>
+          <w:bCs/>
+        </w:rPr>
+        <w:t>amazonJBM</w:t>
+      </w:r>
+      <w:proofErr w:type="spellEnd"/>
+      <w:r>
+        <w:rPr>
+          <w:b/>
+          <w:bCs/>
+        </w:rPr>
+        <w:t>/</w:t>
+      </w:r>
+      <w:proofErr w:type="spellStart"/>
+      <w:r>
+        <w:rPr>
+          <w:b/>
+          <w:bCs/>
+        </w:rPr>
+        <w:t>api</w:t>
+      </w:r>
+      <w:proofErr w:type="spellEnd"/>
+      <w:r>
+        <w:rPr>
+          <w:b/>
+          <w:bCs/>
+        </w:rPr>
+        <w:t>/</w:t>
+      </w:r>
+      <w:proofErr w:type="spellStart"/>
+      <w:r>
+        <w:rPr>
+          <w:b/>
+          <w:bCs/>
+        </w:rPr>
+        <w:t>sl</w:t>
+      </w:r>
+      <w:proofErr w:type="spellEnd"/>
+      <w:r>
+        <w:rPr>
+          <w:b/>
+          <w:bCs/>
+        </w:rPr>
+        <w:t>/</w:t>
+      </w:r>
+      <w:r>
+        <w:rPr>
+          <w:b/>
+          <w:bCs/>
+        </w:rPr>
+        <w:t>clientes</w:t>
+      </w:r>
+    </w:p>
+    <w:p>
+      <w:pPr>
+        <w:pStyle w:val="PargrafodaLista"/>
+      </w:pPr>
+    </w:p>
+    <w:p>
+      <w:pPr>
+        <w:ind w:left="708"/>
+      </w:pPr>
+      <w:r>
+        <w:t xml:space="preserve">A resposta </w:t>
+      </w:r>
+      <w:r>
+        <w:rPr>
+          <w:b/>
+          <w:bCs/>
+        </w:rPr>
+        <w:t>devolvida</w:t>
+      </w:r>
+      <w:r>
+        <w:t xml:space="preserve"> por este recurso seguinte formato JSON:</w:t>
+      </w:r>
+    </w:p>
+    <w:p>
+      <w:pPr>
+        <w:ind w:left="708"/>
+      </w:pPr>
+    </w:p>
+    <w:p>
+      <w:pPr>
+        <w:ind w:left="708"/>
+        <w:jc w:val="center"/>
+      </w:pPr>
+      <w:r>
+        <w:rPr>
+          <w:noProof/>
+        </w:rPr>
+        <w:drawing>
+          <wp:inline distT="0" distB="0" distL="0" distR="0" wp14:anchorId="73B429A8" wp14:editId="004CDA9F">
+            <wp:extent cx="1993900" cy="3165700"/>
+            <wp:effectExtent l="19050" t="19050" r="25400" b="15875"/>
+            <wp:docPr id="404524542" name="Imagem 13"/>
+            <wp:cNvGraphicFramePr>
+              <a:graphicFrameLocks xmlns:a="http://schemas.openxmlformats.org/drawingml/2006/main" noChangeAspect="1"/>
+            </wp:cNvGraphicFramePr>
+            <a:graphic xmlns:a="http://schemas.openxmlformats.org/drawingml/2006/main">
+              <a:graphicData uri="http://schemas.openxmlformats.org/drawingml/2006/picture">
+                <pic:pic xmlns:pic="http://schemas.openxmlformats.org/drawingml/2006/picture">
+                  <pic:nvPicPr>
+                    <pic:cNvPr id="0" name="Picture 7"/>
+                    <pic:cNvPicPr>
+                      <a:picLocks noChangeAspect="1" noChangeArrowheads="1"/>
+                    </pic:cNvPicPr>
+                  </pic:nvPicPr>
+                  <pic:blipFill>
+                    <a:blip r:embed="rId25">
+                      <a:extLst>
+                        <a:ext uri="{28A0092B-C50C-407E-A947-70E740481C1C}">
+                          <a14:useLocalDpi xmlns:a14="http://schemas.microsoft.com/office/drawing/2010/main" val="0"/>
+                        </a:ext>
+                      </a:extLst>
+                    </a:blip>
+                    <a:srcRect/>
+                    <a:stretch>
+                      <a:fillRect/>
+                    </a:stretch>
+                  </pic:blipFill>
+                  <pic:spPr bwMode="auto">
+                    <a:xfrm>
+                      <a:off x="0" y="0"/>
+                      <a:ext cx="1997411" cy="3171274"/>
+                    </a:xfrm>
+                    <a:prstGeom prst="rect">
+                      <a:avLst/>
+                    </a:prstGeom>
+                    <a:noFill/>
+                    <a:ln w="6350">
+                      <a:solidFill>
+                        <a:schemeClr val="tx1"/>
+                      </a:solidFill>
+                    </a:ln>
+                  </pic:spPr>
+                </pic:pic>
+              </a:graphicData>
+            </a:graphic>
+          </wp:inline>
+        </w:drawing>
+      </w:r>
+    </w:p>
+    <w:p>
+      <w:pPr>
+        <w:ind w:left="708"/>
+        <w:jc w:val="center"/>
+      </w:pPr>
+    </w:p>
+    <w:p>
+      <w:pPr>
+        <w:pStyle w:val="PargrafodaLista"/>
+        <w:numPr>
+          <w:ilvl w:val="0"/>
+          <w:numId w:val="4"/>
+        </w:numPr>
+      </w:pPr>
+      <w:r>
+        <w:t>No</w:t>
+      </w:r>
+      <w:r>
+        <w:t xml:space="preserve"> Sistema de Logística para a </w:t>
+      </w:r>
+      <w:r>
+        <w:t>criação de uma encomenda</w:t>
+      </w:r>
+      <w:r>
+        <w:t>,</w:t>
+      </w:r>
+      <w:r>
+        <w:t xml:space="preserve"> </w:t>
+      </w:r>
+      <w:r>
+        <w:t xml:space="preserve">é necessário </w:t>
+      </w:r>
+      <w:r>
+        <w:rPr>
+          <w:b/>
+          <w:bCs/>
+        </w:rPr>
+        <w:t xml:space="preserve">recolher a informação de todos os produtos, </w:t>
+      </w:r>
+      <w:r>
+        <w:t>através d</w:t>
+      </w:r>
+      <w:r>
+        <w:t>a utilização do</w:t>
+      </w:r>
+      <w:r>
+        <w:t xml:space="preserve"> protocolo HT</w:t>
+      </w:r>
+      <w:r>
+        <w:t>T</w:t>
+      </w:r>
+      <w:r>
+        <w:t xml:space="preserve">P, verbo </w:t>
+      </w:r>
+      <w:r>
+        <w:rPr>
+          <w:b/>
+          <w:bCs/>
+        </w:rPr>
+        <w:t>GET</w:t>
+      </w:r>
+      <w:r>
+        <w:t>, para o sítio:</w:t>
+      </w:r>
+    </w:p>
+    <w:p>
+      <w:pPr>
+        <w:ind w:firstLine="708"/>
+        <w:rPr>
+          <w:b/>
+          <w:bCs/>
+        </w:rPr>
+      </w:pPr>
+      <w:r>
+        <w:rPr>
+          <w:b/>
+          <w:bCs/>
+        </w:rPr>
+        <w:t>/</w:t>
+      </w:r>
+      <w:proofErr w:type="spellStart"/>
+      <w:r>
+        <w:rPr>
+          <w:b/>
+          <w:bCs/>
+        </w:rPr>
+        <w:t>amazonJBM</w:t>
+      </w:r>
+      <w:proofErr w:type="spellEnd"/>
+      <w:r>
+        <w:rPr>
+          <w:b/>
+          <w:bCs/>
+        </w:rPr>
+        <w:t>/</w:t>
+      </w:r>
+      <w:proofErr w:type="spellStart"/>
+      <w:r>
+        <w:rPr>
+          <w:b/>
+          <w:bCs/>
+        </w:rPr>
+        <w:t>api</w:t>
+      </w:r>
+      <w:proofErr w:type="spellEnd"/>
+      <w:r>
+        <w:rPr>
+          <w:b/>
+          <w:bCs/>
+        </w:rPr>
+        <w:t>/</w:t>
+      </w:r>
+      <w:proofErr w:type="spellStart"/>
+      <w:r>
+        <w:rPr>
+          <w:b/>
+          <w:bCs/>
+        </w:rPr>
+        <w:t>sl</w:t>
+      </w:r>
+      <w:proofErr w:type="spellEnd"/>
+      <w:r>
+        <w:rPr>
+          <w:b/>
+          <w:bCs/>
+        </w:rPr>
+        <w:t>/produtos</w:t>
+      </w:r>
+    </w:p>
+    <w:p/>
+    <w:p>
+      <w:pPr>
+        <w:ind w:firstLine="708"/>
+      </w:pPr>
+      <w:r>
+        <w:t xml:space="preserve">A resposta </w:t>
+      </w:r>
+      <w:r>
+        <w:rPr>
+          <w:b/>
+          <w:bCs/>
+        </w:rPr>
+        <w:t>devolvida</w:t>
+      </w:r>
+      <w:r>
+        <w:t xml:space="preserve"> por este recurso seguinte formato JSON:</w:t>
+      </w:r>
+    </w:p>
+    <w:p>
+      <w:pPr>
+        <w:ind w:firstLine="708"/>
+        <w:jc w:val="center"/>
+      </w:pPr>
+      <w:r>
+        <w:rPr>
+          <w:noProof/>
+        </w:rPr>
+        <w:lastRenderedPageBreak/>
+        <w:drawing>
+          <wp:inline distT="0" distB="0" distL="0" distR="0" wp14:anchorId="1A7F5704" wp14:editId="57AF3931">
+            <wp:extent cx="2089150" cy="3249791"/>
+            <wp:effectExtent l="19050" t="19050" r="25400" b="27305"/>
+            <wp:docPr id="639918065" name="Imagem 16"/>
+            <wp:cNvGraphicFramePr>
+              <a:graphicFrameLocks xmlns:a="http://schemas.openxmlformats.org/drawingml/2006/main" noChangeAspect="1"/>
+            </wp:cNvGraphicFramePr>
+            <a:graphic xmlns:a="http://schemas.openxmlformats.org/drawingml/2006/main">
+              <a:graphicData uri="http://schemas.openxmlformats.org/drawingml/2006/picture">
+                <pic:pic xmlns:pic="http://schemas.openxmlformats.org/drawingml/2006/picture">
+                  <pic:nvPicPr>
+                    <pic:cNvPr id="0" name="Picture 9"/>
                     <pic:cNvPicPr>
                       <a:picLocks noChangeAspect="1" noChangeArrowheads="1"/>
                     </pic:cNvPicPr>
@@ -6248,13 +6702,13 @@
                   <pic:spPr bwMode="auto">
                     <a:xfrm>
                       <a:off x="0" y="0"/>
-                      <a:ext cx="2390775" cy="2819400"/>
+                      <a:ext cx="2097312" cy="3262487"/>
                     </a:xfrm>
                     <a:prstGeom prst="rect">
                       <a:avLst/>
                     </a:prstGeom>
                     <a:noFill/>
-                    <a:ln>
+                    <a:ln w="6350">
                       <a:solidFill>
                         <a:schemeClr val="tx1"/>
                       </a:solidFill>
@@ -6267,145 +6721,6 @@
         </w:drawing>
       </w:r>
     </w:p>
-    <w:p>
-      <w:pPr>
-        <w:ind w:left="708"/>
-      </w:pPr>
-      <w:r>
-        <w:t>A</w:t>
-      </w:r>
-      <w:r>
-        <w:t xml:space="preserve"> resposta </w:t>
-      </w:r>
-      <w:r>
-        <w:rPr>
-          <w:b/>
-          <w:bCs/>
-        </w:rPr>
-        <w:t>devolvida</w:t>
-      </w:r>
-      <w:r>
-        <w:t xml:space="preserve"> por este recurso</w:t>
-      </w:r>
-      <w:r>
-        <w:t>, em caso de sucesso retorna um código utilizado pelo HTTP:</w:t>
-      </w:r>
-    </w:p>
-    <w:p>
-      <w:pPr>
-        <w:ind w:firstLine="708"/>
-      </w:pPr>
-      <w:r>
-        <w:rPr>
-          <w:noProof/>
-        </w:rPr>
-        <w:t>R</w:t>
-      </w:r>
-      <w:r>
-        <w:rPr>
-          <w:noProof/>
-        </w:rPr>
-        <w:t>esponse</w:t>
-      </w:r>
-      <w:r>
-        <w:rPr>
-          <w:noProof/>
-        </w:rPr>
-        <w:t>:</w:t>
-      </w:r>
-      <w:r>
-        <w:rPr>
-          <w:noProof/>
-        </w:rPr>
-        <w:t xml:space="preserve"> status</w:t>
-      </w:r>
-      <w:r>
-        <w:rPr>
-          <w:noProof/>
-          <w:color w:val="00B050"/>
-        </w:rPr>
-        <w:t xml:space="preserve"> </w:t>
-      </w:r>
-      <w:r>
-        <w:rPr>
-          <w:noProof/>
-          <w:color w:val="00B050"/>
-        </w:rPr>
-        <w:t>200 OK</w:t>
-      </w:r>
-      <w:r>
-        <w:t xml:space="preserve"> </w:t>
-      </w:r>
-    </w:p>
-    <w:p>
-      <w:pPr>
-        <w:ind w:left="708"/>
-      </w:pPr>
-      <w:r>
-        <w:t xml:space="preserve">Em caso de insucesso, a resposta </w:t>
-      </w:r>
-      <w:r>
-        <w:rPr>
-          <w:b/>
-          <w:bCs/>
-        </w:rPr>
-        <w:t>devolvida</w:t>
-      </w:r>
-      <w:r>
-        <w:t xml:space="preserve"> por este recurso retorna um código de erro apropriado utilizado pelo HTTP.</w:t>
-      </w:r>
-    </w:p>
-    <w:p>
-      <w:pPr>
-        <w:ind w:left="708" w:hanging="708"/>
-        <w:jc w:val="center"/>
-      </w:pPr>
-    </w:p>
-    <w:p>
-      <w:pPr>
-        <w:ind w:left="708"/>
-        <w:jc w:val="both"/>
-      </w:pPr>
-      <w:r>
-        <w:t xml:space="preserve">O </w:t>
-      </w:r>
-      <w:proofErr w:type="spellStart"/>
-      <w:r>
-        <w:t>e</w:t>
-      </w:r>
-      <w:r>
-        <w:t>ndpoint</w:t>
-      </w:r>
-      <w:proofErr w:type="spellEnd"/>
-      <w:r>
-        <w:t xml:space="preserve"> número </w:t>
-      </w:r>
-      <w:r>
-        <w:t>10º</w:t>
-      </w:r>
-      <w:r>
-        <w:t xml:space="preserve"> que dá resposta ao </w:t>
-      </w:r>
-      <w:r>
-        <w:t xml:space="preserve">“Sistema de Logística”, requere os seguintes </w:t>
-      </w:r>
-      <w:proofErr w:type="spellStart"/>
-      <w:r>
-        <w:t>end-point’s</w:t>
-      </w:r>
-      <w:proofErr w:type="spellEnd"/>
-      <w:r>
-        <w:t xml:space="preserve"> para o seu funcionamento</w:t>
-      </w:r>
-      <w:r>
-        <w:t>:</w:t>
-      </w:r>
-    </w:p>
-    <w:p>
-      <w:r>
-        <w:br w:type="page"/>
-      </w:r>
-    </w:p>
     <w:p/>
     <w:p>
       <w:pPr>
@@ -6416,16 +6731,16 @@
         </w:numPr>
       </w:pPr>
       <w:r>
-        <w:t>No</w:t>
-      </w:r>
-      <w:r>
-        <w:t xml:space="preserve"> Sistema de Logística </w:t>
-      </w:r>
-      <w:r>
-        <w:t xml:space="preserve">para a </w:t>
-      </w:r>
-      <w:r>
-        <w:t>criação de uma encomenda</w:t>
+        <w:t xml:space="preserve">No Sistema de Logística para a </w:t>
+      </w:r>
+      <w:r>
+        <w:t>associar</w:t>
+      </w:r>
+      <w:r>
+        <w:t xml:space="preserve"> </w:t>
+      </w:r>
+      <w:r>
+        <w:t>um sensor a um volume</w:t>
       </w:r>
       <w:r>
         <w:t>,</w:t>
@@ -6441,32 +6756,31 @@
           <w:b/>
           <w:bCs/>
         </w:rPr>
-        <w:t xml:space="preserve">recolher a informação de todos os </w:t>
-      </w:r>
-      <w:r>
-        <w:rPr>
-          <w:b/>
-          <w:bCs/>
-        </w:rPr>
-        <w:t>cliente</w:t>
-      </w:r>
-      <w:r>
+        <w:t>saber</w:t>
+      </w:r>
+      <w:r>
+        <w:rPr>
+          <w:b/>
+          <w:bCs/>
+        </w:rPr>
+        <w:t xml:space="preserve"> </w:t>
+      </w:r>
+      <w:r>
+        <w:rPr>
+          <w:b/>
+          <w:bCs/>
+        </w:rPr>
+        <w:t>os tipos de sensores</w:t>
+      </w:r>
+      <w:r>
+        <w:rPr>
+          <w:b/>
+          <w:bCs/>
+        </w:rPr>
         <w:t xml:space="preserve">, </w:t>
       </w:r>
       <w:r>
-        <w:t>através</w:t>
-      </w:r>
-      <w:r>
-        <w:t xml:space="preserve"> da utilização do </w:t>
-      </w:r>
-      <w:r>
-        <w:t>protocolo HT</w:t>
-      </w:r>
-      <w:r>
-        <w:t>TP</w:t>
-      </w:r>
-      <w:r>
-        <w:t xml:space="preserve">, verbo </w:t>
+        <w:t xml:space="preserve">através da utilização do protocolo HTTP, verbo </w:t>
       </w:r>
       <w:r>
         <w:rPr>
@@ -6478,13 +6792,10 @@
       <w:r>
         <w:t>, para o sítio:</w:t>
       </w:r>
-      <w:r>
-        <w:t xml:space="preserve"> </w:t>
-      </w:r>
-    </w:p>
-    <w:p>
-      <w:pPr>
-        <w:pStyle w:val="PargrafodaLista"/>
+    </w:p>
+    <w:p>
+      <w:pPr>
+        <w:ind w:firstLine="708"/>
         <w:rPr>
           <w:b/>
           <w:bCs/>
@@ -6545,22 +6856,28 @@
         </w:rPr>
         <w:t>/</w:t>
       </w:r>
-      <w:r>
-        <w:rPr>
-          <w:b/>
-          <w:bCs/>
-        </w:rPr>
-        <w:t>clientes</w:t>
-      </w:r>
-    </w:p>
-    <w:p>
-      <w:pPr>
-        <w:pStyle w:val="PargrafodaLista"/>
-      </w:pPr>
-    </w:p>
-    <w:p>
-      <w:pPr>
-        <w:ind w:left="708"/>
+      <w:proofErr w:type="spellStart"/>
+      <w:r>
+        <w:rPr>
+          <w:b/>
+          <w:bCs/>
+        </w:rPr>
+        <w:t>tipoSensores</w:t>
+      </w:r>
+      <w:proofErr w:type="spellEnd"/>
+    </w:p>
+    <w:p>
+      <w:pPr>
+        <w:ind w:firstLine="708"/>
+        <w:rPr>
+          <w:b/>
+          <w:bCs/>
+        </w:rPr>
+      </w:pPr>
+    </w:p>
+    <w:p>
+      <w:pPr>
+        <w:ind w:firstLine="708"/>
       </w:pPr>
       <w:r>
         <w:t xml:space="preserve">A resposta </w:t>
@@ -6575,10 +6892,17 @@
       <w:r>
         <w:t xml:space="preserve"> por este recurso seguinte formato JSON:</w:t>
       </w:r>
-    </w:p>
-    <w:p>
-      <w:pPr>
-        <w:ind w:left="708"/>
+      <w:r>
+        <w:t>´</w:t>
+      </w:r>
+    </w:p>
+    <w:p>
+      <w:pPr>
+        <w:ind w:firstLine="708"/>
+      </w:pPr>
+    </w:p>
+    <w:p>
+      <w:pPr>
         <w:jc w:val="center"/>
       </w:pPr>
       <w:r>
@@ -6586,10 +6910,10 @@
           <w:noProof/>
         </w:rPr>
         <w:drawing>
-          <wp:inline distT="0" distB="0" distL="0" distR="0" wp14:anchorId="49395C53" wp14:editId="6E05DA71">
-            <wp:extent cx="1606395" cy="2838615"/>
-            <wp:effectExtent l="0" t="0" r="0" b="0"/>
-            <wp:docPr id="1585451767" name="Imagem 34"/>
+          <wp:inline distT="0" distB="0" distL="0" distR="0" wp14:anchorId="6634F3D1" wp14:editId="662FD3CB">
+            <wp:extent cx="2036248" cy="2787650"/>
+            <wp:effectExtent l="19050" t="19050" r="21590" b="12700"/>
+            <wp:docPr id="780206572" name="Imagem 17"/>
             <wp:cNvGraphicFramePr>
               <a:graphicFrameLocks xmlns:a="http://schemas.openxmlformats.org/drawingml/2006/main" noChangeAspect="1"/>
             </wp:cNvGraphicFramePr>
@@ -6597,7 +6921,7 @@
               <a:graphicData uri="http://schemas.openxmlformats.org/drawingml/2006/picture">
                 <pic:pic xmlns:pic="http://schemas.openxmlformats.org/drawingml/2006/picture">
                   <pic:nvPicPr>
-                    <pic:cNvPr id="0" name="Picture 31"/>
+                    <pic:cNvPr id="0" name="Picture 10"/>
                     <pic:cNvPicPr>
                       <a:picLocks noChangeAspect="1" noChangeArrowheads="1"/>
                     </pic:cNvPicPr>
@@ -6618,14 +6942,16 @@
                   <pic:spPr bwMode="auto">
                     <a:xfrm>
                       <a:off x="0" y="0"/>
-                      <a:ext cx="1630781" cy="2881707"/>
+                      <a:ext cx="2041196" cy="2794424"/>
                     </a:xfrm>
                     <a:prstGeom prst="rect">
                       <a:avLst/>
                     </a:prstGeom>
                     <a:noFill/>
-                    <a:ln>
-                      <a:noFill/>
+                    <a:ln w="6350">
+                      <a:solidFill>
+                        <a:schemeClr val="tx1"/>
+                      </a:solidFill>
                     </a:ln>
                   </pic:spPr>
                 </pic:pic>
@@ -6635,206 +6961,12 @@
         </w:drawing>
       </w:r>
     </w:p>
-    <w:p>
-      <w:pPr>
-        <w:pStyle w:val="PargrafodaLista"/>
-        <w:numPr>
-          <w:ilvl w:val="0"/>
-          <w:numId w:val="4"/>
-        </w:numPr>
-      </w:pPr>
-      <w:r>
-        <w:t>No</w:t>
-      </w:r>
-      <w:r>
-        <w:t xml:space="preserve"> Sistema de Logística para a </w:t>
-      </w:r>
-      <w:r>
-        <w:t>criação de uma encomenda</w:t>
-      </w:r>
-      <w:r>
-        <w:t>,</w:t>
-      </w:r>
-      <w:r>
-        <w:t xml:space="preserve"> </w:t>
-      </w:r>
-      <w:r>
-        <w:t xml:space="preserve">é necessário </w:t>
-      </w:r>
-      <w:r>
-        <w:rPr>
-          <w:b/>
-          <w:bCs/>
-        </w:rPr>
-        <w:t xml:space="preserve">recolher a informação de todos os produtos, </w:t>
-      </w:r>
-      <w:r>
-        <w:t>através d</w:t>
-      </w:r>
-      <w:r>
-        <w:t>a utilização do</w:t>
-      </w:r>
-      <w:r>
-        <w:t xml:space="preserve"> protocolo HT</w:t>
-      </w:r>
-      <w:r>
-        <w:t>T</w:t>
-      </w:r>
-      <w:r>
-        <w:t xml:space="preserve">P, verbo </w:t>
-      </w:r>
-      <w:r>
-        <w:rPr>
-          <w:b/>
-          <w:bCs/>
-        </w:rPr>
-        <w:t>GET</w:t>
-      </w:r>
-      <w:r>
-        <w:t>, para o sítio:</w:t>
-      </w:r>
-    </w:p>
-    <w:p>
-      <w:pPr>
-        <w:ind w:firstLine="708"/>
-        <w:rPr>
-          <w:b/>
-          <w:bCs/>
-        </w:rPr>
-      </w:pPr>
-      <w:r>
-        <w:rPr>
-          <w:b/>
-          <w:bCs/>
-        </w:rPr>
-        <w:t>/</w:t>
-      </w:r>
-      <w:proofErr w:type="spellStart"/>
-      <w:r>
-        <w:rPr>
-          <w:b/>
-          <w:bCs/>
-        </w:rPr>
-        <w:t>amazonJBM</w:t>
-      </w:r>
-      <w:proofErr w:type="spellEnd"/>
-      <w:r>
-        <w:rPr>
-          <w:b/>
-          <w:bCs/>
-        </w:rPr>
-        <w:t>/</w:t>
-      </w:r>
-      <w:proofErr w:type="spellStart"/>
-      <w:r>
-        <w:rPr>
-          <w:b/>
-          <w:bCs/>
-        </w:rPr>
-        <w:t>api</w:t>
-      </w:r>
-      <w:proofErr w:type="spellEnd"/>
-      <w:r>
-        <w:rPr>
-          <w:b/>
-          <w:bCs/>
-        </w:rPr>
-        <w:t>/</w:t>
-      </w:r>
-      <w:proofErr w:type="spellStart"/>
-      <w:r>
-        <w:rPr>
-          <w:b/>
-          <w:bCs/>
-        </w:rPr>
-        <w:t>sl</w:t>
-      </w:r>
-      <w:proofErr w:type="spellEnd"/>
-      <w:r>
-        <w:rPr>
-          <w:b/>
-          <w:bCs/>
-        </w:rPr>
-        <w:t>/produtos</w:t>
-      </w:r>
-    </w:p>
     <w:p/>
-    <w:p>
-      <w:pPr>
-        <w:ind w:firstLine="708"/>
-      </w:pPr>
-      <w:r>
-        <w:t xml:space="preserve">A resposta </w:t>
-      </w:r>
-      <w:r>
-        <w:rPr>
-          <w:b/>
-          <w:bCs/>
-        </w:rPr>
-        <w:t>devolvida</w:t>
-      </w:r>
-      <w:r>
-        <w:t xml:space="preserve"> por este recurso seguinte formato JSON:</w:t>
-      </w:r>
-    </w:p>
     <w:p>
       <w:pPr>
         <w:ind w:firstLine="708"/>
         <w:jc w:val="center"/>
       </w:pPr>
-      <w:r>
-        <w:rPr>
-          <w:noProof/>
-        </w:rPr>
-        <w:drawing>
-          <wp:inline distT="0" distB="0" distL="0" distR="0" wp14:anchorId="37A159ED" wp14:editId="6F6C8C2D">
-            <wp:extent cx="1529109" cy="2814762"/>
-            <wp:effectExtent l="0" t="0" r="0" b="5080"/>
-            <wp:docPr id="149732614" name="Imagem 32"/>
-            <wp:cNvGraphicFramePr>
-              <a:graphicFrameLocks xmlns:a="http://schemas.openxmlformats.org/drawingml/2006/main" noChangeAspect="1"/>
-            </wp:cNvGraphicFramePr>
-            <a:graphic xmlns:a="http://schemas.openxmlformats.org/drawingml/2006/main">
-              <a:graphicData uri="http://schemas.openxmlformats.org/drawingml/2006/picture">
-                <pic:pic xmlns:pic="http://schemas.openxmlformats.org/drawingml/2006/picture">
-                  <pic:nvPicPr>
-                    <pic:cNvPr id="0" name="Picture 29"/>
-                    <pic:cNvPicPr>
-                      <a:picLocks noChangeAspect="1" noChangeArrowheads="1"/>
-                    </pic:cNvPicPr>
-                  </pic:nvPicPr>
-                  <pic:blipFill>
-                    <a:blip r:embed="rId28" cstate="print">
-                      <a:extLst>
-                        <a:ext uri="{28A0092B-C50C-407E-A947-70E740481C1C}">
-                          <a14:useLocalDpi xmlns:a14="http://schemas.microsoft.com/office/drawing/2010/main" val="0"/>
-                        </a:ext>
-                      </a:extLst>
-                    </a:blip>
-                    <a:srcRect/>
-                    <a:stretch>
-                      <a:fillRect/>
-                    </a:stretch>
-                  </pic:blipFill>
-                  <pic:spPr bwMode="auto">
-                    <a:xfrm>
-                      <a:off x="0" y="0"/>
-                      <a:ext cx="1559547" cy="2870792"/>
-                    </a:xfrm>
-                    <a:prstGeom prst="rect">
-                      <a:avLst/>
-                    </a:prstGeom>
-                    <a:noFill/>
-                    <a:ln>
-                      <a:noFill/>
-                    </a:ln>
-                  </pic:spPr>
-                </pic:pic>
-              </a:graphicData>
-            </a:graphic>
-          </wp:inline>
-        </w:drawing>
-      </w:r>
       <w:r>
         <w:br w:type="page"/>
       </w:r>
@@ -6982,9 +7114,9 @@
           <w:color w:val="FF0000"/>
         </w:rPr>
         <w:drawing>
-          <wp:inline distT="0" distB="0" distL="0" distR="0" wp14:anchorId="70AF6631" wp14:editId="5CE2A900">
+          <wp:inline distT="0" distB="0" distL="0" distR="0" wp14:anchorId="70AF6631" wp14:editId="6647EE10">
             <wp:extent cx="2259965" cy="810895"/>
-            <wp:effectExtent l="0" t="0" r="6985" b="8255"/>
+            <wp:effectExtent l="19050" t="19050" r="26035" b="27305"/>
             <wp:docPr id="1477224734" name="Imagem 4"/>
             <wp:cNvGraphicFramePr>
               <a:graphicFrameLocks xmlns:a="http://schemas.openxmlformats.org/drawingml/2006/main" noChangeAspect="1"/>
@@ -6999,7 +7131,7 @@
                     </pic:cNvPicPr>
                   </pic:nvPicPr>
                   <pic:blipFill>
-                    <a:blip r:embed="rId29">
+                    <a:blip r:embed="rId28">
                       <a:extLst>
                         <a:ext uri="{28A0092B-C50C-407E-A947-70E740481C1C}">
                           <a14:useLocalDpi xmlns:a14="http://schemas.microsoft.com/office/drawing/2010/main" val="0"/>
@@ -7021,7 +7153,9 @@
                     </a:prstGeom>
                     <a:noFill/>
                     <a:ln>
-                      <a:noFill/>
+                      <a:solidFill>
+                        <a:schemeClr val="tx1"/>
+                      </a:solidFill>
                     </a:ln>
                   </pic:spPr>
                 </pic:pic>
@@ -7293,7 +7427,7 @@
                     <pic:cNvPicPr/>
                   </pic:nvPicPr>
                   <pic:blipFill>
-                    <a:blip r:embed="rId30">
+                    <a:blip r:embed="rId29">
                       <a:extLst>
                         <a:ext uri="{28A0092B-C50C-407E-A947-70E740481C1C}">
                           <a14:useLocalDpi xmlns:a14="http://schemas.microsoft.com/office/drawing/2010/main" val="0"/>
@@ -7461,7 +7595,7 @@
           <w:b/>
           <w:bCs/>
         </w:rPr>
-        <w:t>sac</w:t>
+        <w:t>so</w:t>
       </w:r>
       <w:proofErr w:type="spellEnd"/>
       <w:r>
@@ -7535,7 +7669,7 @@
                     <pic:cNvPicPr/>
                   </pic:nvPicPr>
                   <pic:blipFill>
-                    <a:blip r:embed="rId31"/>
+                    <a:blip r:embed="rId30"/>
                     <a:stretch>
                       <a:fillRect/>
                     </a:stretch>
@@ -7699,42 +7833,20 @@
         <w:jc w:val="both"/>
       </w:pPr>
       <w:r>
-        <w:t xml:space="preserve">O corpo do </w:t>
-      </w:r>
-      <w:r>
-        <w:rPr>
-          <w:b/>
-          <w:bCs/>
-        </w:rPr>
-        <w:t>pedido</w:t>
-      </w:r>
-      <w:r>
-        <w:t xml:space="preserve"> recebido tem o seguinte formato JSON:</w:t>
-      </w:r>
-    </w:p>
-    <w:p>
-      <w:pPr>
-        <w:ind w:firstLine="708"/>
-        <w:jc w:val="center"/>
-        <w:rPr>
-          <w:color w:val="FF0000"/>
-        </w:rPr>
-      </w:pPr>
-      <w:r>
         <w:rPr>
           <w:noProof/>
         </w:rPr>
         <w:drawing>
-          <wp:anchor distT="0" distB="0" distL="114300" distR="114300" simplePos="0" relativeHeight="251702272" behindDoc="0" locked="0" layoutInCell="1" allowOverlap="1" wp14:anchorId="1164965D" wp14:editId="0F17664E">
+          <wp:anchor distT="0" distB="0" distL="114300" distR="114300" simplePos="0" relativeHeight="251702272" behindDoc="0" locked="0" layoutInCell="1" allowOverlap="1" wp14:anchorId="1164965D" wp14:editId="73576A30">
             <wp:simplePos x="0" y="0"/>
             <wp:positionH relativeFrom="column">
-              <wp:posOffset>1933727</wp:posOffset>
+              <wp:posOffset>1936115</wp:posOffset>
             </wp:positionH>
             <wp:positionV relativeFrom="paragraph">
-              <wp:posOffset>-3327</wp:posOffset>
+              <wp:posOffset>293370</wp:posOffset>
             </wp:positionV>
-            <wp:extent cx="1981200" cy="600075"/>
-            <wp:effectExtent l="19050" t="19050" r="19050" b="28575"/>
+            <wp:extent cx="1981200" cy="546100"/>
+            <wp:effectExtent l="19050" t="19050" r="19050" b="25400"/>
             <wp:wrapTopAndBottom/>
             <wp:docPr id="423975900" name="Imagem 1"/>
             <wp:cNvGraphicFramePr>
@@ -7747,31 +7859,54 @@
                     <pic:cNvPr id="423975900" name=""/>
                     <pic:cNvPicPr/>
                   </pic:nvPicPr>
-                  <pic:blipFill>
-                    <a:blip r:embed="rId32">
+                  <pic:blipFill rotWithShape="1">
+                    <a:blip r:embed="rId31">
                       <a:extLst>
                         <a:ext uri="{28A0092B-C50C-407E-A947-70E740481C1C}">
                           <a14:useLocalDpi xmlns:a14="http://schemas.microsoft.com/office/drawing/2010/main" val="0"/>
                         </a:ext>
                       </a:extLst>
                     </a:blip>
-                    <a:stretch>
-                      <a:fillRect/>
-                    </a:stretch>
+                    <a:srcRect b="8995"/>
+                    <a:stretch/>
                   </pic:blipFill>
-                  <pic:spPr>
+                  <pic:spPr bwMode="auto">
                     <a:xfrm>
                       <a:off x="0" y="0"/>
-                      <a:ext cx="1981200" cy="600075"/>
+                      <a:ext cx="1981200" cy="546100"/>
                     </a:xfrm>
                     <a:prstGeom prst="rect">
                       <a:avLst/>
                     </a:prstGeom>
-                    <a:ln w="6350">
+                    <a:ln w="6350" cap="flat" cmpd="sng" algn="ctr">
                       <a:solidFill>
-                        <a:schemeClr val="tx1"/>
+                        <a:sysClr val="windowText" lastClr="000000"/>
                       </a:solidFill>
+                      <a:prstDash val="solid"/>
+                      <a:round/>
+                      <a:headEnd type="none" w="med" len="med"/>
+                      <a:tailEnd type="none" w="med" len="med"/>
+                      <a:extLst>
+                        <a:ext uri="{C807C97D-BFC1-408E-A445-0C87EB9F89A2}">
+                          <ask:lineSketchStyleProps xmlns:ask="http://schemas.microsoft.com/office/drawing/2018/sketchyshapes" sd="0">
+                            <a:custGeom>
+                              <a:avLst/>
+                              <a:gdLst/>
+                              <a:ahLst/>
+                              <a:cxnLst/>
+                              <a:rect l="0" t="0" r="0" b="0"/>
+                              <a:pathLst/>
+                            </a:custGeom>
+                            <ask:type/>
+                          </ask:lineSketchStyleProps>
+                        </a:ext>
+                      </a:extLst>
                     </a:ln>
+                    <a:extLst>
+                      <a:ext uri="{53640926-AAD7-44D8-BBD7-CCE9431645EC}">
+                        <a14:shadowObscured xmlns:a14="http://schemas.microsoft.com/office/drawing/2010/main"/>
+                      </a:ext>
+                    </a:extLst>
                   </pic:spPr>
                 </pic:pic>
               </a:graphicData>
@@ -7785,6 +7920,28 @@
           </wp:anchor>
         </w:drawing>
       </w:r>
+      <w:r>
+        <w:t xml:space="preserve">O corpo do </w:t>
+      </w:r>
+      <w:r>
+        <w:rPr>
+          <w:b/>
+          <w:bCs/>
+        </w:rPr>
+        <w:t>pedido</w:t>
+      </w:r>
+      <w:r>
+        <w:t xml:space="preserve"> recebido tem o seguinte formato JSON:</w:t>
+      </w:r>
+    </w:p>
+    <w:p>
+      <w:pPr>
+        <w:ind w:firstLine="708"/>
+        <w:jc w:val="center"/>
+        <w:rPr>
+          <w:color w:val="FF0000"/>
+        </w:rPr>
+      </w:pPr>
     </w:p>
     <w:p>
       <w:pPr>
@@ -8101,7 +8258,7 @@
                     <pic:cNvPicPr/>
                   </pic:nvPicPr>
                   <pic:blipFill>
-                    <a:blip r:embed="rId33">
+                    <a:blip r:embed="rId32">
                       <a:extLst>
                         <a:ext uri="{28A0092B-C50C-407E-A947-70E740481C1C}">
                           <a14:useLocalDpi xmlns:a14="http://schemas.microsoft.com/office/drawing/2010/main" val="0"/>
@@ -8376,7 +8533,7 @@
                     <pic:cNvPicPr/>
                   </pic:nvPicPr>
                   <pic:blipFill>
-                    <a:blip r:embed="rId34">
+                    <a:blip r:embed="rId33">
                       <a:extLst>
                         <a:ext uri="{28A0092B-C50C-407E-A947-70E740481C1C}">
                           <a14:useLocalDpi xmlns:a14="http://schemas.microsoft.com/office/drawing/2010/main" val="0"/>
@@ -8621,7 +8778,7 @@
                     <pic:cNvPicPr/>
                   </pic:nvPicPr>
                   <pic:blipFill>
-                    <a:blip r:embed="rId35">
+                    <a:blip r:embed="rId34">
                       <a:extLst>
                         <a:ext uri="{28A0092B-C50C-407E-A947-70E740481C1C}">
                           <a14:useLocalDpi xmlns:a14="http://schemas.microsoft.com/office/drawing/2010/main" val="0"/>
@@ -8885,7 +9042,7 @@
                     <pic:cNvPicPr/>
                   </pic:nvPicPr>
                   <pic:blipFill>
-                    <a:blip r:embed="rId36">
+                    <a:blip r:embed="rId35">
                       <a:extLst>
                         <a:ext uri="{28A0092B-C50C-407E-A947-70E740481C1C}">
                           <a14:useLocalDpi xmlns:a14="http://schemas.microsoft.com/office/drawing/2010/main" val="0"/>
@@ -9141,7 +9298,7 @@
                     <pic:cNvPicPr/>
                   </pic:nvPicPr>
                   <pic:blipFill>
-                    <a:blip r:embed="rId37">
+                    <a:blip r:embed="rId36">
                       <a:extLst>
                         <a:ext uri="{28A0092B-C50C-407E-A947-70E740481C1C}">
                           <a14:useLocalDpi xmlns:a14="http://schemas.microsoft.com/office/drawing/2010/main" val="0"/>
@@ -9308,13 +9465,7 @@
         </w:rPr>
       </w:pPr>
       <w:r>
-        <w:t xml:space="preserve">A resposta devolvida por este recurso </w:t>
-      </w:r>
-      <w:r>
-        <w:t>segue o</w:t>
-      </w:r>
-      <w:r>
-        <w:t xml:space="preserve"> seguinte formato JSON</w:t>
+        <w:t>A resposta devolvida por este recurso segue o seguinte formato JSON</w:t>
       </w:r>
     </w:p>
     <w:p>
@@ -9348,7 +9499,7 @@
                     <pic:cNvPicPr/>
                   </pic:nvPicPr>
                   <pic:blipFill>
-                    <a:blip r:embed="rId38"/>
+                    <a:blip r:embed="rId37"/>
                     <a:stretch>
                       <a:fillRect/>
                     </a:stretch>
@@ -9535,7 +9686,7 @@
                     <pic:cNvPicPr/>
                   </pic:nvPicPr>
                   <pic:blipFill>
-                    <a:blip r:embed="rId39">
+                    <a:blip r:embed="rId38">
                       <a:extLst>
                         <a:ext uri="{28A0092B-C50C-407E-A947-70E740481C1C}">
                           <a14:useLocalDpi xmlns:a14="http://schemas.microsoft.com/office/drawing/2010/main" val="0"/>
@@ -9744,7 +9895,7 @@
                     <pic:cNvPicPr/>
                   </pic:nvPicPr>
                   <pic:blipFill>
-                    <a:blip r:embed="rId40">
+                    <a:blip r:embed="rId39">
                       <a:extLst>
                         <a:ext uri="{28A0092B-C50C-407E-A947-70E740481C1C}">
                           <a14:useLocalDpi xmlns:a14="http://schemas.microsoft.com/office/drawing/2010/main" val="0"/>
@@ -9841,7 +9992,7 @@
                     <pic:cNvPicPr/>
                   </pic:nvPicPr>
                   <pic:blipFill>
-                    <a:blip r:embed="rId41">
+                    <a:blip r:embed="rId40">
                       <a:extLst>
                         <a:ext uri="{28A0092B-C50C-407E-A947-70E740481C1C}">
                           <a14:useLocalDpi xmlns:a14="http://schemas.microsoft.com/office/drawing/2010/main" val="0"/>
@@ -10075,7 +10226,7 @@
                     </pic:cNvPicPr>
                   </pic:nvPicPr>
                   <pic:blipFill>
-                    <a:blip r:embed="rId42">
+                    <a:blip r:embed="rId41">
                       <a:extLst>
                         <a:ext uri="{28A0092B-C50C-407E-A947-70E740481C1C}">
                           <a14:useLocalDpi xmlns:a14="http://schemas.microsoft.com/office/drawing/2010/main" val="0"/>
@@ -10393,7 +10544,7 @@
                     <pic:cNvPicPr/>
                   </pic:nvPicPr>
                   <pic:blipFill>
-                    <a:blip r:embed="rId43">
+                    <a:blip r:embed="rId42">
                       <a:extLst>
                         <a:ext uri="{28A0092B-C50C-407E-A947-70E740481C1C}">
                           <a14:useLocalDpi xmlns:a14="http://schemas.microsoft.com/office/drawing/2010/main" val="0"/>
@@ -10536,7 +10687,7 @@
       </w:pPr>
     </w:p>
     <w:sectPr>
-      <w:footerReference w:type="default" r:id="rId44"/>
+      <w:footerReference w:type="default" r:id="rId43"/>
       <w:pgSz w:w="11906" w:h="16838"/>
       <w:pgMar w:top="1417" w:right="1701" w:bottom="1417" w:left="1701" w:header="708" w:footer="708" w:gutter="0"/>
       <w:pgNumType w:start="0"/>
@@ -11370,6 +11521,92 @@
     </w:lvl>
   </w:abstractNum>
   <w:abstractNum w:abstractNumId="8" w15:restartNumberingAfterBreak="0">
+    <w:nsid w:val="1EBE1A76"/>
+    <w:multiLevelType w:val="hybridMultilevel"/>
+    <w:tmpl w:val="BE86BDC0"/>
+    <w:lvl w:ilvl="0" w:tplc="0816000F">
+      <w:start w:val="1"/>
+      <w:numFmt w:val="decimal"/>
+      <w:lvlText w:val="%1."/>
+      <w:lvlJc w:val="left"/>
+      <w:pPr>
+        <w:ind w:left="720" w:hanging="360"/>
+      </w:pPr>
+    </w:lvl>
+    <w:lvl w:ilvl="1" w:tplc="08160019" w:tentative="1">
+      <w:start w:val="1"/>
+      <w:numFmt w:val="lowerLetter"/>
+      <w:lvlText w:val="%2."/>
+      <w:lvlJc w:val="left"/>
+      <w:pPr>
+        <w:ind w:left="1440" w:hanging="360"/>
+      </w:pPr>
+    </w:lvl>
+    <w:lvl w:ilvl="2" w:tplc="0816001B" w:tentative="1">
+      <w:start w:val="1"/>
+      <w:numFmt w:val="lowerRoman"/>
+      <w:lvlText w:val="%3."/>
+      <w:lvlJc w:val="right"/>
+      <w:pPr>
+        <w:ind w:left="2160" w:hanging="180"/>
+      </w:pPr>
+    </w:lvl>
+    <w:lvl w:ilvl="3" w:tplc="0816000F" w:tentative="1">
+      <w:start w:val="1"/>
+      <w:numFmt w:val="decimal"/>
+      <w:lvlText w:val="%4."/>
+      <w:lvlJc w:val="left"/>
+      <w:pPr>
+        <w:ind w:left="2880" w:hanging="360"/>
+      </w:pPr>
+    </w:lvl>
+    <w:lvl w:ilvl="4" w:tplc="08160019" w:tentative="1">
+      <w:start w:val="1"/>
+      <w:numFmt w:val="lowerLetter"/>
+      <w:lvlText w:val="%5."/>
+      <w:lvlJc w:val="left"/>
+      <w:pPr>
+        <w:ind w:left="3600" w:hanging="360"/>
+      </w:pPr>
+    </w:lvl>
+    <w:lvl w:ilvl="5" w:tplc="0816001B" w:tentative="1">
+      <w:start w:val="1"/>
+      <w:numFmt w:val="lowerRoman"/>
+      <w:lvlText w:val="%6."/>
+      <w:lvlJc w:val="right"/>
+      <w:pPr>
+        <w:ind w:left="4320" w:hanging="180"/>
+      </w:pPr>
+    </w:lvl>
+    <w:lvl w:ilvl="6" w:tplc="0816000F" w:tentative="1">
+      <w:start w:val="1"/>
+      <w:numFmt w:val="decimal"/>
+      <w:lvlText w:val="%7."/>
+      <w:lvlJc w:val="left"/>
+      <w:pPr>
+        <w:ind w:left="5040" w:hanging="360"/>
+      </w:pPr>
+    </w:lvl>
+    <w:lvl w:ilvl="7" w:tplc="08160019" w:tentative="1">
+      <w:start w:val="1"/>
+      <w:numFmt w:val="lowerLetter"/>
+      <w:lvlText w:val="%8."/>
+      <w:lvlJc w:val="left"/>
+      <w:pPr>
+        <w:ind w:left="5760" w:hanging="360"/>
+      </w:pPr>
+    </w:lvl>
+    <w:lvl w:ilvl="8" w:tplc="0816001B" w:tentative="1">
+      <w:start w:val="1"/>
+      <w:numFmt w:val="lowerRoman"/>
+      <w:lvlText w:val="%9."/>
+      <w:lvlJc w:val="right"/>
+      <w:pPr>
+        <w:ind w:left="6480" w:hanging="180"/>
+      </w:pPr>
+    </w:lvl>
+  </w:abstractNum>
+  <w:abstractNum w:abstractNumId="9" w15:restartNumberingAfterBreak="0">
     <w:nsid w:val="200D4548"/>
     <w:multiLevelType w:val="hybridMultilevel"/>
     <w:tmpl w:val="AFB2C0A8"/>
@@ -11460,7 +11697,7 @@
       </w:pPr>
     </w:lvl>
   </w:abstractNum>
-  <w:abstractNum w:abstractNumId="9" w15:restartNumberingAfterBreak="0">
+  <w:abstractNum w:abstractNumId="10" w15:restartNumberingAfterBreak="0">
     <w:nsid w:val="23F537F6"/>
     <w:multiLevelType w:val="hybridMultilevel"/>
     <w:tmpl w:val="49A822AC"/>
@@ -11546,7 +11783,7 @@
       </w:pPr>
     </w:lvl>
   </w:abstractNum>
-  <w:abstractNum w:abstractNumId="10" w15:restartNumberingAfterBreak="0">
+  <w:abstractNum w:abstractNumId="11" w15:restartNumberingAfterBreak="0">
     <w:nsid w:val="281D1F32"/>
     <w:multiLevelType w:val="hybridMultilevel"/>
     <w:tmpl w:val="FCB6571E"/>
@@ -11632,7 +11869,7 @@
       </w:pPr>
     </w:lvl>
   </w:abstractNum>
-  <w:abstractNum w:abstractNumId="11" w15:restartNumberingAfterBreak="0">
+  <w:abstractNum w:abstractNumId="12" w15:restartNumberingAfterBreak="0">
     <w:nsid w:val="28365E86"/>
     <w:multiLevelType w:val="hybridMultilevel"/>
     <w:tmpl w:val="1666A70E"/>
@@ -11745,7 +11982,7 @@
       </w:rPr>
     </w:lvl>
   </w:abstractNum>
-  <w:abstractNum w:abstractNumId="12" w15:restartNumberingAfterBreak="0">
+  <w:abstractNum w:abstractNumId="13" w15:restartNumberingAfterBreak="0">
     <w:nsid w:val="2AEF4B58"/>
     <w:multiLevelType w:val="hybridMultilevel"/>
     <w:tmpl w:val="37F29EA0"/>
@@ -11835,7 +12072,7 @@
       </w:pPr>
     </w:lvl>
   </w:abstractNum>
-  <w:abstractNum w:abstractNumId="13" w15:restartNumberingAfterBreak="0">
+  <w:abstractNum w:abstractNumId="14" w15:restartNumberingAfterBreak="0">
     <w:nsid w:val="2D0439B3"/>
     <w:multiLevelType w:val="hybridMultilevel"/>
     <w:tmpl w:val="6584D93C"/>
@@ -11925,7 +12162,7 @@
       </w:pPr>
     </w:lvl>
   </w:abstractNum>
-  <w:abstractNum w:abstractNumId="14" w15:restartNumberingAfterBreak="0">
+  <w:abstractNum w:abstractNumId="15" w15:restartNumberingAfterBreak="0">
     <w:nsid w:val="31E425D8"/>
     <w:multiLevelType w:val="hybridMultilevel"/>
     <w:tmpl w:val="3588074C"/>
@@ -12011,7 +12248,7 @@
       </w:pPr>
     </w:lvl>
   </w:abstractNum>
-  <w:abstractNum w:abstractNumId="15" w15:restartNumberingAfterBreak="0">
+  <w:abstractNum w:abstractNumId="16" w15:restartNumberingAfterBreak="0">
     <w:nsid w:val="33B72257"/>
     <w:multiLevelType w:val="hybridMultilevel"/>
     <w:tmpl w:val="14E4F640"/>
@@ -12097,7 +12334,7 @@
       </w:pPr>
     </w:lvl>
   </w:abstractNum>
-  <w:abstractNum w:abstractNumId="16" w15:restartNumberingAfterBreak="0">
+  <w:abstractNum w:abstractNumId="17" w15:restartNumberingAfterBreak="0">
     <w:nsid w:val="343A5A19"/>
     <w:multiLevelType w:val="hybridMultilevel"/>
     <w:tmpl w:val="608EA5DE"/>
@@ -12183,7 +12420,7 @@
       </w:pPr>
     </w:lvl>
   </w:abstractNum>
-  <w:abstractNum w:abstractNumId="17" w15:restartNumberingAfterBreak="0">
+  <w:abstractNum w:abstractNumId="18" w15:restartNumberingAfterBreak="0">
     <w:nsid w:val="44856B79"/>
     <w:multiLevelType w:val="hybridMultilevel"/>
     <w:tmpl w:val="8154D31C"/>
@@ -12269,7 +12506,7 @@
       </w:pPr>
     </w:lvl>
   </w:abstractNum>
-  <w:abstractNum w:abstractNumId="18" w15:restartNumberingAfterBreak="0">
+  <w:abstractNum w:abstractNumId="19" w15:restartNumberingAfterBreak="0">
     <w:nsid w:val="48A24274"/>
     <w:multiLevelType w:val="hybridMultilevel"/>
     <w:tmpl w:val="1C3EF730"/>
@@ -12355,7 +12592,7 @@
       </w:pPr>
     </w:lvl>
   </w:abstractNum>
-  <w:abstractNum w:abstractNumId="19" w15:restartNumberingAfterBreak="0">
+  <w:abstractNum w:abstractNumId="20" w15:restartNumberingAfterBreak="0">
     <w:nsid w:val="49D94A0F"/>
     <w:multiLevelType w:val="hybridMultilevel"/>
     <w:tmpl w:val="B45A4ED2"/>
@@ -12441,7 +12678,7 @@
       </w:pPr>
     </w:lvl>
   </w:abstractNum>
-  <w:abstractNum w:abstractNumId="20" w15:restartNumberingAfterBreak="0">
+  <w:abstractNum w:abstractNumId="21" w15:restartNumberingAfterBreak="0">
     <w:nsid w:val="4B194B04"/>
     <w:multiLevelType w:val="hybridMultilevel"/>
     <w:tmpl w:val="2BE8C79E"/>
@@ -12527,7 +12764,93 @@
       </w:pPr>
     </w:lvl>
   </w:abstractNum>
-  <w:abstractNum w:abstractNumId="21" w15:restartNumberingAfterBreak="0">
+  <w:abstractNum w:abstractNumId="22" w15:restartNumberingAfterBreak="0">
+    <w:nsid w:val="536638B3"/>
+    <w:multiLevelType w:val="hybridMultilevel"/>
+    <w:tmpl w:val="DA66F6FE"/>
+    <w:lvl w:ilvl="0" w:tplc="0816000F">
+      <w:start w:val="1"/>
+      <w:numFmt w:val="decimal"/>
+      <w:lvlText w:val="%1."/>
+      <w:lvlJc w:val="left"/>
+      <w:pPr>
+        <w:ind w:left="720" w:hanging="360"/>
+      </w:pPr>
+    </w:lvl>
+    <w:lvl w:ilvl="1" w:tplc="08160019" w:tentative="1">
+      <w:start w:val="1"/>
+      <w:numFmt w:val="lowerLetter"/>
+      <w:lvlText w:val="%2."/>
+      <w:lvlJc w:val="left"/>
+      <w:pPr>
+        <w:ind w:left="1440" w:hanging="360"/>
+      </w:pPr>
+    </w:lvl>
+    <w:lvl w:ilvl="2" w:tplc="0816001B" w:tentative="1">
+      <w:start w:val="1"/>
+      <w:numFmt w:val="lowerRoman"/>
+      <w:lvlText w:val="%3."/>
+      <w:lvlJc w:val="right"/>
+      <w:pPr>
+        <w:ind w:left="2160" w:hanging="180"/>
+      </w:pPr>
+    </w:lvl>
+    <w:lvl w:ilvl="3" w:tplc="0816000F" w:tentative="1">
+      <w:start w:val="1"/>
+      <w:numFmt w:val="decimal"/>
+      <w:lvlText w:val="%4."/>
+      <w:lvlJc w:val="left"/>
+      <w:pPr>
+        <w:ind w:left="2880" w:hanging="360"/>
+      </w:pPr>
+    </w:lvl>
+    <w:lvl w:ilvl="4" w:tplc="08160019" w:tentative="1">
+      <w:start w:val="1"/>
+      <w:numFmt w:val="lowerLetter"/>
+      <w:lvlText w:val="%5."/>
+      <w:lvlJc w:val="left"/>
+      <w:pPr>
+        <w:ind w:left="3600" w:hanging="360"/>
+      </w:pPr>
+    </w:lvl>
+    <w:lvl w:ilvl="5" w:tplc="0816001B" w:tentative="1">
+      <w:start w:val="1"/>
+      <w:numFmt w:val="lowerRoman"/>
+      <w:lvlText w:val="%6."/>
+      <w:lvlJc w:val="right"/>
+      <w:pPr>
+        <w:ind w:left="4320" w:hanging="180"/>
+      </w:pPr>
+    </w:lvl>
+    <w:lvl w:ilvl="6" w:tplc="0816000F" w:tentative="1">
+      <w:start w:val="1"/>
+      <w:numFmt w:val="decimal"/>
+      <w:lvlText w:val="%7."/>
+      <w:lvlJc w:val="left"/>
+      <w:pPr>
+        <w:ind w:left="5040" w:hanging="360"/>
+      </w:pPr>
+    </w:lvl>
+    <w:lvl w:ilvl="7" w:tplc="08160019" w:tentative="1">
+      <w:start w:val="1"/>
+      <w:numFmt w:val="lowerLetter"/>
+      <w:lvlText w:val="%8."/>
+      <w:lvlJc w:val="left"/>
+      <w:pPr>
+        <w:ind w:left="5760" w:hanging="360"/>
+      </w:pPr>
+    </w:lvl>
+    <w:lvl w:ilvl="8" w:tplc="0816001B" w:tentative="1">
+      <w:start w:val="1"/>
+      <w:numFmt w:val="lowerRoman"/>
+      <w:lvlText w:val="%9."/>
+      <w:lvlJc w:val="right"/>
+      <w:pPr>
+        <w:ind w:left="6480" w:hanging="180"/>
+      </w:pPr>
+    </w:lvl>
+  </w:abstractNum>
+  <w:abstractNum w:abstractNumId="23" w15:restartNumberingAfterBreak="0">
     <w:nsid w:val="5392498D"/>
     <w:multiLevelType w:val="hybridMultilevel"/>
     <w:tmpl w:val="D0361E3A"/>
@@ -12613,7 +12936,7 @@
       </w:pPr>
     </w:lvl>
   </w:abstractNum>
-  <w:abstractNum w:abstractNumId="22" w15:restartNumberingAfterBreak="0">
+  <w:abstractNum w:abstractNumId="24" w15:restartNumberingAfterBreak="0">
     <w:nsid w:val="5A2B7906"/>
     <w:multiLevelType w:val="hybridMultilevel"/>
     <w:tmpl w:val="57AE205E"/>
@@ -12699,7 +13022,7 @@
       </w:pPr>
     </w:lvl>
   </w:abstractNum>
-  <w:abstractNum w:abstractNumId="23" w15:restartNumberingAfterBreak="0">
+  <w:abstractNum w:abstractNumId="25" w15:restartNumberingAfterBreak="0">
     <w:nsid w:val="626F1A33"/>
     <w:multiLevelType w:val="hybridMultilevel"/>
     <w:tmpl w:val="05F49DE0"/>
@@ -12716,7 +13039,7 @@
         <w:bCs w:val="0"/>
       </w:rPr>
     </w:lvl>
-    <w:lvl w:ilvl="1" w:tplc="FFFFFFFF" w:tentative="1">
+    <w:lvl w:ilvl="1" w:tplc="FFFFFFFF">
       <w:start w:val="1"/>
       <w:numFmt w:val="lowerLetter"/>
       <w:lvlText w:val="%2."/>
@@ -12789,7 +13112,7 @@
       </w:pPr>
     </w:lvl>
   </w:abstractNum>
-  <w:abstractNum w:abstractNumId="24" w15:restartNumberingAfterBreak="0">
+  <w:abstractNum w:abstractNumId="26" w15:restartNumberingAfterBreak="0">
     <w:nsid w:val="65286A80"/>
     <w:multiLevelType w:val="hybridMultilevel"/>
     <w:tmpl w:val="ED045798"/>
@@ -12875,7 +13198,7 @@
       </w:pPr>
     </w:lvl>
   </w:abstractNum>
-  <w:abstractNum w:abstractNumId="25" w15:restartNumberingAfterBreak="0">
+  <w:abstractNum w:abstractNumId="27" w15:restartNumberingAfterBreak="0">
     <w:nsid w:val="6AE940DE"/>
     <w:multiLevelType w:val="hybridMultilevel"/>
     <w:tmpl w:val="8370C8CE"/>
@@ -12971,73 +13294,79 @@
     <w:abstractNumId w:val="1"/>
   </w:num>
   <w:num w:numId="4" w16cid:durableId="1526208926">
+    <w:abstractNumId w:val="25"/>
+  </w:num>
+  <w:num w:numId="5" w16cid:durableId="1169178129">
     <w:abstractNumId w:val="23"/>
   </w:num>
-  <w:num w:numId="5" w16cid:durableId="1169178129">
-    <w:abstractNumId w:val="21"/>
-  </w:num>
   <w:num w:numId="6" w16cid:durableId="869882265">
-    <w:abstractNumId w:val="12"/>
+    <w:abstractNumId w:val="13"/>
   </w:num>
   <w:num w:numId="7" w16cid:durableId="1188518717">
-    <w:abstractNumId w:val="8"/>
+    <w:abstractNumId w:val="9"/>
   </w:num>
   <w:num w:numId="8" w16cid:durableId="409695099">
     <w:abstractNumId w:val="2"/>
   </w:num>
   <w:num w:numId="9" w16cid:durableId="1293975377">
-    <w:abstractNumId w:val="13"/>
+    <w:abstractNumId w:val="14"/>
   </w:num>
   <w:num w:numId="10" w16cid:durableId="297758035">
-    <w:abstractNumId w:val="19"/>
+    <w:abstractNumId w:val="20"/>
   </w:num>
   <w:num w:numId="11" w16cid:durableId="1258250180">
-    <w:abstractNumId w:val="10"/>
+    <w:abstractNumId w:val="11"/>
   </w:num>
   <w:num w:numId="12" w16cid:durableId="1725325566">
-    <w:abstractNumId w:val="14"/>
+    <w:abstractNumId w:val="15"/>
   </w:num>
   <w:num w:numId="13" w16cid:durableId="35157335">
-    <w:abstractNumId w:val="22"/>
+    <w:abstractNumId w:val="24"/>
   </w:num>
   <w:num w:numId="14" w16cid:durableId="779765278">
-    <w:abstractNumId w:val="16"/>
+    <w:abstractNumId w:val="17"/>
   </w:num>
   <w:num w:numId="15" w16cid:durableId="1782533286">
-    <w:abstractNumId w:val="17"/>
+    <w:abstractNumId w:val="18"/>
   </w:num>
   <w:num w:numId="16" w16cid:durableId="1903904025">
     <w:abstractNumId w:val="3"/>
   </w:num>
   <w:num w:numId="17" w16cid:durableId="1953583820">
-    <w:abstractNumId w:val="9"/>
+    <w:abstractNumId w:val="10"/>
   </w:num>
   <w:num w:numId="18" w16cid:durableId="236794233">
     <w:abstractNumId w:val="7"/>
   </w:num>
   <w:num w:numId="19" w16cid:durableId="527256756">
-    <w:abstractNumId w:val="24"/>
+    <w:abstractNumId w:val="26"/>
   </w:num>
   <w:num w:numId="20" w16cid:durableId="586961626">
-    <w:abstractNumId w:val="20"/>
+    <w:abstractNumId w:val="21"/>
   </w:num>
   <w:num w:numId="21" w16cid:durableId="794636049">
-    <w:abstractNumId w:val="18"/>
+    <w:abstractNumId w:val="19"/>
   </w:num>
   <w:num w:numId="22" w16cid:durableId="1262955075">
     <w:abstractNumId w:val="0"/>
   </w:num>
   <w:num w:numId="23" w16cid:durableId="542792694">
-    <w:abstractNumId w:val="11"/>
+    <w:abstractNumId w:val="12"/>
   </w:num>
   <w:num w:numId="24" w16cid:durableId="1416633124">
-    <w:abstractNumId w:val="25"/>
+    <w:abstractNumId w:val="27"/>
   </w:num>
   <w:num w:numId="25" w16cid:durableId="1271352278">
     <w:abstractNumId w:val="4"/>
   </w:num>
   <w:num w:numId="26" w16cid:durableId="719328801">
-    <w:abstractNumId w:val="15"/>
+    <w:abstractNumId w:val="16"/>
+  </w:num>
+  <w:num w:numId="27" w16cid:durableId="1214655142">
+    <w:abstractNumId w:val="22"/>
+  </w:num>
+  <w:num w:numId="28" w16cid:durableId="339623997">
+    <w:abstractNumId w:val="8"/>
   </w:num>
 </w:numbering>
 </file>
@@ -13442,7 +13771,7 @@
   <w:style w:type="paragraph" w:default="1" w:styleId="Normal">
     <w:name w:val="Normal"/>
     <w:qFormat/>
-    <w:rsid w:val="00155114"/>
+    <w:rsid w:val="008A6BA6"/>
   </w:style>
   <w:style w:type="paragraph" w:styleId="Ttulo1">
     <w:name w:val="heading 1"/>

</xml_diff>

<commit_message>
Atualização Word e PDF
</commit_message>
<xml_diff>
--- a/Especificação da API.docx
+++ b/Especificação da API.docx
@@ -858,21 +858,7 @@
                 <w:rStyle w:val="Hiperligao"/>
                 <w:noProof/>
               </w:rPr>
-              <w:t>Especificaç</w:t>
-            </w:r>
-            <w:r>
-              <w:rPr>
-                <w:rStyle w:val="Hiperligao"/>
-                <w:noProof/>
-              </w:rPr>
-              <w:t>ã</w:t>
-            </w:r>
-            <w:r>
-              <w:rPr>
-                <w:rStyle w:val="Hiperligao"/>
-                <w:noProof/>
-              </w:rPr>
-              <w:t>o da API REST</w:t>
+              <w:t>Especificação da API REST</w:t>
             </w:r>
             <w:r>
               <w:rPr>
@@ -1925,27 +1911,14 @@
                             <w:r>
                               <w:t xml:space="preserve">Figura </w:t>
                             </w:r>
-                            <w:r>
-                              <w:fldChar w:fldCharType="begin"/>
-                            </w:r>
-                            <w:r>
-                              <w:instrText xml:space="preserve"> SEQ Figura \* ARABIC </w:instrText>
-                            </w:r>
-                            <w:r>
-                              <w:fldChar w:fldCharType="separate"/>
-                            </w:r>
-                            <w:r>
-                              <w:rPr>
-                                <w:noProof/>
-                              </w:rPr>
-                              <w:t>1</w:t>
-                            </w:r>
-                            <w:r>
-                              <w:rPr>
-                                <w:noProof/>
-                              </w:rPr>
-                              <w:fldChar w:fldCharType="end"/>
-                            </w:r>
+                            <w:fldSimple w:instr=" SEQ Figura \* ARABIC ">
+                              <w:r>
+                                <w:rPr>
+                                  <w:noProof/>
+                                </w:rPr>
+                                <w:t>1</w:t>
+                              </w:r>
+                            </w:fldSimple>
                             <w:r>
                               <w:t xml:space="preserve"> - Mapa Lógico dos Sistemas</w:t>
                             </w:r>
@@ -1990,27 +1963,14 @@
                       <w:r>
                         <w:t xml:space="preserve">Figura </w:t>
                       </w:r>
-                      <w:r>
-                        <w:fldChar w:fldCharType="begin"/>
-                      </w:r>
-                      <w:r>
-                        <w:instrText xml:space="preserve"> SEQ Figura \* ARABIC </w:instrText>
-                      </w:r>
-                      <w:r>
-                        <w:fldChar w:fldCharType="separate"/>
-                      </w:r>
-                      <w:r>
-                        <w:rPr>
-                          <w:noProof/>
-                        </w:rPr>
-                        <w:t>1</w:t>
-                      </w:r>
-                      <w:r>
-                        <w:rPr>
-                          <w:noProof/>
-                        </w:rPr>
-                        <w:fldChar w:fldCharType="end"/>
-                      </w:r>
+                      <w:fldSimple w:instr=" SEQ Figura \* ARABIC ">
+                        <w:r>
+                          <w:rPr>
+                            <w:noProof/>
+                          </w:rPr>
+                          <w:t>1</w:t>
+                        </w:r>
+                      </w:fldSimple>
                       <w:r>
                         <w:t xml:space="preserve"> - Mapa Lógico dos Sistemas</w:t>
                       </w:r>
@@ -8546,21 +8506,14 @@
           <w:b/>
           <w:bCs/>
         </w:rPr>
-        <w:t>/encomendas/</w:t>
-      </w:r>
-      <w:r>
-        <w:rPr>
-          <w:b/>
-          <w:bCs/>
-        </w:rPr>
-        <w:t>detalhes/</w:t>
-      </w:r>
-      <w:r>
-        <w:rPr>
-          <w:b/>
-          <w:bCs/>
-        </w:rPr>
-        <w:t>{id}</w:t>
+        <w:t>/encomendas/{id}</w:t>
+      </w:r>
+      <w:r>
+        <w:rPr>
+          <w:b/>
+          <w:bCs/>
+        </w:rPr>
+        <w:t>/detalhes</w:t>
       </w:r>
       <w:r>
         <w:rPr>
@@ -8622,10 +8575,10 @@
           <w:noProof/>
         </w:rPr>
         <w:drawing>
-          <wp:inline distT="0" distB="0" distL="0" distR="0" wp14:anchorId="05BD1AFD" wp14:editId="1B918AFF">
-            <wp:extent cx="2739957" cy="3595418"/>
-            <wp:effectExtent l="19050" t="19050" r="22860" b="24130"/>
-            <wp:docPr id="1269209261" name="Imagem 1"/>
+          <wp:inline distT="0" distB="0" distL="0" distR="0" wp14:anchorId="3FDADEB6" wp14:editId="04D21458">
+            <wp:extent cx="2978121" cy="4126230"/>
+            <wp:effectExtent l="19050" t="19050" r="13335" b="26670"/>
+            <wp:docPr id="969583855" name="Imagem 4"/>
             <wp:cNvGraphicFramePr>
               <a:graphicFrameLocks xmlns:a="http://schemas.openxmlformats.org/drawingml/2006/main" noChangeAspect="1"/>
             </wp:cNvGraphicFramePr>
@@ -8633,8 +8586,10 @@
               <a:graphicData uri="http://schemas.openxmlformats.org/drawingml/2006/picture">
                 <pic:pic xmlns:pic="http://schemas.openxmlformats.org/drawingml/2006/picture">
                   <pic:nvPicPr>
-                    <pic:cNvPr id="1269209261" name=""/>
-                    <pic:cNvPicPr/>
+                    <pic:cNvPr id="0" name="Picture 2"/>
+                    <pic:cNvPicPr>
+                      <a:picLocks noChangeAspect="1" noChangeArrowheads="1"/>
+                    </pic:cNvPicPr>
                   </pic:nvPicPr>
                   <pic:blipFill>
                     <a:blip r:embed="rId32">
@@ -8644,18 +8599,20 @@
                         </a:ext>
                       </a:extLst>
                     </a:blip>
+                    <a:srcRect/>
                     <a:stretch>
                       <a:fillRect/>
                     </a:stretch>
                   </pic:blipFill>
-                  <pic:spPr>
+                  <pic:spPr bwMode="auto">
                     <a:xfrm>
                       <a:off x="0" y="0"/>
-                      <a:ext cx="2743749" cy="3600394"/>
+                      <a:ext cx="3000575" cy="4157340"/>
                     </a:xfrm>
                     <a:prstGeom prst="rect">
                       <a:avLst/>
                     </a:prstGeom>
+                    <a:noFill/>
                     <a:ln w="6350">
                       <a:solidFill>
                         <a:schemeClr val="tx1"/>
@@ -8927,13 +8884,6 @@
           </wp:inline>
         </w:drawing>
       </w:r>
-    </w:p>
-    <w:p>
-      <w:pPr>
-        <w:rPr>
-          <w:color w:val="FF0000"/>
-        </w:rPr>
-      </w:pPr>
       <w:r>
         <w:rPr>
           <w:color w:val="FF0000"/>

</xml_diff>

<commit_message>
Word login nos sistemas
</commit_message>
<xml_diff>
--- a/Especificação da API.docx
+++ b/Especificação da API.docx
@@ -18,9 +18,6 @@
         </w:sdtPr>
         <w:sdtContent>
           <w:r>
-            <w:rPr>
-              <w:noProof/>
-            </w:rPr>
             <mc:AlternateContent>
               <mc:Choice Requires="wps">
                 <w:drawing>
@@ -106,9 +103,6 @@
                                         <w:jc w:val="right"/>
                                       </w:pPr>
                                       <w:r>
-                                        <w:rPr>
-                                          <w:noProof/>
-                                        </w:rPr>
                                         <w:drawing>
                                           <wp:inline distT="0" distB="0" distL="0" distR="0" wp14:anchorId="5D1DAE45" wp14:editId="542895C7">
                                             <wp:extent cx="2982225" cy="2982225"/>
@@ -400,9 +394,6 @@
                                   <w:jc w:val="right"/>
                                 </w:pPr>
                                 <w:r>
-                                  <w:rPr>
-                                    <w:noProof/>
-                                  </w:rPr>
                                   <w:drawing>
                                     <wp:inline distT="0" distB="0" distL="0" distR="0" wp14:anchorId="5D1DAE45" wp14:editId="542895C7">
                                       <wp:extent cx="2982225" cy="2982225"/>
@@ -693,7 +684,6 @@
             </w:tabs>
             <w:rPr>
               <w:rFonts w:eastAsiaTheme="minorEastAsia"/>
-              <w:noProof/>
               <w:sz w:val="24"/>
               <w:szCs w:val="24"/>
               <w:lang w:eastAsia="pt-PT"/>
@@ -712,54 +702,46 @@
             <w:r>
               <w:rPr>
                 <w:rStyle w:val="Hiperligao"/>
-                <w:noProof/>
               </w:rPr>
               <w:t>Introdução</w:t>
             </w:r>
             <w:r>
               <w:rPr>
-                <w:noProof/>
                 <w:webHidden/>
               </w:rPr>
               <w:tab/>
             </w:r>
             <w:r>
               <w:rPr>
-                <w:noProof/>
                 <w:webHidden/>
               </w:rPr>
               <w:fldChar w:fldCharType="begin"/>
             </w:r>
             <w:r>
               <w:rPr>
-                <w:noProof/>
                 <w:webHidden/>
               </w:rPr>
               <w:instrText xml:space="preserve"> PAGEREF _Toc181815699 \h </w:instrText>
             </w:r>
             <w:r>
               <w:rPr>
-                <w:noProof/>
                 <w:webHidden/>
               </w:rPr>
             </w:r>
             <w:r>
               <w:rPr>
-                <w:noProof/>
                 <w:webHidden/>
               </w:rPr>
               <w:fldChar w:fldCharType="separate"/>
             </w:r>
             <w:r>
               <w:rPr>
-                <w:noProof/>
                 <w:webHidden/>
               </w:rPr>
               <w:t>3</w:t>
             </w:r>
             <w:r>
               <w:rPr>
-                <w:noProof/>
                 <w:webHidden/>
               </w:rPr>
               <w:fldChar w:fldCharType="end"/>
@@ -774,7 +756,6 @@
             </w:tabs>
             <w:rPr>
               <w:rFonts w:eastAsiaTheme="minorEastAsia"/>
-              <w:noProof/>
               <w:sz w:val="24"/>
               <w:szCs w:val="24"/>
               <w:lang w:eastAsia="pt-PT"/>
@@ -784,54 +765,46 @@
             <w:r>
               <w:rPr>
                 <w:rStyle w:val="Hiperligao"/>
-                <w:noProof/>
               </w:rPr>
               <w:t>Mapa Lógico dos Sistemas</w:t>
             </w:r>
             <w:r>
               <w:rPr>
-                <w:noProof/>
                 <w:webHidden/>
               </w:rPr>
               <w:tab/>
             </w:r>
             <w:r>
               <w:rPr>
-                <w:noProof/>
                 <w:webHidden/>
               </w:rPr>
               <w:fldChar w:fldCharType="begin"/>
             </w:r>
             <w:r>
               <w:rPr>
-                <w:noProof/>
                 <w:webHidden/>
               </w:rPr>
               <w:instrText xml:space="preserve"> PAGEREF _Toc181815700 \h </w:instrText>
             </w:r>
             <w:r>
               <w:rPr>
-                <w:noProof/>
                 <w:webHidden/>
               </w:rPr>
             </w:r>
             <w:r>
               <w:rPr>
-                <w:noProof/>
                 <w:webHidden/>
               </w:rPr>
               <w:fldChar w:fldCharType="separate"/>
             </w:r>
             <w:r>
               <w:rPr>
-                <w:noProof/>
                 <w:webHidden/>
               </w:rPr>
               <w:t>5</w:t>
             </w:r>
             <w:r>
               <w:rPr>
-                <w:noProof/>
                 <w:webHidden/>
               </w:rPr>
               <w:fldChar w:fldCharType="end"/>
@@ -846,7 +819,6 @@
             </w:tabs>
             <w:rPr>
               <w:rFonts w:eastAsiaTheme="minorEastAsia"/>
-              <w:noProof/>
               <w:sz w:val="24"/>
               <w:szCs w:val="24"/>
               <w:lang w:eastAsia="pt-PT"/>
@@ -856,54 +828,46 @@
             <w:r>
               <w:rPr>
                 <w:rStyle w:val="Hiperligao"/>
-                <w:noProof/>
               </w:rPr>
               <w:t>Especificação da API REST</w:t>
             </w:r>
             <w:r>
               <w:rPr>
-                <w:noProof/>
                 <w:webHidden/>
               </w:rPr>
               <w:tab/>
             </w:r>
             <w:r>
               <w:rPr>
-                <w:noProof/>
                 <w:webHidden/>
               </w:rPr>
               <w:fldChar w:fldCharType="begin"/>
             </w:r>
             <w:r>
               <w:rPr>
-                <w:noProof/>
                 <w:webHidden/>
               </w:rPr>
               <w:instrText xml:space="preserve"> PAGEREF _Toc181815701 \h </w:instrText>
             </w:r>
             <w:r>
               <w:rPr>
-                <w:noProof/>
                 <w:webHidden/>
               </w:rPr>
             </w:r>
             <w:r>
               <w:rPr>
-                <w:noProof/>
                 <w:webHidden/>
               </w:rPr>
               <w:fldChar w:fldCharType="separate"/>
             </w:r>
             <w:r>
               <w:rPr>
-                <w:noProof/>
                 <w:webHidden/>
               </w:rPr>
               <w:t>6</w:t>
             </w:r>
             <w:r>
               <w:rPr>
-                <w:noProof/>
                 <w:webHidden/>
               </w:rPr>
               <w:fldChar w:fldCharType="end"/>
@@ -918,7 +882,6 @@
             </w:tabs>
             <w:rPr>
               <w:rFonts w:eastAsiaTheme="minorEastAsia"/>
-              <w:noProof/>
               <w:sz w:val="24"/>
               <w:szCs w:val="24"/>
               <w:lang w:eastAsia="pt-PT"/>
@@ -928,54 +891,46 @@
             <w:r>
               <w:rPr>
                 <w:rStyle w:val="Hiperligao"/>
-                <w:noProof/>
               </w:rPr>
               <w:t>Sistema de Apoio ao Cliente</w:t>
             </w:r>
             <w:r>
               <w:rPr>
-                <w:noProof/>
                 <w:webHidden/>
               </w:rPr>
               <w:tab/>
             </w:r>
             <w:r>
               <w:rPr>
-                <w:noProof/>
                 <w:webHidden/>
               </w:rPr>
               <w:fldChar w:fldCharType="begin"/>
             </w:r>
             <w:r>
               <w:rPr>
-                <w:noProof/>
                 <w:webHidden/>
               </w:rPr>
               <w:instrText xml:space="preserve"> PAGEREF _Toc181815702 \h </w:instrText>
             </w:r>
             <w:r>
               <w:rPr>
-                <w:noProof/>
                 <w:webHidden/>
               </w:rPr>
             </w:r>
             <w:r>
               <w:rPr>
-                <w:noProof/>
                 <w:webHidden/>
               </w:rPr>
               <w:fldChar w:fldCharType="separate"/>
             </w:r>
             <w:r>
               <w:rPr>
-                <w:noProof/>
                 <w:webHidden/>
               </w:rPr>
               <w:t>6</w:t>
             </w:r>
             <w:r>
               <w:rPr>
-                <w:noProof/>
                 <w:webHidden/>
               </w:rPr>
               <w:fldChar w:fldCharType="end"/>
@@ -990,7 +945,6 @@
             </w:tabs>
             <w:rPr>
               <w:rFonts w:eastAsiaTheme="minorEastAsia"/>
-              <w:noProof/>
               <w:sz w:val="24"/>
               <w:szCs w:val="24"/>
               <w:lang w:eastAsia="pt-PT"/>
@@ -1000,54 +954,46 @@
             <w:r>
               <w:rPr>
                 <w:rStyle w:val="Hiperligao"/>
-                <w:noProof/>
               </w:rPr>
               <w:t>Sistema de Logística</w:t>
             </w:r>
             <w:r>
               <w:rPr>
-                <w:noProof/>
                 <w:webHidden/>
               </w:rPr>
               <w:tab/>
             </w:r>
             <w:r>
               <w:rPr>
-                <w:noProof/>
                 <w:webHidden/>
               </w:rPr>
               <w:fldChar w:fldCharType="begin"/>
             </w:r>
             <w:r>
               <w:rPr>
-                <w:noProof/>
                 <w:webHidden/>
               </w:rPr>
               <w:instrText xml:space="preserve"> PAGEREF _Toc181815703 \h </w:instrText>
             </w:r>
             <w:r>
               <w:rPr>
-                <w:noProof/>
                 <w:webHidden/>
               </w:rPr>
             </w:r>
             <w:r>
               <w:rPr>
-                <w:noProof/>
                 <w:webHidden/>
               </w:rPr>
               <w:fldChar w:fldCharType="separate"/>
             </w:r>
             <w:r>
               <w:rPr>
-                <w:noProof/>
                 <w:webHidden/>
               </w:rPr>
               <w:t>10</w:t>
             </w:r>
             <w:r>
               <w:rPr>
-                <w:noProof/>
                 <w:webHidden/>
               </w:rPr>
               <w:fldChar w:fldCharType="end"/>
@@ -1062,7 +1008,6 @@
             </w:tabs>
             <w:rPr>
               <w:rFonts w:eastAsiaTheme="minorEastAsia"/>
-              <w:noProof/>
               <w:sz w:val="24"/>
               <w:szCs w:val="24"/>
               <w:lang w:eastAsia="pt-PT"/>
@@ -1072,54 +1017,46 @@
             <w:r>
               <w:rPr>
                 <w:rStyle w:val="Hiperligao"/>
-                <w:noProof/>
               </w:rPr>
               <w:t>Sistema Operacional</w:t>
             </w:r>
             <w:r>
               <w:rPr>
-                <w:noProof/>
                 <w:webHidden/>
               </w:rPr>
               <w:tab/>
             </w:r>
             <w:r>
               <w:rPr>
-                <w:noProof/>
                 <w:webHidden/>
               </w:rPr>
               <w:fldChar w:fldCharType="begin"/>
             </w:r>
             <w:r>
               <w:rPr>
-                <w:noProof/>
                 <w:webHidden/>
               </w:rPr>
               <w:instrText xml:space="preserve"> PAGEREF _Toc181815704 \h </w:instrText>
             </w:r>
             <w:r>
               <w:rPr>
-                <w:noProof/>
                 <w:webHidden/>
               </w:rPr>
             </w:r>
             <w:r>
               <w:rPr>
-                <w:noProof/>
                 <w:webHidden/>
               </w:rPr>
               <w:fldChar w:fldCharType="separate"/>
             </w:r>
             <w:r>
               <w:rPr>
-                <w:noProof/>
                 <w:webHidden/>
               </w:rPr>
               <w:t>16</w:t>
             </w:r>
             <w:r>
               <w:rPr>
-                <w:noProof/>
                 <w:webHidden/>
               </w:rPr>
               <w:fldChar w:fldCharType="end"/>
@@ -1134,7 +1071,6 @@
             </w:tabs>
             <w:rPr>
               <w:rFonts w:eastAsiaTheme="minorEastAsia"/>
-              <w:noProof/>
               <w:sz w:val="24"/>
               <w:szCs w:val="24"/>
               <w:lang w:eastAsia="pt-PT"/>
@@ -1144,54 +1080,46 @@
             <w:r>
               <w:rPr>
                 <w:rStyle w:val="Hiperligao"/>
-                <w:noProof/>
               </w:rPr>
               <w:t>Sistema de Sensores</w:t>
             </w:r>
             <w:r>
               <w:rPr>
-                <w:noProof/>
                 <w:webHidden/>
               </w:rPr>
               <w:tab/>
             </w:r>
             <w:r>
               <w:rPr>
-                <w:noProof/>
                 <w:webHidden/>
               </w:rPr>
               <w:fldChar w:fldCharType="begin"/>
             </w:r>
             <w:r>
               <w:rPr>
-                <w:noProof/>
                 <w:webHidden/>
               </w:rPr>
               <w:instrText xml:space="preserve"> PAGEREF _Toc181815705 \h </w:instrText>
             </w:r>
             <w:r>
               <w:rPr>
-                <w:noProof/>
                 <w:webHidden/>
               </w:rPr>
             </w:r>
             <w:r>
               <w:rPr>
-                <w:noProof/>
                 <w:webHidden/>
               </w:rPr>
               <w:fldChar w:fldCharType="separate"/>
             </w:r>
             <w:r>
               <w:rPr>
-                <w:noProof/>
                 <w:webHidden/>
               </w:rPr>
               <w:t>21</w:t>
             </w:r>
             <w:r>
               <w:rPr>
-                <w:noProof/>
                 <w:webHidden/>
               </w:rPr>
               <w:fldChar w:fldCharType="end"/>
@@ -1213,9 +1141,6 @@
     <w:p/>
     <w:p>
       <w:r>
-        <w:rPr>
-          <w:noProof/>
-        </w:rPr>
         <mc:AlternateContent>
           <mc:Choice Requires="wps">
             <w:drawing>
@@ -1575,10 +1500,7 @@
         <w:t xml:space="preserve"> a um determinado volume de uma encomenda existente</w:t>
       </w:r>
       <w:r>
-        <w:t>, fazer a criação</w:t>
-      </w:r>
-      <w:r>
-        <w:t xml:space="preserve"> de </w:t>
+        <w:t xml:space="preserve">, fazer a criação de </w:t>
       </w:r>
       <w:r>
         <w:t>uma nova encomenda</w:t>
@@ -1813,16 +1735,7 @@
         <w:fldChar w:fldCharType="separate"/>
       </w:r>
       <w:r>
-        <w:t xml:space="preserve">Figura </w:t>
-      </w:r>
-      <w:r>
-        <w:rPr>
-          <w:noProof/>
-        </w:rPr>
-        <w:t>1</w:t>
-      </w:r>
-      <w:r>
-        <w:t xml:space="preserve"> - Mapa Lógico dos Sistemas</w:t>
+        <w:t>Figura 1 - Mapa Lógico dos Sistemas</w:t>
       </w:r>
       <w:r>
         <w:fldChar w:fldCharType="end"/>
@@ -1857,9 +1770,6 @@
         <w:jc w:val="both"/>
       </w:pPr>
       <w:r>
-        <w:rPr>
-          <w:noProof/>
-        </w:rPr>
         <mc:AlternateContent>
           <mc:Choice Requires="wps">
             <w:drawing>
@@ -1901,7 +1811,6 @@
                             <w:pPr>
                               <w:pStyle w:val="Legenda"/>
                               <w:rPr>
-                                <w:noProof/>
                                 <w:sz w:val="22"/>
                                 <w:szCs w:val="22"/>
                                 <w:u w:val="single"/>
@@ -1911,14 +1820,21 @@
                             <w:r>
                               <w:t xml:space="preserve">Figura </w:t>
                             </w:r>
-                            <w:fldSimple w:instr=" SEQ Figura \* ARABIC ">
-                              <w:r>
-                                <w:rPr>
-                                  <w:noProof/>
-                                </w:rPr>
-                                <w:t>1</w:t>
-                              </w:r>
-                            </w:fldSimple>
+                            <w:r>
+                              <w:fldChar w:fldCharType="begin"/>
+                            </w:r>
+                            <w:r>
+                              <w:instrText xml:space="preserve"> SEQ Figura \* ARABIC </w:instrText>
+                            </w:r>
+                            <w:r>
+                              <w:fldChar w:fldCharType="separate"/>
+                            </w:r>
+                            <w:r>
+                              <w:t>1</w:t>
+                            </w:r>
+                            <w:r>
+                              <w:fldChar w:fldCharType="end"/>
+                            </w:r>
                             <w:r>
                               <w:t xml:space="preserve"> - Mapa Lógico dos Sistemas</w:t>
                             </w:r>
@@ -1953,7 +1869,6 @@
                       <w:pPr>
                         <w:pStyle w:val="Legenda"/>
                         <w:rPr>
-                          <w:noProof/>
                           <w:sz w:val="22"/>
                           <w:szCs w:val="22"/>
                           <w:u w:val="single"/>
@@ -1963,14 +1878,21 @@
                       <w:r>
                         <w:t xml:space="preserve">Figura </w:t>
                       </w:r>
-                      <w:fldSimple w:instr=" SEQ Figura \* ARABIC ">
-                        <w:r>
-                          <w:rPr>
-                            <w:noProof/>
-                          </w:rPr>
-                          <w:t>1</w:t>
-                        </w:r>
-                      </w:fldSimple>
+                      <w:r>
+                        <w:fldChar w:fldCharType="begin"/>
+                      </w:r>
+                      <w:r>
+                        <w:instrText xml:space="preserve"> SEQ Figura \* ARABIC </w:instrText>
+                      </w:r>
+                      <w:r>
+                        <w:fldChar w:fldCharType="separate"/>
+                      </w:r>
+                      <w:r>
+                        <w:t>1</w:t>
+                      </w:r>
+                      <w:r>
+                        <w:fldChar w:fldCharType="end"/>
+                      </w:r>
                       <w:r>
                         <w:t xml:space="preserve"> - Mapa Lógico dos Sistemas</w:t>
                       </w:r>
@@ -1984,22 +1906,7 @@
         </mc:AlternateContent>
       </w:r>
       <w:r>
-        <w:t xml:space="preserve">Na figura, também podemos observar os sensores que estarão localizados fora da empresa e que </w:t>
-      </w:r>
-      <w:r>
-        <w:t>terão</w:t>
-      </w:r>
-      <w:r>
-        <w:t xml:space="preserve"> comunicação direta com o sistema de monitorização</w:t>
-      </w:r>
-      <w:r>
-        <w:t>, e</w:t>
-      </w:r>
-      <w:r>
-        <w:t>ste, por sua vez, será responsável por armazenar os dados capturados pelos sensores e por notificar os diferentes sistemas sobre quaisquer alterações nesses dados.</w:t>
-      </w:r>
-      <w:r>
-        <w:t xml:space="preserve"> Na prática a simulação dos sensores será realizada através de uma página </w:t>
+        <w:t xml:space="preserve">Na figura, também podemos observar os sensores que estarão localizados fora da empresa e que terão comunicação direta com o sistema de monitorização, este, por sua vez, será responsável por armazenar os dados capturados pelos sensores e por notificar os diferentes sistemas sobre quaisquer alterações nesses dados. Na prática a simulação dos sensores será realizada através de uma página </w:t>
       </w:r>
       <w:proofErr w:type="spellStart"/>
       <w:r>
@@ -2007,22 +1914,12 @@
       </w:r>
       <w:proofErr w:type="spellEnd"/>
       <w:r>
-        <w:t xml:space="preserve">, nela </w:t>
-      </w:r>
-      <w:r>
-        <w:t xml:space="preserve">será possível alterar os dados </w:t>
-      </w:r>
-      <w:r>
-        <w:t>dos mesmos para efeitos de teste</w:t>
-      </w:r>
-      <w:r>
-        <w:t>.</w:t>
-      </w:r>
-    </w:p>
-    <w:p>
-      <w:r>
-        <w:rPr>
-          <w:noProof/>
+        <w:t>, nela será possível alterar os dados dos mesmos para efeitos de teste.</w:t>
+      </w:r>
+    </w:p>
+    <w:p>
+      <w:r>
+        <w:rPr>
           <w:u w:val="single"/>
         </w:rPr>
         <w:drawing>
@@ -2302,9 +2199,6 @@
         <w:jc w:val="center"/>
       </w:pPr>
       <w:r>
-        <w:rPr>
-          <w:noProof/>
-        </w:rPr>
         <w:drawing>
           <wp:inline distT="0" distB="0" distL="0" distR="0" wp14:anchorId="2A90E36D" wp14:editId="42F48C64">
             <wp:extent cx="2146935" cy="845820"/>
@@ -2382,10 +2276,7 @@
         <w:t>sucesso</w:t>
       </w:r>
       <w:r>
-        <w:t>, a</w:t>
-      </w:r>
-      <w:r>
-        <w:t xml:space="preserve"> resposta </w:t>
+        <w:t xml:space="preserve">, a resposta </w:t>
       </w:r>
       <w:r>
         <w:rPr>
@@ -2395,71 +2286,88 @@
         <w:t>devolvida</w:t>
       </w:r>
       <w:r>
-        <w:t xml:space="preserve"> por este recurso</w:t>
-      </w:r>
-      <w:r>
-        <w:t xml:space="preserve"> retorna </w:t>
-      </w:r>
-      <w:r>
-        <w:t xml:space="preserve">um código </w:t>
-      </w:r>
-      <w:r>
-        <w:t xml:space="preserve">de status </w:t>
-      </w:r>
-      <w:r>
-        <w:t>utilizado pelo HTTP</w:t>
-      </w:r>
-      <w:r>
-        <w:t>:</w:t>
-      </w:r>
-    </w:p>
-    <w:p>
-      <w:pPr>
-        <w:spacing w:line="360" w:lineRule="auto"/>
-        <w:ind w:firstLine="708"/>
-        <w:jc w:val="both"/>
-      </w:pPr>
-      <w:r>
-        <w:rPr>
-          <w:noProof/>
-        </w:rPr>
-        <w:t>R</w:t>
-      </w:r>
-      <w:r>
-        <w:rPr>
-          <w:noProof/>
-        </w:rPr>
-        <w:t>esponse</w:t>
-      </w:r>
-      <w:r>
-        <w:rPr>
-          <w:noProof/>
-        </w:rPr>
-        <w:t>:</w:t>
-      </w:r>
-      <w:r>
-        <w:rPr>
-          <w:noProof/>
-        </w:rPr>
-        <w:t xml:space="preserve"> status</w:t>
-      </w:r>
-      <w:r>
-        <w:rPr>
-          <w:noProof/>
-          <w:color w:val="00B050"/>
-        </w:rPr>
+        <w:t xml:space="preserve"> por este recurso </w:t>
+      </w:r>
+      <w:r>
+        <w:t>será</w:t>
+      </w:r>
+      <w:r>
         <w:t xml:space="preserve"> </w:t>
       </w:r>
       <w:r>
-        <w:rPr>
-          <w:noProof/>
-          <w:color w:val="00B050"/>
-        </w:rPr>
-        <w:t>200 OK</w:t>
+        <w:t xml:space="preserve">um </w:t>
+      </w:r>
+      <w:proofErr w:type="spellStart"/>
+      <w:r>
+        <w:t>token</w:t>
+      </w:r>
+      <w:proofErr w:type="spellEnd"/>
+      <w:r>
+        <w:t xml:space="preserve"> JWT (</w:t>
+      </w:r>
+      <w:proofErr w:type="spellStart"/>
+      <w:r>
+        <w:t>Json</w:t>
+      </w:r>
+      <w:proofErr w:type="spellEnd"/>
+      <w:r>
+        <w:t xml:space="preserve"> Web </w:t>
+      </w:r>
+      <w:proofErr w:type="spellStart"/>
+      <w:r>
+        <w:t>Token</w:t>
+      </w:r>
+      <w:proofErr w:type="spellEnd"/>
+      <w:r>
+        <w:t xml:space="preserve">) que o utilizador </w:t>
+      </w:r>
+      <w:r>
+        <w:t xml:space="preserve">deve </w:t>
+      </w:r>
+      <w:r>
+        <w:t>usar</w:t>
+      </w:r>
+      <w:r>
+        <w:t xml:space="preserve"> para autenticação</w:t>
+      </w:r>
+      <w:r>
+        <w:t xml:space="preserve"> e </w:t>
+      </w:r>
+      <w:r>
+        <w:t>autorização</w:t>
+      </w:r>
+      <w:r>
+        <w:t>,</w:t>
       </w:r>
       <w:r>
         <w:t xml:space="preserve"> </w:t>
       </w:r>
+      <w:r>
+        <w:t>precisando do mesmo para</w:t>
+      </w:r>
+      <w:r>
+        <w:t xml:space="preserve"> </w:t>
+      </w:r>
+      <w:r>
+        <w:t>aceder</w:t>
+      </w:r>
+      <w:r>
+        <w:t xml:space="preserve"> </w:t>
+      </w:r>
+      <w:r>
+        <w:t>a</w:t>
+      </w:r>
+      <w:r>
+        <w:t xml:space="preserve">os diversos </w:t>
+      </w:r>
+      <w:proofErr w:type="spellStart"/>
+      <w:r>
+        <w:t>endpoints</w:t>
+      </w:r>
+      <w:proofErr w:type="spellEnd"/>
+      <w:r>
+        <w:t xml:space="preserve"> da API.</w:t>
+      </w:r>
     </w:p>
     <w:p>
       <w:pPr>
@@ -2491,13 +2399,25 @@
         <w:t xml:space="preserve"> por este recurso </w:t>
       </w:r>
       <w:r>
-        <w:t>retorna um código de status HTTP adequado, acompanhado por uma mensagem descritiva do erro ocorrido.</w:t>
+        <w:t>retorna um código de status HTTP</w:t>
+      </w:r>
+      <w:r>
+        <w:t xml:space="preserve">, 401 </w:t>
+      </w:r>
+      <w:proofErr w:type="spellStart"/>
+      <w:r>
+        <w:t>Unauthorized</w:t>
+      </w:r>
+      <w:proofErr w:type="spellEnd"/>
+      <w:r>
+        <w:t>.</w:t>
       </w:r>
     </w:p>
     <w:p>
       <w:pPr>
         <w:spacing w:line="360" w:lineRule="auto"/>
         <w:ind w:left="708"/>
+        <w:jc w:val="both"/>
       </w:pPr>
     </w:p>
     <w:p>
@@ -2628,13 +2548,7 @@
         <w:t>devolvida</w:t>
       </w:r>
       <w:r>
-        <w:t xml:space="preserve"> retorna</w:t>
-      </w:r>
-      <w:r>
-        <w:t xml:space="preserve"> </w:t>
-      </w:r>
-      <w:r>
-        <w:t>todas as encomendas e segue o seguinte formato JSON</w:t>
+        <w:t xml:space="preserve"> retorna todas as encomendas e segue o seguinte formato JSON</w:t>
       </w:r>
       <w:r>
         <w:t>:</w:t>
@@ -2644,14 +2558,8 @@
       <w:pPr>
         <w:ind w:firstLine="708"/>
         <w:jc w:val="center"/>
-        <w:rPr>
-          <w:noProof/>
-        </w:rPr>
-      </w:pPr>
-      <w:r>
-        <w:rPr>
-          <w:noProof/>
-        </w:rPr>
+      </w:pPr>
+      <w:r>
         <w:drawing>
           <wp:inline distT="0" distB="0" distL="0" distR="0" wp14:anchorId="45AFDC8A" wp14:editId="5EC36552">
             <wp:extent cx="2140999" cy="1900775"/>
@@ -2694,9 +2602,6 @@
         </w:drawing>
       </w:r>
       <w:r>
-        <w:rPr>
-          <w:noProof/>
-        </w:rPr>
         <w:br w:type="page"/>
       </w:r>
     </w:p>
@@ -2739,128 +2644,125 @@
         <w:t>faz um pedido para ver os detalhes de uma encomenda,</w:t>
       </w:r>
       <w:r>
+        <w:t xml:space="preserve"> através do protocolo HTTP, verbo </w:t>
+      </w:r>
+      <w:r>
+        <w:rPr>
+          <w:b/>
+          <w:bCs/>
+        </w:rPr>
+        <w:t>GET</w:t>
+      </w:r>
+      <w:r>
+        <w:t xml:space="preserve">, para o sítio: </w:t>
+      </w:r>
+      <w:r>
+        <w:t>/</w:t>
+      </w:r>
+      <w:proofErr w:type="spellStart"/>
+      <w:r>
+        <w:rPr>
+          <w:b/>
+          <w:bCs/>
+        </w:rPr>
+        <w:t>backend</w:t>
+      </w:r>
+      <w:proofErr w:type="spellEnd"/>
+      <w:r>
+        <w:rPr>
+          <w:b/>
+          <w:bCs/>
+        </w:rPr>
+        <w:t>/</w:t>
+      </w:r>
+      <w:proofErr w:type="spellStart"/>
+      <w:r>
+        <w:rPr>
+          <w:b/>
+          <w:bCs/>
+        </w:rPr>
+        <w:t>api</w:t>
+      </w:r>
+      <w:proofErr w:type="spellEnd"/>
+      <w:r>
+        <w:rPr>
+          <w:b/>
+          <w:bCs/>
+        </w:rPr>
+        <w:t>/</w:t>
+      </w:r>
+      <w:proofErr w:type="spellStart"/>
+      <w:r>
+        <w:rPr>
+          <w:b/>
+          <w:bCs/>
+        </w:rPr>
+        <w:t>sac</w:t>
+      </w:r>
+      <w:proofErr w:type="spellEnd"/>
+      <w:r>
+        <w:rPr>
+          <w:b/>
+          <w:bCs/>
+        </w:rPr>
+        <w:t>/encomenda</w:t>
+      </w:r>
+      <w:r>
+        <w:rPr>
+          <w:b/>
+          <w:bCs/>
+        </w:rPr>
+        <w:t>s</w:t>
+      </w:r>
+      <w:r>
+        <w:rPr>
+          <w:b/>
+          <w:bCs/>
+        </w:rPr>
+        <w:t>/{id</w:t>
+      </w:r>
+      <w:r>
+        <w:rPr>
+          <w:b/>
+          <w:bCs/>
+        </w:rPr>
+        <w:t>}</w:t>
+      </w:r>
+    </w:p>
+    <w:p>
+      <w:pPr>
+        <w:pStyle w:val="PargrafodaLista"/>
+        <w:spacing w:line="360" w:lineRule="auto"/>
+        <w:jc w:val="both"/>
+      </w:pPr>
+    </w:p>
+    <w:p>
+      <w:pPr>
+        <w:pStyle w:val="PargrafodaLista"/>
+        <w:spacing w:line="360" w:lineRule="auto"/>
+        <w:jc w:val="both"/>
+        <w:rPr>
+          <w:b/>
+          <w:bCs/>
+        </w:rPr>
+      </w:pPr>
+      <w:r>
+        <w:t xml:space="preserve">A resposta </w:t>
+      </w:r>
+      <w:r>
+        <w:rPr>
+          <w:b/>
+          <w:bCs/>
+        </w:rPr>
+        <w:t>devolvida</w:t>
+      </w:r>
+      <w:r>
+        <w:t xml:space="preserve"> retorna</w:t>
+      </w:r>
+      <w:r>
         <w:t xml:space="preserve"> </w:t>
       </w:r>
       <w:r>
-        <w:t xml:space="preserve">através do protocolo HTTP, verbo </w:t>
-      </w:r>
-      <w:r>
-        <w:rPr>
-          <w:b/>
-          <w:bCs/>
-        </w:rPr>
-        <w:t>GET</w:t>
-      </w:r>
-      <w:r>
-        <w:t xml:space="preserve">, para o sítio: </w:t>
-      </w:r>
-      <w:r>
-        <w:t>/</w:t>
-      </w:r>
-      <w:proofErr w:type="spellStart"/>
-      <w:r>
-        <w:rPr>
-          <w:b/>
-          <w:bCs/>
-        </w:rPr>
-        <w:t>backend</w:t>
-      </w:r>
-      <w:proofErr w:type="spellEnd"/>
-      <w:r>
-        <w:rPr>
-          <w:b/>
-          <w:bCs/>
-        </w:rPr>
-        <w:t>/</w:t>
-      </w:r>
-      <w:proofErr w:type="spellStart"/>
-      <w:r>
-        <w:rPr>
-          <w:b/>
-          <w:bCs/>
-        </w:rPr>
-        <w:t>api</w:t>
-      </w:r>
-      <w:proofErr w:type="spellEnd"/>
-      <w:r>
-        <w:rPr>
-          <w:b/>
-          <w:bCs/>
-        </w:rPr>
-        <w:t>/</w:t>
-      </w:r>
-      <w:proofErr w:type="spellStart"/>
-      <w:r>
-        <w:rPr>
-          <w:b/>
-          <w:bCs/>
-        </w:rPr>
-        <w:t>sac</w:t>
-      </w:r>
-      <w:proofErr w:type="spellEnd"/>
-      <w:r>
-        <w:rPr>
-          <w:b/>
-          <w:bCs/>
-        </w:rPr>
-        <w:t>/encomenda</w:t>
-      </w:r>
-      <w:r>
-        <w:rPr>
-          <w:b/>
-          <w:bCs/>
-        </w:rPr>
-        <w:t>s</w:t>
-      </w:r>
-      <w:r>
-        <w:rPr>
-          <w:b/>
-          <w:bCs/>
-        </w:rPr>
-        <w:t>/{id</w:t>
-      </w:r>
-      <w:r>
-        <w:rPr>
-          <w:b/>
-          <w:bCs/>
-        </w:rPr>
-        <w:t>}</w:t>
-      </w:r>
-    </w:p>
-    <w:p>
-      <w:pPr>
-        <w:pStyle w:val="PargrafodaLista"/>
-        <w:spacing w:line="360" w:lineRule="auto"/>
-        <w:jc w:val="both"/>
-      </w:pPr>
-    </w:p>
-    <w:p>
-      <w:pPr>
-        <w:pStyle w:val="PargrafodaLista"/>
-        <w:spacing w:line="360" w:lineRule="auto"/>
-        <w:jc w:val="both"/>
-        <w:rPr>
-          <w:b/>
-          <w:bCs/>
-        </w:rPr>
-      </w:pPr>
-      <w:r>
-        <w:t xml:space="preserve">A resposta </w:t>
-      </w:r>
-      <w:r>
-        <w:rPr>
-          <w:b/>
-          <w:bCs/>
-        </w:rPr>
-        <w:t>devolvida</w:t>
-      </w:r>
-      <w:r>
-        <w:t xml:space="preserve"> retorna</w:t>
-      </w:r>
-      <w:r>
-        <w:t xml:space="preserve"> </w:t>
-      </w:r>
-      <w:r>
         <w:t xml:space="preserve">uma determinada encomenda </w:t>
       </w:r>
       <w:r>
@@ -2878,9 +2780,6 @@
         <w:jc w:val="center"/>
       </w:pPr>
       <w:r>
-        <w:rPr>
-          <w:noProof/>
-        </w:rPr>
         <w:drawing>
           <wp:inline distT="0" distB="0" distL="0" distR="0" wp14:anchorId="20590C9F" wp14:editId="0E35367F">
             <wp:extent cx="2806700" cy="4926046"/>
@@ -3147,9 +3046,6 @@
         <w:jc w:val="center"/>
       </w:pPr>
       <w:r>
-        <w:rPr>
-          <w:noProof/>
-        </w:rPr>
         <w:lastRenderedPageBreak/>
         <w:drawing>
           <wp:inline distT="0" distB="0" distL="0" distR="0" wp14:anchorId="3C0A2525" wp14:editId="5BB6FA51">
@@ -3369,7 +3265,6 @@
       </w:pPr>
       <w:r>
         <w:rPr>
-          <w:noProof/>
           <w:color w:val="FF0000"/>
         </w:rPr>
         <w:drawing>
@@ -3437,10 +3332,7 @@
         </w:rPr>
       </w:pPr>
       <w:r>
-        <w:t xml:space="preserve">Um utilizador </w:t>
-      </w:r>
-      <w:r>
-        <w:t xml:space="preserve">autenticado no Sistema de Apoio ao Cliente </w:t>
+        <w:t xml:space="preserve">Um utilizador autenticado no Sistema de Apoio ao Cliente </w:t>
       </w:r>
       <w:r>
         <w:rPr>
@@ -3508,14 +3400,7 @@
           <w:b/>
           <w:bCs/>
         </w:rPr>
-        <w:t>/encomendas/{id</w:t>
-      </w:r>
-      <w:r>
-        <w:rPr>
-          <w:b/>
-          <w:bCs/>
-        </w:rPr>
-        <w:t>}</w:t>
+        <w:t>/encomendas/{id}</w:t>
       </w:r>
     </w:p>
     <w:p>
@@ -3542,9 +3427,6 @@
         </w:rPr>
       </w:pPr>
       <w:r>
-        <w:rPr>
-          <w:noProof/>
-        </w:rPr>
         <w:lastRenderedPageBreak/>
         <w:drawing>
           <wp:anchor distT="0" distB="0" distL="114300" distR="114300" simplePos="0" relativeHeight="251686912" behindDoc="0" locked="0" layoutInCell="1" allowOverlap="1" wp14:anchorId="07E8674F" wp14:editId="522EF223">
@@ -3649,10 +3531,7 @@
         <w:t>sucesso</w:t>
       </w:r>
       <w:r>
-        <w:t>, a</w:t>
-      </w:r>
-      <w:r>
-        <w:t xml:space="preserve"> resposta </w:t>
+        <w:t xml:space="preserve">, a resposta </w:t>
       </w:r>
       <w:r>
         <w:rPr>
@@ -3662,10 +3541,7 @@
         <w:t>devolvida</w:t>
       </w:r>
       <w:r>
-        <w:t xml:space="preserve"> por este recurso</w:t>
-      </w:r>
-      <w:r>
-        <w:t xml:space="preserve"> retorna um código de status utilizado pelo HTTP</w:t>
+        <w:t xml:space="preserve"> por este recurso retorna um código de status utilizado pelo HTTP</w:t>
       </w:r>
       <w:r>
         <w:t>:</w:t>
@@ -3678,42 +3554,13 @@
         <w:jc w:val="both"/>
       </w:pPr>
       <w:r>
-        <w:rPr>
-          <w:noProof/>
-        </w:rPr>
-        <w:t>R</w:t>
-      </w:r>
-      <w:r>
-        <w:rPr>
-          <w:noProof/>
-        </w:rPr>
-        <w:t>esponse</w:t>
-      </w:r>
-      <w:r>
-        <w:rPr>
-          <w:noProof/>
-        </w:rPr>
-        <w:t>:</w:t>
-      </w:r>
-      <w:r>
-        <w:rPr>
-          <w:noProof/>
-        </w:rPr>
-        <w:t xml:space="preserve"> status</w:t>
-      </w:r>
-      <w:r>
-        <w:rPr>
-          <w:noProof/>
+        <w:t>Response: status</w:t>
+      </w:r>
+      <w:r>
+        <w:rPr>
           <w:color w:val="00B050"/>
         </w:rPr>
-        <w:t xml:space="preserve"> </w:t>
-      </w:r>
-      <w:r>
-        <w:rPr>
-          <w:noProof/>
-          <w:color w:val="00B050"/>
-        </w:rPr>
-        <w:t>200 OK</w:t>
+        <w:t xml:space="preserve"> 200 OK</w:t>
       </w:r>
       <w:r>
         <w:t xml:space="preserve"> </w:t>
@@ -3791,10 +3638,7 @@
         <w:t>das suas encomendas</w:t>
       </w:r>
       <w:r>
-        <w:t xml:space="preserve">, </w:t>
-      </w:r>
-      <w:r>
-        <w:t xml:space="preserve">através do protocolo HTTP, verbo </w:t>
+        <w:t xml:space="preserve">, através do protocolo HTTP, verbo </w:t>
       </w:r>
       <w:r>
         <w:rPr>
@@ -3898,7 +3742,6 @@
         <w:rPr>
           <w:b/>
           <w:bCs/>
-          <w:noProof/>
         </w:rPr>
         <w:drawing>
           <wp:inline distT="0" distB="0" distL="0" distR="0" wp14:anchorId="5944BC1D" wp14:editId="3ED2B065">
@@ -4075,9 +3918,6 @@
         </w:rPr>
       </w:pPr>
       <w:r>
-        <w:rPr>
-          <w:noProof/>
-        </w:rPr>
         <w:drawing>
           <wp:anchor distT="0" distB="0" distL="114300" distR="114300" simplePos="0" relativeHeight="251689984" behindDoc="1" locked="0" layoutInCell="1" allowOverlap="1" wp14:anchorId="35019B27" wp14:editId="53C0BC98">
             <wp:simplePos x="0" y="0"/>
@@ -4145,8 +3985,6 @@
       </w:r>
       <w:r>
         <w:br/>
-      </w:r>
-      <w:r>
         <w:t xml:space="preserve">O corpo do </w:t>
       </w:r>
       <w:r>
@@ -4187,10 +4025,7 @@
         <w:t>sucesso</w:t>
       </w:r>
       <w:r>
-        <w:t>, a</w:t>
-      </w:r>
-      <w:r>
-        <w:t xml:space="preserve"> resposta </w:t>
+        <w:t xml:space="preserve">, a resposta </w:t>
       </w:r>
       <w:r>
         <w:rPr>
@@ -4200,62 +4035,82 @@
         <w:t>devolvida</w:t>
       </w:r>
       <w:r>
-        <w:t xml:space="preserve"> por este recurso</w:t>
-      </w:r>
-      <w:r>
-        <w:t xml:space="preserve"> retorna um código de status utilizado pelo HTTP</w:t>
-      </w:r>
-      <w:r>
-        <w:t>:</w:t>
-      </w:r>
-    </w:p>
-    <w:p>
-      <w:pPr>
-        <w:spacing w:line="360" w:lineRule="auto"/>
-        <w:ind w:firstLine="708"/>
-        <w:jc w:val="both"/>
-      </w:pPr>
-      <w:r>
-        <w:rPr>
-          <w:noProof/>
-        </w:rPr>
-        <w:t>R</w:t>
-      </w:r>
-      <w:r>
-        <w:rPr>
-          <w:noProof/>
-        </w:rPr>
-        <w:t>esponse</w:t>
-      </w:r>
-      <w:r>
-        <w:rPr>
-          <w:noProof/>
-        </w:rPr>
-        <w:t>:</w:t>
-      </w:r>
-      <w:r>
-        <w:rPr>
-          <w:noProof/>
-        </w:rPr>
-        <w:t xml:space="preserve"> status</w:t>
-      </w:r>
-      <w:r>
-        <w:rPr>
-          <w:noProof/>
-          <w:color w:val="00B050"/>
-        </w:rPr>
+        <w:t xml:space="preserve"> por este recurso </w:t>
+      </w:r>
+      <w:r>
+        <w:t>será</w:t>
+      </w:r>
+      <w:r>
+        <w:t xml:space="preserve"> um </w:t>
+      </w:r>
+      <w:proofErr w:type="spellStart"/>
+      <w:r>
+        <w:t>token</w:t>
+      </w:r>
+      <w:proofErr w:type="spellEnd"/>
+      <w:r>
+        <w:t xml:space="preserve"> JWT (</w:t>
+      </w:r>
+      <w:proofErr w:type="spellStart"/>
+      <w:r>
+        <w:t>Json</w:t>
+      </w:r>
+      <w:proofErr w:type="spellEnd"/>
+      <w:r>
+        <w:t xml:space="preserve"> Web </w:t>
+      </w:r>
+      <w:proofErr w:type="spellStart"/>
+      <w:r>
+        <w:t>Token</w:t>
+      </w:r>
+      <w:proofErr w:type="spellEnd"/>
+      <w:r>
+        <w:t xml:space="preserve">) que o utilizador deve </w:t>
+      </w:r>
+      <w:r>
+        <w:t>usar</w:t>
+      </w:r>
+      <w:r>
+        <w:t xml:space="preserve"> para autenticação</w:t>
+      </w:r>
+      <w:r>
+        <w:t xml:space="preserve"> e </w:t>
+      </w:r>
+      <w:r>
+        <w:t>autorização</w:t>
+      </w:r>
+      <w:r>
+        <w:t>,</w:t>
+      </w:r>
+      <w:r>
         <w:t xml:space="preserve"> </w:t>
       </w:r>
       <w:r>
-        <w:rPr>
-          <w:noProof/>
-          <w:color w:val="00B050"/>
-        </w:rPr>
-        <w:t>200 OK</w:t>
+        <w:t>precisando do mesmo para</w:t>
       </w:r>
       <w:r>
         <w:t xml:space="preserve"> </w:t>
       </w:r>
+      <w:r>
+        <w:t>aceder</w:t>
+      </w:r>
+      <w:r>
+        <w:t xml:space="preserve"> </w:t>
+      </w:r>
+      <w:r>
+        <w:t>a</w:t>
+      </w:r>
+      <w:r>
+        <w:t xml:space="preserve">os diversos </w:t>
+      </w:r>
+      <w:proofErr w:type="spellStart"/>
+      <w:r>
+        <w:t>endpoints</w:t>
+      </w:r>
+      <w:proofErr w:type="spellEnd"/>
+      <w:r>
+        <w:t xml:space="preserve"> da API.</w:t>
+      </w:r>
     </w:p>
     <w:p>
       <w:pPr>
@@ -4284,7 +4139,18 @@
         <w:t>devolvida</w:t>
       </w:r>
       <w:r>
-        <w:t xml:space="preserve"> por este recurso retorna um código de status HTTP adequado, acompanhado por uma mensagem descritiva do erro ocorrido.</w:t>
+        <w:t xml:space="preserve"> por este recurso retorna um código de status HTTP</w:t>
+      </w:r>
+      <w:r>
+        <w:t xml:space="preserve">, 401 </w:t>
+      </w:r>
+      <w:proofErr w:type="spellStart"/>
+      <w:r>
+        <w:t>Unauthorized</w:t>
+      </w:r>
+      <w:proofErr w:type="spellEnd"/>
+      <w:r>
+        <w:t>.</w:t>
       </w:r>
     </w:p>
     <w:p>
@@ -4312,6 +4178,9 @@
           <w:b/>
           <w:bCs/>
         </w:rPr>
+        <w:t xml:space="preserve"> faz um pedido</w:t>
+      </w:r>
+      <w:r>
         <w:t xml:space="preserve"> </w:t>
       </w:r>
       <w:r>
@@ -4319,16 +4188,6 @@
           <w:b/>
           <w:bCs/>
         </w:rPr>
-        <w:t>faz um pedido</w:t>
-      </w:r>
-      <w:r>
-        <w:t xml:space="preserve"> </w:t>
-      </w:r>
-      <w:r>
-        <w:rPr>
-          <w:b/>
-          <w:bCs/>
-        </w:rPr>
         <w:t xml:space="preserve">para obter todas as encomendas </w:t>
       </w:r>
       <w:r>
@@ -4357,31 +4216,27 @@
         <w:pStyle w:val="PargrafodaLista"/>
         <w:spacing w:line="360" w:lineRule="auto"/>
         <w:jc w:val="both"/>
-        <w:rPr>
-          <w:lang w:val="en-US"/>
-        </w:rPr>
-      </w:pPr>
-      <w:r>
-        <w:rPr>
-          <w:b/>
-          <w:bCs/>
-          <w:lang w:val="en-US"/>
+      </w:pPr>
+      <w:r>
+        <w:rPr>
+          <w:b/>
+          <w:bCs/>
         </w:rPr>
         <w:t>/</w:t>
       </w:r>
-      <w:r>
-        <w:rPr>
-          <w:b/>
-          <w:bCs/>
-          <w:lang w:val="en-US"/>
+      <w:proofErr w:type="spellStart"/>
+      <w:r>
+        <w:rPr>
+          <w:b/>
+          <w:bCs/>
         </w:rPr>
         <w:t>backend</w:t>
       </w:r>
-      <w:r>
-        <w:rPr>
-          <w:b/>
-          <w:bCs/>
-          <w:lang w:val="en-US"/>
+      <w:proofErr w:type="spellEnd"/>
+      <w:r>
+        <w:rPr>
+          <w:b/>
+          <w:bCs/>
         </w:rPr>
         <w:t>/</w:t>
       </w:r>
@@ -4390,7 +4245,6 @@
         <w:rPr>
           <w:b/>
           <w:bCs/>
-          <w:lang w:val="en-US"/>
         </w:rPr>
         <w:t>api</w:t>
       </w:r>
@@ -4399,7 +4253,6 @@
         <w:rPr>
           <w:b/>
           <w:bCs/>
-          <w:lang w:val="en-US"/>
         </w:rPr>
         <w:t>/</w:t>
       </w:r>
@@ -4408,7 +4261,6 @@
         <w:rPr>
           <w:b/>
           <w:bCs/>
-          <w:lang w:val="en-US"/>
         </w:rPr>
         <w:t>sl</w:t>
       </w:r>
@@ -4417,69 +4269,29 @@
         <w:rPr>
           <w:b/>
           <w:bCs/>
-          <w:lang w:val="en-US"/>
+        </w:rPr>
+        <w:t>/encomenda</w:t>
+      </w:r>
+      <w:r>
+        <w:rPr>
+          <w:b/>
+          <w:bCs/>
+        </w:rPr>
+        <w:t>s</w:t>
+      </w:r>
+      <w:r>
+        <w:rPr>
+          <w:b/>
+          <w:bCs/>
         </w:rPr>
         <w:t>/</w:t>
       </w:r>
-      <w:proofErr w:type="spellStart"/>
-      <w:r>
-        <w:rPr>
-          <w:b/>
-          <w:bCs/>
-          <w:lang w:val="en-US"/>
-        </w:rPr>
-        <w:t>encomenda</w:t>
-      </w:r>
-      <w:r>
-        <w:rPr>
-          <w:b/>
-          <w:bCs/>
-          <w:lang w:val="en-US"/>
-        </w:rPr>
-        <w:t>s</w:t>
-      </w:r>
-      <w:proofErr w:type="spellEnd"/>
-      <w:r>
-        <w:rPr>
-          <w:b/>
-          <w:bCs/>
-          <w:lang w:val="en-US"/>
-        </w:rPr>
-        <w:t>/</w:t>
-      </w:r>
-      <w:r>
-        <w:rPr>
-          <w:b/>
-          <w:bCs/>
-          <w:lang w:val="en-US"/>
-        </w:rPr>
-        <w:t>{</w:t>
-      </w:r>
-      <w:proofErr w:type="spellStart"/>
-      <w:r>
-        <w:rPr>
-          <w:b/>
-          <w:bCs/>
-          <w:lang w:val="en-US"/>
-        </w:rPr>
-        <w:t>e</w:t>
-      </w:r>
-      <w:r>
-        <w:rPr>
-          <w:b/>
-          <w:bCs/>
-          <w:lang w:val="en-US"/>
-        </w:rPr>
-        <w:t>stado</w:t>
-      </w:r>
-      <w:proofErr w:type="spellEnd"/>
-      <w:r>
-        <w:rPr>
-          <w:b/>
-          <w:bCs/>
-          <w:lang w:val="en-US"/>
-        </w:rPr>
-        <w:t>}</w:t>
+      <w:r>
+        <w:rPr>
+          <w:b/>
+          <w:bCs/>
+        </w:rPr>
+        <w:t>{estado}</w:t>
       </w:r>
     </w:p>
     <w:p>
@@ -4487,9 +4299,6 @@
         <w:pStyle w:val="PargrafodaLista"/>
         <w:spacing w:line="360" w:lineRule="auto"/>
         <w:jc w:val="both"/>
-        <w:rPr>
-          <w:lang w:val="en-US"/>
-        </w:rPr>
       </w:pPr>
     </w:p>
     <w:p>
@@ -4508,9 +4317,6 @@
         <w:jc w:val="center"/>
       </w:pPr>
       <w:r>
-        <w:rPr>
-          <w:noProof/>
-        </w:rPr>
         <w:drawing>
           <wp:inline distT="0" distB="0" distL="0" distR="0" wp14:anchorId="59A4A426" wp14:editId="12BD0D2E">
             <wp:extent cx="2400398" cy="2183822"/>
@@ -4582,46 +4388,17 @@
       </w:pPr>
       <w:r>
         <w:lastRenderedPageBreak/>
-        <w:t xml:space="preserve">Um </w:t>
-      </w:r>
-      <w:r>
-        <w:t>utilizador autenticado</w:t>
-      </w:r>
-      <w:r>
-        <w:t xml:space="preserve"> no Sistema de Logística,</w:t>
-      </w:r>
-      <w:r>
-        <w:t xml:space="preserve"> </w:t>
-      </w:r>
-      <w:r>
-        <w:rPr>
-          <w:b/>
-          <w:bCs/>
-        </w:rPr>
-        <w:t xml:space="preserve">faz um pedido para </w:t>
-      </w:r>
-      <w:r>
-        <w:rPr>
-          <w:b/>
-          <w:bCs/>
-        </w:rPr>
-        <w:t>ver os detalhes de</w:t>
-      </w:r>
-      <w:r>
-        <w:rPr>
-          <w:b/>
-          <w:bCs/>
-        </w:rPr>
-        <w:t xml:space="preserve"> uma encomenda</w:t>
-      </w:r>
-      <w:r>
-        <w:t>, através do protocolo HTTP</w:t>
-      </w:r>
-      <w:r>
-        <w:t>,</w:t>
-      </w:r>
-      <w:r>
-        <w:t xml:space="preserve"> verbo </w:t>
+        <w:t xml:space="preserve">Um utilizador autenticado no Sistema de Logística, </w:t>
+      </w:r>
+      <w:r>
+        <w:rPr>
+          <w:b/>
+          <w:bCs/>
+        </w:rPr>
+        <w:t>faz um pedido para ver os detalhes de uma encomenda</w:t>
+      </w:r>
+      <w:r>
+        <w:t xml:space="preserve">, através do protocolo HTTP, verbo </w:t>
       </w:r>
       <w:r>
         <w:rPr>
@@ -4690,14 +4467,7 @@
           <w:b/>
           <w:bCs/>
         </w:rPr>
-        <w:t>s</w:t>
-      </w:r>
-      <w:r>
-        <w:rPr>
-          <w:b/>
-          <w:bCs/>
-        </w:rPr>
-        <w:t>l</w:t>
+        <w:t>sl</w:t>
       </w:r>
       <w:proofErr w:type="spellEnd"/>
       <w:r>
@@ -4752,9 +4522,6 @@
         <w:jc w:val="center"/>
       </w:pPr>
       <w:r>
-        <w:rPr>
-          <w:noProof/>
-        </w:rPr>
         <w:drawing>
           <wp:inline distT="0" distB="0" distL="0" distR="0" wp14:anchorId="40E30299" wp14:editId="5E3EF115">
             <wp:extent cx="2384541" cy="3280818"/>
@@ -4969,9 +4736,6 @@
         <w:jc w:val="center"/>
       </w:pPr>
       <w:r>
-        <w:rPr>
-          <w:noProof/>
-        </w:rPr>
         <w:drawing>
           <wp:inline distT="0" distB="0" distL="0" distR="0" wp14:anchorId="19729F47" wp14:editId="6D646255">
             <wp:extent cx="1941195" cy="581660"/>
@@ -5041,10 +4805,7 @@
         <w:t>sucesso</w:t>
       </w:r>
       <w:r>
-        <w:t>, a</w:t>
-      </w:r>
-      <w:r>
-        <w:t xml:space="preserve"> resposta </w:t>
+        <w:t xml:space="preserve">, a resposta </w:t>
       </w:r>
       <w:r>
         <w:rPr>
@@ -5054,10 +4815,7 @@
         <w:t>devolvida</w:t>
       </w:r>
       <w:r>
-        <w:t xml:space="preserve"> por este recurso</w:t>
-      </w:r>
-      <w:r>
-        <w:t xml:space="preserve"> retorna um código de status utilizado pelo HTTP:</w:t>
+        <w:t xml:space="preserve"> por este recurso retorna um código de status utilizado pelo HTTP:</w:t>
       </w:r>
     </w:p>
     <w:p>
@@ -5067,42 +4825,13 @@
         <w:jc w:val="both"/>
       </w:pPr>
       <w:r>
-        <w:rPr>
-          <w:noProof/>
-        </w:rPr>
-        <w:t>R</w:t>
-      </w:r>
-      <w:r>
-        <w:rPr>
-          <w:noProof/>
-        </w:rPr>
-        <w:t>esponse</w:t>
-      </w:r>
-      <w:r>
-        <w:rPr>
-          <w:noProof/>
-        </w:rPr>
-        <w:t>:</w:t>
-      </w:r>
-      <w:r>
-        <w:rPr>
-          <w:noProof/>
-        </w:rPr>
-        <w:t xml:space="preserve"> status</w:t>
-      </w:r>
-      <w:r>
-        <w:rPr>
-          <w:noProof/>
+        <w:t>Response: status</w:t>
+      </w:r>
+      <w:r>
+        <w:rPr>
           <w:color w:val="00B050"/>
         </w:rPr>
-        <w:t xml:space="preserve"> </w:t>
-      </w:r>
-      <w:r>
-        <w:rPr>
-          <w:noProof/>
-          <w:color w:val="00B050"/>
-        </w:rPr>
-        <w:t>200 OK</w:t>
+        <w:t xml:space="preserve"> 200 OK</w:t>
       </w:r>
       <w:r>
         <w:t xml:space="preserve"> </w:t>
@@ -5263,14 +4992,7 @@
           <w:b/>
           <w:bCs/>
         </w:rPr>
-        <w:t>/</w:t>
-      </w:r>
-      <w:r>
-        <w:rPr>
-          <w:b/>
-          <w:bCs/>
-        </w:rPr>
-        <w:t>volume</w:t>
+        <w:t>/volume</w:t>
       </w:r>
       <w:r>
         <w:rPr>
@@ -5336,9 +5058,6 @@
         <w:jc w:val="center"/>
       </w:pPr>
       <w:r>
-        <w:rPr>
-          <w:noProof/>
-        </w:rPr>
         <w:drawing>
           <wp:inline distT="0" distB="0" distL="0" distR="0" wp14:anchorId="5647556D" wp14:editId="13F70A5D">
             <wp:extent cx="1324841" cy="1071721"/>
@@ -5415,10 +5134,7 @@
         <w:t>sucesso</w:t>
       </w:r>
       <w:r>
-        <w:t>, a</w:t>
-      </w:r>
-      <w:r>
-        <w:t xml:space="preserve"> resposta </w:t>
+        <w:t xml:space="preserve">, a resposta </w:t>
       </w:r>
       <w:r>
         <w:rPr>
@@ -5428,10 +5144,7 @@
         <w:t>devolvida</w:t>
       </w:r>
       <w:r>
-        <w:t xml:space="preserve"> por este recurso</w:t>
-      </w:r>
-      <w:r>
-        <w:t xml:space="preserve"> retorna um código de status utilizado pelo HTTP:</w:t>
+        <w:t xml:space="preserve"> por este recurso retorna um código de status utilizado pelo HTTP:</w:t>
       </w:r>
     </w:p>
     <w:p>
@@ -5441,64 +5154,22 @@
         <w:jc w:val="both"/>
       </w:pPr>
       <w:r>
-        <w:rPr>
-          <w:noProof/>
-        </w:rPr>
-        <w:t>R</w:t>
-      </w:r>
-      <w:r>
-        <w:rPr>
-          <w:noProof/>
-        </w:rPr>
-        <w:t>esponse</w:t>
-      </w:r>
-      <w:r>
-        <w:rPr>
-          <w:noProof/>
-        </w:rPr>
-        <w:t>:</w:t>
-      </w:r>
-      <w:r>
-        <w:rPr>
-          <w:noProof/>
-        </w:rPr>
-        <w:t xml:space="preserve"> status</w:t>
-      </w:r>
-      <w:r>
-        <w:rPr>
-          <w:noProof/>
+        <w:t>Response: status</w:t>
+      </w:r>
+      <w:r>
+        <w:rPr>
           <w:color w:val="00B050"/>
         </w:rPr>
-        <w:t xml:space="preserve"> </w:t>
-      </w:r>
-      <w:r>
-        <w:rPr>
-          <w:noProof/>
+        <w:t xml:space="preserve"> 201 </w:t>
+      </w:r>
+      <w:proofErr w:type="spellStart"/>
+      <w:r>
+        <w:rPr>
           <w:color w:val="00B050"/>
         </w:rPr>
-        <w:t>20</w:t>
-      </w:r>
-      <w:r>
-        <w:rPr>
-          <w:noProof/>
-          <w:color w:val="00B050"/>
-        </w:rPr>
-        <w:t>1</w:t>
-      </w:r>
-      <w:r>
-        <w:rPr>
-          <w:noProof/>
-          <w:color w:val="00B050"/>
-        </w:rPr>
-        <w:t xml:space="preserve"> </w:t>
-      </w:r>
-      <w:r>
-        <w:rPr>
-          <w:noProof/>
-          <w:color w:val="00B050"/>
-        </w:rPr>
         <w:t>Created</w:t>
       </w:r>
+      <w:proofErr w:type="spellEnd"/>
       <w:r>
         <w:t xml:space="preserve"> </w:t>
       </w:r>
@@ -5552,14 +5223,7 @@
           <w:b/>
           <w:bCs/>
         </w:rPr>
-        <w:t>ver os detalhes de um volume</w:t>
-      </w:r>
-      <w:r>
-        <w:rPr>
-          <w:b/>
-          <w:bCs/>
-        </w:rPr>
-        <w:t xml:space="preserve">, </w:t>
+        <w:t xml:space="preserve">ver os detalhes de um volume, </w:t>
       </w:r>
       <w:r>
         <w:t xml:space="preserve">através da utilização do protocolo HTTP, verbo </w:t>
@@ -5675,14 +5339,8 @@
     <w:p>
       <w:pPr>
         <w:jc w:val="center"/>
-        <w:rPr>
-          <w:noProof/>
-        </w:rPr>
-      </w:pPr>
-      <w:r>
-        <w:rPr>
-          <w:noProof/>
-        </w:rPr>
+      </w:pPr>
+      <w:r>
         <w:drawing>
           <wp:inline distT="0" distB="0" distL="0" distR="0" wp14:anchorId="516F34BC" wp14:editId="18BF5E5C">
             <wp:extent cx="2556510" cy="2726636"/>
@@ -5735,9 +5393,6 @@
         </w:drawing>
       </w:r>
       <w:r>
-        <w:rPr>
-          <w:noProof/>
-        </w:rPr>
         <w:br w:type="page"/>
       </w:r>
     </w:p>
@@ -5760,14 +5415,7 @@
           <w:b/>
           <w:bCs/>
         </w:rPr>
-        <w:t>associar um volume a uma encomenda</w:t>
-      </w:r>
-      <w:r>
-        <w:rPr>
-          <w:b/>
-          <w:bCs/>
-        </w:rPr>
-        <w:t xml:space="preserve">, </w:t>
+        <w:t xml:space="preserve">associar um volume a uma encomenda, </w:t>
       </w:r>
       <w:r>
         <w:t xml:space="preserve">através da utilização do protocolo HTTP, verbo </w:t>
@@ -5910,9 +5558,6 @@
         <w:jc w:val="center"/>
       </w:pPr>
       <w:r>
-        <w:rPr>
-          <w:noProof/>
-        </w:rPr>
         <w:drawing>
           <wp:inline distT="0" distB="0" distL="0" distR="0" wp14:anchorId="4D2129B7" wp14:editId="789239A9">
             <wp:extent cx="1645920" cy="779145"/>
@@ -5989,10 +5634,7 @@
         <w:t>sucesso</w:t>
       </w:r>
       <w:r>
-        <w:t>, a</w:t>
-      </w:r>
-      <w:r>
-        <w:t xml:space="preserve"> resposta </w:t>
+        <w:t xml:space="preserve">, a resposta </w:t>
       </w:r>
       <w:r>
         <w:rPr>
@@ -6002,10 +5644,7 @@
         <w:t>devolvida</w:t>
       </w:r>
       <w:r>
-        <w:t xml:space="preserve"> por este recurso</w:t>
-      </w:r>
-      <w:r>
-        <w:t xml:space="preserve"> retorna um código de status utilizado pelo HTTP</w:t>
+        <w:t xml:space="preserve"> por este recurso retorna um código de status utilizado pelo HTTP</w:t>
       </w:r>
       <w:r>
         <w:t>:</w:t>
@@ -6018,64 +5657,34 @@
         <w:jc w:val="both"/>
       </w:pPr>
       <w:r>
-        <w:rPr>
-          <w:noProof/>
-        </w:rPr>
-        <w:t>R</w:t>
-      </w:r>
-      <w:r>
-        <w:rPr>
-          <w:noProof/>
-        </w:rPr>
-        <w:t>esponse</w:t>
-      </w:r>
-      <w:r>
-        <w:rPr>
-          <w:noProof/>
-        </w:rPr>
-        <w:t>:</w:t>
-      </w:r>
-      <w:r>
-        <w:rPr>
-          <w:noProof/>
-        </w:rPr>
-        <w:t xml:space="preserve"> status</w:t>
-      </w:r>
-      <w:r>
-        <w:rPr>
-          <w:noProof/>
+        <w:t>Response: status</w:t>
+      </w:r>
+      <w:r>
+        <w:rPr>
           <w:color w:val="00B050"/>
         </w:rPr>
+        <w:t xml:space="preserve"> 20</w:t>
+      </w:r>
+      <w:r>
+        <w:rPr>
+          <w:color w:val="00B050"/>
+        </w:rPr>
+        <w:t>1</w:t>
+      </w:r>
+      <w:r>
+        <w:rPr>
+          <w:color w:val="00B050"/>
+        </w:rPr>
         <w:t xml:space="preserve"> </w:t>
       </w:r>
-      <w:r>
-        <w:rPr>
-          <w:noProof/>
+      <w:proofErr w:type="spellStart"/>
+      <w:r>
+        <w:rPr>
           <w:color w:val="00B050"/>
         </w:rPr>
-        <w:t>20</w:t>
-      </w:r>
-      <w:r>
-        <w:rPr>
-          <w:noProof/>
-          <w:color w:val="00B050"/>
-        </w:rPr>
-        <w:t>1</w:t>
-      </w:r>
-      <w:r>
-        <w:rPr>
-          <w:noProof/>
-          <w:color w:val="00B050"/>
-        </w:rPr>
-        <w:t xml:space="preserve"> </w:t>
-      </w:r>
-      <w:r>
-        <w:rPr>
-          <w:noProof/>
-          <w:color w:val="00B050"/>
-        </w:rPr>
         <w:t>Created</w:t>
       </w:r>
+      <w:proofErr w:type="spellEnd"/>
       <w:r>
         <w:t xml:space="preserve"> </w:t>
       </w:r>
@@ -6217,14 +5826,7 @@
           <w:b/>
           <w:bCs/>
         </w:rPr>
-        <w:t>/</w:t>
-      </w:r>
-      <w:r>
-        <w:rPr>
-          <w:b/>
-          <w:bCs/>
-        </w:rPr>
-        <w:t>encomenda</w:t>
+        <w:t>/encomenda</w:t>
       </w:r>
       <w:r>
         <w:rPr>
@@ -6272,9 +5874,6 @@
         <w:jc w:val="center"/>
       </w:pPr>
       <w:r>
-        <w:rPr>
-          <w:noProof/>
-        </w:rPr>
         <w:drawing>
           <wp:inline distT="0" distB="0" distL="0" distR="0" wp14:anchorId="2D380187" wp14:editId="6D22D71B">
             <wp:extent cx="2552700" cy="2740847"/>
@@ -6348,10 +5947,7 @@
         <w:t>sucesso</w:t>
       </w:r>
       <w:r>
-        <w:t>, a</w:t>
-      </w:r>
-      <w:r>
-        <w:t xml:space="preserve"> resposta </w:t>
+        <w:t xml:space="preserve">, a resposta </w:t>
       </w:r>
       <w:r>
         <w:rPr>
@@ -6361,10 +5957,7 @@
         <w:t>devolvida</w:t>
       </w:r>
       <w:r>
-        <w:t xml:space="preserve"> por este recurso</w:t>
-      </w:r>
-      <w:r>
-        <w:t xml:space="preserve"> retorna um código de status utilizado pelo HTTP:</w:t>
+        <w:t xml:space="preserve"> por este recurso retorna um código de status utilizado pelo HTTP:</w:t>
       </w:r>
     </w:p>
     <w:p>
@@ -6374,64 +5967,22 @@
         <w:jc w:val="both"/>
       </w:pPr>
       <w:r>
-        <w:rPr>
-          <w:noProof/>
-        </w:rPr>
-        <w:t>R</w:t>
-      </w:r>
-      <w:r>
-        <w:rPr>
-          <w:noProof/>
-        </w:rPr>
-        <w:t>esponse</w:t>
-      </w:r>
-      <w:r>
-        <w:rPr>
-          <w:noProof/>
-        </w:rPr>
-        <w:t>:</w:t>
-      </w:r>
-      <w:r>
-        <w:rPr>
-          <w:noProof/>
-        </w:rPr>
-        <w:t xml:space="preserve"> status</w:t>
-      </w:r>
-      <w:r>
-        <w:rPr>
-          <w:noProof/>
+        <w:t>Response: status</w:t>
+      </w:r>
+      <w:r>
+        <w:rPr>
           <w:color w:val="00B050"/>
         </w:rPr>
-        <w:t xml:space="preserve"> </w:t>
-      </w:r>
-      <w:r>
-        <w:rPr>
-          <w:noProof/>
+        <w:t xml:space="preserve"> 201 </w:t>
+      </w:r>
+      <w:proofErr w:type="spellStart"/>
+      <w:r>
+        <w:rPr>
           <w:color w:val="00B050"/>
         </w:rPr>
-        <w:t>20</w:t>
-      </w:r>
-      <w:r>
-        <w:rPr>
-          <w:noProof/>
-          <w:color w:val="00B050"/>
-        </w:rPr>
-        <w:t>1</w:t>
-      </w:r>
-      <w:r>
-        <w:rPr>
-          <w:noProof/>
-          <w:color w:val="00B050"/>
-        </w:rPr>
-        <w:t xml:space="preserve"> </w:t>
-      </w:r>
-      <w:r>
-        <w:rPr>
-          <w:noProof/>
-          <w:color w:val="00B050"/>
-        </w:rPr>
         <w:t>Created</w:t>
       </w:r>
+      <w:proofErr w:type="spellEnd"/>
       <w:r>
         <w:t xml:space="preserve"> </w:t>
       </w:r>
@@ -6496,13 +6047,7 @@
         <w:t>criação de uma encomenda</w:t>
       </w:r>
       <w:r>
-        <w:t>,</w:t>
-      </w:r>
-      <w:r>
-        <w:t xml:space="preserve"> </w:t>
-      </w:r>
-      <w:r>
-        <w:t xml:space="preserve">é necessário </w:t>
+        <w:t xml:space="preserve">, é necessário </w:t>
       </w:r>
       <w:r>
         <w:rPr>
@@ -6656,9 +6201,6 @@
         <w:jc w:val="center"/>
       </w:pPr>
       <w:r>
-        <w:rPr>
-          <w:noProof/>
-        </w:rPr>
         <w:drawing>
           <wp:inline distT="0" distB="0" distL="0" distR="0" wp14:anchorId="73B429A8" wp14:editId="004CDA9F">
             <wp:extent cx="1993900" cy="3165700"/>
@@ -6732,19 +6274,10 @@
         <w:t>No</w:t>
       </w:r>
       <w:r>
-        <w:t xml:space="preserve"> Sistema de Logística para a </w:t>
-      </w:r>
-      <w:r>
-        <w:t>criação de uma encomenda</w:t>
-      </w:r>
-      <w:r>
-        <w:t>,</w:t>
-      </w:r>
-      <w:r>
-        <w:t xml:space="preserve"> </w:t>
-      </w:r>
-      <w:r>
-        <w:t xml:space="preserve">é necessário </w:t>
+        <w:t xml:space="preserve"> Sistema de Logística para a criação de uma encomenda</w:t>
+      </w:r>
+      <w:r>
+        <w:t xml:space="preserve">, é necessário </w:t>
       </w:r>
       <w:r>
         <w:rPr>
@@ -6887,9 +6420,6 @@
         <w:jc w:val="center"/>
       </w:pPr>
       <w:r>
-        <w:rPr>
-          <w:noProof/>
-        </w:rPr>
         <w:drawing>
           <wp:inline distT="0" distB="0" distL="0" distR="0" wp14:anchorId="1A7F5704" wp14:editId="018E4FE8">
             <wp:extent cx="1933186" cy="3007179"/>
@@ -6958,47 +6488,14 @@
         <w:jc w:val="both"/>
       </w:pPr>
       <w:r>
-        <w:t>No Sistema de Logística para a associar</w:t>
-      </w:r>
-      <w:r>
-        <w:t xml:space="preserve"> </w:t>
-      </w:r>
-      <w:r>
-        <w:t>um sensor a um volume,</w:t>
-      </w:r>
-      <w:r>
-        <w:t xml:space="preserve"> </w:t>
-      </w:r>
-      <w:r>
-        <w:t xml:space="preserve">é necessário </w:t>
-      </w:r>
-      <w:r>
-        <w:rPr>
-          <w:b/>
-          <w:bCs/>
-        </w:rPr>
-        <w:t>saber</w:t>
-      </w:r>
-      <w:r>
-        <w:rPr>
-          <w:b/>
-          <w:bCs/>
-        </w:rPr>
-        <w:t xml:space="preserve"> </w:t>
-      </w:r>
-      <w:r>
-        <w:rPr>
-          <w:b/>
-          <w:bCs/>
-        </w:rPr>
-        <w:t>os tipos de sensores</w:t>
-      </w:r>
-      <w:r>
-        <w:rPr>
-          <w:b/>
-          <w:bCs/>
-        </w:rPr>
-        <w:t xml:space="preserve">, </w:t>
+        <w:t xml:space="preserve">No Sistema de Logística para a associar um sensor a um volume, é necessário </w:t>
+      </w:r>
+      <w:r>
+        <w:rPr>
+          <w:b/>
+          <w:bCs/>
+        </w:rPr>
+        <w:t xml:space="preserve">saber os tipos de sensores, </w:t>
       </w:r>
       <w:r>
         <w:t xml:space="preserve">através da utilização do protocolo HTTP, verbo </w:t>
@@ -7121,9 +6618,6 @@
         <w:jc w:val="center"/>
       </w:pPr>
       <w:r>
-        <w:rPr>
-          <w:noProof/>
-        </w:rPr>
         <w:drawing>
           <wp:inline distT="0" distB="0" distL="0" distR="0" wp14:anchorId="6634F3D1" wp14:editId="662FD3CB">
             <wp:extent cx="2036248" cy="2787650"/>
@@ -7303,8 +6797,6 @@
       </w:pPr>
       <w:r>
         <w:br/>
-      </w:r>
-      <w:r>
         <w:t xml:space="preserve">O corpo do </w:t>
       </w:r>
       <w:r>
@@ -7329,7 +6821,6 @@
       </w:pPr>
       <w:r>
         <w:rPr>
-          <w:noProof/>
           <w:color w:val="FF0000"/>
         </w:rPr>
         <w:drawing>
@@ -7401,10 +6892,7 @@
         <w:t>sucesso</w:t>
       </w:r>
       <w:r>
-        <w:t>, a</w:t>
-      </w:r>
-      <w:r>
-        <w:t xml:space="preserve"> resposta </w:t>
+        <w:t xml:space="preserve">, a resposta </w:t>
       </w:r>
       <w:r>
         <w:rPr>
@@ -7414,59 +6902,82 @@
         <w:t>devolvida</w:t>
       </w:r>
       <w:r>
-        <w:t xml:space="preserve"> por este recurso</w:t>
-      </w:r>
-      <w:r>
-        <w:t xml:space="preserve"> retorna um código de status utilizado pelo HTTP:</w:t>
-      </w:r>
-    </w:p>
-    <w:p>
-      <w:pPr>
-        <w:spacing w:line="360" w:lineRule="auto"/>
-        <w:ind w:firstLine="708"/>
-        <w:jc w:val="both"/>
-      </w:pPr>
-      <w:r>
-        <w:rPr>
-          <w:noProof/>
-        </w:rPr>
-        <w:t>R</w:t>
-      </w:r>
-      <w:r>
-        <w:rPr>
-          <w:noProof/>
-        </w:rPr>
-        <w:t>esponse</w:t>
-      </w:r>
-      <w:r>
-        <w:rPr>
-          <w:noProof/>
-        </w:rPr>
-        <w:t>:</w:t>
-      </w:r>
-      <w:r>
-        <w:rPr>
-          <w:noProof/>
-        </w:rPr>
-        <w:t xml:space="preserve"> status</w:t>
-      </w:r>
-      <w:r>
-        <w:rPr>
-          <w:noProof/>
-          <w:color w:val="00B050"/>
-        </w:rPr>
+        <w:t xml:space="preserve"> por este recurso </w:t>
+      </w:r>
+      <w:r>
+        <w:t>será</w:t>
+      </w:r>
+      <w:r>
+        <w:t xml:space="preserve"> um </w:t>
+      </w:r>
+      <w:proofErr w:type="spellStart"/>
+      <w:r>
+        <w:t>token</w:t>
+      </w:r>
+      <w:proofErr w:type="spellEnd"/>
+      <w:r>
+        <w:t xml:space="preserve"> JWT (</w:t>
+      </w:r>
+      <w:proofErr w:type="spellStart"/>
+      <w:r>
+        <w:t>Json</w:t>
+      </w:r>
+      <w:proofErr w:type="spellEnd"/>
+      <w:r>
+        <w:t xml:space="preserve"> Web </w:t>
+      </w:r>
+      <w:proofErr w:type="spellStart"/>
+      <w:r>
+        <w:t>Token</w:t>
+      </w:r>
+      <w:proofErr w:type="spellEnd"/>
+      <w:r>
+        <w:t xml:space="preserve">) que o utilizador deve </w:t>
+      </w:r>
+      <w:r>
+        <w:t>usar</w:t>
+      </w:r>
+      <w:r>
+        <w:t xml:space="preserve"> para autenticação</w:t>
+      </w:r>
+      <w:r>
+        <w:t xml:space="preserve"> e </w:t>
+      </w:r>
+      <w:r>
+        <w:t>autorização</w:t>
+      </w:r>
+      <w:r>
+        <w:t>,</w:t>
+      </w:r>
+      <w:r>
         <w:t xml:space="preserve"> </w:t>
       </w:r>
       <w:r>
-        <w:rPr>
-          <w:noProof/>
-          <w:color w:val="00B050"/>
-        </w:rPr>
-        <w:t>200 OK</w:t>
+        <w:t>precisando do mesmo para</w:t>
       </w:r>
       <w:r>
         <w:t xml:space="preserve"> </w:t>
       </w:r>
+      <w:r>
+        <w:t>aceder</w:t>
+      </w:r>
+      <w:r>
+        <w:t xml:space="preserve"> </w:t>
+      </w:r>
+      <w:r>
+        <w:t>a</w:t>
+      </w:r>
+      <w:r>
+        <w:t xml:space="preserve">os diversos </w:t>
+      </w:r>
+      <w:proofErr w:type="spellStart"/>
+      <w:r>
+        <w:t>endpoints</w:t>
+      </w:r>
+      <w:proofErr w:type="spellEnd"/>
+      <w:r>
+        <w:t xml:space="preserve"> da API.</w:t>
+      </w:r>
     </w:p>
     <w:p>
       <w:pPr>
@@ -7495,7 +7006,18 @@
         <w:t>devolvida</w:t>
       </w:r>
       <w:r>
-        <w:t xml:space="preserve"> por este recurso retorna um código de status HTTP adequado, acompanhado por uma mensagem descritiva do erro ocorrido.</w:t>
+        <w:t xml:space="preserve"> por este recurso retorna um código de status HTTP</w:t>
+      </w:r>
+      <w:r>
+        <w:t xml:space="preserve">, 401 </w:t>
+      </w:r>
+      <w:proofErr w:type="spellStart"/>
+      <w:r>
+        <w:t>Unauthorized</w:t>
+      </w:r>
+      <w:proofErr w:type="spellEnd"/>
+      <w:r>
+        <w:t>.</w:t>
       </w:r>
     </w:p>
     <w:p>
@@ -7523,12 +7045,20 @@
         <w:t xml:space="preserve">Um utilizador </w:t>
       </w:r>
       <w:r>
-        <w:t>autenticado</w:t>
-      </w:r>
-      <w:r>
-        <w:t xml:space="preserve"> no Sistema Operacional,</w:t>
-      </w:r>
-      <w:r>
+        <w:t xml:space="preserve">autenticado no Sistema Operacional, </w:t>
+      </w:r>
+      <w:r>
+        <w:rPr>
+          <w:b/>
+          <w:bCs/>
+        </w:rPr>
+        <w:t>faz um pedido</w:t>
+      </w:r>
+      <w:r>
+        <w:rPr>
+          <w:b/>
+          <w:bCs/>
+        </w:rPr>
         <w:t xml:space="preserve"> </w:t>
       </w:r>
       <w:r>
@@ -7536,20 +7066,6 @@
           <w:b/>
           <w:bCs/>
         </w:rPr>
-        <w:t>faz um pedido</w:t>
-      </w:r>
-      <w:r>
-        <w:rPr>
-          <w:b/>
-          <w:bCs/>
-        </w:rPr>
-        <w:t xml:space="preserve"> </w:t>
-      </w:r>
-      <w:r>
-        <w:rPr>
-          <w:b/>
-          <w:bCs/>
-        </w:rPr>
         <w:t xml:space="preserve">para receber as encomendas </w:t>
       </w:r>
       <w:r>
@@ -7753,9 +7269,6 @@
         </w:rPr>
       </w:pPr>
       <w:r>
-        <w:rPr>
-          <w:noProof/>
-        </w:rPr>
         <w:drawing>
           <wp:inline distT="0" distB="0" distL="0" distR="0" wp14:anchorId="70A0320B" wp14:editId="6FABD995">
             <wp:extent cx="2146180" cy="2655135"/>
@@ -7823,13 +7336,7 @@
       </w:pPr>
       <w:r>
         <w:lastRenderedPageBreak/>
-        <w:t>Um utilizador autenticado</w:t>
-      </w:r>
-      <w:r>
-        <w:t xml:space="preserve"> no Sistema Operacional,</w:t>
-      </w:r>
-      <w:r>
-        <w:t xml:space="preserve"> </w:t>
+        <w:t xml:space="preserve">Um utilizador autenticado no Sistema Operacional, </w:t>
       </w:r>
       <w:r>
         <w:rPr>
@@ -7960,9 +7467,6 @@
         </w:rPr>
       </w:pPr>
       <w:r>
-        <w:rPr>
-          <w:noProof/>
-        </w:rPr>
         <w:drawing>
           <wp:inline distT="0" distB="0" distL="0" distR="0" wp14:anchorId="2C780BD4" wp14:editId="726B9A35">
             <wp:extent cx="2604813" cy="2406701"/>
@@ -8032,13 +7536,7 @@
         <w:t xml:space="preserve">Um </w:t>
       </w:r>
       <w:r>
-        <w:t>utilizador autenticado</w:t>
-      </w:r>
-      <w:r>
-        <w:t xml:space="preserve"> no Sistema Operacional,</w:t>
-      </w:r>
-      <w:r>
-        <w:t xml:space="preserve"> </w:t>
+        <w:t xml:space="preserve">utilizador autenticado no Sistema Operacional, </w:t>
       </w:r>
       <w:r>
         <w:rPr>
@@ -8141,9 +7639,6 @@
       <w:pPr>
         <w:pStyle w:val="PargrafodaLista"/>
         <w:spacing w:line="480" w:lineRule="auto"/>
-        <w:rPr>
-          <w:noProof/>
-        </w:rPr>
       </w:pPr>
       <w:r>
         <w:t xml:space="preserve">O corpo do </w:t>
@@ -8159,9 +7654,6 @@
         <w:t xml:space="preserve"> recebido tem o seguinte formato JSON:</w:t>
       </w:r>
       <w:r>
-        <w:rPr>
-          <w:noProof/>
-        </w:rPr>
         <w:t xml:space="preserve"> </w:t>
       </w:r>
     </w:p>
@@ -8172,9 +7664,6 @@
         <w:jc w:val="center"/>
       </w:pPr>
       <w:r>
-        <w:rPr>
-          <w:noProof/>
-        </w:rPr>
         <w:drawing>
           <wp:inline distT="0" distB="0" distL="0" distR="0" wp14:anchorId="122E1F11" wp14:editId="39C14EAF">
             <wp:extent cx="1792498" cy="494086"/>
@@ -8263,10 +7752,7 @@
         <w:t>sucesso</w:t>
       </w:r>
       <w:r>
-        <w:t>, a</w:t>
-      </w:r>
-      <w:r>
-        <w:t xml:space="preserve"> resposta </w:t>
+        <w:t xml:space="preserve">, a resposta </w:t>
       </w:r>
       <w:r>
         <w:rPr>
@@ -8276,10 +7762,7 @@
         <w:t>devolvida</w:t>
       </w:r>
       <w:r>
-        <w:t xml:space="preserve"> por este recurso</w:t>
-      </w:r>
-      <w:r>
-        <w:t xml:space="preserve"> retorna um código de status utilizado pelo HTTP:</w:t>
+        <w:t xml:space="preserve"> por este recurso retorna um código de status utilizado pelo HTTP:</w:t>
       </w:r>
     </w:p>
     <w:p>
@@ -8292,63 +7775,13 @@
         </w:rPr>
       </w:pPr>
       <w:r>
-        <w:rPr>
-          <w:noProof/>
-        </w:rPr>
-        <w:t>R</w:t>
-      </w:r>
-      <w:r>
-        <w:rPr>
-          <w:noProof/>
-        </w:rPr>
-        <w:t>esponse</w:t>
-      </w:r>
-      <w:r>
-        <w:rPr>
-          <w:noProof/>
-        </w:rPr>
-        <w:t>:</w:t>
-      </w:r>
-      <w:r>
-        <w:rPr>
-          <w:noProof/>
-        </w:rPr>
-        <w:t xml:space="preserve"> status</w:t>
-      </w:r>
-      <w:r>
-        <w:rPr>
-          <w:noProof/>
+        <w:t>Response: status</w:t>
+      </w:r>
+      <w:r>
+        <w:rPr>
           <w:color w:val="00B050"/>
         </w:rPr>
-        <w:t xml:space="preserve"> </w:t>
-      </w:r>
-      <w:r>
-        <w:rPr>
-          <w:noProof/>
-          <w:color w:val="00B050"/>
-        </w:rPr>
-        <w:t>20</w:t>
-      </w:r>
-      <w:r>
-        <w:rPr>
-          <w:noProof/>
-          <w:color w:val="00B050"/>
-        </w:rPr>
-        <w:t>0</w:t>
-      </w:r>
-      <w:r>
-        <w:rPr>
-          <w:noProof/>
-          <w:color w:val="00B050"/>
-        </w:rPr>
-        <w:t xml:space="preserve"> </w:t>
-      </w:r>
-      <w:r>
-        <w:rPr>
-          <w:noProof/>
-          <w:color w:val="00B050"/>
-        </w:rPr>
-        <w:t>OK</w:t>
+        <w:t xml:space="preserve"> 200 OK</w:t>
       </w:r>
     </w:p>
     <w:p>
@@ -8400,13 +7833,7 @@
         <w:t xml:space="preserve">Um </w:t>
       </w:r>
       <w:r>
-        <w:t>utilizador autenticado</w:t>
-      </w:r>
-      <w:r>
-        <w:t xml:space="preserve"> no Sistema Operacional,</w:t>
-      </w:r>
-      <w:r>
-        <w:t xml:space="preserve"> </w:t>
+        <w:t xml:space="preserve">utilizador autenticado no Sistema Operacional, </w:t>
       </w:r>
       <w:r>
         <w:rPr>
@@ -8566,14 +7993,8 @@
         <w:pStyle w:val="SemEspaamento"/>
         <w:spacing w:line="360" w:lineRule="auto"/>
         <w:jc w:val="center"/>
-        <w:rPr>
-          <w:noProof/>
-        </w:rPr>
-      </w:pPr>
-      <w:r>
-        <w:rPr>
-          <w:noProof/>
-        </w:rPr>
+      </w:pPr>
+      <w:r>
         <w:drawing>
           <wp:inline distT="0" distB="0" distL="0" distR="0" wp14:anchorId="3FDADEB6" wp14:editId="04D21458">
             <wp:extent cx="2978121" cy="4126230"/>
@@ -8631,9 +8052,6 @@
         <w:pStyle w:val="SemEspaamento"/>
         <w:spacing w:line="360" w:lineRule="auto"/>
         <w:jc w:val="center"/>
-        <w:rPr>
-          <w:noProof/>
-        </w:rPr>
       </w:pPr>
     </w:p>
     <w:p>
@@ -8649,13 +8067,7 @@
         <w:t xml:space="preserve">Um </w:t>
       </w:r>
       <w:r>
-        <w:t>utilizador autenticado</w:t>
-      </w:r>
-      <w:r>
-        <w:t xml:space="preserve"> no Sistema Operacional,</w:t>
-      </w:r>
-      <w:r>
-        <w:t xml:space="preserve"> </w:t>
+        <w:t xml:space="preserve">utilizador autenticado no Sistema Operacional, </w:t>
       </w:r>
       <w:r>
         <w:rPr>
@@ -8786,9 +8198,6 @@
         <w:spacing w:line="360" w:lineRule="auto"/>
         <w:ind w:firstLine="708"/>
         <w:jc w:val="both"/>
-        <w:rPr>
-          <w:noProof/>
-        </w:rPr>
       </w:pPr>
       <w:r>
         <w:t>A resposta</w:t>
@@ -8817,9 +8226,6 @@
         <w:t>:</w:t>
       </w:r>
       <w:r>
-        <w:rPr>
-          <w:noProof/>
-        </w:rPr>
         <w:t xml:space="preserve"> </w:t>
       </w:r>
     </w:p>
@@ -8834,9 +8240,6 @@
         </w:rPr>
       </w:pPr>
       <w:r>
-        <w:rPr>
-          <w:noProof/>
-        </w:rPr>
         <w:drawing>
           <wp:inline distT="0" distB="0" distL="0" distR="0" wp14:anchorId="64750E1A" wp14:editId="2E43D7B6">
             <wp:extent cx="4537075" cy="2318385"/>
@@ -8903,39 +8306,17 @@
       </w:pPr>
       <w:r>
         <w:lastRenderedPageBreak/>
-        <w:t xml:space="preserve">Um </w:t>
-      </w:r>
-      <w:r>
-        <w:t>utilizador autenticado</w:t>
-      </w:r>
-      <w:r>
-        <w:t xml:space="preserve"> no Sistema Operacional,</w:t>
-      </w:r>
-      <w:r>
-        <w:t xml:space="preserve"> </w:t>
-      </w:r>
-      <w:r>
-        <w:rPr>
-          <w:b/>
-          <w:bCs/>
-        </w:rPr>
-        <w:t xml:space="preserve">faz um pedido para visualizar o histórico de alertas </w:t>
-      </w:r>
-      <w:r>
-        <w:rPr>
-          <w:b/>
-          <w:bCs/>
-        </w:rPr>
-        <w:t>de uma encomenda</w:t>
-      </w:r>
-      <w:r>
-        <w:t>, através do protocolo HTTP</w:t>
-      </w:r>
-      <w:r>
-        <w:t xml:space="preserve">, </w:t>
-      </w:r>
-      <w:r>
-        <w:t xml:space="preserve">verbo </w:t>
+        <w:t xml:space="preserve">Um utilizador autenticado no Sistema Operacional, </w:t>
+      </w:r>
+      <w:r>
+        <w:rPr>
+          <w:b/>
+          <w:bCs/>
+        </w:rPr>
+        <w:t>faz um pedido para visualizar o histórico de alertas de uma encomenda</w:t>
+      </w:r>
+      <w:r>
+        <w:t xml:space="preserve">, através do protocolo HTTP, verbo </w:t>
       </w:r>
       <w:r>
         <w:rPr>
@@ -9012,14 +8393,7 @@
           <w:b/>
           <w:bCs/>
         </w:rPr>
-        <w:t>/</w:t>
-      </w:r>
-      <w:r>
-        <w:rPr>
-          <w:b/>
-          <w:bCs/>
-        </w:rPr>
-        <w:t>encomenda</w:t>
+        <w:t>/encomenda</w:t>
       </w:r>
       <w:r>
         <w:rPr>
@@ -9052,9 +8426,6 @@
         <w:spacing w:line="360" w:lineRule="auto"/>
         <w:ind w:firstLine="708"/>
         <w:jc w:val="both"/>
-        <w:rPr>
-          <w:noProof/>
-        </w:rPr>
       </w:pPr>
       <w:r>
         <w:t>A resposta</w:t>
@@ -9083,9 +8454,6 @@
         <w:t>:</w:t>
       </w:r>
       <w:r>
-        <w:rPr>
-          <w:noProof/>
-        </w:rPr>
         <w:t xml:space="preserve"> </w:t>
       </w:r>
     </w:p>
@@ -9100,9 +8468,6 @@
         </w:rPr>
       </w:pPr>
       <w:r>
-        <w:rPr>
-          <w:noProof/>
-        </w:rPr>
         <w:drawing>
           <wp:inline distT="0" distB="0" distL="0" distR="0" wp14:anchorId="6AF250C0" wp14:editId="0146F7F2">
             <wp:extent cx="3457575" cy="2238375"/>
@@ -9173,37 +8538,14 @@
         <w:jc w:val="both"/>
       </w:pPr>
       <w:r>
-        <w:t xml:space="preserve">Um </w:t>
-      </w:r>
-      <w:r>
-        <w:t>utilizador autenticado</w:t>
-      </w:r>
-      <w:r>
-        <w:t xml:space="preserve"> no Sistema Operacional,</w:t>
-      </w:r>
-      <w:r>
-        <w:t xml:space="preserve"> </w:t>
-      </w:r>
-      <w:r>
-        <w:rPr>
-          <w:b/>
-          <w:bCs/>
-        </w:rPr>
-        <w:t xml:space="preserve">faz um pedido para receber os alertas </w:t>
-      </w:r>
-      <w:r>
-        <w:rPr>
-          <w:b/>
-          <w:bCs/>
-        </w:rPr>
-        <w:t xml:space="preserve">de </w:t>
-      </w:r>
-      <w:r>
-        <w:rPr>
-          <w:b/>
-          <w:bCs/>
-        </w:rPr>
-        <w:t>todas as encomendas</w:t>
+        <w:t xml:space="preserve">Um utilizador autenticado no Sistema Operacional, </w:t>
+      </w:r>
+      <w:r>
+        <w:rPr>
+          <w:b/>
+          <w:bCs/>
+        </w:rPr>
+        <w:t>faz um pedido para receber os alertas de todas as encomendas</w:t>
       </w:r>
       <w:r>
         <w:rPr>
@@ -9213,13 +8555,7 @@
         <w:t xml:space="preserve"> por entregar</w:t>
       </w:r>
       <w:r>
-        <w:t>, através do protocolo HTTP</w:t>
-      </w:r>
-      <w:r>
-        <w:t xml:space="preserve">, </w:t>
-      </w:r>
-      <w:r>
-        <w:t xml:space="preserve">verbo </w:t>
+        <w:t xml:space="preserve">, através do protocolo HTTP, verbo </w:t>
       </w:r>
       <w:r>
         <w:rPr>
@@ -9317,9 +8653,6 @@
         </w:rPr>
       </w:pPr>
       <w:r>
-        <w:rPr>
-          <w:noProof/>
-        </w:rPr>
         <w:drawing>
           <wp:anchor distT="0" distB="0" distL="114300" distR="114300" simplePos="0" relativeHeight="251706368" behindDoc="0" locked="0" layoutInCell="1" allowOverlap="1" wp14:anchorId="1665A4C3" wp14:editId="2630578C">
             <wp:simplePos x="0" y="0"/>
@@ -9565,9 +8898,6 @@
         <w:pStyle w:val="PargrafodaLista"/>
         <w:spacing w:line="360" w:lineRule="auto"/>
         <w:jc w:val="both"/>
-        <w:rPr>
-          <w:noProof/>
-        </w:rPr>
       </w:pPr>
       <w:r>
         <w:t xml:space="preserve">A resposta devolvida por este recurso </w:t>
@@ -9579,9 +8909,6 @@
         <w:t xml:space="preserve"> formato JSON:</w:t>
       </w:r>
       <w:r>
-        <w:rPr>
-          <w:noProof/>
-        </w:rPr>
         <w:t xml:space="preserve"> </w:t>
       </w:r>
     </w:p>
@@ -9596,9 +8923,6 @@
         </w:rPr>
       </w:pPr>
       <w:r>
-        <w:rPr>
-          <w:noProof/>
-        </w:rPr>
         <w:drawing>
           <wp:inline distT="0" distB="0" distL="0" distR="0" wp14:anchorId="0A5ABA08" wp14:editId="1C3272BD">
             <wp:extent cx="2874874" cy="3422469"/>
@@ -9786,9 +9110,6 @@
         <w:jc w:val="center"/>
       </w:pPr>
       <w:r>
-        <w:rPr>
-          <w:noProof/>
-        </w:rPr>
         <w:drawing>
           <wp:inline distT="0" distB="0" distL="0" distR="0" wp14:anchorId="062D40A0" wp14:editId="11F7EC78">
             <wp:extent cx="3397752" cy="1809750"/>
@@ -9992,9 +9313,6 @@
         <w:t xml:space="preserve"> por este recurso segue o seguinte formato JSON:</w:t>
       </w:r>
       <w:r>
-        <w:rPr>
-          <w:noProof/>
-        </w:rPr>
         <w:t xml:space="preserve"> </w:t>
       </w:r>
     </w:p>
@@ -10008,9 +9326,6 @@
         </w:rPr>
       </w:pPr>
       <w:r>
-        <w:rPr>
-          <w:noProof/>
-        </w:rPr>
         <w:drawing>
           <wp:inline distT="0" distB="0" distL="0" distR="0" wp14:anchorId="53D3F545" wp14:editId="5341A5CB">
             <wp:extent cx="2616835" cy="3308350"/>
@@ -10171,14 +9486,7 @@
           <w:b/>
           <w:bCs/>
         </w:rPr>
-        <w:t>sensor/{id</w:t>
-      </w:r>
-      <w:r>
-        <w:rPr>
-          <w:b/>
-          <w:bCs/>
-        </w:rPr>
-        <w:t>}</w:t>
+        <w:t>sensor/{id}</w:t>
       </w:r>
     </w:p>
     <w:p>
@@ -10219,9 +9527,6 @@
         <w:jc w:val="center"/>
       </w:pPr>
       <w:r>
-        <w:rPr>
-          <w:noProof/>
-        </w:rPr>
         <w:drawing>
           <wp:inline distT="0" distB="0" distL="0" distR="0" wp14:anchorId="5C55D0CF" wp14:editId="09908E6F">
             <wp:extent cx="1485900" cy="769722"/>
@@ -10279,14 +9584,8 @@
       <w:pPr>
         <w:spacing w:line="276" w:lineRule="auto"/>
         <w:ind w:firstLine="708"/>
-        <w:rPr>
-          <w:noProof/>
-        </w:rPr>
-      </w:pPr>
-      <w:r>
-        <w:rPr>
-          <w:noProof/>
-        </w:rPr>
+      </w:pPr>
+      <w:r>
         <w:lastRenderedPageBreak/>
         <w:drawing>
           <wp:anchor distT="0" distB="0" distL="114300" distR="114300" simplePos="0" relativeHeight="251696128" behindDoc="0" locked="0" layoutInCell="1" allowOverlap="1" wp14:anchorId="039D699D" wp14:editId="1425A14D">
@@ -10363,18 +9662,12 @@
         <w:t xml:space="preserve"> por este recurso segue o seguinte formato JSON:</w:t>
       </w:r>
       <w:r>
-        <w:rPr>
-          <w:noProof/>
-        </w:rPr>
         <w:t xml:space="preserve"> </w:t>
       </w:r>
     </w:p>
     <w:p>
       <w:pPr>
         <w:spacing w:line="276" w:lineRule="auto"/>
-        <w:rPr>
-          <w:noProof/>
-        </w:rPr>
       </w:pPr>
     </w:p>
     <w:p>
@@ -10506,7 +9799,6 @@
         <w:spacing w:line="360" w:lineRule="auto"/>
         <w:jc w:val="both"/>
         <w:rPr>
-          <w:noProof/>
           <w:color w:val="FF0000"/>
         </w:rPr>
       </w:pPr>
@@ -10525,7 +9817,6 @@
       </w:r>
       <w:r>
         <w:rPr>
-          <w:noProof/>
           <w:color w:val="FF0000"/>
         </w:rPr>
         <w:t xml:space="preserve"> </w:t>
@@ -10537,7 +9828,6 @@
         <w:spacing w:line="360" w:lineRule="auto"/>
         <w:jc w:val="both"/>
         <w:rPr>
-          <w:noProof/>
           <w:color w:val="FF0000"/>
         </w:rPr>
       </w:pPr>
@@ -10550,7 +9840,6 @@
       </w:pPr>
       <w:r>
         <w:rPr>
-          <w:noProof/>
           <w:color w:val="FF0000"/>
         </w:rPr>
         <w:drawing>
@@ -10632,10 +9921,7 @@
         <w:t>sucesso</w:t>
       </w:r>
       <w:r>
-        <w:t>, a</w:t>
-      </w:r>
-      <w:r>
-        <w:t xml:space="preserve"> resposta </w:t>
+        <w:t xml:space="preserve">, a resposta </w:t>
       </w:r>
       <w:r>
         <w:rPr>
@@ -10645,10 +9931,7 @@
         <w:t>devolvida</w:t>
       </w:r>
       <w:r>
-        <w:t xml:space="preserve"> por este recurso</w:t>
-      </w:r>
-      <w:r>
-        <w:t xml:space="preserve"> retorna um código de status utilizado pelo HTTP:</w:t>
+        <w:t xml:space="preserve"> por este recurso retorna um código de status utilizado pelo HTTP:</w:t>
       </w:r>
     </w:p>
     <w:p>
@@ -10658,42 +9941,13 @@
         <w:jc w:val="both"/>
       </w:pPr>
       <w:r>
-        <w:rPr>
-          <w:noProof/>
-        </w:rPr>
-        <w:t>R</w:t>
-      </w:r>
-      <w:r>
-        <w:rPr>
-          <w:noProof/>
-        </w:rPr>
-        <w:t>esponse</w:t>
-      </w:r>
-      <w:r>
-        <w:rPr>
-          <w:noProof/>
-        </w:rPr>
-        <w:t>:</w:t>
-      </w:r>
-      <w:r>
-        <w:rPr>
-          <w:noProof/>
-        </w:rPr>
-        <w:t xml:space="preserve"> status</w:t>
-      </w:r>
-      <w:r>
-        <w:rPr>
-          <w:noProof/>
+        <w:t>Response: status</w:t>
+      </w:r>
+      <w:r>
+        <w:rPr>
           <w:color w:val="00B050"/>
         </w:rPr>
-        <w:t xml:space="preserve"> </w:t>
-      </w:r>
-      <w:r>
-        <w:rPr>
-          <w:noProof/>
-          <w:color w:val="00B050"/>
-        </w:rPr>
-        <w:t>200 OK</w:t>
+        <w:t xml:space="preserve"> 200 OK</w:t>
       </w:r>
       <w:r>
         <w:t xml:space="preserve"> </w:t>
@@ -10871,9 +10125,6 @@
         <w:jc w:val="center"/>
       </w:pPr>
       <w:r>
-        <w:rPr>
-          <w:noProof/>
-        </w:rPr>
         <w:lastRenderedPageBreak/>
         <w:drawing>
           <wp:inline distT="0" distB="0" distL="0" distR="0" wp14:anchorId="16B84D6D" wp14:editId="1234FC2C">
@@ -10947,10 +10198,7 @@
         <w:t>sucesso</w:t>
       </w:r>
       <w:r>
-        <w:t>, a</w:t>
-      </w:r>
-      <w:r>
-        <w:t xml:space="preserve"> resposta </w:t>
+        <w:t xml:space="preserve">, a resposta </w:t>
       </w:r>
       <w:r>
         <w:rPr>
@@ -10960,10 +10208,7 @@
         <w:t>devolvida</w:t>
       </w:r>
       <w:r>
-        <w:t xml:space="preserve"> por este recurso</w:t>
-      </w:r>
-      <w:r>
-        <w:t xml:space="preserve"> retorna um código de status utilizado pelo HTTP:</w:t>
+        <w:t xml:space="preserve"> por este recurso retorna um código de status utilizado pelo HTTP:</w:t>
       </w:r>
     </w:p>
     <w:p>
@@ -10973,42 +10218,13 @@
         <w:jc w:val="both"/>
       </w:pPr>
       <w:r>
-        <w:rPr>
-          <w:noProof/>
-        </w:rPr>
-        <w:t>R</w:t>
-      </w:r>
-      <w:r>
-        <w:rPr>
-          <w:noProof/>
-        </w:rPr>
-        <w:t>esponse</w:t>
-      </w:r>
-      <w:r>
-        <w:rPr>
-          <w:noProof/>
-        </w:rPr>
-        <w:t>:</w:t>
-      </w:r>
-      <w:r>
-        <w:rPr>
-          <w:noProof/>
-        </w:rPr>
-        <w:t xml:space="preserve"> status</w:t>
-      </w:r>
-      <w:r>
-        <w:rPr>
-          <w:noProof/>
+        <w:t>Response: status</w:t>
+      </w:r>
+      <w:r>
+        <w:rPr>
           <w:color w:val="00B050"/>
         </w:rPr>
-        <w:t xml:space="preserve"> </w:t>
-      </w:r>
-      <w:r>
-        <w:rPr>
-          <w:noProof/>
-          <w:color w:val="00B050"/>
-        </w:rPr>
-        <w:t>200 OK</w:t>
+        <w:t xml:space="preserve"> 200 OK</w:t>
       </w:r>
       <w:r>
         <w:t xml:space="preserve"> </w:t>
@@ -14186,7 +13402,6 @@
   <w:style w:type="character" w:default="1" w:styleId="Tipodeletrapredefinidodopargrafo">
     <w:name w:val="Default Paragraph Font"/>
     <w:uiPriority w:val="1"/>
-    <w:semiHidden/>
     <w:unhideWhenUsed/>
   </w:style>
   <w:style w:type="table" w:default="1" w:styleId="Tabelanormal">

</xml_diff>

<commit_message>
Update Word e Organização de Endpoints
</commit_message>
<xml_diff>
--- a/Especificação da API.docx
+++ b/Especificação da API.docx
@@ -18,6 +18,9 @@
         </w:sdtPr>
         <w:sdtContent>
           <w:r>
+            <w:rPr>
+              <w:noProof/>
+            </w:rPr>
             <mc:AlternateContent>
               <mc:Choice Requires="wps">
                 <w:drawing>
@@ -103,6 +106,9 @@
                                         <w:jc w:val="right"/>
                                       </w:pPr>
                                       <w:r>
+                                        <w:rPr>
+                                          <w:noProof/>
+                                        </w:rPr>
                                         <w:drawing>
                                           <wp:inline distT="0" distB="0" distL="0" distR="0" wp14:anchorId="5D1DAE45" wp14:editId="542895C7">
                                             <wp:extent cx="2982225" cy="2982225"/>
@@ -394,6 +400,9 @@
                                   <w:jc w:val="right"/>
                                 </w:pPr>
                                 <w:r>
+                                  <w:rPr>
+                                    <w:noProof/>
+                                  </w:rPr>
                                   <w:drawing>
                                     <wp:inline distT="0" distB="0" distL="0" distR="0" wp14:anchorId="5D1DAE45" wp14:editId="542895C7">
                                       <wp:extent cx="2982225" cy="2982225"/>
@@ -1141,6 +1150,9 @@
     <w:p/>
     <w:p>
       <w:r>
+        <w:rPr>
+          <w:noProof/>
+        </w:rPr>
         <mc:AlternateContent>
           <mc:Choice Requires="wps">
             <w:drawing>
@@ -1770,6 +1782,9 @@
         <w:jc w:val="both"/>
       </w:pPr>
       <w:r>
+        <w:rPr>
+          <w:noProof/>
+        </w:rPr>
         <mc:AlternateContent>
           <mc:Choice Requires="wps">
             <w:drawing>
@@ -1820,21 +1835,11 @@
                             <w:r>
                               <w:t xml:space="preserve">Figura </w:t>
                             </w:r>
-                            <w:r>
-                              <w:fldChar w:fldCharType="begin"/>
-                            </w:r>
-                            <w:r>
-                              <w:instrText xml:space="preserve"> SEQ Figura \* ARABIC </w:instrText>
-                            </w:r>
-                            <w:r>
-                              <w:fldChar w:fldCharType="separate"/>
-                            </w:r>
-                            <w:r>
-                              <w:t>1</w:t>
-                            </w:r>
-                            <w:r>
-                              <w:fldChar w:fldCharType="end"/>
-                            </w:r>
+                            <w:fldSimple w:instr=" SEQ Figura \* ARABIC ">
+                              <w:r>
+                                <w:t>1</w:t>
+                              </w:r>
+                            </w:fldSimple>
                             <w:r>
                               <w:t xml:space="preserve"> - Mapa Lógico dos Sistemas</w:t>
                             </w:r>
@@ -1878,21 +1883,11 @@
                       <w:r>
                         <w:t xml:space="preserve">Figura </w:t>
                       </w:r>
-                      <w:r>
-                        <w:fldChar w:fldCharType="begin"/>
-                      </w:r>
-                      <w:r>
-                        <w:instrText xml:space="preserve"> SEQ Figura \* ARABIC </w:instrText>
-                      </w:r>
-                      <w:r>
-                        <w:fldChar w:fldCharType="separate"/>
-                      </w:r>
-                      <w:r>
-                        <w:t>1</w:t>
-                      </w:r>
-                      <w:r>
-                        <w:fldChar w:fldCharType="end"/>
-                      </w:r>
+                      <w:fldSimple w:instr=" SEQ Figura \* ARABIC ">
+                        <w:r>
+                          <w:t>1</w:t>
+                        </w:r>
+                      </w:fldSimple>
                       <w:r>
                         <w:t xml:space="preserve"> - Mapa Lógico dos Sistemas</w:t>
                       </w:r>
@@ -1920,6 +1915,7 @@
     <w:p>
       <w:r>
         <w:rPr>
+          <w:noProof/>
           <w:u w:val="single"/>
         </w:rPr>
         <w:drawing>
@@ -2139,7 +2135,7 @@
           <w:b/>
           <w:bCs/>
         </w:rPr>
-        <w:t>sac</w:t>
+        <w:t>auth</w:t>
       </w:r>
       <w:proofErr w:type="spellEnd"/>
       <w:r>
@@ -2147,14 +2143,7 @@
           <w:b/>
           <w:bCs/>
         </w:rPr>
-        <w:t>/</w:t>
-      </w:r>
-      <w:r>
-        <w:rPr>
-          <w:b/>
-          <w:bCs/>
-        </w:rPr>
-        <w:t>login</w:t>
+        <w:t>/login</w:t>
       </w:r>
     </w:p>
     <w:p>
@@ -2199,6 +2188,9 @@
         <w:jc w:val="center"/>
       </w:pPr>
       <w:r>
+        <w:rPr>
+          <w:noProof/>
+        </w:rPr>
         <w:drawing>
           <wp:inline distT="0" distB="0" distL="0" distR="0" wp14:anchorId="2A90E36D" wp14:editId="42F48C64">
             <wp:extent cx="2146935" cy="845820"/>
@@ -2560,6 +2552,9 @@
         <w:jc w:val="center"/>
       </w:pPr>
       <w:r>
+        <w:rPr>
+          <w:noProof/>
+        </w:rPr>
         <w:drawing>
           <wp:inline distT="0" distB="0" distL="0" distR="0" wp14:anchorId="45AFDC8A" wp14:editId="5EC36552">
             <wp:extent cx="2140999" cy="1900775"/>
@@ -2780,6 +2775,9 @@
         <w:jc w:val="center"/>
       </w:pPr>
       <w:r>
+        <w:rPr>
+          <w:noProof/>
+        </w:rPr>
         <w:drawing>
           <wp:inline distT="0" distB="0" distL="0" distR="0" wp14:anchorId="20590C9F" wp14:editId="0E35367F">
             <wp:extent cx="2806700" cy="4926046"/>
@@ -3046,6 +3044,9 @@
         <w:jc w:val="center"/>
       </w:pPr>
       <w:r>
+        <w:rPr>
+          <w:noProof/>
+        </w:rPr>
         <w:lastRenderedPageBreak/>
         <w:drawing>
           <wp:inline distT="0" distB="0" distL="0" distR="0" wp14:anchorId="3C0A2525" wp14:editId="5BB6FA51">
@@ -3265,6 +3266,7 @@
       </w:pPr>
       <w:r>
         <w:rPr>
+          <w:noProof/>
           <w:color w:val="FF0000"/>
         </w:rPr>
         <w:drawing>
@@ -3427,6 +3429,9 @@
         </w:rPr>
       </w:pPr>
       <w:r>
+        <w:rPr>
+          <w:noProof/>
+        </w:rPr>
         <w:lastRenderedPageBreak/>
         <w:drawing>
           <wp:anchor distT="0" distB="0" distL="114300" distR="114300" simplePos="0" relativeHeight="251686912" behindDoc="0" locked="0" layoutInCell="1" allowOverlap="1" wp14:anchorId="07E8674F" wp14:editId="522EF223">
@@ -3742,6 +3747,7 @@
         <w:rPr>
           <w:b/>
           <w:bCs/>
+          <w:noProof/>
         </w:rPr>
         <w:drawing>
           <wp:inline distT="0" distB="0" distL="0" distR="0" wp14:anchorId="5944BC1D" wp14:editId="3ED2B065">
@@ -3856,6 +3862,10 @@
       <w:pPr>
         <w:pStyle w:val="PargrafodaLista"/>
         <w:jc w:val="both"/>
+        <w:rPr>
+          <w:b/>
+          <w:bCs/>
+        </w:rPr>
       </w:pPr>
       <w:r>
         <w:t>/</w:t>
@@ -3898,7 +3908,7 @@
           <w:b/>
           <w:bCs/>
         </w:rPr>
-        <w:t>sl</w:t>
+        <w:t>auth</w:t>
       </w:r>
       <w:proofErr w:type="spellEnd"/>
       <w:r>
@@ -3918,6 +3928,9 @@
         </w:rPr>
       </w:pPr>
       <w:r>
+        <w:rPr>
+          <w:noProof/>
+        </w:rPr>
         <w:drawing>
           <wp:anchor distT="0" distB="0" distL="114300" distR="114300" simplePos="0" relativeHeight="251689984" behindDoc="1" locked="0" layoutInCell="1" allowOverlap="1" wp14:anchorId="35019B27" wp14:editId="53C0BC98">
             <wp:simplePos x="0" y="0"/>
@@ -4317,6 +4330,9 @@
         <w:jc w:val="center"/>
       </w:pPr>
       <w:r>
+        <w:rPr>
+          <w:noProof/>
+        </w:rPr>
         <w:drawing>
           <wp:inline distT="0" distB="0" distL="0" distR="0" wp14:anchorId="59A4A426" wp14:editId="12BD0D2E">
             <wp:extent cx="2400398" cy="2183822"/>
@@ -4522,6 +4538,9 @@
         <w:jc w:val="center"/>
       </w:pPr>
       <w:r>
+        <w:rPr>
+          <w:noProof/>
+        </w:rPr>
         <w:drawing>
           <wp:inline distT="0" distB="0" distL="0" distR="0" wp14:anchorId="40E30299" wp14:editId="5E3EF115">
             <wp:extent cx="2384541" cy="3280818"/>
@@ -4736,6 +4755,9 @@
         <w:jc w:val="center"/>
       </w:pPr>
       <w:r>
+        <w:rPr>
+          <w:noProof/>
+        </w:rPr>
         <w:drawing>
           <wp:inline distT="0" distB="0" distL="0" distR="0" wp14:anchorId="19729F47" wp14:editId="6D646255">
             <wp:extent cx="1941195" cy="581660"/>
@@ -5058,6 +5080,9 @@
         <w:jc w:val="center"/>
       </w:pPr>
       <w:r>
+        <w:rPr>
+          <w:noProof/>
+        </w:rPr>
         <w:drawing>
           <wp:inline distT="0" distB="0" distL="0" distR="0" wp14:anchorId="5647556D" wp14:editId="13F70A5D">
             <wp:extent cx="1324841" cy="1071721"/>
@@ -5341,6 +5366,9 @@
         <w:jc w:val="center"/>
       </w:pPr>
       <w:r>
+        <w:rPr>
+          <w:noProof/>
+        </w:rPr>
         <w:drawing>
           <wp:inline distT="0" distB="0" distL="0" distR="0" wp14:anchorId="516F34BC" wp14:editId="18BF5E5C">
             <wp:extent cx="2556510" cy="2726636"/>
@@ -5558,6 +5586,9 @@
         <w:jc w:val="center"/>
       </w:pPr>
       <w:r>
+        <w:rPr>
+          <w:noProof/>
+        </w:rPr>
         <w:drawing>
           <wp:inline distT="0" distB="0" distL="0" distR="0" wp14:anchorId="4D2129B7" wp14:editId="789239A9">
             <wp:extent cx="1645920" cy="779145"/>
@@ -5874,6 +5905,9 @@
         <w:jc w:val="center"/>
       </w:pPr>
       <w:r>
+        <w:rPr>
+          <w:noProof/>
+        </w:rPr>
         <w:drawing>
           <wp:inline distT="0" distB="0" distL="0" distR="0" wp14:anchorId="2D380187" wp14:editId="6D22D71B">
             <wp:extent cx="2552700" cy="2740847"/>
@@ -6201,6 +6235,9 @@
         <w:jc w:val="center"/>
       </w:pPr>
       <w:r>
+        <w:rPr>
+          <w:noProof/>
+        </w:rPr>
         <w:drawing>
           <wp:inline distT="0" distB="0" distL="0" distR="0" wp14:anchorId="73B429A8" wp14:editId="004CDA9F">
             <wp:extent cx="1993900" cy="3165700"/>
@@ -6420,6 +6457,9 @@
         <w:jc w:val="center"/>
       </w:pPr>
       <w:r>
+        <w:rPr>
+          <w:noProof/>
+        </w:rPr>
         <w:drawing>
           <wp:inline distT="0" distB="0" distL="0" distR="0" wp14:anchorId="1A7F5704" wp14:editId="018E4FE8">
             <wp:extent cx="1933186" cy="3007179"/>
@@ -6618,6 +6658,9 @@
         <w:jc w:val="center"/>
       </w:pPr>
       <w:r>
+        <w:rPr>
+          <w:noProof/>
+        </w:rPr>
         <w:drawing>
           <wp:inline distT="0" distB="0" distL="0" distR="0" wp14:anchorId="6634F3D1" wp14:editId="662FD3CB">
             <wp:extent cx="2036248" cy="2787650"/>
@@ -6728,6 +6771,10 @@
         <w:pStyle w:val="PargrafodaLista"/>
         <w:spacing w:line="360" w:lineRule="auto"/>
         <w:jc w:val="both"/>
+        <w:rPr>
+          <w:b/>
+          <w:bCs/>
+        </w:rPr>
       </w:pPr>
       <w:r>
         <w:rPr>
@@ -6774,7 +6821,7 @@
           <w:b/>
           <w:bCs/>
         </w:rPr>
-        <w:t>so</w:t>
+        <w:t>auth</w:t>
       </w:r>
       <w:proofErr w:type="spellEnd"/>
       <w:r>
@@ -6787,8 +6834,8 @@
     </w:p>
     <w:p>
       <w:pPr>
-        <w:spacing w:line="360" w:lineRule="auto"/>
-        <w:ind w:left="708"/>
+        <w:pStyle w:val="PargrafodaLista"/>
+        <w:spacing w:line="360" w:lineRule="auto"/>
         <w:jc w:val="both"/>
         <w:rPr>
           <w:b/>
@@ -6821,6 +6868,7 @@
       </w:pPr>
       <w:r>
         <w:rPr>
+          <w:noProof/>
           <w:color w:val="FF0000"/>
         </w:rPr>
         <w:drawing>
@@ -7269,6 +7317,9 @@
         </w:rPr>
       </w:pPr>
       <w:r>
+        <w:rPr>
+          <w:noProof/>
+        </w:rPr>
         <w:drawing>
           <wp:inline distT="0" distB="0" distL="0" distR="0" wp14:anchorId="70A0320B" wp14:editId="6FABD995">
             <wp:extent cx="2146180" cy="2655135"/>
@@ -7467,6 +7518,9 @@
         </w:rPr>
       </w:pPr>
       <w:r>
+        <w:rPr>
+          <w:noProof/>
+        </w:rPr>
         <w:drawing>
           <wp:inline distT="0" distB="0" distL="0" distR="0" wp14:anchorId="2C780BD4" wp14:editId="726B9A35">
             <wp:extent cx="2604813" cy="2406701"/>
@@ -7664,6 +7718,9 @@
         <w:jc w:val="center"/>
       </w:pPr>
       <w:r>
+        <w:rPr>
+          <w:noProof/>
+        </w:rPr>
         <w:drawing>
           <wp:inline distT="0" distB="0" distL="0" distR="0" wp14:anchorId="122E1F11" wp14:editId="39C14EAF">
             <wp:extent cx="1792498" cy="494086"/>
@@ -7995,6 +8052,9 @@
         <w:jc w:val="center"/>
       </w:pPr>
       <w:r>
+        <w:rPr>
+          <w:noProof/>
+        </w:rPr>
         <w:drawing>
           <wp:inline distT="0" distB="0" distL="0" distR="0" wp14:anchorId="3FDADEB6" wp14:editId="04D21458">
             <wp:extent cx="2978121" cy="4126230"/>
@@ -8240,6 +8300,9 @@
         </w:rPr>
       </w:pPr>
       <w:r>
+        <w:rPr>
+          <w:noProof/>
+        </w:rPr>
         <w:drawing>
           <wp:inline distT="0" distB="0" distL="0" distR="0" wp14:anchorId="64750E1A" wp14:editId="2E43D7B6">
             <wp:extent cx="4537075" cy="2318385"/>
@@ -8468,6 +8531,9 @@
         </w:rPr>
       </w:pPr>
       <w:r>
+        <w:rPr>
+          <w:noProof/>
+        </w:rPr>
         <w:drawing>
           <wp:inline distT="0" distB="0" distL="0" distR="0" wp14:anchorId="6AF250C0" wp14:editId="0146F7F2">
             <wp:extent cx="3457575" cy="2238375"/>
@@ -8653,6 +8719,9 @@
         </w:rPr>
       </w:pPr>
       <w:r>
+        <w:rPr>
+          <w:noProof/>
+        </w:rPr>
         <w:drawing>
           <wp:anchor distT="0" distB="0" distL="114300" distR="114300" simplePos="0" relativeHeight="251706368" behindDoc="0" locked="0" layoutInCell="1" allowOverlap="1" wp14:anchorId="1665A4C3" wp14:editId="2630578C">
             <wp:simplePos x="0" y="0"/>
@@ -8923,6 +8992,9 @@
         </w:rPr>
       </w:pPr>
       <w:r>
+        <w:rPr>
+          <w:noProof/>
+        </w:rPr>
         <w:drawing>
           <wp:inline distT="0" distB="0" distL="0" distR="0" wp14:anchorId="0A5ABA08" wp14:editId="1C3272BD">
             <wp:extent cx="2874874" cy="3422469"/>
@@ -9110,6 +9182,9 @@
         <w:jc w:val="center"/>
       </w:pPr>
       <w:r>
+        <w:rPr>
+          <w:noProof/>
+        </w:rPr>
         <w:drawing>
           <wp:inline distT="0" distB="0" distL="0" distR="0" wp14:anchorId="062D40A0" wp14:editId="11F7EC78">
             <wp:extent cx="3397752" cy="1809750"/>
@@ -9326,6 +9401,9 @@
         </w:rPr>
       </w:pPr>
       <w:r>
+        <w:rPr>
+          <w:noProof/>
+        </w:rPr>
         <w:drawing>
           <wp:inline distT="0" distB="0" distL="0" distR="0" wp14:anchorId="53D3F545" wp14:editId="5341A5CB">
             <wp:extent cx="2616835" cy="3308350"/>
@@ -9527,6 +9605,9 @@
         <w:jc w:val="center"/>
       </w:pPr>
       <w:r>
+        <w:rPr>
+          <w:noProof/>
+        </w:rPr>
         <w:drawing>
           <wp:inline distT="0" distB="0" distL="0" distR="0" wp14:anchorId="5C55D0CF" wp14:editId="09908E6F">
             <wp:extent cx="1485900" cy="769722"/>
@@ -9586,6 +9667,9 @@
         <w:ind w:firstLine="708"/>
       </w:pPr>
       <w:r>
+        <w:rPr>
+          <w:noProof/>
+        </w:rPr>
         <w:lastRenderedPageBreak/>
         <w:drawing>
           <wp:anchor distT="0" distB="0" distL="114300" distR="114300" simplePos="0" relativeHeight="251696128" behindDoc="0" locked="0" layoutInCell="1" allowOverlap="1" wp14:anchorId="039D699D" wp14:editId="1425A14D">
@@ -9840,6 +9924,7 @@
       </w:pPr>
       <w:r>
         <w:rPr>
+          <w:noProof/>
           <w:color w:val="FF0000"/>
         </w:rPr>
         <w:drawing>
@@ -10125,6 +10210,9 @@
         <w:jc w:val="center"/>
       </w:pPr>
       <w:r>
+        <w:rPr>
+          <w:noProof/>
+        </w:rPr>
         <w:lastRenderedPageBreak/>
         <w:drawing>
           <wp:inline distT="0" distB="0" distL="0" distR="0" wp14:anchorId="16B84D6D" wp14:editId="1234FC2C">

</xml_diff>

<commit_message>
Update Word and PDF
100% FINISH
</commit_message>
<xml_diff>
--- a/Especificação da API.docx
+++ b/Especificação da API.docx
@@ -16,6 +16,7 @@
             <w:docPartUnique/>
           </w:docPartObj>
         </w:sdtPr>
+        <w:sdtEndPr/>
         <w:sdtContent>
           <w:r>
             <w:rPr>
@@ -90,7 +91,7 @@
                                 </w:tblPr>
                                 <w:tblGrid>
                                   <w:gridCol w:w="5890"/>
-                                  <w:gridCol w:w="1994"/>
+                                  <w:gridCol w:w="5304"/>
                                 </w:tblGrid>
                                 <w:tr>
                                   <w:trPr>
@@ -166,6 +167,7 @@
                                         <w:dataBinding w:prefixMappings="xmlns:ns0='http://purl.org/dc/elements/1.1/' xmlns:ns1='http://schemas.openxmlformats.org/package/2006/metadata/core-properties' " w:xpath="/ns1:coreProperties[1]/ns0:title[1]" w:storeItemID="{6C3C8BC8-F283-45AE-878A-BAB7291924A1}"/>
                                         <w:text/>
                                       </w:sdtPr>
+                                      <w:sdtEndPr/>
                                       <w:sdtContent>
                                         <w:p>
                                           <w:pPr>
@@ -204,6 +206,7 @@
                                         <w:dataBinding w:prefixMappings="xmlns:ns0='http://purl.org/dc/elements/1.1/' xmlns:ns1='http://schemas.openxmlformats.org/package/2006/metadata/core-properties' " w:xpath="/ns1:coreProperties[1]/ns0:subject[1]" w:storeItemID="{6C3C8BC8-F283-45AE-878A-BAB7291924A1}"/>
                                         <w:text/>
                                       </w:sdtPr>
+                                      <w:sdtEndPr/>
                                       <w:sdtContent>
                                         <w:p>
                                           <w:pPr>
@@ -261,6 +264,7 @@
                                         <w:dataBinding w:prefixMappings="xmlns:ns0='http://schemas.microsoft.com/office/2006/coverPageProps' " w:xpath="/ns0:CoverPageProperties[1]/ns0:Abstract[1]" w:storeItemID="{55AF091B-3C7A-41E3-B477-F2FDAA23CFDA}"/>
                                         <w:text/>
                                       </w:sdtPr>
+                                      <w:sdtEndPr/>
                                       <w:sdtContent>
                                         <w:p>
                                           <w:pPr>
@@ -289,6 +293,7 @@
                                         <w:dataBinding w:prefixMappings="xmlns:ns0='http://purl.org/dc/elements/1.1/' xmlns:ns1='http://schemas.openxmlformats.org/package/2006/metadata/core-properties' " w:xpath="/ns1:coreProperties[1]/ns0:creator[1]" w:storeItemID="{6C3C8BC8-F283-45AE-878A-BAB7291924A1}"/>
                                         <w:text/>
                                       </w:sdtPr>
+                                      <w:sdtEndPr/>
                                       <w:sdtContent>
                                         <w:p>
                                           <w:pPr>
@@ -384,7 +389,7 @@
                           </w:tblPr>
                           <w:tblGrid>
                             <w:gridCol w:w="5890"/>
-                            <w:gridCol w:w="1994"/>
+                            <w:gridCol w:w="5304"/>
                           </w:tblGrid>
                           <w:tr>
                             <w:trPr>
@@ -460,6 +465,7 @@
                                   <w:dataBinding w:prefixMappings="xmlns:ns0='http://purl.org/dc/elements/1.1/' xmlns:ns1='http://schemas.openxmlformats.org/package/2006/metadata/core-properties' " w:xpath="/ns1:coreProperties[1]/ns0:title[1]" w:storeItemID="{6C3C8BC8-F283-45AE-878A-BAB7291924A1}"/>
                                   <w:text/>
                                 </w:sdtPr>
+                                <w:sdtEndPr/>
                                 <w:sdtContent>
                                   <w:p>
                                     <w:pPr>
@@ -498,6 +504,7 @@
                                   <w:dataBinding w:prefixMappings="xmlns:ns0='http://purl.org/dc/elements/1.1/' xmlns:ns1='http://schemas.openxmlformats.org/package/2006/metadata/core-properties' " w:xpath="/ns1:coreProperties[1]/ns0:subject[1]" w:storeItemID="{6C3C8BC8-F283-45AE-878A-BAB7291924A1}"/>
                                   <w:text/>
                                 </w:sdtPr>
+                                <w:sdtEndPr/>
                                 <w:sdtContent>
                                   <w:p>
                                     <w:pPr>
@@ -555,6 +562,7 @@
                                   <w:dataBinding w:prefixMappings="xmlns:ns0='http://schemas.microsoft.com/office/2006/coverPageProps' " w:xpath="/ns0:CoverPageProperties[1]/ns0:Abstract[1]" w:storeItemID="{55AF091B-3C7A-41E3-B477-F2FDAA23CFDA}"/>
                                   <w:text/>
                                 </w:sdtPr>
+                                <w:sdtEndPr/>
                                 <w:sdtContent>
                                   <w:p>
                                     <w:pPr>
@@ -583,6 +591,7 @@
                                   <w:dataBinding w:prefixMappings="xmlns:ns0='http://purl.org/dc/elements/1.1/' xmlns:ns1='http://schemas.openxmlformats.org/package/2006/metadata/core-properties' " w:xpath="/ns1:coreProperties[1]/ns0:creator[1]" w:storeItemID="{6C3C8BC8-F283-45AE-878A-BAB7291924A1}"/>
                                   <w:text/>
                                 </w:sdtPr>
+                                <w:sdtEndPr/>
                                 <w:sdtContent>
                                   <w:p>
                                     <w:pPr>
@@ -1432,7 +1441,13 @@
         <w:jc w:val="both"/>
       </w:pPr>
       <w:r>
-        <w:t>Representa o Serviço de Apoio ao Cliente, que se conecta diretamente à Aplicação de Monitorização. Aqui, o cliente pode consultar o estado,</w:t>
+        <w:t xml:space="preserve">Representa o Serviço de Apoio ao Cliente, que se </w:t>
+      </w:r>
+      <w:r>
+        <w:t>liga</w:t>
+      </w:r>
+      <w:r>
+        <w:t xml:space="preserve"> diretamente à Aplicação de Monitorização. Aqui, o cliente pode consultar o estado,</w:t>
       </w:r>
       <w:r>
         <w:t xml:space="preserve"> a localização entre outros detalhes</w:t>
@@ -1462,7 +1477,67 @@
         <w:t xml:space="preserve"> </w:t>
       </w:r>
       <w:r>
-        <w:t>consultar o histórico de todas as encomendas, as encomendas por entregar e em processamento, as encomendas já entregues e receber alertas quando existe um inconveniente com as suas encomendas.</w:t>
+        <w:t>consultar o histórico de todas as encomendas,</w:t>
+      </w:r>
+      <w:r>
+        <w:t xml:space="preserve"> </w:t>
+      </w:r>
+      <w:r>
+        <w:t>“</w:t>
+      </w:r>
+      <w:r>
+        <w:t>por entregar</w:t>
+      </w:r>
+      <w:r>
+        <w:t>”</w:t>
+      </w:r>
+      <w:r>
+        <w:t xml:space="preserve">, </w:t>
+      </w:r>
+      <w:r>
+        <w:t>“</w:t>
+      </w:r>
+      <w:r>
+        <w:t>em processamento</w:t>
+      </w:r>
+      <w:r>
+        <w:t>”</w:t>
+      </w:r>
+      <w:r>
+        <w:t xml:space="preserve">, </w:t>
+      </w:r>
+      <w:r>
+        <w:t>“</w:t>
+      </w:r>
+      <w:r>
+        <w:t>entregue</w:t>
+      </w:r>
+      <w:r>
+        <w:t>”</w:t>
+      </w:r>
+      <w:r>
+        <w:t xml:space="preserve"> e </w:t>
+      </w:r>
+      <w:r>
+        <w:t>“</w:t>
+      </w:r>
+      <w:r>
+        <w:t>cancelada</w:t>
+      </w:r>
+      <w:r>
+        <w:t>”</w:t>
+      </w:r>
+      <w:r>
+        <w:t xml:space="preserve"> sendo que pode</w:t>
+      </w:r>
+      <w:r>
+        <w:t xml:space="preserve"> receber alertas quando existe um inconveniente com as suas encomendas</w:t>
+      </w:r>
+      <w:r>
+        <w:t xml:space="preserve"> por entregar</w:t>
+      </w:r>
+      <w:r>
+        <w:t>.</w:t>
       </w:r>
     </w:p>
     <w:p>
@@ -1525,13 +1600,16 @@
         <w:t>uma nova encomenda</w:t>
       </w:r>
       <w:r>
+        <w:t>,</w:t>
+      </w:r>
+      <w:r>
         <w:t xml:space="preserve"> o que implica a escolha de todos os produtos</w:t>
       </w:r>
       <w:r>
         <w:t xml:space="preserve"> da encomenda e</w:t>
       </w:r>
       <w:r>
-        <w:t xml:space="preserve"> a seleção do utilizador, dono dessa mesma encomenda.</w:t>
+        <w:t xml:space="preserve"> a seleção do utilizador.</w:t>
       </w:r>
     </w:p>
     <w:p>
@@ -1549,7 +1627,13 @@
         <w:t>Neste sistema</w:t>
       </w:r>
       <w:r>
-        <w:t xml:space="preserve"> é onde é feita a leitura do sensor que ficará associado a um volume, pode consultar-se os detalhes de um determinado volume e de uma encomenda especifica.</w:t>
+        <w:t xml:space="preserve"> é onde é feita a leitura do sensor que ficará associado a um volume, pode</w:t>
+      </w:r>
+      <w:r>
+        <w:t>m</w:t>
+      </w:r>
+      <w:r>
+        <w:t xml:space="preserve"> consultar-se os detalhes de um determinado volume e de uma encomenda especifica.</w:t>
       </w:r>
       <w:r>
         <w:t xml:space="preserve"> Como extra decidimos que </w:t>
@@ -1631,7 +1715,7 @@
         <w:t>Será possível ver alertas rigorosos das diversas encomendas em distribuição</w:t>
       </w:r>
       <w:r>
-        <w:t>, com a possibilidade de verificar a última leitura registada pelos sensores de uma categoria especifica e ainda ativos nas suas encomendas.</w:t>
+        <w:t>, com a possibilidade de verificar a última leitura registada pelos sensores de uma categoria especifica e ainda ativos.</w:t>
       </w:r>
     </w:p>
     <w:p>
@@ -1686,7 +1770,13 @@
         <w:t xml:space="preserve"> </w:t>
       </w:r>
       <w:r>
-        <w:t xml:space="preserve">Com a constante monitorização dos dados dos sensores, quando o </w:t>
+        <w:t>Com a constante monitorização dos dados dos sensores,</w:t>
+      </w:r>
+      <w:r>
+        <w:t xml:space="preserve"> a cada leitura enviada o sensor perde 1% de bateria, logo</w:t>
+      </w:r>
+      <w:r>
+        <w:t xml:space="preserve"> quando o </w:t>
       </w:r>
       <w:r>
         <w:t>s</w:t>
@@ -1695,10 +1785,10 @@
         <w:t xml:space="preserve">istema deteta um sensor com </w:t>
       </w:r>
       <w:r>
-        <w:t>1</w:t>
-      </w:r>
-      <w:r>
-        <w:t>% de bateria, informa a Aplicação de Monitorização para que o mesmo seja desativado.</w:t>
+        <w:t>um nível baixo</w:t>
+      </w:r>
+      <w:r>
+        <w:t xml:space="preserve"> de bateria, informa a Aplicação de Monitorização para que o mesmo seja desativado.</w:t>
       </w:r>
     </w:p>
     <w:p>
@@ -4538,7 +4628,23 @@
           <w:b/>
           <w:bCs/>
         </w:rPr>
-        <w:t xml:space="preserve">altera os estado de uma encomenda </w:t>
+        <w:t xml:space="preserve">altera </w:t>
+      </w:r>
+      <w:proofErr w:type="gramStart"/>
+      <w:r>
+        <w:rPr>
+          <w:b/>
+          <w:bCs/>
+        </w:rPr>
+        <w:t>os estado</w:t>
+      </w:r>
+      <w:proofErr w:type="gramEnd"/>
+      <w:r>
+        <w:rPr>
+          <w:b/>
+          <w:bCs/>
+        </w:rPr>
+        <w:t xml:space="preserve"> de uma encomenda </w:t>
       </w:r>
       <w:r>
         <w:t xml:space="preserve">através do protocolo HTTP, verbo </w:t>
@@ -5903,14 +6009,14 @@
           <w:b/>
           <w:bCs/>
         </w:rPr>
-        <w:t xml:space="preserve">recolher a informação de todos os </w:t>
-      </w:r>
-      <w:r>
-        <w:rPr>
-          <w:b/>
-          <w:bCs/>
-        </w:rPr>
-        <w:t>cliente</w:t>
+        <w:t xml:space="preserve">recolher a informação de </w:t>
+      </w:r>
+      <w:r>
+        <w:rPr>
+          <w:b/>
+          <w:bCs/>
+        </w:rPr>
+        <w:t>todos os clientes</w:t>
       </w:r>
       <w:r>
         <w:t xml:space="preserve">, </w:t>
@@ -10008,6 +10114,7 @@
         <w:docPartUnique/>
       </w:docPartObj>
     </w:sdtPr>
+    <w:sdtEndPr/>
     <w:sdtContent>
       <w:p>
         <w:pPr>

</xml_diff>

<commit_message>
Word + PDF Final
</commit_message>
<xml_diff>
--- a/Especificação da API.docx
+++ b/Especificação da API.docx
@@ -711,7 +711,7 @@
           <w:r>
             <w:fldChar w:fldCharType="separate"/>
           </w:r>
-          <w:hyperlink w:anchor="_Toc188096262" w:history="1">
+          <w:hyperlink w:anchor="_Toc188108688" w:history="1">
             <w:r>
               <w:rPr>
                 <w:rStyle w:val="Hiperligao"/>
@@ -738,7 +738,7 @@
                 <w:noProof/>
                 <w:webHidden/>
               </w:rPr>
-              <w:instrText xml:space="preserve"> PAGEREF _Toc188096262 \h </w:instrText>
+              <w:instrText xml:space="preserve"> PAGEREF _Toc188108688 \h </w:instrText>
             </w:r>
             <w:r>
               <w:rPr>
@@ -783,7 +783,7 @@
               <w:lang w:eastAsia="pt-PT"/>
             </w:rPr>
           </w:pPr>
-          <w:hyperlink w:anchor="_Toc188096263" w:history="1">
+          <w:hyperlink w:anchor="_Toc188108689" w:history="1">
             <w:r>
               <w:rPr>
                 <w:rStyle w:val="Hiperligao"/>
@@ -810,7 +810,7 @@
                 <w:noProof/>
                 <w:webHidden/>
               </w:rPr>
-              <w:instrText xml:space="preserve"> PAGEREF _Toc188096263 \h </w:instrText>
+              <w:instrText xml:space="preserve"> PAGEREF _Toc188108689 \h </w:instrText>
             </w:r>
             <w:r>
               <w:rPr>
@@ -855,7 +855,93 @@
               <w:lang w:eastAsia="pt-PT"/>
             </w:rPr>
           </w:pPr>
-          <w:hyperlink w:anchor="_Toc188096264" w:history="1">
+          <w:hyperlink w:anchor="_Toc188108690" w:history="1">
+            <w:r>
+              <w:rPr>
+                <w:rStyle w:val="Hiperligao"/>
+                <w:noProof/>
+              </w:rPr>
+              <w:t>Extras Des</w:t>
+            </w:r>
+            <w:r>
+              <w:rPr>
+                <w:rStyle w:val="Hiperligao"/>
+                <w:noProof/>
+              </w:rPr>
+              <w:t>e</w:t>
+            </w:r>
+            <w:r>
+              <w:rPr>
+                <w:rStyle w:val="Hiperligao"/>
+                <w:noProof/>
+              </w:rPr>
+              <w:t>nvolvidos</w:t>
+            </w:r>
+            <w:r>
+              <w:rPr>
+                <w:noProof/>
+                <w:webHidden/>
+              </w:rPr>
+              <w:tab/>
+            </w:r>
+            <w:r>
+              <w:rPr>
+                <w:noProof/>
+                <w:webHidden/>
+              </w:rPr>
+              <w:fldChar w:fldCharType="begin"/>
+            </w:r>
+            <w:r>
+              <w:rPr>
+                <w:noProof/>
+                <w:webHidden/>
+              </w:rPr>
+              <w:instrText xml:space="preserve"> PAGEREF _Toc188108690 \h </w:instrText>
+            </w:r>
+            <w:r>
+              <w:rPr>
+                <w:noProof/>
+                <w:webHidden/>
+              </w:rPr>
+            </w:r>
+            <w:r>
+              <w:rPr>
+                <w:noProof/>
+                <w:webHidden/>
+              </w:rPr>
+              <w:fldChar w:fldCharType="separate"/>
+            </w:r>
+            <w:r>
+              <w:rPr>
+                <w:noProof/>
+                <w:webHidden/>
+              </w:rPr>
+              <w:t>6</w:t>
+            </w:r>
+            <w:r>
+              <w:rPr>
+                <w:noProof/>
+                <w:webHidden/>
+              </w:rPr>
+              <w:fldChar w:fldCharType="end"/>
+            </w:r>
+          </w:hyperlink>
+        </w:p>
+        <w:p>
+          <w:pPr>
+            <w:pStyle w:val="ndice1"/>
+            <w:tabs>
+              <w:tab w:val="right" w:leader="dot" w:pos="8494"/>
+            </w:tabs>
+            <w:rPr>
+              <w:rFonts w:eastAsiaTheme="minorEastAsia"/>
+              <w:noProof/>
+              <w:sz w:val="24"/>
+              <w:szCs w:val="24"/>
+              <w:lang w:eastAsia="pt-PT"/>
+            </w:rPr>
+          </w:pPr>
+          <w:hyperlink w:anchor="_Toc188108691" w:history="1">
             <w:r>
               <w:rPr>
                 <w:rStyle w:val="Hiperligao"/>
@@ -882,7 +968,7 @@
                 <w:noProof/>
                 <w:webHidden/>
               </w:rPr>
-              <w:instrText xml:space="preserve"> PAGEREF _Toc188096264 \h </w:instrText>
+              <w:instrText xml:space="preserve"> PAGEREF _Toc188108691 \h </w:instrText>
             </w:r>
             <w:r>
               <w:rPr>
@@ -902,7 +988,79 @@
                 <w:noProof/>
                 <w:webHidden/>
               </w:rPr>
-              <w:t>6</w:t>
+              <w:t>7</w:t>
+            </w:r>
+            <w:r>
+              <w:rPr>
+                <w:noProof/>
+                <w:webHidden/>
+              </w:rPr>
+              <w:fldChar w:fldCharType="end"/>
+            </w:r>
+          </w:hyperlink>
+        </w:p>
+        <w:p>
+          <w:pPr>
+            <w:pStyle w:val="ndice1"/>
+            <w:tabs>
+              <w:tab w:val="right" w:leader="dot" w:pos="8494"/>
+            </w:tabs>
+            <w:rPr>
+              <w:rFonts w:eastAsiaTheme="minorEastAsia"/>
+              <w:noProof/>
+              <w:sz w:val="24"/>
+              <w:szCs w:val="24"/>
+              <w:lang w:eastAsia="pt-PT"/>
+            </w:rPr>
+          </w:pPr>
+          <w:hyperlink w:anchor="_Toc188108692" w:history="1">
+            <w:r>
+              <w:rPr>
+                <w:rStyle w:val="Hiperligao"/>
+                <w:noProof/>
+              </w:rPr>
+              <w:t>Novos Endpoints</w:t>
+            </w:r>
+            <w:r>
+              <w:rPr>
+                <w:noProof/>
+                <w:webHidden/>
+              </w:rPr>
+              <w:tab/>
+            </w:r>
+            <w:r>
+              <w:rPr>
+                <w:noProof/>
+                <w:webHidden/>
+              </w:rPr>
+              <w:fldChar w:fldCharType="begin"/>
+            </w:r>
+            <w:r>
+              <w:rPr>
+                <w:noProof/>
+                <w:webHidden/>
+              </w:rPr>
+              <w:instrText xml:space="preserve"> PAGEREF _Toc188108692 \h </w:instrText>
+            </w:r>
+            <w:r>
+              <w:rPr>
+                <w:noProof/>
+                <w:webHidden/>
+              </w:rPr>
+            </w:r>
+            <w:r>
+              <w:rPr>
+                <w:noProof/>
+                <w:webHidden/>
+              </w:rPr>
+              <w:fldChar w:fldCharType="separate"/>
+            </w:r>
+            <w:r>
+              <w:rPr>
+                <w:noProof/>
+                <w:webHidden/>
+              </w:rPr>
+              <w:t>25</w:t>
             </w:r>
             <w:r>
               <w:rPr>
@@ -1013,7 +1171,7 @@
           <w:color w:val="ED7D31" w:themeColor="accent2"/>
         </w:rPr>
       </w:pPr>
-      <w:bookmarkStart w:id="1" w:name="_Toc188096262"/>
+      <w:bookmarkStart w:id="1" w:name="_Toc188108688"/>
       <w:r>
         <w:rPr>
           <w:color w:val="ED7D31" w:themeColor="accent2"/>
@@ -1043,7 +1201,7 @@
     <w:p>
       <w:pPr>
         <w:spacing w:line="360" w:lineRule="auto"/>
-        <w:ind w:firstLine="708"/>
+        <w:ind w:firstLine="567"/>
         <w:jc w:val="both"/>
       </w:pPr>
       <w:r>
@@ -1083,8 +1241,13 @@
         <w:t>istema de E-Commerce</w:t>
       </w:r>
       <w:r>
-        <w:t>, que para fins académicos será simulado internamente no nosso ambiente de desenvolvimento back-end</w:t>
-      </w:r>
+        <w:t xml:space="preserve">, que para fins académicos será simulado internamente no nosso ambiente de desenvolvimento </w:t>
+      </w:r>
+      <w:proofErr w:type="spellStart"/>
+      <w:r>
+        <w:t>back-end</w:t>
+      </w:r>
+      <w:proofErr w:type="spellEnd"/>
       <w:r>
         <w:t>.</w:t>
       </w:r>
@@ -1120,197 +1283,197 @@
     <w:p>
       <w:pPr>
         <w:spacing w:line="360" w:lineRule="auto"/>
+        <w:ind w:firstLine="567"/>
+        <w:jc w:val="both"/>
+      </w:pPr>
+      <w:r>
+        <w:t>Refere-se à plataforma de comércio eletrónico, onde o cliente realiza a compra.</w:t>
+      </w:r>
+    </w:p>
+    <w:p>
+      <w:pPr>
+        <w:spacing w:line="360" w:lineRule="auto"/>
+        <w:jc w:val="both"/>
+      </w:pPr>
+      <w:r>
+        <w:t xml:space="preserve">Está ligado à </w:t>
+      </w:r>
+      <w:r>
+        <w:t>Logística,</w:t>
+      </w:r>
+      <w:r>
+        <w:t xml:space="preserve"> </w:t>
+      </w:r>
+      <w:r>
+        <w:t>indicando</w:t>
+      </w:r>
+      <w:r>
+        <w:t xml:space="preserve"> </w:t>
+      </w:r>
+      <w:r>
+        <w:t>quando o cliente faz uma encomenda, as informações dos produtos</w:t>
+      </w:r>
+      <w:r>
+        <w:t xml:space="preserve"> e do utilizador</w:t>
+      </w:r>
+      <w:r>
+        <w:t xml:space="preserve"> são enviadas para a </w:t>
+      </w:r>
+      <w:r>
+        <w:t>logística, para serem tratadas posteriormente pela Aplicação de Monitorização</w:t>
+      </w:r>
+      <w:r>
+        <w:t>.</w:t>
+      </w:r>
+    </w:p>
+    <w:p>
+      <w:pPr>
+        <w:jc w:val="both"/>
+      </w:pPr>
+    </w:p>
+    <w:p>
+      <w:pPr>
+        <w:jc w:val="both"/>
+        <w:rPr>
+          <w:b/>
+          <w:bCs/>
+        </w:rPr>
+      </w:pPr>
+      <w:r>
+        <w:rPr>
+          <w:b/>
+          <w:bCs/>
+        </w:rPr>
+        <w:t>S</w:t>
+      </w:r>
+      <w:r>
+        <w:rPr>
+          <w:b/>
+          <w:bCs/>
+        </w:rPr>
+        <w:t>istema de Apoio ao Cliente</w:t>
+      </w:r>
+    </w:p>
+    <w:p>
+      <w:pPr>
+        <w:spacing w:line="360" w:lineRule="auto"/>
+        <w:ind w:firstLine="567"/>
+        <w:jc w:val="both"/>
+      </w:pPr>
+      <w:r>
+        <w:t xml:space="preserve">Representa o Serviço de Apoio ao Cliente, que se </w:t>
+      </w:r>
+      <w:r>
+        <w:t>liga</w:t>
+      </w:r>
+      <w:r>
+        <w:t xml:space="preserve"> diretamente à Aplicação de Monitorização. Aqui, o cliente pode consultar o estado,</w:t>
+      </w:r>
+      <w:r>
+        <w:t xml:space="preserve"> a localização entre outros detalhes</w:t>
+      </w:r>
+      <w:r>
+        <w:t xml:space="preserve"> das suas encomendas</w:t>
+      </w:r>
+      <w:r>
+        <w:t>, bem como,</w:t>
+      </w:r>
+      <w:r>
+        <w:t xml:space="preserve"> fazer o cancelamento das encomendas que ainda estão numa fase de processamento.</w:t>
+      </w:r>
+      <w:r>
+        <w:t xml:space="preserve"> </w:t>
+      </w:r>
+    </w:p>
+    <w:p>
+      <w:pPr>
+        <w:spacing w:line="360" w:lineRule="auto"/>
+        <w:jc w:val="both"/>
+      </w:pPr>
+      <w:r>
+        <w:t>O Cliente poderá</w:t>
+      </w:r>
+      <w:r>
+        <w:t xml:space="preserve"> </w:t>
+      </w:r>
+      <w:r>
+        <w:t>consultar o histórico de todas as encomendas,</w:t>
+      </w:r>
+      <w:r>
+        <w:t xml:space="preserve"> </w:t>
+      </w:r>
+      <w:r>
+        <w:t>“</w:t>
+      </w:r>
+      <w:r>
+        <w:t>por entregar</w:t>
+      </w:r>
+      <w:r>
+        <w:t>”</w:t>
+      </w:r>
+      <w:r>
+        <w:t xml:space="preserve">, </w:t>
+      </w:r>
+      <w:r>
+        <w:t>“</w:t>
+      </w:r>
+      <w:r>
+        <w:t>em processamento</w:t>
+      </w:r>
+      <w:r>
+        <w:t>”</w:t>
+      </w:r>
+      <w:r>
+        <w:t xml:space="preserve">, </w:t>
+      </w:r>
+      <w:r>
+        <w:t>“</w:t>
+      </w:r>
+      <w:r>
+        <w:t>entregue</w:t>
+      </w:r>
+      <w:r>
+        <w:t>”</w:t>
+      </w:r>
+      <w:r>
+        <w:t xml:space="preserve"> e </w:t>
+      </w:r>
+      <w:r>
+        <w:t>“</w:t>
+      </w:r>
+      <w:r>
+        <w:t>cancelada</w:t>
+      </w:r>
+      <w:r>
+        <w:t>”</w:t>
+      </w:r>
+      <w:r>
+        <w:t xml:space="preserve"> sendo que pode</w:t>
+      </w:r>
+      <w:r>
+        <w:t xml:space="preserve"> receber alertas quando existe um inconveniente com as suas encomendas</w:t>
+      </w:r>
+      <w:r>
+        <w:t xml:space="preserve"> por entregar</w:t>
+      </w:r>
+      <w:r>
+        <w:t>.</w:t>
+      </w:r>
+    </w:p>
+    <w:p>
+      <w:pPr>
+        <w:spacing w:line="360" w:lineRule="auto"/>
+        <w:jc w:val="both"/>
+      </w:pPr>
+      <w:r>
+        <w:t>O Cliente terá acesso a um histórico de leituras feitas pelos sensores de uma determinada categoria, que abrange todas as suas encomendas.</w:t>
+      </w:r>
+    </w:p>
+    <w:p>
+      <w:pPr>
         <w:ind w:firstLine="426"/>
         <w:jc w:val="both"/>
       </w:pPr>
-      <w:r>
-        <w:t>Refere-se à plataforma de comércio eletrónico, onde o cliente realiza a compra.</w:t>
-      </w:r>
-    </w:p>
-    <w:p>
-      <w:pPr>
-        <w:spacing w:line="360" w:lineRule="auto"/>
-        <w:jc w:val="both"/>
-      </w:pPr>
-      <w:r>
-        <w:t xml:space="preserve">Está ligado à </w:t>
-      </w:r>
-      <w:r>
-        <w:t>Logística,</w:t>
-      </w:r>
-      <w:r>
-        <w:t xml:space="preserve"> </w:t>
-      </w:r>
-      <w:r>
-        <w:t>indicando</w:t>
-      </w:r>
-      <w:r>
-        <w:t xml:space="preserve"> </w:t>
-      </w:r>
-      <w:r>
-        <w:t>quando o cliente faz uma encomenda, as informações dos produtos</w:t>
-      </w:r>
-      <w:r>
-        <w:t xml:space="preserve"> e do utilizador</w:t>
-      </w:r>
-      <w:r>
-        <w:t xml:space="preserve"> são enviadas para a </w:t>
-      </w:r>
-      <w:r>
-        <w:t>logística, para serem tratadas posteriormente pela Aplicação de Monitorização</w:t>
-      </w:r>
-      <w:r>
-        <w:t>.</w:t>
-      </w:r>
-    </w:p>
-    <w:p>
-      <w:pPr>
-        <w:jc w:val="both"/>
-      </w:pPr>
-    </w:p>
-    <w:p>
-      <w:pPr>
-        <w:jc w:val="both"/>
-        <w:rPr>
-          <w:b/>
-          <w:bCs/>
-        </w:rPr>
-      </w:pPr>
-      <w:r>
-        <w:rPr>
-          <w:b/>
-          <w:bCs/>
-        </w:rPr>
-        <w:t>S</w:t>
-      </w:r>
-      <w:r>
-        <w:rPr>
-          <w:b/>
-          <w:bCs/>
-        </w:rPr>
-        <w:t>istema de Apoio ao Cliente</w:t>
-      </w:r>
-    </w:p>
-    <w:p>
-      <w:pPr>
-        <w:spacing w:line="360" w:lineRule="auto"/>
-        <w:ind w:firstLine="426"/>
-        <w:jc w:val="both"/>
-      </w:pPr>
-      <w:r>
-        <w:t xml:space="preserve">Representa o Serviço de Apoio ao Cliente, que se </w:t>
-      </w:r>
-      <w:r>
-        <w:t>liga</w:t>
-      </w:r>
-      <w:r>
-        <w:t xml:space="preserve"> diretamente à Aplicação de Monitorização. Aqui, o cliente pode consultar o estado,</w:t>
-      </w:r>
-      <w:r>
-        <w:t xml:space="preserve"> a localização entre outros detalhes</w:t>
-      </w:r>
-      <w:r>
-        <w:t xml:space="preserve"> das suas encomendas</w:t>
-      </w:r>
-      <w:r>
-        <w:t>, bem como,</w:t>
-      </w:r>
-      <w:r>
-        <w:t xml:space="preserve"> fazer o cancelamento das encomendas que ainda estão numa fase de processamento.</w:t>
-      </w:r>
-      <w:r>
-        <w:t xml:space="preserve"> </w:t>
-      </w:r>
-    </w:p>
-    <w:p>
-      <w:pPr>
-        <w:spacing w:line="360" w:lineRule="auto"/>
-        <w:jc w:val="both"/>
-      </w:pPr>
-      <w:r>
-        <w:t>O Cliente poderá</w:t>
-      </w:r>
-      <w:r>
-        <w:t xml:space="preserve"> </w:t>
-      </w:r>
-      <w:r>
-        <w:t>consultar o histórico de todas as encomendas,</w:t>
-      </w:r>
-      <w:r>
-        <w:t xml:space="preserve"> </w:t>
-      </w:r>
-      <w:r>
-        <w:t>“</w:t>
-      </w:r>
-      <w:r>
-        <w:t>por entregar</w:t>
-      </w:r>
-      <w:r>
-        <w:t>”</w:t>
-      </w:r>
-      <w:r>
-        <w:t xml:space="preserve">, </w:t>
-      </w:r>
-      <w:r>
-        <w:t>“</w:t>
-      </w:r>
-      <w:r>
-        <w:t>em processamento</w:t>
-      </w:r>
-      <w:r>
-        <w:t>”</w:t>
-      </w:r>
-      <w:r>
-        <w:t xml:space="preserve">, </w:t>
-      </w:r>
-      <w:r>
-        <w:t>“</w:t>
-      </w:r>
-      <w:r>
-        <w:t>entregue</w:t>
-      </w:r>
-      <w:r>
-        <w:t>”</w:t>
-      </w:r>
-      <w:r>
-        <w:t xml:space="preserve"> e </w:t>
-      </w:r>
-      <w:r>
-        <w:t>“</w:t>
-      </w:r>
-      <w:r>
-        <w:t>cancelada</w:t>
-      </w:r>
-      <w:r>
-        <w:t>”</w:t>
-      </w:r>
-      <w:r>
-        <w:t xml:space="preserve"> sendo que pode</w:t>
-      </w:r>
-      <w:r>
-        <w:t xml:space="preserve"> receber alertas quando existe um inconveniente com as suas encomendas</w:t>
-      </w:r>
-      <w:r>
-        <w:t xml:space="preserve"> por entregar</w:t>
-      </w:r>
-      <w:r>
-        <w:t>.</w:t>
-      </w:r>
-    </w:p>
-    <w:p>
-      <w:pPr>
-        <w:spacing w:line="360" w:lineRule="auto"/>
-        <w:jc w:val="both"/>
-      </w:pPr>
-      <w:r>
-        <w:t>O Cliente terá acesso a um histórico de leituras feitas pelos sensores de uma determinada categoria, que abrange todas as suas encomendas.</w:t>
-      </w:r>
-    </w:p>
-    <w:p>
-      <w:pPr>
-        <w:ind w:firstLine="426"/>
-        <w:jc w:val="both"/>
-      </w:pPr>
     </w:p>
     <w:p>
       <w:pPr>
@@ -1338,7 +1501,7 @@
     <w:p>
       <w:pPr>
         <w:spacing w:line="360" w:lineRule="auto"/>
-        <w:ind w:firstLine="426"/>
+        <w:ind w:firstLine="567"/>
         <w:jc w:val="both"/>
       </w:pPr>
       <w:r>
@@ -1447,46 +1610,46 @@
     <w:p>
       <w:pPr>
         <w:spacing w:line="360" w:lineRule="auto"/>
+        <w:ind w:firstLine="567"/>
+        <w:jc w:val="both"/>
+      </w:pPr>
+      <w:r>
+        <w:t>Interage com a Aplicação de Monitorização para gerir e supervisionar</w:t>
+      </w:r>
+      <w:r>
+        <w:t xml:space="preserve"> detalhadamente</w:t>
+      </w:r>
+      <w:r>
+        <w:t xml:space="preserve"> as operações do sistema, como a monitorização de volumes, sensores e encomendas.</w:t>
+      </w:r>
+      <w:r>
+        <w:t xml:space="preserve"> </w:t>
+      </w:r>
+    </w:p>
+    <w:p>
+      <w:pPr>
+        <w:spacing w:line="360" w:lineRule="auto"/>
+        <w:jc w:val="both"/>
+      </w:pPr>
+      <w:r>
+        <w:t>Será possível ver alertas rigorosos das diversas encomendas em distribuição</w:t>
+      </w:r>
+      <w:r>
+        <w:t>, com a possibilidade de verificar a última leitura registada pelos sensores de uma categoria especifica e ainda ativos.</w:t>
+      </w:r>
+    </w:p>
+    <w:p>
+      <w:pPr>
+        <w:spacing w:line="360" w:lineRule="auto"/>
         <w:ind w:firstLine="426"/>
         <w:jc w:val="both"/>
       </w:pPr>
       <w:r>
-        <w:t>Interage com a Aplicação de Monitorização para gerir e supervisionar</w:t>
-      </w:r>
-      <w:r>
-        <w:t xml:space="preserve"> detalhadamente</w:t>
-      </w:r>
-      <w:r>
-        <w:t xml:space="preserve"> as operações do sistema, como a monitorização de volumes, sensores e encomendas.</w:t>
-      </w:r>
-      <w:r>
         <w:t xml:space="preserve"> </w:t>
       </w:r>
     </w:p>
     <w:p>
       <w:pPr>
-        <w:spacing w:line="360" w:lineRule="auto"/>
-        <w:jc w:val="both"/>
-      </w:pPr>
-      <w:r>
-        <w:t>Será possível ver alertas rigorosos das diversas encomendas em distribuição</w:t>
-      </w:r>
-      <w:r>
-        <w:t>, com a possibilidade de verificar a última leitura registada pelos sensores de uma categoria especifica e ainda ativos.</w:t>
-      </w:r>
-    </w:p>
-    <w:p>
-      <w:pPr>
-        <w:spacing w:line="360" w:lineRule="auto"/>
-        <w:ind w:firstLine="426"/>
-        <w:jc w:val="both"/>
-      </w:pPr>
-      <w:r>
-        <w:t xml:space="preserve"> </w:t>
-      </w:r>
-    </w:p>
-    <w:p>
-      <w:pPr>
         <w:jc w:val="both"/>
         <w:rPr>
           <w:b/>
@@ -1511,7 +1674,7 @@
     <w:p>
       <w:pPr>
         <w:spacing w:line="360" w:lineRule="auto"/>
-        <w:ind w:firstLine="426"/>
+        <w:ind w:firstLine="567"/>
         <w:jc w:val="both"/>
       </w:pPr>
       <w:r>
@@ -1569,7 +1732,7 @@
           <w:u w:val="single"/>
         </w:rPr>
       </w:pPr>
-      <w:bookmarkStart w:id="2" w:name="_Toc188096263"/>
+      <w:bookmarkStart w:id="2" w:name="_Toc188108689"/>
       <w:r>
         <w:rPr>
           <w:color w:val="ED7D31" w:themeColor="accent2"/>
@@ -1582,7 +1745,7 @@
     <w:p>
       <w:pPr>
         <w:spacing w:line="360" w:lineRule="auto"/>
-        <w:ind w:firstLine="708"/>
+        <w:ind w:firstLine="567"/>
         <w:jc w:val="both"/>
         <w:rPr>
           <w:u w:val="single"/>
@@ -1903,12 +2066,307 @@
     <w:p>
       <w:pPr>
         <w:pStyle w:val="Ttulo1"/>
+        <w:spacing w:line="480" w:lineRule="auto"/>
         <w:jc w:val="center"/>
         <w:rPr>
           <w:color w:val="ED7D31" w:themeColor="accent2"/>
-        </w:rPr>
-      </w:pPr>
-      <w:bookmarkStart w:id="5" w:name="_Toc188096264"/>
+          <w:u w:val="single"/>
+        </w:rPr>
+      </w:pPr>
+      <w:bookmarkStart w:id="5" w:name="_Toc188108690"/>
+      <w:r>
+        <w:rPr>
+          <w:color w:val="ED7D31" w:themeColor="accent2"/>
+        </w:rPr>
+        <w:lastRenderedPageBreak/>
+        <w:t>Extras Desenvolvidos</w:t>
+      </w:r>
+      <w:bookmarkEnd w:id="5"/>
+    </w:p>
+    <w:p>
+      <w:pPr>
+        <w:spacing w:line="360" w:lineRule="auto"/>
+        <w:ind w:firstLine="567"/>
+        <w:jc w:val="both"/>
+      </w:pPr>
+      <w:r>
+        <w:t>O</w:t>
+      </w:r>
+      <w:r>
+        <w:t xml:space="preserve">s sistemas </w:t>
+      </w:r>
+      <w:r>
+        <w:t>integra</w:t>
+      </w:r>
+      <w:r>
+        <w:t>m</w:t>
+      </w:r>
+      <w:r>
+        <w:t xml:space="preserve"> diversas funcionalidades extras </w:t>
+      </w:r>
+      <w:r>
+        <w:t xml:space="preserve">de forma </w:t>
+      </w:r>
+      <w:r>
+        <w:t>melhorar</w:t>
+      </w:r>
+      <w:r>
+        <w:t xml:space="preserve"> o projeto como um todo. </w:t>
+      </w:r>
+      <w:r>
+        <w:t>Entre estas funcionalidades destacam-se a importação de dados através de ficheiros CSV</w:t>
+      </w:r>
+      <w:r>
+        <w:t xml:space="preserve">, </w:t>
+      </w:r>
+      <w:r>
+        <w:t>a implementação d</w:t>
+      </w:r>
+      <w:r>
+        <w:t>o</w:t>
+      </w:r>
+      <w:r>
+        <w:t xml:space="preserve"> </w:t>
+      </w:r>
+      <w:proofErr w:type="spellStart"/>
+      <w:r>
+        <w:t>frontend</w:t>
+      </w:r>
+      <w:proofErr w:type="spellEnd"/>
+      <w:r>
+        <w:t xml:space="preserve"> </w:t>
+      </w:r>
+      <w:r>
+        <w:t>com design responsivo</w:t>
+      </w:r>
+      <w:r>
+        <w:t xml:space="preserve"> para</w:t>
+      </w:r>
+      <w:r>
+        <w:t xml:space="preserve"> todos os tipos e tamanhos de ecr</w:t>
+      </w:r>
+      <w:r>
+        <w:t xml:space="preserve">ãs e a </w:t>
+      </w:r>
+      <w:r>
+        <w:t xml:space="preserve">criação </w:t>
+      </w:r>
+      <w:r>
+        <w:t xml:space="preserve">de </w:t>
+      </w:r>
+      <w:r>
+        <w:t>alguns</w:t>
+      </w:r>
+      <w:r>
+        <w:t xml:space="preserve"> </w:t>
+      </w:r>
+      <w:proofErr w:type="spellStart"/>
+      <w:r>
+        <w:t>endpoints</w:t>
+      </w:r>
+      <w:proofErr w:type="spellEnd"/>
+      <w:r>
+        <w:t xml:space="preserve"> que ajudam a criação de novos produtos, de novos tipos de embalagens e de novos sensores.</w:t>
+      </w:r>
+    </w:p>
+    <w:p>
+      <w:pPr>
+        <w:spacing w:line="360" w:lineRule="auto"/>
+        <w:ind w:firstLine="567"/>
+        <w:jc w:val="both"/>
+      </w:pPr>
+    </w:p>
+    <w:p>
+      <w:pPr>
+        <w:jc w:val="both"/>
+        <w:rPr>
+          <w:b/>
+          <w:bCs/>
+        </w:rPr>
+      </w:pPr>
+      <w:r>
+        <w:rPr>
+          <w:b/>
+          <w:bCs/>
+        </w:rPr>
+        <w:t>Importação de dados através de CSV</w:t>
+      </w:r>
+    </w:p>
+    <w:p>
+      <w:pPr>
+        <w:spacing w:line="360" w:lineRule="auto"/>
+        <w:ind w:firstLine="567"/>
+        <w:jc w:val="both"/>
+      </w:pPr>
+      <w:r>
+        <w:t xml:space="preserve">A funcionalidade de importação de dados permite carregar grandes volumes de informação de forma rápida </w:t>
+      </w:r>
+      <w:r>
+        <w:t>e segura</w:t>
+      </w:r>
+      <w:r>
+        <w:t>. Através de ficheiros CSV</w:t>
+      </w:r>
+      <w:r>
+        <w:t xml:space="preserve"> é possível</w:t>
+      </w:r>
+      <w:r>
+        <w:t xml:space="preserve"> importar listas completas de</w:t>
+      </w:r>
+      <w:r>
+        <w:t xml:space="preserve"> encomendas, de volumes, de embalagens, de produtos, de utilizadores, entre outros, </w:t>
+      </w:r>
+      <w:r>
+        <w:t xml:space="preserve">reduzindo o risco de erro manual e </w:t>
+      </w:r>
+      <w:r>
+        <w:t>acelerando</w:t>
+      </w:r>
+      <w:r>
+        <w:t xml:space="preserve"> o processo de configuração.</w:t>
+      </w:r>
+    </w:p>
+    <w:p>
+      <w:pPr>
+        <w:spacing w:line="360" w:lineRule="auto"/>
+        <w:ind w:firstLine="567"/>
+        <w:jc w:val="both"/>
+      </w:pPr>
+    </w:p>
+    <w:p>
+      <w:pPr>
+        <w:jc w:val="both"/>
+        <w:rPr>
+          <w:b/>
+          <w:bCs/>
+        </w:rPr>
+      </w:pPr>
+      <w:proofErr w:type="spellStart"/>
+      <w:r>
+        <w:rPr>
+          <w:b/>
+          <w:bCs/>
+        </w:rPr>
+        <w:t>Frontend</w:t>
+      </w:r>
+      <w:proofErr w:type="spellEnd"/>
+      <w:r>
+        <w:rPr>
+          <w:b/>
+          <w:bCs/>
+        </w:rPr>
+        <w:t xml:space="preserve"> responsivo</w:t>
+      </w:r>
+    </w:p>
+    <w:p>
+      <w:pPr>
+        <w:spacing w:line="360" w:lineRule="auto"/>
+        <w:ind w:firstLine="567"/>
+        <w:jc w:val="both"/>
+        <w:rPr>
+          <w:u w:val="single"/>
+        </w:rPr>
+      </w:pPr>
+      <w:r>
+        <w:t xml:space="preserve">A implementação de um </w:t>
+      </w:r>
+      <w:proofErr w:type="spellStart"/>
+      <w:r>
+        <w:t>frontend</w:t>
+      </w:r>
+      <w:proofErr w:type="spellEnd"/>
+      <w:r>
+        <w:t xml:space="preserve"> com design responsivo permite que o site se adapte a todos os tipos e tamanhos de ecrãs</w:t>
+      </w:r>
+      <w:r>
+        <w:t xml:space="preserve">, isso irá trazer diversas vantagens aos trabalhadores da empresa como por exemplo, os </w:t>
+      </w:r>
+      <w:r>
+        <w:t>trabalhadores da logística podem utilizar tablets para facilitar o seu trabalho, melhorando a eficiência e a mobilidade no processo de gestão de encomendas, volumes</w:t>
+      </w:r>
+      <w:r>
+        <w:t xml:space="preserve">, </w:t>
+      </w:r>
+      <w:r>
+        <w:t>embalagens</w:t>
+      </w:r>
+      <w:r>
+        <w:t xml:space="preserve"> e sensores, </w:t>
+      </w:r>
+      <w:r>
+        <w:t xml:space="preserve">com acesso rápido e prático </w:t>
+      </w:r>
+      <w:r>
+        <w:t>á aplicação.</w:t>
+      </w:r>
+    </w:p>
+    <w:p/>
+    <w:p>
+      <w:pPr>
+        <w:jc w:val="both"/>
+        <w:rPr>
+          <w:b/>
+          <w:bCs/>
+        </w:rPr>
+      </w:pPr>
+      <w:r>
+        <w:rPr>
+          <w:b/>
+          <w:bCs/>
+        </w:rPr>
+        <w:t>Criação de dados em tempo real</w:t>
+      </w:r>
+    </w:p>
+    <w:p>
+      <w:pPr>
+        <w:spacing w:line="360" w:lineRule="auto"/>
+        <w:ind w:firstLine="567"/>
+        <w:jc w:val="both"/>
+      </w:pPr>
+      <w:r>
+        <w:t xml:space="preserve">A possibilidade de criar novos produtos, tipos de embalagens e sensores facilita o trabalho dos </w:t>
+      </w:r>
+      <w:r>
+        <w:t xml:space="preserve">trabalhadores da logística </w:t>
+      </w:r>
+      <w:r>
+        <w:t xml:space="preserve">e aumenta a eficiência da empresa. Isso permite a adição de novos dados em tempo real, sem a necessidade de alterações </w:t>
+      </w:r>
+      <w:r>
+        <w:t xml:space="preserve">manuais </w:t>
+      </w:r>
+      <w:r>
+        <w:t>no sistema de monitorização,</w:t>
+      </w:r>
+      <w:r>
+        <w:t xml:space="preserve"> </w:t>
+      </w:r>
+      <w:r>
+        <w:t>garantindo agilidade e flexibilidade</w:t>
+      </w:r>
+      <w:r>
+        <w:t>.</w:t>
+      </w:r>
+    </w:p>
+    <w:p/>
+    <w:p/>
+    <w:p>
+      <w:r>
+        <w:rPr>
+          <w:color w:val="ED7D31" w:themeColor="accent2"/>
+        </w:rPr>
+        <w:br w:type="page"/>
+      </w:r>
+    </w:p>
+    <w:p>
+      <w:pPr>
+        <w:pStyle w:val="Ttulo1"/>
+        <w:jc w:val="center"/>
+        <w:rPr>
+          <w:color w:val="ED7D31" w:themeColor="accent2"/>
+        </w:rPr>
+      </w:pPr>
+      <w:bookmarkStart w:id="6" w:name="_Toc188108691"/>
       <w:r>
         <w:rPr>
           <w:color w:val="ED7D31" w:themeColor="accent2"/>
@@ -1916,7 +2374,7 @@
         <w:lastRenderedPageBreak/>
         <w:t>Especificação da API REST</w:t>
       </w:r>
-      <w:bookmarkEnd w:id="5"/>
+      <w:bookmarkEnd w:id="6"/>
     </w:p>
     <w:p/>
     <w:p>
@@ -9507,11 +9965,7 @@
         <w:t>}</w:t>
       </w:r>
     </w:p>
-    <w:p>
-      <w:r>
-        <w:br w:type="page"/>
-      </w:r>
-    </w:p>
+    <w:p/>
     <w:p>
       <w:pPr>
         <w:pStyle w:val="PargrafodaLista"/>
@@ -9523,7 +9977,6 @@
         <w:jc w:val="both"/>
       </w:pPr>
       <w:r>
-        <w:lastRenderedPageBreak/>
         <w:t>Um sensor</w:t>
       </w:r>
       <w:r>
@@ -9795,6 +10248,7 @@
           <w:color w:val="ED7D31" w:themeColor="accent2"/>
         </w:rPr>
       </w:pPr>
+      <w:bookmarkStart w:id="7" w:name="_Toc188108692"/>
       <w:r>
         <w:rPr>
           <w:color w:val="ED7D31" w:themeColor="accent2"/>
@@ -9833,6 +10287,7 @@
         </w:rPr>
         <w:t>oints</w:t>
       </w:r>
+      <w:bookmarkEnd w:id="7"/>
       <w:proofErr w:type="spellEnd"/>
     </w:p>
     <w:p/>
@@ -15042,7 +15497,7 @@
   <w:style w:type="paragraph" w:default="1" w:styleId="Normal">
     <w:name w:val="Normal"/>
     <w:qFormat/>
-    <w:rsid w:val="003E480D"/>
+    <w:rsid w:val="00662959"/>
   </w:style>
   <w:style w:type="paragraph" w:styleId="Ttulo1">
     <w:name w:val="heading 1"/>
@@ -15354,6 +15809,19 @@
       <w:rFonts w:ascii="Consolas" w:hAnsi="Consolas"/>
       <w:sz w:val="20"/>
       <w:szCs w:val="20"/>
+    </w:rPr>
+  </w:style>
+  <w:style w:type="paragraph" w:styleId="NormalWeb">
+    <w:name w:val="Normal (Web)"/>
+    <w:basedOn w:val="Normal"/>
+    <w:uiPriority w:val="99"/>
+    <w:semiHidden/>
+    <w:unhideWhenUsed/>
+    <w:rsid w:val="009B3D37"/>
+    <w:rPr>
+      <w:rFonts w:ascii="Times New Roman" w:hAnsi="Times New Roman" w:cs="Times New Roman"/>
+      <w:sz w:val="24"/>
+      <w:szCs w:val="24"/>
     </w:rPr>
   </w:style>
 </w:styles>

</xml_diff>